<commit_message>
Editada de validaciones. Falta checar otras
</commit_message>
<xml_diff>
--- a/Proyecto.docx
+++ b/Proyecto.docx
@@ -1,6 +1,6 @@
 
 <file path=word/document.xml><?xml version="1.0" encoding="utf-8"?>
-<w:document xmlns:wpc="http://schemas.microsoft.com/office/word/2010/wordprocessingCanvas" xmlns:cx="http://schemas.microsoft.com/office/drawing/2014/chartex" xmlns:cx1="http://schemas.microsoft.com/office/drawing/2015/9/8/chartex" xmlns:cx2="http://schemas.microsoft.com/office/drawing/2015/10/21/chartex" xmlns:cx3="http://schemas.microsoft.com/office/drawing/2016/5/9/chartex" xmlns:cx4="http://schemas.microsoft.com/office/drawing/2016/5/10/chartex" xmlns:cx5="http://schemas.microsoft.com/office/drawing/2016/5/11/chartex" xmlns:cx6="http://schemas.microsoft.com/office/drawing/2016/5/12/chartex" xmlns:cx7="http://schemas.microsoft.com/office/drawing/2016/5/13/chartex" xmlns:cx8="http://schemas.microsoft.com/office/drawing/2016/5/14/chartex" xmlns:mc="http://schemas.openxmlformats.org/markup-compatibility/2006" xmlns:aink="http://schemas.microsoft.com/office/drawing/2016/ink" xmlns:am3d="http://schemas.microsoft.com/office/drawing/2017/model3d" xmlns:o="urn:schemas-microsoft-com:office:office" xmlns:r="http://schemas.openxmlformats.org/officeDocument/2006/relationships" xmlns:m="http://schemas.openxmlformats.org/officeDocument/2006/math" xmlns:v="urn:schemas-microsoft-com:vml" xmlns:wp14="http://schemas.microsoft.com/office/word/2010/wordprocessingDrawing" xmlns:wp="http://schemas.openxmlformats.org/drawingml/2006/wordprocessingDrawing" xmlns:w10="urn:schemas-microsoft-com:office:word" xmlns:w="http://schemas.openxmlformats.org/wordprocessingml/2006/main" xmlns:w14="http://schemas.microsoft.com/office/word/2010/wordml" xmlns:w15="http://schemas.microsoft.com/office/word/2012/wordml" xmlns:w16cid="http://schemas.microsoft.com/office/word/2016/wordml/cid" xmlns:w16se="http://schemas.microsoft.com/office/word/2015/wordml/symex" xmlns:wpg="http://schemas.microsoft.com/office/word/2010/wordprocessingGroup" xmlns:wpi="http://schemas.microsoft.com/office/word/2010/wordprocessingInk" xmlns:wne="http://schemas.microsoft.com/office/word/2006/wordml" xmlns:wps="http://schemas.microsoft.com/office/word/2010/wordprocessingShape" mc:Ignorable="w14 w15 w16se w16cid wp14">
+<w:document xmlns:wpc="http://schemas.microsoft.com/office/word/2010/wordprocessingCanvas" xmlns:cx="http://schemas.microsoft.com/office/drawing/2014/chartex" xmlns:mc="http://schemas.openxmlformats.org/markup-compatibility/2006" xmlns:o="urn:schemas-microsoft-com:office:office" xmlns:r="http://schemas.openxmlformats.org/officeDocument/2006/relationships" xmlns:m="http://schemas.openxmlformats.org/officeDocument/2006/math" xmlns:v="urn:schemas-microsoft-com:vml" xmlns:wp14="http://schemas.microsoft.com/office/word/2010/wordprocessingDrawing" xmlns:wp="http://schemas.openxmlformats.org/drawingml/2006/wordprocessingDrawing" xmlns:w10="urn:schemas-microsoft-com:office:word" xmlns:w="http://schemas.openxmlformats.org/wordprocessingml/2006/main" xmlns:w14="http://schemas.microsoft.com/office/word/2010/wordml" xmlns:w15="http://schemas.microsoft.com/office/word/2012/wordml" xmlns:w16se="http://schemas.microsoft.com/office/word/2015/wordml/symex" xmlns:wpg="http://schemas.microsoft.com/office/word/2010/wordprocessingGroup" xmlns:wpi="http://schemas.microsoft.com/office/word/2010/wordprocessingInk" xmlns:wne="http://schemas.microsoft.com/office/word/2006/wordml" xmlns:wps="http://schemas.microsoft.com/office/word/2010/wordprocessingShape" mc:Ignorable="w14 w15 w16se wp14">
   <w:body>
     <w:sdt>
       <w:sdtPr>
@@ -568,7 +568,7 @@
                 <w:noProof/>
                 <w:webHidden/>
               </w:rPr>
-              <w:t>4</w:t>
+              <w:t>5</w:t>
             </w:r>
             <w:r>
               <w:rPr>
@@ -796,7 +796,7 @@
                 <w:b w:val="0"/>
                 <w:webHidden/>
               </w:rPr>
-              <w:t>7</w:t>
+              <w:t>8</w:t>
             </w:r>
             <w:r>
               <w:rPr>
@@ -865,7 +865,7 @@
                 <w:b w:val="0"/>
                 <w:webHidden/>
               </w:rPr>
-              <w:t>7</w:t>
+              <w:t>8</w:t>
             </w:r>
             <w:r>
               <w:rPr>
@@ -934,7 +934,7 @@
                 <w:b w:val="0"/>
                 <w:webHidden/>
               </w:rPr>
-              <w:t>7</w:t>
+              <w:t>8</w:t>
             </w:r>
             <w:r>
               <w:rPr>
@@ -1210,7 +1210,7 @@
                 <w:b w:val="0"/>
                 <w:webHidden/>
               </w:rPr>
-              <w:t>9</w:t>
+              <w:t>10</w:t>
             </w:r>
             <w:r>
               <w:rPr>
@@ -1300,7 +1300,7 @@
                 <w:noProof/>
                 <w:webHidden/>
               </w:rPr>
-              <w:t>9</w:t>
+              <w:t>11</w:t>
             </w:r>
             <w:r>
               <w:rPr>
@@ -1390,7 +1390,7 @@
                 <w:noProof/>
                 <w:webHidden/>
               </w:rPr>
-              <w:t>9</w:t>
+              <w:t>11</w:t>
             </w:r>
             <w:r>
               <w:rPr>
@@ -1400,6 +1400,8 @@
               <w:fldChar w:fldCharType="end"/>
             </w:r>
           </w:hyperlink>
+          <w:bookmarkStart w:id="0" w:name="_GoBack"/>
+          <w:bookmarkEnd w:id="0"/>
         </w:p>
         <w:p>
           <w:pPr>
@@ -1461,7 +1463,7 @@
           <w:szCs w:val="24"/>
         </w:rPr>
       </w:pPr>
-      <w:bookmarkStart w:id="0" w:name="_Toc40476293"/>
+      <w:bookmarkStart w:id="1" w:name="_Toc40476293"/>
       <w:r>
         <w:rPr>
           <w:rFonts w:ascii="Times New Roman" w:hAnsi="Times New Roman" w:cs="Times New Roman"/>
@@ -1472,7 +1474,7 @@
         <w:lastRenderedPageBreak/>
         <w:t>Introducción</w:t>
       </w:r>
-      <w:bookmarkEnd w:id="0"/>
+      <w:bookmarkEnd w:id="1"/>
     </w:p>
     <w:p>
       <w:pPr>
@@ -1587,7 +1589,7 @@
           <w:szCs w:val="24"/>
         </w:rPr>
       </w:pPr>
-      <w:bookmarkStart w:id="1" w:name="_Toc40476294"/>
+      <w:bookmarkStart w:id="2" w:name="_Toc40476294"/>
       <w:r>
         <w:rPr>
           <w:rFonts w:ascii="Times New Roman" w:hAnsi="Times New Roman" w:cs="Times New Roman"/>
@@ -1598,7 +1600,7 @@
         <w:lastRenderedPageBreak/>
         <w:t>Objetivo del modelo</w:t>
       </w:r>
-      <w:bookmarkEnd w:id="1"/>
+      <w:bookmarkEnd w:id="2"/>
     </w:p>
     <w:p>
       <w:pPr>
@@ -1610,7 +1612,7 @@
           <w:szCs w:val="24"/>
         </w:rPr>
       </w:pPr>
-      <w:bookmarkStart w:id="2" w:name="_Toc40476295"/>
+      <w:bookmarkStart w:id="3" w:name="_Toc40476295"/>
       <w:r>
         <w:rPr>
           <w:rFonts w:ascii="Times New Roman" w:eastAsia="Times New Roman" w:hAnsi="Times New Roman" w:cs="Times New Roman"/>
@@ -1662,7 +1664,7 @@
         </w:rPr>
         <w:t>Variables del modelo</w:t>
       </w:r>
-      <w:bookmarkEnd w:id="2"/>
+      <w:bookmarkEnd w:id="3"/>
     </w:p>
     <w:p>
       <w:pPr>
@@ -1676,7 +1678,7 @@
           <w:szCs w:val="24"/>
         </w:rPr>
       </w:pPr>
-      <w:bookmarkStart w:id="3" w:name="_Toc40476296"/>
+      <w:bookmarkStart w:id="4" w:name="_Toc40476296"/>
       <w:r>
         <w:rPr>
           <w:rFonts w:ascii="Times New Roman" w:hAnsi="Times New Roman" w:cs="Times New Roman"/>
@@ -1687,7 +1689,7 @@
         </w:rPr>
         <w:t>3.1 Variable dependiente</w:t>
       </w:r>
-      <w:bookmarkEnd w:id="3"/>
+      <w:bookmarkEnd w:id="4"/>
     </w:p>
     <w:p>
       <w:pPr>
@@ -1699,7 +1701,7 @@
           <w:szCs w:val="24"/>
         </w:rPr>
       </w:pPr>
-      <w:bookmarkStart w:id="4" w:name="_Toc40476297"/>
+      <w:bookmarkStart w:id="5" w:name="_Toc40476297"/>
       <w:r>
         <w:rPr>
           <w:rFonts w:ascii="Times New Roman" w:eastAsia="Times New Roman" w:hAnsi="Times New Roman" w:cs="Times New Roman"/>
@@ -1748,7 +1750,7 @@
         </w:rPr>
         <w:t>3.2 Variables explicativas y su contexto</w:t>
       </w:r>
-      <w:bookmarkEnd w:id="4"/>
+      <w:bookmarkEnd w:id="5"/>
     </w:p>
     <w:p>
       <w:pPr>
@@ -1946,7 +1948,7 @@
                 <v:stroke joinstyle="miter"/>
                 <v:path gradientshapeok="t" o:connecttype="rect"/>
               </v:shapetype>
-              <v:shape id="Cuadro de texto 3" o:spid="_x0000_s1026" type="#_x0000_t202" style="position:absolute;left:0;text-align:left;margin-left:237.15pt;margin-top:144.95pt;width:226.75pt;height:.05pt;z-index:251660288;visibility:visible;mso-wrap-style:square;mso-wrap-distance-left:9pt;mso-wrap-distance-top:0;mso-wrap-distance-right:9pt;mso-wrap-distance-bottom:0;mso-position-horizontal:absolute;mso-position-horizontal-relative:text;mso-position-vertical:absolute;mso-position-vertical-relative:text;v-text-anchor:top" o:gfxdata="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" stroked="f">
+              <v:shape id="Cuadro de texto 3" o:spid="_x0000_s1026" type="#_x0000_t202" style="position:absolute;left:0;text-align:left;margin-left:237.15pt;margin-top:144.95pt;width:226.75pt;height:.05pt;z-index:251660288;visibility:visible;mso-wrap-style:square;mso-wrap-distance-left:9pt;mso-wrap-distance-top:0;mso-wrap-distance-right:9pt;mso-wrap-distance-bottom:0;mso-position-horizontal:absolute;mso-position-horizontal-relative:text;mso-position-vertical:absolute;mso-position-vertical-relative:text;v-text-anchor:top" o:gfxdata="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" stroked="f">
                 <v:textbox style="mso-fit-shape-to-text:t" inset="0,0,0,0">
                   <w:txbxContent>
                     <w:p>
@@ -2124,7 +2126,7 @@
           </mc:Choice>
           <mc:Fallback>
             <w:pict>
-              <v:shape w14:anchorId="0F3218B3" id="Cuadro de texto 4" o:spid="_x0000_s1027" type="#_x0000_t202" style="position:absolute;left:0;text-align:left;margin-left:.15pt;margin-top:144.4pt;width:226.75pt;height:.05pt;z-index:-251653120;visibility:visible;mso-wrap-style:square;mso-wrap-distance-left:9pt;mso-wrap-distance-top:0;mso-wrap-distance-right:9pt;mso-wrap-distance-bottom:0;mso-position-horizontal:absolute;mso-position-horizontal-relative:text;mso-position-vertical:absolute;mso-position-vertical-relative:text;v-text-anchor:top" o:gfxdata="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" stroked="f">
+              <v:shape w14:anchorId="0F3218B3" id="Cuadro de texto 4" o:spid="_x0000_s1027" type="#_x0000_t202" style="position:absolute;left:0;text-align:left;margin-left:.15pt;margin-top:144.4pt;width:226.75pt;height:.05pt;z-index:-251653120;visibility:visible;mso-wrap-style:square;mso-wrap-distance-left:9pt;mso-wrap-distance-top:0;mso-wrap-distance-right:9pt;mso-wrap-distance-bottom:0;mso-position-horizontal:absolute;mso-position-horizontal-relative:text;mso-position-vertical:absolute;mso-position-vertical-relative:text;v-text-anchor:top" o:gfxdata="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" stroked="f">
                 <v:textbox style="mso-fit-shape-to-text:t" inset="0,0,0,0">
                   <w:txbxContent>
                     <w:p>
@@ -2410,7 +2412,7 @@
           </mc:Choice>
           <mc:Fallback>
             <w:pict>
-              <v:shape w14:anchorId="1481719E" id="Cuadro de texto 8" o:spid="_x0000_s1028" type="#_x0000_t202" style="position:absolute;left:0;text-align:left;margin-left:236.55pt;margin-top:144.5pt;width:227.2pt;height:.05pt;z-index:-251646976;visibility:visible;mso-wrap-style:square;mso-wrap-distance-left:9pt;mso-wrap-distance-top:0;mso-wrap-distance-right:9pt;mso-wrap-distance-bottom:0;mso-position-horizontal:absolute;mso-position-horizontal-relative:text;mso-position-vertical:absolute;mso-position-vertical-relative:text;v-text-anchor:top" o:gfxdata="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" stroked="f">
+              <v:shape w14:anchorId="1481719E" id="Cuadro de texto 8" o:spid="_x0000_s1028" type="#_x0000_t202" style="position:absolute;left:0;text-align:left;margin-left:236.55pt;margin-top:144.5pt;width:227.2pt;height:.05pt;z-index:-251646976;visibility:visible;mso-wrap-style:square;mso-wrap-distance-left:9pt;mso-wrap-distance-top:0;mso-wrap-distance-right:9pt;mso-wrap-distance-bottom:0;mso-position-horizontal:absolute;mso-position-horizontal-relative:text;mso-position-vertical:absolute;mso-position-vertical-relative:text;v-text-anchor:top" o:gfxdata="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" stroked="f">
                 <v:textbox style="mso-fit-shape-to-text:t" inset="0,0,0,0">
                   <w:txbxContent>
                     <w:p>
@@ -2588,7 +2590,7 @@
           </mc:Choice>
           <mc:Fallback>
             <w:pict>
-              <v:shape w14:anchorId="6F6EB6D6" id="Cuadro de texto 7" o:spid="_x0000_s1029" type="#_x0000_t202" style="position:absolute;left:0;text-align:left;margin-left:.15pt;margin-top:144.5pt;width:226.75pt;height:.05pt;z-index:-251649024;visibility:visible;mso-wrap-style:square;mso-wrap-distance-left:9pt;mso-wrap-distance-top:0;mso-wrap-distance-right:9pt;mso-wrap-distance-bottom:0;mso-position-horizontal:absolute;mso-position-horizontal-relative:text;mso-position-vertical:absolute;mso-position-vertical-relative:text;v-text-anchor:top" o:gfxdata="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" stroked="f">
+              <v:shape w14:anchorId="6F6EB6D6" id="Cuadro de texto 7" o:spid="_x0000_s1029" type="#_x0000_t202" style="position:absolute;left:0;text-align:left;margin-left:.15pt;margin-top:144.5pt;width:226.75pt;height:.05pt;z-index:-251649024;visibility:visible;mso-wrap-style:square;mso-wrap-distance-left:9pt;mso-wrap-distance-top:0;mso-wrap-distance-right:9pt;mso-wrap-distance-bottom:0;mso-position-horizontal:absolute;mso-position-horizontal-relative:text;mso-position-vertical:absolute;mso-position-vertical-relative:text;v-text-anchor:top" o:gfxdata="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" stroked="f">
                 <v:textbox style="mso-fit-shape-to-text:t" inset="0,0,0,0">
                   <w:txbxContent>
                     <w:p>
@@ -2955,7 +2957,7 @@
           </mc:Choice>
           <mc:Fallback>
             <w:pict>
-              <v:shape w14:anchorId="48C7F484" id="Cuadro de texto 12" o:spid="_x0000_s1030" type="#_x0000_t202" style="position:absolute;left:0;text-align:left;margin-left:20.8pt;margin-top:143.95pt;width:226.75pt;height:.05pt;z-index:-251640832;visibility:visible;mso-wrap-style:square;mso-wrap-distance-left:9pt;mso-wrap-distance-top:0;mso-wrap-distance-right:9pt;mso-wrap-distance-bottom:0;mso-position-horizontal:absolute;mso-position-horizontal-relative:text;mso-position-vertical:absolute;mso-position-vertical-relative:text;v-text-anchor:top" o:gfxdata="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" stroked="f">
+              <v:shape w14:anchorId="48C7F484" id="Cuadro de texto 12" o:spid="_x0000_s1030" type="#_x0000_t202" style="position:absolute;left:0;text-align:left;margin-left:20.8pt;margin-top:143.95pt;width:226.75pt;height:.05pt;z-index:-251640832;visibility:visible;mso-wrap-style:square;mso-wrap-distance-left:9pt;mso-wrap-distance-top:0;mso-wrap-distance-right:9pt;mso-wrap-distance-bottom:0;mso-position-horizontal:absolute;mso-position-horizontal-relative:text;mso-position-vertical:absolute;mso-position-vertical-relative:text;v-text-anchor:top" o:gfxdata="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" stroked="f">
                 <v:textbox style="mso-fit-shape-to-text:t" inset="0,0,0,0">
                   <w:txbxContent>
                     <w:p>
@@ -3134,7 +3136,7 @@
           </mc:Choice>
           <mc:Fallback>
             <w:pict>
-              <v:shape w14:anchorId="4512B304" id="Cuadro de texto 13" o:spid="_x0000_s1031" type="#_x0000_t202" style="position:absolute;left:0;text-align:left;margin-left:257.75pt;margin-top:144.85pt;width:226.75pt;height:.05pt;z-index:-251638784;visibility:visible;mso-wrap-style:square;mso-wrap-distance-left:9pt;mso-wrap-distance-top:0;mso-wrap-distance-right:9pt;mso-wrap-distance-bottom:0;mso-position-horizontal:absolute;mso-position-horizontal-relative:text;mso-position-vertical:absolute;mso-position-vertical-relative:text;v-text-anchor:top" o:gfxdata="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" stroked="f">
+              <v:shape w14:anchorId="4512B304" id="Cuadro de texto 13" o:spid="_x0000_s1031" type="#_x0000_t202" style="position:absolute;left:0;text-align:left;margin-left:257.75pt;margin-top:144.85pt;width:226.75pt;height:.05pt;z-index:-251638784;visibility:visible;mso-wrap-style:square;mso-wrap-distance-left:9pt;mso-wrap-distance-top:0;mso-wrap-distance-right:9pt;mso-wrap-distance-bottom:0;mso-position-horizontal:absolute;mso-position-horizontal-relative:text;mso-position-vertical:absolute;mso-position-vertical-relative:text;v-text-anchor:top" o:gfxdata="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" stroked="f">
                 <v:textbox style="mso-fit-shape-to-text:t" inset="0,0,0,0">
                   <w:txbxContent>
                     <w:p>
@@ -3161,7 +3163,7 @@
           </mc:Fallback>
         </mc:AlternateContent>
       </w:r>
-      <w:bookmarkStart w:id="5" w:name="_Toc40476298"/>
+      <w:bookmarkStart w:id="6" w:name="_Toc40476298"/>
     </w:p>
     <w:p>
       <w:pPr>
@@ -3189,7 +3191,7 @@
         </w:rPr>
         <w:t>Construcción del modelo</w:t>
       </w:r>
-      <w:bookmarkEnd w:id="5"/>
+      <w:bookmarkEnd w:id="6"/>
     </w:p>
     <w:tbl>
       <w:tblPr>
@@ -3937,7 +3939,7 @@
           </mc:Choice>
           <mc:Fallback>
             <w:pict>
-              <v:shape w14:anchorId="0C40E3EF" id="Cuadro de texto 24" o:spid="_x0000_s1032" type="#_x0000_t202" style="position:absolute;left:0;text-align:left;margin-left:0;margin-top:17.25pt;width:226.75pt;height:.05pt;z-index:-251636736;visibility:visible;mso-wrap-style:square;mso-width-percent:0;mso-height-percent:0;mso-wrap-distance-left:9pt;mso-wrap-distance-top:0;mso-wrap-distance-right:9pt;mso-wrap-distance-bottom:0;mso-position-horizontal:center;mso-position-horizontal-relative:margin;mso-position-vertical:absolute;mso-position-vertical-relative:text;mso-width-percent:0;mso-height-percent:0;mso-width-relative:margin;mso-height-relative:margin;v-text-anchor:top" o:gfxdata="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" stroked="f">
+              <v:shape w14:anchorId="0C40E3EF" id="Cuadro de texto 24" o:spid="_x0000_s1032" type="#_x0000_t202" style="position:absolute;left:0;text-align:left;margin-left:0;margin-top:17.25pt;width:226.75pt;height:.05pt;z-index:-251636736;visibility:visible;mso-wrap-style:square;mso-width-percent:0;mso-height-percent:0;mso-wrap-distance-left:9pt;mso-wrap-distance-top:0;mso-wrap-distance-right:9pt;mso-wrap-distance-bottom:0;mso-position-horizontal:center;mso-position-horizontal-relative:margin;mso-position-vertical:absolute;mso-position-vertical-relative:text;mso-width-percent:0;mso-height-percent:0;mso-width-relative:margin;mso-height-relative:margin;v-text-anchor:top" o:gfxdata="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" stroked="f">
                 <v:textbox style="mso-fit-shape-to-text:t" inset="0,0,0,0">
                   <w:txbxContent>
                     <w:p>
@@ -4021,7 +4023,7 @@
           <w:sz w:val="24"/>
           <w:szCs w:val="24"/>
         </w:rPr>
-        <w:t xml:space="preserve">  </w:t>
+        <w:t xml:space="preserve"> </w:t>
       </w:r>
       <w:r>
         <w:rPr>
@@ -4137,7 +4139,7 @@
           </m:e>
         </m:d>
       </m:oMath>
-      <w:bookmarkStart w:id="6" w:name="_Toc40476299"/>
+      <w:bookmarkStart w:id="7" w:name="_Toc40476299"/>
     </w:p>
     <w:p>
       <w:pPr>
@@ -4159,7 +4161,7 @@
         </w:rPr>
         <w:t>4.1 Revisiones del modelo</w:t>
       </w:r>
-      <w:bookmarkEnd w:id="6"/>
+      <w:bookmarkEnd w:id="7"/>
     </w:p>
     <w:p>
       <w:pPr>
@@ -5284,7 +5286,7 @@
           </mc:Choice>
           <mc:Fallback>
             <w:pict>
-              <v:shape w14:anchorId="18B42F4C" id="Cuadro de texto 25" o:spid="_x0000_s1033" type="#_x0000_t202" style="position:absolute;margin-left:0;margin-top:15.8pt;width:226.75pt;height:.05pt;z-index:-251634688;visibility:visible;mso-wrap-style:square;mso-width-percent:0;mso-height-percent:0;mso-wrap-distance-left:9pt;mso-wrap-distance-top:0;mso-wrap-distance-right:9pt;mso-wrap-distance-bottom:0;mso-position-horizontal:center;mso-position-horizontal-relative:margin;mso-position-vertical:absolute;mso-position-vertical-relative:text;mso-width-percent:0;mso-height-percent:0;mso-width-relative:margin;mso-height-relative:margin;v-text-anchor:top" o:gfxdata="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" stroked="f">
+              <v:shape w14:anchorId="18B42F4C" id="Cuadro de texto 25" o:spid="_x0000_s1033" type="#_x0000_t202" style="position:absolute;margin-left:0;margin-top:15.8pt;width:226.75pt;height:.05pt;z-index:-251634688;visibility:visible;mso-wrap-style:square;mso-width-percent:0;mso-height-percent:0;mso-wrap-distance-left:9pt;mso-wrap-distance-top:0;mso-wrap-distance-right:9pt;mso-wrap-distance-bottom:0;mso-position-horizontal:center;mso-position-horizontal-relative:margin;mso-position-vertical:absolute;mso-position-vertical-relative:text;mso-width-percent:0;mso-height-percent:0;mso-width-relative:margin;mso-height-relative:margin;v-text-anchor:top" o:gfxdata="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" stroked="f">
                 <v:textbox style="mso-fit-shape-to-text:t" inset="0,0,0,0">
                   <w:txbxContent>
                     <w:p>
@@ -8163,7 +8165,7 @@
           <w:szCs w:val="24"/>
         </w:rPr>
       </w:pPr>
-      <w:bookmarkStart w:id="7" w:name="_Toc40476300"/>
+      <w:bookmarkStart w:id="8" w:name="_Toc40476300"/>
       <w:r>
         <w:rPr>
           <w:rFonts w:ascii="Times New Roman" w:hAnsi="Times New Roman" w:cs="Times New Roman"/>
@@ -8173,7 +8175,7 @@
         </w:rPr>
         <w:t>Validación de supuestos</w:t>
       </w:r>
-      <w:bookmarkEnd w:id="7"/>
+      <w:bookmarkEnd w:id="8"/>
     </w:p>
     <w:p>
       <w:pPr>
@@ -8187,7 +8189,7 @@
           <w:szCs w:val="24"/>
         </w:rPr>
       </w:pPr>
-      <w:bookmarkStart w:id="8" w:name="_Toc40476301"/>
+      <w:bookmarkStart w:id="9" w:name="_Toc40476301"/>
       <w:r>
         <w:rPr>
           <w:rFonts w:ascii="Times New Roman" w:hAnsi="Times New Roman" w:cs="Times New Roman"/>
@@ -8219,7 +8221,7 @@
         </w:rPr>
         <w:t>Media del error</w:t>
       </w:r>
-      <w:bookmarkEnd w:id="8"/>
+      <w:bookmarkEnd w:id="9"/>
     </w:p>
     <w:p>
       <w:pPr>
@@ -8287,6 +8289,14 @@
           <w:szCs w:val="24"/>
         </w:rPr>
         <w:t xml:space="preserve">rdinarios </w:t>
+      </w:r>
+      <w:r>
+        <w:rPr>
+          <w:rFonts w:ascii="Times New Roman" w:hAnsi="Times New Roman" w:cs="Times New Roman"/>
+          <w:sz w:val="24"/>
+          <w:szCs w:val="24"/>
+        </w:rPr>
+        <w:t xml:space="preserve">(MCO) </w:t>
       </w:r>
       <w:r>
         <w:rPr>
@@ -8433,7 +8443,7 @@
           <w:szCs w:val="24"/>
         </w:rPr>
       </w:pPr>
-      <w:bookmarkStart w:id="9" w:name="_Toc40476302"/>
+      <w:bookmarkStart w:id="10" w:name="_Toc40476302"/>
       <w:r>
         <w:rPr>
           <w:rFonts w:ascii="Times New Roman" w:hAnsi="Times New Roman" w:cs="Times New Roman"/>
@@ -8474,7 +8484,7 @@
         </w:rPr>
         <w:t>Autocorrelación</w:t>
       </w:r>
-      <w:bookmarkEnd w:id="9"/>
+      <w:bookmarkEnd w:id="10"/>
     </w:p>
     <w:p>
       <w:pPr>
@@ -8498,7 +8508,7 @@
           <w:szCs w:val="24"/>
         </w:rPr>
       </w:pPr>
-      <w:bookmarkStart w:id="10" w:name="_Toc40476303"/>
+      <w:bookmarkStart w:id="11" w:name="_Toc40476303"/>
       <w:r>
         <w:rPr>
           <w:rFonts w:ascii="Times New Roman" w:hAnsi="Times New Roman" w:cs="Times New Roman"/>
@@ -8519,7 +8529,7 @@
         </w:rPr>
         <w:t>Linealidad</w:t>
       </w:r>
-      <w:bookmarkEnd w:id="10"/>
+      <w:bookmarkEnd w:id="11"/>
     </w:p>
     <w:p>
       <w:pPr>
@@ -9472,7 +9482,7 @@
           <w:szCs w:val="24"/>
         </w:rPr>
       </w:pPr>
-      <w:bookmarkStart w:id="11" w:name="_Toc40476304"/>
+      <w:bookmarkStart w:id="12" w:name="_Toc40476304"/>
       <w:r>
         <w:rPr>
           <w:rFonts w:ascii="Times New Roman" w:hAnsi="Times New Roman" w:cs="Times New Roman"/>
@@ -9493,7 +9503,7 @@
         </w:rPr>
         <w:t xml:space="preserve"> Colinealidad</w:t>
       </w:r>
-      <w:bookmarkEnd w:id="11"/>
+      <w:bookmarkEnd w:id="12"/>
     </w:p>
     <w:p>
       <w:pPr>
@@ -10524,7 +10534,47 @@
             <w:sz w:val="24"/>
             <w:szCs w:val="24"/>
           </w:rPr>
-          <m:t xml:space="preserve"> con j=1,2,3,4</m:t>
+          <m:t xml:space="preserve"> con j=</m:t>
+        </m:r>
+        <m:r>
+          <w:rPr>
+            <w:rFonts w:ascii="Cambria Math" w:hAnsi="Cambria Math" w:cs="Times New Roman"/>
+            <w:sz w:val="24"/>
+            <w:szCs w:val="24"/>
+          </w:rPr>
+          <m:t>{</m:t>
+        </m:r>
+        <m:r>
+          <w:rPr>
+            <w:rFonts w:ascii="Cambria Math" w:hAnsi="Cambria Math" w:cs="Times New Roman"/>
+            <w:sz w:val="24"/>
+            <w:szCs w:val="24"/>
+          </w:rPr>
+          <m:t>1</m:t>
+        </m:r>
+        <m:r>
+          <w:rPr>
+            <w:rFonts w:ascii="Cambria Math" w:hAnsi="Cambria Math" w:cs="Times New Roman"/>
+            <w:sz w:val="24"/>
+            <w:szCs w:val="24"/>
+          </w:rPr>
+          <m:t>,…</m:t>
+        </m:r>
+        <m:r>
+          <w:rPr>
+            <w:rFonts w:ascii="Cambria Math" w:hAnsi="Cambria Math" w:cs="Times New Roman"/>
+            <w:sz w:val="24"/>
+            <w:szCs w:val="24"/>
+          </w:rPr>
+          <m:t>,4</m:t>
+        </m:r>
+        <m:r>
+          <w:rPr>
+            <w:rFonts w:ascii="Cambria Math" w:hAnsi="Cambria Math" w:cs="Times New Roman"/>
+            <w:sz w:val="24"/>
+            <w:szCs w:val="24"/>
+          </w:rPr>
+          <m:t>}</m:t>
         </m:r>
       </m:oMath>
       <w:r>
@@ -11567,7 +11617,7 @@
           <w:szCs w:val="24"/>
         </w:rPr>
       </w:pPr>
-      <w:bookmarkStart w:id="12" w:name="_Toc40476305"/>
+      <w:bookmarkStart w:id="13" w:name="_Toc40476305"/>
       <w:r>
         <w:rPr>
           <w:rFonts w:ascii="Times New Roman" w:hAnsi="Times New Roman" w:cs="Times New Roman"/>
@@ -11628,7 +11678,7 @@
         </w:rPr>
         <w:t>s</w:t>
       </w:r>
-      <w:bookmarkEnd w:id="12"/>
+      <w:bookmarkEnd w:id="13"/>
     </w:p>
     <w:p>
       <w:pPr>
@@ -11654,7 +11704,7 @@
           <w:szCs w:val="24"/>
         </w:rPr>
       </w:pPr>
-      <w:bookmarkStart w:id="13" w:name="_Toc40476306"/>
+      <w:bookmarkStart w:id="14" w:name="_Toc40476306"/>
       <w:r>
         <w:rPr>
           <w:rFonts w:ascii="Times New Roman" w:hAnsi="Times New Roman" w:cs="Times New Roman"/>
@@ -11685,7 +11735,7 @@
         </w:rPr>
         <w:t>Normalidad</w:t>
       </w:r>
-      <w:bookmarkEnd w:id="13"/>
+      <w:bookmarkEnd w:id="14"/>
     </w:p>
     <w:p>
       <w:pPr>
@@ -11725,30 +11775,114 @@
       </w:pPr>
       <w:r>
         <w:rPr>
-          <w:rFonts w:ascii="Times New Roman" w:eastAsia="Times New Roman" w:hAnsi="Times New Roman" w:cs="Times New Roman"/>
-          <w:sz w:val="24"/>
-          <w:szCs w:val="24"/>
-          <w:lang w:eastAsia="es-ES_tradnl"/>
-        </w:rPr>
-        <w:fldChar w:fldCharType="begin"/>
-      </w:r>
-      <w:r>
-        <w:rPr>
-          <w:rFonts w:ascii="Times New Roman" w:eastAsia="Times New Roman" w:hAnsi="Times New Roman" w:cs="Times New Roman"/>
-          <w:sz w:val="24"/>
-          <w:szCs w:val="24"/>
-          <w:lang w:eastAsia="es-ES_tradnl"/>
-        </w:rPr>
-        <w:instrText xml:space="preserve"> INCLUDEPICTURE "/var/folders/57/fpwp32zx1fg6f4cly4t10tmw0000gn/T/com.microsoft.Word/WebArchiveCopyPasteTempFiles/000003.png" \* MERGEFORMATINET </w:instrText>
-      </w:r>
-      <w:r>
-        <w:rPr>
-          <w:rFonts w:ascii="Times New Roman" w:eastAsia="Times New Roman" w:hAnsi="Times New Roman" w:cs="Times New Roman"/>
-          <w:sz w:val="24"/>
-          <w:szCs w:val="24"/>
-          <w:lang w:eastAsia="es-ES_tradnl"/>
-        </w:rPr>
-        <w:fldChar w:fldCharType="separate"/>
+          <w:noProof/>
+        </w:rPr>
+        <mc:AlternateContent>
+          <mc:Choice Requires="wps">
+            <w:drawing>
+              <wp:anchor distT="0" distB="0" distL="114300" distR="114300" simplePos="0" relativeHeight="251692032" behindDoc="1" locked="0" layoutInCell="1" allowOverlap="1" wp14:anchorId="53AD4459" wp14:editId="407769A4">
+                <wp:simplePos x="0" y="0"/>
+                <wp:positionH relativeFrom="column">
+                  <wp:posOffset>3093085</wp:posOffset>
+                </wp:positionH>
+                <wp:positionV relativeFrom="paragraph">
+                  <wp:posOffset>1833880</wp:posOffset>
+                </wp:positionV>
+                <wp:extent cx="2879725" cy="635"/>
+                <wp:effectExtent l="0" t="0" r="0" b="0"/>
+                <wp:wrapTight wrapText="bothSides">
+                  <wp:wrapPolygon edited="0">
+                    <wp:start x="0" y="0"/>
+                    <wp:lineTo x="0" y="21600"/>
+                    <wp:lineTo x="21600" y="21600"/>
+                    <wp:lineTo x="21600" y="0"/>
+                  </wp:wrapPolygon>
+                </wp:wrapTight>
+                <wp:docPr id="14" name="Cuadro de texto 14"/>
+                <wp:cNvGraphicFramePr/>
+                <a:graphic xmlns:a="http://schemas.openxmlformats.org/drawingml/2006/main">
+                  <a:graphicData uri="http://schemas.microsoft.com/office/word/2010/wordprocessingShape">
+                    <wps:wsp>
+                      <wps:cNvSpPr txBox="1"/>
+                      <wps:spPr>
+                        <a:xfrm>
+                          <a:off x="0" y="0"/>
+                          <a:ext cx="2879725" cy="635"/>
+                        </a:xfrm>
+                        <a:prstGeom prst="rect">
+                          <a:avLst/>
+                        </a:prstGeom>
+                        <a:solidFill>
+                          <a:prstClr val="white"/>
+                        </a:solidFill>
+                        <a:ln>
+                          <a:noFill/>
+                        </a:ln>
+                      </wps:spPr>
+                      <wps:txbx>
+                        <w:txbxContent>
+                          <w:p>
+                            <w:pPr>
+                              <w:pStyle w:val="Descripcin"/>
+                              <w:jc w:val="center"/>
+                              <w:rPr>
+                                <w:rFonts w:ascii="Times New Roman" w:eastAsia="Times New Roman" w:hAnsi="Times New Roman" w:cs="Times New Roman"/>
+                                <w:noProof/>
+                                <w:sz w:val="24"/>
+                                <w:szCs w:val="24"/>
+                              </w:rPr>
+                            </w:pPr>
+                            <w:r>
+                              <w:t xml:space="preserve">Gráfica 8: Densidad de los residuos, modelo </w:t>
+                            </w:r>
+                            <w:r>
+                              <w:t>corregido</w:t>
+                            </w:r>
+                          </w:p>
+                        </w:txbxContent>
+                      </wps:txbx>
+                      <wps:bodyPr rot="0" spcFirstLastPara="0" vertOverflow="overflow" horzOverflow="overflow" vert="horz" wrap="square" lIns="0" tIns="0" rIns="0" bIns="0" numCol="1" spcCol="0" rtlCol="0" fromWordArt="0" anchor="t" anchorCtr="0" forceAA="0" compatLnSpc="1">
+                        <a:prstTxWarp prst="textNoShape">
+                          <a:avLst/>
+                        </a:prstTxWarp>
+                        <a:spAutoFit/>
+                      </wps:bodyPr>
+                    </wps:wsp>
+                  </a:graphicData>
+                </a:graphic>
+              </wp:anchor>
+            </w:drawing>
+          </mc:Choice>
+          <mc:Fallback>
+            <w:pict>
+              <v:shape w14:anchorId="53AD4459" id="Cuadro de texto 14" o:spid="_x0000_s1034" type="#_x0000_t202" style="position:absolute;margin-left:243.55pt;margin-top:144.4pt;width:226.75pt;height:.05pt;z-index:-251624448;visibility:visible;mso-wrap-style:square;mso-wrap-distance-left:9pt;mso-wrap-distance-top:0;mso-wrap-distance-right:9pt;mso-wrap-distance-bottom:0;mso-position-horizontal:absolute;mso-position-horizontal-relative:text;mso-position-vertical:absolute;mso-position-vertical-relative:text;v-text-anchor:top" o:gfxdata="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" stroked="f">
+                <v:textbox style="mso-fit-shape-to-text:t" inset="0,0,0,0">
+                  <w:txbxContent>
+                    <w:p>
+                      <w:pPr>
+                        <w:pStyle w:val="Descripcin"/>
+                        <w:jc w:val="center"/>
+                        <w:rPr>
+                          <w:rFonts w:ascii="Times New Roman" w:eastAsia="Times New Roman" w:hAnsi="Times New Roman" w:cs="Times New Roman"/>
+                          <w:noProof/>
+                          <w:sz w:val="24"/>
+                          <w:szCs w:val="24"/>
+                        </w:rPr>
+                      </w:pPr>
+                      <w:r>
+                        <w:t xml:space="preserve">Gráfica 8: Densidad de los residuos, modelo </w:t>
+                      </w:r>
+                      <w:r>
+                        <w:t>corregido</w:t>
+                      </w:r>
+                    </w:p>
+                  </w:txbxContent>
+                </v:textbox>
+                <w10:wrap type="tight"/>
+              </v:shape>
+            </w:pict>
+          </mc:Fallback>
+        </mc:AlternateContent>
       </w:r>
       <w:r>
         <w:rPr>
@@ -11756,13 +11890,29 @@
           <w:noProof/>
           <w:sz w:val="24"/>
           <w:szCs w:val="24"/>
-          <w:lang w:eastAsia="es-ES_tradnl"/>
+          <w:lang w:eastAsia="es-MX"/>
         </w:rPr>
         <w:drawing>
-          <wp:inline distT="0" distB="0" distL="0" distR="0" wp14:anchorId="7E65AAFA" wp14:editId="1D5D3ECB">
-            <wp:extent cx="2762250" cy="1705231"/>
+          <wp:anchor distT="0" distB="0" distL="114300" distR="114300" simplePos="0" relativeHeight="251683840" behindDoc="1" locked="0" layoutInCell="1" allowOverlap="1" wp14:anchorId="3AD41BF6" wp14:editId="573BE4E9">
+            <wp:simplePos x="0" y="0"/>
+            <wp:positionH relativeFrom="column">
+              <wp:posOffset>3093509</wp:posOffset>
+            </wp:positionH>
+            <wp:positionV relativeFrom="paragraph">
+              <wp:posOffset>-635</wp:posOffset>
+            </wp:positionV>
+            <wp:extent cx="2879725" cy="1777365"/>
             <wp:effectExtent l="0" t="0" r="0" b="0"/>
-            <wp:docPr id="15" name="Imagen 15" descr="/var/folders/57/fpwp32zx1fg6f4cly4t10tmw0000gn/T/com.microsoft.Word/WebArchiveCopyPasteTempFiles/000003.png"/>
+            <wp:wrapTight wrapText="bothSides">
+              <wp:wrapPolygon edited="0">
+                <wp:start x="0" y="0"/>
+                <wp:lineTo x="0" y="21299"/>
+                <wp:lineTo x="21433" y="21299"/>
+                <wp:lineTo x="21433" y="0"/>
+                <wp:lineTo x="0" y="0"/>
+              </wp:wrapPolygon>
+            </wp:wrapTight>
+            <wp:docPr id="16" name="Imagen 16" descr="/var/folders/57/fpwp32zx1fg6f4cly4t10tmw0000gn/T/com.microsoft.Word/WebArchiveCopyPasteTempFiles/000004.png"/>
             <wp:cNvGraphicFramePr>
               <a:graphicFrameLocks xmlns:a="http://schemas.openxmlformats.org/drawingml/2006/main" noChangeAspect="1"/>
             </wp:cNvGraphicFramePr>
@@ -11770,7 +11920,7 @@
               <a:graphicData uri="http://schemas.openxmlformats.org/drawingml/2006/picture">
                 <pic:pic xmlns:pic="http://schemas.openxmlformats.org/drawingml/2006/picture">
                   <pic:nvPicPr>
-                    <pic:cNvPr id="0" name="Picture 7" descr="/var/folders/57/fpwp32zx1fg6f4cly4t10tmw0000gn/T/com.microsoft.Word/WebArchiveCopyPasteTempFiles/000003.png"/>
+                    <pic:cNvPr id="0" name="Picture 9" descr="/var/folders/57/fpwp32zx1fg6f4cly4t10tmw0000gn/T/com.microsoft.Word/WebArchiveCopyPasteTempFiles/000004.png"/>
                     <pic:cNvPicPr>
                       <a:picLocks noChangeAspect="1" noChangeArrowheads="1"/>
                     </pic:cNvPicPr>
@@ -11791,7 +11941,7 @@
                   <pic:spPr bwMode="auto">
                     <a:xfrm>
                       <a:off x="0" y="0"/>
-                      <a:ext cx="2780966" cy="1716785"/>
+                      <a:ext cx="2879725" cy="1777365"/>
                     </a:xfrm>
                     <a:prstGeom prst="rect">
                       <a:avLst/>
@@ -11804,7 +11954,13 @@
                 </pic:pic>
               </a:graphicData>
             </a:graphic>
-          </wp:inline>
+            <wp14:sizeRelH relativeFrom="page">
+              <wp14:pctWidth>0</wp14:pctWidth>
+            </wp14:sizeRelH>
+            <wp14:sizeRelV relativeFrom="page">
+              <wp14:pctHeight>0</wp14:pctHeight>
+            </wp14:sizeRelV>
+          </wp:anchor>
         </w:drawing>
       </w:r>
       <w:r>
@@ -11814,7 +11970,7 @@
           <w:szCs w:val="24"/>
           <w:lang w:eastAsia="es-ES_tradnl"/>
         </w:rPr>
-        <w:fldChar w:fldCharType="end"/>
+        <w:fldChar w:fldCharType="begin"/>
       </w:r>
       <w:r>
         <w:rPr>
@@ -11823,7 +11979,7 @@
           <w:szCs w:val="24"/>
           <w:lang w:eastAsia="es-ES_tradnl"/>
         </w:rPr>
-        <w:fldChar w:fldCharType="begin"/>
+        <w:instrText xml:space="preserve"> INCLUDEPICTURE "/var/folders/57/fpwp32zx1fg6f4cly4t10tmw0000gn/T/com.microsoft.Word/WebArchiveCopyPasteTempFiles/000003.png" \* MERGEFORMATINET </w:instrText>
       </w:r>
       <w:r>
         <w:rPr>
@@ -11832,16 +11988,118 @@
           <w:szCs w:val="24"/>
           <w:lang w:eastAsia="es-ES_tradnl"/>
         </w:rPr>
-        <w:instrText xml:space="preserve"> INCLUDEPICTURE "/var/folders/57/fpwp32zx1fg6f4cly4t10tmw0000gn/T/com.microsoft.Word/WebArchiveCopyPasteTempFiles/000004.png" \* MERGEFORMATINET </w:instrText>
-      </w:r>
-      <w:r>
-        <w:rPr>
-          <w:rFonts w:ascii="Times New Roman" w:eastAsia="Times New Roman" w:hAnsi="Times New Roman" w:cs="Times New Roman"/>
-          <w:sz w:val="24"/>
-          <w:szCs w:val="24"/>
-          <w:lang w:eastAsia="es-ES_tradnl"/>
-        </w:rPr>
         <w:fldChar w:fldCharType="separate"/>
+      </w:r>
+      <w:r>
+        <w:rPr>
+          <w:noProof/>
+        </w:rPr>
+        <mc:AlternateContent>
+          <mc:Choice Requires="wps">
+            <w:drawing>
+              <wp:anchor distT="0" distB="0" distL="114300" distR="114300" simplePos="0" relativeHeight="251689984" behindDoc="1" locked="0" layoutInCell="1" allowOverlap="1" wp14:anchorId="7D16040A" wp14:editId="149CE9B5">
+                <wp:simplePos x="0" y="0"/>
+                <wp:positionH relativeFrom="column">
+                  <wp:posOffset>3175</wp:posOffset>
+                </wp:positionH>
+                <wp:positionV relativeFrom="paragraph">
+                  <wp:posOffset>1833880</wp:posOffset>
+                </wp:positionV>
+                <wp:extent cx="2879725" cy="635"/>
+                <wp:effectExtent l="0" t="0" r="0" b="0"/>
+                <wp:wrapTight wrapText="bothSides">
+                  <wp:wrapPolygon edited="0">
+                    <wp:start x="0" y="0"/>
+                    <wp:lineTo x="0" y="21600"/>
+                    <wp:lineTo x="21600" y="21600"/>
+                    <wp:lineTo x="21600" y="0"/>
+                  </wp:wrapPolygon>
+                </wp:wrapTight>
+                <wp:docPr id="10" name="Cuadro de texto 10"/>
+                <wp:cNvGraphicFramePr/>
+                <a:graphic xmlns:a="http://schemas.openxmlformats.org/drawingml/2006/main">
+                  <a:graphicData uri="http://schemas.microsoft.com/office/word/2010/wordprocessingShape">
+                    <wps:wsp>
+                      <wps:cNvSpPr txBox="1"/>
+                      <wps:spPr>
+                        <a:xfrm>
+                          <a:off x="0" y="0"/>
+                          <a:ext cx="2879725" cy="635"/>
+                        </a:xfrm>
+                        <a:prstGeom prst="rect">
+                          <a:avLst/>
+                        </a:prstGeom>
+                        <a:solidFill>
+                          <a:prstClr val="white"/>
+                        </a:solidFill>
+                        <a:ln>
+                          <a:noFill/>
+                        </a:ln>
+                      </wps:spPr>
+                      <wps:txbx>
+                        <w:txbxContent>
+                          <w:p>
+                            <w:pPr>
+                              <w:pStyle w:val="Descripcin"/>
+                              <w:jc w:val="center"/>
+                              <w:rPr>
+                                <w:rFonts w:ascii="Times New Roman" w:eastAsia="Times New Roman" w:hAnsi="Times New Roman" w:cs="Times New Roman"/>
+                                <w:noProof/>
+                                <w:sz w:val="24"/>
+                                <w:szCs w:val="24"/>
+                              </w:rPr>
+                            </w:pPr>
+                            <w:r>
+                              <w:t xml:space="preserve">Gráfica 7: Histograma de residuos, modelo </w:t>
+                            </w:r>
+                            <w:r>
+                              <w:t>corregido</w:t>
+                            </w:r>
+                          </w:p>
+                        </w:txbxContent>
+                      </wps:txbx>
+                      <wps:bodyPr rot="0" spcFirstLastPara="0" vertOverflow="overflow" horzOverflow="overflow" vert="horz" wrap="square" lIns="0" tIns="0" rIns="0" bIns="0" numCol="1" spcCol="0" rtlCol="0" fromWordArt="0" anchor="t" anchorCtr="0" forceAA="0" compatLnSpc="1">
+                        <a:prstTxWarp prst="textNoShape">
+                          <a:avLst/>
+                        </a:prstTxWarp>
+                        <a:spAutoFit/>
+                      </wps:bodyPr>
+                    </wps:wsp>
+                  </a:graphicData>
+                </a:graphic>
+              </wp:anchor>
+            </w:drawing>
+          </mc:Choice>
+          <mc:Fallback>
+            <w:pict>
+              <v:shape w14:anchorId="7D16040A" id="Cuadro de texto 10" o:spid="_x0000_s1035" type="#_x0000_t202" style="position:absolute;margin-left:.25pt;margin-top:144.4pt;width:226.75pt;height:.05pt;z-index:-251626496;visibility:visible;mso-wrap-style:square;mso-wrap-distance-left:9pt;mso-wrap-distance-top:0;mso-wrap-distance-right:9pt;mso-wrap-distance-bottom:0;mso-position-horizontal:absolute;mso-position-horizontal-relative:text;mso-position-vertical:absolute;mso-position-vertical-relative:text;v-text-anchor:top" o:gfxdata="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" stroked="f">
+                <v:textbox style="mso-fit-shape-to-text:t" inset="0,0,0,0">
+                  <w:txbxContent>
+                    <w:p>
+                      <w:pPr>
+                        <w:pStyle w:val="Descripcin"/>
+                        <w:jc w:val="center"/>
+                        <w:rPr>
+                          <w:rFonts w:ascii="Times New Roman" w:eastAsia="Times New Roman" w:hAnsi="Times New Roman" w:cs="Times New Roman"/>
+                          <w:noProof/>
+                          <w:sz w:val="24"/>
+                          <w:szCs w:val="24"/>
+                        </w:rPr>
+                      </w:pPr>
+                      <w:r>
+                        <w:t xml:space="preserve">Gráfica 7: Histograma de residuos, modelo </w:t>
+                      </w:r>
+                      <w:r>
+                        <w:t>corregido</w:t>
+                      </w:r>
+                    </w:p>
+                  </w:txbxContent>
+                </v:textbox>
+                <w10:wrap type="tight"/>
+              </v:shape>
+            </w:pict>
+          </mc:Fallback>
+        </mc:AlternateContent>
       </w:r>
       <w:r>
         <w:rPr>
@@ -11849,13 +12107,29 @@
           <w:noProof/>
           <w:sz w:val="24"/>
           <w:szCs w:val="24"/>
-          <w:lang w:eastAsia="es-ES_tradnl"/>
+          <w:lang w:eastAsia="es-MX"/>
         </w:rPr>
         <w:drawing>
-          <wp:inline distT="0" distB="0" distL="0" distR="0" wp14:anchorId="1D3EC2E5" wp14:editId="0BC79A2B">
-            <wp:extent cx="2762703" cy="1705511"/>
+          <wp:anchor distT="0" distB="0" distL="114300" distR="114300" simplePos="0" relativeHeight="251686912" behindDoc="1" locked="0" layoutInCell="1" allowOverlap="1" wp14:anchorId="655BC668" wp14:editId="41B01A93">
+            <wp:simplePos x="0" y="0"/>
+            <wp:positionH relativeFrom="column">
+              <wp:posOffset>3175</wp:posOffset>
+            </wp:positionH>
+            <wp:positionV relativeFrom="paragraph">
+              <wp:posOffset>-635</wp:posOffset>
+            </wp:positionV>
+            <wp:extent cx="2879725" cy="1777365"/>
             <wp:effectExtent l="0" t="0" r="0" b="0"/>
-            <wp:docPr id="16" name="Imagen 16" descr="/var/folders/57/fpwp32zx1fg6f4cly4t10tmw0000gn/T/com.microsoft.Word/WebArchiveCopyPasteTempFiles/000004.png"/>
+            <wp:wrapTight wrapText="bothSides">
+              <wp:wrapPolygon edited="0">
+                <wp:start x="0" y="0"/>
+                <wp:lineTo x="0" y="21299"/>
+                <wp:lineTo x="21433" y="21299"/>
+                <wp:lineTo x="21433" y="0"/>
+                <wp:lineTo x="0" y="0"/>
+              </wp:wrapPolygon>
+            </wp:wrapTight>
+            <wp:docPr id="15" name="Imagen 15" descr="/var/folders/57/fpwp32zx1fg6f4cly4t10tmw0000gn/T/com.microsoft.Word/WebArchiveCopyPasteTempFiles/000003.png"/>
             <wp:cNvGraphicFramePr>
               <a:graphicFrameLocks xmlns:a="http://schemas.openxmlformats.org/drawingml/2006/main" noChangeAspect="1"/>
             </wp:cNvGraphicFramePr>
@@ -11863,7 +12137,7 @@
               <a:graphicData uri="http://schemas.openxmlformats.org/drawingml/2006/picture">
                 <pic:pic xmlns:pic="http://schemas.openxmlformats.org/drawingml/2006/picture">
                   <pic:nvPicPr>
-                    <pic:cNvPr id="0" name="Picture 9" descr="/var/folders/57/fpwp32zx1fg6f4cly4t10tmw0000gn/T/com.microsoft.Word/WebArchiveCopyPasteTempFiles/000004.png"/>
+                    <pic:cNvPr id="0" name="Picture 7" descr="/var/folders/57/fpwp32zx1fg6f4cly4t10tmw0000gn/T/com.microsoft.Word/WebArchiveCopyPasteTempFiles/000003.png"/>
                     <pic:cNvPicPr>
                       <a:picLocks noChangeAspect="1" noChangeArrowheads="1"/>
                     </pic:cNvPicPr>
@@ -11884,7 +12158,7 @@
                   <pic:spPr bwMode="auto">
                     <a:xfrm>
                       <a:off x="0" y="0"/>
-                      <a:ext cx="2778780" cy="1715436"/>
+                      <a:ext cx="2879725" cy="1777365"/>
                     </a:xfrm>
                     <a:prstGeom prst="rect">
                       <a:avLst/>
@@ -11897,8 +12171,50 @@
                 </pic:pic>
               </a:graphicData>
             </a:graphic>
-          </wp:inline>
+            <wp14:sizeRelH relativeFrom="page">
+              <wp14:pctWidth>0</wp14:pctWidth>
+            </wp14:sizeRelH>
+            <wp14:sizeRelV relativeFrom="page">
+              <wp14:pctHeight>0</wp14:pctHeight>
+            </wp14:sizeRelV>
+          </wp:anchor>
         </w:drawing>
+      </w:r>
+      <w:r>
+        <w:rPr>
+          <w:rFonts w:ascii="Times New Roman" w:eastAsia="Times New Roman" w:hAnsi="Times New Roman" w:cs="Times New Roman"/>
+          <w:sz w:val="24"/>
+          <w:szCs w:val="24"/>
+          <w:lang w:eastAsia="es-ES_tradnl"/>
+        </w:rPr>
+        <w:fldChar w:fldCharType="end"/>
+      </w:r>
+      <w:r>
+        <w:rPr>
+          <w:rFonts w:ascii="Times New Roman" w:eastAsia="Times New Roman" w:hAnsi="Times New Roman" w:cs="Times New Roman"/>
+          <w:sz w:val="24"/>
+          <w:szCs w:val="24"/>
+          <w:lang w:eastAsia="es-ES_tradnl"/>
+        </w:rPr>
+        <w:fldChar w:fldCharType="begin"/>
+      </w:r>
+      <w:r>
+        <w:rPr>
+          <w:rFonts w:ascii="Times New Roman" w:eastAsia="Times New Roman" w:hAnsi="Times New Roman" w:cs="Times New Roman"/>
+          <w:sz w:val="24"/>
+          <w:szCs w:val="24"/>
+          <w:lang w:eastAsia="es-ES_tradnl"/>
+        </w:rPr>
+        <w:instrText xml:space="preserve"> INCLUDEPICTURE "/var/folders/57/fpwp32zx1fg6f4cly4t10tmw0000gn/T/com.microsoft.Word/WebArchiveCopyPasteTempFiles/000004.png" \* MERGEFORMATINET </w:instrText>
+      </w:r>
+      <w:r>
+        <w:rPr>
+          <w:rFonts w:ascii="Times New Roman" w:eastAsia="Times New Roman" w:hAnsi="Times New Roman" w:cs="Times New Roman"/>
+          <w:sz w:val="24"/>
+          <w:szCs w:val="24"/>
+          <w:lang w:eastAsia="es-ES_tradnl"/>
+        </w:rPr>
+        <w:fldChar w:fldCharType="separate"/>
       </w:r>
       <w:r>
         <w:rPr>
@@ -11926,7 +12242,8 @@
           <w:szCs w:val="24"/>
           <w:lang w:eastAsia="es-ES_tradnl"/>
         </w:rPr>
-        <w:t xml:space="preserve">Podemos apreciar que la gráfica está sesgada a la derecha, por lo que nos da indicios de no seguir una distribución normal, para comprobarlo utilizamos la prueba de Jarque- Bera. </w:t>
+        <w:lastRenderedPageBreak/>
+        <w:t>Podemos apreciar que la gráfica está sesgada a la derecha, lo que da indicios de no</w:t>
       </w:r>
       <w:r>
         <w:rPr>
@@ -11935,8 +12252,34 @@
           <w:szCs w:val="24"/>
           <w:lang w:eastAsia="es-ES_tradnl"/>
         </w:rPr>
-        <w:lastRenderedPageBreak/>
-        <w:t xml:space="preserve">El estadístico de Jarque-Bera del modelo es: </w:t>
+        <w:t xml:space="preserve"> seguir una distribución normal;</w:t>
+      </w:r>
+      <w:r>
+        <w:rPr>
+          <w:rFonts w:ascii="Times New Roman" w:eastAsia="Times New Roman" w:hAnsi="Times New Roman" w:cs="Times New Roman"/>
+          <w:sz w:val="24"/>
+          <w:szCs w:val="24"/>
+          <w:lang w:eastAsia="es-ES_tradnl"/>
+        </w:rPr>
+        <w:t xml:space="preserve"> para comprobarlo </w:t>
+      </w:r>
+      <w:r>
+        <w:rPr>
+          <w:rFonts w:ascii="Times New Roman" w:eastAsia="Times New Roman" w:hAnsi="Times New Roman" w:cs="Times New Roman"/>
+          <w:sz w:val="24"/>
+          <w:szCs w:val="24"/>
+          <w:lang w:eastAsia="es-ES_tradnl"/>
+        </w:rPr>
+        <w:t>utilizamos la prueba de Jarque-</w:t>
+      </w:r>
+      <w:r>
+        <w:rPr>
+          <w:rFonts w:ascii="Times New Roman" w:eastAsia="Times New Roman" w:hAnsi="Times New Roman" w:cs="Times New Roman"/>
+          <w:sz w:val="24"/>
+          <w:szCs w:val="24"/>
+          <w:lang w:eastAsia="es-ES_tradnl"/>
+        </w:rPr>
+        <w:t xml:space="preserve">Bera. El estadístico de Jarque-Bera del modelo es: </w:t>
       </w:r>
       <w:r>
         <w:rPr>
@@ -11946,6 +12289,12 @@
         <w:t xml:space="preserve"> </w:t>
       </w:r>
       <m:oMath>
+        <m:r>
+          <w:rPr>
+            <w:rFonts w:ascii="Cambria Math" w:hAnsi="Cambria Math"/>
+          </w:rPr>
+          <m:t>JB</m:t>
+        </m:r>
         <m:r>
           <m:rPr>
             <m:sty m:val="bi"/>
@@ -11953,7 +12302,7 @@
           <w:rPr>
             <w:rFonts w:ascii="Cambria Math" w:hAnsi="Cambria Math"/>
           </w:rPr>
-          <m:t>JB=</m:t>
+          <m:t>=</m:t>
         </m:r>
         <m:r>
           <m:rPr>
@@ -12027,12 +12376,36 @@
       </w:r>
       <w:r>
         <w:rPr>
+          <w:rFonts w:eastAsiaTheme="minorEastAsia"/>
+        </w:rPr>
+        <w:t xml:space="preserve">por </w:t>
+      </w:r>
+      <w:r>
+        <w:rPr>
           <w:rFonts w:ascii="Times New Roman" w:eastAsia="Times New Roman" w:hAnsi="Times New Roman" w:cs="Times New Roman"/>
           <w:sz w:val="24"/>
           <w:szCs w:val="24"/>
           <w:lang w:eastAsia="es-ES_tradnl"/>
         </w:rPr>
-        <w:t>lo que nos lleva a confirmar que hay no normalidad en los errores.</w:t>
+        <w:t xml:space="preserve">lo que </w:t>
+      </w:r>
+      <w:r>
+        <w:rPr>
+          <w:rFonts w:ascii="Times New Roman" w:eastAsia="Times New Roman" w:hAnsi="Times New Roman" w:cs="Times New Roman"/>
+          <w:sz w:val="24"/>
+          <w:szCs w:val="24"/>
+          <w:lang w:eastAsia="es-ES_tradnl"/>
+        </w:rPr>
+        <w:t>confirmamos</w:t>
+      </w:r>
+      <w:r>
+        <w:rPr>
+          <w:rFonts w:ascii="Times New Roman" w:eastAsia="Times New Roman" w:hAnsi="Times New Roman" w:cs="Times New Roman"/>
+          <w:sz w:val="24"/>
+          <w:szCs w:val="24"/>
+          <w:lang w:eastAsia="es-ES_tradnl"/>
+        </w:rPr>
+        <w:t xml:space="preserve"> que hay no normalidad en los errores.</w:t>
       </w:r>
     </w:p>
     <w:p>
@@ -12049,226 +12422,108 @@
       </w:pPr>
       <w:r>
         <w:rPr>
-          <w:rFonts w:ascii="Times New Roman" w:hAnsi="Times New Roman" w:cs="Times New Roman"/>
-          <w:sz w:val="24"/>
-          <w:szCs w:val="24"/>
-        </w:rPr>
-        <w:t>Para corregir est</w:t>
-      </w:r>
-      <w:r>
-        <w:rPr>
-          <w:rFonts w:ascii="Times New Roman" w:hAnsi="Times New Roman" w:cs="Times New Roman"/>
-          <w:sz w:val="24"/>
-          <w:szCs w:val="24"/>
-        </w:rPr>
-        <w:t>e problema usaremos una transformación potencia de los datos, utilizaremos</w:t>
-      </w:r>
-      <w:r>
-        <w:rPr>
-          <w:rFonts w:ascii="Times New Roman" w:hAnsi="Times New Roman" w:cs="Times New Roman"/>
-          <w:sz w:val="24"/>
-          <w:szCs w:val="24"/>
-          <w:lang w:val="es"/>
-        </w:rPr>
-        <w:t xml:space="preserve"> la transformación de</w:t>
-      </w:r>
-      <w:r>
-        <w:rPr>
-          <w:rFonts w:ascii="Times New Roman" w:hAnsi="Times New Roman" w:cs="Times New Roman"/>
-          <w:sz w:val="24"/>
-          <w:szCs w:val="24"/>
-          <w:lang w:val="es"/>
-        </w:rPr>
-        <w:t xml:space="preserve"> la raíz de</w:t>
-      </w:r>
-      <w:r>
-        <w:rPr>
-          <w:rFonts w:ascii="Times New Roman" w:hAnsi="Times New Roman" w:cs="Times New Roman"/>
-          <w:sz w:val="24"/>
-          <w:szCs w:val="24"/>
-          <w:lang w:val="es"/>
-        </w:rPr>
-        <w:t xml:space="preserve"> </w:t>
-      </w:r>
-      <m:oMath>
-        <m:sSub>
-          <m:sSubPr>
-            <m:ctrlPr>
-              <w:rPr>
-                <w:rFonts w:ascii="Cambria Math" w:hAnsi="Cambria Math" w:cs="Times New Roman"/>
-                <w:sz w:val="24"/>
-                <w:szCs w:val="24"/>
-                <w:lang w:val="es"/>
-              </w:rPr>
-            </m:ctrlPr>
-          </m:sSubPr>
-          <m:e>
-            <m:r>
-              <w:rPr>
-                <w:rFonts w:ascii="Cambria Math" w:hAnsi="Cambria Math" w:cs="Times New Roman"/>
-                <w:sz w:val="24"/>
-                <w:szCs w:val="24"/>
-                <w:lang w:val="es"/>
-              </w:rPr>
-              <m:t>Y</m:t>
-            </m:r>
-          </m:e>
-          <m:sub>
-            <m:r>
-              <w:rPr>
-                <w:rFonts w:ascii="Cambria Math" w:hAnsi="Cambria Math" w:cs="Times New Roman"/>
-                <w:sz w:val="24"/>
-                <w:szCs w:val="24"/>
-                <w:lang w:val="es"/>
-              </w:rPr>
-              <m:t>i</m:t>
-            </m:r>
-          </m:sub>
-        </m:sSub>
-      </m:oMath>
-      <w:r>
-        <w:rPr>
-          <w:rFonts w:ascii="Times New Roman" w:hAnsi="Times New Roman" w:cs="Times New Roman"/>
-          <w:sz w:val="24"/>
-          <w:szCs w:val="24"/>
-          <w:lang w:val="es"/>
-        </w:rPr>
-        <w:t xml:space="preserve"> con los datos atípicos sustituidos por los estimados</w:t>
-      </w:r>
-      <w:r>
-        <w:rPr>
-          <w:rFonts w:ascii="Times New Roman" w:hAnsi="Times New Roman" w:cs="Times New Roman"/>
-          <w:sz w:val="24"/>
-          <w:szCs w:val="24"/>
-          <w:lang w:val="es"/>
-        </w:rPr>
-        <w:t>:</w:t>
-      </w:r>
-      <w:r>
-        <w:rPr>
-          <w:rFonts w:ascii="Times New Roman" w:hAnsi="Times New Roman" w:cs="Times New Roman"/>
-          <w:i/>
-          <w:sz w:val="24"/>
-          <w:szCs w:val="24"/>
-          <w:lang w:val="es"/>
-        </w:rPr>
-        <w:t xml:space="preserve"> </w:t>
-      </w:r>
-      <m:oMath>
-        <m:sSubSup>
-          <m:sSubSupPr>
-            <m:ctrlPr>
-              <w:rPr>
-                <w:rFonts w:ascii="Cambria Math" w:hAnsi="Cambria Math" w:cs="Times New Roman"/>
-                <w:i/>
-                <w:sz w:val="24"/>
-                <w:szCs w:val="24"/>
-                <w:lang w:val="es"/>
-              </w:rPr>
-            </m:ctrlPr>
-          </m:sSubSupPr>
-          <m:e>
-            <m:r>
-              <w:rPr>
-                <w:rFonts w:ascii="Cambria Math" w:hAnsi="Cambria Math" w:cs="Times New Roman"/>
-                <w:sz w:val="24"/>
-                <w:szCs w:val="24"/>
-                <w:lang w:val="es"/>
-              </w:rPr>
-              <m:t>Y</m:t>
-            </m:r>
-          </m:e>
-          <m:sub>
-            <m:r>
-              <w:rPr>
-                <w:rFonts w:ascii="Cambria Math" w:hAnsi="Cambria Math" w:cs="Times New Roman"/>
-                <w:sz w:val="24"/>
-                <w:szCs w:val="24"/>
-                <w:lang w:val="es"/>
-              </w:rPr>
-              <m:t>i</m:t>
-            </m:r>
-          </m:sub>
-          <m:sup>
-            <m:r>
-              <w:rPr>
-                <w:rFonts w:ascii="Cambria Math" w:hAnsi="Cambria Math" w:cs="Times New Roman"/>
-                <w:sz w:val="24"/>
-                <w:szCs w:val="24"/>
-                <w:lang w:val="es"/>
-              </w:rPr>
-              <m:t>1/2</m:t>
-            </m:r>
-          </m:sup>
-        </m:sSubSup>
-      </m:oMath>
-      <w:r>
-        <w:rPr>
-          <w:rFonts w:ascii="Times New Roman" w:hAnsi="Times New Roman" w:cs="Times New Roman"/>
-          <w:sz w:val="24"/>
-          <w:szCs w:val="24"/>
-          <w:lang w:val="es"/>
-        </w:rPr>
-        <w:t>. Notemos que esto es válido debido a que el ingreso es una variable positiva.</w:t>
-      </w:r>
-    </w:p>
-    <w:p>
-      <w:pPr>
-        <w:spacing w:line="360" w:lineRule="auto"/>
-        <w:ind w:firstLine="720"/>
-        <w:jc w:val="both"/>
-        <w:rPr>
-          <w:rFonts w:ascii="Times New Roman" w:hAnsi="Times New Roman" w:cs="Times New Roman"/>
-          <w:sz w:val="24"/>
-          <w:szCs w:val="24"/>
-          <w:lang w:val="es"/>
-        </w:rPr>
-      </w:pPr>
-      <w:r>
-        <w:rPr>
-          <w:rFonts w:ascii="Times New Roman" w:hAnsi="Times New Roman" w:cs="Times New Roman"/>
-          <w:sz w:val="24"/>
-          <w:szCs w:val="24"/>
-          <w:lang w:val="es"/>
-        </w:rPr>
-        <w:t>Con esta transformación obtenemos el siguiente histograma:</w:t>
-      </w:r>
-    </w:p>
-    <w:p>
-      <w:pPr>
-        <w:rPr>
-          <w:rFonts w:ascii="Times New Roman" w:eastAsia="Times New Roman" w:hAnsi="Times New Roman" w:cs="Times New Roman"/>
-          <w:sz w:val="24"/>
-          <w:szCs w:val="24"/>
-          <w:lang w:eastAsia="es-ES_tradnl"/>
-        </w:rPr>
-      </w:pPr>
-      <w:r>
-        <w:rPr>
-          <w:rFonts w:ascii="Times New Roman" w:eastAsia="Times New Roman" w:hAnsi="Times New Roman" w:cs="Times New Roman"/>
-          <w:sz w:val="24"/>
-          <w:szCs w:val="24"/>
-          <w:lang w:eastAsia="es-ES_tradnl"/>
-        </w:rPr>
-        <w:fldChar w:fldCharType="begin"/>
-      </w:r>
-      <w:r>
-        <w:rPr>
-          <w:rFonts w:ascii="Times New Roman" w:eastAsia="Times New Roman" w:hAnsi="Times New Roman" w:cs="Times New Roman"/>
-          <w:sz w:val="24"/>
-          <w:szCs w:val="24"/>
-          <w:lang w:eastAsia="es-ES_tradnl"/>
-        </w:rPr>
-        <w:instrText xml:space="preserve"> INCLUDEPICTURE "/var/folders/57/fpwp32zx1fg6f4cly4t10tmw0000gn/T/com.microsoft.Word/WebArchiveCopyPasteTempFiles/00000c.png" \* MERGEFORMATINET </w:instrText>
-      </w:r>
-      <w:r>
-        <w:rPr>
-          <w:rFonts w:ascii="Times New Roman" w:eastAsia="Times New Roman" w:hAnsi="Times New Roman" w:cs="Times New Roman"/>
-          <w:sz w:val="24"/>
-          <w:szCs w:val="24"/>
-          <w:lang w:eastAsia="es-ES_tradnl"/>
-        </w:rPr>
-        <w:fldChar w:fldCharType="separate"/>
+          <w:noProof/>
+        </w:rPr>
+        <mc:AlternateContent>
+          <mc:Choice Requires="wps">
+            <w:drawing>
+              <wp:anchor distT="0" distB="0" distL="114300" distR="114300" simplePos="0" relativeHeight="251696128" behindDoc="1" locked="0" layoutInCell="1" allowOverlap="1" wp14:anchorId="37D20DAD" wp14:editId="1F2E856A">
+                <wp:simplePos x="0" y="0"/>
+                <wp:positionH relativeFrom="column">
+                  <wp:posOffset>2732405</wp:posOffset>
+                </wp:positionH>
+                <wp:positionV relativeFrom="paragraph">
+                  <wp:posOffset>3033395</wp:posOffset>
+                </wp:positionV>
+                <wp:extent cx="2879725" cy="635"/>
+                <wp:effectExtent l="0" t="0" r="0" b="0"/>
+                <wp:wrapTight wrapText="bothSides">
+                  <wp:wrapPolygon edited="0">
+                    <wp:start x="0" y="0"/>
+                    <wp:lineTo x="0" y="21600"/>
+                    <wp:lineTo x="21600" y="21600"/>
+                    <wp:lineTo x="21600" y="0"/>
+                  </wp:wrapPolygon>
+                </wp:wrapTight>
+                <wp:docPr id="21" name="Cuadro de texto 21"/>
+                <wp:cNvGraphicFramePr/>
+                <a:graphic xmlns:a="http://schemas.openxmlformats.org/drawingml/2006/main">
+                  <a:graphicData uri="http://schemas.microsoft.com/office/word/2010/wordprocessingShape">
+                    <wps:wsp>
+                      <wps:cNvSpPr txBox="1"/>
+                      <wps:spPr>
+                        <a:xfrm>
+                          <a:off x="0" y="0"/>
+                          <a:ext cx="2879725" cy="635"/>
+                        </a:xfrm>
+                        <a:prstGeom prst="rect">
+                          <a:avLst/>
+                        </a:prstGeom>
+                        <a:solidFill>
+                          <a:prstClr val="white"/>
+                        </a:solidFill>
+                        <a:ln>
+                          <a:noFill/>
+                        </a:ln>
+                      </wps:spPr>
+                      <wps:txbx>
+                        <w:txbxContent>
+                          <w:p>
+                            <w:pPr>
+                              <w:pStyle w:val="Descripcin"/>
+                              <w:jc w:val="center"/>
+                              <w:rPr>
+                                <w:rFonts w:ascii="Times New Roman" w:eastAsia="Times New Roman" w:hAnsi="Times New Roman" w:cs="Times New Roman"/>
+                                <w:noProof/>
+                                <w:sz w:val="24"/>
+                                <w:szCs w:val="24"/>
+                              </w:rPr>
+                            </w:pPr>
+                            <w:r>
+                              <w:t>Gráfica 10: Densidad de los residuos, m. transformado</w:t>
+                            </w:r>
+                          </w:p>
+                        </w:txbxContent>
+                      </wps:txbx>
+                      <wps:bodyPr rot="0" spcFirstLastPara="0" vertOverflow="overflow" horzOverflow="overflow" vert="horz" wrap="square" lIns="0" tIns="0" rIns="0" bIns="0" numCol="1" spcCol="0" rtlCol="0" fromWordArt="0" anchor="t" anchorCtr="0" forceAA="0" compatLnSpc="1">
+                        <a:prstTxWarp prst="textNoShape">
+                          <a:avLst/>
+                        </a:prstTxWarp>
+                        <a:spAutoFit/>
+                      </wps:bodyPr>
+                    </wps:wsp>
+                  </a:graphicData>
+                </a:graphic>
+              </wp:anchor>
+            </w:drawing>
+          </mc:Choice>
+          <mc:Fallback>
+            <w:pict>
+              <v:shape w14:anchorId="37D20DAD" id="Cuadro de texto 21" o:spid="_x0000_s1036" type="#_x0000_t202" style="position:absolute;left:0;text-align:left;margin-left:215.15pt;margin-top:238.85pt;width:226.75pt;height:.05pt;z-index:-251620352;visibility:visible;mso-wrap-style:square;mso-wrap-distance-left:9pt;mso-wrap-distance-top:0;mso-wrap-distance-right:9pt;mso-wrap-distance-bottom:0;mso-position-horizontal:absolute;mso-position-horizontal-relative:text;mso-position-vertical:absolute;mso-position-vertical-relative:text;v-text-anchor:top" o:gfxdata="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" stroked="f">
+                <v:textbox style="mso-fit-shape-to-text:t" inset="0,0,0,0">
+                  <w:txbxContent>
+                    <w:p>
+                      <w:pPr>
+                        <w:pStyle w:val="Descripcin"/>
+                        <w:jc w:val="center"/>
+                        <w:rPr>
+                          <w:rFonts w:ascii="Times New Roman" w:eastAsia="Times New Roman" w:hAnsi="Times New Roman" w:cs="Times New Roman"/>
+                          <w:noProof/>
+                          <w:sz w:val="24"/>
+                          <w:szCs w:val="24"/>
+                        </w:rPr>
+                      </w:pPr>
+                      <w:r>
+                        <w:t>Gráfica 10: Densidad de los residuos, m. transformado</w:t>
+                      </w:r>
+                    </w:p>
+                  </w:txbxContent>
+                </v:textbox>
+                <w10:wrap type="tight"/>
+              </v:shape>
+            </w:pict>
+          </mc:Fallback>
+        </mc:AlternateContent>
       </w:r>
       <w:r>
         <w:rPr>
@@ -12276,13 +12531,29 @@
           <w:noProof/>
           <w:sz w:val="24"/>
           <w:szCs w:val="24"/>
-          <w:lang w:eastAsia="es-ES_tradnl"/>
+          <w:lang w:eastAsia="es-MX"/>
         </w:rPr>
         <w:drawing>
-          <wp:inline distT="0" distB="0" distL="0" distR="0" wp14:anchorId="03722856" wp14:editId="4D820E02">
-            <wp:extent cx="2779776" cy="1715421"/>
-            <wp:effectExtent l="0" t="0" r="1905" b="0"/>
-            <wp:docPr id="18" name="Imagen 18" descr="/var/folders/57/fpwp32zx1fg6f4cly4t10tmw0000gn/T/com.microsoft.Word/WebArchiveCopyPasteTempFiles/00000c.png"/>
+          <wp:anchor distT="0" distB="0" distL="114300" distR="114300" simplePos="0" relativeHeight="251685888" behindDoc="1" locked="0" layoutInCell="1" allowOverlap="1" wp14:anchorId="3320D4E7" wp14:editId="0BDE67E3">
+            <wp:simplePos x="0" y="0"/>
+            <wp:positionH relativeFrom="margin">
+              <wp:align>right</wp:align>
+            </wp:positionH>
+            <wp:positionV relativeFrom="paragraph">
+              <wp:posOffset>1199515</wp:posOffset>
+            </wp:positionV>
+            <wp:extent cx="2880000" cy="1777217"/>
+            <wp:effectExtent l="0" t="0" r="0" b="0"/>
+            <wp:wrapTight wrapText="bothSides">
+              <wp:wrapPolygon edited="0">
+                <wp:start x="0" y="0"/>
+                <wp:lineTo x="0" y="21307"/>
+                <wp:lineTo x="21433" y="21307"/>
+                <wp:lineTo x="21433" y="0"/>
+                <wp:lineTo x="0" y="0"/>
+              </wp:wrapPolygon>
+            </wp:wrapTight>
+            <wp:docPr id="19" name="Imagen 19" descr="/var/folders/57/fpwp32zx1fg6f4cly4t10tmw0000gn/T/com.microsoft.Word/WebArchiveCopyPasteTempFiles/00000d.png"/>
             <wp:cNvGraphicFramePr>
               <a:graphicFrameLocks xmlns:a="http://schemas.openxmlformats.org/drawingml/2006/main" noChangeAspect="1"/>
             </wp:cNvGraphicFramePr>
@@ -12290,7 +12561,7 @@
               <a:graphicData uri="http://schemas.openxmlformats.org/drawingml/2006/picture">
                 <pic:pic xmlns:pic="http://schemas.openxmlformats.org/drawingml/2006/picture">
                   <pic:nvPicPr>
-                    <pic:cNvPr id="0" name="Picture 13" descr="/var/folders/57/fpwp32zx1fg6f4cly4t10tmw0000gn/T/com.microsoft.Word/WebArchiveCopyPasteTempFiles/00000c.png"/>
+                    <pic:cNvPr id="0" name="Picture 15" descr="/var/folders/57/fpwp32zx1fg6f4cly4t10tmw0000gn/T/com.microsoft.Word/WebArchiveCopyPasteTempFiles/00000d.png"/>
                     <pic:cNvPicPr>
                       <a:picLocks noChangeAspect="1" noChangeArrowheads="1"/>
                     </pic:cNvPicPr>
@@ -12311,7 +12582,7 @@
                   <pic:spPr bwMode="auto">
                     <a:xfrm>
                       <a:off x="0" y="0"/>
-                      <a:ext cx="2794912" cy="1724762"/>
+                      <a:ext cx="2880000" cy="1777217"/>
                     </a:xfrm>
                     <a:prstGeom prst="rect">
                       <a:avLst/>
@@ -12324,26 +12595,266 @@
                 </pic:pic>
               </a:graphicData>
             </a:graphic>
-          </wp:inline>
+            <wp14:sizeRelH relativeFrom="page">
+              <wp14:pctWidth>0</wp14:pctWidth>
+            </wp14:sizeRelH>
+            <wp14:sizeRelV relativeFrom="page">
+              <wp14:pctHeight>0</wp14:pctHeight>
+            </wp14:sizeRelV>
+          </wp:anchor>
         </w:drawing>
       </w:r>
       <w:r>
         <w:rPr>
+          <w:rFonts w:ascii="Times New Roman" w:hAnsi="Times New Roman" w:cs="Times New Roman"/>
+          <w:sz w:val="24"/>
+          <w:szCs w:val="24"/>
+        </w:rPr>
+        <w:t>Para corregir est</w:t>
+      </w:r>
+      <w:r>
+        <w:rPr>
+          <w:rFonts w:ascii="Times New Roman" w:hAnsi="Times New Roman" w:cs="Times New Roman"/>
+          <w:sz w:val="24"/>
+          <w:szCs w:val="24"/>
+        </w:rPr>
+        <w:t xml:space="preserve">e problema </w:t>
+      </w:r>
+      <w:r>
+        <w:rPr>
+          <w:rFonts w:ascii="Times New Roman" w:hAnsi="Times New Roman" w:cs="Times New Roman"/>
+          <w:sz w:val="24"/>
+          <w:szCs w:val="24"/>
+        </w:rPr>
+        <w:t>aplicamos</w:t>
+      </w:r>
+      <w:r>
+        <w:rPr>
+          <w:rFonts w:ascii="Times New Roman" w:hAnsi="Times New Roman" w:cs="Times New Roman"/>
+          <w:sz w:val="24"/>
+          <w:szCs w:val="24"/>
+        </w:rPr>
+        <w:t xml:space="preserve"> una transf</w:t>
+      </w:r>
+      <w:r>
+        <w:rPr>
+          <w:rFonts w:ascii="Times New Roman" w:hAnsi="Times New Roman" w:cs="Times New Roman"/>
+          <w:sz w:val="24"/>
+          <w:szCs w:val="24"/>
+        </w:rPr>
+        <w:t>ormación potencia de los datos; utilizamos</w:t>
+      </w:r>
+      <w:r>
+        <w:rPr>
+          <w:rFonts w:ascii="Times New Roman" w:hAnsi="Times New Roman" w:cs="Times New Roman"/>
+          <w:sz w:val="24"/>
+          <w:szCs w:val="24"/>
+          <w:lang w:val="es"/>
+        </w:rPr>
+        <w:t xml:space="preserve"> la transformación </w:t>
+      </w:r>
+      <m:oMath>
+        <m:rad>
+          <m:radPr>
+            <m:degHide m:val="1"/>
+            <m:ctrlPr>
+              <w:rPr>
+                <w:rFonts w:ascii="Cambria Math" w:hAnsi="Cambria Math" w:cs="Times New Roman"/>
+                <w:i/>
+                <w:sz w:val="24"/>
+                <w:szCs w:val="24"/>
+                <w:lang w:val="es"/>
+              </w:rPr>
+            </m:ctrlPr>
+          </m:radPr>
+          <m:deg/>
+          <m:e>
+            <m:sSub>
+              <m:sSubPr>
+                <m:ctrlPr>
+                  <w:rPr>
+                    <w:rFonts w:ascii="Cambria Math" w:hAnsi="Cambria Math" w:cs="Times New Roman"/>
+                    <w:i/>
+                    <w:sz w:val="24"/>
+                    <w:szCs w:val="24"/>
+                    <w:lang w:val="es"/>
+                  </w:rPr>
+                </m:ctrlPr>
+              </m:sSubPr>
+              <m:e>
+                <m:r>
+                  <w:rPr>
+                    <w:rFonts w:ascii="Cambria Math" w:hAnsi="Cambria Math" w:cs="Times New Roman"/>
+                    <w:sz w:val="24"/>
+                    <w:szCs w:val="24"/>
+                    <w:lang w:val="es"/>
+                  </w:rPr>
+                  <m:t>Y</m:t>
+                </m:r>
+              </m:e>
+              <m:sub>
+                <m:r>
+                  <w:rPr>
+                    <w:rFonts w:ascii="Cambria Math" w:hAnsi="Cambria Math" w:cs="Times New Roman"/>
+                    <w:sz w:val="24"/>
+                    <w:szCs w:val="24"/>
+                    <w:lang w:val="es"/>
+                  </w:rPr>
+                  <m:t>i</m:t>
+                </m:r>
+              </m:sub>
+            </m:sSub>
+          </m:e>
+        </m:rad>
+      </m:oMath>
+      <w:r>
+        <w:rPr>
+          <w:rFonts w:ascii="Times New Roman" w:hAnsi="Times New Roman" w:cs="Times New Roman"/>
+          <w:sz w:val="24"/>
+          <w:szCs w:val="24"/>
+          <w:lang w:val="es"/>
+        </w:rPr>
+        <w:t xml:space="preserve"> </w:t>
+      </w:r>
+      <w:r>
+        <w:rPr>
+          <w:rFonts w:ascii="Times New Roman" w:hAnsi="Times New Roman" w:cs="Times New Roman"/>
+          <w:sz w:val="24"/>
+          <w:szCs w:val="24"/>
+          <w:lang w:val="es"/>
+        </w:rPr>
+        <w:t xml:space="preserve"> </w:t>
+      </w:r>
+      <w:r>
+        <w:rPr>
+          <w:rFonts w:ascii="Times New Roman" w:hAnsi="Times New Roman" w:cs="Times New Roman"/>
+          <w:sz w:val="24"/>
+          <w:szCs w:val="24"/>
+          <w:lang w:val="es"/>
+        </w:rPr>
+        <w:t>con los datos atípicos sustituidos por los estimados</w:t>
+      </w:r>
+      <w:r>
+        <w:rPr>
+          <w:rFonts w:ascii="Times New Roman" w:hAnsi="Times New Roman" w:cs="Times New Roman"/>
+          <w:sz w:val="24"/>
+          <w:szCs w:val="24"/>
+          <w:lang w:val="es"/>
+        </w:rPr>
+        <w:t>:</w:t>
+      </w:r>
+      <w:r>
+        <w:rPr>
+          <w:rFonts w:ascii="Times New Roman" w:hAnsi="Times New Roman" w:cs="Times New Roman"/>
+          <w:i/>
+          <w:sz w:val="24"/>
+          <w:szCs w:val="24"/>
+          <w:lang w:val="es"/>
+        </w:rPr>
+        <w:t xml:space="preserve"> </w:t>
+      </w:r>
+      <m:oMath>
+        <m:sSubSup>
+          <m:sSubSupPr>
+            <m:ctrlPr>
+              <w:rPr>
+                <w:rFonts w:ascii="Cambria Math" w:hAnsi="Cambria Math" w:cs="Times New Roman"/>
+                <w:i/>
+                <w:sz w:val="24"/>
+                <w:szCs w:val="24"/>
+                <w:lang w:val="es"/>
+              </w:rPr>
+            </m:ctrlPr>
+          </m:sSubSupPr>
+          <m:e>
+            <m:r>
+              <w:rPr>
+                <w:rFonts w:ascii="Cambria Math" w:hAnsi="Cambria Math" w:cs="Times New Roman"/>
+                <w:sz w:val="24"/>
+                <w:szCs w:val="24"/>
+                <w:lang w:val="es"/>
+              </w:rPr>
+              <m:t>Y</m:t>
+            </m:r>
+          </m:e>
+          <m:sub>
+            <m:r>
+              <w:rPr>
+                <w:rFonts w:ascii="Cambria Math" w:hAnsi="Cambria Math" w:cs="Times New Roman"/>
+                <w:sz w:val="24"/>
+                <w:szCs w:val="24"/>
+                <w:lang w:val="es"/>
+              </w:rPr>
+              <m:t>i</m:t>
+            </m:r>
+          </m:sub>
+          <m:sup>
+            <m:r>
+              <w:rPr>
+                <w:rFonts w:ascii="Cambria Math" w:hAnsi="Cambria Math" w:cs="Times New Roman"/>
+                <w:sz w:val="24"/>
+                <w:szCs w:val="24"/>
+                <w:lang w:val="es"/>
+              </w:rPr>
+              <m:t>1/2</m:t>
+            </m:r>
+          </m:sup>
+        </m:sSubSup>
+      </m:oMath>
+      <w:r>
+        <w:rPr>
+          <w:rFonts w:ascii="Times New Roman" w:hAnsi="Times New Roman" w:cs="Times New Roman"/>
+          <w:sz w:val="24"/>
+          <w:szCs w:val="24"/>
+          <w:lang w:val="es"/>
+        </w:rPr>
+        <w:t>. E</w:t>
+      </w:r>
+      <w:r>
+        <w:rPr>
+          <w:rFonts w:ascii="Times New Roman" w:hAnsi="Times New Roman" w:cs="Times New Roman"/>
+          <w:sz w:val="24"/>
+          <w:szCs w:val="24"/>
+          <w:lang w:val="es"/>
+        </w:rPr>
+        <w:t>sto es válido debido a que el in</w:t>
+      </w:r>
+      <w:r>
+        <w:rPr>
+          <w:rFonts w:ascii="Times New Roman" w:hAnsi="Times New Roman" w:cs="Times New Roman"/>
+          <w:sz w:val="24"/>
+          <w:szCs w:val="24"/>
+          <w:lang w:val="es"/>
+        </w:rPr>
+        <w:t xml:space="preserve">greso es una variable positiva. </w:t>
+      </w:r>
+      <w:r>
+        <w:rPr>
+          <w:rFonts w:ascii="Times New Roman" w:hAnsi="Times New Roman" w:cs="Times New Roman"/>
+          <w:sz w:val="24"/>
+          <w:szCs w:val="24"/>
+          <w:lang w:val="es"/>
+        </w:rPr>
+        <w:t>Con esta transformación obtenemos el siguiente histograma:</w:t>
+      </w:r>
+    </w:p>
+    <w:p>
+      <w:pPr>
+        <w:spacing w:line="360" w:lineRule="auto"/>
+        <w:ind w:firstLine="708"/>
+        <w:jc w:val="both"/>
+        <w:rPr>
           <w:rFonts w:ascii="Times New Roman" w:eastAsia="Times New Roman" w:hAnsi="Times New Roman" w:cs="Times New Roman"/>
-          <w:sz w:val="24"/>
-          <w:szCs w:val="24"/>
+          <w:sz w:val="16"/>
+          <w:szCs w:val="16"/>
           <w:lang w:eastAsia="es-ES_tradnl"/>
         </w:rPr>
-        <w:fldChar w:fldCharType="end"/>
-      </w:r>
-      <w:r>
-        <w:t xml:space="preserve"> </w:t>
-      </w:r>
+      </w:pPr>
       <w:r>
         <w:rPr>
           <w:rFonts w:ascii="Times New Roman" w:eastAsia="Times New Roman" w:hAnsi="Times New Roman" w:cs="Times New Roman"/>
-          <w:sz w:val="24"/>
-          <w:szCs w:val="24"/>
+          <w:sz w:val="16"/>
+          <w:szCs w:val="16"/>
           <w:lang w:eastAsia="es-ES_tradnl"/>
         </w:rPr>
         <w:fldChar w:fldCharType="begin"/>
@@ -12351,34 +12862,157 @@
       <w:r>
         <w:rPr>
           <w:rFonts w:ascii="Times New Roman" w:eastAsia="Times New Roman" w:hAnsi="Times New Roman" w:cs="Times New Roman"/>
-          <w:sz w:val="24"/>
-          <w:szCs w:val="24"/>
+          <w:sz w:val="16"/>
+          <w:szCs w:val="16"/>
           <w:lang w:eastAsia="es-ES_tradnl"/>
         </w:rPr>
-        <w:instrText xml:space="preserve"> INCLUDEPICTURE "/var/folders/57/fpwp32zx1fg6f4cly4t10tmw0000gn/T/com.microsoft.Word/WebArchiveCopyPasteTempFiles/00000d.png" \* MERGEFORMATINET </w:instrText>
+        <w:instrText xml:space="preserve"> INCLUDEPICTURE "/var/folders/57/fpwp32zx1fg6f4cly4t10tmw0000gn/T/com.microsoft.Word/WebArchiveCopyPasteTempFiles/00000c.png" \* MERGEFORMATINET </w:instrText>
       </w:r>
       <w:r>
         <w:rPr>
           <w:rFonts w:ascii="Times New Roman" w:eastAsia="Times New Roman" w:hAnsi="Times New Roman" w:cs="Times New Roman"/>
-          <w:sz w:val="24"/>
-          <w:szCs w:val="24"/>
+          <w:sz w:val="16"/>
+          <w:szCs w:val="16"/>
           <w:lang w:eastAsia="es-ES_tradnl"/>
         </w:rPr>
         <w:fldChar w:fldCharType="separate"/>
+      </w:r>
+      <w:r>
+        <w:rPr>
+          <w:noProof/>
+          <w:sz w:val="16"/>
+          <w:szCs w:val="16"/>
+        </w:rPr>
+        <mc:AlternateContent>
+          <mc:Choice Requires="wps">
+            <w:drawing>
+              <wp:anchor distT="0" distB="0" distL="114300" distR="114300" simplePos="0" relativeHeight="251694080" behindDoc="1" locked="0" layoutInCell="1" allowOverlap="1" wp14:anchorId="07B28FCE" wp14:editId="51B31F16">
+                <wp:simplePos x="0" y="0"/>
+                <wp:positionH relativeFrom="column">
+                  <wp:posOffset>1905</wp:posOffset>
+                </wp:positionH>
+                <wp:positionV relativeFrom="paragraph">
+                  <wp:posOffset>1833880</wp:posOffset>
+                </wp:positionV>
+                <wp:extent cx="2879725" cy="635"/>
+                <wp:effectExtent l="0" t="0" r="0" b="0"/>
+                <wp:wrapTight wrapText="bothSides">
+                  <wp:wrapPolygon edited="0">
+                    <wp:start x="0" y="0"/>
+                    <wp:lineTo x="0" y="21600"/>
+                    <wp:lineTo x="21600" y="21600"/>
+                    <wp:lineTo x="21600" y="0"/>
+                  </wp:wrapPolygon>
+                </wp:wrapTight>
+                <wp:docPr id="20" name="Cuadro de texto 20"/>
+                <wp:cNvGraphicFramePr/>
+                <a:graphic xmlns:a="http://schemas.openxmlformats.org/drawingml/2006/main">
+                  <a:graphicData uri="http://schemas.microsoft.com/office/word/2010/wordprocessingShape">
+                    <wps:wsp>
+                      <wps:cNvSpPr txBox="1"/>
+                      <wps:spPr>
+                        <a:xfrm>
+                          <a:off x="0" y="0"/>
+                          <a:ext cx="2879725" cy="635"/>
+                        </a:xfrm>
+                        <a:prstGeom prst="rect">
+                          <a:avLst/>
+                        </a:prstGeom>
+                        <a:solidFill>
+                          <a:prstClr val="white"/>
+                        </a:solidFill>
+                        <a:ln>
+                          <a:noFill/>
+                        </a:ln>
+                      </wps:spPr>
+                      <wps:txbx>
+                        <w:txbxContent>
+                          <w:p>
+                            <w:pPr>
+                              <w:pStyle w:val="Descripcin"/>
+                              <w:jc w:val="center"/>
+                              <w:rPr>
+                                <w:rFonts w:ascii="Times New Roman" w:eastAsia="Times New Roman" w:hAnsi="Times New Roman" w:cs="Times New Roman"/>
+                                <w:sz w:val="24"/>
+                                <w:szCs w:val="24"/>
+                                <w:lang w:eastAsia="es-ES_tradnl"/>
+                              </w:rPr>
+                            </w:pPr>
+                            <w:r>
+                              <w:t>Gráfica 9: Histograma de residuos, m. transformado</w:t>
+                            </w:r>
+                          </w:p>
+                        </w:txbxContent>
+                      </wps:txbx>
+                      <wps:bodyPr rot="0" spcFirstLastPara="0" vertOverflow="overflow" horzOverflow="overflow" vert="horz" wrap="square" lIns="0" tIns="0" rIns="0" bIns="0" numCol="1" spcCol="0" rtlCol="0" fromWordArt="0" anchor="t" anchorCtr="0" forceAA="0" compatLnSpc="1">
+                        <a:prstTxWarp prst="textNoShape">
+                          <a:avLst/>
+                        </a:prstTxWarp>
+                        <a:spAutoFit/>
+                      </wps:bodyPr>
+                    </wps:wsp>
+                  </a:graphicData>
+                </a:graphic>
+              </wp:anchor>
+            </w:drawing>
+          </mc:Choice>
+          <mc:Fallback>
+            <w:pict>
+              <v:shape w14:anchorId="07B28FCE" id="Cuadro de texto 20" o:spid="_x0000_s1037" type="#_x0000_t202" style="position:absolute;left:0;text-align:left;margin-left:.15pt;margin-top:144.4pt;width:226.75pt;height:.05pt;z-index:-251622400;visibility:visible;mso-wrap-style:square;mso-wrap-distance-left:9pt;mso-wrap-distance-top:0;mso-wrap-distance-right:9pt;mso-wrap-distance-bottom:0;mso-position-horizontal:absolute;mso-position-horizontal-relative:text;mso-position-vertical:absolute;mso-position-vertical-relative:text;v-text-anchor:top" o:gfxdata="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" stroked="f">
+                <v:textbox style="mso-fit-shape-to-text:t" inset="0,0,0,0">
+                  <w:txbxContent>
+                    <w:p>
+                      <w:pPr>
+                        <w:pStyle w:val="Descripcin"/>
+                        <w:jc w:val="center"/>
+                        <w:rPr>
+                          <w:rFonts w:ascii="Times New Roman" w:eastAsia="Times New Roman" w:hAnsi="Times New Roman" w:cs="Times New Roman"/>
+                          <w:sz w:val="24"/>
+                          <w:szCs w:val="24"/>
+                          <w:lang w:eastAsia="es-ES_tradnl"/>
+                        </w:rPr>
+                      </w:pPr>
+                      <w:r>
+                        <w:t>Gráfica 9: Histograma de residuos, m. transformado</w:t>
+                      </w:r>
+                    </w:p>
+                  </w:txbxContent>
+                </v:textbox>
+                <w10:wrap type="tight"/>
+              </v:shape>
+            </w:pict>
+          </mc:Fallback>
+        </mc:AlternateContent>
       </w:r>
       <w:r>
         <w:rPr>
           <w:rFonts w:ascii="Times New Roman" w:eastAsia="Times New Roman" w:hAnsi="Times New Roman" w:cs="Times New Roman"/>
           <w:noProof/>
-          <w:sz w:val="24"/>
-          <w:szCs w:val="24"/>
-          <w:lang w:eastAsia="es-ES_tradnl"/>
+          <w:sz w:val="16"/>
+          <w:szCs w:val="16"/>
+          <w:lang w:eastAsia="es-MX"/>
         </w:rPr>
         <w:drawing>
-          <wp:inline distT="0" distB="0" distL="0" distR="0" wp14:anchorId="1160475C" wp14:editId="359E45BA">
-            <wp:extent cx="2779776" cy="1715422"/>
-            <wp:effectExtent l="0" t="0" r="1905" b="0"/>
-            <wp:docPr id="19" name="Imagen 19" descr="/var/folders/57/fpwp32zx1fg6f4cly4t10tmw0000gn/T/com.microsoft.Word/WebArchiveCopyPasteTempFiles/00000d.png"/>
+          <wp:anchor distT="0" distB="0" distL="114300" distR="114300" simplePos="0" relativeHeight="251684864" behindDoc="1" locked="0" layoutInCell="1" allowOverlap="1" wp14:anchorId="555A774A" wp14:editId="3CD8D6E3">
+            <wp:simplePos x="0" y="0"/>
+            <wp:positionH relativeFrom="column">
+              <wp:posOffset>1905</wp:posOffset>
+            </wp:positionH>
+            <wp:positionV relativeFrom="paragraph">
+              <wp:posOffset>0</wp:posOffset>
+            </wp:positionV>
+            <wp:extent cx="2880000" cy="1777217"/>
+            <wp:effectExtent l="0" t="0" r="0" b="0"/>
+            <wp:wrapTight wrapText="bothSides">
+              <wp:wrapPolygon edited="0">
+                <wp:start x="0" y="0"/>
+                <wp:lineTo x="0" y="21307"/>
+                <wp:lineTo x="21433" y="21307"/>
+                <wp:lineTo x="21433" y="0"/>
+                <wp:lineTo x="0" y="0"/>
+              </wp:wrapPolygon>
+            </wp:wrapTight>
+            <wp:docPr id="18" name="Imagen 18" descr="/var/folders/57/fpwp32zx1fg6f4cly4t10tmw0000gn/T/com.microsoft.Word/WebArchiveCopyPasteTempFiles/00000c.png"/>
             <wp:cNvGraphicFramePr>
               <a:graphicFrameLocks xmlns:a="http://schemas.openxmlformats.org/drawingml/2006/main" noChangeAspect="1"/>
             </wp:cNvGraphicFramePr>
@@ -12386,7 +13020,7 @@
               <a:graphicData uri="http://schemas.openxmlformats.org/drawingml/2006/picture">
                 <pic:pic xmlns:pic="http://schemas.openxmlformats.org/drawingml/2006/picture">
                   <pic:nvPicPr>
-                    <pic:cNvPr id="0" name="Picture 15" descr="/var/folders/57/fpwp32zx1fg6f4cly4t10tmw0000gn/T/com.microsoft.Word/WebArchiveCopyPasteTempFiles/00000d.png"/>
+                    <pic:cNvPr id="0" name="Picture 13" descr="/var/folders/57/fpwp32zx1fg6f4cly4t10tmw0000gn/T/com.microsoft.Word/WebArchiveCopyPasteTempFiles/00000c.png"/>
                     <pic:cNvPicPr>
                       <a:picLocks noChangeAspect="1" noChangeArrowheads="1"/>
                     </pic:cNvPicPr>
@@ -12407,7 +13041,7 @@
                   <pic:spPr bwMode="auto">
                     <a:xfrm>
                       <a:off x="0" y="0"/>
-                      <a:ext cx="2831638" cy="1747426"/>
+                      <a:ext cx="2880000" cy="1777217"/>
                     </a:xfrm>
                     <a:prstGeom prst="rect">
                       <a:avLst/>
@@ -12420,14 +13054,56 @@
                 </pic:pic>
               </a:graphicData>
             </a:graphic>
-          </wp:inline>
+            <wp14:sizeRelH relativeFrom="page">
+              <wp14:pctWidth>0</wp14:pctWidth>
+            </wp14:sizeRelH>
+            <wp14:sizeRelV relativeFrom="page">
+              <wp14:pctHeight>0</wp14:pctHeight>
+            </wp14:sizeRelV>
+          </wp:anchor>
         </w:drawing>
       </w:r>
       <w:r>
         <w:rPr>
           <w:rFonts w:ascii="Times New Roman" w:eastAsia="Times New Roman" w:hAnsi="Times New Roman" w:cs="Times New Roman"/>
-          <w:sz w:val="24"/>
-          <w:szCs w:val="24"/>
+          <w:sz w:val="16"/>
+          <w:szCs w:val="16"/>
+          <w:lang w:eastAsia="es-ES_tradnl"/>
+        </w:rPr>
+        <w:fldChar w:fldCharType="end"/>
+      </w:r>
+      <w:r>
+        <w:rPr>
+          <w:rFonts w:ascii="Times New Roman" w:eastAsia="Times New Roman" w:hAnsi="Times New Roman" w:cs="Times New Roman"/>
+          <w:sz w:val="16"/>
+          <w:szCs w:val="16"/>
+          <w:lang w:eastAsia="es-ES_tradnl"/>
+        </w:rPr>
+        <w:fldChar w:fldCharType="begin"/>
+      </w:r>
+      <w:r>
+        <w:rPr>
+          <w:rFonts w:ascii="Times New Roman" w:eastAsia="Times New Roman" w:hAnsi="Times New Roman" w:cs="Times New Roman"/>
+          <w:sz w:val="16"/>
+          <w:szCs w:val="16"/>
+          <w:lang w:eastAsia="es-ES_tradnl"/>
+        </w:rPr>
+        <w:instrText xml:space="preserve"> INCLUDEPICTURE "/var/folders/57/fpwp32zx1fg6f4cly4t10tmw0000gn/T/com.microsoft.Word/WebArchiveCopyPasteTempFiles/00000d.png" \* MERGEFORMATINET </w:instrText>
+      </w:r>
+      <w:r>
+        <w:rPr>
+          <w:rFonts w:ascii="Times New Roman" w:eastAsia="Times New Roman" w:hAnsi="Times New Roman" w:cs="Times New Roman"/>
+          <w:sz w:val="16"/>
+          <w:szCs w:val="16"/>
+          <w:lang w:eastAsia="es-ES_tradnl"/>
+        </w:rPr>
+        <w:fldChar w:fldCharType="separate"/>
+      </w:r>
+      <w:r>
+        <w:rPr>
+          <w:rFonts w:ascii="Times New Roman" w:eastAsia="Times New Roman" w:hAnsi="Times New Roman" w:cs="Times New Roman"/>
+          <w:sz w:val="16"/>
+          <w:szCs w:val="16"/>
           <w:lang w:eastAsia="es-ES_tradnl"/>
         </w:rPr>
         <w:fldChar w:fldCharType="end"/>
@@ -12435,6 +13111,7 @@
     </w:p>
     <w:p>
       <w:pPr>
+        <w:spacing w:line="360" w:lineRule="auto"/>
         <w:ind w:firstLine="708"/>
         <w:jc w:val="both"/>
         <w:rPr>
@@ -12451,10 +13128,47 @@
           <w:szCs w:val="24"/>
           <w:lang w:eastAsia="es-ES_tradnl"/>
         </w:rPr>
-        <w:t>Notemos que el sesgo ha desaparecido; este nuevo histograma parace seguir una distribución normal, para estar seguros volvemos a calcular el estadístico de Jarque Bera</w:t>
-      </w:r>
-      <w:r>
-        <w:rPr>
+        <w:t>N</w:t>
+      </w:r>
+      <w:r>
+        <w:rPr>
+          <w:rFonts w:ascii="Times New Roman" w:eastAsia="Times New Roman" w:hAnsi="Times New Roman" w:cs="Times New Roman"/>
+          <w:sz w:val="24"/>
+          <w:szCs w:val="24"/>
+          <w:lang w:eastAsia="es-ES_tradnl"/>
+        </w:rPr>
+        <w:t xml:space="preserve">otemos que el sesgo ha desaparecido; </w:t>
+      </w:r>
+      <w:r>
+        <w:rPr>
+          <w:rFonts w:ascii="Times New Roman" w:eastAsia="Times New Roman" w:hAnsi="Times New Roman" w:cs="Times New Roman"/>
+          <w:sz w:val="24"/>
+          <w:szCs w:val="24"/>
+          <w:lang w:eastAsia="es-ES_tradnl"/>
+        </w:rPr>
+        <w:t>este nuevo histograma parace seguir una distribución normal, para estar seguros volvemos a ca</w:t>
+      </w:r>
+      <w:r>
+        <w:rPr>
+          <w:rFonts w:ascii="Times New Roman" w:eastAsia="Times New Roman" w:hAnsi="Times New Roman" w:cs="Times New Roman"/>
+          <w:sz w:val="24"/>
+          <w:szCs w:val="24"/>
+          <w:lang w:eastAsia="es-ES_tradnl"/>
+        </w:rPr>
+        <w:t>lcular el estadístico de Jarque-</w:t>
+      </w:r>
+      <w:r>
+        <w:rPr>
+          <w:rFonts w:ascii="Times New Roman" w:eastAsia="Times New Roman" w:hAnsi="Times New Roman" w:cs="Times New Roman"/>
+          <w:sz w:val="24"/>
+          <w:szCs w:val="24"/>
+          <w:lang w:eastAsia="es-ES_tradnl"/>
+        </w:rPr>
+        <w:t>Bera</w:t>
+      </w:r>
+      <w:r>
+        <w:rPr>
+          <w:rFonts w:ascii="Times New Roman" w:hAnsi="Times New Roman" w:cs="Times New Roman"/>
           <w:sz w:val="24"/>
           <w:szCs w:val="24"/>
         </w:rPr>
@@ -12463,7 +13177,7 @@
       <m:oMath>
         <m:r>
           <w:rPr>
-            <w:rFonts w:ascii="Cambria Math" w:hAnsi="Cambria Math"/>
+            <w:rFonts w:ascii="Cambria Math" w:hAnsi="Cambria Math" w:cs="Times New Roman"/>
             <w:sz w:val="24"/>
             <w:szCs w:val="24"/>
           </w:rPr>
@@ -12473,7 +13187,7 @@
           <m:sSubSupPr>
             <m:ctrlPr>
               <w:rPr>
-                <w:rFonts w:ascii="Cambria Math" w:hAnsi="Cambria Math"/>
+                <w:rFonts w:ascii="Cambria Math" w:hAnsi="Cambria Math" w:cs="Times New Roman"/>
                 <w:sz w:val="24"/>
                 <w:szCs w:val="24"/>
               </w:rPr>
@@ -12482,7 +13196,7 @@
           <m:e>
             <m:r>
               <w:rPr>
-                <w:rFonts w:ascii="Cambria Math" w:hAnsi="Cambria Math"/>
+                <w:rFonts w:ascii="Cambria Math" w:hAnsi="Cambria Math" w:cs="Times New Roman"/>
                 <w:sz w:val="24"/>
                 <w:szCs w:val="24"/>
               </w:rPr>
@@ -12492,7 +13206,7 @@
           <m:sub>
             <m:r>
               <w:rPr>
-                <w:rFonts w:ascii="Cambria Math" w:hAnsi="Cambria Math"/>
+                <w:rFonts w:ascii="Cambria Math" w:hAnsi="Cambria Math" w:cs="Times New Roman"/>
                 <w:sz w:val="24"/>
                 <w:szCs w:val="24"/>
               </w:rPr>
@@ -12502,7 +13216,7 @@
           <m:sup>
             <m:r>
               <w:rPr>
-                <w:rFonts w:ascii="Cambria Math" w:hAnsi="Cambria Math"/>
+                <w:rFonts w:ascii="Cambria Math" w:hAnsi="Cambria Math" w:cs="Times New Roman"/>
                 <w:sz w:val="24"/>
                 <w:szCs w:val="24"/>
               </w:rPr>
@@ -12513,7 +13227,7 @@
       </m:oMath>
       <w:r>
         <w:rPr>
-          <w:rFonts w:eastAsiaTheme="minorEastAsia"/>
+          <w:rFonts w:ascii="Times New Roman" w:eastAsiaTheme="minorEastAsia" w:hAnsi="Times New Roman" w:cs="Times New Roman"/>
           <w:sz w:val="24"/>
           <w:szCs w:val="24"/>
         </w:rPr>
@@ -12521,16 +13235,42 @@
       </w:r>
       <w:r>
         <w:rPr>
-          <w:sz w:val="24"/>
-          <w:szCs w:val="24"/>
-        </w:rPr>
-        <w:t>lo cual nos conduce a no rechazar la hipótesis nula de que los errores siguen una distribución normal con un 95% de confianza.</w:t>
+          <w:rFonts w:ascii="Times New Roman" w:eastAsiaTheme="minorEastAsia" w:hAnsi="Times New Roman" w:cs="Times New Roman"/>
+          <w:sz w:val="24"/>
+          <w:szCs w:val="24"/>
+        </w:rPr>
+        <w:t xml:space="preserve"> </w:t>
+      </w:r>
+      <w:r>
+        <w:rPr>
+          <w:rFonts w:ascii="Times New Roman" w:hAnsi="Times New Roman" w:cs="Times New Roman"/>
+          <w:sz w:val="24"/>
+          <w:szCs w:val="24"/>
+        </w:rPr>
+        <w:t xml:space="preserve">lo cual nos conduce a no rechazar la hipótesis nula de que los errores siguen una distribución normal con un </w:t>
+      </w:r>
+      <w:r>
+        <w:rPr>
+          <w:rFonts w:ascii="Times New Roman" w:hAnsi="Times New Roman" w:cs="Times New Roman"/>
+          <w:sz w:val="24"/>
+          <w:szCs w:val="24"/>
+        </w:rPr>
+        <w:t xml:space="preserve">nivel de confianza del </w:t>
+      </w:r>
+      <w:r>
+        <w:rPr>
+          <w:rFonts w:ascii="Times New Roman" w:hAnsi="Times New Roman" w:cs="Times New Roman"/>
+          <w:sz w:val="24"/>
+          <w:szCs w:val="24"/>
+        </w:rPr>
+        <w:t>95%.</w:t>
       </w:r>
     </w:p>
     <w:p>
       <w:pPr>
         <w:pStyle w:val="Ttulo2"/>
         <w:spacing w:line="360" w:lineRule="auto"/>
+        <w:jc w:val="both"/>
         <w:rPr>
           <w:rFonts w:ascii="Times New Roman" w:hAnsi="Times New Roman" w:cs="Times New Roman"/>
           <w:b/>
@@ -12539,7 +13279,7 @@
           <w:szCs w:val="24"/>
         </w:rPr>
       </w:pPr>
-      <w:bookmarkStart w:id="14" w:name="_Toc40476307"/>
+      <w:bookmarkStart w:id="15" w:name="_Toc40476307"/>
       <w:r>
         <w:rPr>
           <w:rFonts w:ascii="Times New Roman" w:hAnsi="Times New Roman" w:cs="Times New Roman"/>
@@ -12548,32 +13288,14 @@
           <w:sz w:val="24"/>
           <w:szCs w:val="24"/>
         </w:rPr>
-        <w:t>5.7</w:t>
-      </w:r>
-      <w:r>
-        <w:rPr>
-          <w:rFonts w:ascii="Times New Roman" w:hAnsi="Times New Roman" w:cs="Times New Roman"/>
-          <w:b/>
-          <w:color w:val="auto"/>
-          <w:sz w:val="24"/>
-          <w:szCs w:val="24"/>
-        </w:rPr>
-        <w:t xml:space="preserve"> </w:t>
-      </w:r>
-      <w:r>
-        <w:rPr>
-          <w:rFonts w:ascii="Times New Roman" w:hAnsi="Times New Roman" w:cs="Times New Roman"/>
-          <w:b/>
-          <w:color w:val="auto"/>
-          <w:sz w:val="24"/>
-          <w:szCs w:val="24"/>
-        </w:rPr>
-        <w:t>Heteroscedasticidad</w:t>
-      </w:r>
-      <w:bookmarkEnd w:id="14"/>
+        <w:t>5.7 Heteroscedasticidad</w:t>
+      </w:r>
+      <w:bookmarkEnd w:id="15"/>
     </w:p>
     <w:p>
       <w:pPr>
+        <w:spacing w:line="360" w:lineRule="auto"/>
+        <w:jc w:val="both"/>
         <w:rPr>
           <w:rFonts w:ascii="Times New Roman" w:eastAsia="Times New Roman" w:hAnsi="Times New Roman" w:cs="Times New Roman"/>
           <w:sz w:val="24"/>
@@ -12588,12 +13310,30 @@
           <w:szCs w:val="24"/>
           <w:lang w:eastAsia="es-ES_tradnl"/>
         </w:rPr>
-        <w:t>Para validar este supuesto comenzamos con un análisis grafico. En el siguiente diagrama notamos indicios de violación al supuesto de varianza constante.</w:t>
+        <w:t>Para validar este supuest</w:t>
+      </w:r>
+      <w:r>
+        <w:rPr>
+          <w:rFonts w:ascii="Times New Roman" w:eastAsia="Times New Roman" w:hAnsi="Times New Roman" w:cs="Times New Roman"/>
+          <w:sz w:val="24"/>
+          <w:szCs w:val="24"/>
+          <w:lang w:eastAsia="es-ES_tradnl"/>
+        </w:rPr>
+        <w:t>o comenzamos con un análisis grá</w:t>
+      </w:r>
+      <w:r>
+        <w:rPr>
+          <w:rFonts w:ascii="Times New Roman" w:eastAsia="Times New Roman" w:hAnsi="Times New Roman" w:cs="Times New Roman"/>
+          <w:sz w:val="24"/>
+          <w:szCs w:val="24"/>
+          <w:lang w:eastAsia="es-ES_tradnl"/>
+        </w:rPr>
+        <w:t>fico. En el siguiente diagrama notamos indicios de violación al supuesto de varianza constante.</w:t>
       </w:r>
     </w:p>
     <w:p>
       <w:pPr>
-        <w:jc w:val="center"/>
+        <w:spacing w:line="360" w:lineRule="auto"/>
         <w:rPr>
           <w:rFonts w:ascii="Times New Roman" w:eastAsia="Times New Roman" w:hAnsi="Times New Roman" w:cs="Times New Roman"/>
           <w:sz w:val="24"/>
@@ -12608,6 +13348,7 @@
           <w:szCs w:val="24"/>
           <w:lang w:eastAsia="es-ES_tradnl"/>
         </w:rPr>
+        <w:lastRenderedPageBreak/>
         <w:fldChar w:fldCharType="begin"/>
       </w:r>
       <w:r>
@@ -12627,6 +13368,111 @@
           <w:lang w:eastAsia="es-ES_tradnl"/>
         </w:rPr>
         <w:fldChar w:fldCharType="separate"/>
+      </w:r>
+      <w:r>
+        <w:rPr>
+          <w:noProof/>
+        </w:rPr>
+        <mc:AlternateContent>
+          <mc:Choice Requires="wps">
+            <w:drawing>
+              <wp:anchor distT="0" distB="0" distL="114300" distR="114300" simplePos="0" relativeHeight="251698176" behindDoc="1" locked="0" layoutInCell="1" allowOverlap="1" wp14:anchorId="67981E26" wp14:editId="3A7A729C">
+                <wp:simplePos x="0" y="0"/>
+                <wp:positionH relativeFrom="column">
+                  <wp:posOffset>1358265</wp:posOffset>
+                </wp:positionH>
+                <wp:positionV relativeFrom="paragraph">
+                  <wp:posOffset>1844675</wp:posOffset>
+                </wp:positionV>
+                <wp:extent cx="2891790" cy="635"/>
+                <wp:effectExtent l="0" t="0" r="0" b="0"/>
+                <wp:wrapTight wrapText="bothSides">
+                  <wp:wrapPolygon edited="0">
+                    <wp:start x="0" y="0"/>
+                    <wp:lineTo x="0" y="21600"/>
+                    <wp:lineTo x="21600" y="21600"/>
+                    <wp:lineTo x="21600" y="0"/>
+                  </wp:wrapPolygon>
+                </wp:wrapTight>
+                <wp:docPr id="22" name="Cuadro de texto 22"/>
+                <wp:cNvGraphicFramePr/>
+                <a:graphic xmlns:a="http://schemas.openxmlformats.org/drawingml/2006/main">
+                  <a:graphicData uri="http://schemas.microsoft.com/office/word/2010/wordprocessingShape">
+                    <wps:wsp>
+                      <wps:cNvSpPr txBox="1"/>
+                      <wps:spPr>
+                        <a:xfrm>
+                          <a:off x="0" y="0"/>
+                          <a:ext cx="2891790" cy="635"/>
+                        </a:xfrm>
+                        <a:prstGeom prst="rect">
+                          <a:avLst/>
+                        </a:prstGeom>
+                        <a:solidFill>
+                          <a:prstClr val="white"/>
+                        </a:solidFill>
+                        <a:ln>
+                          <a:noFill/>
+                        </a:ln>
+                      </wps:spPr>
+                      <wps:txbx>
+                        <w:txbxContent>
+                          <w:p>
+                            <w:pPr>
+                              <w:pStyle w:val="Descripcin"/>
+                              <w:jc w:val="center"/>
+                              <w:rPr>
+                                <w:rFonts w:ascii="Times New Roman" w:eastAsia="Times New Roman" w:hAnsi="Times New Roman" w:cs="Times New Roman"/>
+                                <w:sz w:val="24"/>
+                                <w:szCs w:val="24"/>
+                                <w:lang w:eastAsia="es-ES_tradnl"/>
+                              </w:rPr>
+                            </w:pPr>
+                            <w:r>
+                              <w:t>Gráfica 11: Ingreso estimado vs. Residuos</w:t>
+                            </w:r>
+                          </w:p>
+                        </w:txbxContent>
+                      </wps:txbx>
+                      <wps:bodyPr rot="0" spcFirstLastPara="0" vertOverflow="overflow" horzOverflow="overflow" vert="horz" wrap="square" lIns="0" tIns="0" rIns="0" bIns="0" numCol="1" spcCol="0" rtlCol="0" fromWordArt="0" anchor="t" anchorCtr="0" forceAA="0" compatLnSpc="1">
+                        <a:prstTxWarp prst="textNoShape">
+                          <a:avLst/>
+                        </a:prstTxWarp>
+                        <a:spAutoFit/>
+                      </wps:bodyPr>
+                    </wps:wsp>
+                  </a:graphicData>
+                </a:graphic>
+              </wp:anchor>
+            </w:drawing>
+          </mc:Choice>
+          <mc:Fallback>
+            <w:pict>
+              <v:shape w14:anchorId="67981E26" id="Cuadro de texto 22" o:spid="_x0000_s1038" type="#_x0000_t202" style="position:absolute;margin-left:106.95pt;margin-top:145.25pt;width:227.7pt;height:.05pt;z-index:-251618304;visibility:visible;mso-wrap-style:square;mso-wrap-distance-left:9pt;mso-wrap-distance-top:0;mso-wrap-distance-right:9pt;mso-wrap-distance-bottom:0;mso-position-horizontal:absolute;mso-position-horizontal-relative:text;mso-position-vertical:absolute;mso-position-vertical-relative:text;v-text-anchor:top" o:gfxdata="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" stroked="f">
+                <v:textbox style="mso-fit-shape-to-text:t" inset="0,0,0,0">
+                  <w:txbxContent>
+                    <w:p>
+                      <w:pPr>
+                        <w:pStyle w:val="Descripcin"/>
+                        <w:jc w:val="center"/>
+                        <w:rPr>
+                          <w:rFonts w:ascii="Times New Roman" w:eastAsia="Times New Roman" w:hAnsi="Times New Roman" w:cs="Times New Roman"/>
+                          <w:sz w:val="24"/>
+                          <w:szCs w:val="24"/>
+                          <w:lang w:eastAsia="es-ES_tradnl"/>
+                        </w:rPr>
+                      </w:pPr>
+                      <w:r>
+                        <w:t>Gráfica 11: Ingreso estimado vs. Residuos</w:t>
+                      </w:r>
+                    </w:p>
+                  </w:txbxContent>
+                </v:textbox>
+                <w10:wrap type="tight"/>
+              </v:shape>
+            </w:pict>
+          </mc:Fallback>
+        </mc:AlternateContent>
       </w:r>
       <w:r>
         <w:rPr>
@@ -12634,12 +13480,28 @@
           <w:noProof/>
           <w:sz w:val="24"/>
           <w:szCs w:val="24"/>
-          <w:lang w:eastAsia="es-ES_tradnl"/>
+          <w:lang w:eastAsia="es-MX"/>
         </w:rPr>
         <w:drawing>
-          <wp:inline distT="0" distB="0" distL="0" distR="0" wp14:anchorId="0F9B79FA" wp14:editId="4F38FC9F">
-            <wp:extent cx="2892376" cy="1784908"/>
+          <wp:anchor distT="0" distB="0" distL="114300" distR="114300" simplePos="0" relativeHeight="251687936" behindDoc="1" locked="0" layoutInCell="1" allowOverlap="1" wp14:anchorId="186A1141" wp14:editId="70F3FCF6">
+            <wp:simplePos x="0" y="0"/>
+            <wp:positionH relativeFrom="column">
+              <wp:posOffset>1358265</wp:posOffset>
+            </wp:positionH>
+            <wp:positionV relativeFrom="paragraph">
+              <wp:posOffset>3175</wp:posOffset>
+            </wp:positionV>
+            <wp:extent cx="2891790" cy="1784350"/>
             <wp:effectExtent l="0" t="0" r="3810" b="6350"/>
+            <wp:wrapTight wrapText="bothSides">
+              <wp:wrapPolygon edited="0">
+                <wp:start x="0" y="0"/>
+                <wp:lineTo x="0" y="21446"/>
+                <wp:lineTo x="21486" y="21446"/>
+                <wp:lineTo x="21486" y="0"/>
+                <wp:lineTo x="0" y="0"/>
+              </wp:wrapPolygon>
+            </wp:wrapTight>
             <wp:docPr id="17" name="Imagen 17" descr="/var/folders/57/fpwp32zx1fg6f4cly4t10tmw0000gn/T/com.microsoft.Word/WebArchiveCopyPasteTempFiles/000003.png"/>
             <wp:cNvGraphicFramePr>
               <a:graphicFrameLocks xmlns:a="http://schemas.openxmlformats.org/drawingml/2006/main" noChangeAspect="1"/>
@@ -12669,7 +13531,7 @@
                   <pic:spPr bwMode="auto">
                     <a:xfrm>
                       <a:off x="0" y="0"/>
-                      <a:ext cx="2905407" cy="1792950"/>
+                      <a:ext cx="2891790" cy="1784350"/>
                     </a:xfrm>
                     <a:prstGeom prst="rect">
                       <a:avLst/>
@@ -12682,7 +13544,13 @@
                 </pic:pic>
               </a:graphicData>
             </a:graphic>
-          </wp:inline>
+            <wp14:sizeRelH relativeFrom="page">
+              <wp14:pctWidth>0</wp14:pctWidth>
+            </wp14:sizeRelH>
+            <wp14:sizeRelV relativeFrom="page">
+              <wp14:pctHeight>0</wp14:pctHeight>
+            </wp14:sizeRelV>
+          </wp:anchor>
         </w:drawing>
       </w:r>
       <w:r>
@@ -12697,6 +13565,8 @@
     </w:p>
     <w:p>
       <w:pPr>
+        <w:spacing w:line="360" w:lineRule="auto"/>
+        <w:jc w:val="both"/>
         <w:rPr>
           <w:rFonts w:ascii="Times New Roman" w:eastAsia="Times New Roman" w:hAnsi="Times New Roman" w:cs="Times New Roman"/>
           <w:sz w:val="24"/>
@@ -12704,45 +13574,89 @@
           <w:lang w:val="es" w:eastAsia="es-ES_tradnl"/>
         </w:rPr>
       </w:pPr>
-      <w:r>
-        <w:rPr>
-          <w:rFonts w:ascii="Times New Roman" w:eastAsia="Times New Roman" w:hAnsi="Times New Roman" w:cs="Times New Roman"/>
-          <w:sz w:val="24"/>
-          <w:szCs w:val="24"/>
-          <w:lang w:val="es" w:eastAsia="es-ES_tradnl"/>
-        </w:rPr>
-        <w:t>Para asegurarnos de esto</w:t>
-      </w:r>
-      <w:r>
-        <w:rPr>
-          <w:rFonts w:ascii="Times New Roman" w:eastAsia="Times New Roman" w:hAnsi="Times New Roman" w:cs="Times New Roman"/>
-          <w:sz w:val="24"/>
-          <w:szCs w:val="24"/>
-          <w:lang w:val="es" w:eastAsia="es-ES_tradnl"/>
-        </w:rPr>
-        <w:t>, se realiz</w:t>
-      </w:r>
-      <w:r>
-        <w:rPr>
-          <w:rFonts w:ascii="Times New Roman" w:eastAsia="Times New Roman" w:hAnsi="Times New Roman" w:cs="Times New Roman"/>
-          <w:sz w:val="24"/>
-          <w:szCs w:val="24"/>
-          <w:lang w:val="es" w:eastAsia="es-ES_tradnl"/>
-        </w:rPr>
-        <w:t>ó</w:t>
-      </w:r>
-      <w:r>
-        <w:rPr>
-          <w:rFonts w:ascii="Times New Roman" w:eastAsia="Times New Roman" w:hAnsi="Times New Roman" w:cs="Times New Roman"/>
-          <w:sz w:val="24"/>
-          <w:szCs w:val="24"/>
-          <w:lang w:val="es" w:eastAsia="es-ES_tradnl"/>
-        </w:rPr>
-        <w:t xml:space="preserve"> la prueba de White, la cual se plantea como</w:t>
-      </w:r>
     </w:p>
     <w:p>
       <w:pPr>
+        <w:spacing w:line="360" w:lineRule="auto"/>
+        <w:jc w:val="both"/>
+        <w:rPr>
+          <w:rFonts w:ascii="Times New Roman" w:eastAsia="Times New Roman" w:hAnsi="Times New Roman" w:cs="Times New Roman"/>
+          <w:sz w:val="24"/>
+          <w:szCs w:val="24"/>
+          <w:lang w:val="es" w:eastAsia="es-ES_tradnl"/>
+        </w:rPr>
+      </w:pPr>
+    </w:p>
+    <w:p>
+      <w:pPr>
+        <w:spacing w:line="360" w:lineRule="auto"/>
+        <w:jc w:val="both"/>
+        <w:rPr>
+          <w:rFonts w:ascii="Times New Roman" w:eastAsia="Times New Roman" w:hAnsi="Times New Roman" w:cs="Times New Roman"/>
+          <w:sz w:val="24"/>
+          <w:szCs w:val="24"/>
+          <w:lang w:val="es" w:eastAsia="es-ES_tradnl"/>
+        </w:rPr>
+      </w:pPr>
+    </w:p>
+    <w:p>
+      <w:pPr>
+        <w:spacing w:line="360" w:lineRule="auto"/>
+        <w:jc w:val="both"/>
+        <w:rPr>
+          <w:rFonts w:ascii="Times New Roman" w:eastAsia="Times New Roman" w:hAnsi="Times New Roman" w:cs="Times New Roman"/>
+          <w:sz w:val="24"/>
+          <w:szCs w:val="24"/>
+          <w:lang w:val="es" w:eastAsia="es-ES_tradnl"/>
+        </w:rPr>
+      </w:pPr>
+    </w:p>
+    <w:p>
+      <w:pPr>
+        <w:spacing w:line="360" w:lineRule="auto"/>
+        <w:jc w:val="both"/>
+        <w:rPr>
+          <w:rFonts w:ascii="Times New Roman" w:eastAsia="Times New Roman" w:hAnsi="Times New Roman" w:cs="Times New Roman"/>
+          <w:sz w:val="24"/>
+          <w:szCs w:val="24"/>
+          <w:lang w:val="es" w:eastAsia="es-ES_tradnl"/>
+        </w:rPr>
+      </w:pPr>
+    </w:p>
+    <w:p>
+      <w:pPr>
+        <w:spacing w:line="360" w:lineRule="auto"/>
+        <w:jc w:val="both"/>
+        <w:rPr>
+          <w:rFonts w:ascii="Times New Roman" w:eastAsia="Times New Roman" w:hAnsi="Times New Roman" w:cs="Times New Roman"/>
+          <w:sz w:val="24"/>
+          <w:szCs w:val="24"/>
+          <w:lang w:val="es" w:eastAsia="es-ES_tradnl"/>
+        </w:rPr>
+      </w:pPr>
+      <w:r>
+        <w:rPr>
+          <w:rFonts w:ascii="Times New Roman" w:eastAsia="Times New Roman" w:hAnsi="Times New Roman" w:cs="Times New Roman"/>
+          <w:sz w:val="24"/>
+          <w:szCs w:val="24"/>
+          <w:lang w:val="es" w:eastAsia="es-ES_tradnl"/>
+        </w:rPr>
+        <w:t>Para asegurarnos de esto, se realizó la prueba de</w:t>
+      </w:r>
+      <w:r>
+        <w:rPr>
+          <w:rFonts w:ascii="Times New Roman" w:eastAsia="Times New Roman" w:hAnsi="Times New Roman" w:cs="Times New Roman"/>
+          <w:sz w:val="24"/>
+          <w:szCs w:val="24"/>
+          <w:lang w:val="es" w:eastAsia="es-ES_tradnl"/>
+        </w:rPr>
+        <w:t xml:space="preserve"> White, la cual se plantea como </w:t>
+      </w:r>
+    </w:p>
+    <w:p>
+      <w:pPr>
+        <w:spacing w:line="360" w:lineRule="auto"/>
+        <w:jc w:val="both"/>
         <w:rPr>
           <w:rFonts w:ascii="Times New Roman" w:eastAsia="Times New Roman" w:hAnsi="Times New Roman" w:cs="Times New Roman"/>
           <w:sz w:val="24"/>
@@ -12898,7 +13812,52 @@
             <w:szCs w:val="24"/>
             <w:lang w:val="es" w:eastAsia="es-ES_tradnl"/>
           </w:rPr>
-          <m:t xml:space="preserve"> para i=1,...,n </m:t>
+          <m:t xml:space="preserve"> </m:t>
+        </m:r>
+        <m:r>
+          <w:rPr>
+            <w:rFonts w:ascii="Cambria Math" w:eastAsia="Times New Roman" w:hAnsi="Cambria Math" w:cs="Times New Roman"/>
+            <w:sz w:val="24"/>
+            <w:szCs w:val="24"/>
+            <w:lang w:val="es" w:eastAsia="es-ES_tradnl"/>
+          </w:rPr>
+          <m:t xml:space="preserve"> ∀ </m:t>
+        </m:r>
+        <m:r>
+          <w:rPr>
+            <w:rFonts w:ascii="Cambria Math" w:eastAsia="Times New Roman" w:hAnsi="Cambria Math" w:cs="Times New Roman"/>
+            <w:sz w:val="24"/>
+            <w:szCs w:val="24"/>
+            <w:lang w:val="es" w:eastAsia="es-ES_tradnl"/>
+          </w:rPr>
+          <m:t>i=</m:t>
+        </m:r>
+        <m:r>
+          <w:rPr>
+            <w:rFonts w:ascii="Cambria Math" w:eastAsia="Times New Roman" w:hAnsi="Cambria Math" w:cs="Times New Roman"/>
+            <w:sz w:val="24"/>
+            <w:szCs w:val="24"/>
+            <w:lang w:val="es" w:eastAsia="es-ES_tradnl"/>
+          </w:rPr>
+          <m:t>{1,…</m:t>
+        </m:r>
+        <m:r>
+          <w:rPr>
+            <w:rFonts w:ascii="Cambria Math" w:eastAsia="Times New Roman" w:hAnsi="Cambria Math" w:cs="Times New Roman"/>
+            <w:sz w:val="24"/>
+            <w:szCs w:val="24"/>
+            <w:lang w:val="es" w:eastAsia="es-ES_tradnl"/>
+          </w:rPr>
+          <m:t>,n</m:t>
+        </m:r>
+        <m:r>
+          <w:rPr>
+            <w:rFonts w:ascii="Cambria Math" w:eastAsia="Times New Roman" w:hAnsi="Cambria Math" w:cs="Times New Roman"/>
+            <w:sz w:val="24"/>
+            <w:szCs w:val="24"/>
+            <w:lang w:val="es" w:eastAsia="es-ES_tradnl"/>
+          </w:rPr>
+          <m:t>}</m:t>
         </m:r>
         <m:r>
           <w:rPr>
@@ -12916,7 +13875,7 @@
             <w:szCs w:val="24"/>
             <w:lang w:val="es" w:eastAsia="es-ES_tradnl"/>
           </w:rPr>
-          <m:t>vs</m:t>
+          <m:t xml:space="preserve"> </m:t>
         </m:r>
         <m:r>
           <w:rPr>
@@ -12925,7 +13884,16 @@
             <w:szCs w:val="24"/>
             <w:lang w:val="es" w:eastAsia="es-ES_tradnl"/>
           </w:rPr>
-          <m:t xml:space="preserve">. </m:t>
+          <m:t xml:space="preserve"> vs. </m:t>
+        </m:r>
+        <m:r>
+          <w:rPr>
+            <w:rFonts w:ascii="Cambria Math" w:eastAsia="Times New Roman" w:hAnsi="Cambria Math" w:cs="Times New Roman"/>
+            <w:sz w:val="24"/>
+            <w:szCs w:val="24"/>
+            <w:lang w:val="es" w:eastAsia="es-ES_tradnl"/>
+          </w:rPr>
+          <m:t xml:space="preserve"> </m:t>
         </m:r>
         <m:r>
           <w:rPr>
@@ -13074,7 +14042,88 @@
             <w:szCs w:val="24"/>
             <w:lang w:val="es" w:eastAsia="es-ES_tradnl"/>
           </w:rPr>
-          <m:t>para alguna i</m:t>
+          <m:t xml:space="preserve">  </m:t>
+        </m:r>
+        <m:r>
+          <w:rPr>
+            <w:rFonts w:ascii="Cambria Math" w:eastAsia="Times New Roman" w:hAnsi="Cambria Math" w:cs="Times New Roman"/>
+            <w:sz w:val="24"/>
+            <w:szCs w:val="24"/>
+            <w:lang w:val="es" w:eastAsia="es-ES_tradnl"/>
+          </w:rPr>
+          <m:t>p</m:t>
+        </m:r>
+        <m:r>
+          <w:rPr>
+            <w:rFonts w:ascii="Cambria Math" w:eastAsia="Times New Roman" w:hAnsi="Cambria Math" w:cs="Times New Roman"/>
+            <w:sz w:val="24"/>
+            <w:szCs w:val="24"/>
+            <w:lang w:val="es" w:eastAsia="es-ES_tradnl"/>
+          </w:rPr>
+          <m:t>.</m:t>
+        </m:r>
+        <m:r>
+          <w:rPr>
+            <w:rFonts w:ascii="Cambria Math" w:eastAsia="Times New Roman" w:hAnsi="Cambria Math" w:cs="Times New Roman"/>
+            <w:sz w:val="24"/>
+            <w:szCs w:val="24"/>
+            <w:lang w:val="es" w:eastAsia="es-ES_tradnl"/>
+          </w:rPr>
+          <m:t>a</m:t>
+        </m:r>
+        <m:r>
+          <w:rPr>
+            <w:rFonts w:ascii="Cambria Math" w:eastAsia="Times New Roman" w:hAnsi="Cambria Math" w:cs="Times New Roman"/>
+            <w:sz w:val="24"/>
+            <w:szCs w:val="24"/>
+            <w:lang w:val="es" w:eastAsia="es-ES_tradnl"/>
+          </w:rPr>
+          <m:t xml:space="preserve">.  </m:t>
+        </m:r>
+        <m:r>
+          <w:rPr>
+            <w:rFonts w:ascii="Cambria Math" w:eastAsia="Times New Roman" w:hAnsi="Cambria Math" w:cs="Times New Roman"/>
+            <w:sz w:val="24"/>
+            <w:szCs w:val="24"/>
+            <w:lang w:val="es" w:eastAsia="es-ES_tradnl"/>
+          </w:rPr>
+          <m:t xml:space="preserve"> i</m:t>
+        </m:r>
+        <m:r>
+          <w:rPr>
+            <w:rFonts w:ascii="Cambria Math" w:eastAsia="Times New Roman" w:hAnsi="Cambria Math" w:cs="Times New Roman"/>
+            <w:sz w:val="24"/>
+            <w:szCs w:val="24"/>
+            <w:lang w:val="es" w:eastAsia="es-ES_tradnl"/>
+          </w:rPr>
+          <m:t>=</m:t>
+        </m:r>
+        <m:r>
+          <w:rPr>
+            <w:rFonts w:ascii="Cambria Math" w:eastAsia="Times New Roman" w:hAnsi="Cambria Math" w:cs="Times New Roman"/>
+            <w:sz w:val="24"/>
+            <w:szCs w:val="24"/>
+            <w:lang w:val="es" w:eastAsia="es-ES_tradnl"/>
+          </w:rPr>
+          <m:t>{1,…</m:t>
+        </m:r>
+        <m:r>
+          <w:rPr>
+            <w:rFonts w:ascii="Cambria Math" w:eastAsia="Times New Roman" w:hAnsi="Cambria Math" w:cs="Times New Roman"/>
+            <w:sz w:val="24"/>
+            <w:szCs w:val="24"/>
+            <w:lang w:val="es" w:eastAsia="es-ES_tradnl"/>
+          </w:rPr>
+          <m:t>,n</m:t>
+        </m:r>
+        <m:r>
+          <w:rPr>
+            <w:rFonts w:ascii="Cambria Math" w:eastAsia="Times New Roman" w:hAnsi="Cambria Math" w:cs="Times New Roman"/>
+            <w:sz w:val="24"/>
+            <w:szCs w:val="24"/>
+            <w:lang w:val="es" w:eastAsia="es-ES_tradnl"/>
+          </w:rPr>
+          <m:t>}</m:t>
         </m:r>
       </m:oMath>
       <w:r>
@@ -13093,63 +14142,7 @@
           <w:szCs w:val="24"/>
           <w:lang w:val="es" w:eastAsia="es-ES_tradnl"/>
         </w:rPr>
-        <w:t xml:space="preserve"> </w:t>
-      </w:r>
-      <w:r>
-        <w:rPr>
-          <w:rFonts w:ascii="Times New Roman" w:eastAsia="Times New Roman" w:hAnsi="Times New Roman" w:cs="Times New Roman"/>
-          <w:sz w:val="24"/>
-          <w:szCs w:val="24"/>
-          <w:lang w:val="es" w:eastAsia="es-ES_tradnl"/>
-        </w:rPr>
-        <w:t xml:space="preserve">y corremos una </w:t>
-      </w:r>
-      <w:r>
-        <w:rPr>
-          <w:rFonts w:ascii="Times New Roman" w:eastAsia="Times New Roman" w:hAnsi="Times New Roman" w:cs="Times New Roman"/>
-          <w:sz w:val="24"/>
-          <w:szCs w:val="24"/>
-          <w:lang w:val="es" w:eastAsia="es-ES_tradnl"/>
-        </w:rPr>
-        <w:t xml:space="preserve">regresión </w:t>
-      </w:r>
-      <w:r>
-        <w:rPr>
-          <w:rFonts w:ascii="Times New Roman" w:eastAsia="Times New Roman" w:hAnsi="Times New Roman" w:cs="Times New Roman"/>
-          <w:sz w:val="24"/>
-          <w:szCs w:val="24"/>
-          <w:lang w:val="es" w:eastAsia="es-ES_tradnl"/>
-        </w:rPr>
-        <w:t>a</w:t>
-      </w:r>
-      <w:r>
-        <w:rPr>
-          <w:rFonts w:ascii="Times New Roman" w:eastAsia="Times New Roman" w:hAnsi="Times New Roman" w:cs="Times New Roman"/>
-          <w:sz w:val="24"/>
-          <w:szCs w:val="24"/>
-          <w:lang w:val="es" w:eastAsia="es-ES_tradnl"/>
-        </w:rPr>
-        <w:t xml:space="preserve">uxiliar de los residuos al cuadrado sobre los </w:t>
-      </w:r>
-      <w:proofErr w:type="spellStart"/>
-      <w:r>
-        <w:rPr>
-          <w:rFonts w:ascii="Times New Roman" w:eastAsia="Times New Roman" w:hAnsi="Times New Roman" w:cs="Times New Roman"/>
-          <w:sz w:val="24"/>
-          <w:szCs w:val="24"/>
-          <w:lang w:val="es" w:eastAsia="es-ES_tradnl"/>
-        </w:rPr>
-        <w:t>regresores</w:t>
-      </w:r>
-      <w:proofErr w:type="spellEnd"/>
-      <w:r>
-        <w:rPr>
-          <w:rFonts w:ascii="Times New Roman" w:eastAsia="Times New Roman" w:hAnsi="Times New Roman" w:cs="Times New Roman"/>
-          <w:sz w:val="24"/>
-          <w:szCs w:val="24"/>
-          <w:lang w:val="es" w:eastAsia="es-ES_tradnl"/>
-        </w:rPr>
-        <w:t xml:space="preserve"> y sus producto</w:t>
+        <w:t>y corremos una regresión auxiliar de los residuos al cuadrado sobre los regresores y sus producto</w:t>
       </w:r>
       <w:r>
         <w:rPr>
@@ -13238,52 +14231,7 @@
             <w:szCs w:val="24"/>
             <w:lang w:val="es" w:eastAsia="es-ES_tradnl"/>
           </w:rPr>
-          <m:t>=1</m:t>
-        </m:r>
-        <m:r>
-          <w:rPr>
-            <w:rFonts w:ascii="Cambria Math" w:eastAsia="Times New Roman" w:hAnsi="Cambria Math" w:cs="Times New Roman"/>
-            <w:sz w:val="24"/>
-            <w:szCs w:val="24"/>
-            <w:lang w:val="es" w:eastAsia="es-ES_tradnl"/>
-          </w:rPr>
-          <m:t>44</m:t>
-        </m:r>
-        <m:r>
-          <w:rPr>
-            <w:rFonts w:ascii="Cambria Math" w:eastAsia="Times New Roman" w:hAnsi="Cambria Math" w:cs="Times New Roman"/>
-            <w:sz w:val="24"/>
-            <w:szCs w:val="24"/>
-            <w:lang w:val="es" w:eastAsia="es-ES_tradnl"/>
-          </w:rPr>
-          <m:t>*</m:t>
-        </m:r>
-        <m:r>
-          <w:rPr>
-            <w:rFonts w:ascii="Cambria Math" w:eastAsia="Times New Roman" w:hAnsi="Cambria Math" w:cs="Times New Roman"/>
-            <w:sz w:val="24"/>
-            <w:szCs w:val="24"/>
-            <w:lang w:val="es" w:eastAsia="es-ES_tradnl"/>
-          </w:rPr>
-          <m:t>0.0680</m:t>
-        </m:r>
-        <m:r>
-          <w:rPr>
-            <w:rFonts w:ascii="Cambria Math" w:eastAsia="Times New Roman" w:hAnsi="Cambria Math" w:cs="Times New Roman"/>
-            <w:sz w:val="24"/>
-            <w:szCs w:val="24"/>
-            <w:lang w:val="es" w:eastAsia="es-ES_tradnl"/>
-          </w:rPr>
-          <m:t xml:space="preserve"> = </m:t>
-        </m:r>
-        <m:r>
-          <w:rPr>
-            <w:rFonts w:ascii="Cambria Math" w:eastAsia="Times New Roman" w:hAnsi="Cambria Math" w:cs="Times New Roman"/>
-            <w:sz w:val="24"/>
-            <w:szCs w:val="24"/>
-            <w:lang w:val="es" w:eastAsia="es-ES_tradnl"/>
-          </w:rPr>
-          <m:t>9.7963</m:t>
+          <m:t>=144*0.068 = 9.796</m:t>
         </m:r>
       </m:oMath>
       <w:r>
@@ -13293,7 +14241,25 @@
           <w:szCs w:val="24"/>
           <w:lang w:val="es" w:eastAsia="es-ES_tradnl"/>
         </w:rPr>
+        <w:t xml:space="preserve">  </w:t>
+      </w:r>
+      <w:r>
+        <w:rPr>
+          <w:rFonts w:ascii="Times New Roman" w:eastAsia="Times New Roman" w:hAnsi="Times New Roman" w:cs="Times New Roman"/>
+          <w:sz w:val="24"/>
+          <w:szCs w:val="24"/>
+          <w:lang w:val="es" w:eastAsia="es-ES_tradnl"/>
+        </w:rPr>
         <w:t xml:space="preserve">donde </w:t>
+      </w:r>
+      <w:r>
+        <w:rPr>
+          <w:rFonts w:ascii="Times New Roman" w:eastAsia="Times New Roman" w:hAnsi="Times New Roman" w:cs="Times New Roman"/>
+          <w:sz w:val="24"/>
+          <w:szCs w:val="24"/>
+          <w:lang w:val="es" w:eastAsia="es-ES_tradnl"/>
+        </w:rPr>
+        <w:t xml:space="preserve"> </w:t>
       </w:r>
       <m:oMath>
         <m:r>
@@ -13378,25 +14344,7 @@
                 <w:szCs w:val="24"/>
                 <w:lang w:val="es" w:eastAsia="es-ES_tradnl"/>
               </w:rPr>
-              <m:t>(</m:t>
-            </m:r>
-            <m:r>
-              <w:rPr>
-                <w:rFonts w:ascii="Cambria Math" w:eastAsia="Times New Roman" w:hAnsi="Cambria Math" w:cs="Times New Roman"/>
-                <w:sz w:val="24"/>
-                <w:szCs w:val="24"/>
-                <w:lang w:val="es" w:eastAsia="es-ES_tradnl"/>
-              </w:rPr>
-              <m:t>14</m:t>
-            </m:r>
-            <m:r>
-              <w:rPr>
-                <w:rFonts w:ascii="Cambria Math" w:eastAsia="Times New Roman" w:hAnsi="Cambria Math" w:cs="Times New Roman"/>
-                <w:sz w:val="24"/>
-                <w:szCs w:val="24"/>
-                <w:lang w:val="es" w:eastAsia="es-ES_tradnl"/>
-              </w:rPr>
-              <m:t>)</m:t>
+              <m:t>(14)</m:t>
             </m:r>
           </m:sub>
           <m:sup>
@@ -13472,16 +14420,7 @@
             <w:szCs w:val="24"/>
             <w:lang w:val="es" w:eastAsia="es-ES_tradnl"/>
           </w:rPr>
-          <m:t>=</m:t>
-        </m:r>
-        <m:r>
-          <w:rPr>
-            <w:rFonts w:ascii="Cambria Math" w:eastAsia="Times New Roman" w:hAnsi="Cambria Math" w:cs="Times New Roman"/>
-            <w:sz w:val="24"/>
-            <w:szCs w:val="24"/>
-            <w:lang w:val="es" w:eastAsia="es-ES_tradnl"/>
-          </w:rPr>
-          <m:t>9.7963</m:t>
+          <m:t>=9.796</m:t>
         </m:r>
         <m:r>
           <w:rPr>
@@ -13522,25 +14461,7 @@
                 <w:szCs w:val="24"/>
                 <w:lang w:val="es" w:eastAsia="es-ES_tradnl"/>
               </w:rPr>
-              <m:t>(</m:t>
-            </m:r>
-            <m:r>
-              <w:rPr>
-                <w:rFonts w:ascii="Cambria Math" w:eastAsia="Times New Roman" w:hAnsi="Cambria Math" w:cs="Times New Roman"/>
-                <w:sz w:val="24"/>
-                <w:szCs w:val="24"/>
-                <w:lang w:val="es" w:eastAsia="es-ES_tradnl"/>
-              </w:rPr>
-              <m:t>14</m:t>
-            </m:r>
-            <m:r>
-              <w:rPr>
-                <w:rFonts w:ascii="Cambria Math" w:eastAsia="Times New Roman" w:hAnsi="Cambria Math" w:cs="Times New Roman"/>
-                <w:sz w:val="24"/>
-                <w:szCs w:val="24"/>
-                <w:lang w:val="es" w:eastAsia="es-ES_tradnl"/>
-              </w:rPr>
-              <m:t>),0.95</m:t>
+              <m:t>(14),0.95</m:t>
             </m:r>
           </m:sub>
           <m:sup>
@@ -13562,25 +14483,7 @@
             <w:szCs w:val="24"/>
             <w:lang w:val="es" w:eastAsia="es-ES_tradnl"/>
           </w:rPr>
-          <m:t xml:space="preserve"> =</m:t>
-        </m:r>
-        <m:r>
-          <w:rPr>
-            <w:rFonts w:ascii="Cambria Math" w:eastAsia="Times New Roman" w:hAnsi="Cambria Math" w:cs="Times New Roman"/>
-            <w:sz w:val="24"/>
-            <w:szCs w:val="24"/>
-            <w:lang w:val="es" w:eastAsia="es-ES_tradnl"/>
-          </w:rPr>
-          <m:t>23.684</m:t>
-        </m:r>
-        <m:r>
-          <w:rPr>
-            <w:rFonts w:ascii="Cambria Math" w:eastAsia="Times New Roman" w:hAnsi="Cambria Math" w:cs="Times New Roman"/>
-            <w:sz w:val="24"/>
-            <w:szCs w:val="24"/>
-            <w:lang w:val="es" w:eastAsia="es-ES_tradnl"/>
-          </w:rPr>
-          <m:t>8</m:t>
+          <m:t xml:space="preserve"> =23.685</m:t>
         </m:r>
         <m:r>
           <w:rPr>
@@ -13599,10 +14502,8 @@
           <w:szCs w:val="24"/>
           <w:lang w:val="es" w:eastAsia="es-ES_tradnl"/>
         </w:rPr>
-        <w:t>y, como</w:t>
-      </w:r>
-      <w:bookmarkStart w:id="15" w:name="_GoBack"/>
-      <w:bookmarkEnd w:id="15"/>
+        <w:t xml:space="preserve">  </w:t>
+      </w:r>
       <w:r>
         <w:rPr>
           <w:rFonts w:ascii="Times New Roman" w:eastAsia="Times New Roman" w:hAnsi="Times New Roman" w:cs="Times New Roman"/>
@@ -13610,27 +14511,7 @@
           <w:szCs w:val="24"/>
           <w:lang w:val="es" w:eastAsia="es-ES_tradnl"/>
         </w:rPr>
-        <w:t xml:space="preserve"> resultado de la prueba de White; no se rechaza la hipótesis de </w:t>
-      </w:r>
-      <w:proofErr w:type="spellStart"/>
-      <w:r>
-        <w:rPr>
-          <w:rFonts w:ascii="Times New Roman" w:eastAsia="Times New Roman" w:hAnsi="Times New Roman" w:cs="Times New Roman"/>
-          <w:sz w:val="24"/>
-          <w:szCs w:val="24"/>
-          <w:lang w:val="es" w:eastAsia="es-ES_tradnl"/>
-        </w:rPr>
-        <w:t>homocedasticidad</w:t>
-      </w:r>
-      <w:proofErr w:type="spellEnd"/>
-      <w:r>
-        <w:rPr>
-          <w:rFonts w:ascii="Times New Roman" w:eastAsia="Times New Roman" w:hAnsi="Times New Roman" w:cs="Times New Roman"/>
-          <w:sz w:val="24"/>
-          <w:szCs w:val="24"/>
-          <w:lang w:val="es" w:eastAsia="es-ES_tradnl"/>
-        </w:rPr>
-        <w:t xml:space="preserve"> tomando un nivel de confianza al 95%.</w:t>
+        <w:t>y, como resultado de la prueba de White; no se rechaza la hipótesis de homocedasticidad tomando un nivel de confianza al 95%.</w:t>
       </w:r>
     </w:p>
     <w:p>
@@ -13794,7 +14675,7 @@
 </file>
 
 <file path=word/endnotes.xml><?xml version="1.0" encoding="utf-8"?>
-<w:endnotes xmlns:wpc="http://schemas.microsoft.com/office/word/2010/wordprocessingCanvas" xmlns:cx="http://schemas.microsoft.com/office/drawing/2014/chartex" xmlns:cx1="http://schemas.microsoft.com/office/drawing/2015/9/8/chartex" xmlns:cx2="http://schemas.microsoft.com/office/drawing/2015/10/21/chartex" xmlns:cx3="http://schemas.microsoft.com/office/drawing/2016/5/9/chartex" xmlns:cx4="http://schemas.microsoft.com/office/drawing/2016/5/10/chartex" xmlns:cx5="http://schemas.microsoft.com/office/drawing/2016/5/11/chartex" xmlns:cx6="http://schemas.microsoft.com/office/drawing/2016/5/12/chartex" xmlns:cx7="http://schemas.microsoft.com/office/drawing/2016/5/13/chartex" xmlns:cx8="http://schemas.microsoft.com/office/drawing/2016/5/14/chartex" xmlns:mc="http://schemas.openxmlformats.org/markup-compatibility/2006" xmlns:aink="http://schemas.microsoft.com/office/drawing/2016/ink" xmlns:am3d="http://schemas.microsoft.com/office/drawing/2017/model3d" xmlns:o="urn:schemas-microsoft-com:office:office" xmlns:r="http://schemas.openxmlformats.org/officeDocument/2006/relationships" xmlns:m="http://schemas.openxmlformats.org/officeDocument/2006/math" xmlns:v="urn:schemas-microsoft-com:vml" xmlns:wp14="http://schemas.microsoft.com/office/word/2010/wordprocessingDrawing" xmlns:wp="http://schemas.openxmlformats.org/drawingml/2006/wordprocessingDrawing" xmlns:w10="urn:schemas-microsoft-com:office:word" xmlns:w="http://schemas.openxmlformats.org/wordprocessingml/2006/main" xmlns:w14="http://schemas.microsoft.com/office/word/2010/wordml" xmlns:w15="http://schemas.microsoft.com/office/word/2012/wordml" xmlns:w16cid="http://schemas.microsoft.com/office/word/2016/wordml/cid" xmlns:w16se="http://schemas.microsoft.com/office/word/2015/wordml/symex" xmlns:wpg="http://schemas.microsoft.com/office/word/2010/wordprocessingGroup" xmlns:wpi="http://schemas.microsoft.com/office/word/2010/wordprocessingInk" xmlns:wne="http://schemas.microsoft.com/office/word/2006/wordml" xmlns:wps="http://schemas.microsoft.com/office/word/2010/wordprocessingShape" mc:Ignorable="w14 w15 w16se w16cid wp14">
+<w:endnotes xmlns:wpc="http://schemas.microsoft.com/office/word/2010/wordprocessingCanvas" xmlns:cx="http://schemas.microsoft.com/office/drawing/2014/chartex" xmlns:mc="http://schemas.openxmlformats.org/markup-compatibility/2006" xmlns:o="urn:schemas-microsoft-com:office:office" xmlns:r="http://schemas.openxmlformats.org/officeDocument/2006/relationships" xmlns:m="http://schemas.openxmlformats.org/officeDocument/2006/math" xmlns:v="urn:schemas-microsoft-com:vml" xmlns:wp14="http://schemas.microsoft.com/office/word/2010/wordprocessingDrawing" xmlns:wp="http://schemas.openxmlformats.org/drawingml/2006/wordprocessingDrawing" xmlns:w10="urn:schemas-microsoft-com:office:word" xmlns:w="http://schemas.openxmlformats.org/wordprocessingml/2006/main" xmlns:w14="http://schemas.microsoft.com/office/word/2010/wordml" xmlns:w15="http://schemas.microsoft.com/office/word/2012/wordml" xmlns:w16se="http://schemas.microsoft.com/office/word/2015/wordml/symex" xmlns:wpg="http://schemas.microsoft.com/office/word/2010/wordprocessingGroup" xmlns:wpi="http://schemas.microsoft.com/office/word/2010/wordprocessingInk" xmlns:wne="http://schemas.microsoft.com/office/word/2006/wordml" xmlns:wps="http://schemas.microsoft.com/office/word/2010/wordprocessingShape" mc:Ignorable="w14 w15 w16se wp14">
   <w:endnote w:type="separator" w:id="-1">
     <w:p>
       <w:pPr>
@@ -13819,7 +14700,7 @@
 </file>
 
 <file path=word/footer1.xml><?xml version="1.0" encoding="utf-8"?>
-<w:ftr xmlns:wpc="http://schemas.microsoft.com/office/word/2010/wordprocessingCanvas" xmlns:cx="http://schemas.microsoft.com/office/drawing/2014/chartex" xmlns:cx1="http://schemas.microsoft.com/office/drawing/2015/9/8/chartex" xmlns:cx2="http://schemas.microsoft.com/office/drawing/2015/10/21/chartex" xmlns:cx3="http://schemas.microsoft.com/office/drawing/2016/5/9/chartex" xmlns:cx4="http://schemas.microsoft.com/office/drawing/2016/5/10/chartex" xmlns:cx5="http://schemas.microsoft.com/office/drawing/2016/5/11/chartex" xmlns:cx6="http://schemas.microsoft.com/office/drawing/2016/5/12/chartex" xmlns:cx7="http://schemas.microsoft.com/office/drawing/2016/5/13/chartex" xmlns:cx8="http://schemas.microsoft.com/office/drawing/2016/5/14/chartex" xmlns:mc="http://schemas.openxmlformats.org/markup-compatibility/2006" xmlns:aink="http://schemas.microsoft.com/office/drawing/2016/ink" xmlns:am3d="http://schemas.microsoft.com/office/drawing/2017/model3d" xmlns:o="urn:schemas-microsoft-com:office:office" xmlns:r="http://schemas.openxmlformats.org/officeDocument/2006/relationships" xmlns:m="http://schemas.openxmlformats.org/officeDocument/2006/math" xmlns:v="urn:schemas-microsoft-com:vml" xmlns:wp14="http://schemas.microsoft.com/office/word/2010/wordprocessingDrawing" xmlns:wp="http://schemas.openxmlformats.org/drawingml/2006/wordprocessingDrawing" xmlns:w10="urn:schemas-microsoft-com:office:word" xmlns:w="http://schemas.openxmlformats.org/wordprocessingml/2006/main" xmlns:w14="http://schemas.microsoft.com/office/word/2010/wordml" xmlns:w15="http://schemas.microsoft.com/office/word/2012/wordml" xmlns:w16cid="http://schemas.microsoft.com/office/word/2016/wordml/cid" xmlns:w16se="http://schemas.microsoft.com/office/word/2015/wordml/symex" xmlns:wpg="http://schemas.microsoft.com/office/word/2010/wordprocessingGroup" xmlns:wpi="http://schemas.microsoft.com/office/word/2010/wordprocessingInk" xmlns:wne="http://schemas.microsoft.com/office/word/2006/wordml" xmlns:wps="http://schemas.microsoft.com/office/word/2010/wordprocessingShape" mc:Ignorable="w14 w15 w16se w16cid wp14">
+<w:ftr xmlns:wpc="http://schemas.microsoft.com/office/word/2010/wordprocessingCanvas" xmlns:cx="http://schemas.microsoft.com/office/drawing/2014/chartex" xmlns:mc="http://schemas.openxmlformats.org/markup-compatibility/2006" xmlns:o="urn:schemas-microsoft-com:office:office" xmlns:r="http://schemas.openxmlformats.org/officeDocument/2006/relationships" xmlns:m="http://schemas.openxmlformats.org/officeDocument/2006/math" xmlns:v="urn:schemas-microsoft-com:vml" xmlns:wp14="http://schemas.microsoft.com/office/word/2010/wordprocessingDrawing" xmlns:wp="http://schemas.openxmlformats.org/drawingml/2006/wordprocessingDrawing" xmlns:w10="urn:schemas-microsoft-com:office:word" xmlns:w="http://schemas.openxmlformats.org/wordprocessingml/2006/main" xmlns:w14="http://schemas.microsoft.com/office/word/2010/wordml" xmlns:w15="http://schemas.microsoft.com/office/word/2012/wordml" xmlns:w16se="http://schemas.microsoft.com/office/word/2015/wordml/symex" xmlns:wpg="http://schemas.microsoft.com/office/word/2010/wordprocessingGroup" xmlns:wpi="http://schemas.microsoft.com/office/word/2010/wordprocessingInk" xmlns:wne="http://schemas.microsoft.com/office/word/2006/wordml" xmlns:wps="http://schemas.microsoft.com/office/word/2010/wordprocessingShape" mc:Ignorable="w14 w15 w16se wp14">
   <w:sdt>
     <w:sdtPr>
       <w:id w:val="2127491347"/>
@@ -13866,7 +14747,7 @@
             <w:noProof/>
             <w:lang w:val="es-ES"/>
           </w:rPr>
-          <w:t>9</w:t>
+          <w:t>11</w:t>
         </w:r>
         <w:r>
           <w:rPr>
@@ -13881,7 +14762,7 @@
 </file>
 
 <file path=word/footnotes.xml><?xml version="1.0" encoding="utf-8"?>
-<w:footnotes xmlns:wpc="http://schemas.microsoft.com/office/word/2010/wordprocessingCanvas" xmlns:cx="http://schemas.microsoft.com/office/drawing/2014/chartex" xmlns:cx1="http://schemas.microsoft.com/office/drawing/2015/9/8/chartex" xmlns:cx2="http://schemas.microsoft.com/office/drawing/2015/10/21/chartex" xmlns:cx3="http://schemas.microsoft.com/office/drawing/2016/5/9/chartex" xmlns:cx4="http://schemas.microsoft.com/office/drawing/2016/5/10/chartex" xmlns:cx5="http://schemas.microsoft.com/office/drawing/2016/5/11/chartex" xmlns:cx6="http://schemas.microsoft.com/office/drawing/2016/5/12/chartex" xmlns:cx7="http://schemas.microsoft.com/office/drawing/2016/5/13/chartex" xmlns:cx8="http://schemas.microsoft.com/office/drawing/2016/5/14/chartex" xmlns:mc="http://schemas.openxmlformats.org/markup-compatibility/2006" xmlns:aink="http://schemas.microsoft.com/office/drawing/2016/ink" xmlns:am3d="http://schemas.microsoft.com/office/drawing/2017/model3d" xmlns:o="urn:schemas-microsoft-com:office:office" xmlns:r="http://schemas.openxmlformats.org/officeDocument/2006/relationships" xmlns:m="http://schemas.openxmlformats.org/officeDocument/2006/math" xmlns:v="urn:schemas-microsoft-com:vml" xmlns:wp14="http://schemas.microsoft.com/office/word/2010/wordprocessingDrawing" xmlns:wp="http://schemas.openxmlformats.org/drawingml/2006/wordprocessingDrawing" xmlns:w10="urn:schemas-microsoft-com:office:word" xmlns:w="http://schemas.openxmlformats.org/wordprocessingml/2006/main" xmlns:w14="http://schemas.microsoft.com/office/word/2010/wordml" xmlns:w15="http://schemas.microsoft.com/office/word/2012/wordml" xmlns:w16cid="http://schemas.microsoft.com/office/word/2016/wordml/cid" xmlns:w16se="http://schemas.microsoft.com/office/word/2015/wordml/symex" xmlns:wpg="http://schemas.microsoft.com/office/word/2010/wordprocessingGroup" xmlns:wpi="http://schemas.microsoft.com/office/word/2010/wordprocessingInk" xmlns:wne="http://schemas.microsoft.com/office/word/2006/wordml" xmlns:wps="http://schemas.microsoft.com/office/word/2010/wordprocessingShape" mc:Ignorable="w14 w15 w16se w16cid wp14">
+<w:footnotes xmlns:wpc="http://schemas.microsoft.com/office/word/2010/wordprocessingCanvas" xmlns:cx="http://schemas.microsoft.com/office/drawing/2014/chartex" xmlns:mc="http://schemas.openxmlformats.org/markup-compatibility/2006" xmlns:o="urn:schemas-microsoft-com:office:office" xmlns:r="http://schemas.openxmlformats.org/officeDocument/2006/relationships" xmlns:m="http://schemas.openxmlformats.org/officeDocument/2006/math" xmlns:v="urn:schemas-microsoft-com:vml" xmlns:wp14="http://schemas.microsoft.com/office/word/2010/wordprocessingDrawing" xmlns:wp="http://schemas.openxmlformats.org/drawingml/2006/wordprocessingDrawing" xmlns:w10="urn:schemas-microsoft-com:office:word" xmlns:w="http://schemas.openxmlformats.org/wordprocessingml/2006/main" xmlns:w14="http://schemas.microsoft.com/office/word/2010/wordml" xmlns:w15="http://schemas.microsoft.com/office/word/2012/wordml" xmlns:w16se="http://schemas.microsoft.com/office/word/2015/wordml/symex" xmlns:wpg="http://schemas.microsoft.com/office/word/2010/wordprocessingGroup" xmlns:wpi="http://schemas.microsoft.com/office/word/2010/wordprocessingInk" xmlns:wne="http://schemas.microsoft.com/office/word/2006/wordml" xmlns:wps="http://schemas.microsoft.com/office/word/2010/wordprocessingShape" mc:Ignorable="w14 w15 w16se wp14">
   <w:footnote w:type="separator" w:id="-1">
     <w:p>
       <w:pPr>
@@ -13970,7 +14851,7 @@
 </file>
 
 <file path=word/numbering.xml><?xml version="1.0" encoding="utf-8"?>
-<w:numbering xmlns:wpc="http://schemas.microsoft.com/office/word/2010/wordprocessingCanvas" xmlns:cx="http://schemas.microsoft.com/office/drawing/2014/chartex" xmlns:cx1="http://schemas.microsoft.com/office/drawing/2015/9/8/chartex" xmlns:cx2="http://schemas.microsoft.com/office/drawing/2015/10/21/chartex" xmlns:cx3="http://schemas.microsoft.com/office/drawing/2016/5/9/chartex" xmlns:cx4="http://schemas.microsoft.com/office/drawing/2016/5/10/chartex" xmlns:cx5="http://schemas.microsoft.com/office/drawing/2016/5/11/chartex" xmlns:cx6="http://schemas.microsoft.com/office/drawing/2016/5/12/chartex" xmlns:cx7="http://schemas.microsoft.com/office/drawing/2016/5/13/chartex" xmlns:cx8="http://schemas.microsoft.com/office/drawing/2016/5/14/chartex" xmlns:mc="http://schemas.openxmlformats.org/markup-compatibility/2006" xmlns:aink="http://schemas.microsoft.com/office/drawing/2016/ink" xmlns:am3d="http://schemas.microsoft.com/office/drawing/2017/model3d" xmlns:o="urn:schemas-microsoft-com:office:office" xmlns:r="http://schemas.openxmlformats.org/officeDocument/2006/relationships" xmlns:m="http://schemas.openxmlformats.org/officeDocument/2006/math" xmlns:v="urn:schemas-microsoft-com:vml" xmlns:wp14="http://schemas.microsoft.com/office/word/2010/wordprocessingDrawing" xmlns:wp="http://schemas.openxmlformats.org/drawingml/2006/wordprocessingDrawing" xmlns:w10="urn:schemas-microsoft-com:office:word" xmlns:w="http://schemas.openxmlformats.org/wordprocessingml/2006/main" xmlns:w14="http://schemas.microsoft.com/office/word/2010/wordml" xmlns:w15="http://schemas.microsoft.com/office/word/2012/wordml" xmlns:w16cid="http://schemas.microsoft.com/office/word/2016/wordml/cid" xmlns:w16se="http://schemas.microsoft.com/office/word/2015/wordml/symex" xmlns:wpg="http://schemas.microsoft.com/office/word/2010/wordprocessingGroup" xmlns:wpi="http://schemas.microsoft.com/office/word/2010/wordprocessingInk" xmlns:wne="http://schemas.microsoft.com/office/word/2006/wordml" xmlns:wps="http://schemas.microsoft.com/office/word/2010/wordprocessingShape" mc:Ignorable="w14 w15 w16se w16cid wp14">
+<w:numbering xmlns:wpc="http://schemas.microsoft.com/office/word/2010/wordprocessingCanvas" xmlns:cx="http://schemas.microsoft.com/office/drawing/2014/chartex" xmlns:mc="http://schemas.openxmlformats.org/markup-compatibility/2006" xmlns:o="urn:schemas-microsoft-com:office:office" xmlns:r="http://schemas.openxmlformats.org/officeDocument/2006/relationships" xmlns:m="http://schemas.openxmlformats.org/officeDocument/2006/math" xmlns:v="urn:schemas-microsoft-com:vml" xmlns:wp14="http://schemas.microsoft.com/office/word/2010/wordprocessingDrawing" xmlns:wp="http://schemas.openxmlformats.org/drawingml/2006/wordprocessingDrawing" xmlns:w10="urn:schemas-microsoft-com:office:word" xmlns:w="http://schemas.openxmlformats.org/wordprocessingml/2006/main" xmlns:w14="http://schemas.microsoft.com/office/word/2010/wordml" xmlns:w15="http://schemas.microsoft.com/office/word/2012/wordml" xmlns:w16se="http://schemas.microsoft.com/office/word/2015/wordml/symex" xmlns:wpg="http://schemas.microsoft.com/office/word/2010/wordprocessingGroup" xmlns:wpi="http://schemas.microsoft.com/office/word/2010/wordprocessingInk" xmlns:wne="http://schemas.microsoft.com/office/word/2006/wordml" xmlns:wps="http://schemas.microsoft.com/office/word/2010/wordprocessingShape" mc:Ignorable="w14 w15 w16se wp14">
   <w:abstractNum w:abstractNumId="0" w15:restartNumberingAfterBreak="0">
     <w:nsid w:val="186F147C"/>
     <w:multiLevelType w:val="hybridMultilevel"/>
@@ -14161,7 +15042,7 @@
 </file>
 
 <file path=word/styles.xml><?xml version="1.0" encoding="utf-8"?>
-<w:styles xmlns:mc="http://schemas.openxmlformats.org/markup-compatibility/2006" xmlns:r="http://schemas.openxmlformats.org/officeDocument/2006/relationships" xmlns:w="http://schemas.openxmlformats.org/wordprocessingml/2006/main" xmlns:w14="http://schemas.microsoft.com/office/word/2010/wordml" xmlns:w15="http://schemas.microsoft.com/office/word/2012/wordml" xmlns:w16cid="http://schemas.microsoft.com/office/word/2016/wordml/cid" xmlns:w16se="http://schemas.microsoft.com/office/word/2015/wordml/symex" mc:Ignorable="w14 w15 w16se w16cid">
+<w:styles xmlns:mc="http://schemas.openxmlformats.org/markup-compatibility/2006" xmlns:r="http://schemas.openxmlformats.org/officeDocument/2006/relationships" xmlns:w="http://schemas.openxmlformats.org/wordprocessingml/2006/main" xmlns:w14="http://schemas.microsoft.com/office/word/2010/wordml" xmlns:w15="http://schemas.microsoft.com/office/word/2012/wordml" xmlns:w16se="http://schemas.microsoft.com/office/word/2015/wordml/symex" mc:Ignorable="w14 w15 w16se">
   <w:docDefaults>
     <w:rPrDefault>
       <w:rPr>
@@ -14177,7 +15058,7 @@
       </w:pPr>
     </w:pPrDefault>
   </w:docDefaults>
-  <w:latentStyles w:defLockedState="0" w:defUIPriority="99" w:defSemiHidden="0" w:defUnhideWhenUsed="0" w:defQFormat="0" w:count="375">
+  <w:latentStyles w:defLockedState="0" w:defUIPriority="99" w:defSemiHidden="0" w:defUnhideWhenUsed="0" w:defQFormat="0" w:count="371">
     <w:lsdException w:name="Normal" w:uiPriority="0" w:qFormat="1"/>
     <w:lsdException w:name="heading 1" w:uiPriority="9" w:qFormat="1"/>
     <w:lsdException w:name="heading 2" w:semiHidden="1" w:uiPriority="9" w:unhideWhenUsed="1" w:qFormat="1"/>
@@ -14549,10 +15430,6 @@
     <w:lsdException w:name="List Table 5 Dark Accent 6" w:uiPriority="50"/>
     <w:lsdException w:name="List Table 6 Colorful Accent 6" w:uiPriority="51"/>
     <w:lsdException w:name="List Table 7 Colorful Accent 6" w:uiPriority="52"/>
-    <w:lsdException w:name="Mention" w:semiHidden="1" w:unhideWhenUsed="1"/>
-    <w:lsdException w:name="Smart Hyperlink" w:semiHidden="1" w:unhideWhenUsed="1"/>
-    <w:lsdException w:name="Hashtag" w:semiHidden="1" w:unhideWhenUsed="1"/>
-    <w:lsdException w:name="Unresolved Mention" w:semiHidden="1" w:unhideWhenUsed="1"/>
   </w:latentStyles>
   <w:style w:type="paragraph" w:default="1" w:styleId="Normal">
     <w:name w:val="Normal"/>
@@ -14604,6 +15481,7 @@
   <w:style w:type="character" w:default="1" w:styleId="Fuentedeprrafopredeter">
     <w:name w:val="Default Paragraph Font"/>
     <w:uiPriority w:val="1"/>
+    <w:semiHidden/>
     <w:unhideWhenUsed/>
   </w:style>
   <w:style w:type="table" w:default="1" w:styleId="Tablanormal">
@@ -15250,7 +16128,7 @@
 </file>
 
 <file path=customXml/itemProps1.xml><?xml version="1.0" encoding="utf-8"?>
-<ds:datastoreItem xmlns:ds="http://schemas.openxmlformats.org/officeDocument/2006/customXml" ds:itemID="{9D12E3CB-6FF1-FA44-81F5-98C3A0259CFB}">
+<ds:datastoreItem xmlns:ds="http://schemas.openxmlformats.org/officeDocument/2006/customXml" ds:itemID="{1ECDD1B0-BF44-49B3-9B61-0DB7B1877D84}">
   <ds:schemaRefs>
     <ds:schemaRef ds:uri="http://schemas.openxmlformats.org/officeDocument/2006/bibliography"/>
   </ds:schemaRefs>

</xml_diff>

<commit_message>
Correcciones derivadas de modificación del modelo
</commit_message>
<xml_diff>
--- a/Proyecto.docx
+++ b/Proyecto.docx
@@ -48,6 +48,8 @@
             </w:rPr>
             <w:t>Índice</w:t>
           </w:r>
+          <w:bookmarkStart w:id="0" w:name="_GoBack"/>
+          <w:bookmarkEnd w:id="0"/>
         </w:p>
         <w:p>
           <w:pPr>
@@ -1210,7 +1212,7 @@
                 <w:b w:val="0"/>
                 <w:webHidden/>
               </w:rPr>
-              <w:t>10</w:t>
+              <w:t>11</w:t>
             </w:r>
             <w:r>
               <w:rPr>
@@ -1461,7 +1463,7 @@
           <w:szCs w:val="24"/>
         </w:rPr>
       </w:pPr>
-      <w:bookmarkStart w:id="0" w:name="_Toc40476293"/>
+      <w:bookmarkStart w:id="1" w:name="_Toc40476293"/>
       <w:r>
         <w:rPr>
           <w:rFonts w:ascii="Times New Roman" w:hAnsi="Times New Roman" w:cs="Times New Roman"/>
@@ -1472,7 +1474,7 @@
         <w:lastRenderedPageBreak/>
         <w:t>Introducción</w:t>
       </w:r>
-      <w:bookmarkEnd w:id="0"/>
+      <w:bookmarkEnd w:id="1"/>
     </w:p>
     <w:p>
       <w:pPr>
@@ -1587,7 +1589,7 @@
           <w:szCs w:val="24"/>
         </w:rPr>
       </w:pPr>
-      <w:bookmarkStart w:id="1" w:name="_Toc40476294"/>
+      <w:bookmarkStart w:id="2" w:name="_Toc40476294"/>
       <w:r>
         <w:rPr>
           <w:rFonts w:ascii="Times New Roman" w:hAnsi="Times New Roman" w:cs="Times New Roman"/>
@@ -1598,7 +1600,7 @@
         <w:lastRenderedPageBreak/>
         <w:t>Objetivo del modelo</w:t>
       </w:r>
-      <w:bookmarkEnd w:id="1"/>
+      <w:bookmarkEnd w:id="2"/>
     </w:p>
     <w:p>
       <w:pPr>
@@ -1610,7 +1612,7 @@
           <w:szCs w:val="24"/>
         </w:rPr>
       </w:pPr>
-      <w:bookmarkStart w:id="2" w:name="_Toc40476295"/>
+      <w:bookmarkStart w:id="3" w:name="_Toc40476295"/>
       <w:r>
         <w:rPr>
           <w:rFonts w:ascii="Times New Roman" w:eastAsia="Times New Roman" w:hAnsi="Times New Roman" w:cs="Times New Roman"/>
@@ -1662,7 +1664,7 @@
         </w:rPr>
         <w:t>Variables del modelo</w:t>
       </w:r>
-      <w:bookmarkEnd w:id="2"/>
+      <w:bookmarkEnd w:id="3"/>
     </w:p>
     <w:p>
       <w:pPr>
@@ -1676,7 +1678,7 @@
           <w:szCs w:val="24"/>
         </w:rPr>
       </w:pPr>
-      <w:bookmarkStart w:id="3" w:name="_Toc40476296"/>
+      <w:bookmarkStart w:id="4" w:name="_Toc40476296"/>
       <w:r>
         <w:rPr>
           <w:rFonts w:ascii="Times New Roman" w:hAnsi="Times New Roman" w:cs="Times New Roman"/>
@@ -1687,7 +1689,7 @@
         </w:rPr>
         <w:t>3.1 Variable dependiente</w:t>
       </w:r>
-      <w:bookmarkEnd w:id="3"/>
+      <w:bookmarkEnd w:id="4"/>
     </w:p>
     <w:p>
       <w:pPr>
@@ -1699,7 +1701,7 @@
           <w:szCs w:val="24"/>
         </w:rPr>
       </w:pPr>
-      <w:bookmarkStart w:id="4" w:name="_Toc40476297"/>
+      <w:bookmarkStart w:id="5" w:name="_Toc40476297"/>
       <w:r>
         <w:rPr>
           <w:rFonts w:ascii="Times New Roman" w:eastAsia="Times New Roman" w:hAnsi="Times New Roman" w:cs="Times New Roman"/>
@@ -1764,7 +1766,7 @@
         </w:rPr>
         <w:t>3.2 Variables explicativas y su contexto</w:t>
       </w:r>
-      <w:bookmarkEnd w:id="4"/>
+      <w:bookmarkEnd w:id="5"/>
     </w:p>
     <w:p>
       <w:pPr>
@@ -3199,7 +3201,7 @@
           </mc:Fallback>
         </mc:AlternateContent>
       </w:r>
-      <w:bookmarkStart w:id="5" w:name="_Toc40476298"/>
+      <w:bookmarkStart w:id="6" w:name="_Toc40476298"/>
     </w:p>
     <w:p>
       <w:pPr>
@@ -3227,7 +3229,7 @@
         </w:rPr>
         <w:t>Construcción del modelo</w:t>
       </w:r>
-      <w:bookmarkEnd w:id="5"/>
+      <w:bookmarkEnd w:id="6"/>
     </w:p>
     <w:tbl>
       <w:tblPr>
@@ -4201,7 +4203,7 @@
           </m:e>
         </m:d>
       </m:oMath>
-      <w:bookmarkStart w:id="6" w:name="_Toc40476299"/>
+      <w:bookmarkStart w:id="7" w:name="_Toc40476299"/>
     </w:p>
     <w:p>
       <w:pPr>
@@ -4223,7 +4225,7 @@
         </w:rPr>
         <w:t>4.1 Revisiones del modelo</w:t>
       </w:r>
-      <w:bookmarkEnd w:id="6"/>
+      <w:bookmarkEnd w:id="7"/>
     </w:p>
     <w:p>
       <w:pPr>
@@ -5561,8 +5563,6 @@
           <w:szCs w:val="24"/>
         </w:rPr>
       </w:pPr>
-      <w:bookmarkStart w:id="7" w:name="_GoBack"/>
-      <w:bookmarkEnd w:id="7"/>
     </w:p>
     <w:p>
       <w:pPr>
@@ -15248,7 +15248,7 @@
             <w:noProof/>
             <w:lang w:val="es-ES"/>
           </w:rPr>
-          <w:t>6</w:t>
+          <w:t>1</w:t>
         </w:r>
         <w:r>
           <w:rPr>
@@ -16601,7 +16601,7 @@
 </file>
 
 <file path=customXml/itemProps1.xml><?xml version="1.0" encoding="utf-8"?>
-<ds:datastoreItem xmlns:ds="http://schemas.openxmlformats.org/officeDocument/2006/customXml" ds:itemID="{490277FC-4B21-4136-AE64-B03534698A71}">
+<ds:datastoreItem xmlns:ds="http://schemas.openxmlformats.org/officeDocument/2006/customXml" ds:itemID="{060AF049-E083-49E8-8D48-6C6A9E8A42D4}">
   <ds:schemaRefs>
     <ds:schemaRef ds:uri="http://schemas.openxmlformats.org/officeDocument/2006/bibliography"/>
   </ds:schemaRefs>

</xml_diff>

<commit_message>
Documento sin heteroscedasticidad ni conclusiones
</commit_message>
<xml_diff>
--- a/Proyecto.docx
+++ b/Proyecto.docx
@@ -1,7 +1,1038 @@
 
 <file path=word/document.xml><?xml version="1.0" encoding="utf-8"?>
-<w:document xmlns:wpc="http://schemas.microsoft.com/office/word/2010/wordprocessingCanvas" xmlns:cx="http://schemas.microsoft.com/office/drawing/2014/chartex" xmlns:cx1="http://schemas.microsoft.com/office/drawing/2015/9/8/chartex" xmlns:cx2="http://schemas.microsoft.com/office/drawing/2015/10/21/chartex" xmlns:cx3="http://schemas.microsoft.com/office/drawing/2016/5/9/chartex" xmlns:cx4="http://schemas.microsoft.com/office/drawing/2016/5/10/chartex" xmlns:cx5="http://schemas.microsoft.com/office/drawing/2016/5/11/chartex" xmlns:cx6="http://schemas.microsoft.com/office/drawing/2016/5/12/chartex" xmlns:cx7="http://schemas.microsoft.com/office/drawing/2016/5/13/chartex" xmlns:cx8="http://schemas.microsoft.com/office/drawing/2016/5/14/chartex" xmlns:mc="http://schemas.openxmlformats.org/markup-compatibility/2006" xmlns:aink="http://schemas.microsoft.com/office/drawing/2016/ink" xmlns:am3d="http://schemas.microsoft.com/office/drawing/2017/model3d" xmlns:o="urn:schemas-microsoft-com:office:office" xmlns:r="http://schemas.openxmlformats.org/officeDocument/2006/relationships" xmlns:m="http://schemas.openxmlformats.org/officeDocument/2006/math" xmlns:v="urn:schemas-microsoft-com:vml" xmlns:wp14="http://schemas.microsoft.com/office/word/2010/wordprocessingDrawing" xmlns:wp="http://schemas.openxmlformats.org/drawingml/2006/wordprocessingDrawing" xmlns:w10="urn:schemas-microsoft-com:office:word" xmlns:w="http://schemas.openxmlformats.org/wordprocessingml/2006/main" xmlns:w14="http://schemas.microsoft.com/office/word/2010/wordml" xmlns:w15="http://schemas.microsoft.com/office/word/2012/wordml" xmlns:w16cid="http://schemas.microsoft.com/office/word/2016/wordml/cid" xmlns:w16se="http://schemas.microsoft.com/office/word/2015/wordml/symex" xmlns:wpg="http://schemas.microsoft.com/office/word/2010/wordprocessingGroup" xmlns:wpi="http://schemas.microsoft.com/office/word/2010/wordprocessingInk" xmlns:wne="http://schemas.microsoft.com/office/word/2006/wordml" xmlns:wps="http://schemas.microsoft.com/office/word/2010/wordprocessingShape" mc:Ignorable="w14 w15 w16se w16cid wp14">
+<w:document xmlns:wpc="http://schemas.microsoft.com/office/word/2010/wordprocessingCanvas" xmlns:cx="http://schemas.microsoft.com/office/drawing/2014/chartex" xmlns:mc="http://schemas.openxmlformats.org/markup-compatibility/2006" xmlns:o="urn:schemas-microsoft-com:office:office" xmlns:r="http://schemas.openxmlformats.org/officeDocument/2006/relationships" xmlns:m="http://schemas.openxmlformats.org/officeDocument/2006/math" xmlns:v="urn:schemas-microsoft-com:vml" xmlns:wp14="http://schemas.microsoft.com/office/word/2010/wordprocessingDrawing" xmlns:wp="http://schemas.openxmlformats.org/drawingml/2006/wordprocessingDrawing" xmlns:w10="urn:schemas-microsoft-com:office:word" xmlns:w="http://schemas.openxmlformats.org/wordprocessingml/2006/main" xmlns:w14="http://schemas.microsoft.com/office/word/2010/wordml" xmlns:w15="http://schemas.microsoft.com/office/word/2012/wordml" xmlns:w16se="http://schemas.microsoft.com/office/word/2015/wordml/symex" xmlns:wpg="http://schemas.microsoft.com/office/word/2010/wordprocessingGroup" xmlns:wpi="http://schemas.microsoft.com/office/word/2010/wordprocessingInk" xmlns:wne="http://schemas.microsoft.com/office/word/2006/wordml" xmlns:wps="http://schemas.microsoft.com/office/word/2010/wordprocessingShape" mc:Ignorable="w14 w15 w16se wp14">
   <w:body>
+    <w:sdt>
+      <w:sdtPr>
+        <w:id w:val="-854347122"/>
+        <w:docPartObj>
+          <w:docPartGallery w:val="Cover Pages"/>
+          <w:docPartUnique/>
+        </w:docPartObj>
+      </w:sdtPr>
+      <w:sdtEndPr>
+        <w:rPr>
+          <w:rFonts w:ascii="Times New Roman" w:eastAsia="Times New Roman" w:hAnsi="Times New Roman" w:cs="Times New Roman"/>
+          <w:b/>
+          <w:sz w:val="24"/>
+          <w:szCs w:val="24"/>
+          <w:lang w:val="es-ES" w:eastAsia="es-ES_tradnl"/>
+        </w:rPr>
+      </w:sdtEndPr>
+      <w:sdtContent>
+        <w:p>
+          <w:pPr>
+            <w:pStyle w:val="Sinespaciado"/>
+            <w:jc w:val="center"/>
+            <w:rPr>
+              <w:smallCaps/>
+              <w:color w:val="44546A" w:themeColor="text2"/>
+              <w:sz w:val="36"/>
+              <w:szCs w:val="36"/>
+            </w:rPr>
+          </w:pPr>
+          <w:sdt>
+            <w:sdtPr>
+              <w:rPr>
+                <w:smallCaps/>
+                <w:color w:val="44546A" w:themeColor="text2"/>
+                <w:sz w:val="36"/>
+                <w:szCs w:val="36"/>
+              </w:rPr>
+              <w:alias w:val="Subtítulo"/>
+              <w:tag w:val=""/>
+              <w:id w:val="1615247542"/>
+              <w:dataBinding w:prefixMappings="xmlns:ns0='http://purl.org/dc/elements/1.1/' xmlns:ns1='http://schemas.openxmlformats.org/package/2006/metadata/core-properties' " w:xpath="/ns1:coreProperties[1]/ns0:subject[1]" w:storeItemID="{6C3C8BC8-F283-45AE-878A-BAB7291924A1}"/>
+              <w:text/>
+            </w:sdtPr>
+            <w:sdtContent>
+              <w:r>
+                <w:rPr>
+                  <w:smallCaps/>
+                  <w:color w:val="44546A" w:themeColor="text2"/>
+                  <w:sz w:val="36"/>
+                  <w:szCs w:val="36"/>
+                </w:rPr>
+                <w:t>Estadística aplicada II</w:t>
+              </w:r>
+            </w:sdtContent>
+          </w:sdt>
+        </w:p>
+        <w:p>
+          <w:r>
+            <w:rPr>
+              <w:noProof/>
+            </w:rPr>
+            <mc:AlternateContent>
+              <mc:Choice Requires="wps">
+                <w:drawing>
+                  <wp:anchor distT="0" distB="0" distL="114300" distR="114300" simplePos="0" relativeHeight="251707392" behindDoc="0" locked="0" layoutInCell="1" allowOverlap="1" wp14:anchorId="37A2E876" wp14:editId="61C66DCF">
+                    <wp:simplePos x="0" y="0"/>
+                    <wp:positionH relativeFrom="page">
+                      <wp:posOffset>762000</wp:posOffset>
+                    </wp:positionH>
+                    <wp:positionV relativeFrom="page">
+                      <wp:posOffset>914400</wp:posOffset>
+                    </wp:positionV>
+                    <wp:extent cx="6294120" cy="3651250"/>
+                    <wp:effectExtent l="0" t="0" r="11430" b="6350"/>
+                    <wp:wrapSquare wrapText="bothSides"/>
+                    <wp:docPr id="111" name="Cuadro de texto 111"/>
+                    <wp:cNvGraphicFramePr/>
+                    <a:graphic xmlns:a="http://schemas.openxmlformats.org/drawingml/2006/main">
+                      <a:graphicData uri="http://schemas.microsoft.com/office/word/2010/wordprocessingShape">
+                        <wps:wsp>
+                          <wps:cNvSpPr txBox="1"/>
+                          <wps:spPr>
+                            <a:xfrm>
+                              <a:off x="0" y="0"/>
+                              <a:ext cx="6294120" cy="3651250"/>
+                            </a:xfrm>
+                            <a:prstGeom prst="rect">
+                              <a:avLst/>
+                            </a:prstGeom>
+                            <a:noFill/>
+                            <a:ln w="6350">
+                              <a:noFill/>
+                            </a:ln>
+                            <a:effectLst/>
+                          </wps:spPr>
+                          <wps:style>
+                            <a:lnRef idx="0">
+                              <a:schemeClr val="accent1"/>
+                            </a:lnRef>
+                            <a:fillRef idx="0">
+                              <a:schemeClr val="accent1"/>
+                            </a:fillRef>
+                            <a:effectRef idx="0">
+                              <a:schemeClr val="accent1"/>
+                            </a:effectRef>
+                            <a:fontRef idx="minor">
+                              <a:schemeClr val="dk1"/>
+                            </a:fontRef>
+                          </wps:style>
+                          <wps:txbx>
+                            <w:txbxContent>
+                              <w:sdt>
+                                <w:sdtPr>
+                                  <w:rPr>
+                                    <w:rFonts w:ascii="Times New Roman" w:hAnsi="Times New Roman" w:cs="Times New Roman"/>
+                                    <w:b/>
+                                    <w:caps/>
+                                    <w:sz w:val="36"/>
+                                    <w:szCs w:val="40"/>
+                                  </w:rPr>
+                                  <w:alias w:val="Fecha de publicación"/>
+                                  <w:tag w:val=""/>
+                                  <w:id w:val="-439766905"/>
+                                  <w:dataBinding w:prefixMappings="xmlns:ns0='http://schemas.microsoft.com/office/2006/coverPageProps' " w:xpath="/ns0:CoverPageProperties[1]/ns0:PublishDate[1]" w:storeItemID="{55AF091B-3C7A-41E3-B477-F2FDAA23CFDA}"/>
+                                  <w:date>
+                                    <w:dateFormat w:val="d 'de' MMMM 'de' yyyy"/>
+                                    <w:lid w:val="es-ES"/>
+                                    <w:storeMappedDataAs w:val="dateTime"/>
+                                    <w:calendar w:val="gregorian"/>
+                                  </w:date>
+                                </w:sdtPr>
+                                <w:sdtContent>
+                                  <w:p>
+                                    <w:pPr>
+                                      <w:pStyle w:val="Sinespaciado"/>
+                                      <w:jc w:val="center"/>
+                                      <w:rPr>
+                                        <w:rFonts w:ascii="Times New Roman" w:hAnsi="Times New Roman" w:cs="Times New Roman"/>
+                                        <w:b/>
+                                        <w:caps/>
+                                        <w:sz w:val="36"/>
+                                        <w:szCs w:val="40"/>
+                                      </w:rPr>
+                                    </w:pPr>
+                                    <w:r>
+                                      <w:rPr>
+                                        <w:rFonts w:ascii="Times New Roman" w:hAnsi="Times New Roman" w:cs="Times New Roman"/>
+                                        <w:b/>
+                                        <w:caps/>
+                                        <w:sz w:val="36"/>
+                                        <w:szCs w:val="40"/>
+                                      </w:rPr>
+                                      <w:t>Instituto tecnológico autónomo de méxico</w:t>
+                                    </w:r>
+                                  </w:p>
+                                </w:sdtContent>
+                              </w:sdt>
+                            </w:txbxContent>
+                          </wps:txbx>
+                          <wps:bodyPr rot="0" spcFirstLastPara="0" vertOverflow="overflow" horzOverflow="overflow" vert="horz" wrap="square" lIns="0" tIns="0" rIns="0" bIns="0" numCol="1" spcCol="0" rtlCol="0" fromWordArt="0" anchor="b" anchorCtr="0" forceAA="0" compatLnSpc="1">
+                            <a:prstTxWarp prst="textNoShape">
+                              <a:avLst/>
+                            </a:prstTxWarp>
+                            <a:spAutoFit/>
+                          </wps:bodyPr>
+                        </wps:wsp>
+                      </a:graphicData>
+                    </a:graphic>
+                    <wp14:sizeRelH relativeFrom="page">
+                      <wp14:pctWidth>0</wp14:pctWidth>
+                    </wp14:sizeRelH>
+                    <wp14:sizeRelV relativeFrom="page">
+                      <wp14:pctHeight>36300</wp14:pctHeight>
+                    </wp14:sizeRelV>
+                  </wp:anchor>
+                </w:drawing>
+              </mc:Choice>
+              <mc:Fallback>
+                <w:pict>
+                  <v:shapetype w14:anchorId="37A2E876" id="_x0000_t202" coordsize="21600,21600" o:spt="202" path="m,l,21600r21600,l21600,xe">
+                    <v:stroke joinstyle="miter"/>
+                    <v:path gradientshapeok="t" o:connecttype="rect"/>
+                  </v:shapetype>
+                  <v:shape id="Cuadro de texto 111" o:spid="_x0000_s1026" type="#_x0000_t202" style="position:absolute;margin-left:60pt;margin-top:1in;width:495.6pt;height:287.5pt;z-index:251707392;visibility:visible;mso-wrap-style:square;mso-width-percent:0;mso-height-percent:363;mso-wrap-distance-left:9pt;mso-wrap-distance-top:0;mso-wrap-distance-right:9pt;mso-wrap-distance-bottom:0;mso-position-horizontal:absolute;mso-position-horizontal-relative:page;mso-position-vertical:absolute;mso-position-vertical-relative:page;mso-width-percent:0;mso-height-percent:363;mso-width-relative:page;mso-height-relative:page;v-text-anchor:bottom" o:gfxdata="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" filled="f" stroked="f" strokeweight=".5pt">
+                    <v:textbox style="mso-fit-shape-to-text:t" inset="0,0,0,0">
+                      <w:txbxContent>
+                        <w:sdt>
+                          <w:sdtPr>
+                            <w:rPr>
+                              <w:rFonts w:ascii="Times New Roman" w:hAnsi="Times New Roman" w:cs="Times New Roman"/>
+                              <w:b/>
+                              <w:caps/>
+                              <w:sz w:val="36"/>
+                              <w:szCs w:val="40"/>
+                            </w:rPr>
+                            <w:alias w:val="Fecha de publicación"/>
+                            <w:tag w:val=""/>
+                            <w:id w:val="-439766905"/>
+                            <w:dataBinding w:prefixMappings="xmlns:ns0='http://schemas.microsoft.com/office/2006/coverPageProps' " w:xpath="/ns0:CoverPageProperties[1]/ns0:PublishDate[1]" w:storeItemID="{55AF091B-3C7A-41E3-B477-F2FDAA23CFDA}"/>
+                            <w:date>
+                              <w:dateFormat w:val="d 'de' MMMM 'de' yyyy"/>
+                              <w:lid w:val="es-ES"/>
+                              <w:storeMappedDataAs w:val="dateTime"/>
+                              <w:calendar w:val="gregorian"/>
+                            </w:date>
+                          </w:sdtPr>
+                          <w:sdtContent>
+                            <w:p>
+                              <w:pPr>
+                                <w:pStyle w:val="Sinespaciado"/>
+                                <w:jc w:val="center"/>
+                                <w:rPr>
+                                  <w:rFonts w:ascii="Times New Roman" w:hAnsi="Times New Roman" w:cs="Times New Roman"/>
+                                  <w:b/>
+                                  <w:caps/>
+                                  <w:sz w:val="36"/>
+                                  <w:szCs w:val="40"/>
+                                </w:rPr>
+                              </w:pPr>
+                              <w:r>
+                                <w:rPr>
+                                  <w:rFonts w:ascii="Times New Roman" w:hAnsi="Times New Roman" w:cs="Times New Roman"/>
+                                  <w:b/>
+                                  <w:caps/>
+                                  <w:sz w:val="36"/>
+                                  <w:szCs w:val="40"/>
+                                </w:rPr>
+                                <w:t>Instituto tecnológico autónomo de méxico</w:t>
+                              </w:r>
+                            </w:p>
+                          </w:sdtContent>
+                        </w:sdt>
+                      </w:txbxContent>
+                    </v:textbox>
+                    <w10:wrap type="square" anchorx="page" anchory="page"/>
+                  </v:shape>
+                </w:pict>
+              </mc:Fallback>
+            </mc:AlternateContent>
+          </w:r>
+        </w:p>
+        <w:p>
+          <w:pPr>
+            <w:spacing w:after="160" w:line="259" w:lineRule="auto"/>
+            <w:rPr>
+              <w:b/>
+              <w:lang w:val="es-ES"/>
+            </w:rPr>
+          </w:pPr>
+        </w:p>
+        <w:p>
+          <w:pPr>
+            <w:spacing w:after="160" w:line="259" w:lineRule="auto"/>
+            <w:rPr>
+              <w:b/>
+              <w:lang w:val="es-ES"/>
+            </w:rPr>
+          </w:pPr>
+        </w:p>
+        <w:p>
+          <w:pPr>
+            <w:spacing w:after="160" w:line="259" w:lineRule="auto"/>
+            <w:rPr>
+              <w:b/>
+              <w:lang w:val="es-ES"/>
+            </w:rPr>
+          </w:pPr>
+        </w:p>
+        <w:p>
+          <w:pPr>
+            <w:spacing w:after="160" w:line="259" w:lineRule="auto"/>
+            <w:rPr>
+              <w:b/>
+              <w:lang w:val="es-ES"/>
+            </w:rPr>
+          </w:pPr>
+        </w:p>
+        <w:p>
+          <w:pPr>
+            <w:spacing w:after="160" w:line="259" w:lineRule="auto"/>
+            <w:jc w:val="center"/>
+            <w:rPr>
+              <w:b/>
+              <w:lang w:val="es-ES"/>
+            </w:rPr>
+          </w:pPr>
+          <w:r>
+            <w:rPr>
+              <w:b/>
+              <w:sz w:val="36"/>
+              <w:szCs w:val="36"/>
+              <w:lang w:val="es-ES"/>
+            </w:rPr>
+            <w:t>TÍTULO</w:t>
+          </w:r>
+        </w:p>
+        <w:p>
+          <w:pPr>
+            <w:spacing w:after="160" w:line="259" w:lineRule="auto"/>
+            <w:jc w:val="center"/>
+            <w:rPr>
+              <w:lang w:val="es-ES"/>
+            </w:rPr>
+          </w:pPr>
+          <w:r>
+            <w:rPr>
+              <w:lang w:val="es-ES"/>
+            </w:rPr>
+            <w:tab/>
+          </w:r>
+          <w:r>
+            <w:rPr>
+              <w:lang w:val="es-ES"/>
+            </w:rPr>
+            <w:tab/>
+          </w:r>
+          <w:r>
+            <w:rPr>
+              <w:lang w:val="es-ES"/>
+            </w:rPr>
+            <w:tab/>
+          </w:r>
+          <w:r>
+            <w:rPr>
+              <w:lang w:val="es-ES"/>
+            </w:rPr>
+            <w:tab/>
+            <w:t>TRABAJO FINAL</w:t>
+          </w:r>
+        </w:p>
+        <w:p>
+          <w:pPr>
+            <w:spacing w:after="160" w:line="259" w:lineRule="auto"/>
+            <w:rPr>
+              <w:b/>
+              <w:lang w:val="es-ES"/>
+            </w:rPr>
+          </w:pPr>
+          <w:bookmarkStart w:id="0" w:name="_GoBack"/>
+          <w:bookmarkEnd w:id="0"/>
+        </w:p>
+        <w:p>
+          <w:pPr>
+            <w:spacing w:after="160" w:line="259" w:lineRule="auto"/>
+            <w:rPr>
+              <w:b/>
+              <w:lang w:val="es-ES"/>
+            </w:rPr>
+          </w:pPr>
+        </w:p>
+        <w:p>
+          <w:pPr>
+            <w:spacing w:after="160" w:line="259" w:lineRule="auto"/>
+            <w:rPr>
+              <w:b/>
+              <w:lang w:val="es-ES"/>
+            </w:rPr>
+          </w:pPr>
+        </w:p>
+        <w:p>
+          <w:pPr>
+            <w:spacing w:after="160" w:line="259" w:lineRule="auto"/>
+            <w:rPr>
+              <w:b/>
+              <w:lang w:val="es-ES"/>
+            </w:rPr>
+          </w:pPr>
+        </w:p>
+        <w:p>
+          <w:pPr>
+            <w:spacing w:after="160" w:line="259" w:lineRule="auto"/>
+            <w:rPr>
+              <w:b/>
+              <w:lang w:val="es-ES"/>
+            </w:rPr>
+          </w:pPr>
+          <w:r>
+            <w:rPr>
+              <w:noProof/>
+            </w:rPr>
+            <mc:AlternateContent>
+              <mc:Choice Requires="wps">
+                <w:drawing>
+                  <wp:anchor distT="0" distB="0" distL="114300" distR="114300" simplePos="0" relativeHeight="251706368" behindDoc="0" locked="0" layoutInCell="1" allowOverlap="1" wp14:anchorId="0AC1D45E" wp14:editId="41A8C826">
+                    <wp:simplePos x="0" y="0"/>
+                    <wp:positionH relativeFrom="margin">
+                      <wp:align>right</wp:align>
+                    </wp:positionH>
+                    <wp:positionV relativeFrom="margin">
+                      <wp:posOffset>5790565</wp:posOffset>
+                    </wp:positionV>
+                    <wp:extent cx="5753100" cy="2590800"/>
+                    <wp:effectExtent l="0" t="0" r="10160" b="0"/>
+                    <wp:wrapSquare wrapText="bothSides"/>
+                    <wp:docPr id="112" name="Cuadro de texto 112"/>
+                    <wp:cNvGraphicFramePr/>
+                    <a:graphic xmlns:a="http://schemas.openxmlformats.org/drawingml/2006/main">
+                      <a:graphicData uri="http://schemas.microsoft.com/office/word/2010/wordprocessingShape">
+                        <wps:wsp>
+                          <wps:cNvSpPr txBox="1"/>
+                          <wps:spPr>
+                            <a:xfrm>
+                              <a:off x="0" y="0"/>
+                              <a:ext cx="5753100" cy="2590800"/>
+                            </a:xfrm>
+                            <a:prstGeom prst="rect">
+                              <a:avLst/>
+                            </a:prstGeom>
+                            <a:noFill/>
+                            <a:ln w="6350">
+                              <a:noFill/>
+                            </a:ln>
+                            <a:effectLst/>
+                          </wps:spPr>
+                          <wps:style>
+                            <a:lnRef idx="0">
+                              <a:schemeClr val="accent1"/>
+                            </a:lnRef>
+                            <a:fillRef idx="0">
+                              <a:schemeClr val="accent1"/>
+                            </a:fillRef>
+                            <a:effectRef idx="0">
+                              <a:schemeClr val="accent1"/>
+                            </a:effectRef>
+                            <a:fontRef idx="minor">
+                              <a:schemeClr val="dk1"/>
+                            </a:fontRef>
+                          </wps:style>
+                          <wps:txbx>
+                            <w:txbxContent>
+                              <w:p>
+                                <w:pPr>
+                                  <w:pStyle w:val="Sinespaciado"/>
+                                  <w:jc w:val="right"/>
+                                  <w:rPr>
+                                    <w:rFonts w:ascii="Times New Roman" w:hAnsi="Times New Roman" w:cs="Times New Roman"/>
+                                    <w:color w:val="262626" w:themeColor="text1" w:themeTint="D9"/>
+                                    <w:sz w:val="28"/>
+                                    <w:szCs w:val="28"/>
+                                  </w:rPr>
+                                </w:pPr>
+                              </w:p>
+                              <w:p>
+                                <w:pPr>
+                                  <w:pStyle w:val="Sinespaciado"/>
+                                  <w:jc w:val="right"/>
+                                  <w:rPr>
+                                    <w:rFonts w:ascii="Times New Roman" w:hAnsi="Times New Roman" w:cs="Times New Roman"/>
+                                    <w:color w:val="262626" w:themeColor="text1" w:themeTint="D9"/>
+                                    <w:sz w:val="28"/>
+                                    <w:szCs w:val="28"/>
+                                  </w:rPr>
+                                </w:pPr>
+                              </w:p>
+                              <w:p>
+                                <w:pPr>
+                                  <w:pStyle w:val="Sinespaciado"/>
+                                  <w:jc w:val="right"/>
+                                  <w:rPr>
+                                    <w:rFonts w:ascii="Times New Roman" w:hAnsi="Times New Roman" w:cs="Times New Roman"/>
+                                    <w:b/>
+                                    <w:color w:val="262626" w:themeColor="text1" w:themeTint="D9"/>
+                                    <w:sz w:val="28"/>
+                                    <w:szCs w:val="28"/>
+                                  </w:rPr>
+                                </w:pPr>
+                                <w:r>
+                                  <w:rPr>
+                                    <w:rFonts w:ascii="Times New Roman" w:hAnsi="Times New Roman" w:cs="Times New Roman"/>
+                                    <w:b/>
+                                    <w:color w:val="262626" w:themeColor="text1" w:themeTint="D9"/>
+                                    <w:sz w:val="28"/>
+                                    <w:szCs w:val="28"/>
+                                  </w:rPr>
+                                  <w:t>Equipo 6</w:t>
+                                </w:r>
+                              </w:p>
+                              <w:p>
+                                <w:pPr>
+                                  <w:pStyle w:val="Sinespaciado"/>
+                                  <w:jc w:val="right"/>
+                                  <w:rPr>
+                                    <w:rFonts w:ascii="Times New Roman" w:hAnsi="Times New Roman" w:cs="Times New Roman"/>
+                                    <w:color w:val="262626" w:themeColor="text1" w:themeTint="D9"/>
+                                    <w:sz w:val="28"/>
+                                    <w:szCs w:val="28"/>
+                                  </w:rPr>
+                                </w:pPr>
+                              </w:p>
+                              <w:p>
+                                <w:pPr>
+                                  <w:pStyle w:val="Sinespaciado"/>
+                                  <w:jc w:val="right"/>
+                                  <w:rPr>
+                                    <w:rFonts w:ascii="Times New Roman" w:hAnsi="Times New Roman" w:cs="Times New Roman"/>
+                                    <w:color w:val="262626" w:themeColor="text1" w:themeTint="D9"/>
+                                    <w:sz w:val="28"/>
+                                    <w:szCs w:val="28"/>
+                                  </w:rPr>
+                                </w:pPr>
+                              </w:p>
+                              <w:p>
+                                <w:pPr>
+                                  <w:pStyle w:val="Sinespaciado"/>
+                                  <w:jc w:val="right"/>
+                                  <w:rPr>
+                                    <w:rFonts w:ascii="Times New Roman" w:hAnsi="Times New Roman" w:cs="Times New Roman"/>
+                                    <w:color w:val="262626" w:themeColor="text1" w:themeTint="D9"/>
+                                    <w:sz w:val="28"/>
+                                    <w:szCs w:val="28"/>
+                                  </w:rPr>
+                                </w:pPr>
+                                <w:r>
+                                  <w:rPr>
+                                    <w:rFonts w:ascii="Times New Roman" w:hAnsi="Times New Roman" w:cs="Times New Roman"/>
+                                    <w:color w:val="262626" w:themeColor="text1" w:themeTint="D9"/>
+                                    <w:sz w:val="28"/>
+                                    <w:szCs w:val="28"/>
+                                  </w:rPr>
+                                  <w:t>Daniela Ruíz Martínez</w:t>
+                                </w:r>
+                              </w:p>
+                              <w:p>
+                                <w:pPr>
+                                  <w:pStyle w:val="Sinespaciado"/>
+                                  <w:jc w:val="right"/>
+                                  <w:rPr>
+                                    <w:rFonts w:ascii="Times New Roman" w:hAnsi="Times New Roman" w:cs="Times New Roman"/>
+                                    <w:color w:val="262626" w:themeColor="text1" w:themeTint="D9"/>
+                                    <w:sz w:val="28"/>
+                                    <w:szCs w:val="28"/>
+                                  </w:rPr>
+                                </w:pPr>
+                                <w:r>
+                                  <w:rPr>
+                                    <w:rFonts w:ascii="Times New Roman" w:hAnsi="Times New Roman" w:cs="Times New Roman"/>
+                                    <w:color w:val="262626" w:themeColor="text1" w:themeTint="D9"/>
+                                    <w:sz w:val="28"/>
+                                    <w:szCs w:val="28"/>
+                                  </w:rPr>
+                                  <w:t>Ismael Solano Ramírez</w:t>
+                                </w:r>
+                              </w:p>
+                              <w:p>
+                                <w:pPr>
+                                  <w:pStyle w:val="Sinespaciado"/>
+                                  <w:jc w:val="right"/>
+                                  <w:rPr>
+                                    <w:rFonts w:ascii="Times New Roman" w:hAnsi="Times New Roman" w:cs="Times New Roman"/>
+                                    <w:color w:val="262626" w:themeColor="text1" w:themeTint="D9"/>
+                                    <w:sz w:val="28"/>
+                                    <w:szCs w:val="28"/>
+                                  </w:rPr>
+                                </w:pPr>
+                                <w:r>
+                                  <w:rPr>
+                                    <w:rFonts w:ascii="Times New Roman" w:hAnsi="Times New Roman" w:cs="Times New Roman"/>
+                                    <w:color w:val="262626" w:themeColor="text1" w:themeTint="D9"/>
+                                    <w:sz w:val="28"/>
+                                    <w:szCs w:val="28"/>
+                                  </w:rPr>
+                                  <w:t>José Luis Cordero Rodríguez</w:t>
+                                </w:r>
+                              </w:p>
+                              <w:p>
+                                <w:pPr>
+                                  <w:pStyle w:val="Sinespaciado"/>
+                                  <w:jc w:val="right"/>
+                                  <w:rPr>
+                                    <w:rFonts w:ascii="Times New Roman" w:hAnsi="Times New Roman" w:cs="Times New Roman"/>
+                                    <w:color w:val="262626" w:themeColor="text1" w:themeTint="D9"/>
+                                    <w:sz w:val="28"/>
+                                    <w:szCs w:val="28"/>
+                                  </w:rPr>
+                                </w:pPr>
+                                <w:r>
+                                  <w:rPr>
+                                    <w:rFonts w:ascii="Times New Roman" w:hAnsi="Times New Roman" w:cs="Times New Roman"/>
+                                    <w:color w:val="262626" w:themeColor="text1" w:themeTint="D9"/>
+                                    <w:sz w:val="28"/>
+                                    <w:szCs w:val="28"/>
+                                  </w:rPr>
+                                  <w:t>Ma. Fernanda Vázquez Hernández</w:t>
+                                </w:r>
+                              </w:p>
+                              <w:p>
+                                <w:pPr>
+                                  <w:pStyle w:val="Sinespaciado"/>
+                                  <w:jc w:val="right"/>
+                                  <w:rPr>
+                                    <w:rFonts w:ascii="Times New Roman" w:hAnsi="Times New Roman" w:cs="Times New Roman"/>
+                                    <w:color w:val="262626" w:themeColor="text1" w:themeTint="D9"/>
+                                    <w:sz w:val="28"/>
+                                    <w:szCs w:val="28"/>
+                                  </w:rPr>
+                                </w:pPr>
+                                <w:r>
+                                  <w:rPr>
+                                    <w:rFonts w:ascii="Times New Roman" w:hAnsi="Times New Roman" w:cs="Times New Roman"/>
+                                    <w:color w:val="262626" w:themeColor="text1" w:themeTint="D9"/>
+                                    <w:sz w:val="28"/>
+                                    <w:szCs w:val="28"/>
+                                  </w:rPr>
+                                  <w:t>Santiago Ayala Moreno</w:t>
+                                </w:r>
+                              </w:p>
+                              <w:p>
+                                <w:pPr>
+                                  <w:pStyle w:val="Sinespaciado"/>
+                                  <w:jc w:val="right"/>
+                                  <w:rPr>
+                                    <w:rFonts w:ascii="Times New Roman" w:hAnsi="Times New Roman" w:cs="Times New Roman"/>
+                                    <w:color w:val="262626" w:themeColor="text1" w:themeTint="D9"/>
+                                    <w:sz w:val="28"/>
+                                    <w:szCs w:val="28"/>
+                                  </w:rPr>
+                                </w:pPr>
+                                <w:r>
+                                  <w:rPr>
+                                    <w:rFonts w:ascii="Times New Roman" w:hAnsi="Times New Roman" w:cs="Times New Roman"/>
+                                    <w:color w:val="262626" w:themeColor="text1" w:themeTint="D9"/>
+                                    <w:sz w:val="28"/>
+                                    <w:szCs w:val="28"/>
+                                  </w:rPr>
+                                  <w:t>Tonantzin Real Rojas</w:t>
+                                </w:r>
+                              </w:p>
+                            </w:txbxContent>
+                          </wps:txbx>
+                          <wps:bodyPr rot="0" spcFirstLastPara="0" vertOverflow="overflow" horzOverflow="overflow" vert="horz" wrap="square" lIns="0" tIns="0" rIns="0" bIns="0" numCol="1" spcCol="0" rtlCol="0" fromWordArt="0" anchor="b" anchorCtr="0" forceAA="0" compatLnSpc="1">
+                            <a:prstTxWarp prst="textNoShape">
+                              <a:avLst/>
+                            </a:prstTxWarp>
+                            <a:noAutofit/>
+                          </wps:bodyPr>
+                        </wps:wsp>
+                      </a:graphicData>
+                    </a:graphic>
+                    <wp14:sizeRelH relativeFrom="page">
+                      <wp14:pctWidth>73400</wp14:pctWidth>
+                    </wp14:sizeRelH>
+                    <wp14:sizeRelV relativeFrom="page">
+                      <wp14:pctHeight>0</wp14:pctHeight>
+                    </wp14:sizeRelV>
+                  </wp:anchor>
+                </w:drawing>
+              </mc:Choice>
+              <mc:Fallback>
+                <w:pict>
+                  <v:shape w14:anchorId="0AC1D45E" id="Cuadro de texto 112" o:spid="_x0000_s1027" type="#_x0000_t202" style="position:absolute;margin-left:401.8pt;margin-top:455.95pt;width:453pt;height:204pt;z-index:251706368;visibility:visible;mso-wrap-style:square;mso-width-percent:734;mso-height-percent:0;mso-wrap-distance-left:9pt;mso-wrap-distance-top:0;mso-wrap-distance-right:9pt;mso-wrap-distance-bottom:0;mso-position-horizontal:right;mso-position-horizontal-relative:margin;mso-position-vertical:absolute;mso-position-vertical-relative:margin;mso-width-percent:734;mso-height-percent:0;mso-width-relative:page;mso-height-relative:page;v-text-anchor:bottom" o:gfxdata="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" filled="f" stroked="f" strokeweight=".5pt">
+                    <v:textbox inset="0,0,0,0">
+                      <w:txbxContent>
+                        <w:p>
+                          <w:pPr>
+                            <w:pStyle w:val="Sinespaciado"/>
+                            <w:jc w:val="right"/>
+                            <w:rPr>
+                              <w:rFonts w:ascii="Times New Roman" w:hAnsi="Times New Roman" w:cs="Times New Roman"/>
+                              <w:color w:val="262626" w:themeColor="text1" w:themeTint="D9"/>
+                              <w:sz w:val="28"/>
+                              <w:szCs w:val="28"/>
+                            </w:rPr>
+                          </w:pPr>
+                        </w:p>
+                        <w:p>
+                          <w:pPr>
+                            <w:pStyle w:val="Sinespaciado"/>
+                            <w:jc w:val="right"/>
+                            <w:rPr>
+                              <w:rFonts w:ascii="Times New Roman" w:hAnsi="Times New Roman" w:cs="Times New Roman"/>
+                              <w:color w:val="262626" w:themeColor="text1" w:themeTint="D9"/>
+                              <w:sz w:val="28"/>
+                              <w:szCs w:val="28"/>
+                            </w:rPr>
+                          </w:pPr>
+                        </w:p>
+                        <w:p>
+                          <w:pPr>
+                            <w:pStyle w:val="Sinespaciado"/>
+                            <w:jc w:val="right"/>
+                            <w:rPr>
+                              <w:rFonts w:ascii="Times New Roman" w:hAnsi="Times New Roman" w:cs="Times New Roman"/>
+                              <w:b/>
+                              <w:color w:val="262626" w:themeColor="text1" w:themeTint="D9"/>
+                              <w:sz w:val="28"/>
+                              <w:szCs w:val="28"/>
+                            </w:rPr>
+                          </w:pPr>
+                          <w:r>
+                            <w:rPr>
+                              <w:rFonts w:ascii="Times New Roman" w:hAnsi="Times New Roman" w:cs="Times New Roman"/>
+                              <w:b/>
+                              <w:color w:val="262626" w:themeColor="text1" w:themeTint="D9"/>
+                              <w:sz w:val="28"/>
+                              <w:szCs w:val="28"/>
+                            </w:rPr>
+                            <w:t>Equipo 6</w:t>
+                          </w:r>
+                        </w:p>
+                        <w:p>
+                          <w:pPr>
+                            <w:pStyle w:val="Sinespaciado"/>
+                            <w:jc w:val="right"/>
+                            <w:rPr>
+                              <w:rFonts w:ascii="Times New Roman" w:hAnsi="Times New Roman" w:cs="Times New Roman"/>
+                              <w:color w:val="262626" w:themeColor="text1" w:themeTint="D9"/>
+                              <w:sz w:val="28"/>
+                              <w:szCs w:val="28"/>
+                            </w:rPr>
+                          </w:pPr>
+                        </w:p>
+                        <w:p>
+                          <w:pPr>
+                            <w:pStyle w:val="Sinespaciado"/>
+                            <w:jc w:val="right"/>
+                            <w:rPr>
+                              <w:rFonts w:ascii="Times New Roman" w:hAnsi="Times New Roman" w:cs="Times New Roman"/>
+                              <w:color w:val="262626" w:themeColor="text1" w:themeTint="D9"/>
+                              <w:sz w:val="28"/>
+                              <w:szCs w:val="28"/>
+                            </w:rPr>
+                          </w:pPr>
+                        </w:p>
+                        <w:p>
+                          <w:pPr>
+                            <w:pStyle w:val="Sinespaciado"/>
+                            <w:jc w:val="right"/>
+                            <w:rPr>
+                              <w:rFonts w:ascii="Times New Roman" w:hAnsi="Times New Roman" w:cs="Times New Roman"/>
+                              <w:color w:val="262626" w:themeColor="text1" w:themeTint="D9"/>
+                              <w:sz w:val="28"/>
+                              <w:szCs w:val="28"/>
+                            </w:rPr>
+                          </w:pPr>
+                          <w:r>
+                            <w:rPr>
+                              <w:rFonts w:ascii="Times New Roman" w:hAnsi="Times New Roman" w:cs="Times New Roman"/>
+                              <w:color w:val="262626" w:themeColor="text1" w:themeTint="D9"/>
+                              <w:sz w:val="28"/>
+                              <w:szCs w:val="28"/>
+                            </w:rPr>
+                            <w:t>Daniela Ruíz Martínez</w:t>
+                          </w:r>
+                        </w:p>
+                        <w:p>
+                          <w:pPr>
+                            <w:pStyle w:val="Sinespaciado"/>
+                            <w:jc w:val="right"/>
+                            <w:rPr>
+                              <w:rFonts w:ascii="Times New Roman" w:hAnsi="Times New Roman" w:cs="Times New Roman"/>
+                              <w:color w:val="262626" w:themeColor="text1" w:themeTint="D9"/>
+                              <w:sz w:val="28"/>
+                              <w:szCs w:val="28"/>
+                            </w:rPr>
+                          </w:pPr>
+                          <w:r>
+                            <w:rPr>
+                              <w:rFonts w:ascii="Times New Roman" w:hAnsi="Times New Roman" w:cs="Times New Roman"/>
+                              <w:color w:val="262626" w:themeColor="text1" w:themeTint="D9"/>
+                              <w:sz w:val="28"/>
+                              <w:szCs w:val="28"/>
+                            </w:rPr>
+                            <w:t>Ismael Solano Ramírez</w:t>
+                          </w:r>
+                        </w:p>
+                        <w:p>
+                          <w:pPr>
+                            <w:pStyle w:val="Sinespaciado"/>
+                            <w:jc w:val="right"/>
+                            <w:rPr>
+                              <w:rFonts w:ascii="Times New Roman" w:hAnsi="Times New Roman" w:cs="Times New Roman"/>
+                              <w:color w:val="262626" w:themeColor="text1" w:themeTint="D9"/>
+                              <w:sz w:val="28"/>
+                              <w:szCs w:val="28"/>
+                            </w:rPr>
+                          </w:pPr>
+                          <w:r>
+                            <w:rPr>
+                              <w:rFonts w:ascii="Times New Roman" w:hAnsi="Times New Roman" w:cs="Times New Roman"/>
+                              <w:color w:val="262626" w:themeColor="text1" w:themeTint="D9"/>
+                              <w:sz w:val="28"/>
+                              <w:szCs w:val="28"/>
+                            </w:rPr>
+                            <w:t>José Luis Cordero Rodríguez</w:t>
+                          </w:r>
+                        </w:p>
+                        <w:p>
+                          <w:pPr>
+                            <w:pStyle w:val="Sinespaciado"/>
+                            <w:jc w:val="right"/>
+                            <w:rPr>
+                              <w:rFonts w:ascii="Times New Roman" w:hAnsi="Times New Roman" w:cs="Times New Roman"/>
+                              <w:color w:val="262626" w:themeColor="text1" w:themeTint="D9"/>
+                              <w:sz w:val="28"/>
+                              <w:szCs w:val="28"/>
+                            </w:rPr>
+                          </w:pPr>
+                          <w:r>
+                            <w:rPr>
+                              <w:rFonts w:ascii="Times New Roman" w:hAnsi="Times New Roman" w:cs="Times New Roman"/>
+                              <w:color w:val="262626" w:themeColor="text1" w:themeTint="D9"/>
+                              <w:sz w:val="28"/>
+                              <w:szCs w:val="28"/>
+                            </w:rPr>
+                            <w:t>Ma. Fernanda Vázquez Hernández</w:t>
+                          </w:r>
+                        </w:p>
+                        <w:p>
+                          <w:pPr>
+                            <w:pStyle w:val="Sinespaciado"/>
+                            <w:jc w:val="right"/>
+                            <w:rPr>
+                              <w:rFonts w:ascii="Times New Roman" w:hAnsi="Times New Roman" w:cs="Times New Roman"/>
+                              <w:color w:val="262626" w:themeColor="text1" w:themeTint="D9"/>
+                              <w:sz w:val="28"/>
+                              <w:szCs w:val="28"/>
+                            </w:rPr>
+                          </w:pPr>
+                          <w:r>
+                            <w:rPr>
+                              <w:rFonts w:ascii="Times New Roman" w:hAnsi="Times New Roman" w:cs="Times New Roman"/>
+                              <w:color w:val="262626" w:themeColor="text1" w:themeTint="D9"/>
+                              <w:sz w:val="28"/>
+                              <w:szCs w:val="28"/>
+                            </w:rPr>
+                            <w:t>Santiago Ayala Moreno</w:t>
+                          </w:r>
+                        </w:p>
+                        <w:p>
+                          <w:pPr>
+                            <w:pStyle w:val="Sinespaciado"/>
+                            <w:jc w:val="right"/>
+                            <w:rPr>
+                              <w:rFonts w:ascii="Times New Roman" w:hAnsi="Times New Roman" w:cs="Times New Roman"/>
+                              <w:color w:val="262626" w:themeColor="text1" w:themeTint="D9"/>
+                              <w:sz w:val="28"/>
+                              <w:szCs w:val="28"/>
+                            </w:rPr>
+                          </w:pPr>
+                          <w:r>
+                            <w:rPr>
+                              <w:rFonts w:ascii="Times New Roman" w:hAnsi="Times New Roman" w:cs="Times New Roman"/>
+                              <w:color w:val="262626" w:themeColor="text1" w:themeTint="D9"/>
+                              <w:sz w:val="28"/>
+                              <w:szCs w:val="28"/>
+                            </w:rPr>
+                            <w:t>Tonantzin Real Rojas</w:t>
+                          </w:r>
+                        </w:p>
+                      </w:txbxContent>
+                    </v:textbox>
+                    <w10:wrap type="square" anchorx="margin" anchory="margin"/>
+                  </v:shape>
+                </w:pict>
+              </mc:Fallback>
+            </mc:AlternateContent>
+          </w:r>
+          <w:r>
+            <w:rPr>
+              <w:noProof/>
+            </w:rPr>
+            <mc:AlternateContent>
+              <mc:Choice Requires="wpg">
+                <w:drawing>
+                  <wp:anchor distT="0" distB="0" distL="114300" distR="114300" simplePos="0" relativeHeight="251704320" behindDoc="0" locked="0" layoutInCell="1" allowOverlap="1" wp14:anchorId="2C18CE53" wp14:editId="03DC5987">
+                    <wp:simplePos x="0" y="0"/>
+                    <mc:AlternateContent>
+                      <mc:Choice Requires="wp14">
+                        <wp:positionH relativeFrom="page">
+                          <wp14:pctPosHOffset>4500</wp14:pctPosHOffset>
+                        </wp:positionH>
+                      </mc:Choice>
+                      <mc:Fallback>
+                        <wp:positionH relativeFrom="page">
+                          <wp:posOffset>349250</wp:posOffset>
+                        </wp:positionH>
+                      </mc:Fallback>
+                    </mc:AlternateContent>
+                    <wp:positionV relativeFrom="page">
+                      <wp:align>center</wp:align>
+                    </wp:positionV>
+                    <wp:extent cx="228600" cy="9144000"/>
+                    <wp:effectExtent l="0" t="0" r="3175" b="635"/>
+                    <wp:wrapNone/>
+                    <wp:docPr id="114" name="Grupo 114"/>
+                    <wp:cNvGraphicFramePr/>
+                    <a:graphic xmlns:a="http://schemas.openxmlformats.org/drawingml/2006/main">
+                      <a:graphicData uri="http://schemas.microsoft.com/office/word/2010/wordprocessingGroup">
+                        <wpg:wgp>
+                          <wpg:cNvGrpSpPr/>
+                          <wpg:grpSpPr>
+                            <a:xfrm>
+                              <a:off x="0" y="0"/>
+                              <a:ext cx="228600" cy="9144000"/>
+                              <a:chOff x="0" y="0"/>
+                              <a:chExt cx="228600" cy="9144000"/>
+                            </a:xfrm>
+                            <a:solidFill>
+                              <a:schemeClr val="tx1"/>
+                            </a:solidFill>
+                          </wpg:grpSpPr>
+                          <wps:wsp>
+                            <wps:cNvPr id="115" name="Rectángulo 115"/>
+                            <wps:cNvSpPr/>
+                            <wps:spPr>
+                              <a:xfrm>
+                                <a:off x="0" y="0"/>
+                                <a:ext cx="228600" cy="8782050"/>
+                              </a:xfrm>
+                              <a:prstGeom prst="rect">
+                                <a:avLst/>
+                              </a:prstGeom>
+                              <a:grpFill/>
+                              <a:ln>
+                                <a:noFill/>
+                              </a:ln>
+                            </wps:spPr>
+                            <wps:style>
+                              <a:lnRef idx="2">
+                                <a:schemeClr val="accent1">
+                                  <a:shade val="50000"/>
+                                </a:schemeClr>
+                              </a:lnRef>
+                              <a:fillRef idx="1">
+                                <a:schemeClr val="accent1"/>
+                              </a:fillRef>
+                              <a:effectRef idx="0">
+                                <a:schemeClr val="accent1"/>
+                              </a:effectRef>
+                              <a:fontRef idx="minor">
+                                <a:schemeClr val="lt1"/>
+                              </a:fontRef>
+                            </wps:style>
+                            <wps:bodyPr rot="0" spcFirstLastPara="0" vertOverflow="overflow" horzOverflow="overflow" vert="horz" wrap="square" lIns="91440" tIns="45720" rIns="91440" bIns="45720" numCol="1" spcCol="0" rtlCol="0" fromWordArt="0" anchor="ctr" anchorCtr="0" forceAA="0" compatLnSpc="1">
+                              <a:prstTxWarp prst="textNoShape">
+                                <a:avLst/>
+                              </a:prstTxWarp>
+                              <a:noAutofit/>
+                            </wps:bodyPr>
+                          </wps:wsp>
+                          <wps:wsp>
+                            <wps:cNvPr id="116" name="Rectángulo 116"/>
+                            <wps:cNvSpPr>
+                              <a:spLocks noChangeAspect="1"/>
+                            </wps:cNvSpPr>
+                            <wps:spPr>
+                              <a:xfrm>
+                                <a:off x="0" y="8915400"/>
+                                <a:ext cx="228600" cy="228600"/>
+                              </a:xfrm>
+                              <a:prstGeom prst="rect">
+                                <a:avLst/>
+                              </a:prstGeom>
+                              <a:solidFill>
+                                <a:schemeClr val="bg1">
+                                  <a:lumMod val="50000"/>
+                                </a:schemeClr>
+                              </a:solidFill>
+                              <a:ln>
+                                <a:noFill/>
+                              </a:ln>
+                            </wps:spPr>
+                            <wps:style>
+                              <a:lnRef idx="2">
+                                <a:schemeClr val="accent1">
+                                  <a:shade val="50000"/>
+                                </a:schemeClr>
+                              </a:lnRef>
+                              <a:fillRef idx="1">
+                                <a:schemeClr val="accent1"/>
+                              </a:fillRef>
+                              <a:effectRef idx="0">
+                                <a:schemeClr val="accent1"/>
+                              </a:effectRef>
+                              <a:fontRef idx="minor">
+                                <a:schemeClr val="lt1"/>
+                              </a:fontRef>
+                            </wps:style>
+                            <wps:bodyPr rot="0" spcFirstLastPara="0" vertOverflow="overflow" horzOverflow="overflow" vert="horz" wrap="square" lIns="91440" tIns="45720" rIns="91440" bIns="45720" numCol="1" spcCol="0" rtlCol="0" fromWordArt="0" anchor="ctr" anchorCtr="0" forceAA="0" compatLnSpc="1">
+                              <a:prstTxWarp prst="textNoShape">
+                                <a:avLst/>
+                              </a:prstTxWarp>
+                              <a:noAutofit/>
+                            </wps:bodyPr>
+                          </wps:wsp>
+                        </wpg:wgp>
+                      </a:graphicData>
+                    </a:graphic>
+                    <wp14:sizeRelH relativeFrom="page">
+                      <wp14:pctWidth>2900</wp14:pctWidth>
+                    </wp14:sizeRelH>
+                    <wp14:sizeRelV relativeFrom="page">
+                      <wp14:pctHeight>90900</wp14:pctHeight>
+                    </wp14:sizeRelV>
+                  </wp:anchor>
+                </w:drawing>
+              </mc:Choice>
+              <mc:Fallback>
+                <w:pict>
+                  <v:group w14:anchorId="45BB78D2" id="Grupo 114" o:spid="_x0000_s1026" style="position:absolute;margin-left:0;margin-top:0;width:18pt;height:10in;z-index:251704320;mso-width-percent:29;mso-height-percent:909;mso-left-percent:45;mso-position-horizontal-relative:page;mso-position-vertical:center;mso-position-vertical-relative:page;mso-width-percent:29;mso-height-percent:909;mso-left-percent:45" coordsize="2286,91440" o:gfxdata="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">
+                    <v:rect id="Rectángulo 115" o:spid="_x0000_s1027" style="position:absolute;width:2286;height:87820;visibility:visible;mso-wrap-style:square;v-text-anchor:middle" o:gfxdata="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" filled="f" stroked="f" strokeweight="1pt"/>
+                    <v:rect id="Rectángulo 116" o:spid="_x0000_s1028" style="position:absolute;top:89154;width:2286;height:2286;visibility:visible;mso-wrap-style:square;v-text-anchor:middle" o:gfxdata="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" fillcolor="#7f7f7f [1612]" stroked="f" strokeweight="1pt">
+                      <v:path arrowok="t"/>
+                      <o:lock v:ext="edit" aspectratio="t"/>
+                    </v:rect>
+                    <w10:wrap anchorx="page" anchory="page"/>
+                  </v:group>
+                </w:pict>
+              </mc:Fallback>
+            </mc:AlternateContent>
+          </w:r>
+          <w:r>
+            <w:rPr>
+              <w:b/>
+              <w:lang w:val="es-ES"/>
+            </w:rPr>
+            <w:br w:type="page"/>
+          </w:r>
+        </w:p>
+        <w:p>
+          <w:pPr>
+            <w:spacing w:after="160" w:line="259" w:lineRule="auto"/>
+            <w:rPr>
+              <w:rFonts w:eastAsiaTheme="majorEastAsia"/>
+              <w:b/>
+              <w:lang w:val="es-ES" w:eastAsia="es-MX"/>
+            </w:rPr>
+          </w:pPr>
+        </w:p>
+      </w:sdtContent>
+    </w:sdt>
     <w:sdt>
       <w:sdtPr>
         <w:rPr>
@@ -32,6 +1063,7 @@
           <w:pPr>
             <w:pStyle w:val="TtuloTDC"/>
             <w:spacing w:line="360" w:lineRule="auto"/>
+            <w:jc w:val="both"/>
             <w:rPr>
               <w:rFonts w:ascii="Times New Roman" w:hAnsi="Times New Roman" w:cs="Times New Roman"/>
               <w:b/>
@@ -56,6 +1088,7 @@
         <w:p>
           <w:pPr>
             <w:spacing w:line="360" w:lineRule="auto"/>
+            <w:jc w:val="both"/>
             <w:rPr>
               <w:lang w:val="es-ES" w:eastAsia="es-MX"/>
             </w:rPr>
@@ -69,9 +1102,9 @@
               <w:tab w:val="right" w:leader="dot" w:pos="8828"/>
             </w:tabs>
             <w:rPr>
-              <w:rFonts w:asciiTheme="minorHAnsi" w:eastAsiaTheme="minorEastAsia" w:hAnsiTheme="minorHAnsi"/>
+              <w:rFonts w:eastAsiaTheme="minorEastAsia" w:cs="Times New Roman"/>
               <w:noProof/>
-              <w:sz w:val="22"/>
+              <w:szCs w:val="24"/>
               <w:lang w:eastAsia="es-MX"/>
             </w:rPr>
           </w:pPr>
@@ -96,20 +1129,21 @@
             </w:rPr>
             <w:fldChar w:fldCharType="separate"/>
           </w:r>
-          <w:hyperlink w:anchor="_Toc40476293" w:history="1">
+          <w:hyperlink w:anchor="_Toc40535199" w:history="1">
             <w:r>
               <w:rPr>
                 <w:rStyle w:val="Hipervnculo"/>
                 <w:rFonts w:cs="Times New Roman"/>
                 <w:noProof/>
+                <w:szCs w:val="24"/>
               </w:rPr>
               <w:t>1.</w:t>
             </w:r>
             <w:r>
               <w:rPr>
-                <w:rFonts w:asciiTheme="minorHAnsi" w:eastAsiaTheme="minorEastAsia" w:hAnsiTheme="minorHAnsi"/>
+                <w:rFonts w:eastAsiaTheme="minorEastAsia" w:cs="Times New Roman"/>
                 <w:noProof/>
-                <w:sz w:val="22"/>
+                <w:szCs w:val="24"/>
                 <w:lang w:eastAsia="es-MX"/>
               </w:rPr>
               <w:tab/>
@@ -119,54 +1153,69 @@
                 <w:rStyle w:val="Hipervnculo"/>
                 <w:rFonts w:cs="Times New Roman"/>
                 <w:noProof/>
+                <w:szCs w:val="24"/>
               </w:rPr>
               <w:t>Introducción</w:t>
             </w:r>
             <w:r>
               <w:rPr>
+                <w:rFonts w:cs="Times New Roman"/>
                 <w:noProof/>
                 <w:webHidden/>
+                <w:szCs w:val="24"/>
               </w:rPr>
               <w:tab/>
             </w:r>
             <w:r>
               <w:rPr>
+                <w:rFonts w:cs="Times New Roman"/>
                 <w:noProof/>
                 <w:webHidden/>
+                <w:szCs w:val="24"/>
               </w:rPr>
               <w:fldChar w:fldCharType="begin"/>
             </w:r>
             <w:r>
               <w:rPr>
+                <w:rFonts w:cs="Times New Roman"/>
                 <w:noProof/>
                 <w:webHidden/>
-              </w:rPr>
-              <w:instrText xml:space="preserve"> PAGEREF _Toc40476293 \h </w:instrText>
-            </w:r>
-            <w:r>
-              <w:rPr>
+                <w:szCs w:val="24"/>
+              </w:rPr>
+              <w:instrText xml:space="preserve"> PAGEREF _Toc40535199 \h </w:instrText>
+            </w:r>
+            <w:r>
+              <w:rPr>
+                <w:rFonts w:cs="Times New Roman"/>
                 <w:noProof/>
                 <w:webHidden/>
-              </w:rPr>
-            </w:r>
-            <w:r>
-              <w:rPr>
+                <w:szCs w:val="24"/>
+              </w:rPr>
+            </w:r>
+            <w:r>
+              <w:rPr>
+                <w:rFonts w:cs="Times New Roman"/>
                 <w:noProof/>
                 <w:webHidden/>
+                <w:szCs w:val="24"/>
               </w:rPr>
               <w:fldChar w:fldCharType="separate"/>
             </w:r>
             <w:r>
               <w:rPr>
+                <w:rFonts w:cs="Times New Roman"/>
                 <w:noProof/>
                 <w:webHidden/>
-              </w:rPr>
-              <w:t>1</w:t>
-            </w:r>
-            <w:r>
-              <w:rPr>
+                <w:szCs w:val="24"/>
+              </w:rPr>
+              <w:t>0</w:t>
+            </w:r>
+            <w:r>
+              <w:rPr>
+                <w:rFonts w:cs="Times New Roman"/>
                 <w:noProof/>
                 <w:webHidden/>
+                <w:szCs w:val="24"/>
               </w:rPr>
               <w:fldChar w:fldCharType="end"/>
             </w:r>
@@ -180,26 +1229,27 @@
               <w:tab w:val="right" w:leader="dot" w:pos="8828"/>
             </w:tabs>
             <w:rPr>
-              <w:rFonts w:asciiTheme="minorHAnsi" w:eastAsiaTheme="minorEastAsia" w:hAnsiTheme="minorHAnsi"/>
+              <w:rFonts w:eastAsiaTheme="minorEastAsia" w:cs="Times New Roman"/>
               <w:noProof/>
-              <w:sz w:val="22"/>
+              <w:szCs w:val="24"/>
               <w:lang w:eastAsia="es-MX"/>
             </w:rPr>
           </w:pPr>
-          <w:hyperlink w:anchor="_Toc40476294" w:history="1">
+          <w:hyperlink w:anchor="_Toc40535200" w:history="1">
             <w:r>
               <w:rPr>
                 <w:rStyle w:val="Hipervnculo"/>
                 <w:rFonts w:cs="Times New Roman"/>
                 <w:noProof/>
+                <w:szCs w:val="24"/>
               </w:rPr>
               <w:t>2.</w:t>
             </w:r>
             <w:r>
               <w:rPr>
-                <w:rFonts w:asciiTheme="minorHAnsi" w:eastAsiaTheme="minorEastAsia" w:hAnsiTheme="minorHAnsi"/>
+                <w:rFonts w:eastAsiaTheme="minorEastAsia" w:cs="Times New Roman"/>
                 <w:noProof/>
-                <w:sz w:val="22"/>
+                <w:szCs w:val="24"/>
                 <w:lang w:eastAsia="es-MX"/>
               </w:rPr>
               <w:tab/>
@@ -209,54 +1259,69 @@
                 <w:rStyle w:val="Hipervnculo"/>
                 <w:rFonts w:cs="Times New Roman"/>
                 <w:noProof/>
+                <w:szCs w:val="24"/>
               </w:rPr>
               <w:t>Objetivo del modelo</w:t>
             </w:r>
             <w:r>
               <w:rPr>
+                <w:rFonts w:cs="Times New Roman"/>
                 <w:noProof/>
                 <w:webHidden/>
+                <w:szCs w:val="24"/>
               </w:rPr>
               <w:tab/>
             </w:r>
             <w:r>
               <w:rPr>
+                <w:rFonts w:cs="Times New Roman"/>
                 <w:noProof/>
                 <w:webHidden/>
+                <w:szCs w:val="24"/>
               </w:rPr>
               <w:fldChar w:fldCharType="begin"/>
             </w:r>
             <w:r>
               <w:rPr>
+                <w:rFonts w:cs="Times New Roman"/>
                 <w:noProof/>
                 <w:webHidden/>
-              </w:rPr>
-              <w:instrText xml:space="preserve"> PAGEREF _Toc40476294 \h </w:instrText>
-            </w:r>
-            <w:r>
-              <w:rPr>
+                <w:szCs w:val="24"/>
+              </w:rPr>
+              <w:instrText xml:space="preserve"> PAGEREF _Toc40535200 \h </w:instrText>
+            </w:r>
+            <w:r>
+              <w:rPr>
+                <w:rFonts w:cs="Times New Roman"/>
                 <w:noProof/>
                 <w:webHidden/>
-              </w:rPr>
-            </w:r>
-            <w:r>
-              <w:rPr>
+                <w:szCs w:val="24"/>
+              </w:rPr>
+            </w:r>
+            <w:r>
+              <w:rPr>
+                <w:rFonts w:cs="Times New Roman"/>
                 <w:noProof/>
                 <w:webHidden/>
+                <w:szCs w:val="24"/>
               </w:rPr>
               <w:fldChar w:fldCharType="separate"/>
             </w:r>
             <w:r>
               <w:rPr>
+                <w:rFonts w:cs="Times New Roman"/>
                 <w:noProof/>
                 <w:webHidden/>
-              </w:rPr>
-              <w:t>2</w:t>
-            </w:r>
-            <w:r>
-              <w:rPr>
+                <w:szCs w:val="24"/>
+              </w:rPr>
+              <w:t>0</w:t>
+            </w:r>
+            <w:r>
+              <w:rPr>
+                <w:rFonts w:cs="Times New Roman"/>
                 <w:noProof/>
                 <w:webHidden/>
+                <w:szCs w:val="24"/>
               </w:rPr>
               <w:fldChar w:fldCharType="end"/>
             </w:r>
@@ -270,26 +1335,27 @@
               <w:tab w:val="right" w:leader="dot" w:pos="8828"/>
             </w:tabs>
             <w:rPr>
-              <w:rFonts w:asciiTheme="minorHAnsi" w:eastAsiaTheme="minorEastAsia" w:hAnsiTheme="minorHAnsi"/>
+              <w:rFonts w:eastAsiaTheme="minorEastAsia" w:cs="Times New Roman"/>
               <w:noProof/>
-              <w:sz w:val="22"/>
+              <w:szCs w:val="24"/>
               <w:lang w:eastAsia="es-MX"/>
             </w:rPr>
           </w:pPr>
-          <w:hyperlink w:anchor="_Toc40476295" w:history="1">
+          <w:hyperlink w:anchor="_Toc40535201" w:history="1">
             <w:r>
               <w:rPr>
                 <w:rStyle w:val="Hipervnculo"/>
                 <w:rFonts w:cs="Times New Roman"/>
                 <w:noProof/>
+                <w:szCs w:val="24"/>
               </w:rPr>
               <w:t>3.</w:t>
             </w:r>
             <w:r>
               <w:rPr>
-                <w:rFonts w:asciiTheme="minorHAnsi" w:eastAsiaTheme="minorEastAsia" w:hAnsiTheme="minorHAnsi"/>
+                <w:rFonts w:eastAsiaTheme="minorEastAsia" w:cs="Times New Roman"/>
                 <w:noProof/>
-                <w:sz w:val="22"/>
+                <w:szCs w:val="24"/>
                 <w:lang w:eastAsia="es-MX"/>
               </w:rPr>
               <w:tab/>
@@ -299,54 +1365,69 @@
                 <w:rStyle w:val="Hipervnculo"/>
                 <w:rFonts w:cs="Times New Roman"/>
                 <w:noProof/>
+                <w:szCs w:val="24"/>
               </w:rPr>
               <w:t>Variables del modelo</w:t>
             </w:r>
             <w:r>
               <w:rPr>
+                <w:rFonts w:cs="Times New Roman"/>
                 <w:noProof/>
                 <w:webHidden/>
+                <w:szCs w:val="24"/>
               </w:rPr>
               <w:tab/>
             </w:r>
             <w:r>
               <w:rPr>
+                <w:rFonts w:cs="Times New Roman"/>
                 <w:noProof/>
                 <w:webHidden/>
+                <w:szCs w:val="24"/>
               </w:rPr>
               <w:fldChar w:fldCharType="begin"/>
             </w:r>
             <w:r>
               <w:rPr>
+                <w:rFonts w:cs="Times New Roman"/>
                 <w:noProof/>
                 <w:webHidden/>
-              </w:rPr>
-              <w:instrText xml:space="preserve"> PAGEREF _Toc40476295 \h </w:instrText>
-            </w:r>
-            <w:r>
-              <w:rPr>
+                <w:szCs w:val="24"/>
+              </w:rPr>
+              <w:instrText xml:space="preserve"> PAGEREF _Toc40535201 \h </w:instrText>
+            </w:r>
+            <w:r>
+              <w:rPr>
+                <w:rFonts w:cs="Times New Roman"/>
                 <w:noProof/>
                 <w:webHidden/>
-              </w:rPr>
-            </w:r>
-            <w:r>
-              <w:rPr>
+                <w:szCs w:val="24"/>
+              </w:rPr>
+            </w:r>
+            <w:r>
+              <w:rPr>
+                <w:rFonts w:cs="Times New Roman"/>
                 <w:noProof/>
                 <w:webHidden/>
+                <w:szCs w:val="24"/>
               </w:rPr>
               <w:fldChar w:fldCharType="separate"/>
             </w:r>
             <w:r>
               <w:rPr>
+                <w:rFonts w:cs="Times New Roman"/>
                 <w:noProof/>
                 <w:webHidden/>
-              </w:rPr>
-              <w:t>2</w:t>
-            </w:r>
-            <w:r>
-              <w:rPr>
+                <w:szCs w:val="24"/>
+              </w:rPr>
+              <w:t>0</w:t>
+            </w:r>
+            <w:r>
+              <w:rPr>
+                <w:rFonts w:cs="Times New Roman"/>
                 <w:noProof/>
                 <w:webHidden/>
+                <w:szCs w:val="24"/>
               </w:rPr>
               <w:fldChar w:fldCharType="end"/>
             </w:r>
@@ -355,15 +1436,14 @@
         <w:p>
           <w:pPr>
             <w:pStyle w:val="TDC2"/>
+            <w:jc w:val="both"/>
             <w:rPr>
-              <w:rFonts w:asciiTheme="minorHAnsi" w:eastAsiaTheme="minorEastAsia" w:hAnsiTheme="minorHAnsi" w:cstheme="minorBidi"/>
+              <w:rFonts w:eastAsiaTheme="minorEastAsia"/>
               <w:b w:val="0"/>
-              <w:sz w:val="22"/>
-              <w:szCs w:val="22"/>
               <w:lang w:eastAsia="es-MX"/>
             </w:rPr>
           </w:pPr>
-          <w:hyperlink w:anchor="_Toc40476296" w:history="1">
+          <w:hyperlink w:anchor="_Toc40535202" w:history="1">
             <w:r>
               <w:rPr>
                 <w:rStyle w:val="Hipervnculo"/>
@@ -390,7 +1470,7 @@
                 <w:b w:val="0"/>
                 <w:webHidden/>
               </w:rPr>
-              <w:instrText xml:space="preserve"> PAGEREF _Toc40476296 \h </w:instrText>
+              <w:instrText xml:space="preserve"> PAGEREF _Toc40535202 \h </w:instrText>
             </w:r>
             <w:r>
               <w:rPr>
@@ -410,7 +1490,7 @@
                 <w:b w:val="0"/>
                 <w:webHidden/>
               </w:rPr>
-              <w:t>2</w:t>
+              <w:t>0</w:t>
             </w:r>
             <w:r>
               <w:rPr>
@@ -424,15 +1504,14 @@
         <w:p>
           <w:pPr>
             <w:pStyle w:val="TDC2"/>
+            <w:jc w:val="both"/>
             <w:rPr>
-              <w:rFonts w:asciiTheme="minorHAnsi" w:eastAsiaTheme="minorEastAsia" w:hAnsiTheme="minorHAnsi" w:cstheme="minorBidi"/>
+              <w:rFonts w:eastAsiaTheme="minorEastAsia"/>
               <w:b w:val="0"/>
-              <w:sz w:val="22"/>
-              <w:szCs w:val="22"/>
               <w:lang w:eastAsia="es-MX"/>
             </w:rPr>
           </w:pPr>
-          <w:hyperlink w:anchor="_Toc40476297" w:history="1">
+          <w:hyperlink w:anchor="_Toc40535203" w:history="1">
             <w:r>
               <w:rPr>
                 <w:rStyle w:val="Hipervnculo"/>
@@ -459,7 +1538,7 @@
                 <w:b w:val="0"/>
                 <w:webHidden/>
               </w:rPr>
-              <w:instrText xml:space="preserve"> PAGEREF _Toc40476297 \h </w:instrText>
+              <w:instrText xml:space="preserve"> PAGEREF _Toc40535203 \h </w:instrText>
             </w:r>
             <w:r>
               <w:rPr>
@@ -479,7 +1558,7 @@
                 <w:b w:val="0"/>
                 <w:webHidden/>
               </w:rPr>
-              <w:t>2</w:t>
+              <w:t>0</w:t>
             </w:r>
             <w:r>
               <w:rPr>
@@ -498,26 +1577,27 @@
               <w:tab w:val="right" w:leader="dot" w:pos="8828"/>
             </w:tabs>
             <w:rPr>
-              <w:rFonts w:asciiTheme="minorHAnsi" w:eastAsiaTheme="minorEastAsia" w:hAnsiTheme="minorHAnsi"/>
+              <w:rFonts w:eastAsiaTheme="minorEastAsia" w:cs="Times New Roman"/>
               <w:noProof/>
-              <w:sz w:val="22"/>
+              <w:szCs w:val="24"/>
               <w:lang w:eastAsia="es-MX"/>
             </w:rPr>
           </w:pPr>
-          <w:hyperlink w:anchor="_Toc40476298" w:history="1">
+          <w:hyperlink w:anchor="_Toc40535204" w:history="1">
             <w:r>
               <w:rPr>
                 <w:rStyle w:val="Hipervnculo"/>
                 <w:rFonts w:cs="Times New Roman"/>
                 <w:noProof/>
+                <w:szCs w:val="24"/>
               </w:rPr>
               <w:t>4.</w:t>
             </w:r>
             <w:r>
               <w:rPr>
-                <w:rFonts w:asciiTheme="minorHAnsi" w:eastAsiaTheme="minorEastAsia" w:hAnsiTheme="minorHAnsi"/>
+                <w:rFonts w:eastAsiaTheme="minorEastAsia" w:cs="Times New Roman"/>
                 <w:noProof/>
-                <w:sz w:val="22"/>
+                <w:szCs w:val="24"/>
                 <w:lang w:eastAsia="es-MX"/>
               </w:rPr>
               <w:tab/>
@@ -527,123 +1607,69 @@
                 <w:rStyle w:val="Hipervnculo"/>
                 <w:rFonts w:cs="Times New Roman"/>
                 <w:noProof/>
+                <w:szCs w:val="24"/>
               </w:rPr>
               <w:t>Construcción del modelo</w:t>
             </w:r>
             <w:r>
               <w:rPr>
+                <w:rFonts w:cs="Times New Roman"/>
                 <w:noProof/>
                 <w:webHidden/>
+                <w:szCs w:val="24"/>
               </w:rPr>
               <w:tab/>
             </w:r>
             <w:r>
               <w:rPr>
+                <w:rFonts w:cs="Times New Roman"/>
                 <w:noProof/>
                 <w:webHidden/>
+                <w:szCs w:val="24"/>
               </w:rPr>
               <w:fldChar w:fldCharType="begin"/>
             </w:r>
             <w:r>
               <w:rPr>
+                <w:rFonts w:cs="Times New Roman"/>
                 <w:noProof/>
                 <w:webHidden/>
-              </w:rPr>
-              <w:instrText xml:space="preserve"> PAGEREF _Toc40476298 \h </w:instrText>
-            </w:r>
-            <w:r>
-              <w:rPr>
+                <w:szCs w:val="24"/>
+              </w:rPr>
+              <w:instrText xml:space="preserve"> PAGEREF _Toc40535204 \h </w:instrText>
+            </w:r>
+            <w:r>
+              <w:rPr>
+                <w:rFonts w:cs="Times New Roman"/>
                 <w:noProof/>
                 <w:webHidden/>
-              </w:rPr>
-            </w:r>
-            <w:r>
-              <w:rPr>
+                <w:szCs w:val="24"/>
+              </w:rPr>
+            </w:r>
+            <w:r>
+              <w:rPr>
+                <w:rFonts w:cs="Times New Roman"/>
                 <w:noProof/>
                 <w:webHidden/>
+                <w:szCs w:val="24"/>
               </w:rPr>
               <w:fldChar w:fldCharType="separate"/>
             </w:r>
             <w:r>
               <w:rPr>
+                <w:rFonts w:cs="Times New Roman"/>
                 <w:noProof/>
                 <w:webHidden/>
-              </w:rPr>
-              <w:t>5</w:t>
-            </w:r>
-            <w:r>
-              <w:rPr>
+                <w:szCs w:val="24"/>
+              </w:rPr>
+              <w:t>0</w:t>
+            </w:r>
+            <w:r>
+              <w:rPr>
+                <w:rFonts w:cs="Times New Roman"/>
                 <w:noProof/>
                 <w:webHidden/>
-              </w:rPr>
-              <w:fldChar w:fldCharType="end"/>
-            </w:r>
-          </w:hyperlink>
-        </w:p>
-        <w:p>
-          <w:pPr>
-            <w:pStyle w:val="TDC2"/>
-            <w:rPr>
-              <w:rFonts w:asciiTheme="minorHAnsi" w:eastAsiaTheme="minorEastAsia" w:hAnsiTheme="minorHAnsi" w:cstheme="minorBidi"/>
-              <w:b w:val="0"/>
-              <w:sz w:val="22"/>
-              <w:szCs w:val="22"/>
-              <w:lang w:eastAsia="es-MX"/>
-            </w:rPr>
-          </w:pPr>
-          <w:hyperlink w:anchor="_Toc40476299" w:history="1">
-            <w:r>
-              <w:rPr>
-                <w:rStyle w:val="Hipervnculo"/>
-                <w:b w:val="0"/>
-              </w:rPr>
-              <w:t>4.1 Revisiones del modelo</w:t>
-            </w:r>
-            <w:r>
-              <w:rPr>
-                <w:b w:val="0"/>
-                <w:webHidden/>
-              </w:rPr>
-              <w:tab/>
-            </w:r>
-            <w:r>
-              <w:rPr>
-                <w:b w:val="0"/>
-                <w:webHidden/>
-              </w:rPr>
-              <w:fldChar w:fldCharType="begin"/>
-            </w:r>
-            <w:r>
-              <w:rPr>
-                <w:b w:val="0"/>
-                <w:webHidden/>
-              </w:rPr>
-              <w:instrText xml:space="preserve"> PAGEREF _Toc40476299 \h </w:instrText>
-            </w:r>
-            <w:r>
-              <w:rPr>
-                <w:b w:val="0"/>
-                <w:webHidden/>
-              </w:rPr>
-            </w:r>
-            <w:r>
-              <w:rPr>
-                <w:b w:val="0"/>
-                <w:webHidden/>
-              </w:rPr>
-              <w:fldChar w:fldCharType="separate"/>
-            </w:r>
-            <w:r>
-              <w:rPr>
-                <w:b w:val="0"/>
-                <w:webHidden/>
-              </w:rPr>
-              <w:t>5</w:t>
-            </w:r>
-            <w:r>
-              <w:rPr>
-                <w:b w:val="0"/>
-                <w:webHidden/>
+                <w:szCs w:val="24"/>
               </w:rPr>
               <w:fldChar w:fldCharType="end"/>
             </w:r>
@@ -657,26 +1683,27 @@
               <w:tab w:val="right" w:leader="dot" w:pos="8828"/>
             </w:tabs>
             <w:rPr>
-              <w:rFonts w:asciiTheme="minorHAnsi" w:eastAsiaTheme="minorEastAsia" w:hAnsiTheme="minorHAnsi"/>
+              <w:rFonts w:eastAsiaTheme="minorEastAsia" w:cs="Times New Roman"/>
               <w:noProof/>
-              <w:sz w:val="22"/>
+              <w:szCs w:val="24"/>
               <w:lang w:eastAsia="es-MX"/>
             </w:rPr>
           </w:pPr>
-          <w:hyperlink w:anchor="_Toc40476300" w:history="1">
+          <w:hyperlink w:anchor="_Toc40535205" w:history="1">
             <w:r>
               <w:rPr>
                 <w:rStyle w:val="Hipervnculo"/>
                 <w:rFonts w:cs="Times New Roman"/>
                 <w:noProof/>
+                <w:szCs w:val="24"/>
               </w:rPr>
               <w:t>5.</w:t>
             </w:r>
             <w:r>
               <w:rPr>
-                <w:rFonts w:asciiTheme="minorHAnsi" w:eastAsiaTheme="minorEastAsia" w:hAnsiTheme="minorHAnsi"/>
+                <w:rFonts w:eastAsiaTheme="minorEastAsia" w:cs="Times New Roman"/>
                 <w:noProof/>
-                <w:sz w:val="22"/>
+                <w:szCs w:val="24"/>
                 <w:lang w:eastAsia="es-MX"/>
               </w:rPr>
               <w:tab/>
@@ -686,54 +1713,69 @@
                 <w:rStyle w:val="Hipervnculo"/>
                 <w:rFonts w:cs="Times New Roman"/>
                 <w:noProof/>
+                <w:szCs w:val="24"/>
               </w:rPr>
               <w:t>Validación de supuestos</w:t>
             </w:r>
             <w:r>
               <w:rPr>
+                <w:rFonts w:cs="Times New Roman"/>
                 <w:noProof/>
                 <w:webHidden/>
+                <w:szCs w:val="24"/>
               </w:rPr>
               <w:tab/>
             </w:r>
             <w:r>
               <w:rPr>
+                <w:rFonts w:cs="Times New Roman"/>
                 <w:noProof/>
                 <w:webHidden/>
+                <w:szCs w:val="24"/>
               </w:rPr>
               <w:fldChar w:fldCharType="begin"/>
             </w:r>
             <w:r>
               <w:rPr>
+                <w:rFonts w:cs="Times New Roman"/>
                 <w:noProof/>
                 <w:webHidden/>
-              </w:rPr>
-              <w:instrText xml:space="preserve"> PAGEREF _Toc40476300 \h </w:instrText>
-            </w:r>
-            <w:r>
-              <w:rPr>
+                <w:szCs w:val="24"/>
+              </w:rPr>
+              <w:instrText xml:space="preserve"> PAGEREF _Toc40535205 \h </w:instrText>
+            </w:r>
+            <w:r>
+              <w:rPr>
+                <w:rFonts w:cs="Times New Roman"/>
                 <w:noProof/>
                 <w:webHidden/>
-              </w:rPr>
-            </w:r>
-            <w:r>
-              <w:rPr>
+                <w:szCs w:val="24"/>
+              </w:rPr>
+            </w:r>
+            <w:r>
+              <w:rPr>
+                <w:rFonts w:cs="Times New Roman"/>
                 <w:noProof/>
                 <w:webHidden/>
+                <w:szCs w:val="24"/>
               </w:rPr>
               <w:fldChar w:fldCharType="separate"/>
             </w:r>
             <w:r>
               <w:rPr>
+                <w:rFonts w:cs="Times New Roman"/>
                 <w:noProof/>
                 <w:webHidden/>
-              </w:rPr>
-              <w:t>7</w:t>
-            </w:r>
-            <w:r>
-              <w:rPr>
+                <w:szCs w:val="24"/>
+              </w:rPr>
+              <w:t>0</w:t>
+            </w:r>
+            <w:r>
+              <w:rPr>
+                <w:rFonts w:cs="Times New Roman"/>
                 <w:noProof/>
                 <w:webHidden/>
+                <w:szCs w:val="24"/>
               </w:rPr>
               <w:fldChar w:fldCharType="end"/>
             </w:r>
@@ -742,15 +1784,14 @@
         <w:p>
           <w:pPr>
             <w:pStyle w:val="TDC2"/>
+            <w:jc w:val="both"/>
             <w:rPr>
-              <w:rFonts w:asciiTheme="minorHAnsi" w:eastAsiaTheme="minorEastAsia" w:hAnsiTheme="minorHAnsi" w:cstheme="minorBidi"/>
+              <w:rFonts w:eastAsiaTheme="minorEastAsia"/>
               <w:b w:val="0"/>
-              <w:sz w:val="22"/>
-              <w:szCs w:val="22"/>
               <w:lang w:eastAsia="es-MX"/>
             </w:rPr>
           </w:pPr>
-          <w:hyperlink w:anchor="_Toc40476301" w:history="1">
+          <w:hyperlink w:anchor="_Toc40535206" w:history="1">
             <w:r>
               <w:rPr>
                 <w:rStyle w:val="Hipervnculo"/>
@@ -777,7 +1818,7 @@
                 <w:b w:val="0"/>
                 <w:webHidden/>
               </w:rPr>
-              <w:instrText xml:space="preserve"> PAGEREF _Toc40476301 \h </w:instrText>
+              <w:instrText xml:space="preserve"> PAGEREF _Toc40535206 \h </w:instrText>
             </w:r>
             <w:r>
               <w:rPr>
@@ -797,7 +1838,7 @@
                 <w:b w:val="0"/>
                 <w:webHidden/>
               </w:rPr>
-              <w:t>8</w:t>
+              <w:t>0</w:t>
             </w:r>
             <w:r>
               <w:rPr>
@@ -811,15 +1852,14 @@
         <w:p>
           <w:pPr>
             <w:pStyle w:val="TDC2"/>
+            <w:jc w:val="both"/>
             <w:rPr>
-              <w:rFonts w:asciiTheme="minorHAnsi" w:eastAsiaTheme="minorEastAsia" w:hAnsiTheme="minorHAnsi" w:cstheme="minorBidi"/>
+              <w:rFonts w:eastAsiaTheme="minorEastAsia"/>
               <w:b w:val="0"/>
-              <w:sz w:val="22"/>
-              <w:szCs w:val="22"/>
               <w:lang w:eastAsia="es-MX"/>
             </w:rPr>
           </w:pPr>
-          <w:hyperlink w:anchor="_Toc40476302" w:history="1">
+          <w:hyperlink w:anchor="_Toc40535207" w:history="1">
             <w:r>
               <w:rPr>
                 <w:rStyle w:val="Hipervnculo"/>
@@ -846,7 +1886,7 @@
                 <w:b w:val="0"/>
                 <w:webHidden/>
               </w:rPr>
-              <w:instrText xml:space="preserve"> PAGEREF _Toc40476302 \h </w:instrText>
+              <w:instrText xml:space="preserve"> PAGEREF _Toc40535207 \h </w:instrText>
             </w:r>
             <w:r>
               <w:rPr>
@@ -866,7 +1906,7 @@
                 <w:b w:val="0"/>
                 <w:webHidden/>
               </w:rPr>
-              <w:t>8</w:t>
+              <w:t>0</w:t>
             </w:r>
             <w:r>
               <w:rPr>
@@ -880,15 +1920,14 @@
         <w:p>
           <w:pPr>
             <w:pStyle w:val="TDC2"/>
+            <w:jc w:val="both"/>
             <w:rPr>
-              <w:rFonts w:asciiTheme="minorHAnsi" w:eastAsiaTheme="minorEastAsia" w:hAnsiTheme="minorHAnsi" w:cstheme="minorBidi"/>
+              <w:rFonts w:eastAsiaTheme="minorEastAsia"/>
               <w:b w:val="0"/>
-              <w:sz w:val="22"/>
-              <w:szCs w:val="22"/>
               <w:lang w:eastAsia="es-MX"/>
             </w:rPr>
           </w:pPr>
-          <w:hyperlink w:anchor="_Toc40476303" w:history="1">
+          <w:hyperlink w:anchor="_Toc40535208" w:history="1">
             <w:r>
               <w:rPr>
                 <w:rStyle w:val="Hipervnculo"/>
@@ -915,7 +1954,7 @@
                 <w:b w:val="0"/>
                 <w:webHidden/>
               </w:rPr>
-              <w:instrText xml:space="preserve"> PAGEREF _Toc40476303 \h </w:instrText>
+              <w:instrText xml:space="preserve"> PAGEREF _Toc40535208 \h </w:instrText>
             </w:r>
             <w:r>
               <w:rPr>
@@ -935,7 +1974,7 @@
                 <w:b w:val="0"/>
                 <w:webHidden/>
               </w:rPr>
-              <w:t>8</w:t>
+              <w:t>0</w:t>
             </w:r>
             <w:r>
               <w:rPr>
@@ -949,15 +1988,14 @@
         <w:p>
           <w:pPr>
             <w:pStyle w:val="TDC2"/>
+            <w:jc w:val="both"/>
             <w:rPr>
-              <w:rFonts w:asciiTheme="minorHAnsi" w:eastAsiaTheme="minorEastAsia" w:hAnsiTheme="minorHAnsi" w:cstheme="minorBidi"/>
+              <w:rFonts w:eastAsiaTheme="minorEastAsia"/>
               <w:b w:val="0"/>
-              <w:sz w:val="22"/>
-              <w:szCs w:val="22"/>
               <w:lang w:eastAsia="es-MX"/>
             </w:rPr>
           </w:pPr>
-          <w:hyperlink w:anchor="_Toc40476304" w:history="1">
+          <w:hyperlink w:anchor="_Toc40535209" w:history="1">
             <w:r>
               <w:rPr>
                 <w:rStyle w:val="Hipervnculo"/>
@@ -984,7 +2022,7 @@
                 <w:b w:val="0"/>
                 <w:webHidden/>
               </w:rPr>
-              <w:instrText xml:space="preserve"> PAGEREF _Toc40476304 \h </w:instrText>
+              <w:instrText xml:space="preserve"> PAGEREF _Toc40535209 \h </w:instrText>
             </w:r>
             <w:r>
               <w:rPr>
@@ -1004,7 +2042,7 @@
                 <w:b w:val="0"/>
                 <w:webHidden/>
               </w:rPr>
-              <w:t>8</w:t>
+              <w:t>0</w:t>
             </w:r>
             <w:r>
               <w:rPr>
@@ -1018,49 +2056,20 @@
         <w:p>
           <w:pPr>
             <w:pStyle w:val="TDC2"/>
+            <w:jc w:val="both"/>
             <w:rPr>
-              <w:rFonts w:asciiTheme="minorHAnsi" w:eastAsiaTheme="minorEastAsia" w:hAnsiTheme="minorHAnsi" w:cstheme="minorBidi"/>
+              <w:rFonts w:eastAsiaTheme="minorEastAsia"/>
               <w:b w:val="0"/>
-              <w:sz w:val="22"/>
-              <w:szCs w:val="22"/>
               <w:lang w:eastAsia="es-MX"/>
             </w:rPr>
           </w:pPr>
-          <w:hyperlink w:anchor="_Toc40476305" w:history="1">
+          <w:hyperlink w:anchor="_Toc40535210" w:history="1">
             <w:r>
               <w:rPr>
                 <w:rStyle w:val="Hipervnculo"/>
                 <w:b w:val="0"/>
               </w:rPr>
-              <w:t>5.5 Obs</w:t>
-            </w:r>
-            <w:r>
-              <w:rPr>
-                <w:rStyle w:val="Hipervnculo"/>
-                <w:b w:val="0"/>
-              </w:rPr>
-              <w:t>e</w:t>
-            </w:r>
-            <w:r>
-              <w:rPr>
-                <w:rStyle w:val="Hipervnculo"/>
-                <w:b w:val="0"/>
-              </w:rPr>
-              <w:t>rvacio</w:t>
-            </w:r>
-            <w:r>
-              <w:rPr>
-                <w:rStyle w:val="Hipervnculo"/>
-                <w:b w:val="0"/>
-              </w:rPr>
-              <w:t>n</w:t>
-            </w:r>
-            <w:r>
-              <w:rPr>
-                <w:rStyle w:val="Hipervnculo"/>
-                <w:b w:val="0"/>
-              </w:rPr>
-              <w:t>es atípicas</w:t>
+              <w:t>5.5 Observaciones atípicas</w:t>
             </w:r>
             <w:r>
               <w:rPr>
@@ -1081,7 +2090,7 @@
                 <w:b w:val="0"/>
                 <w:webHidden/>
               </w:rPr>
-              <w:instrText xml:space="preserve"> PAGEREF _Toc40476305 \h </w:instrText>
+              <w:instrText xml:space="preserve"> PAGEREF _Toc40535210 \h </w:instrText>
             </w:r>
             <w:r>
               <w:rPr>
@@ -1101,7 +2110,7 @@
                 <w:b w:val="0"/>
                 <w:webHidden/>
               </w:rPr>
-              <w:t>9</w:t>
+              <w:t>0</w:t>
             </w:r>
             <w:r>
               <w:rPr>
@@ -1115,15 +2124,14 @@
         <w:p>
           <w:pPr>
             <w:pStyle w:val="TDC2"/>
+            <w:jc w:val="both"/>
             <w:rPr>
-              <w:rFonts w:asciiTheme="minorHAnsi" w:eastAsiaTheme="minorEastAsia" w:hAnsiTheme="minorHAnsi" w:cstheme="minorBidi"/>
+              <w:rFonts w:eastAsiaTheme="minorEastAsia"/>
               <w:b w:val="0"/>
-              <w:sz w:val="22"/>
-              <w:szCs w:val="22"/>
               <w:lang w:eastAsia="es-MX"/>
             </w:rPr>
           </w:pPr>
-          <w:hyperlink w:anchor="_Toc40476306" w:history="1">
+          <w:hyperlink w:anchor="_Toc40535211" w:history="1">
             <w:r>
               <w:rPr>
                 <w:rStyle w:val="Hipervnculo"/>
@@ -1150,7 +2158,7 @@
                 <w:b w:val="0"/>
                 <w:webHidden/>
               </w:rPr>
-              <w:instrText xml:space="preserve"> PAGEREF _Toc40476306 \h </w:instrText>
+              <w:instrText xml:space="preserve"> PAGEREF _Toc40535211 \h </w:instrText>
             </w:r>
             <w:r>
               <w:rPr>
@@ -1170,7 +2178,7 @@
                 <w:b w:val="0"/>
                 <w:webHidden/>
               </w:rPr>
-              <w:t>9</w:t>
+              <w:t>0</w:t>
             </w:r>
             <w:r>
               <w:rPr>
@@ -1184,49 +2192,20 @@
         <w:p>
           <w:pPr>
             <w:pStyle w:val="TDC2"/>
+            <w:jc w:val="both"/>
             <w:rPr>
-              <w:rFonts w:asciiTheme="minorHAnsi" w:eastAsiaTheme="minorEastAsia" w:hAnsiTheme="minorHAnsi" w:cstheme="minorBidi"/>
+              <w:rFonts w:eastAsiaTheme="minorEastAsia"/>
               <w:b w:val="0"/>
-              <w:sz w:val="22"/>
-              <w:szCs w:val="22"/>
               <w:lang w:eastAsia="es-MX"/>
             </w:rPr>
           </w:pPr>
-          <w:hyperlink w:anchor="_Toc40476307" w:history="1">
+          <w:hyperlink w:anchor="_Toc40535212" w:history="1">
             <w:r>
               <w:rPr>
                 <w:rStyle w:val="Hipervnculo"/>
                 <w:b w:val="0"/>
               </w:rPr>
-              <w:t>5.7 Heteros</w:t>
-            </w:r>
-            <w:r>
-              <w:rPr>
-                <w:rStyle w:val="Hipervnculo"/>
-                <w:b w:val="0"/>
-              </w:rPr>
-              <w:t>c</w:t>
-            </w:r>
-            <w:r>
-              <w:rPr>
-                <w:rStyle w:val="Hipervnculo"/>
-                <w:b w:val="0"/>
-              </w:rPr>
-              <w:t>edasticid</w:t>
-            </w:r>
-            <w:r>
-              <w:rPr>
-                <w:rStyle w:val="Hipervnculo"/>
-                <w:b w:val="0"/>
-              </w:rPr>
-              <w:t>a</w:t>
-            </w:r>
-            <w:r>
-              <w:rPr>
-                <w:rStyle w:val="Hipervnculo"/>
-                <w:b w:val="0"/>
-              </w:rPr>
-              <w:t>d</w:t>
+              <w:t>5.7 Heteroscedasticidad</w:t>
             </w:r>
             <w:r>
               <w:rPr>
@@ -1247,7 +2226,7 @@
                 <w:b w:val="0"/>
                 <w:webHidden/>
               </w:rPr>
-              <w:instrText xml:space="preserve"> PAGEREF _Toc40476307 \h </w:instrText>
+              <w:instrText xml:space="preserve"> PAGEREF _Toc40535212 \h </w:instrText>
             </w:r>
             <w:r>
               <w:rPr>
@@ -1267,7 +2246,7 @@
                 <w:b w:val="0"/>
                 <w:webHidden/>
               </w:rPr>
-              <w:t>11</w:t>
+              <w:t>0</w:t>
             </w:r>
             <w:r>
               <w:rPr>
@@ -1286,26 +2265,27 @@
               <w:tab w:val="right" w:leader="dot" w:pos="8828"/>
             </w:tabs>
             <w:rPr>
-              <w:rFonts w:asciiTheme="minorHAnsi" w:eastAsiaTheme="minorEastAsia" w:hAnsiTheme="minorHAnsi"/>
+              <w:rFonts w:eastAsiaTheme="minorEastAsia" w:cs="Times New Roman"/>
               <w:noProof/>
-              <w:sz w:val="22"/>
+              <w:szCs w:val="24"/>
               <w:lang w:eastAsia="es-MX"/>
             </w:rPr>
           </w:pPr>
-          <w:hyperlink w:anchor="_Toc40476308" w:history="1">
+          <w:hyperlink w:anchor="_Toc40535213" w:history="1">
             <w:r>
               <w:rPr>
                 <w:rStyle w:val="Hipervnculo"/>
                 <w:rFonts w:cs="Times New Roman"/>
                 <w:noProof/>
+                <w:szCs w:val="24"/>
               </w:rPr>
               <w:t>6.</w:t>
             </w:r>
             <w:r>
               <w:rPr>
-                <w:rFonts w:asciiTheme="minorHAnsi" w:eastAsiaTheme="minorEastAsia" w:hAnsiTheme="minorHAnsi"/>
+                <w:rFonts w:eastAsiaTheme="minorEastAsia" w:cs="Times New Roman"/>
                 <w:noProof/>
-                <w:sz w:val="22"/>
+                <w:szCs w:val="24"/>
                 <w:lang w:eastAsia="es-MX"/>
               </w:rPr>
               <w:tab/>
@@ -1315,54 +2295,69 @@
                 <w:rStyle w:val="Hipervnculo"/>
                 <w:rFonts w:cs="Times New Roman"/>
                 <w:noProof/>
+                <w:szCs w:val="24"/>
               </w:rPr>
               <w:t>Conclusión</w:t>
             </w:r>
             <w:r>
               <w:rPr>
+                <w:rFonts w:cs="Times New Roman"/>
                 <w:noProof/>
                 <w:webHidden/>
+                <w:szCs w:val="24"/>
               </w:rPr>
               <w:tab/>
             </w:r>
             <w:r>
               <w:rPr>
+                <w:rFonts w:cs="Times New Roman"/>
                 <w:noProof/>
                 <w:webHidden/>
+                <w:szCs w:val="24"/>
               </w:rPr>
               <w:fldChar w:fldCharType="begin"/>
             </w:r>
             <w:r>
               <w:rPr>
+                <w:rFonts w:cs="Times New Roman"/>
                 <w:noProof/>
                 <w:webHidden/>
-              </w:rPr>
-              <w:instrText xml:space="preserve"> PAGEREF _Toc40476308 \h </w:instrText>
-            </w:r>
-            <w:r>
-              <w:rPr>
+                <w:szCs w:val="24"/>
+              </w:rPr>
+              <w:instrText xml:space="preserve"> PAGEREF _Toc40535213 \h </w:instrText>
+            </w:r>
+            <w:r>
+              <w:rPr>
+                <w:rFonts w:cs="Times New Roman"/>
                 <w:noProof/>
                 <w:webHidden/>
-              </w:rPr>
-            </w:r>
-            <w:r>
-              <w:rPr>
+                <w:szCs w:val="24"/>
+              </w:rPr>
+            </w:r>
+            <w:r>
+              <w:rPr>
+                <w:rFonts w:cs="Times New Roman"/>
                 <w:noProof/>
                 <w:webHidden/>
+                <w:szCs w:val="24"/>
               </w:rPr>
               <w:fldChar w:fldCharType="separate"/>
             </w:r>
             <w:r>
               <w:rPr>
+                <w:rFonts w:cs="Times New Roman"/>
                 <w:noProof/>
                 <w:webHidden/>
-              </w:rPr>
-              <w:t>11</w:t>
-            </w:r>
-            <w:r>
-              <w:rPr>
+                <w:szCs w:val="24"/>
+              </w:rPr>
+              <w:t>0</w:t>
+            </w:r>
+            <w:r>
+              <w:rPr>
+                <w:rFonts w:cs="Times New Roman"/>
                 <w:noProof/>
                 <w:webHidden/>
+                <w:szCs w:val="24"/>
               </w:rPr>
               <w:fldChar w:fldCharType="end"/>
             </w:r>
@@ -1376,83 +2371,100 @@
               <w:tab w:val="right" w:leader="dot" w:pos="8828"/>
             </w:tabs>
             <w:rPr>
-              <w:rFonts w:asciiTheme="minorHAnsi" w:eastAsiaTheme="minorEastAsia" w:hAnsiTheme="minorHAnsi"/>
+              <w:rFonts w:eastAsiaTheme="minorEastAsia" w:cs="Times New Roman"/>
               <w:noProof/>
-              <w:sz w:val="22"/>
+              <w:szCs w:val="24"/>
               <w:lang w:eastAsia="es-MX"/>
             </w:rPr>
           </w:pPr>
-          <w:hyperlink w:anchor="_Toc40476309" w:history="1">
+          <w:hyperlink w:anchor="_Toc40535214" w:history="1">
+            <w:r>
+              <w:rPr>
+                <w:rStyle w:val="Hipervnculo"/>
+                <w:rFonts w:eastAsia="Times New Roman" w:cs="Times New Roman"/>
+                <w:noProof/>
+                <w:szCs w:val="24"/>
+                <w:highlight w:val="white"/>
+              </w:rPr>
+              <w:t>7.</w:t>
+            </w:r>
+            <w:r>
+              <w:rPr>
+                <w:rFonts w:eastAsiaTheme="minorEastAsia" w:cs="Times New Roman"/>
+                <w:noProof/>
+                <w:szCs w:val="24"/>
+                <w:lang w:eastAsia="es-MX"/>
+              </w:rPr>
+              <w:tab/>
+            </w:r>
             <w:r>
               <w:rPr>
                 <w:rStyle w:val="Hipervnculo"/>
                 <w:rFonts w:cs="Times New Roman"/>
                 <w:noProof/>
-              </w:rPr>
-              <w:t>7.</w:t>
-            </w:r>
-            <w:r>
-              <w:rPr>
-                <w:rFonts w:asciiTheme="minorHAnsi" w:eastAsiaTheme="minorEastAsia" w:hAnsiTheme="minorHAnsi"/>
-                <w:noProof/>
-                <w:sz w:val="22"/>
-                <w:lang w:eastAsia="es-MX"/>
-              </w:rPr>
-              <w:tab/>
-            </w:r>
-            <w:r>
-              <w:rPr>
-                <w:rStyle w:val="Hipervnculo"/>
+                <w:szCs w:val="24"/>
+              </w:rPr>
+              <w:t>Referencias</w:t>
+            </w:r>
+            <w:r>
+              <w:rPr>
                 <w:rFonts w:cs="Times New Roman"/>
                 <w:noProof/>
-              </w:rPr>
-              <w:t>Referencias</w:t>
-            </w:r>
-            <w:r>
-              <w:rPr>
+                <w:webHidden/>
+                <w:szCs w:val="24"/>
+              </w:rPr>
+              <w:tab/>
+            </w:r>
+            <w:r>
+              <w:rPr>
+                <w:rFonts w:cs="Times New Roman"/>
                 <w:noProof/>
                 <w:webHidden/>
-              </w:rPr>
-              <w:tab/>
-            </w:r>
-            <w:r>
-              <w:rPr>
+                <w:szCs w:val="24"/>
+              </w:rPr>
+              <w:fldChar w:fldCharType="begin"/>
+            </w:r>
+            <w:r>
+              <w:rPr>
+                <w:rFonts w:cs="Times New Roman"/>
                 <w:noProof/>
                 <w:webHidden/>
-              </w:rPr>
-              <w:fldChar w:fldCharType="begin"/>
-            </w:r>
-            <w:r>
-              <w:rPr>
+                <w:szCs w:val="24"/>
+              </w:rPr>
+              <w:instrText xml:space="preserve"> PAGEREF _Toc40535214 \h </w:instrText>
+            </w:r>
+            <w:r>
+              <w:rPr>
+                <w:rFonts w:cs="Times New Roman"/>
                 <w:noProof/>
                 <w:webHidden/>
-              </w:rPr>
-              <w:instrText xml:space="preserve"> PAGEREF _Toc40476309 \h </w:instrText>
-            </w:r>
-            <w:r>
-              <w:rPr>
+                <w:szCs w:val="24"/>
+              </w:rPr>
+            </w:r>
+            <w:r>
+              <w:rPr>
+                <w:rFonts w:cs="Times New Roman"/>
                 <w:noProof/>
                 <w:webHidden/>
-              </w:rPr>
-            </w:r>
-            <w:r>
-              <w:rPr>
+                <w:szCs w:val="24"/>
+              </w:rPr>
+              <w:fldChar w:fldCharType="separate"/>
+            </w:r>
+            <w:r>
+              <w:rPr>
+                <w:rFonts w:cs="Times New Roman"/>
                 <w:noProof/>
                 <w:webHidden/>
-              </w:rPr>
-              <w:fldChar w:fldCharType="separate"/>
-            </w:r>
-            <w:r>
-              <w:rPr>
+                <w:szCs w:val="24"/>
+              </w:rPr>
+              <w:t>0</w:t>
+            </w:r>
+            <w:r>
+              <w:rPr>
+                <w:rFonts w:cs="Times New Roman"/>
                 <w:noProof/>
                 <w:webHidden/>
-              </w:rPr>
-              <w:t>11</w:t>
-            </w:r>
-            <w:r>
-              <w:rPr>
-                <w:noProof/>
-                <w:webHidden/>
+                <w:szCs w:val="24"/>
               </w:rPr>
               <w:fldChar w:fldCharType="end"/>
             </w:r>
@@ -1461,6 +2473,7 @@
         <w:p>
           <w:pPr>
             <w:spacing w:line="360" w:lineRule="auto"/>
+            <w:jc w:val="both"/>
           </w:pPr>
           <w:r>
             <w:fldChar w:fldCharType="end"/>
@@ -1504,7 +2517,7 @@
           <w:szCs w:val="24"/>
         </w:rPr>
       </w:pPr>
-      <w:bookmarkStart w:id="0" w:name="_Toc40476293"/>
+      <w:bookmarkStart w:id="1" w:name="_Toc40535199"/>
       <w:r>
         <w:rPr>
           <w:rFonts w:ascii="Times New Roman" w:hAnsi="Times New Roman" w:cs="Times New Roman"/>
@@ -1515,7 +2528,7 @@
         <w:lastRenderedPageBreak/>
         <w:t>Introducción</w:t>
       </w:r>
-      <w:bookmarkEnd w:id="0"/>
+      <w:bookmarkEnd w:id="1"/>
     </w:p>
     <w:p>
       <w:pPr>
@@ -1586,7 +2599,7 @@
           <w:szCs w:val="24"/>
         </w:rPr>
       </w:pPr>
-      <w:bookmarkStart w:id="1" w:name="_Toc40476294"/>
+      <w:bookmarkStart w:id="2" w:name="_Toc40535200"/>
       <w:r>
         <w:rPr>
           <w:rFonts w:ascii="Times New Roman" w:hAnsi="Times New Roman" w:cs="Times New Roman"/>
@@ -1597,14 +2610,13 @@
         <w:lastRenderedPageBreak/>
         <w:t>Objetivo del modelo</w:t>
       </w:r>
-      <w:bookmarkEnd w:id="1"/>
+      <w:bookmarkEnd w:id="2"/>
     </w:p>
     <w:p>
       <w:pPr>
         <w:spacing w:before="240" w:after="240" w:line="360" w:lineRule="auto"/>
         <w:jc w:val="both"/>
       </w:pPr>
-      <w:bookmarkStart w:id="2" w:name="_Toc40476295"/>
       <w:r>
         <w:t>Nuestro trabajo tiene como propósito principal construir un modelo de regresión lineal múltiple que permita explicar el ingreso de los habitantes de la Ciudad de México a partir de los gastos de los hogares, la procedencia, y las características sociodemográficas y ocupacionales de los integrantes del hogar. De igual manera, se pretende ahondar en las diferencias del ingreso según las características socioeconómicas de las familias y analizar los resultados correspondientes. Los datos proporcionados por el Centro de Integración Juvenil</w:t>
       </w:r>
@@ -1634,6 +2646,7 @@
           <w:szCs w:val="24"/>
         </w:rPr>
       </w:pPr>
+      <w:bookmarkStart w:id="3" w:name="_Toc40535201"/>
       <w:r>
         <w:rPr>
           <w:rFonts w:ascii="Times New Roman" w:hAnsi="Times New Roman" w:cs="Times New Roman"/>
@@ -1643,7 +2656,7 @@
         </w:rPr>
         <w:t>Variables del modelo</w:t>
       </w:r>
-      <w:bookmarkEnd w:id="2"/>
+      <w:bookmarkEnd w:id="3"/>
     </w:p>
     <w:p>
       <w:pPr>
@@ -1657,7 +2670,7 @@
           <w:szCs w:val="24"/>
         </w:rPr>
       </w:pPr>
-      <w:bookmarkStart w:id="3" w:name="_Toc40476296"/>
+      <w:bookmarkStart w:id="4" w:name="_Toc40535202"/>
       <w:r>
         <w:rPr>
           <w:rFonts w:ascii="Times New Roman" w:hAnsi="Times New Roman" w:cs="Times New Roman"/>
@@ -1668,14 +2681,13 @@
         </w:rPr>
         <w:t>3.1 Variable dependiente</w:t>
       </w:r>
-      <w:bookmarkEnd w:id="3"/>
+      <w:bookmarkEnd w:id="4"/>
     </w:p>
     <w:p>
       <w:pPr>
         <w:spacing w:before="240" w:after="240" w:line="360" w:lineRule="auto"/>
         <w:jc w:val="both"/>
       </w:pPr>
-      <w:bookmarkStart w:id="4" w:name="_Toc40476297"/>
       <w:r>
         <w:t xml:space="preserve">La variable dependiente de nuestro modelo es el ingreso; por eso, consideramos que es pertinente contextualizar dicho componente. De acuerdo con la información presentada en el </w:t>
       </w:r>
@@ -1707,6 +2719,7 @@
           <w:szCs w:val="24"/>
         </w:rPr>
       </w:pPr>
+      <w:bookmarkStart w:id="5" w:name="_Toc40535203"/>
       <w:r>
         <w:rPr>
           <w:rFonts w:ascii="Times New Roman" w:hAnsi="Times New Roman" w:cs="Times New Roman"/>
@@ -1717,7 +2730,7 @@
         </w:rPr>
         <w:t>3.2 Variables explicativas y su contexto</w:t>
       </w:r>
-      <w:bookmarkEnd w:id="4"/>
+      <w:bookmarkEnd w:id="5"/>
     </w:p>
     <w:p>
       <w:pPr>
@@ -1850,11 +2863,7 @@
           </mc:Choice>
           <mc:Fallback>
             <w:pict>
-              <v:shapetype w14:anchorId="2BED39CC" id="_x0000_t202" coordsize="21600,21600" o:spt="202" path="m,l,21600r21600,l21600,xe">
-                <v:stroke joinstyle="miter"/>
-                <v:path gradientshapeok="t" o:connecttype="rect"/>
-              </v:shapetype>
-              <v:shape id="Cuadro de texto 3" o:spid="_x0000_s1026" type="#_x0000_t202" style="position:absolute;left:0;text-align:left;margin-left:237.15pt;margin-top:144.95pt;width:226.75pt;height:.05pt;z-index:251660288;visibility:visible;mso-wrap-style:square;mso-wrap-distance-left:9pt;mso-wrap-distance-top:0;mso-wrap-distance-right:9pt;mso-wrap-distance-bottom:0;mso-position-horizontal:absolute;mso-position-horizontal-relative:text;mso-position-vertical:absolute;mso-position-vertical-relative:text;v-text-anchor:top" o:gfxdata="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" stroked="f">
+              <v:shape w14:anchorId="2BED39CC" id="Cuadro de texto 3" o:spid="_x0000_s1028" type="#_x0000_t202" style="position:absolute;left:0;text-align:left;margin-left:237.15pt;margin-top:144.95pt;width:226.75pt;height:.05pt;z-index:251660288;visibility:visible;mso-wrap-style:square;mso-wrap-distance-left:9pt;mso-wrap-distance-top:0;mso-wrap-distance-right:9pt;mso-wrap-distance-bottom:0;mso-position-horizontal:absolute;mso-position-horizontal-relative:text;mso-position-vertical:absolute;mso-position-vertical-relative:text;v-text-anchor:top" o:gfxdata="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" stroked="f">
                 <v:textbox style="mso-fit-shape-to-text:t" inset="0,0,0,0">
                   <w:txbxContent>
                     <w:p>
@@ -1909,7 +2918,7 @@
                     <pic:cNvPicPr/>
                   </pic:nvPicPr>
                   <pic:blipFill>
-                    <a:blip r:embed="rId8" cstate="print">
+                    <a:blip r:embed="rId9" cstate="print">
                       <a:extLst>
                         <a:ext uri="{28A0092B-C50C-407E-A947-70E740481C1C}">
                           <a14:useLocalDpi xmlns:a14="http://schemas.microsoft.com/office/drawing/2010/main" val="0"/>
@@ -2042,7 +3051,7 @@
           </mc:Choice>
           <mc:Fallback>
             <w:pict>
-              <v:shape w14:anchorId="0F3218B3" id="Cuadro de texto 4" o:spid="_x0000_s1027" type="#_x0000_t202" style="position:absolute;left:0;text-align:left;margin-left:.15pt;margin-top:144.4pt;width:226.75pt;height:.05pt;z-index:-251653120;visibility:visible;mso-wrap-style:square;mso-wrap-distance-left:9pt;mso-wrap-distance-top:0;mso-wrap-distance-right:9pt;mso-wrap-distance-bottom:0;mso-position-horizontal:absolute;mso-position-horizontal-relative:text;mso-position-vertical:absolute;mso-position-vertical-relative:text;v-text-anchor:top" o:gfxdata="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" stroked="f">
+              <v:shape w14:anchorId="0F3218B3" id="Cuadro de texto 4" o:spid="_x0000_s1029" type="#_x0000_t202" style="position:absolute;left:0;text-align:left;margin-left:.15pt;margin-top:144.4pt;width:226.75pt;height:.05pt;z-index:-251653120;visibility:visible;mso-wrap-style:square;mso-wrap-distance-left:9pt;mso-wrap-distance-top:0;mso-wrap-distance-right:9pt;mso-wrap-distance-bottom:0;mso-position-horizontal:absolute;mso-position-horizontal-relative:text;mso-position-vertical:absolute;mso-position-vertical-relative:text;v-text-anchor:top" o:gfxdata="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" stroked="f">
                 <v:textbox style="mso-fit-shape-to-text:t" inset="0,0,0,0">
                   <w:txbxContent>
                     <w:p>
@@ -2126,7 +3135,7 @@
                     <pic:cNvPicPr/>
                   </pic:nvPicPr>
                   <pic:blipFill>
-                    <a:blip r:embed="rId9" cstate="print">
+                    <a:blip r:embed="rId10" cstate="print">
                       <a:extLst>
                         <a:ext uri="{28A0092B-C50C-407E-A947-70E740481C1C}">
                           <a14:useLocalDpi xmlns:a14="http://schemas.microsoft.com/office/drawing/2010/main" val="0"/>
@@ -2287,7 +3296,7 @@
           </mc:Choice>
           <mc:Fallback>
             <w:pict>
-              <v:shape w14:anchorId="1481719E" id="Cuadro de texto 8" o:spid="_x0000_s1028" type="#_x0000_t202" style="position:absolute;left:0;text-align:left;margin-left:236.55pt;margin-top:144.5pt;width:227.2pt;height:.05pt;z-index:-251646976;visibility:visible;mso-wrap-style:square;mso-wrap-distance-left:9pt;mso-wrap-distance-top:0;mso-wrap-distance-right:9pt;mso-wrap-distance-bottom:0;mso-position-horizontal:absolute;mso-position-horizontal-relative:text;mso-position-vertical:absolute;mso-position-vertical-relative:text;v-text-anchor:top" o:gfxdata="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" stroked="f">
+              <v:shape w14:anchorId="1481719E" id="Cuadro de texto 8" o:spid="_x0000_s1030" type="#_x0000_t202" style="position:absolute;left:0;text-align:left;margin-left:236.55pt;margin-top:144.5pt;width:227.2pt;height:.05pt;z-index:-251646976;visibility:visible;mso-wrap-style:square;mso-wrap-distance-left:9pt;mso-wrap-distance-top:0;mso-wrap-distance-right:9pt;mso-wrap-distance-bottom:0;mso-position-horizontal:absolute;mso-position-horizontal-relative:text;mso-position-vertical:absolute;mso-position-vertical-relative:text;v-text-anchor:top" o:gfxdata="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" stroked="f">
                 <v:textbox style="mso-fit-shape-to-text:t" inset="0,0,0,0">
                   <w:txbxContent>
                     <w:p>
@@ -2350,7 +3359,7 @@
                     <pic:cNvPicPr/>
                   </pic:nvPicPr>
                   <pic:blipFill>
-                    <a:blip r:embed="rId10">
+                    <a:blip r:embed="rId11">
                       <a:extLst>
                         <a:ext uri="{28A0092B-C50C-407E-A947-70E740481C1C}">
                           <a14:useLocalDpi xmlns:a14="http://schemas.microsoft.com/office/drawing/2010/main" val="0"/>
@@ -2462,7 +3471,7 @@
           </mc:Choice>
           <mc:Fallback>
             <w:pict>
-              <v:shape w14:anchorId="6F6EB6D6" id="Cuadro de texto 7" o:spid="_x0000_s1029" type="#_x0000_t202" style="position:absolute;left:0;text-align:left;margin-left:.15pt;margin-top:144.5pt;width:226.75pt;height:.05pt;z-index:-251649024;visibility:visible;mso-wrap-style:square;mso-wrap-distance-left:9pt;mso-wrap-distance-top:0;mso-wrap-distance-right:9pt;mso-wrap-distance-bottom:0;mso-position-horizontal:absolute;mso-position-horizontal-relative:text;mso-position-vertical:absolute;mso-position-vertical-relative:text;v-text-anchor:top" o:gfxdata="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" stroked="f">
+              <v:shape w14:anchorId="6F6EB6D6" id="Cuadro de texto 7" o:spid="_x0000_s1031" type="#_x0000_t202" style="position:absolute;left:0;text-align:left;margin-left:.15pt;margin-top:144.5pt;width:226.75pt;height:.05pt;z-index:-251649024;visibility:visible;mso-wrap-style:square;mso-wrap-distance-left:9pt;mso-wrap-distance-top:0;mso-wrap-distance-right:9pt;mso-wrap-distance-bottom:0;mso-position-horizontal:absolute;mso-position-horizontal-relative:text;mso-position-vertical:absolute;mso-position-vertical-relative:text;v-text-anchor:top" o:gfxdata="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" stroked="f">
                 <v:textbox style="mso-fit-shape-to-text:t" inset="0,0,0,0">
                   <w:txbxContent>
                     <w:p>
@@ -2525,7 +3534,7 @@
                     <pic:cNvPicPr/>
                   </pic:nvPicPr>
                   <pic:blipFill>
-                    <a:blip r:embed="rId11" cstate="print">
+                    <a:blip r:embed="rId12" cstate="print">
                       <a:extLst>
                         <a:ext uri="{28A0092B-C50C-407E-A947-70E740481C1C}">
                           <a14:useLocalDpi xmlns:a14="http://schemas.microsoft.com/office/drawing/2010/main" val="0"/>
@@ -2649,7 +3658,7 @@
                     <pic:cNvPicPr/>
                   </pic:nvPicPr>
                   <pic:blipFill>
-                    <a:blip r:embed="rId12">
+                    <a:blip r:embed="rId13">
                       <a:extLst>
                         <a:ext uri="{28A0092B-C50C-407E-A947-70E740481C1C}">
                           <a14:useLocalDpi xmlns:a14="http://schemas.microsoft.com/office/drawing/2010/main" val="0"/>
@@ -2761,7 +3770,7 @@
           </mc:Choice>
           <mc:Fallback>
             <w:pict>
-              <v:shape w14:anchorId="48C7F484" id="Cuadro de texto 12" o:spid="_x0000_s1030" type="#_x0000_t202" style="position:absolute;left:0;text-align:left;margin-left:20.8pt;margin-top:143.95pt;width:226.75pt;height:.05pt;z-index:-251640832;visibility:visible;mso-wrap-style:square;mso-wrap-distance-left:9pt;mso-wrap-distance-top:0;mso-wrap-distance-right:9pt;mso-wrap-distance-bottom:0;mso-position-horizontal:absolute;mso-position-horizontal-relative:text;mso-position-vertical:absolute;mso-position-vertical-relative:text;v-text-anchor:top" o:gfxdata="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" stroked="f">
+              <v:shape w14:anchorId="48C7F484" id="Cuadro de texto 12" o:spid="_x0000_s1032" type="#_x0000_t202" style="position:absolute;left:0;text-align:left;margin-left:20.8pt;margin-top:143.95pt;width:226.75pt;height:.05pt;z-index:-251640832;visibility:visible;mso-wrap-style:square;mso-wrap-distance-left:9pt;mso-wrap-distance-top:0;mso-wrap-distance-right:9pt;mso-wrap-distance-bottom:0;mso-position-horizontal:absolute;mso-position-horizontal-relative:text;mso-position-vertical:absolute;mso-position-vertical-relative:text;v-text-anchor:top" o:gfxdata="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" stroked="f">
                 <v:textbox style="mso-fit-shape-to-text:t" inset="0,0,0,0">
                   <w:txbxContent>
                     <w:p>
@@ -2824,7 +3833,7 @@
                     <pic:cNvPicPr/>
                   </pic:nvPicPr>
                   <pic:blipFill>
-                    <a:blip r:embed="rId13">
+                    <a:blip r:embed="rId14">
                       <a:extLst>
                         <a:ext uri="{28A0092B-C50C-407E-A947-70E740481C1C}">
                           <a14:useLocalDpi xmlns:a14="http://schemas.microsoft.com/office/drawing/2010/main" val="0"/>
@@ -2937,7 +3946,7 @@
           </mc:Choice>
           <mc:Fallback>
             <w:pict>
-              <v:shape w14:anchorId="4512B304" id="Cuadro de texto 13" o:spid="_x0000_s1031" type="#_x0000_t202" style="position:absolute;left:0;text-align:left;margin-left:257.75pt;margin-top:144.85pt;width:226.75pt;height:.05pt;z-index:-251638784;visibility:visible;mso-wrap-style:square;mso-wrap-distance-left:9pt;mso-wrap-distance-top:0;mso-wrap-distance-right:9pt;mso-wrap-distance-bottom:0;mso-position-horizontal:absolute;mso-position-horizontal-relative:text;mso-position-vertical:absolute;mso-position-vertical-relative:text;v-text-anchor:top" o:gfxdata="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" stroked="f">
+              <v:shape w14:anchorId="4512B304" id="Cuadro de texto 13" o:spid="_x0000_s1033" type="#_x0000_t202" style="position:absolute;left:0;text-align:left;margin-left:257.75pt;margin-top:144.85pt;width:226.75pt;height:.05pt;z-index:-251638784;visibility:visible;mso-wrap-style:square;mso-wrap-distance-left:9pt;mso-wrap-distance-top:0;mso-wrap-distance-right:9pt;mso-wrap-distance-bottom:0;mso-position-horizontal:absolute;mso-position-horizontal-relative:text;mso-position-vertical:absolute;mso-position-vertical-relative:text;v-text-anchor:top" o:gfxdata="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" stroked="f">
                 <v:textbox style="mso-fit-shape-to-text:t" inset="0,0,0,0">
                   <w:txbxContent>
                     <w:p>
@@ -2964,7 +3973,6 @@
           </mc:Fallback>
         </mc:AlternateContent>
       </w:r>
-      <w:bookmarkStart w:id="5" w:name="_Toc40476298"/>
     </w:p>
     <w:p>
       <w:pPr>
@@ -2983,6 +3991,7 @@
           <w:szCs w:val="24"/>
         </w:rPr>
       </w:pPr>
+      <w:bookmarkStart w:id="6" w:name="_Toc40535204"/>
       <w:r>
         <w:rPr>
           <w:rFonts w:ascii="Times New Roman" w:hAnsi="Times New Roman" w:cs="Times New Roman"/>
@@ -2992,7 +4001,7 @@
         </w:rPr>
         <w:t>Construcción del modelo</w:t>
       </w:r>
-      <w:bookmarkEnd w:id="5"/>
+      <w:bookmarkEnd w:id="6"/>
     </w:p>
     <w:tbl>
       <w:tblPr>
@@ -3583,6 +4592,24 @@
       <w:pPr>
         <w:spacing w:line="360" w:lineRule="auto"/>
         <w:jc w:val="both"/>
+      </w:pPr>
+    </w:p>
+    <w:p>
+      <w:pPr>
+        <w:spacing w:line="360" w:lineRule="auto"/>
+        <w:jc w:val="both"/>
+        <w:rPr>
+          <w:rFonts w:eastAsiaTheme="minorEastAsia"/>
+        </w:rPr>
+      </w:pPr>
+    </w:p>
+    <w:p>
+      <w:pPr>
+        <w:spacing w:line="360" w:lineRule="auto"/>
+        <w:jc w:val="both"/>
+        <w:rPr>
+          <w:rFonts w:eastAsiaTheme="minorEastAsia"/>
+        </w:rPr>
       </w:pPr>
     </w:p>
     <w:p>
@@ -3717,7 +4744,7 @@
           </mc:Choice>
           <mc:Fallback>
             <w:pict>
-              <v:shape w14:anchorId="0C40E3EF" id="Cuadro de texto 24" o:spid="_x0000_s1032" type="#_x0000_t202" style="position:absolute;left:0;text-align:left;margin-left:0;margin-top:17.25pt;width:226.75pt;height:.05pt;z-index:-251636736;visibility:visible;mso-wrap-style:square;mso-width-percent:0;mso-height-percent:0;mso-wrap-distance-left:9pt;mso-wrap-distance-top:0;mso-wrap-distance-right:9pt;mso-wrap-distance-bottom:0;mso-position-horizontal:center;mso-position-horizontal-relative:margin;mso-position-vertical:absolute;mso-position-vertical-relative:text;mso-width-percent:0;mso-height-percent:0;mso-width-relative:margin;mso-height-relative:margin;v-text-anchor:top" o:gfxdata="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" stroked="f">
+              <v:shape w14:anchorId="0C40E3EF" id="Cuadro de texto 24" o:spid="_x0000_s1034" type="#_x0000_t202" style="position:absolute;left:0;text-align:left;margin-left:0;margin-top:17.25pt;width:226.75pt;height:.05pt;z-index:-251636736;visibility:visible;mso-wrap-style:square;mso-width-percent:0;mso-height-percent:0;mso-wrap-distance-left:9pt;mso-wrap-distance-top:0;mso-wrap-distance-right:9pt;mso-wrap-distance-bottom:0;mso-position-horizontal:center;mso-position-horizontal-relative:margin;mso-position-vertical:absolute;mso-position-vertical-relative:text;mso-width-percent:0;mso-height-percent:0;mso-width-relative:margin;mso-height-relative:margin;v-text-anchor:top" o:gfxdata="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" stroked="f">
                 <v:textbox style="mso-fit-shape-to-text:t" inset="0,0,0,0">
                   <w:txbxContent>
                     <w:p>
@@ -3896,7 +4923,6 @@
           </m:e>
         </m:d>
       </m:oMath>
-      <w:bookmarkStart w:id="6" w:name="_Toc40476299"/>
     </w:p>
     <w:p>
       <w:pPr>
@@ -3912,7 +4938,6 @@
         </w:rPr>
         <w:t>4.1 Revisiones del modelo</w:t>
       </w:r>
-      <w:bookmarkEnd w:id="6"/>
     </w:p>
     <w:p>
       <w:pPr>
@@ -5046,7 +6071,7 @@
           </mc:Choice>
           <mc:Fallback>
             <w:pict>
-              <v:shape w14:anchorId="18B42F4C" id="Cuadro de texto 25" o:spid="_x0000_s1033" type="#_x0000_t202" style="position:absolute;margin-left:0;margin-top:15.8pt;width:226.75pt;height:.05pt;z-index:-251634688;visibility:visible;mso-wrap-style:square;mso-width-percent:0;mso-height-percent:0;mso-wrap-distance-left:9pt;mso-wrap-distance-top:0;mso-wrap-distance-right:9pt;mso-wrap-distance-bottom:0;mso-position-horizontal:center;mso-position-horizontal-relative:margin;mso-position-vertical:absolute;mso-position-vertical-relative:text;mso-width-percent:0;mso-height-percent:0;mso-width-relative:margin;mso-height-relative:margin;v-text-anchor:top" o:gfxdata="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" stroked="f">
+              <v:shape w14:anchorId="18B42F4C" id="Cuadro de texto 25" o:spid="_x0000_s1035" type="#_x0000_t202" style="position:absolute;margin-left:0;margin-top:15.8pt;width:226.75pt;height:.05pt;z-index:-251634688;visibility:visible;mso-wrap-style:square;mso-width-percent:0;mso-height-percent:0;mso-wrap-distance-left:9pt;mso-wrap-distance-top:0;mso-wrap-distance-right:9pt;mso-wrap-distance-bottom:0;mso-position-horizontal:center;mso-position-horizontal-relative:margin;mso-position-vertical:absolute;mso-position-vertical-relative:text;mso-width-percent:0;mso-height-percent:0;mso-width-relative:margin;mso-height-relative:margin;v-text-anchor:top" o:gfxdata="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" stroked="f">
                 <v:textbox style="mso-fit-shape-to-text:t" inset="0,0,0,0">
                   <w:txbxContent>
                     <w:p>
@@ -6424,7 +7449,7 @@
     <w:p>
       <w:pPr>
         <w:pStyle w:val="Descripcin"/>
-        <w:framePr w:hSpace="141" w:wrap="around" w:vAnchor="text" w:hAnchor="page" w:x="5297" w:y="3430"/>
+        <w:framePr w:hSpace="141" w:wrap="around" w:vAnchor="text" w:hAnchor="page" w:x="5241" w:y="2411"/>
       </w:pPr>
       <w:r>
         <w:t xml:space="preserve">Tabla </w:t>
@@ -6453,12 +7478,6 @@
       <w:r>
         <w:t>: Modelo final</w:t>
       </w:r>
-    </w:p>
-    <w:p>
-      <w:pPr>
-        <w:spacing w:line="360" w:lineRule="auto"/>
-        <w:jc w:val="both"/>
-      </w:pPr>
     </w:p>
     <w:p>
       <w:pPr>
@@ -6468,7 +7487,7 @@
     </w:p>
     <w:tbl>
       <w:tblPr>
-        <w:tblpPr w:leftFromText="141" w:rightFromText="141" w:vertAnchor="text" w:horzAnchor="margin" w:tblpXSpec="center" w:tblpYSpec="center"/>
+        <w:tblpPr w:leftFromText="141" w:rightFromText="141" w:vertAnchor="text" w:horzAnchor="margin" w:tblpXSpec="center" w:tblpY="189"/>
         <w:tblW w:w="4219" w:type="dxa"/>
         <w:tblBorders>
           <w:top w:val="nil"/>
@@ -6567,34 +7586,7 @@
                 <w:szCs w:val="20"/>
                 <w:lang w:val="es" w:eastAsia="es-MX"/>
               </w:rPr>
-              <w:t>45</w:t>
-            </w:r>
-            <w:r>
-              <w:rPr>
-                <w:rFonts w:eastAsia="Arial"/>
-                <w:sz w:val="20"/>
-                <w:szCs w:val="20"/>
-                <w:lang w:val="es" w:eastAsia="es-MX"/>
-              </w:rPr>
-              <w:t>,</w:t>
-            </w:r>
-            <w:r>
-              <w:rPr>
-                <w:rFonts w:eastAsia="Arial"/>
-                <w:sz w:val="20"/>
-                <w:szCs w:val="20"/>
-                <w:lang w:val="es" w:eastAsia="es-MX"/>
-              </w:rPr>
-              <w:t>170 con 139</w:t>
-            </w:r>
-            <w:r>
-              <w:rPr>
-                <w:rFonts w:eastAsia="Arial"/>
-                <w:sz w:val="20"/>
-                <w:szCs w:val="20"/>
-                <w:lang w:val="es" w:eastAsia="es-MX"/>
-              </w:rPr>
-              <w:t xml:space="preserve"> </w:t>
+              <w:t xml:space="preserve">45,170 con 139 </w:t>
             </w:r>
             <w:proofErr w:type="spellStart"/>
             <w:r>
@@ -6728,16 +7720,7 @@
                 <w:szCs w:val="20"/>
                 <w:lang w:val="es" w:eastAsia="es-MX"/>
               </w:rPr>
-              <w:t>0.7</w:t>
-            </w:r>
-            <w:r>
-              <w:rPr>
-                <w:rFonts w:eastAsia="Arial"/>
-                <w:sz w:val="20"/>
-                <w:szCs w:val="20"/>
-                <w:lang w:val="es" w:eastAsia="es-MX"/>
-              </w:rPr>
-              <w:t>58</w:t>
+              <w:t>0.758</w:t>
             </w:r>
           </w:p>
         </w:tc>
@@ -6955,16 +7938,7 @@
                 <w:szCs w:val="20"/>
                 <w:lang w:val="es" w:eastAsia="es-MX"/>
               </w:rPr>
-              <w:t>108.6 con 4 y 139</w:t>
-            </w:r>
-            <w:r>
-              <w:rPr>
-                <w:rFonts w:eastAsia="Arial"/>
-                <w:sz w:val="20"/>
-                <w:szCs w:val="20"/>
-                <w:lang w:val="es" w:eastAsia="es-MX"/>
-              </w:rPr>
-              <w:t xml:space="preserve"> </w:t>
+              <w:t xml:space="preserve">108.6 con 4 y 139 </w:t>
             </w:r>
             <w:proofErr w:type="spellStart"/>
             <w:r>
@@ -7063,25 +8037,7 @@
                 <w:szCs w:val="20"/>
                 <w:lang w:val="es" w:eastAsia="es-MX"/>
               </w:rPr>
-              <w:t>&lt; 2.2</w:t>
-            </w:r>
-            <w:r>
-              <w:rPr>
-                <w:rFonts w:eastAsia="Arial"/>
-                <w:sz w:val="20"/>
-                <w:szCs w:val="20"/>
-                <w:lang w:val="es" w:eastAsia="es-MX"/>
-              </w:rPr>
-              <w:t>*</w:t>
-            </w:r>
-            <w:r>
-              <w:rPr>
-                <w:rFonts w:eastAsia="Arial"/>
-                <w:sz w:val="20"/>
-                <w:szCs w:val="20"/>
-                <w:lang w:val="es" w:eastAsia="es-MX"/>
-              </w:rPr>
-              <w:t>10</w:t>
+              <w:t>&lt; 2.2*10</w:t>
             </w:r>
             <w:r>
               <w:rPr>
@@ -7127,8 +8083,21 @@
     </w:p>
     <w:p>
       <w:pPr>
+        <w:spacing w:line="360" w:lineRule="auto"/>
+        <w:jc w:val="both"/>
+      </w:pPr>
+    </w:p>
+    <w:p>
+      <w:pPr>
+        <w:spacing w:line="360" w:lineRule="auto"/>
+        <w:jc w:val="both"/>
+      </w:pPr>
+    </w:p>
+    <w:p>
+      <w:pPr>
         <w:pStyle w:val="Descripcin"/>
-        <w:framePr w:hSpace="141" w:wrap="around" w:vAnchor="text" w:hAnchor="page" w:x="4282" w:y="116"/>
+        <w:framePr w:h="268" w:hRule="exact" w:hSpace="141" w:wrap="around" w:vAnchor="text" w:hAnchor="page" w:x="4336" w:y="58"/>
+        <w:jc w:val="center"/>
       </w:pPr>
       <w:r>
         <w:t xml:space="preserve">Tabla </w:t>
@@ -7157,6 +8126,12 @@
       <w:r>
         <w:t>: Resultados de la prueba F del modelo final</w:t>
       </w:r>
+    </w:p>
+    <w:p>
+      <w:pPr>
+        <w:spacing w:line="360" w:lineRule="auto"/>
+        <w:jc w:val="both"/>
+      </w:pPr>
     </w:p>
     <w:p>
       <w:pPr>
@@ -7386,7 +8361,6 @@
         <w:jc w:val="both"/>
       </w:pPr>
       <w:r>
-        <w:lastRenderedPageBreak/>
         <w:tab/>
         <w:t xml:space="preserve">Por cada cambio en una unidad de erogaciones totales </w:t>
       </w:r>
@@ -7680,7 +8654,12 @@
         <w:t>terpretación ya corresponderá al escenario en el que un individuo genera el mínimo ingreso posible, el cual será no negativo.</w:t>
       </w:r>
     </w:p>
-    <w:p/>
+    <w:p>
+      <w:pPr>
+        <w:spacing w:line="360" w:lineRule="auto"/>
+        <w:jc w:val="both"/>
+      </w:pPr>
+    </w:p>
     <w:p>
       <w:pPr>
         <w:pStyle w:val="Prrafodelista"/>
@@ -7698,7 +8677,7 @@
           <w:szCs w:val="24"/>
         </w:rPr>
       </w:pPr>
-      <w:bookmarkStart w:id="7" w:name="_Toc40476300"/>
+      <w:bookmarkStart w:id="7" w:name="_Toc40535205"/>
       <w:r>
         <w:rPr>
           <w:rFonts w:ascii="Times New Roman" w:hAnsi="Times New Roman" w:cs="Times New Roman"/>
@@ -7714,6 +8693,7 @@
       <w:pPr>
         <w:pStyle w:val="Ttulo2"/>
         <w:spacing w:line="360" w:lineRule="auto"/>
+        <w:jc w:val="both"/>
         <w:rPr>
           <w:rFonts w:ascii="Times New Roman" w:hAnsi="Times New Roman" w:cs="Times New Roman"/>
           <w:b/>
@@ -7722,7 +8702,7 @@
           <w:szCs w:val="24"/>
         </w:rPr>
       </w:pPr>
-      <w:bookmarkStart w:id="8" w:name="_Toc40476301"/>
+      <w:bookmarkStart w:id="8" w:name="_Toc40535206"/>
       <w:r>
         <w:rPr>
           <w:rFonts w:ascii="Times New Roman" w:hAnsi="Times New Roman" w:cs="Times New Roman"/>
@@ -7751,25 +8731,7 @@
         <w:jc w:val="both"/>
       </w:pPr>
       <w:r>
-        <w:t xml:space="preserve">Al utilizar el método de </w:t>
-      </w:r>
-      <w:r>
-        <w:t>M</w:t>
-      </w:r>
-      <w:r>
-        <w:t xml:space="preserve">ínimos </w:t>
-      </w:r>
-      <w:r>
-        <w:t>C</w:t>
-      </w:r>
-      <w:r>
-        <w:t xml:space="preserve">uadrados </w:t>
-      </w:r>
-      <w:r>
-        <w:t>O</w:t>
-      </w:r>
-      <w:r>
-        <w:t xml:space="preserve">rdinarios </w:t>
+        <w:t xml:space="preserve">Al utilizar el método de Mínimos Cuadrados Ordinarios </w:t>
       </w:r>
       <w:r>
         <w:t xml:space="preserve">(MCO) </w:t>
@@ -7814,25 +8776,10 @@
         <w:t xml:space="preserve"> </w:t>
       </w:r>
       <w:r>
-        <w:t>sabemos</w:t>
-      </w:r>
-      <w:r>
-        <w:t xml:space="preserve"> que, por construcción, la suma de los residuos debe </w:t>
-      </w:r>
-      <w:r>
-        <w:t>ser</w:t>
-      </w:r>
-      <w:r>
-        <w:t xml:space="preserve"> cero. Por </w:t>
-      </w:r>
-      <w:r>
-        <w:t xml:space="preserve">lo </w:t>
-      </w:r>
-      <w:r>
-        <w:t xml:space="preserve">tanto, </w:t>
-      </w:r>
-      <w:r>
-        <w:t>se cumple el supuesto de media del error igual a cero.</w:t>
+        <w:t>sabemos que, por construcción, la suma de los residuos debe ser cero. Por lo tanto, se cumple el</w:t>
+      </w:r>
+      <w:r>
+        <w:t xml:space="preserve"> supuesto de media del error igual a cero.</w:t>
       </w:r>
     </w:p>
     <w:p>
@@ -7847,7 +8794,7 @@
           <w:szCs w:val="24"/>
         </w:rPr>
       </w:pPr>
-      <w:bookmarkStart w:id="9" w:name="_Toc40476302"/>
+      <w:bookmarkStart w:id="9" w:name="_Toc40535207"/>
       <w:r>
         <w:rPr>
           <w:rFonts w:ascii="Times New Roman" w:hAnsi="Times New Roman" w:cs="Times New Roman"/>
@@ -7882,7 +8829,7 @@
           <w:szCs w:val="24"/>
         </w:rPr>
       </w:pPr>
-      <w:bookmarkStart w:id="10" w:name="_Toc40476303"/>
+      <w:bookmarkStart w:id="10" w:name="_Toc40535208"/>
       <w:r>
         <w:rPr>
           <w:rFonts w:ascii="Times New Roman" w:hAnsi="Times New Roman" w:cs="Times New Roman"/>
@@ -8249,6 +9196,7 @@
         <w:rPr>
           <w:bCs/>
         </w:rPr>
+        <w:lastRenderedPageBreak/>
         <w:t>De igual manera cabe</w:t>
       </w:r>
       <w:r>
@@ -8623,7 +9571,6 @@
           <w:rFonts w:eastAsiaTheme="minorEastAsia"/>
           <w:bCs/>
         </w:rPr>
-        <w:lastRenderedPageBreak/>
         <w:t xml:space="preserve">Por lo tanto, podemos decir que </w:t>
       </w:r>
       <w:r>
@@ -8653,7 +9600,7 @@
           <w:szCs w:val="24"/>
         </w:rPr>
       </w:pPr>
-      <w:bookmarkStart w:id="11" w:name="_Toc40476304"/>
+      <w:bookmarkStart w:id="11" w:name="_Toc40535209"/>
       <w:r>
         <w:rPr>
           <w:rFonts w:ascii="Times New Roman" w:hAnsi="Times New Roman" w:cs="Times New Roman"/>
@@ -10164,40 +11111,6 @@
     </w:tbl>
     <w:p>
       <w:pPr>
-        <w:pStyle w:val="Descripcin"/>
-        <w:framePr w:hSpace="141" w:wrap="around" w:vAnchor="text" w:hAnchor="page" w:x="4540" w:y="2840"/>
-        <w:jc w:val="center"/>
-      </w:pPr>
-      <w:r>
-        <w:t xml:space="preserve">Tabla </w:t>
-      </w:r>
-      <w:r>
-        <w:fldChar w:fldCharType="begin"/>
-      </w:r>
-      <w:r>
-        <w:instrText xml:space="preserve"> SEQ Tabla \* ARABIC </w:instrText>
-      </w:r>
-      <w:r>
-        <w:fldChar w:fldCharType="separate"/>
-      </w:r>
-      <w:r>
-        <w:rPr>
-          <w:noProof/>
-        </w:rPr>
-        <w:t>5</w:t>
-      </w:r>
-      <w:r>
-        <w:rPr>
-          <w:noProof/>
-        </w:rPr>
-        <w:fldChar w:fldCharType="end"/>
-      </w:r>
-      <w:r>
-        <w:t>:FIV de las variables del modelo</w:t>
-      </w:r>
-    </w:p>
-    <w:p>
-      <w:pPr>
         <w:spacing w:line="360" w:lineRule="auto"/>
         <w:jc w:val="both"/>
         <w:rPr>
@@ -10231,6 +11144,49 @@
           <w:b/>
         </w:rPr>
       </w:pPr>
+    </w:p>
+    <w:p>
+      <w:pPr>
+        <w:spacing w:line="360" w:lineRule="auto"/>
+        <w:jc w:val="both"/>
+        <w:rPr>
+          <w:b/>
+        </w:rPr>
+      </w:pPr>
+    </w:p>
+    <w:p>
+      <w:pPr>
+        <w:pStyle w:val="Descripcin"/>
+        <w:framePr w:hSpace="141" w:wrap="around" w:vAnchor="text" w:hAnchor="page" w:x="4621" w:y="143"/>
+        <w:jc w:val="center"/>
+      </w:pPr>
+      <w:r>
+        <w:t xml:space="preserve">Tabla </w:t>
+      </w:r>
+      <w:r>
+        <w:fldChar w:fldCharType="begin"/>
+      </w:r>
+      <w:r>
+        <w:instrText xml:space="preserve"> SEQ Tabla \* ARABIC </w:instrText>
+      </w:r>
+      <w:r>
+        <w:fldChar w:fldCharType="separate"/>
+      </w:r>
+      <w:r>
+        <w:rPr>
+          <w:noProof/>
+        </w:rPr>
+        <w:t>5</w:t>
+      </w:r>
+      <w:r>
+        <w:rPr>
+          <w:noProof/>
+        </w:rPr>
+        <w:fldChar w:fldCharType="end"/>
+      </w:r>
+      <w:r>
+        <w:t>:FIV de las variables del modelo</w:t>
+      </w:r>
     </w:p>
     <w:p>
       <w:pPr>
@@ -10426,14 +11382,7 @@
           <w:rFonts w:eastAsiaTheme="minorEastAsia"/>
           <w:bCs/>
         </w:rPr>
-        <w:t xml:space="preserve"> colinealidad en el modelo. </w:t>
-      </w:r>
-      <w:r>
-        <w:rPr>
-          <w:rFonts w:eastAsiaTheme="minorEastAsia"/>
-          <w:bCs/>
-        </w:rPr>
-        <w:t xml:space="preserve"> </w:t>
+        <w:t xml:space="preserve"> colinealidad en el modelo.</w:t>
       </w:r>
     </w:p>
     <w:p>
@@ -10449,7 +11398,7 @@
           <w:highlight w:val="yellow"/>
         </w:rPr>
       </w:pPr>
-      <w:bookmarkStart w:id="12" w:name="_Toc40476305"/>
+      <w:bookmarkStart w:id="12" w:name="_Toc40535210"/>
       <w:r>
         <w:rPr>
           <w:rFonts w:ascii="Times New Roman" w:hAnsi="Times New Roman" w:cs="Times New Roman"/>
@@ -10457,7 +11406,6 @@
           <w:color w:val="auto"/>
           <w:sz w:val="24"/>
           <w:szCs w:val="24"/>
-          <w:highlight w:val="yellow"/>
         </w:rPr>
         <w:t xml:space="preserve">5.5 </w:t>
       </w:r>
@@ -10468,7 +11416,6 @@
           <w:color w:val="auto"/>
           <w:sz w:val="24"/>
           <w:szCs w:val="24"/>
-          <w:highlight w:val="yellow"/>
         </w:rPr>
         <w:t>Observaciones</w:t>
       </w:r>
@@ -10479,7 +11426,6 @@
           <w:color w:val="auto"/>
           <w:sz w:val="24"/>
           <w:szCs w:val="24"/>
-          <w:highlight w:val="yellow"/>
         </w:rPr>
         <w:t xml:space="preserve"> at</w:t>
       </w:r>
@@ -10490,7 +11436,6 @@
           <w:color w:val="auto"/>
           <w:sz w:val="24"/>
           <w:szCs w:val="24"/>
-          <w:highlight w:val="yellow"/>
         </w:rPr>
         <w:t>ípica</w:t>
       </w:r>
@@ -10501,7 +11446,6 @@
           <w:color w:val="auto"/>
           <w:sz w:val="24"/>
           <w:szCs w:val="24"/>
-          <w:highlight w:val="yellow"/>
         </w:rPr>
         <w:t>s</w:t>
       </w:r>
@@ -10512,10 +11456,537 @@
         <w:spacing w:line="360" w:lineRule="auto"/>
         <w:jc w:val="both"/>
         <w:rPr>
-          <w:b/>
-          <w:highlight w:val="yellow"/>
+          <w:bCs/>
         </w:rPr>
       </w:pPr>
+      <w:r>
+        <w:rPr>
+          <w:bCs/>
+        </w:rPr>
+        <w:t>Sabemos que las observaciones atípicas pueden afectar d</w:t>
+      </w:r>
+      <w:r>
+        <w:rPr>
+          <w:bCs/>
+        </w:rPr>
+        <w:t xml:space="preserve">e distinta manera al modelo, en </w:t>
+      </w:r>
+      <w:r>
+        <w:rPr>
+          <w:bCs/>
+        </w:rPr>
+        <w:t xml:space="preserve">este </w:t>
+      </w:r>
+      <w:r>
+        <w:rPr>
+          <w:bCs/>
+        </w:rPr>
+        <w:t>caso</w:t>
+      </w:r>
+      <w:r>
+        <w:rPr>
+          <w:bCs/>
+        </w:rPr>
+        <w:t xml:space="preserve"> dichas observaciones invalidaban al modelo debido a que afectaban al supuesto de </w:t>
+      </w:r>
+      <w:r>
+        <w:rPr>
+          <w:bCs/>
+        </w:rPr>
+        <w:lastRenderedPageBreak/>
+        <w:t xml:space="preserve">normalidad en los errores, por </w:t>
+      </w:r>
+      <w:r>
+        <w:rPr>
+          <w:bCs/>
+        </w:rPr>
+        <w:t>ello</w:t>
+      </w:r>
+      <w:r>
+        <w:rPr>
+          <w:bCs/>
+        </w:rPr>
+        <w:t xml:space="preserve"> se decidió estimar </w:t>
+      </w:r>
+      <w:r>
+        <w:rPr>
+          <w:bCs/>
+        </w:rPr>
+        <w:t>los</w:t>
+      </w:r>
+      <w:r>
+        <w:rPr>
+          <w:bCs/>
+        </w:rPr>
+        <w:t xml:space="preserve"> datos aberrantes con el modelo </w:t>
+      </w:r>
+      <w:r>
+        <w:rPr>
+          <w:bCs/>
+        </w:rPr>
+        <w:t>propuesto</w:t>
+      </w:r>
+      <w:r>
+        <w:rPr>
+          <w:bCs/>
+        </w:rPr>
+        <w:t xml:space="preserve"> y así corregir el error antes mencionado. </w:t>
+      </w:r>
+    </w:p>
+    <w:p>
+      <w:pPr>
+        <w:spacing w:line="360" w:lineRule="auto"/>
+        <w:jc w:val="both"/>
+        <w:rPr>
+          <w:bCs/>
+          <w:noProof/>
+        </w:rPr>
+      </w:pPr>
+      <w:r>
+        <w:rPr>
+          <w:noProof/>
+          <w:lang w:eastAsia="es-MX"/>
+        </w:rPr>
+        <mc:AlternateContent>
+          <mc:Choice Requires="wps">
+            <w:drawing>
+              <wp:anchor distT="0" distB="0" distL="114300" distR="114300" simplePos="0" relativeHeight="251702272" behindDoc="1" locked="0" layoutInCell="1" allowOverlap="1" wp14:anchorId="585726BA" wp14:editId="2275A2E9">
+                <wp:simplePos x="0" y="0"/>
+                <wp:positionH relativeFrom="margin">
+                  <wp:align>right</wp:align>
+                </wp:positionH>
+                <wp:positionV relativeFrom="paragraph">
+                  <wp:posOffset>2628265</wp:posOffset>
+                </wp:positionV>
+                <wp:extent cx="2522220" cy="635"/>
+                <wp:effectExtent l="0" t="0" r="0" b="0"/>
+                <wp:wrapTight wrapText="bothSides">
+                  <wp:wrapPolygon edited="0">
+                    <wp:start x="0" y="0"/>
+                    <wp:lineTo x="0" y="20282"/>
+                    <wp:lineTo x="21372" y="20282"/>
+                    <wp:lineTo x="21372" y="0"/>
+                    <wp:lineTo x="0" y="0"/>
+                  </wp:wrapPolygon>
+                </wp:wrapTight>
+                <wp:docPr id="30" name="Cuadro de texto 30"/>
+                <wp:cNvGraphicFramePr/>
+                <a:graphic xmlns:a="http://schemas.openxmlformats.org/drawingml/2006/main">
+                  <a:graphicData uri="http://schemas.microsoft.com/office/word/2010/wordprocessingShape">
+                    <wps:wsp>
+                      <wps:cNvSpPr txBox="1"/>
+                      <wps:spPr>
+                        <a:xfrm>
+                          <a:off x="0" y="0"/>
+                          <a:ext cx="2522220" cy="635"/>
+                        </a:xfrm>
+                        <a:prstGeom prst="rect">
+                          <a:avLst/>
+                        </a:prstGeom>
+                        <a:solidFill>
+                          <a:prstClr val="white"/>
+                        </a:solidFill>
+                        <a:ln>
+                          <a:noFill/>
+                        </a:ln>
+                      </wps:spPr>
+                      <wps:txbx>
+                        <w:txbxContent>
+                          <w:p>
+                            <w:pPr>
+                              <w:pStyle w:val="Descripcin"/>
+                              <w:jc w:val="center"/>
+                              <w:rPr>
+                                <w:rFonts w:ascii="Times New Roman" w:hAnsi="Times New Roman" w:cs="Times New Roman"/>
+                                <w:noProof/>
+                                <w:sz w:val="24"/>
+                                <w:szCs w:val="24"/>
+                              </w:rPr>
+                            </w:pPr>
+                            <w:r>
+                              <w:t>Gráfica 8: Diagrama de Caja y Brazos con datos atípicos estimados</w:t>
+                            </w:r>
+                          </w:p>
+                        </w:txbxContent>
+                      </wps:txbx>
+                      <wps:bodyPr rot="0" spcFirstLastPara="0" vertOverflow="overflow" horzOverflow="overflow" vert="horz" wrap="square" lIns="0" tIns="0" rIns="0" bIns="0" numCol="1" spcCol="0" rtlCol="0" fromWordArt="0" anchor="t" anchorCtr="0" forceAA="0" compatLnSpc="1">
+                        <a:prstTxWarp prst="textNoShape">
+                          <a:avLst/>
+                        </a:prstTxWarp>
+                        <a:spAutoFit/>
+                      </wps:bodyPr>
+                    </wps:wsp>
+                  </a:graphicData>
+                </a:graphic>
+                <wp14:sizeRelH relativeFrom="margin">
+                  <wp14:pctWidth>0</wp14:pctWidth>
+                </wp14:sizeRelH>
+              </wp:anchor>
+            </w:drawing>
+          </mc:Choice>
+          <mc:Fallback>
+            <w:pict>
+              <v:shape w14:anchorId="585726BA" id="Cuadro de texto 30" o:spid="_x0000_s1036" type="#_x0000_t202" style="position:absolute;left:0;text-align:left;margin-left:147.4pt;margin-top:206.95pt;width:198.6pt;height:.05pt;z-index:-251614208;visibility:visible;mso-wrap-style:square;mso-width-percent:0;mso-wrap-distance-left:9pt;mso-wrap-distance-top:0;mso-wrap-distance-right:9pt;mso-wrap-distance-bottom:0;mso-position-horizontal:right;mso-position-horizontal-relative:margin;mso-position-vertical:absolute;mso-position-vertical-relative:text;mso-width-percent:0;mso-width-relative:margin;v-text-anchor:top" o:gfxdata="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" stroked="f">
+                <v:textbox style="mso-fit-shape-to-text:t" inset="0,0,0,0">
+                  <w:txbxContent>
+                    <w:p>
+                      <w:pPr>
+                        <w:pStyle w:val="Descripcin"/>
+                        <w:jc w:val="center"/>
+                        <w:rPr>
+                          <w:rFonts w:ascii="Times New Roman" w:hAnsi="Times New Roman" w:cs="Times New Roman"/>
+                          <w:noProof/>
+                          <w:sz w:val="24"/>
+                          <w:szCs w:val="24"/>
+                        </w:rPr>
+                      </w:pPr>
+                      <w:r>
+                        <w:t>Gráfica 8: Diagrama de Caja y Brazos con datos atípicos estimados</w:t>
+                      </w:r>
+                    </w:p>
+                  </w:txbxContent>
+                </v:textbox>
+                <w10:wrap type="tight" anchorx="margin"/>
+              </v:shape>
+            </w:pict>
+          </mc:Fallback>
+        </mc:AlternateContent>
+      </w:r>
+      <w:r>
+        <w:rPr>
+          <w:noProof/>
+          <w:lang w:eastAsia="es-MX"/>
+        </w:rPr>
+        <mc:AlternateContent>
+          <mc:Choice Requires="wps">
+            <w:drawing>
+              <wp:anchor distT="0" distB="0" distL="114300" distR="114300" simplePos="0" relativeHeight="251701248" behindDoc="1" locked="0" layoutInCell="1" allowOverlap="1" wp14:anchorId="15F7895B" wp14:editId="545D3130">
+                <wp:simplePos x="0" y="0"/>
+                <wp:positionH relativeFrom="margin">
+                  <wp:align>left</wp:align>
+                </wp:positionH>
+                <wp:positionV relativeFrom="paragraph">
+                  <wp:posOffset>2635885</wp:posOffset>
+                </wp:positionV>
+                <wp:extent cx="2628900" cy="635"/>
+                <wp:effectExtent l="0" t="0" r="0" b="0"/>
+                <wp:wrapTight wrapText="bothSides">
+                  <wp:wrapPolygon edited="0">
+                    <wp:start x="0" y="0"/>
+                    <wp:lineTo x="0" y="20282"/>
+                    <wp:lineTo x="21443" y="20282"/>
+                    <wp:lineTo x="21443" y="0"/>
+                    <wp:lineTo x="0" y="0"/>
+                  </wp:wrapPolygon>
+                </wp:wrapTight>
+                <wp:docPr id="28" name="Cuadro de texto 28"/>
+                <wp:cNvGraphicFramePr/>
+                <a:graphic xmlns:a="http://schemas.openxmlformats.org/drawingml/2006/main">
+                  <a:graphicData uri="http://schemas.microsoft.com/office/word/2010/wordprocessingShape">
+                    <wps:wsp>
+                      <wps:cNvSpPr txBox="1"/>
+                      <wps:spPr>
+                        <a:xfrm>
+                          <a:off x="0" y="0"/>
+                          <a:ext cx="2628900" cy="635"/>
+                        </a:xfrm>
+                        <a:prstGeom prst="rect">
+                          <a:avLst/>
+                        </a:prstGeom>
+                        <a:solidFill>
+                          <a:prstClr val="white"/>
+                        </a:solidFill>
+                        <a:ln>
+                          <a:noFill/>
+                        </a:ln>
+                      </wps:spPr>
+                      <wps:txbx>
+                        <w:txbxContent>
+                          <w:p>
+                            <w:pPr>
+                              <w:pStyle w:val="Descripcin"/>
+                              <w:jc w:val="center"/>
+                              <w:rPr>
+                                <w:rFonts w:ascii="Times New Roman" w:hAnsi="Times New Roman" w:cs="Times New Roman"/>
+                                <w:noProof/>
+                                <w:sz w:val="24"/>
+                                <w:szCs w:val="24"/>
+                              </w:rPr>
+                            </w:pPr>
+                            <w:r>
+                              <w:t>Gráfica 7: Diagrama de Caja y Brazos con datos originales</w:t>
+                            </w:r>
+                          </w:p>
+                        </w:txbxContent>
+                      </wps:txbx>
+                      <wps:bodyPr rot="0" spcFirstLastPara="0" vertOverflow="overflow" horzOverflow="overflow" vert="horz" wrap="square" lIns="0" tIns="0" rIns="0" bIns="0" numCol="1" spcCol="0" rtlCol="0" fromWordArt="0" anchor="t" anchorCtr="0" forceAA="0" compatLnSpc="1">
+                        <a:prstTxWarp prst="textNoShape">
+                          <a:avLst/>
+                        </a:prstTxWarp>
+                        <a:spAutoFit/>
+                      </wps:bodyPr>
+                    </wps:wsp>
+                  </a:graphicData>
+                </a:graphic>
+                <wp14:sizeRelH relativeFrom="margin">
+                  <wp14:pctWidth>0</wp14:pctWidth>
+                </wp14:sizeRelH>
+              </wp:anchor>
+            </w:drawing>
+          </mc:Choice>
+          <mc:Fallback>
+            <w:pict>
+              <v:shape w14:anchorId="15F7895B" id="Cuadro de texto 28" o:spid="_x0000_s1037" type="#_x0000_t202" style="position:absolute;left:0;text-align:left;margin-left:0;margin-top:207.55pt;width:207pt;height:.05pt;z-index:-251615232;visibility:visible;mso-wrap-style:square;mso-width-percent:0;mso-wrap-distance-left:9pt;mso-wrap-distance-top:0;mso-wrap-distance-right:9pt;mso-wrap-distance-bottom:0;mso-position-horizontal:left;mso-position-horizontal-relative:margin;mso-position-vertical:absolute;mso-position-vertical-relative:text;mso-width-percent:0;mso-width-relative:margin;v-text-anchor:top" o:gfxdata="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" stroked="f">
+                <v:textbox style="mso-fit-shape-to-text:t" inset="0,0,0,0">
+                  <w:txbxContent>
+                    <w:p>
+                      <w:pPr>
+                        <w:pStyle w:val="Descripcin"/>
+                        <w:jc w:val="center"/>
+                        <w:rPr>
+                          <w:rFonts w:ascii="Times New Roman" w:hAnsi="Times New Roman" w:cs="Times New Roman"/>
+                          <w:noProof/>
+                          <w:sz w:val="24"/>
+                          <w:szCs w:val="24"/>
+                        </w:rPr>
+                      </w:pPr>
+                      <w:r>
+                        <w:t>Gráfica 7: Diagrama de Caja y Brazos con datos originales</w:t>
+                      </w:r>
+                    </w:p>
+                  </w:txbxContent>
+                </v:textbox>
+                <w10:wrap type="tight" anchorx="margin"/>
+              </v:shape>
+            </w:pict>
+          </mc:Fallback>
+        </mc:AlternateContent>
+      </w:r>
+      <w:r>
+        <w:rPr>
+          <w:bCs/>
+          <w:noProof/>
+          <w:lang w:eastAsia="es-MX"/>
+        </w:rPr>
+        <w:drawing>
+          <wp:inline distT="0" distB="0" distL="0" distR="0" wp14:anchorId="1634E312" wp14:editId="05F7DAD9">
+            <wp:extent cx="2773284" cy="2590800"/>
+            <wp:effectExtent l="0" t="0" r="8255" b="0"/>
+            <wp:docPr id="11" name="Imagen 11" descr="Captura de pantalla de un celular con letras&#10;&#10;Descripción generada automáticamente"/>
+            <wp:cNvGraphicFramePr>
+              <a:graphicFrameLocks xmlns:a="http://schemas.openxmlformats.org/drawingml/2006/main" noChangeAspect="1"/>
+            </wp:cNvGraphicFramePr>
+            <a:graphic xmlns:a="http://schemas.openxmlformats.org/drawingml/2006/main">
+              <a:graphicData uri="http://schemas.openxmlformats.org/drawingml/2006/picture">
+                <pic:pic xmlns:pic="http://schemas.openxmlformats.org/drawingml/2006/picture">
+                  <pic:nvPicPr>
+                    <pic:cNvPr id="27" name="BoxPlotOriginal.png"/>
+                    <pic:cNvPicPr/>
+                  </pic:nvPicPr>
+                  <pic:blipFill rotWithShape="1">
+                    <a:blip r:embed="rId15">
+                      <a:extLst>
+                        <a:ext uri="{28A0092B-C50C-407E-A947-70E740481C1C}">
+                          <a14:useLocalDpi xmlns:a14="http://schemas.microsoft.com/office/drawing/2010/main" val="0"/>
+                        </a:ext>
+                      </a:extLst>
+                    </a:blip>
+                    <a:srcRect b="12484"/>
+                    <a:stretch/>
+                  </pic:blipFill>
+                  <pic:spPr bwMode="auto">
+                    <a:xfrm>
+                      <a:off x="0" y="0"/>
+                      <a:ext cx="2792783" cy="2609016"/>
+                    </a:xfrm>
+                    <a:prstGeom prst="rect">
+                      <a:avLst/>
+                    </a:prstGeom>
+                    <a:ln>
+                      <a:noFill/>
+                    </a:ln>
+                    <a:extLst>
+                      <a:ext uri="{53640926-AAD7-44D8-BBD7-CCE9431645EC}">
+                        <a14:shadowObscured xmlns:a14="http://schemas.microsoft.com/office/drawing/2010/main"/>
+                      </a:ext>
+                    </a:extLst>
+                  </pic:spPr>
+                </pic:pic>
+              </a:graphicData>
+            </a:graphic>
+          </wp:inline>
+        </w:drawing>
+      </w:r>
+      <w:r>
+        <w:rPr>
+          <w:bCs/>
+          <w:noProof/>
+        </w:rPr>
+        <w:t xml:space="preserve"> </w:t>
+      </w:r>
+      <w:r>
+        <w:rPr>
+          <w:bCs/>
+          <w:noProof/>
+          <w:lang w:eastAsia="es-MX"/>
+        </w:rPr>
+        <w:drawing>
+          <wp:inline distT="0" distB="0" distL="0" distR="0" wp14:anchorId="109357E1" wp14:editId="7F9F0A2F">
+            <wp:extent cx="2773282" cy="2606040"/>
+            <wp:effectExtent l="0" t="0" r="8255" b="3810"/>
+            <wp:docPr id="15" name="Imagen 15"/>
+            <wp:cNvGraphicFramePr>
+              <a:graphicFrameLocks xmlns:a="http://schemas.openxmlformats.org/drawingml/2006/main" noChangeAspect="1"/>
+            </wp:cNvGraphicFramePr>
+            <a:graphic xmlns:a="http://schemas.openxmlformats.org/drawingml/2006/main">
+              <a:graphicData uri="http://schemas.openxmlformats.org/drawingml/2006/picture">
+                <pic:pic xmlns:pic="http://schemas.openxmlformats.org/drawingml/2006/picture">
+                  <pic:nvPicPr>
+                    <pic:cNvPr id="26" name="BoxPlotCorregido.png"/>
+                    <pic:cNvPicPr/>
+                  </pic:nvPicPr>
+                  <pic:blipFill rotWithShape="1">
+                    <a:blip r:embed="rId16">
+                      <a:extLst>
+                        <a:ext uri="{28A0092B-C50C-407E-A947-70E740481C1C}">
+                          <a14:useLocalDpi xmlns:a14="http://schemas.microsoft.com/office/drawing/2010/main" val="0"/>
+                        </a:ext>
+                      </a:extLst>
+                    </a:blip>
+                    <a:srcRect b="11969"/>
+                    <a:stretch/>
+                  </pic:blipFill>
+                  <pic:spPr bwMode="auto">
+                    <a:xfrm>
+                      <a:off x="0" y="0"/>
+                      <a:ext cx="2796838" cy="2628175"/>
+                    </a:xfrm>
+                    <a:prstGeom prst="rect">
+                      <a:avLst/>
+                    </a:prstGeom>
+                    <a:ln>
+                      <a:noFill/>
+                    </a:ln>
+                    <a:extLst>
+                      <a:ext uri="{53640926-AAD7-44D8-BBD7-CCE9431645EC}">
+                        <a14:shadowObscured xmlns:a14="http://schemas.microsoft.com/office/drawing/2010/main"/>
+                      </a:ext>
+                    </a:extLst>
+                  </pic:spPr>
+                </pic:pic>
+              </a:graphicData>
+            </a:graphic>
+          </wp:inline>
+        </w:drawing>
+      </w:r>
+    </w:p>
+    <w:p>
+      <w:pPr>
+        <w:spacing w:line="360" w:lineRule="auto"/>
+        <w:jc w:val="both"/>
+        <w:rPr>
+          <w:bCs/>
+        </w:rPr>
+      </w:pPr>
+    </w:p>
+    <w:p>
+      <w:pPr>
+        <w:spacing w:line="360" w:lineRule="auto"/>
+        <w:jc w:val="both"/>
+        <w:rPr>
+          <w:bCs/>
+        </w:rPr>
+      </w:pPr>
+      <w:r>
+        <w:rPr>
+          <w:bCs/>
+        </w:rPr>
+        <w:t>Además, averiguamos la c</w:t>
+      </w:r>
+      <w:r>
+        <w:rPr>
+          <w:bCs/>
+        </w:rPr>
+        <w:t>ausa de dichos valores atípicos;</w:t>
+      </w:r>
+      <w:r>
+        <w:rPr>
+          <w:bCs/>
+        </w:rPr>
+        <w:t xml:space="preserve"> de acuerdo con la estimación de la organización </w:t>
+      </w:r>
+      <w:proofErr w:type="spellStart"/>
+      <w:r>
+        <w:rPr>
+          <w:bCs/>
+        </w:rPr>
+        <w:t>Oxfam</w:t>
+      </w:r>
+      <w:proofErr w:type="spellEnd"/>
+      <w:r>
+        <w:rPr>
+          <w:bCs/>
+        </w:rPr>
+        <w:t xml:space="preserve">, en México el 1% de la población recibe alrededor del 21% del ingreso de todo el país. Asimismo, </w:t>
+      </w:r>
+      <w:r>
+        <w:rPr>
+          <w:bCs/>
+          <w:i/>
+          <w:iCs/>
+        </w:rPr>
+        <w:t>El Economista</w:t>
+      </w:r>
+      <w:r>
+        <w:rPr>
+          <w:bCs/>
+        </w:rPr>
+        <w:t xml:space="preserve"> menciona que México forma parte del 25% de los países con mayores niveles de desigualdad y que, según datos del Banco de México, posee un Coeficiente de </w:t>
+      </w:r>
+      <w:proofErr w:type="spellStart"/>
+      <w:r>
+        <w:rPr>
+          <w:bCs/>
+        </w:rPr>
+        <w:t>Gini</w:t>
+      </w:r>
+      <w:proofErr w:type="spellEnd"/>
+      <w:r>
+        <w:rPr>
+          <w:bCs/>
+        </w:rPr>
+        <w:t xml:space="preserve"> de </w:t>
+      </w:r>
+      <w:r>
+        <w:rPr>
+          <w:bCs/>
+        </w:rPr>
+        <w:t>0</w:t>
+      </w:r>
+      <w:r>
+        <w:rPr>
+          <w:bCs/>
+        </w:rPr>
+        <w:t xml:space="preserve">.48, dicho coeficiente mide la desigualdad salarial donde 0 indica la máxima igualdad y 1 la máxima desigualdad. Por lo anterior consideramos </w:t>
+      </w:r>
+      <w:r>
+        <w:rPr>
+          <w:bCs/>
+        </w:rPr>
+        <w:t>más adecuado</w:t>
+      </w:r>
+      <w:r>
+        <w:rPr>
+          <w:bCs/>
+        </w:rPr>
+        <w:t xml:space="preserve"> estimar los datos aberrantes para tener un modelo que sea válido para todas las observaci</w:t>
+      </w:r>
+      <w:r>
+        <w:rPr>
+          <w:bCs/>
+        </w:rPr>
+        <w:t>ones.</w:t>
+      </w:r>
     </w:p>
     <w:p>
       <w:pPr>
@@ -10529,7 +12000,7 @@
           <w:szCs w:val="24"/>
         </w:rPr>
       </w:pPr>
-      <w:bookmarkStart w:id="13" w:name="_Toc40476306"/>
+      <w:bookmarkStart w:id="13" w:name="_Toc40535211"/>
       <w:r>
         <w:rPr>
           <w:rFonts w:ascii="Times New Roman" w:hAnsi="Times New Roman" w:cs="Times New Roman"/>
@@ -10558,6 +12029,7 @@
       <w:r>
         <w:rPr>
           <w:noProof/>
+          <w:lang w:eastAsia="es-MX"/>
         </w:rPr>
         <w:lastRenderedPageBreak/>
         <mc:AlternateContent>
@@ -10616,7 +12088,10 @@
                               </w:rPr>
                             </w:pPr>
                             <w:r>
-                              <w:t>Gráfica 8: Densidad de los residuos, modelo corregido</w:t>
+                              <w:t>Gráfica 10</w:t>
+                            </w:r>
+                            <w:r>
+                              <w:t>: Densidad de los residuos, modelo corregido</w:t>
                             </w:r>
                           </w:p>
                         </w:txbxContent>
@@ -10635,11 +12110,7 @@
           </mc:Choice>
           <mc:Fallback>
             <w:pict>
-              <v:shapetype w14:anchorId="53AD4459" id="_x0000_t202" coordsize="21600,21600" o:spt="202" path="m,l,21600r21600,l21600,xe">
-                <v:stroke joinstyle="miter"/>
-                <v:path gradientshapeok="t" o:connecttype="rect"/>
-              </v:shapetype>
-              <v:shape id="Cuadro de texto 14" o:spid="_x0000_s1034" type="#_x0000_t202" style="position:absolute;margin-left:233.7pt;margin-top:135.8pt;width:226.75pt;height:.05pt;z-index:-251624448;visibility:visible;mso-wrap-style:square;mso-wrap-distance-left:9pt;mso-wrap-distance-top:0;mso-wrap-distance-right:9pt;mso-wrap-distance-bottom:0;mso-position-horizontal:absolute;mso-position-horizontal-relative:text;mso-position-vertical:absolute;mso-position-vertical-relative:text;v-text-anchor:top" o:gfxdata="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" stroked="f">
+              <v:shape w14:anchorId="53AD4459" id="Cuadro de texto 14" o:spid="_x0000_s1038" type="#_x0000_t202" style="position:absolute;margin-left:233.7pt;margin-top:135.8pt;width:226.75pt;height:.05pt;z-index:-251624448;visibility:visible;mso-wrap-style:square;mso-wrap-distance-left:9pt;mso-wrap-distance-top:0;mso-wrap-distance-right:9pt;mso-wrap-distance-bottom:0;mso-position-horizontal:absolute;mso-position-horizontal-relative:text;mso-position-vertical:absolute;mso-position-vertical-relative:text;v-text-anchor:top" o:gfxdata="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" stroked="f">
                 <v:textbox style="mso-fit-shape-to-text:t" inset="0,0,0,0">
                   <w:txbxContent>
                     <w:p>
@@ -10654,7 +12125,10 @@
                         </w:rPr>
                       </w:pPr>
                       <w:r>
-                        <w:t>Gráfica 8: Densidad de los residuos, modelo corregido</w:t>
+                        <w:t>Gráfica 10</w:t>
+                      </w:r>
+                      <w:r>
+                        <w:t>: Densidad de los residuos, modelo corregido</w:t>
                       </w:r>
                     </w:p>
                   </w:txbxContent>
@@ -10668,6 +12142,7 @@
       <w:r>
         <w:rPr>
           <w:noProof/>
+          <w:lang w:eastAsia="es-MX"/>
         </w:rPr>
         <mc:AlternateContent>
           <mc:Choice Requires="wps">
@@ -10725,7 +12200,10 @@
                               </w:rPr>
                             </w:pPr>
                             <w:r>
-                              <w:t>Gráfica 7: Histograma de residuos, modelo corregido</w:t>
+                              <w:t>Gráfica 9</w:t>
+                            </w:r>
+                            <w:r>
+                              <w:t>: Histograma de residuos, modelo corregido</w:t>
                             </w:r>
                           </w:p>
                         </w:txbxContent>
@@ -10744,7 +12222,7 @@
           </mc:Choice>
           <mc:Fallback>
             <w:pict>
-              <v:shape w14:anchorId="7D16040A" id="Cuadro de texto 10" o:spid="_x0000_s1035" type="#_x0000_t202" style="position:absolute;margin-left:.1pt;margin-top:134.95pt;width:226.75pt;height:.05pt;z-index:-251626496;visibility:visible;mso-wrap-style:square;mso-wrap-distance-left:9pt;mso-wrap-distance-top:0;mso-wrap-distance-right:9pt;mso-wrap-distance-bottom:0;mso-position-horizontal:absolute;mso-position-horizontal-relative:text;mso-position-vertical:absolute;mso-position-vertical-relative:text;v-text-anchor:top" o:gfxdata="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" stroked="f">
+              <v:shape w14:anchorId="7D16040A" id="Cuadro de texto 10" o:spid="_x0000_s1039" type="#_x0000_t202" style="position:absolute;margin-left:.1pt;margin-top:134.95pt;width:226.75pt;height:.05pt;z-index:-251626496;visibility:visible;mso-wrap-style:square;mso-wrap-distance-left:9pt;mso-wrap-distance-top:0;mso-wrap-distance-right:9pt;mso-wrap-distance-bottom:0;mso-position-horizontal:absolute;mso-position-horizontal-relative:text;mso-position-vertical:absolute;mso-position-vertical-relative:text;v-text-anchor:top" o:gfxdata="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" stroked="f">
                 <v:textbox style="mso-fit-shape-to-text:t" inset="0,0,0,0">
                   <w:txbxContent>
                     <w:p>
@@ -10759,7 +12237,10 @@
                         </w:rPr>
                       </w:pPr>
                       <w:r>
-                        <w:t>Gráfica 7: Histograma de residuos, modelo corregido</w:t>
+                        <w:t>Gráfica 9</w:t>
+                      </w:r>
+                      <w:r>
+                        <w:t>: Histograma de residuos, modelo corregido</w:t>
                       </w:r>
                     </w:p>
                   </w:txbxContent>
@@ -10782,6 +12263,7 @@
       <w:r>
         <w:rPr>
           <w:noProof/>
+          <w:lang w:eastAsia="es-MX"/>
         </w:rPr>
         <w:drawing>
           <wp:inline distT="0" distB="0" distL="0" distR="0" wp14:anchorId="30C2AB22" wp14:editId="5F4A36EA">
@@ -10801,7 +12283,7 @@
                     </pic:cNvPicPr>
                   </pic:nvPicPr>
                   <pic:blipFill>
-                    <a:blip r:embed="rId14" cstate="print">
+                    <a:blip r:embed="rId17" cstate="print">
                       <a:extLst>
                         <a:ext uri="{28A0092B-C50C-407E-A947-70E740481C1C}">
                           <a14:useLocalDpi xmlns:a14="http://schemas.microsoft.com/office/drawing/2010/main" val="0"/>
@@ -10853,6 +12335,7 @@
       <w:r>
         <w:rPr>
           <w:noProof/>
+          <w:lang w:eastAsia="es-MX"/>
         </w:rPr>
         <w:drawing>
           <wp:inline distT="0" distB="0" distL="0" distR="0" wp14:anchorId="1416D9CF" wp14:editId="4BAE8655">
@@ -10872,7 +12355,7 @@
                     </pic:cNvPicPr>
                   </pic:nvPicPr>
                   <pic:blipFill>
-                    <a:blip r:embed="rId15" cstate="print">
+                    <a:blip r:embed="rId18" cstate="print">
                       <a:extLst>
                         <a:ext uri="{28A0092B-C50C-407E-A947-70E740481C1C}">
                           <a14:useLocalDpi xmlns:a14="http://schemas.microsoft.com/office/drawing/2010/main" val="0"/>
@@ -10909,12 +12392,9 @@
     </w:p>
     <w:p>
       <w:pPr>
+        <w:spacing w:line="360" w:lineRule="auto"/>
         <w:ind w:firstLine="708"/>
-      </w:pPr>
-    </w:p>
-    <w:p>
-      <w:pPr>
-        <w:ind w:firstLine="708"/>
+        <w:jc w:val="both"/>
       </w:pPr>
       <w:r>
         <w:t>P</w:t>
@@ -11212,6 +12692,7 @@
       <w:r>
         <w:rPr>
           <w:noProof/>
+          <w:lang w:eastAsia="es-MX"/>
         </w:rPr>
         <mc:AlternateContent>
           <mc:Choice Requires="wps">
@@ -11269,7 +12750,10 @@
                               </w:rPr>
                             </w:pPr>
                             <w:r>
-                              <w:t>Gráfica 10: Densidad de los residuos, m. transformado</w:t>
+                              <w:t>Gráfica 12</w:t>
+                            </w:r>
+                            <w:r>
+                              <w:t>: Densidad de los residuos, m. transformado</w:t>
                             </w:r>
                           </w:p>
                         </w:txbxContent>
@@ -11288,7 +12772,7 @@
           </mc:Choice>
           <mc:Fallback>
             <w:pict>
-              <v:shape w14:anchorId="37D20DAD" id="Cuadro de texto 21" o:spid="_x0000_s1036" type="#_x0000_t202" style="position:absolute;margin-left:240.25pt;margin-top:139.9pt;width:226.75pt;height:.05pt;z-index:-251620352;visibility:visible;mso-wrap-style:square;mso-wrap-distance-left:9pt;mso-wrap-distance-top:0;mso-wrap-distance-right:9pt;mso-wrap-distance-bottom:0;mso-position-horizontal:absolute;mso-position-horizontal-relative:text;mso-position-vertical:absolute;mso-position-vertical-relative:text;v-text-anchor:top" o:gfxdata="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" stroked="f">
+              <v:shape w14:anchorId="37D20DAD" id="Cuadro de texto 21" o:spid="_x0000_s1040" type="#_x0000_t202" style="position:absolute;margin-left:240.25pt;margin-top:139.9pt;width:226.75pt;height:.05pt;z-index:-251620352;visibility:visible;mso-wrap-style:square;mso-wrap-distance-left:9pt;mso-wrap-distance-top:0;mso-wrap-distance-right:9pt;mso-wrap-distance-bottom:0;mso-position-horizontal:absolute;mso-position-horizontal-relative:text;mso-position-vertical:absolute;mso-position-vertical-relative:text;v-text-anchor:top" o:gfxdata="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" stroked="f">
                 <v:textbox style="mso-fit-shape-to-text:t" inset="0,0,0,0">
                   <w:txbxContent>
                     <w:p>
@@ -11303,7 +12787,10 @@
                         </w:rPr>
                       </w:pPr>
                       <w:r>
-                        <w:t>Gráfica 10: Densidad de los residuos, m. transformado</w:t>
+                        <w:t>Gráfica 12</w:t>
+                      </w:r>
+                      <w:r>
+                        <w:t>: Densidad de los residuos, m. transformado</w:t>
                       </w:r>
                     </w:p>
                   </w:txbxContent>
@@ -11326,6 +12813,7 @@
       <w:r>
         <w:rPr>
           <w:noProof/>
+          <w:lang w:eastAsia="es-MX"/>
         </w:rPr>
         <w:drawing>
           <wp:inline distT="0" distB="0" distL="0" distR="0" wp14:anchorId="711B8D6F" wp14:editId="65ED69A0">
@@ -11345,7 +12833,7 @@
                     </pic:cNvPicPr>
                   </pic:nvPicPr>
                   <pic:blipFill>
-                    <a:blip r:embed="rId16" cstate="print">
+                    <a:blip r:embed="rId19" cstate="print">
                       <a:extLst>
                         <a:ext uri="{28A0092B-C50C-407E-A947-70E740481C1C}">
                           <a14:useLocalDpi xmlns:a14="http://schemas.microsoft.com/office/drawing/2010/main" val="0"/>
@@ -11397,6 +12885,7 @@
       <w:r>
         <w:rPr>
           <w:noProof/>
+          <w:lang w:eastAsia="es-MX"/>
         </w:rPr>
         <w:drawing>
           <wp:inline distT="0" distB="0" distL="0" distR="0" wp14:anchorId="5C6B5AFE" wp14:editId="640D33FE">
@@ -11416,7 +12905,7 @@
                     </pic:cNvPicPr>
                   </pic:nvPicPr>
                   <pic:blipFill>
-                    <a:blip r:embed="rId17" cstate="print">
+                    <a:blip r:embed="rId20" cstate="print">
                       <a:extLst>
                         <a:ext uri="{28A0092B-C50C-407E-A947-70E740481C1C}">
                           <a14:useLocalDpi xmlns:a14="http://schemas.microsoft.com/office/drawing/2010/main" val="0"/>
@@ -11462,6 +12951,7 @@
           <w:noProof/>
           <w:sz w:val="16"/>
           <w:szCs w:val="16"/>
+          <w:lang w:eastAsia="es-MX"/>
         </w:rPr>
         <mc:AlternateContent>
           <mc:Choice Requires="wps">
@@ -11519,7 +13009,10 @@
                               </w:rPr>
                             </w:pPr>
                             <w:r>
-                              <w:t>Gráfica 9: Histograma de residuos, m. transformado</w:t>
+                              <w:t>Gráfica 11</w:t>
+                            </w:r>
+                            <w:r>
+                              <w:t>: Histograma de residuos, m. transformado</w:t>
                             </w:r>
                           </w:p>
                         </w:txbxContent>
@@ -11538,7 +13031,7 @@
           </mc:Choice>
           <mc:Fallback>
             <w:pict>
-              <v:shape w14:anchorId="07B28FCE" id="Cuadro de texto 20" o:spid="_x0000_s1037" type="#_x0000_t202" style="position:absolute;left:0;text-align:left;margin-left:-.05pt;margin-top:9.7pt;width:226.75pt;height:.05pt;z-index:-251622400;visibility:visible;mso-wrap-style:square;mso-wrap-distance-left:9pt;mso-wrap-distance-top:0;mso-wrap-distance-right:9pt;mso-wrap-distance-bottom:0;mso-position-horizontal:absolute;mso-position-horizontal-relative:text;mso-position-vertical:absolute;mso-position-vertical-relative:text;v-text-anchor:top" o:gfxdata="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" stroked="f">
+              <v:shape w14:anchorId="07B28FCE" id="Cuadro de texto 20" o:spid="_x0000_s1041" type="#_x0000_t202" style="position:absolute;left:0;text-align:left;margin-left:-.05pt;margin-top:9.7pt;width:226.75pt;height:.05pt;z-index:-251622400;visibility:visible;mso-wrap-style:square;mso-wrap-distance-left:9pt;mso-wrap-distance-top:0;mso-wrap-distance-right:9pt;mso-wrap-distance-bottom:0;mso-position-horizontal:absolute;mso-position-horizontal-relative:text;mso-position-vertical:absolute;mso-position-vertical-relative:text;v-text-anchor:top" o:gfxdata="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" stroked="f">
                 <v:textbox style="mso-fit-shape-to-text:t" inset="0,0,0,0">
                   <w:txbxContent>
                     <w:p>
@@ -11553,7 +13046,10 @@
                         </w:rPr>
                       </w:pPr>
                       <w:r>
-                        <w:t>Gráfica 9: Histograma de residuos, m. transformado</w:t>
+                        <w:t>Gráfica 11</w:t>
+                      </w:r>
+                      <w:r>
+                        <w:t>: Histograma de residuos, m. transformado</w:t>
                       </w:r>
                     </w:p>
                   </w:txbxContent>
@@ -11653,69 +13149,44 @@
     </w:p>
     <w:p>
       <w:pPr>
-        <w:spacing w:line="360" w:lineRule="auto"/>
-        <w:jc w:val="both"/>
-        <w:rPr>
+        <w:pStyle w:val="Ttulo2"/>
+        <w:rPr>
+          <w:rFonts w:ascii="Times New Roman" w:hAnsi="Times New Roman" w:cs="Times New Roman"/>
           <w:b/>
+          <w:color w:val="auto"/>
+          <w:sz w:val="24"/>
+          <w:szCs w:val="24"/>
           <w:lang w:val="es"/>
         </w:rPr>
       </w:pPr>
-      <w:bookmarkStart w:id="14" w:name="_GoBack"/>
+      <w:bookmarkStart w:id="14" w:name="_Toc40535212"/>
+      <w:r>
+        <w:rPr>
+          <w:rFonts w:ascii="Times New Roman" w:hAnsi="Times New Roman" w:cs="Times New Roman"/>
+          <w:b/>
+          <w:color w:val="auto"/>
+          <w:sz w:val="24"/>
+          <w:szCs w:val="24"/>
+        </w:rPr>
+        <w:t>5.7 Heteroscedasticidad</w:t>
+      </w:r>
       <w:bookmarkEnd w:id="14"/>
       <w:r>
         <w:rPr>
+          <w:rFonts w:ascii="Times New Roman" w:hAnsi="Times New Roman" w:cs="Times New Roman"/>
           <w:b/>
-        </w:rPr>
-        <w:t xml:space="preserve">5.7 Heteroscedasticidad </w:t>
+          <w:color w:val="auto"/>
+          <w:sz w:val="24"/>
+          <w:szCs w:val="24"/>
+        </w:rPr>
+        <w:t xml:space="preserve"> </w:t>
       </w:r>
     </w:p>
     <w:p>
       <w:pPr>
-        <w:spacing w:line="360" w:lineRule="auto"/>
-        <w:jc w:val="both"/>
-        <w:outlineLvl w:val="0"/>
         <w:rPr>
           <w:b/>
           <w:lang w:val="es"/>
-        </w:rPr>
-      </w:pPr>
-      <w:bookmarkStart w:id="15" w:name="_Toc40476308"/>
-    </w:p>
-    <w:p>
-      <w:pPr>
-        <w:pStyle w:val="Prrafodelista"/>
-        <w:numPr>
-          <w:ilvl w:val="0"/>
-          <w:numId w:val="1"/>
-        </w:numPr>
-        <w:spacing w:line="360" w:lineRule="auto"/>
-        <w:jc w:val="both"/>
-        <w:outlineLvl w:val="0"/>
-        <w:rPr>
-          <w:rFonts w:ascii="Times New Roman" w:hAnsi="Times New Roman" w:cs="Times New Roman"/>
-          <w:b/>
-          <w:sz w:val="24"/>
-          <w:szCs w:val="24"/>
-        </w:rPr>
-      </w:pPr>
-      <w:r>
-        <w:rPr>
-          <w:rFonts w:ascii="Times New Roman" w:hAnsi="Times New Roman" w:cs="Times New Roman"/>
-          <w:b/>
-          <w:sz w:val="24"/>
-          <w:szCs w:val="24"/>
-        </w:rPr>
-        <w:t>Conclusión</w:t>
-      </w:r>
-      <w:bookmarkEnd w:id="15"/>
-    </w:p>
-    <w:p>
-      <w:pPr>
-        <w:spacing w:line="360" w:lineRule="auto"/>
-        <w:jc w:val="both"/>
-        <w:outlineLvl w:val="0"/>
-        <w:rPr>
-          <w:b/>
         </w:rPr>
       </w:pPr>
     </w:p>
@@ -11730,24 +13201,24 @@
         <w:jc w:val="both"/>
         <w:outlineLvl w:val="0"/>
         <w:rPr>
-          <w:rFonts w:ascii="Times New Roman" w:eastAsia="Times New Roman" w:hAnsi="Times New Roman" w:cs="Times New Roman"/>
-          <w:color w:val="333333"/>
-          <w:sz w:val="24"/>
-          <w:szCs w:val="24"/>
-          <w:highlight w:val="white"/>
-        </w:rPr>
-      </w:pPr>
-      <w:bookmarkStart w:id="16" w:name="_Toc40476309"/>
-      <w:r>
-        <w:rPr>
           <w:rFonts w:ascii="Times New Roman" w:hAnsi="Times New Roman" w:cs="Times New Roman"/>
           <w:b/>
           <w:sz w:val="24"/>
           <w:szCs w:val="24"/>
         </w:rPr>
-        <w:t>Referencias</w:t>
-      </w:r>
-      <w:bookmarkEnd w:id="16"/>
+      </w:pPr>
+      <w:bookmarkStart w:id="15" w:name="_Toc40535213"/>
+      <w:r>
+        <w:rPr>
+          <w:rFonts w:ascii="Times New Roman" w:hAnsi="Times New Roman" w:cs="Times New Roman"/>
+          <w:b/>
+          <w:sz w:val="24"/>
+          <w:szCs w:val="24"/>
+        </w:rPr>
+        <w:lastRenderedPageBreak/>
+        <w:t>Conclusión</w:t>
+      </w:r>
+      <w:bookmarkEnd w:id="15"/>
     </w:p>
     <w:p>
       <w:pPr>
@@ -11755,21 +13226,132 @@
         <w:jc w:val="both"/>
         <w:outlineLvl w:val="0"/>
         <w:rPr>
+          <w:b/>
+        </w:rPr>
+      </w:pPr>
+    </w:p>
+    <w:p>
+      <w:pPr>
+        <w:pStyle w:val="Prrafodelista"/>
+        <w:numPr>
+          <w:ilvl w:val="0"/>
+          <w:numId w:val="1"/>
+        </w:numPr>
+        <w:spacing w:line="360" w:lineRule="auto"/>
+        <w:jc w:val="both"/>
+        <w:outlineLvl w:val="0"/>
+        <w:rPr>
+          <w:rFonts w:ascii="Times New Roman" w:eastAsia="Times New Roman" w:hAnsi="Times New Roman" w:cs="Times New Roman"/>
           <w:color w:val="333333"/>
+          <w:sz w:val="24"/>
+          <w:szCs w:val="24"/>
           <w:highlight w:val="white"/>
         </w:rPr>
       </w:pPr>
-      <w:r>
-        <w:rPr>
-          <w:color w:val="333333"/>
+      <w:bookmarkStart w:id="16" w:name="_Toc40535214"/>
+      <w:r>
+        <w:rPr>
+          <w:rFonts w:ascii="Times New Roman" w:hAnsi="Times New Roman" w:cs="Times New Roman"/>
+          <w:b/>
+          <w:sz w:val="24"/>
+          <w:szCs w:val="24"/>
+        </w:rPr>
+        <w:t>Referencias</w:t>
+      </w:r>
+      <w:bookmarkEnd w:id="16"/>
+    </w:p>
+    <w:p>
+      <w:pPr>
+        <w:pStyle w:val="Prrafodelista"/>
+        <w:numPr>
+          <w:ilvl w:val="0"/>
+          <w:numId w:val="3"/>
+        </w:numPr>
+        <w:spacing w:line="360" w:lineRule="auto"/>
+        <w:jc w:val="both"/>
+        <w:rPr>
+          <w:rFonts w:ascii="Times New Roman" w:hAnsi="Times New Roman" w:cs="Times New Roman"/>
+          <w:sz w:val="24"/>
+          <w:szCs w:val="24"/>
+        </w:rPr>
+      </w:pPr>
+      <w:r>
+        <w:rPr>
+          <w:rStyle w:val="Hipervnculo"/>
+          <w:rFonts w:ascii="Times New Roman" w:hAnsi="Times New Roman" w:cs="Times New Roman"/>
+          <w:color w:val="000000" w:themeColor="text1"/>
+          <w:sz w:val="24"/>
+          <w:szCs w:val="24"/>
           <w:highlight w:val="white"/>
-        </w:rPr>
-        <w:t xml:space="preserve">Encuesta Nacional de Ingresos y Gastos de los Hogares 2018. INEGI (2019). Recuperado el día 20 de abril de 2020 de: </w:t>
-      </w:r>
-      <w:hyperlink r:id="rId18">
+          <w:u w:val="none"/>
+        </w:rPr>
+        <w:t>García A. (2020). 5 gráficos sobre la desigualdad en México. Recuperado el día 16 de mayo de 2020 de</w:t>
+      </w:r>
+      <w:r>
+        <w:rPr>
+          <w:rStyle w:val="Hipervnculo"/>
+          <w:rFonts w:ascii="Times New Roman" w:hAnsi="Times New Roman" w:cs="Times New Roman"/>
+          <w:color w:val="000000" w:themeColor="text1"/>
+          <w:sz w:val="24"/>
+          <w:szCs w:val="24"/>
+          <w:u w:val="none"/>
+        </w:rPr>
+        <w:t>:</w:t>
+      </w:r>
+      <w:r>
+        <w:rPr>
+          <w:rFonts w:ascii="Times New Roman" w:hAnsi="Times New Roman" w:cs="Times New Roman"/>
+          <w:sz w:val="24"/>
+          <w:szCs w:val="24"/>
+        </w:rPr>
+        <w:t xml:space="preserve"> </w:t>
+      </w:r>
+      <w:hyperlink r:id="rId21" w:history="1">
         <w:r>
           <w:rPr>
+            <w:rStyle w:val="Hipervnculo"/>
+            <w:rFonts w:ascii="Times New Roman" w:hAnsi="Times New Roman" w:cs="Times New Roman"/>
+            <w:sz w:val="24"/>
+            <w:szCs w:val="24"/>
+          </w:rPr>
+          <w:t>https://www.eleconomista.com.mx/economia/5-graficos-sobre-la-desigualdad-en-Mexico-20200223-0001.html</w:t>
+        </w:r>
+      </w:hyperlink>
+    </w:p>
+    <w:p>
+      <w:pPr>
+        <w:pStyle w:val="Prrafodelista"/>
+        <w:numPr>
+          <w:ilvl w:val="0"/>
+          <w:numId w:val="3"/>
+        </w:numPr>
+        <w:spacing w:line="360" w:lineRule="auto"/>
+        <w:jc w:val="both"/>
+        <w:rPr>
+          <w:rFonts w:ascii="Times New Roman" w:hAnsi="Times New Roman" w:cs="Times New Roman"/>
+          <w:color w:val="333333"/>
+          <w:sz w:val="24"/>
+          <w:szCs w:val="24"/>
+          <w:highlight w:val="white"/>
+        </w:rPr>
+      </w:pPr>
+      <w:r>
+        <w:rPr>
+          <w:rFonts w:ascii="Times New Roman" w:hAnsi="Times New Roman" w:cs="Times New Roman"/>
+          <w:color w:val="333333"/>
+          <w:sz w:val="24"/>
+          <w:szCs w:val="24"/>
+          <w:highlight w:val="white"/>
+        </w:rPr>
+        <w:t xml:space="preserve">Encuesta Nacional de Ingresos y Gastos de los Hogares 2018. INEGI (2019). Recuperado el día 20 de abril de 2020 de: </w:t>
+      </w:r>
+      <w:hyperlink r:id="rId22">
+        <w:r>
+          <w:rPr>
+            <w:rFonts w:ascii="Times New Roman" w:hAnsi="Times New Roman" w:cs="Times New Roman"/>
             <w:color w:val="1155CC"/>
+            <w:sz w:val="24"/>
+            <w:szCs w:val="24"/>
             <w:highlight w:val="white"/>
             <w:u w:val="single"/>
           </w:rPr>
@@ -11779,53 +13361,247 @@
     </w:p>
     <w:p>
       <w:pPr>
+        <w:pStyle w:val="Prrafodelista"/>
+        <w:numPr>
+          <w:ilvl w:val="0"/>
+          <w:numId w:val="3"/>
+        </w:numPr>
         <w:spacing w:line="360" w:lineRule="auto"/>
         <w:jc w:val="both"/>
         <w:rPr>
-          <w:color w:val="1155CC"/>
+          <w:rFonts w:ascii="Times New Roman" w:hAnsi="Times New Roman" w:cs="Times New Roman"/>
+          <w:sz w:val="24"/>
+          <w:szCs w:val="24"/>
           <w:highlight w:val="white"/>
           <w:u w:val="single"/>
         </w:rPr>
       </w:pPr>
       <w:r>
         <w:rPr>
+          <w:rFonts w:ascii="Times New Roman" w:hAnsi="Times New Roman" w:cs="Times New Roman"/>
           <w:color w:val="333333"/>
+          <w:sz w:val="24"/>
+          <w:szCs w:val="24"/>
           <w:highlight w:val="white"/>
         </w:rPr>
         <w:t xml:space="preserve">Estudio Básico de Comunidad Objetivo 2018. Centro de Integración Juvenil. Consultado el día 15 de mayo de 2020 de: </w:t>
       </w:r>
-      <w:hyperlink r:id="rId19">
+      <w:hyperlink r:id="rId23">
         <w:r>
           <w:rPr>
+            <w:rFonts w:ascii="Times New Roman" w:hAnsi="Times New Roman" w:cs="Times New Roman"/>
             <w:color w:val="1155CC"/>
+            <w:sz w:val="24"/>
+            <w:szCs w:val="24"/>
             <w:highlight w:val="white"/>
             <w:u w:val="single"/>
           </w:rPr>
           <w:t>http://www.cij.gob.mx/ebco2018-2024/9460/9460CSD.html</w:t>
         </w:r>
       </w:hyperlink>
-      <w:bookmarkStart w:id="17" w:name="_heading=h.997ojwnzbiwf" w:colFirst="0" w:colLast="0"/>
-      <w:bookmarkEnd w:id="17"/>
     </w:p>
     <w:p>
       <w:pPr>
+        <w:pStyle w:val="Prrafodelista"/>
+        <w:numPr>
+          <w:ilvl w:val="0"/>
+          <w:numId w:val="3"/>
+        </w:numPr>
         <w:spacing w:line="360" w:lineRule="auto"/>
         <w:jc w:val="both"/>
         <w:rPr>
+          <w:rFonts w:ascii="Times New Roman" w:hAnsi="Times New Roman" w:cs="Times New Roman"/>
           <w:color w:val="333333"/>
+          <w:sz w:val="24"/>
+          <w:szCs w:val="24"/>
           <w:highlight w:val="white"/>
         </w:rPr>
       </w:pPr>
       <w:r>
         <w:rPr>
+          <w:rFonts w:ascii="Times New Roman" w:hAnsi="Times New Roman" w:cs="Times New Roman"/>
           <w:color w:val="333333"/>
+          <w:sz w:val="24"/>
+          <w:szCs w:val="24"/>
           <w:highlight w:val="white"/>
         </w:rPr>
-        <w:t>Quintana, L. et al.. (2016). Econometría aplicada utilizando R. Ciudad de México, México: SAARE.</w:t>
-      </w:r>
+        <w:t xml:space="preserve">Quintana, L. </w:t>
+      </w:r>
+      <w:proofErr w:type="gramStart"/>
+      <w:r>
+        <w:rPr>
+          <w:rFonts w:ascii="Times New Roman" w:hAnsi="Times New Roman" w:cs="Times New Roman"/>
+          <w:color w:val="333333"/>
+          <w:sz w:val="24"/>
+          <w:szCs w:val="24"/>
+          <w:highlight w:val="white"/>
+        </w:rPr>
+        <w:t>et al..</w:t>
+      </w:r>
+      <w:proofErr w:type="gramEnd"/>
+      <w:r>
+        <w:rPr>
+          <w:rFonts w:ascii="Times New Roman" w:hAnsi="Times New Roman" w:cs="Times New Roman"/>
+          <w:color w:val="333333"/>
+          <w:sz w:val="24"/>
+          <w:szCs w:val="24"/>
+          <w:highlight w:val="white"/>
+        </w:rPr>
+        <w:t xml:space="preserve"> (2016). Econometría aplicada utilizando R. Ciudad de México, México: SAARE.</w:t>
+      </w:r>
+    </w:p>
+    <w:p>
+      <w:pPr>
+        <w:pStyle w:val="Prrafodelista"/>
+        <w:numPr>
+          <w:ilvl w:val="0"/>
+          <w:numId w:val="3"/>
+        </w:numPr>
+        <w:spacing w:line="360" w:lineRule="auto"/>
+        <w:jc w:val="both"/>
+        <w:rPr>
+          <w:rFonts w:ascii="Times New Roman" w:hAnsi="Times New Roman" w:cs="Times New Roman"/>
+          <w:b/>
+          <w:sz w:val="24"/>
+          <w:szCs w:val="24"/>
+        </w:rPr>
+      </w:pPr>
+      <w:r>
+        <w:rPr>
+          <w:rStyle w:val="Hipervnculo"/>
+          <w:rFonts w:ascii="Times New Roman" w:hAnsi="Times New Roman" w:cs="Times New Roman"/>
+          <w:color w:val="000000" w:themeColor="text1"/>
+          <w:sz w:val="24"/>
+          <w:szCs w:val="24"/>
+          <w:highlight w:val="white"/>
+          <w:u w:val="none"/>
+        </w:rPr>
+        <w:t xml:space="preserve">Torres A (2016). Coeficiente de </w:t>
+      </w:r>
+      <w:proofErr w:type="spellStart"/>
+      <w:r>
+        <w:rPr>
+          <w:rStyle w:val="Hipervnculo"/>
+          <w:rFonts w:ascii="Times New Roman" w:hAnsi="Times New Roman" w:cs="Times New Roman"/>
+          <w:color w:val="000000" w:themeColor="text1"/>
+          <w:sz w:val="24"/>
+          <w:szCs w:val="24"/>
+          <w:highlight w:val="white"/>
+          <w:u w:val="none"/>
+        </w:rPr>
+        <w:t>Gini</w:t>
+      </w:r>
+      <w:proofErr w:type="spellEnd"/>
+      <w:r>
+        <w:rPr>
+          <w:rStyle w:val="Hipervnculo"/>
+          <w:rFonts w:ascii="Times New Roman" w:hAnsi="Times New Roman" w:cs="Times New Roman"/>
+          <w:color w:val="000000" w:themeColor="text1"/>
+          <w:sz w:val="24"/>
+          <w:szCs w:val="24"/>
+          <w:highlight w:val="white"/>
+          <w:u w:val="none"/>
+        </w:rPr>
+        <w:t>, el detector de la desigualdad salarial. Recuperado el día 15 de mayo de 2020 de</w:t>
+      </w:r>
+      <w:r>
+        <w:rPr>
+          <w:rFonts w:ascii="Times New Roman" w:hAnsi="Times New Roman" w:cs="Times New Roman"/>
+          <w:sz w:val="24"/>
+          <w:szCs w:val="24"/>
+        </w:rPr>
+        <w:t xml:space="preserve">: </w:t>
+      </w:r>
+      <w:hyperlink r:id="rId24" w:history="1">
+        <w:r>
+          <w:rPr>
+            <w:rStyle w:val="Hipervnculo"/>
+            <w:rFonts w:ascii="Times New Roman" w:hAnsi="Times New Roman" w:cs="Times New Roman"/>
+            <w:sz w:val="24"/>
+            <w:szCs w:val="24"/>
+          </w:rPr>
+          <w:t>https://www.bbva.com/es/coeficiente-gini-detector-la-desigualdad-salarial/</w:t>
+        </w:r>
+      </w:hyperlink>
+    </w:p>
+    <w:p>
+      <w:pPr>
+        <w:pStyle w:val="Prrafodelista"/>
+        <w:numPr>
+          <w:ilvl w:val="0"/>
+          <w:numId w:val="3"/>
+        </w:numPr>
+        <w:spacing w:line="360" w:lineRule="auto"/>
+        <w:jc w:val="both"/>
+        <w:rPr>
+          <w:rFonts w:ascii="Times New Roman" w:eastAsia="Times New Roman" w:hAnsi="Times New Roman" w:cs="Times New Roman"/>
+          <w:color w:val="333333"/>
+          <w:sz w:val="24"/>
+          <w:szCs w:val="24"/>
+          <w:highlight w:val="white"/>
+        </w:rPr>
+      </w:pPr>
+      <w:hyperlink r:id="rId25" w:history="1">
+        <w:r>
+          <w:rPr>
+            <w:rStyle w:val="Hipervnculo"/>
+            <w:rFonts w:ascii="Times New Roman" w:hAnsi="Times New Roman" w:cs="Times New Roman"/>
+            <w:color w:val="000000" w:themeColor="text1"/>
+            <w:sz w:val="24"/>
+            <w:szCs w:val="24"/>
+            <w:highlight w:val="white"/>
+            <w:u w:val="none"/>
+          </w:rPr>
+          <w:t xml:space="preserve">Usla H. (2019). Desigualdad, la fractura de México. </w:t>
+        </w:r>
+        <w:r>
+          <w:rPr>
+            <w:rStyle w:val="Hipervnculo"/>
+            <w:rFonts w:ascii="Times New Roman" w:eastAsia="Times New Roman" w:hAnsi="Times New Roman" w:cs="Times New Roman"/>
+            <w:color w:val="000000" w:themeColor="text1"/>
+            <w:sz w:val="24"/>
+            <w:szCs w:val="24"/>
+            <w:highlight w:val="white"/>
+            <w:u w:val="none"/>
+          </w:rPr>
+          <w:t xml:space="preserve">Recuperado el día 15 de mayo de 2020 </w:t>
+        </w:r>
+        <w:r>
+          <w:rPr>
+            <w:rStyle w:val="Hipervnculo"/>
+            <w:rFonts w:ascii="Times New Roman" w:hAnsi="Times New Roman" w:cs="Times New Roman"/>
+            <w:color w:val="000000" w:themeColor="text1"/>
+            <w:sz w:val="24"/>
+            <w:szCs w:val="24"/>
+            <w:highlight w:val="white"/>
+            <w:u w:val="none"/>
+          </w:rPr>
+          <w:t>de</w:t>
+        </w:r>
+        <w:r>
+          <w:rPr>
+            <w:rStyle w:val="Hipervnculo"/>
+            <w:rFonts w:ascii="Times New Roman" w:hAnsi="Times New Roman" w:cs="Times New Roman"/>
+            <w:color w:val="000000" w:themeColor="text1"/>
+            <w:sz w:val="24"/>
+            <w:szCs w:val="24"/>
+            <w:u w:val="none"/>
+          </w:rPr>
+          <w:t xml:space="preserve">: </w:t>
+        </w:r>
+        <w:r>
+          <w:rPr>
+            <w:rStyle w:val="Hipervnculo"/>
+            <w:rFonts w:ascii="Times New Roman" w:hAnsi="Times New Roman" w:cs="Times New Roman"/>
+            <w:sz w:val="24"/>
+            <w:szCs w:val="24"/>
+          </w:rPr>
+          <w:t>https://www.elfinanciero.com.mx/bloomberg-businessweek/desigualdad-la-fractura-de-mexico</w:t>
+        </w:r>
+      </w:hyperlink>
     </w:p>
     <w:sectPr>
-      <w:footerReference w:type="default" r:id="rId20"/>
+      <w:footerReference w:type="default" r:id="rId26"/>
       <w:pgSz w:w="12240" w:h="15840"/>
       <w:pgMar w:top="1417" w:right="1701" w:bottom="1417" w:left="1701" w:header="708" w:footer="708" w:gutter="0"/>
       <w:pgNumType w:start="0"/>
@@ -11838,7 +13614,7 @@
 </file>
 
 <file path=word/endnotes.xml><?xml version="1.0" encoding="utf-8"?>
-<w:endnotes xmlns:wpc="http://schemas.microsoft.com/office/word/2010/wordprocessingCanvas" xmlns:cx="http://schemas.microsoft.com/office/drawing/2014/chartex" xmlns:cx1="http://schemas.microsoft.com/office/drawing/2015/9/8/chartex" xmlns:cx2="http://schemas.microsoft.com/office/drawing/2015/10/21/chartex" xmlns:cx3="http://schemas.microsoft.com/office/drawing/2016/5/9/chartex" xmlns:cx4="http://schemas.microsoft.com/office/drawing/2016/5/10/chartex" xmlns:cx5="http://schemas.microsoft.com/office/drawing/2016/5/11/chartex" xmlns:cx6="http://schemas.microsoft.com/office/drawing/2016/5/12/chartex" xmlns:cx7="http://schemas.microsoft.com/office/drawing/2016/5/13/chartex" xmlns:cx8="http://schemas.microsoft.com/office/drawing/2016/5/14/chartex" xmlns:mc="http://schemas.openxmlformats.org/markup-compatibility/2006" xmlns:aink="http://schemas.microsoft.com/office/drawing/2016/ink" xmlns:am3d="http://schemas.microsoft.com/office/drawing/2017/model3d" xmlns:o="urn:schemas-microsoft-com:office:office" xmlns:r="http://schemas.openxmlformats.org/officeDocument/2006/relationships" xmlns:m="http://schemas.openxmlformats.org/officeDocument/2006/math" xmlns:v="urn:schemas-microsoft-com:vml" xmlns:wp14="http://schemas.microsoft.com/office/word/2010/wordprocessingDrawing" xmlns:wp="http://schemas.openxmlformats.org/drawingml/2006/wordprocessingDrawing" xmlns:w10="urn:schemas-microsoft-com:office:word" xmlns:w="http://schemas.openxmlformats.org/wordprocessingml/2006/main" xmlns:w14="http://schemas.microsoft.com/office/word/2010/wordml" xmlns:w15="http://schemas.microsoft.com/office/word/2012/wordml" xmlns:w16cid="http://schemas.microsoft.com/office/word/2016/wordml/cid" xmlns:w16se="http://schemas.microsoft.com/office/word/2015/wordml/symex" xmlns:wpg="http://schemas.microsoft.com/office/word/2010/wordprocessingGroup" xmlns:wpi="http://schemas.microsoft.com/office/word/2010/wordprocessingInk" xmlns:wne="http://schemas.microsoft.com/office/word/2006/wordml" xmlns:wps="http://schemas.microsoft.com/office/word/2010/wordprocessingShape" mc:Ignorable="w14 w15 w16se w16cid wp14">
+<w:endnotes xmlns:wpc="http://schemas.microsoft.com/office/word/2010/wordprocessingCanvas" xmlns:cx="http://schemas.microsoft.com/office/drawing/2014/chartex" xmlns:mc="http://schemas.openxmlformats.org/markup-compatibility/2006" xmlns:o="urn:schemas-microsoft-com:office:office" xmlns:r="http://schemas.openxmlformats.org/officeDocument/2006/relationships" xmlns:m="http://schemas.openxmlformats.org/officeDocument/2006/math" xmlns:v="urn:schemas-microsoft-com:vml" xmlns:wp14="http://schemas.microsoft.com/office/word/2010/wordprocessingDrawing" xmlns:wp="http://schemas.openxmlformats.org/drawingml/2006/wordprocessingDrawing" xmlns:w10="urn:schemas-microsoft-com:office:word" xmlns:w="http://schemas.openxmlformats.org/wordprocessingml/2006/main" xmlns:w14="http://schemas.microsoft.com/office/word/2010/wordml" xmlns:w15="http://schemas.microsoft.com/office/word/2012/wordml" xmlns:w16se="http://schemas.microsoft.com/office/word/2015/wordml/symex" xmlns:wpg="http://schemas.microsoft.com/office/word/2010/wordprocessingGroup" xmlns:wpi="http://schemas.microsoft.com/office/word/2010/wordprocessingInk" xmlns:wne="http://schemas.microsoft.com/office/word/2006/wordml" xmlns:wps="http://schemas.microsoft.com/office/word/2010/wordprocessingShape" mc:Ignorable="w14 w15 w16se wp14">
   <w:endnote w:type="separator" w:id="-1">
     <w:p>
       <w:r>
@@ -11857,7 +13633,7 @@
 </file>
 
 <file path=word/footer1.xml><?xml version="1.0" encoding="utf-8"?>
-<w:ftr xmlns:wpc="http://schemas.microsoft.com/office/word/2010/wordprocessingCanvas" xmlns:cx="http://schemas.microsoft.com/office/drawing/2014/chartex" xmlns:cx1="http://schemas.microsoft.com/office/drawing/2015/9/8/chartex" xmlns:cx2="http://schemas.microsoft.com/office/drawing/2015/10/21/chartex" xmlns:cx3="http://schemas.microsoft.com/office/drawing/2016/5/9/chartex" xmlns:cx4="http://schemas.microsoft.com/office/drawing/2016/5/10/chartex" xmlns:cx5="http://schemas.microsoft.com/office/drawing/2016/5/11/chartex" xmlns:cx6="http://schemas.microsoft.com/office/drawing/2016/5/12/chartex" xmlns:cx7="http://schemas.microsoft.com/office/drawing/2016/5/13/chartex" xmlns:cx8="http://schemas.microsoft.com/office/drawing/2016/5/14/chartex" xmlns:mc="http://schemas.openxmlformats.org/markup-compatibility/2006" xmlns:aink="http://schemas.microsoft.com/office/drawing/2016/ink" xmlns:am3d="http://schemas.microsoft.com/office/drawing/2017/model3d" xmlns:o="urn:schemas-microsoft-com:office:office" xmlns:r="http://schemas.openxmlformats.org/officeDocument/2006/relationships" xmlns:m="http://schemas.openxmlformats.org/officeDocument/2006/math" xmlns:v="urn:schemas-microsoft-com:vml" xmlns:wp14="http://schemas.microsoft.com/office/word/2010/wordprocessingDrawing" xmlns:wp="http://schemas.openxmlformats.org/drawingml/2006/wordprocessingDrawing" xmlns:w10="urn:schemas-microsoft-com:office:word" xmlns:w="http://schemas.openxmlformats.org/wordprocessingml/2006/main" xmlns:w14="http://schemas.microsoft.com/office/word/2010/wordml" xmlns:w15="http://schemas.microsoft.com/office/word/2012/wordml" xmlns:w16cid="http://schemas.microsoft.com/office/word/2016/wordml/cid" xmlns:w16se="http://schemas.microsoft.com/office/word/2015/wordml/symex" xmlns:wpg="http://schemas.microsoft.com/office/word/2010/wordprocessingGroup" xmlns:wpi="http://schemas.microsoft.com/office/word/2010/wordprocessingInk" xmlns:wne="http://schemas.microsoft.com/office/word/2006/wordml" xmlns:wps="http://schemas.microsoft.com/office/word/2010/wordprocessingShape" mc:Ignorable="w14 w15 w16se w16cid wp14">
+<w:ftr xmlns:wpc="http://schemas.microsoft.com/office/word/2010/wordprocessingCanvas" xmlns:cx="http://schemas.microsoft.com/office/drawing/2014/chartex" xmlns:mc="http://schemas.openxmlformats.org/markup-compatibility/2006" xmlns:o="urn:schemas-microsoft-com:office:office" xmlns:r="http://schemas.openxmlformats.org/officeDocument/2006/relationships" xmlns:m="http://schemas.openxmlformats.org/officeDocument/2006/math" xmlns:v="urn:schemas-microsoft-com:vml" xmlns:wp14="http://schemas.microsoft.com/office/word/2010/wordprocessingDrawing" xmlns:wp="http://schemas.openxmlformats.org/drawingml/2006/wordprocessingDrawing" xmlns:w10="urn:schemas-microsoft-com:office:word" xmlns:w="http://schemas.openxmlformats.org/wordprocessingml/2006/main" xmlns:w14="http://schemas.microsoft.com/office/word/2010/wordml" xmlns:w15="http://schemas.microsoft.com/office/word/2012/wordml" xmlns:w16se="http://schemas.microsoft.com/office/word/2015/wordml/symex" xmlns:wpg="http://schemas.microsoft.com/office/word/2010/wordprocessingGroup" xmlns:wpi="http://schemas.microsoft.com/office/word/2010/wordprocessingInk" xmlns:wne="http://schemas.microsoft.com/office/word/2006/wordml" xmlns:wps="http://schemas.microsoft.com/office/word/2010/wordprocessingShape" mc:Ignorable="w14 w15 w16se wp14">
   <w:sdt>
     <w:sdtPr>
       <w:id w:val="2127491347"/>
@@ -11904,7 +13680,7 @@
             <w:noProof/>
             <w:lang w:val="es-ES"/>
           </w:rPr>
-          <w:t>1</w:t>
+          <w:t>12</w:t>
         </w:r>
         <w:r>
           <w:rPr>
@@ -11919,7 +13695,7 @@
 </file>
 
 <file path=word/footnotes.xml><?xml version="1.0" encoding="utf-8"?>
-<w:footnotes xmlns:wpc="http://schemas.microsoft.com/office/word/2010/wordprocessingCanvas" xmlns:cx="http://schemas.microsoft.com/office/drawing/2014/chartex" xmlns:cx1="http://schemas.microsoft.com/office/drawing/2015/9/8/chartex" xmlns:cx2="http://schemas.microsoft.com/office/drawing/2015/10/21/chartex" xmlns:cx3="http://schemas.microsoft.com/office/drawing/2016/5/9/chartex" xmlns:cx4="http://schemas.microsoft.com/office/drawing/2016/5/10/chartex" xmlns:cx5="http://schemas.microsoft.com/office/drawing/2016/5/11/chartex" xmlns:cx6="http://schemas.microsoft.com/office/drawing/2016/5/12/chartex" xmlns:cx7="http://schemas.microsoft.com/office/drawing/2016/5/13/chartex" xmlns:cx8="http://schemas.microsoft.com/office/drawing/2016/5/14/chartex" xmlns:mc="http://schemas.openxmlformats.org/markup-compatibility/2006" xmlns:aink="http://schemas.microsoft.com/office/drawing/2016/ink" xmlns:am3d="http://schemas.microsoft.com/office/drawing/2017/model3d" xmlns:o="urn:schemas-microsoft-com:office:office" xmlns:r="http://schemas.openxmlformats.org/officeDocument/2006/relationships" xmlns:m="http://schemas.openxmlformats.org/officeDocument/2006/math" xmlns:v="urn:schemas-microsoft-com:vml" xmlns:wp14="http://schemas.microsoft.com/office/word/2010/wordprocessingDrawing" xmlns:wp="http://schemas.openxmlformats.org/drawingml/2006/wordprocessingDrawing" xmlns:w10="urn:schemas-microsoft-com:office:word" xmlns:w="http://schemas.openxmlformats.org/wordprocessingml/2006/main" xmlns:w14="http://schemas.microsoft.com/office/word/2010/wordml" xmlns:w15="http://schemas.microsoft.com/office/word/2012/wordml" xmlns:w16cid="http://schemas.microsoft.com/office/word/2016/wordml/cid" xmlns:w16se="http://schemas.microsoft.com/office/word/2015/wordml/symex" xmlns:wpg="http://schemas.microsoft.com/office/word/2010/wordprocessingGroup" xmlns:wpi="http://schemas.microsoft.com/office/word/2010/wordprocessingInk" xmlns:wne="http://schemas.microsoft.com/office/word/2006/wordml" xmlns:wps="http://schemas.microsoft.com/office/word/2010/wordprocessingShape" mc:Ignorable="w14 w15 w16se w16cid wp14">
+<w:footnotes xmlns:wpc="http://schemas.microsoft.com/office/word/2010/wordprocessingCanvas" xmlns:cx="http://schemas.microsoft.com/office/drawing/2014/chartex" xmlns:mc="http://schemas.openxmlformats.org/markup-compatibility/2006" xmlns:o="urn:schemas-microsoft-com:office:office" xmlns:r="http://schemas.openxmlformats.org/officeDocument/2006/relationships" xmlns:m="http://schemas.openxmlformats.org/officeDocument/2006/math" xmlns:v="urn:schemas-microsoft-com:vml" xmlns:wp14="http://schemas.microsoft.com/office/word/2010/wordprocessingDrawing" xmlns:wp="http://schemas.openxmlformats.org/drawingml/2006/wordprocessingDrawing" xmlns:w10="urn:schemas-microsoft-com:office:word" xmlns:w="http://schemas.openxmlformats.org/wordprocessingml/2006/main" xmlns:w14="http://schemas.microsoft.com/office/word/2010/wordml" xmlns:w15="http://schemas.microsoft.com/office/word/2012/wordml" xmlns:w16se="http://schemas.microsoft.com/office/word/2015/wordml/symex" xmlns:wpg="http://schemas.microsoft.com/office/word/2010/wordprocessingGroup" xmlns:wpi="http://schemas.microsoft.com/office/word/2010/wordprocessingInk" xmlns:wne="http://schemas.microsoft.com/office/word/2006/wordml" xmlns:wps="http://schemas.microsoft.com/office/word/2010/wordprocessingShape" mc:Ignorable="w14 w15 w16se wp14">
   <w:footnote w:type="separator" w:id="-1">
     <w:p>
       <w:r>
@@ -11963,7 +13739,7 @@
 </file>
 
 <file path=word/numbering.xml><?xml version="1.0" encoding="utf-8"?>
-<w:numbering xmlns:wpc="http://schemas.microsoft.com/office/word/2010/wordprocessingCanvas" xmlns:cx="http://schemas.microsoft.com/office/drawing/2014/chartex" xmlns:cx1="http://schemas.microsoft.com/office/drawing/2015/9/8/chartex" xmlns:cx2="http://schemas.microsoft.com/office/drawing/2015/10/21/chartex" xmlns:cx3="http://schemas.microsoft.com/office/drawing/2016/5/9/chartex" xmlns:cx4="http://schemas.microsoft.com/office/drawing/2016/5/10/chartex" xmlns:cx5="http://schemas.microsoft.com/office/drawing/2016/5/11/chartex" xmlns:cx6="http://schemas.microsoft.com/office/drawing/2016/5/12/chartex" xmlns:cx7="http://schemas.microsoft.com/office/drawing/2016/5/13/chartex" xmlns:cx8="http://schemas.microsoft.com/office/drawing/2016/5/14/chartex" xmlns:mc="http://schemas.openxmlformats.org/markup-compatibility/2006" xmlns:aink="http://schemas.microsoft.com/office/drawing/2016/ink" xmlns:am3d="http://schemas.microsoft.com/office/drawing/2017/model3d" xmlns:o="urn:schemas-microsoft-com:office:office" xmlns:r="http://schemas.openxmlformats.org/officeDocument/2006/relationships" xmlns:m="http://schemas.openxmlformats.org/officeDocument/2006/math" xmlns:v="urn:schemas-microsoft-com:vml" xmlns:wp14="http://schemas.microsoft.com/office/word/2010/wordprocessingDrawing" xmlns:wp="http://schemas.openxmlformats.org/drawingml/2006/wordprocessingDrawing" xmlns:w10="urn:schemas-microsoft-com:office:word" xmlns:w="http://schemas.openxmlformats.org/wordprocessingml/2006/main" xmlns:w14="http://schemas.microsoft.com/office/word/2010/wordml" xmlns:w15="http://schemas.microsoft.com/office/word/2012/wordml" xmlns:w16cid="http://schemas.microsoft.com/office/word/2016/wordml/cid" xmlns:w16se="http://schemas.microsoft.com/office/word/2015/wordml/symex" xmlns:wpg="http://schemas.microsoft.com/office/word/2010/wordprocessingGroup" xmlns:wpi="http://schemas.microsoft.com/office/word/2010/wordprocessingInk" xmlns:wne="http://schemas.microsoft.com/office/word/2006/wordml" xmlns:wps="http://schemas.microsoft.com/office/word/2010/wordprocessingShape" mc:Ignorable="w14 w15 w16se w16cid wp14">
+<w:numbering xmlns:wpc="http://schemas.microsoft.com/office/word/2010/wordprocessingCanvas" xmlns:cx="http://schemas.microsoft.com/office/drawing/2014/chartex" xmlns:mc="http://schemas.openxmlformats.org/markup-compatibility/2006" xmlns:o="urn:schemas-microsoft-com:office:office" xmlns:r="http://schemas.openxmlformats.org/officeDocument/2006/relationships" xmlns:m="http://schemas.openxmlformats.org/officeDocument/2006/math" xmlns:v="urn:schemas-microsoft-com:vml" xmlns:wp14="http://schemas.microsoft.com/office/word/2010/wordprocessingDrawing" xmlns:wp="http://schemas.openxmlformats.org/drawingml/2006/wordprocessingDrawing" xmlns:w10="urn:schemas-microsoft-com:office:word" xmlns:w="http://schemas.openxmlformats.org/wordprocessingml/2006/main" xmlns:w14="http://schemas.microsoft.com/office/word/2010/wordml" xmlns:w15="http://schemas.microsoft.com/office/word/2012/wordml" xmlns:w16se="http://schemas.microsoft.com/office/word/2015/wordml/symex" xmlns:wpg="http://schemas.microsoft.com/office/word/2010/wordprocessingGroup" xmlns:wpi="http://schemas.microsoft.com/office/word/2010/wordprocessingInk" xmlns:wne="http://schemas.microsoft.com/office/word/2006/wordml" xmlns:wps="http://schemas.microsoft.com/office/word/2010/wordprocessingShape" mc:Ignorable="w14 w15 w16se wp14">
   <w:abstractNum w:abstractNumId="0" w15:restartNumberingAfterBreak="0">
     <w:nsid w:val="186F147C"/>
     <w:multiLevelType w:val="hybridMultilevel"/>
@@ -12055,6 +13831,119 @@
     </w:lvl>
   </w:abstractNum>
   <w:abstractNum w:abstractNumId="1" w15:restartNumberingAfterBreak="0">
+    <w:nsid w:val="4402349C"/>
+    <w:multiLevelType w:val="hybridMultilevel"/>
+    <w:tmpl w:val="F84C45E6"/>
+    <w:lvl w:ilvl="0" w:tplc="080A0001">
+      <w:start w:val="1"/>
+      <w:numFmt w:val="bullet"/>
+      <w:lvlText w:val=""/>
+      <w:lvlJc w:val="left"/>
+      <w:pPr>
+        <w:ind w:left="360" w:hanging="360"/>
+      </w:pPr>
+      <w:rPr>
+        <w:rFonts w:ascii="Symbol" w:hAnsi="Symbol" w:hint="default"/>
+      </w:rPr>
+    </w:lvl>
+    <w:lvl w:ilvl="1" w:tplc="080A0003" w:tentative="1">
+      <w:start w:val="1"/>
+      <w:numFmt w:val="bullet"/>
+      <w:lvlText w:val="o"/>
+      <w:lvlJc w:val="left"/>
+      <w:pPr>
+        <w:ind w:left="1080" w:hanging="360"/>
+      </w:pPr>
+      <w:rPr>
+        <w:rFonts w:ascii="Courier New" w:hAnsi="Courier New" w:cs="Courier New" w:hint="default"/>
+      </w:rPr>
+    </w:lvl>
+    <w:lvl w:ilvl="2" w:tplc="080A0005" w:tentative="1">
+      <w:start w:val="1"/>
+      <w:numFmt w:val="bullet"/>
+      <w:lvlText w:val=""/>
+      <w:lvlJc w:val="left"/>
+      <w:pPr>
+        <w:ind w:left="1800" w:hanging="360"/>
+      </w:pPr>
+      <w:rPr>
+        <w:rFonts w:ascii="Wingdings" w:hAnsi="Wingdings" w:hint="default"/>
+      </w:rPr>
+    </w:lvl>
+    <w:lvl w:ilvl="3" w:tplc="080A0001" w:tentative="1">
+      <w:start w:val="1"/>
+      <w:numFmt w:val="bullet"/>
+      <w:lvlText w:val=""/>
+      <w:lvlJc w:val="left"/>
+      <w:pPr>
+        <w:ind w:left="2520" w:hanging="360"/>
+      </w:pPr>
+      <w:rPr>
+        <w:rFonts w:ascii="Symbol" w:hAnsi="Symbol" w:hint="default"/>
+      </w:rPr>
+    </w:lvl>
+    <w:lvl w:ilvl="4" w:tplc="080A0003" w:tentative="1">
+      <w:start w:val="1"/>
+      <w:numFmt w:val="bullet"/>
+      <w:lvlText w:val="o"/>
+      <w:lvlJc w:val="left"/>
+      <w:pPr>
+        <w:ind w:left="3240" w:hanging="360"/>
+      </w:pPr>
+      <w:rPr>
+        <w:rFonts w:ascii="Courier New" w:hAnsi="Courier New" w:cs="Courier New" w:hint="default"/>
+      </w:rPr>
+    </w:lvl>
+    <w:lvl w:ilvl="5" w:tplc="080A0005" w:tentative="1">
+      <w:start w:val="1"/>
+      <w:numFmt w:val="bullet"/>
+      <w:lvlText w:val=""/>
+      <w:lvlJc w:val="left"/>
+      <w:pPr>
+        <w:ind w:left="3960" w:hanging="360"/>
+      </w:pPr>
+      <w:rPr>
+        <w:rFonts w:ascii="Wingdings" w:hAnsi="Wingdings" w:hint="default"/>
+      </w:rPr>
+    </w:lvl>
+    <w:lvl w:ilvl="6" w:tplc="080A0001" w:tentative="1">
+      <w:start w:val="1"/>
+      <w:numFmt w:val="bullet"/>
+      <w:lvlText w:val=""/>
+      <w:lvlJc w:val="left"/>
+      <w:pPr>
+        <w:ind w:left="4680" w:hanging="360"/>
+      </w:pPr>
+      <w:rPr>
+        <w:rFonts w:ascii="Symbol" w:hAnsi="Symbol" w:hint="default"/>
+      </w:rPr>
+    </w:lvl>
+    <w:lvl w:ilvl="7" w:tplc="080A0003" w:tentative="1">
+      <w:start w:val="1"/>
+      <w:numFmt w:val="bullet"/>
+      <w:lvlText w:val="o"/>
+      <w:lvlJc w:val="left"/>
+      <w:pPr>
+        <w:ind w:left="5400" w:hanging="360"/>
+      </w:pPr>
+      <w:rPr>
+        <w:rFonts w:ascii="Courier New" w:hAnsi="Courier New" w:cs="Courier New" w:hint="default"/>
+      </w:rPr>
+    </w:lvl>
+    <w:lvl w:ilvl="8" w:tplc="080A0005" w:tentative="1">
+      <w:start w:val="1"/>
+      <w:numFmt w:val="bullet"/>
+      <w:lvlText w:val=""/>
+      <w:lvlJc w:val="left"/>
+      <w:pPr>
+        <w:ind w:left="6120" w:hanging="360"/>
+      </w:pPr>
+      <w:rPr>
+        <w:rFonts w:ascii="Wingdings" w:hAnsi="Wingdings" w:hint="default"/>
+      </w:rPr>
+    </w:lvl>
+  </w:abstractNum>
+  <w:abstractNum w:abstractNumId="2" w15:restartNumberingAfterBreak="0">
     <w:nsid w:val="5B22023B"/>
     <w:multiLevelType w:val="hybridMultilevel"/>
     <w:tmpl w:val="51E2DECE"/>
@@ -12145,16 +14034,19 @@
     </w:lvl>
   </w:abstractNum>
   <w:num w:numId="1">
-    <w:abstractNumId w:val="1"/>
+    <w:abstractNumId w:val="2"/>
   </w:num>
   <w:num w:numId="2">
     <w:abstractNumId w:val="0"/>
+  </w:num>
+  <w:num w:numId="3">
+    <w:abstractNumId w:val="1"/>
   </w:num>
 </w:numbering>
 </file>
 
 <file path=word/styles.xml><?xml version="1.0" encoding="utf-8"?>
-<w:styles xmlns:mc="http://schemas.openxmlformats.org/markup-compatibility/2006" xmlns:r="http://schemas.openxmlformats.org/officeDocument/2006/relationships" xmlns:w="http://schemas.openxmlformats.org/wordprocessingml/2006/main" xmlns:w14="http://schemas.microsoft.com/office/word/2010/wordml" xmlns:w15="http://schemas.microsoft.com/office/word/2012/wordml" xmlns:w16cid="http://schemas.microsoft.com/office/word/2016/wordml/cid" xmlns:w16se="http://schemas.microsoft.com/office/word/2015/wordml/symex" mc:Ignorable="w14 w15 w16se w16cid">
+<w:styles xmlns:mc="http://schemas.openxmlformats.org/markup-compatibility/2006" xmlns:r="http://schemas.openxmlformats.org/officeDocument/2006/relationships" xmlns:w="http://schemas.openxmlformats.org/wordprocessingml/2006/main" xmlns:w14="http://schemas.microsoft.com/office/word/2010/wordml" xmlns:w15="http://schemas.microsoft.com/office/word/2012/wordml" xmlns:w16se="http://schemas.microsoft.com/office/word/2015/wordml/symex" mc:Ignorable="w14 w15 w16se">
   <w:docDefaults>
     <w:rPrDefault>
       <w:rPr>
@@ -12170,7 +14062,7 @@
       </w:pPr>
     </w:pPrDefault>
   </w:docDefaults>
-  <w:latentStyles w:defLockedState="0" w:defUIPriority="99" w:defSemiHidden="0" w:defUnhideWhenUsed="0" w:defQFormat="0" w:count="375">
+  <w:latentStyles w:defLockedState="0" w:defUIPriority="99" w:defSemiHidden="0" w:defUnhideWhenUsed="0" w:defQFormat="0" w:count="371">
     <w:lsdException w:name="Normal" w:uiPriority="0" w:qFormat="1"/>
     <w:lsdException w:name="heading 1" w:uiPriority="9" w:qFormat="1"/>
     <w:lsdException w:name="heading 2" w:semiHidden="1" w:uiPriority="9" w:unhideWhenUsed="1" w:qFormat="1"/>
@@ -12542,10 +14434,6 @@
     <w:lsdException w:name="List Table 5 Dark Accent 6" w:uiPriority="50"/>
     <w:lsdException w:name="List Table 6 Colorful Accent 6" w:uiPriority="51"/>
     <w:lsdException w:name="List Table 7 Colorful Accent 6" w:uiPriority="52"/>
-    <w:lsdException w:name="Mention" w:semiHidden="1" w:unhideWhenUsed="1"/>
-    <w:lsdException w:name="Smart Hyperlink" w:semiHidden="1" w:unhideWhenUsed="1"/>
-    <w:lsdException w:name="Hashtag" w:semiHidden="1" w:unhideWhenUsed="1"/>
-    <w:lsdException w:name="Unresolved Mention" w:semiHidden="1" w:unhideWhenUsed="1"/>
   </w:latentStyles>
   <w:style w:type="paragraph" w:default="1" w:styleId="Normal">
     <w:name w:val="Normal"/>
@@ -13002,6 +14890,31 @@
       <w:u w:val="single"/>
     </w:rPr>
   </w:style>
+  <w:style w:type="paragraph" w:styleId="Sinespaciado">
+    <w:name w:val="No Spacing"/>
+    <w:link w:val="SinespaciadoCar"/>
+    <w:uiPriority w:val="1"/>
+    <w:qFormat/>
+    <w:rsid w:val="00956ED1"/>
+    <w:pPr>
+      <w:spacing w:after="0" w:line="240" w:lineRule="auto"/>
+    </w:pPr>
+    <w:rPr>
+      <w:rFonts w:eastAsiaTheme="minorEastAsia"/>
+      <w:lang w:eastAsia="es-MX"/>
+    </w:rPr>
+  </w:style>
+  <w:style w:type="character" w:customStyle="1" w:styleId="SinespaciadoCar">
+    <w:name w:val="Sin espaciado Car"/>
+    <w:basedOn w:val="Fuentedeprrafopredeter"/>
+    <w:link w:val="Sinespaciado"/>
+    <w:uiPriority w:val="1"/>
+    <w:rsid w:val="00956ED1"/>
+    <w:rPr>
+      <w:rFonts w:eastAsiaTheme="minorEastAsia"/>
+      <w:lang w:eastAsia="es-MX"/>
+    </w:rPr>
+  </w:style>
 </w:styles>
 </file>
 
@@ -13267,11 +15180,30 @@
 </file>
 
 <file path=customXml/item1.xml><?xml version="1.0" encoding="utf-8"?>
+<CoverPageProperties xmlns="http://schemas.microsoft.com/office/2006/coverPageProps">
+  <PublishDate>Instituto tecnológico autónomo de méxico</PublishDate>
+  <Abstract/>
+  <CompanyAddress/>
+  <CompanyPhone/>
+  <CompanyFax/>
+  <CompanyEmail/>
+</CoverPageProperties>
+</file>
+
+<file path=customXml/item2.xml><?xml version="1.0" encoding="utf-8"?>
 <b:Sources xmlns:b="http://schemas.openxmlformats.org/officeDocument/2006/bibliography" xmlns="http://schemas.openxmlformats.org/officeDocument/2006/bibliography" SelectedStyle="\APASixthEditionOfficeOnline.xsl" StyleName="APA" Version="6"/>
 </file>
 
 <file path=customXml/itemProps1.xml><?xml version="1.0" encoding="utf-8"?>
-<ds:datastoreItem xmlns:ds="http://schemas.openxmlformats.org/officeDocument/2006/customXml" ds:itemID="{0B996762-A66F-644E-8045-55E66D58B59E}">
+<ds:datastoreItem xmlns:ds="http://schemas.openxmlformats.org/officeDocument/2006/customXml" ds:itemID="{55AF091B-3C7A-41E3-B477-F2FDAA23CFDA}">
+  <ds:schemaRefs>
+    <ds:schemaRef ds:uri="http://schemas.microsoft.com/office/2006/coverPageProps"/>
+  </ds:schemaRefs>
+</ds:datastoreItem>
+</file>
+
+<file path=customXml/itemProps2.xml><?xml version="1.0" encoding="utf-8"?>
+<ds:datastoreItem xmlns:ds="http://schemas.openxmlformats.org/officeDocument/2006/customXml" ds:itemID="{3A778DF1-04F3-446E-95DC-60458B1CFFB8}">
   <ds:schemaRefs>
     <ds:schemaRef ds:uri="http://schemas.openxmlformats.org/officeDocument/2006/bibliography"/>
   </ds:schemaRefs>

</xml_diff>

<commit_message>
Documento revisado sin 5.7 ni 6
</commit_message>
<xml_diff>
--- a/Proyecto.docx
+++ b/Proyecto.docx
@@ -4,6 +4,12 @@
   <w:body>
     <w:sdt>
       <w:sdtPr>
+        <w:rPr>
+          <w:rFonts w:ascii="Times New Roman" w:eastAsia="Times New Roman" w:hAnsi="Times New Roman" w:cs="Times New Roman"/>
+          <w:sz w:val="24"/>
+          <w:szCs w:val="24"/>
+          <w:lang w:eastAsia="es-ES_tradnl"/>
+        </w:rPr>
         <w:id w:val="-854347122"/>
         <w:docPartObj>
           <w:docPartGallery w:val="Cover Pages"/>
@@ -12,11 +18,8 @@
       </w:sdtPr>
       <w:sdtEndPr>
         <w:rPr>
-          <w:rFonts w:ascii="Times New Roman" w:eastAsia="Times New Roman" w:hAnsi="Times New Roman" w:cs="Times New Roman"/>
           <w:b/>
-          <w:sz w:val="24"/>
-          <w:szCs w:val="24"/>
-          <w:lang w:val="es-ES" w:eastAsia="es-ES_tradnl"/>
+          <w:lang w:val="es-ES"/>
         </w:rPr>
       </w:sdtEndPr>
       <w:sdtContent>
@@ -62,6 +65,7 @@
           <w:r>
             <w:rPr>
               <w:noProof/>
+              <w:lang w:eastAsia="es-MX"/>
             </w:rPr>
             <mc:AlternateContent>
               <mc:Choice Requires="wps">
@@ -340,8 +344,6 @@
               <w:lang w:val="es-ES"/>
             </w:rPr>
           </w:pPr>
-          <w:bookmarkStart w:id="0" w:name="_GoBack"/>
-          <w:bookmarkEnd w:id="0"/>
         </w:p>
         <w:p>
           <w:pPr>
@@ -381,6 +383,7 @@
           <w:r>
             <w:rPr>
               <w:noProof/>
+              <w:lang w:eastAsia="es-MX"/>
             </w:rPr>
             <mc:AlternateContent>
               <mc:Choice Requires="wps">
@@ -584,7 +587,16 @@
                                     <w:sz w:val="28"/>
                                     <w:szCs w:val="28"/>
                                   </w:rPr>
-                                  <w:t>Ma. Fernanda Vázquez Hernández</w:t>
+                                  <w:t>María</w:t>
+                                </w:r>
+                                <w:r>
+                                  <w:rPr>
+                                    <w:rFonts w:ascii="Times New Roman" w:hAnsi="Times New Roman" w:cs="Times New Roman"/>
+                                    <w:color w:val="262626" w:themeColor="text1" w:themeTint="D9"/>
+                                    <w:sz w:val="28"/>
+                                    <w:szCs w:val="28"/>
+                                  </w:rPr>
+                                  <w:t xml:space="preserve"> Fernanda Vázquez Hernández</w:t>
                                 </w:r>
                               </w:p>
                               <w:p>
@@ -806,7 +818,16 @@
                               <w:sz w:val="28"/>
                               <w:szCs w:val="28"/>
                             </w:rPr>
-                            <w:t>Ma. Fernanda Vázquez Hernández</w:t>
+                            <w:t>María</w:t>
+                          </w:r>
+                          <w:r>
+                            <w:rPr>
+                              <w:rFonts w:ascii="Times New Roman" w:hAnsi="Times New Roman" w:cs="Times New Roman"/>
+                              <w:color w:val="262626" w:themeColor="text1" w:themeTint="D9"/>
+                              <w:sz w:val="28"/>
+                              <w:szCs w:val="28"/>
+                            </w:rPr>
+                            <w:t xml:space="preserve"> Fernanda Vázquez Hernández</w:t>
                           </w:r>
                         </w:p>
                         <w:p>
@@ -862,6 +883,7 @@
           <w:r>
             <w:rPr>
               <w:noProof/>
+              <w:lang w:eastAsia="es-MX"/>
             </w:rPr>
             <mc:AlternateContent>
               <mc:Choice Requires="wpg">
@@ -1208,7 +1230,7 @@
                 <w:webHidden/>
                 <w:szCs w:val="24"/>
               </w:rPr>
-              <w:t>0</w:t>
+              <w:t>2</w:t>
             </w:r>
             <w:r>
               <w:rPr>
@@ -1314,7 +1336,7 @@
                 <w:webHidden/>
                 <w:szCs w:val="24"/>
               </w:rPr>
-              <w:t>0</w:t>
+              <w:t>3</w:t>
             </w:r>
             <w:r>
               <w:rPr>
@@ -1420,7 +1442,7 @@
                 <w:webHidden/>
                 <w:szCs w:val="24"/>
               </w:rPr>
-              <w:t>0</w:t>
+              <w:t>3</w:t>
             </w:r>
             <w:r>
               <w:rPr>
@@ -1490,7 +1512,7 @@
                 <w:b w:val="0"/>
                 <w:webHidden/>
               </w:rPr>
-              <w:t>0</w:t>
+              <w:t>3</w:t>
             </w:r>
             <w:r>
               <w:rPr>
@@ -1558,7 +1580,7 @@
                 <w:b w:val="0"/>
                 <w:webHidden/>
               </w:rPr>
-              <w:t>0</w:t>
+              <w:t>3</w:t>
             </w:r>
             <w:r>
               <w:rPr>
@@ -1662,7 +1684,7 @@
                 <w:webHidden/>
                 <w:szCs w:val="24"/>
               </w:rPr>
-              <w:t>0</w:t>
+              <w:t>6</w:t>
             </w:r>
             <w:r>
               <w:rPr>
@@ -1768,7 +1790,7 @@
                 <w:webHidden/>
                 <w:szCs w:val="24"/>
               </w:rPr>
-              <w:t>0</w:t>
+              <w:t>8</w:t>
             </w:r>
             <w:r>
               <w:rPr>
@@ -1838,7 +1860,7 @@
                 <w:b w:val="0"/>
                 <w:webHidden/>
               </w:rPr>
-              <w:t>0</w:t>
+              <w:t>8</w:t>
             </w:r>
             <w:r>
               <w:rPr>
@@ -1849,6 +1871,7 @@
             </w:r>
           </w:hyperlink>
         </w:p>
+        <w:bookmarkStart w:id="0" w:name="_GoBack"/>
         <w:p>
           <w:pPr>
             <w:pStyle w:val="TDC2"/>
@@ -1859,64 +1882,78 @@
               <w:lang w:eastAsia="es-MX"/>
             </w:rPr>
           </w:pPr>
-          <w:hyperlink w:anchor="_Toc40535207" w:history="1">
-            <w:r>
-              <w:rPr>
-                <w:rStyle w:val="Hipervnculo"/>
-                <w:b w:val="0"/>
-              </w:rPr>
-              <w:t>5.2 Autocorrelación</w:t>
-            </w:r>
-            <w:r>
-              <w:rPr>
-                <w:b w:val="0"/>
-                <w:webHidden/>
-              </w:rPr>
-              <w:tab/>
-            </w:r>
-            <w:r>
-              <w:rPr>
-                <w:b w:val="0"/>
-                <w:webHidden/>
-              </w:rPr>
-              <w:fldChar w:fldCharType="begin"/>
-            </w:r>
-            <w:r>
-              <w:rPr>
-                <w:b w:val="0"/>
-                <w:webHidden/>
-              </w:rPr>
-              <w:instrText xml:space="preserve"> PAGEREF _Toc40535207 \h </w:instrText>
-            </w:r>
-            <w:r>
-              <w:rPr>
-                <w:b w:val="0"/>
-                <w:webHidden/>
-              </w:rPr>
-            </w:r>
-            <w:r>
-              <w:rPr>
-                <w:b w:val="0"/>
-                <w:webHidden/>
-              </w:rPr>
-              <w:fldChar w:fldCharType="separate"/>
-            </w:r>
-            <w:r>
-              <w:rPr>
-                <w:b w:val="0"/>
-                <w:webHidden/>
-              </w:rPr>
-              <w:t>0</w:t>
-            </w:r>
-            <w:r>
-              <w:rPr>
-                <w:b w:val="0"/>
-                <w:webHidden/>
-              </w:rPr>
-              <w:fldChar w:fldCharType="end"/>
-            </w:r>
-          </w:hyperlink>
+          <w:r>
+            <w:fldChar w:fldCharType="begin"/>
+          </w:r>
+          <w:r>
+            <w:instrText xml:space="preserve"> HYPERLINK \l "_Toc40535207" </w:instrText>
+          </w:r>
+          <w:r>
+            <w:fldChar w:fldCharType="separate"/>
+          </w:r>
+          <w:r>
+            <w:rPr>
+              <w:rStyle w:val="Hipervnculo"/>
+              <w:b w:val="0"/>
+            </w:rPr>
+            <w:t>5.2 Autocorrelación</w:t>
+          </w:r>
+          <w:r>
+            <w:rPr>
+              <w:b w:val="0"/>
+              <w:webHidden/>
+            </w:rPr>
+            <w:tab/>
+          </w:r>
+          <w:r>
+            <w:rPr>
+              <w:b w:val="0"/>
+              <w:webHidden/>
+            </w:rPr>
+            <w:fldChar w:fldCharType="begin"/>
+          </w:r>
+          <w:r>
+            <w:rPr>
+              <w:b w:val="0"/>
+              <w:webHidden/>
+            </w:rPr>
+            <w:instrText xml:space="preserve"> PAGEREF _Toc40535207 \h </w:instrText>
+          </w:r>
+          <w:r>
+            <w:rPr>
+              <w:b w:val="0"/>
+              <w:webHidden/>
+            </w:rPr>
+          </w:r>
+          <w:r>
+            <w:rPr>
+              <w:b w:val="0"/>
+              <w:webHidden/>
+            </w:rPr>
+            <w:fldChar w:fldCharType="separate"/>
+          </w:r>
+          <w:r>
+            <w:rPr>
+              <w:b w:val="0"/>
+              <w:webHidden/>
+            </w:rPr>
+            <w:t>8</w:t>
+          </w:r>
+          <w:r>
+            <w:rPr>
+              <w:b w:val="0"/>
+              <w:webHidden/>
+            </w:rPr>
+            <w:fldChar w:fldCharType="end"/>
+          </w:r>
+          <w:r>
+            <w:rPr>
+              <w:b w:val="0"/>
+            </w:rPr>
+            <w:fldChar w:fldCharType="end"/>
+          </w:r>
         </w:p>
+        <w:bookmarkEnd w:id="0"/>
         <w:p>
           <w:pPr>
             <w:pStyle w:val="TDC2"/>
@@ -1927,63 +1964,76 @@
               <w:lang w:eastAsia="es-MX"/>
             </w:rPr>
           </w:pPr>
-          <w:hyperlink w:anchor="_Toc40535208" w:history="1">
-            <w:r>
-              <w:rPr>
-                <w:rStyle w:val="Hipervnculo"/>
-                <w:b w:val="0"/>
-              </w:rPr>
-              <w:t>5.3 Linealidad</w:t>
-            </w:r>
-            <w:r>
-              <w:rPr>
-                <w:b w:val="0"/>
-                <w:webHidden/>
-              </w:rPr>
-              <w:tab/>
-            </w:r>
-            <w:r>
-              <w:rPr>
-                <w:b w:val="0"/>
-                <w:webHidden/>
-              </w:rPr>
-              <w:fldChar w:fldCharType="begin"/>
-            </w:r>
-            <w:r>
-              <w:rPr>
-                <w:b w:val="0"/>
-                <w:webHidden/>
-              </w:rPr>
-              <w:instrText xml:space="preserve"> PAGEREF _Toc40535208 \h </w:instrText>
-            </w:r>
-            <w:r>
-              <w:rPr>
-                <w:b w:val="0"/>
-                <w:webHidden/>
-              </w:rPr>
-            </w:r>
-            <w:r>
-              <w:rPr>
-                <w:b w:val="0"/>
-                <w:webHidden/>
-              </w:rPr>
-              <w:fldChar w:fldCharType="separate"/>
-            </w:r>
-            <w:r>
-              <w:rPr>
-                <w:b w:val="0"/>
-                <w:webHidden/>
-              </w:rPr>
-              <w:t>0</w:t>
-            </w:r>
-            <w:r>
-              <w:rPr>
-                <w:b w:val="0"/>
-                <w:webHidden/>
-              </w:rPr>
-              <w:fldChar w:fldCharType="end"/>
-            </w:r>
-          </w:hyperlink>
+          <w:r>
+            <w:fldChar w:fldCharType="begin"/>
+          </w:r>
+          <w:r>
+            <w:instrText xml:space="preserve"> HYPERLINK \l "_Toc40535208" </w:instrText>
+          </w:r>
+          <w:r>
+            <w:fldChar w:fldCharType="separate"/>
+          </w:r>
+          <w:r>
+            <w:rPr>
+              <w:rStyle w:val="Hipervnculo"/>
+              <w:b w:val="0"/>
+            </w:rPr>
+            <w:t>5.3 Linealidad</w:t>
+          </w:r>
+          <w:r>
+            <w:rPr>
+              <w:b w:val="0"/>
+              <w:webHidden/>
+            </w:rPr>
+            <w:tab/>
+          </w:r>
+          <w:r>
+            <w:rPr>
+              <w:b w:val="0"/>
+              <w:webHidden/>
+            </w:rPr>
+            <w:fldChar w:fldCharType="begin"/>
+          </w:r>
+          <w:r>
+            <w:rPr>
+              <w:b w:val="0"/>
+              <w:webHidden/>
+            </w:rPr>
+            <w:instrText xml:space="preserve"> PAGEREF _Toc40535208 \h </w:instrText>
+          </w:r>
+          <w:r>
+            <w:rPr>
+              <w:b w:val="0"/>
+              <w:webHidden/>
+            </w:rPr>
+          </w:r>
+          <w:r>
+            <w:rPr>
+              <w:b w:val="0"/>
+              <w:webHidden/>
+            </w:rPr>
+            <w:fldChar w:fldCharType="separate"/>
+          </w:r>
+          <w:r>
+            <w:rPr>
+              <w:b w:val="0"/>
+              <w:webHidden/>
+            </w:rPr>
+            <w:t>8</w:t>
+          </w:r>
+          <w:r>
+            <w:rPr>
+              <w:b w:val="0"/>
+              <w:webHidden/>
+            </w:rPr>
+            <w:fldChar w:fldCharType="end"/>
+          </w:r>
+          <w:r>
+            <w:rPr>
+              <w:b w:val="0"/>
+            </w:rPr>
+            <w:fldChar w:fldCharType="end"/>
+          </w:r>
         </w:p>
         <w:p>
           <w:pPr>
@@ -2042,7 +2092,7 @@
                 <w:b w:val="0"/>
                 <w:webHidden/>
               </w:rPr>
-              <w:t>0</w:t>
+              <w:t>9</w:t>
             </w:r>
             <w:r>
               <w:rPr>
@@ -2110,7 +2160,7 @@
                 <w:b w:val="0"/>
                 <w:webHidden/>
               </w:rPr>
-              <w:t>0</w:t>
+              <w:t>9</w:t>
             </w:r>
             <w:r>
               <w:rPr>
@@ -2178,7 +2228,7 @@
                 <w:b w:val="0"/>
                 <w:webHidden/>
               </w:rPr>
-              <w:t>0</w:t>
+              <w:t>10</w:t>
             </w:r>
             <w:r>
               <w:rPr>
@@ -2246,7 +2296,7 @@
                 <w:b w:val="0"/>
                 <w:webHidden/>
               </w:rPr>
-              <w:t>0</w:t>
+              <w:t>12</w:t>
             </w:r>
             <w:r>
               <w:rPr>
@@ -2350,7 +2400,7 @@
                 <w:webHidden/>
                 <w:szCs w:val="24"/>
               </w:rPr>
-              <w:t>0</w:t>
+              <w:t>12</w:t>
             </w:r>
             <w:r>
               <w:rPr>
@@ -2457,7 +2507,7 @@
                 <w:webHidden/>
                 <w:szCs w:val="24"/>
               </w:rPr>
-              <w:t>0</w:t>
+              <w:t>12</w:t>
             </w:r>
             <w:r>
               <w:rPr>
@@ -2556,7 +2606,16 @@
       </w:pPr>
       <w:r>
         <w:tab/>
-        <w:t xml:space="preserve">Para este trabajo se utilizó la Encuesta Nacional de Ingresos y Gastos de los Hogares (ENIGH) elaborada por el Instituto Nacional de Estadística y Geografía (INEGI) en el 2018. La base de datos original constaba de 74,647 datos; sin embargo, para el propósito del proyecto decidimos trabajar únicamente con una proporción de la muestra. Para ello, tomamos como punto de referencia a la alcaldía Álvaro Obregón en la Ciudad de México. Gracias a esta decisión, logramos reducir el número de datos significativamente, quedándonos únicamente con 144 de ellos. Para la justificación de nuestro trabajo también utilizamos información recabada del </w:t>
+        <w:t xml:space="preserve">Para este trabajo se utilizó la </w:t>
+      </w:r>
+      <w:r>
+        <w:rPr>
+          <w:i/>
+        </w:rPr>
+        <w:t>Encuesta Nacional de Ingresos y Gastos de los Hogares</w:t>
+      </w:r>
+      <w:r>
+        <w:t xml:space="preserve"> (ENIGH) elaborada por el Instituto Nacional de Estadística y Geografía (INEGI) en el 2018. La base de datos original constaba de 74,647 datos; sin embargo, para el propósito del proyecto decidimos trabajar únicamente con una proporción de la muestra. Para ello, tomamos como punto de referencia a la alcaldía Álvaro Obregón en la Ciudad de México. Gracias a esta decisión, logramos reducir el número de datos significativamente, quedándonos únicamente con 144 de ellos. Para la justificación de nuestro trabajo también utilizamos información recabada del </w:t>
       </w:r>
       <w:r>
         <w:rPr>
@@ -2748,11 +2807,29 @@
         <w:jc w:val="both"/>
       </w:pPr>
       <w:r>
-        <w:t xml:space="preserve">En México desde una muy temprana de edad hasta una muy avanzada se busca conseguir un medio para generar ingresos y en la Ciudad de México esto no es excepción. </w:t>
+        <w:t xml:space="preserve">En </w:t>
+      </w:r>
+      <w:r>
+        <w:t>México desde una muy temprana</w:t>
+      </w:r>
+      <w:r>
+        <w:t xml:space="preserve"> edad hasta una muy avanzada se busca conseguir un medio para generar ingresos y en la Ciudad de México esto no es excepción. Por ello, la </w:t>
       </w:r>
       <w:r>
         <w:lastRenderedPageBreak/>
-        <w:t xml:space="preserve">Por ello, la primera variable que se considera es el de la </w:t>
+        <w:t>primer</w:t>
+      </w:r>
+      <w:r>
+        <w:t xml:space="preserve">a variable que se considera es </w:t>
+      </w:r>
+      <w:r>
+        <w:t>l</w:t>
+      </w:r>
+      <w:r>
+        <w:t>a</w:t>
+      </w:r>
+      <w:r>
+        <w:t xml:space="preserve"> </w:t>
       </w:r>
       <w:r>
         <w:rPr>
@@ -2761,12 +2838,15 @@
         <w:t>edad</w:t>
       </w:r>
       <w:r>
-        <w:t xml:space="preserve">, la cual tiene un valor mínimo de 20 años, un máximo de 90 y una media de 53 años. </w:t>
+        <w:t>, la cual tiene un valor mínimo de 20 años, un máximo</w:t>
+      </w:r>
+      <w:r>
+        <w:t xml:space="preserve"> de 90 y una media de 53 años. </w:t>
       </w:r>
     </w:p>
     <w:p>
       <w:pPr>
-        <w:spacing w:before="240" w:after="240" w:line="360" w:lineRule="auto"/>
+        <w:spacing w:line="360" w:lineRule="auto"/>
         <w:jc w:val="both"/>
       </w:pPr>
       <w:r>
@@ -3010,27 +3090,14 @@
                             <w:r>
                               <w:t xml:space="preserve">Gráfica </w:t>
                             </w:r>
-                            <w:r>
-                              <w:fldChar w:fldCharType="begin"/>
-                            </w:r>
-                            <w:r>
-                              <w:instrText xml:space="preserve"> SEQ Gráfica \* ARABIC </w:instrText>
-                            </w:r>
-                            <w:r>
-                              <w:fldChar w:fldCharType="separate"/>
-                            </w:r>
-                            <w:r>
-                              <w:rPr>
-                                <w:noProof/>
-                              </w:rPr>
-                              <w:t>1</w:t>
-                            </w:r>
-                            <w:r>
-                              <w:rPr>
-                                <w:noProof/>
-                              </w:rPr>
-                              <w:fldChar w:fldCharType="end"/>
-                            </w:r>
+                            <w:fldSimple w:instr=" SEQ Gráfica \* ARABIC ">
+                              <w:r>
+                                <w:rPr>
+                                  <w:noProof/>
+                                </w:rPr>
+                                <w:t>1</w:t>
+                              </w:r>
+                            </w:fldSimple>
                             <w:r>
                               <w:t>: Ingreso corriente vs. Edad</w:t>
                             </w:r>
@@ -3065,27 +3132,14 @@
                       <w:r>
                         <w:t xml:space="preserve">Gráfica </w:t>
                       </w:r>
-                      <w:r>
-                        <w:fldChar w:fldCharType="begin"/>
-                      </w:r>
-                      <w:r>
-                        <w:instrText xml:space="preserve"> SEQ Gráfica \* ARABIC </w:instrText>
-                      </w:r>
-                      <w:r>
-                        <w:fldChar w:fldCharType="separate"/>
-                      </w:r>
-                      <w:r>
-                        <w:rPr>
-                          <w:noProof/>
-                        </w:rPr>
-                        <w:t>1</w:t>
-                      </w:r>
-                      <w:r>
-                        <w:rPr>
-                          <w:noProof/>
-                        </w:rPr>
-                        <w:fldChar w:fldCharType="end"/>
-                      </w:r>
+                      <w:fldSimple w:instr=" SEQ Gráfica \* ARABIC ">
+                        <w:r>
+                          <w:rPr>
+                            <w:noProof/>
+                          </w:rPr>
+                          <w:t>1</w:t>
+                        </w:r>
+                      </w:fldSimple>
                       <w:r>
                         <w:t>: Ingreso corriente vs. Edad</w:t>
                       </w:r>
@@ -3186,18 +3240,19 @@
         <w:t>gastos monetarios</w:t>
       </w:r>
       <w:r>
-        <w:t>. Se define como la suma de los gastos regulares que hacen los hogares en bienes y servicios para su consumo.</w:t>
+        <w:t>. Se define como la suma de los gastos regulares que hacen los hogares en bien</w:t>
+      </w:r>
+      <w:r>
+        <w:t>es y servicios para su consumo.</w:t>
       </w:r>
     </w:p>
     <w:p>
       <w:pPr>
-        <w:spacing w:before="240" w:after="240" w:line="360" w:lineRule="auto"/>
+        <w:spacing w:line="360" w:lineRule="auto"/>
+        <w:ind w:firstLine="708"/>
         <w:jc w:val="both"/>
       </w:pPr>
       <w:r>
-        <w:tab/>
-      </w:r>
-      <w:r>
         <w:t xml:space="preserve">Una problemática común es la de la desigualdad y violencia de género. De acuerdo con estimaciones del Consejo Nacional de Evaluación de la Política de Desarrollo Social (CONEVAL), en muchos hogares mexicanos la mujer no solo se ocupa del cuidado del hogar y de los hijos, sino que también debe encontrar un sustento para apoyar económicamente a su familia. Por esto otra variable que se considera es la de </w:t>
       </w:r>
       <w:r>
@@ -3207,12 +3262,19 @@
         <w:t>sexo</w:t>
       </w:r>
       <w:r>
-        <w:t>, cabe la pena mencionar que en numerosos estudios se ha encontrado una brecha en el ingreso promedio mensual del 16% entre hombres y mujeres.</w:t>
+        <w:t xml:space="preserve">, </w:t>
+      </w:r>
+      <w:r>
+        <w:t>vale</w:t>
+      </w:r>
+      <w:r>
+        <w:t xml:space="preserve"> la pena mencionar que en numerosos estudios se ha encontrado una brecha en el ingreso promedio mensual del 16% entre hombres y mujeres.</w:t>
       </w:r>
     </w:p>
     <w:p>
       <w:pPr>
-        <w:spacing w:before="240" w:after="240" w:line="360" w:lineRule="auto"/>
+        <w:spacing w:line="360" w:lineRule="auto"/>
+        <w:ind w:firstLine="708"/>
         <w:jc w:val="both"/>
       </w:pPr>
       <w:r>
@@ -3576,7 +3638,13 @@
         <w:tab/>
       </w:r>
       <w:r>
-        <w:t xml:space="preserve">Precisamente como en México se empieza a buscar generar ingresos desde temprana edad, las tasas de deserción escolar suelen ser altas. De acuerdo con el diagnóstico del Derecho a la Educación del CONEVAL, la tasa de escolarización en preparatoria es del 62%. También son bien sabidas las altas tasas de economía informal que hay en todo el país las cuales se calculan ser alrededor de la mitad de la economía nacional. Por esta razón, la última variable que se considera es la de </w:t>
+        <w:t xml:space="preserve">Precisamente como en México se empieza a buscar generar ingresos desde temprana edad, las tasas de deserción escolar suelen ser altas. De acuerdo con el diagnóstico del Derecho a la Educación del CONEVAL, la tasa de escolarización en preparatoria es del 62%. También son bien sabidas las altas tasas de economía informal que hay en todo el país las cuales se calculan ser alrededor de la mitad de la economía nacional. Por esta razón, </w:t>
+      </w:r>
+      <w:r>
+        <w:t>otra</w:t>
+      </w:r>
+      <w:r>
+        <w:t xml:space="preserve"> variable que se considera es la de </w:t>
       </w:r>
       <w:r>
         <w:rPr>
@@ -3585,7 +3653,10 @@
         <w:t>años escolarizados</w:t>
       </w:r>
       <w:r>
-        <w:t xml:space="preserve">, el cual representa el grado </w:t>
+        <w:t>, la</w:t>
+      </w:r>
+      <w:r>
+        <w:t xml:space="preserve"> cual representa el grado </w:t>
       </w:r>
       <w:r>
         <w:t xml:space="preserve">escolar </w:t>
@@ -4104,19 +4175,8 @@
                 <w:szCs w:val="20"/>
                 <w:lang w:val="es" w:eastAsia="es-MX"/>
               </w:rPr>
-              <w:t xml:space="preserve">44,800 con 137 </w:t>
-            </w:r>
-            <w:proofErr w:type="spellStart"/>
-            <w:r>
-              <w:rPr>
-                <w:rFonts w:eastAsia="Arial"/>
-                <w:sz w:val="20"/>
-                <w:szCs w:val="20"/>
-                <w:lang w:val="es" w:eastAsia="es-MX"/>
-              </w:rPr>
-              <w:t>gl</w:t>
-            </w:r>
-            <w:proofErr w:type="spellEnd"/>
+              <w:t>44,800 con 137 gl</w:t>
+            </w:r>
           </w:p>
         </w:tc>
       </w:tr>
@@ -4456,19 +4516,8 @@
                 <w:szCs w:val="20"/>
                 <w:lang w:val="es" w:eastAsia="es-MX"/>
               </w:rPr>
-              <w:t xml:space="preserve">74.31 con 6 y 137 </w:t>
-            </w:r>
-            <w:proofErr w:type="spellStart"/>
-            <w:r>
-              <w:rPr>
-                <w:rFonts w:eastAsia="Arial"/>
-                <w:sz w:val="20"/>
-                <w:szCs w:val="20"/>
-                <w:lang w:val="es" w:eastAsia="es-MX"/>
-              </w:rPr>
-              <w:t>gl</w:t>
-            </w:r>
-            <w:proofErr w:type="spellEnd"/>
+              <w:t>74.31 con 6 y 137 gl</w:t>
+            </w:r>
           </w:p>
         </w:tc>
       </w:tr>
@@ -4646,13 +4695,13 @@
         <mc:AlternateContent>
           <mc:Choice Requires="wps">
             <w:drawing>
-              <wp:anchor distT="0" distB="0" distL="114300" distR="114300" simplePos="0" relativeHeight="251679744" behindDoc="1" locked="0" layoutInCell="1" allowOverlap="1" wp14:anchorId="0C40E3EF" wp14:editId="30750A96">
+              <wp:anchor distT="0" distB="0" distL="114300" distR="114300" simplePos="0" relativeHeight="251679744" behindDoc="1" locked="0" layoutInCell="1" allowOverlap="1" wp14:anchorId="0C40E3EF" wp14:editId="0F62597E">
                 <wp:simplePos x="0" y="0"/>
                 <wp:positionH relativeFrom="margin">
                   <wp:align>center</wp:align>
                 </wp:positionH>
                 <wp:positionV relativeFrom="paragraph">
-                  <wp:posOffset>219286</wp:posOffset>
+                  <wp:posOffset>98425</wp:posOffset>
                 </wp:positionV>
                 <wp:extent cx="2879725" cy="635"/>
                 <wp:effectExtent l="0" t="0" r="0" b="0"/>
@@ -4697,27 +4746,14 @@
                             <w:r>
                               <w:t xml:space="preserve">Tabla </w:t>
                             </w:r>
-                            <w:r>
-                              <w:fldChar w:fldCharType="begin"/>
-                            </w:r>
-                            <w:r>
-                              <w:instrText xml:space="preserve"> SEQ Tabla \* ARABIC </w:instrText>
-                            </w:r>
-                            <w:r>
-                              <w:fldChar w:fldCharType="separate"/>
-                            </w:r>
-                            <w:r>
-                              <w:rPr>
-                                <w:noProof/>
-                              </w:rPr>
-                              <w:t>1</w:t>
-                            </w:r>
-                            <w:r>
-                              <w:rPr>
-                                <w:noProof/>
-                              </w:rPr>
-                              <w:fldChar w:fldCharType="end"/>
-                            </w:r>
+                            <w:fldSimple w:instr=" SEQ Tabla \* ARABIC ">
+                              <w:r>
+                                <w:rPr>
+                                  <w:noProof/>
+                                </w:rPr>
+                                <w:t>1</w:t>
+                              </w:r>
+                            </w:fldSimple>
                             <w:r>
                               <w:t>: Resultados de la prueba F con todas las variables</w:t>
                             </w:r>
@@ -4744,7 +4780,7 @@
           </mc:Choice>
           <mc:Fallback>
             <w:pict>
-              <v:shape w14:anchorId="0C40E3EF" id="Cuadro de texto 24" o:spid="_x0000_s1034" type="#_x0000_t202" style="position:absolute;left:0;text-align:left;margin-left:0;margin-top:17.25pt;width:226.75pt;height:.05pt;z-index:-251636736;visibility:visible;mso-wrap-style:square;mso-width-percent:0;mso-height-percent:0;mso-wrap-distance-left:9pt;mso-wrap-distance-top:0;mso-wrap-distance-right:9pt;mso-wrap-distance-bottom:0;mso-position-horizontal:center;mso-position-horizontal-relative:margin;mso-position-vertical:absolute;mso-position-vertical-relative:text;mso-width-percent:0;mso-height-percent:0;mso-width-relative:margin;mso-height-relative:margin;v-text-anchor:top" o:gfxdata="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" stroked="f">
+              <v:shape w14:anchorId="0C40E3EF" id="Cuadro de texto 24" o:spid="_x0000_s1034" type="#_x0000_t202" style="position:absolute;left:0;text-align:left;margin-left:0;margin-top:7.75pt;width:226.75pt;height:.05pt;z-index:-251636736;visibility:visible;mso-wrap-style:square;mso-width-percent:0;mso-height-percent:0;mso-wrap-distance-left:9pt;mso-wrap-distance-top:0;mso-wrap-distance-right:9pt;mso-wrap-distance-bottom:0;mso-position-horizontal:center;mso-position-horizontal-relative:margin;mso-position-vertical:absolute;mso-position-vertical-relative:text;mso-width-percent:0;mso-height-percent:0;mso-width-relative:margin;mso-height-relative:margin;v-text-anchor:top" o:gfxdata="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" stroked="f">
                 <v:textbox style="mso-fit-shape-to-text:t" inset="0,0,0,0">
                   <w:txbxContent>
                     <w:p>
@@ -4756,27 +4792,14 @@
                       <w:r>
                         <w:t xml:space="preserve">Tabla </w:t>
                       </w:r>
-                      <w:r>
-                        <w:fldChar w:fldCharType="begin"/>
-                      </w:r>
-                      <w:r>
-                        <w:instrText xml:space="preserve"> SEQ Tabla \* ARABIC </w:instrText>
-                      </w:r>
-                      <w:r>
-                        <w:fldChar w:fldCharType="separate"/>
-                      </w:r>
-                      <w:r>
-                        <w:rPr>
-                          <w:noProof/>
-                        </w:rPr>
-                        <w:t>1</w:t>
-                      </w:r>
-                      <w:r>
-                        <w:rPr>
-                          <w:noProof/>
-                        </w:rPr>
-                        <w:fldChar w:fldCharType="end"/>
-                      </w:r>
+                      <w:fldSimple w:instr=" SEQ Tabla \* ARABIC ">
+                        <w:r>
+                          <w:rPr>
+                            <w:noProof/>
+                          </w:rPr>
+                          <w:t>1</w:t>
+                        </w:r>
+                      </w:fldSimple>
                       <w:r>
                         <w:t>: Resultados de la prueba F con todas las variables</w:t>
                       </w:r>
@@ -5973,13 +5996,13 @@
         <mc:AlternateContent>
           <mc:Choice Requires="wps">
             <w:drawing>
-              <wp:anchor distT="0" distB="0" distL="114300" distR="114300" simplePos="0" relativeHeight="251681792" behindDoc="1" locked="0" layoutInCell="1" allowOverlap="1" wp14:anchorId="18B42F4C" wp14:editId="0A9CDDDA">
+              <wp:anchor distT="0" distB="0" distL="114300" distR="114300" simplePos="0" relativeHeight="251681792" behindDoc="1" locked="0" layoutInCell="1" allowOverlap="1" wp14:anchorId="18B42F4C" wp14:editId="1672246C">
                 <wp:simplePos x="0" y="0"/>
                 <wp:positionH relativeFrom="margin">
                   <wp:align>center</wp:align>
                 </wp:positionH>
                 <wp:positionV relativeFrom="paragraph">
-                  <wp:posOffset>200660</wp:posOffset>
+                  <wp:posOffset>3810</wp:posOffset>
                 </wp:positionV>
                 <wp:extent cx="2879725" cy="635"/>
                 <wp:effectExtent l="0" t="0" r="0" b="0"/>
@@ -6024,27 +6047,14 @@
                             <w:r>
                               <w:t xml:space="preserve">Tabla </w:t>
                             </w:r>
-                            <w:r>
-                              <w:fldChar w:fldCharType="begin"/>
-                            </w:r>
-                            <w:r>
-                              <w:instrText xml:space="preserve"> SEQ Tabla \* ARABIC </w:instrText>
-                            </w:r>
-                            <w:r>
-                              <w:fldChar w:fldCharType="separate"/>
-                            </w:r>
-                            <w:r>
-                              <w:rPr>
-                                <w:noProof/>
-                              </w:rPr>
-                              <w:t>2</w:t>
-                            </w:r>
-                            <w:r>
-                              <w:rPr>
-                                <w:noProof/>
-                              </w:rPr>
-                              <w:fldChar w:fldCharType="end"/>
-                            </w:r>
+                            <w:fldSimple w:instr=" SEQ Tabla \* ARABIC ">
+                              <w:r>
+                                <w:rPr>
+                                  <w:noProof/>
+                                </w:rPr>
+                                <w:t>2</w:t>
+                              </w:r>
+                            </w:fldSimple>
                             <w:r>
                               <w:t>: Resultados de la prueba t con todas las variables</w:t>
                             </w:r>
@@ -6071,7 +6081,7 @@
           </mc:Choice>
           <mc:Fallback>
             <w:pict>
-              <v:shape w14:anchorId="18B42F4C" id="Cuadro de texto 25" o:spid="_x0000_s1035" type="#_x0000_t202" style="position:absolute;margin-left:0;margin-top:15.8pt;width:226.75pt;height:.05pt;z-index:-251634688;visibility:visible;mso-wrap-style:square;mso-width-percent:0;mso-height-percent:0;mso-wrap-distance-left:9pt;mso-wrap-distance-top:0;mso-wrap-distance-right:9pt;mso-wrap-distance-bottom:0;mso-position-horizontal:center;mso-position-horizontal-relative:margin;mso-position-vertical:absolute;mso-position-vertical-relative:text;mso-width-percent:0;mso-height-percent:0;mso-width-relative:margin;mso-height-relative:margin;v-text-anchor:top" o:gfxdata="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" stroked="f">
+              <v:shape w14:anchorId="18B42F4C" id="Cuadro de texto 25" o:spid="_x0000_s1035" type="#_x0000_t202" style="position:absolute;margin-left:0;margin-top:.3pt;width:226.75pt;height:.05pt;z-index:-251634688;visibility:visible;mso-wrap-style:square;mso-width-percent:0;mso-height-percent:0;mso-wrap-distance-left:9pt;mso-wrap-distance-top:0;mso-wrap-distance-right:9pt;mso-wrap-distance-bottom:0;mso-position-horizontal:center;mso-position-horizontal-relative:margin;mso-position-vertical:absolute;mso-position-vertical-relative:text;mso-width-percent:0;mso-height-percent:0;mso-width-relative:margin;mso-height-relative:margin;v-text-anchor:top" o:gfxdata="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" stroked="f">
                 <v:textbox style="mso-fit-shape-to-text:t" inset="0,0,0,0">
                   <w:txbxContent>
                     <w:p>
@@ -6083,27 +6093,14 @@
                       <w:r>
                         <w:t xml:space="preserve">Tabla </w:t>
                       </w:r>
-                      <w:r>
-                        <w:fldChar w:fldCharType="begin"/>
-                      </w:r>
-                      <w:r>
-                        <w:instrText xml:space="preserve"> SEQ Tabla \* ARABIC </w:instrText>
-                      </w:r>
-                      <w:r>
-                        <w:fldChar w:fldCharType="separate"/>
-                      </w:r>
-                      <w:r>
-                        <w:rPr>
-                          <w:noProof/>
-                        </w:rPr>
-                        <w:t>2</w:t>
-                      </w:r>
-                      <w:r>
-                        <w:rPr>
-                          <w:noProof/>
-                        </w:rPr>
-                        <w:fldChar w:fldCharType="end"/>
-                      </w:r>
+                      <w:fldSimple w:instr=" SEQ Tabla \* ARABIC ">
+                        <w:r>
+                          <w:rPr>
+                            <w:noProof/>
+                          </w:rPr>
+                          <w:t>2</w:t>
+                        </w:r>
+                      </w:fldSimple>
                       <w:r>
                         <w:t>: Resultados de la prueba t con todas las variables</w:t>
                       </w:r>
@@ -7454,27 +7451,14 @@
       <w:r>
         <w:t xml:space="preserve">Tabla </w:t>
       </w:r>
-      <w:r>
-        <w:fldChar w:fldCharType="begin"/>
-      </w:r>
-      <w:r>
-        <w:instrText xml:space="preserve"> SEQ Tabla \* ARABIC </w:instrText>
-      </w:r>
-      <w:r>
-        <w:fldChar w:fldCharType="separate"/>
-      </w:r>
-      <w:r>
-        <w:rPr>
-          <w:noProof/>
-        </w:rPr>
-        <w:t>3</w:t>
-      </w:r>
-      <w:r>
-        <w:rPr>
-          <w:noProof/>
-        </w:rPr>
-        <w:fldChar w:fldCharType="end"/>
-      </w:r>
+      <w:fldSimple w:instr=" SEQ Tabla \* ARABIC ">
+        <w:r>
+          <w:rPr>
+            <w:noProof/>
+          </w:rPr>
+          <w:t>3</w:t>
+        </w:r>
+      </w:fldSimple>
       <w:r>
         <w:t>: Modelo final</w:t>
       </w:r>
@@ -7586,19 +7570,8 @@
                 <w:szCs w:val="20"/>
                 <w:lang w:val="es" w:eastAsia="es-MX"/>
               </w:rPr>
-              <w:t xml:space="preserve">45,170 con 139 </w:t>
-            </w:r>
-            <w:proofErr w:type="spellStart"/>
-            <w:r>
-              <w:rPr>
-                <w:rFonts w:eastAsia="Arial"/>
-                <w:sz w:val="20"/>
-                <w:szCs w:val="20"/>
-                <w:lang w:val="es" w:eastAsia="es-MX"/>
-              </w:rPr>
-              <w:t>gl</w:t>
-            </w:r>
-            <w:proofErr w:type="spellEnd"/>
+              <w:t>45,170 con 139 gl</w:t>
+            </w:r>
           </w:p>
         </w:tc>
       </w:tr>
@@ -7938,19 +7911,8 @@
                 <w:szCs w:val="20"/>
                 <w:lang w:val="es" w:eastAsia="es-MX"/>
               </w:rPr>
-              <w:t xml:space="preserve">108.6 con 4 y 139 </w:t>
-            </w:r>
-            <w:proofErr w:type="spellStart"/>
-            <w:r>
-              <w:rPr>
-                <w:rFonts w:eastAsia="Arial"/>
-                <w:sz w:val="20"/>
-                <w:szCs w:val="20"/>
-                <w:lang w:val="es" w:eastAsia="es-MX"/>
-              </w:rPr>
-              <w:t>gl</w:t>
-            </w:r>
-            <w:proofErr w:type="spellEnd"/>
+              <w:t>108.6 con 4 y 139 gl</w:t>
+            </w:r>
           </w:p>
         </w:tc>
       </w:tr>
@@ -8102,27 +8064,14 @@
       <w:r>
         <w:t xml:space="preserve">Tabla </w:t>
       </w:r>
-      <w:r>
-        <w:fldChar w:fldCharType="begin"/>
-      </w:r>
-      <w:r>
-        <w:instrText xml:space="preserve"> SEQ Tabla \* ARABIC </w:instrText>
-      </w:r>
-      <w:r>
-        <w:fldChar w:fldCharType="separate"/>
-      </w:r>
-      <w:r>
-        <w:rPr>
-          <w:noProof/>
-        </w:rPr>
-        <w:t>4</w:t>
-      </w:r>
-      <w:r>
-        <w:rPr>
-          <w:noProof/>
-        </w:rPr>
-        <w:fldChar w:fldCharType="end"/>
-      </w:r>
+      <w:fldSimple w:instr=" SEQ Tabla \* ARABIC ">
+        <w:r>
+          <w:rPr>
+            <w:noProof/>
+          </w:rPr>
+          <w:t>4</w:t>
+        </w:r>
+      </w:fldSimple>
       <w:r>
         <w:t>: Resultados de la prueba F del modelo final</w:t>
       </w:r>
@@ -8362,7 +8311,13 @@
       </w:pPr>
       <w:r>
         <w:tab/>
-        <w:t xml:space="preserve">Por cada cambio en una unidad de erogaciones totales </w:t>
+        <w:t>Por cada cambio en una unidad</w:t>
+      </w:r>
+      <w:r>
+        <w:t xml:space="preserve"> monetaria</w:t>
+      </w:r>
+      <w:r>
+        <w:t xml:space="preserve"> de erogaciones totales </w:t>
       </w:r>
       <w:r>
         <w:t>(X</w:t>
@@ -9684,7 +9639,42 @@
         <w:rPr>
           <w:bCs/>
         </w:rPr>
-        <w:t xml:space="preserve"> cuyos eigenvalores son los siguientes:</w:t>
+        <w:t xml:space="preserve">, donde </w:t>
+      </w:r>
+      <m:oMath>
+        <m:r>
+          <m:rPr>
+            <m:sty m:val="p"/>
+          </m:rPr>
+          <w:rPr>
+            <w:rFonts w:ascii="Cambria Math" w:hAnsi="Cambria Math"/>
+          </w:rPr>
+          <m:t>X</m:t>
+        </m:r>
+      </m:oMath>
+      <w:r>
+        <w:rPr>
+          <w:bCs/>
+        </w:rPr>
+        <w:t xml:space="preserve"> corresponde a </w:t>
+      </w:r>
+      <w:r>
+        <w:rPr>
+          <w:bCs/>
+        </w:rPr>
+        <w:t>nuestra</w:t>
+      </w:r>
+      <w:r>
+        <w:rPr>
+          <w:bCs/>
+        </w:rPr>
+        <w:t xml:space="preserve"> matriz de datos, </w:t>
+      </w:r>
+      <w:r>
+        <w:rPr>
+          <w:bCs/>
+        </w:rPr>
+        <w:t>cuyos eigenvalores son los siguientes:</w:t>
       </w:r>
     </w:p>
     <w:p>
@@ -9992,13 +9982,25 @@
         <w:rPr>
           <w:bCs/>
         </w:rPr>
-        <w:t>calculamos el factor de inflación de la v</w:t>
+        <w:t>calculamos el Factor de Inflación de la V</w:t>
       </w:r>
       <w:r>
         <w:rPr>
           <w:bCs/>
         </w:rPr>
-        <w:t>arianza, el cual está dado por:</w:t>
+        <w:t>arianza</w:t>
+      </w:r>
+      <w:r>
+        <w:rPr>
+          <w:bCs/>
+        </w:rPr>
+        <w:t xml:space="preserve"> (FIV)</w:t>
+      </w:r>
+      <w:r>
+        <w:rPr>
+          <w:bCs/>
+        </w:rPr>
+        <w:t>, el cual está dado por:</w:t>
       </w:r>
     </w:p>
     <w:p>
@@ -11163,27 +11165,14 @@
       <w:r>
         <w:t xml:space="preserve">Tabla </w:t>
       </w:r>
-      <w:r>
-        <w:fldChar w:fldCharType="begin"/>
-      </w:r>
-      <w:r>
-        <w:instrText xml:space="preserve"> SEQ Tabla \* ARABIC </w:instrText>
-      </w:r>
-      <w:r>
-        <w:fldChar w:fldCharType="separate"/>
-      </w:r>
-      <w:r>
-        <w:rPr>
-          <w:noProof/>
-        </w:rPr>
-        <w:t>5</w:t>
-      </w:r>
-      <w:r>
-        <w:rPr>
-          <w:noProof/>
-        </w:rPr>
-        <w:fldChar w:fldCharType="end"/>
-      </w:r>
+      <w:fldSimple w:instr=" SEQ Tabla \* ARABIC ">
+        <w:r>
+          <w:rPr>
+            <w:noProof/>
+          </w:rPr>
+          <w:t>5</w:t>
+        </w:r>
+      </w:fldSimple>
       <w:r>
         <w:t>:FIV de las variables del modelo</w:t>
       </w:r>
@@ -11469,7 +11458,19 @@
         <w:rPr>
           <w:bCs/>
         </w:rPr>
-        <w:t xml:space="preserve">e distinta manera al modelo, en </w:t>
+        <w:t>e manera</w:t>
+      </w:r>
+      <w:r>
+        <w:rPr>
+          <w:bCs/>
+        </w:rPr>
+        <w:t xml:space="preserve"> distinta</w:t>
+      </w:r>
+      <w:r>
+        <w:rPr>
+          <w:bCs/>
+        </w:rPr>
+        <w:t xml:space="preserve"> al modelo, en </w:t>
       </w:r>
       <w:r>
         <w:rPr>
@@ -11604,7 +11605,10 @@
                               </w:rPr>
                             </w:pPr>
                             <w:r>
-                              <w:t>Gráfica 8: Diagrama de Caja y Brazos con datos atípicos estimados</w:t>
+                              <w:t>Gráfica 8: Diagrama de caja y b</w:t>
+                            </w:r>
+                            <w:r>
+                              <w:t>razos con datos atípicos estimados</w:t>
                             </w:r>
                           </w:p>
                         </w:txbxContent>
@@ -11641,7 +11645,10 @@
                         </w:rPr>
                       </w:pPr>
                       <w:r>
-                        <w:t>Gráfica 8: Diagrama de Caja y Brazos con datos atípicos estimados</w:t>
+                        <w:t>Gráfica 8: Diagrama de caja y b</w:t>
+                      </w:r>
+                      <w:r>
+                        <w:t>razos con datos atípicos estimados</w:t>
                       </w:r>
                     </w:p>
                   </w:txbxContent>
@@ -11714,7 +11721,10 @@
                               </w:rPr>
                             </w:pPr>
                             <w:r>
-                              <w:t>Gráfica 7: Diagrama de Caja y Brazos con datos originales</w:t>
+                              <w:t>Gráfica 7: Diagrama de caja y b</w:t>
+                            </w:r>
+                            <w:r>
+                              <w:t>razos con datos originales</w:t>
                             </w:r>
                           </w:p>
                         </w:txbxContent>
@@ -11751,7 +11761,10 @@
                         </w:rPr>
                       </w:pPr>
                       <w:r>
-                        <w:t>Gráfica 7: Diagrama de Caja y Brazos con datos originales</w:t>
+                        <w:t>Gráfica 7: Diagrama de caja y b</w:t>
+                      </w:r>
+                      <w:r>
+                        <w:t>razos con datos originales</w:t>
                       </w:r>
                     </w:p>
                   </w:txbxContent>
@@ -11913,49 +11926,32 @@
         <w:rPr>
           <w:bCs/>
         </w:rPr>
-        <w:t xml:space="preserve"> de acuerdo con la estimación de la organización </w:t>
-      </w:r>
-      <w:proofErr w:type="spellStart"/>
+        <w:t xml:space="preserve"> de acuerdo con la estimación de la organización Oxfam, en México el 1% de la población recibe alrededor del 21% del ingreso de todo el país. Asimismo, </w:t>
+      </w:r>
       <w:r>
         <w:rPr>
           <w:bCs/>
-        </w:rPr>
-        <w:t>Oxfam</w:t>
-      </w:r>
-      <w:proofErr w:type="spellEnd"/>
+          <w:iCs/>
+        </w:rPr>
+        <w:t>El Economista</w:t>
+      </w:r>
       <w:r>
         <w:rPr>
           <w:bCs/>
         </w:rPr>
-        <w:t xml:space="preserve">, en México el 1% de la población recibe alrededor del 21% del ingreso de todo el país. Asimismo, </w:t>
+        <w:t xml:space="preserve"> menciona que México forma parte del 25% de los países con mayores niveles de desigualdad y que, según datos</w:t>
       </w:r>
       <w:r>
         <w:rPr>
           <w:bCs/>
-          <w:i/>
-          <w:iCs/>
-        </w:rPr>
-        <w:t>El Economista</w:t>
+        </w:rPr>
+        <w:t xml:space="preserve"> del Banco de México, posee un c</w:t>
       </w:r>
       <w:r>
         <w:rPr>
           <w:bCs/>
         </w:rPr>
-        <w:t xml:space="preserve"> menciona que México forma parte del 25% de los países con mayores niveles de desigualdad y que, según datos del Banco de México, posee un Coeficiente de </w:t>
-      </w:r>
-      <w:proofErr w:type="spellStart"/>
-      <w:r>
-        <w:rPr>
-          <w:bCs/>
-        </w:rPr>
-        <w:t>Gini</w:t>
-      </w:r>
-      <w:proofErr w:type="spellEnd"/>
-      <w:r>
-        <w:rPr>
-          <w:bCs/>
-        </w:rPr>
-        <w:t xml:space="preserve"> de </w:t>
+        <w:t xml:space="preserve">oeficiente de Gini de </w:t>
       </w:r>
       <w:r>
         <w:rPr>
@@ -12035,7 +12031,141 @@
         <mc:AlternateContent>
           <mc:Choice Requires="wps">
             <w:drawing>
-              <wp:anchor distT="0" distB="0" distL="114300" distR="114300" simplePos="0" relativeHeight="251692032" behindDoc="1" locked="0" layoutInCell="1" allowOverlap="1" wp14:anchorId="53AD4459" wp14:editId="2A953192">
+              <wp:anchor distT="0" distB="0" distL="114300" distR="114300" simplePos="0" relativeHeight="251709440" behindDoc="1" locked="0" layoutInCell="1" allowOverlap="1" wp14:anchorId="5B86E526" wp14:editId="7F88839E">
+                <wp:simplePos x="0" y="0"/>
+                <wp:positionH relativeFrom="margin">
+                  <wp:posOffset>520</wp:posOffset>
+                </wp:positionH>
+                <wp:positionV relativeFrom="paragraph">
+                  <wp:posOffset>1716269</wp:posOffset>
+                </wp:positionV>
+                <wp:extent cx="2628900" cy="635"/>
+                <wp:effectExtent l="0" t="0" r="0" b="0"/>
+                <wp:wrapTight wrapText="bothSides">
+                  <wp:wrapPolygon edited="0">
+                    <wp:start x="0" y="0"/>
+                    <wp:lineTo x="0" y="20282"/>
+                    <wp:lineTo x="21443" y="20282"/>
+                    <wp:lineTo x="21443" y="0"/>
+                    <wp:lineTo x="0" y="0"/>
+                  </wp:wrapPolygon>
+                </wp:wrapTight>
+                <wp:docPr id="16" name="Cuadro de texto 16"/>
+                <wp:cNvGraphicFramePr/>
+                <a:graphic xmlns:a="http://schemas.openxmlformats.org/drawingml/2006/main">
+                  <a:graphicData uri="http://schemas.microsoft.com/office/word/2010/wordprocessingShape">
+                    <wps:wsp>
+                      <wps:cNvSpPr txBox="1"/>
+                      <wps:spPr>
+                        <a:xfrm>
+                          <a:off x="0" y="0"/>
+                          <a:ext cx="2628900" cy="635"/>
+                        </a:xfrm>
+                        <a:prstGeom prst="rect">
+                          <a:avLst/>
+                        </a:prstGeom>
+                        <a:solidFill>
+                          <a:prstClr val="white"/>
+                        </a:solidFill>
+                        <a:ln>
+                          <a:noFill/>
+                        </a:ln>
+                      </wps:spPr>
+                      <wps:txbx>
+                        <w:txbxContent>
+                          <w:p>
+                            <w:pPr>
+                              <w:pStyle w:val="Descripcin"/>
+                              <w:jc w:val="center"/>
+                              <w:rPr>
+                                <w:rFonts w:ascii="Times New Roman" w:hAnsi="Times New Roman" w:cs="Times New Roman"/>
+                                <w:noProof/>
+                                <w:sz w:val="24"/>
+                                <w:szCs w:val="24"/>
+                              </w:rPr>
+                            </w:pPr>
+                            <w:r>
+                              <w:t>Gráfica 9</w:t>
+                            </w:r>
+                            <w:r>
+                              <w:t xml:space="preserve">: </w:t>
+                            </w:r>
+                            <w:r>
+                              <w:t>Histograma de residuos, modelo con</w:t>
+                            </w:r>
+                            <w:r>
+                              <w:t xml:space="preserve"> </w:t>
+                            </w:r>
+                            <w:r>
+                              <w:t>datos atípicos estimados</w:t>
+                            </w:r>
+                          </w:p>
+                        </w:txbxContent>
+                      </wps:txbx>
+                      <wps:bodyPr rot="0" spcFirstLastPara="0" vertOverflow="overflow" horzOverflow="overflow" vert="horz" wrap="square" lIns="0" tIns="0" rIns="0" bIns="0" numCol="1" spcCol="0" rtlCol="0" fromWordArt="0" anchor="t" anchorCtr="0" forceAA="0" compatLnSpc="1">
+                        <a:prstTxWarp prst="textNoShape">
+                          <a:avLst/>
+                        </a:prstTxWarp>
+                        <a:spAutoFit/>
+                      </wps:bodyPr>
+                    </wps:wsp>
+                  </a:graphicData>
+                </a:graphic>
+                <wp14:sizeRelH relativeFrom="margin">
+                  <wp14:pctWidth>0</wp14:pctWidth>
+                </wp14:sizeRelH>
+              </wp:anchor>
+            </w:drawing>
+          </mc:Choice>
+          <mc:Fallback>
+            <w:pict>
+              <v:shape w14:anchorId="5B86E526" id="Cuadro de texto 16" o:spid="_x0000_s1038" type="#_x0000_t202" style="position:absolute;margin-left:.05pt;margin-top:135.15pt;width:207pt;height:.05pt;z-index:-251607040;visibility:visible;mso-wrap-style:square;mso-width-percent:0;mso-wrap-distance-left:9pt;mso-wrap-distance-top:0;mso-wrap-distance-right:9pt;mso-wrap-distance-bottom:0;mso-position-horizontal:absolute;mso-position-horizontal-relative:margin;mso-position-vertical:absolute;mso-position-vertical-relative:text;mso-width-percent:0;mso-width-relative:margin;v-text-anchor:top" o:gfxdata="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" stroked="f">
+                <v:textbox style="mso-fit-shape-to-text:t" inset="0,0,0,0">
+                  <w:txbxContent>
+                    <w:p>
+                      <w:pPr>
+                        <w:pStyle w:val="Descripcin"/>
+                        <w:jc w:val="center"/>
+                        <w:rPr>
+                          <w:rFonts w:ascii="Times New Roman" w:hAnsi="Times New Roman" w:cs="Times New Roman"/>
+                          <w:noProof/>
+                          <w:sz w:val="24"/>
+                          <w:szCs w:val="24"/>
+                        </w:rPr>
+                      </w:pPr>
+                      <w:r>
+                        <w:t>Gráfica 9</w:t>
+                      </w:r>
+                      <w:r>
+                        <w:t xml:space="preserve">: </w:t>
+                      </w:r>
+                      <w:r>
+                        <w:t>Histograma de residuos, modelo con</w:t>
+                      </w:r>
+                      <w:r>
+                        <w:t xml:space="preserve"> </w:t>
+                      </w:r>
+                      <w:r>
+                        <w:t>datos atípicos estimados</w:t>
+                      </w:r>
+                    </w:p>
+                  </w:txbxContent>
+                </v:textbox>
+                <w10:wrap type="tight" anchorx="margin"/>
+              </v:shape>
+            </w:pict>
+          </mc:Fallback>
+        </mc:AlternateContent>
+      </w:r>
+      <w:r>
+        <w:rPr>
+          <w:noProof/>
+          <w:lang w:eastAsia="es-MX"/>
+        </w:rPr>
+        <mc:AlternateContent>
+          <mc:Choice Requires="wps">
+            <w:drawing>
+              <wp:anchor distT="0" distB="0" distL="114300" distR="114300" simplePos="0" relativeHeight="251692032" behindDoc="1" locked="0" layoutInCell="1" allowOverlap="1" wp14:anchorId="53AD4459" wp14:editId="34C05F56">
                 <wp:simplePos x="0" y="0"/>
                 <wp:positionH relativeFrom="column">
                   <wp:posOffset>2967817</wp:posOffset>
@@ -12088,10 +12218,10 @@
                               </w:rPr>
                             </w:pPr>
                             <w:r>
-                              <w:t>Gráfica 10</w:t>
+                              <w:t xml:space="preserve">Gráfica 10: Densidad de los residuos, modelo </w:t>
                             </w:r>
                             <w:r>
-                              <w:t>: Densidad de los residuos, modelo corregido</w:t>
+                              <w:t>con datos atípicos estimados</w:t>
                             </w:r>
                           </w:p>
                         </w:txbxContent>
@@ -12110,7 +12240,7 @@
           </mc:Choice>
           <mc:Fallback>
             <w:pict>
-              <v:shape w14:anchorId="53AD4459" id="Cuadro de texto 14" o:spid="_x0000_s1038" type="#_x0000_t202" style="position:absolute;margin-left:233.7pt;margin-top:135.8pt;width:226.75pt;height:.05pt;z-index:-251624448;visibility:visible;mso-wrap-style:square;mso-wrap-distance-left:9pt;mso-wrap-distance-top:0;mso-wrap-distance-right:9pt;mso-wrap-distance-bottom:0;mso-position-horizontal:absolute;mso-position-horizontal-relative:text;mso-position-vertical:absolute;mso-position-vertical-relative:text;v-text-anchor:top" o:gfxdata="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" stroked="f">
+              <v:shape w14:anchorId="53AD4459" id="Cuadro de texto 14" o:spid="_x0000_s1039" type="#_x0000_t202" style="position:absolute;margin-left:233.7pt;margin-top:135.8pt;width:226.75pt;height:.05pt;z-index:-251624448;visibility:visible;mso-wrap-style:square;mso-wrap-distance-left:9pt;mso-wrap-distance-top:0;mso-wrap-distance-right:9pt;mso-wrap-distance-bottom:0;mso-position-horizontal:absolute;mso-position-horizontal-relative:text;mso-position-vertical:absolute;mso-position-vertical-relative:text;v-text-anchor:top" o:gfxdata="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" stroked="f">
                 <v:textbox style="mso-fit-shape-to-text:t" inset="0,0,0,0">
                   <w:txbxContent>
                     <w:p>
@@ -12125,122 +12255,10 @@
                         </w:rPr>
                       </w:pPr>
                       <w:r>
-                        <w:t>Gráfica 10</w:t>
+                        <w:t xml:space="preserve">Gráfica 10: Densidad de los residuos, modelo </w:t>
                       </w:r>
                       <w:r>
-                        <w:t>: Densidad de los residuos, modelo corregido</w:t>
-                      </w:r>
-                    </w:p>
-                  </w:txbxContent>
-                </v:textbox>
-                <w10:wrap type="tight"/>
-              </v:shape>
-            </w:pict>
-          </mc:Fallback>
-        </mc:AlternateContent>
-      </w:r>
-      <w:r>
-        <w:rPr>
-          <w:noProof/>
-          <w:lang w:eastAsia="es-MX"/>
-        </w:rPr>
-        <mc:AlternateContent>
-          <mc:Choice Requires="wps">
-            <w:drawing>
-              <wp:anchor distT="0" distB="0" distL="114300" distR="114300" simplePos="0" relativeHeight="251689984" behindDoc="1" locked="0" layoutInCell="1" allowOverlap="1" wp14:anchorId="7D16040A" wp14:editId="370E2DC0">
-                <wp:simplePos x="0" y="0"/>
-                <wp:positionH relativeFrom="column">
-                  <wp:posOffset>1270</wp:posOffset>
-                </wp:positionH>
-                <wp:positionV relativeFrom="paragraph">
-                  <wp:posOffset>1713865</wp:posOffset>
-                </wp:positionV>
-                <wp:extent cx="2879725" cy="635"/>
-                <wp:effectExtent l="0" t="0" r="0" b="0"/>
-                <wp:wrapTight wrapText="bothSides">
-                  <wp:wrapPolygon edited="0">
-                    <wp:start x="0" y="0"/>
-                    <wp:lineTo x="0" y="21600"/>
-                    <wp:lineTo x="21600" y="21600"/>
-                    <wp:lineTo x="21600" y="0"/>
-                  </wp:wrapPolygon>
-                </wp:wrapTight>
-                <wp:docPr id="10" name="Cuadro de texto 10"/>
-                <wp:cNvGraphicFramePr/>
-                <a:graphic xmlns:a="http://schemas.openxmlformats.org/drawingml/2006/main">
-                  <a:graphicData uri="http://schemas.microsoft.com/office/word/2010/wordprocessingShape">
-                    <wps:wsp>
-                      <wps:cNvSpPr txBox="1"/>
-                      <wps:spPr>
-                        <a:xfrm>
-                          <a:off x="0" y="0"/>
-                          <a:ext cx="2879725" cy="635"/>
-                        </a:xfrm>
-                        <a:prstGeom prst="rect">
-                          <a:avLst/>
-                        </a:prstGeom>
-                        <a:solidFill>
-                          <a:prstClr val="white"/>
-                        </a:solidFill>
-                        <a:ln>
-                          <a:noFill/>
-                        </a:ln>
-                      </wps:spPr>
-                      <wps:txbx>
-                        <w:txbxContent>
-                          <w:p>
-                            <w:pPr>
-                              <w:pStyle w:val="Descripcin"/>
-                              <w:jc w:val="center"/>
-                              <w:rPr>
-                                <w:rFonts w:ascii="Times New Roman" w:eastAsia="Times New Roman" w:hAnsi="Times New Roman" w:cs="Times New Roman"/>
-                                <w:noProof/>
-                                <w:sz w:val="24"/>
-                                <w:szCs w:val="24"/>
-                              </w:rPr>
-                            </w:pPr>
-                            <w:r>
-                              <w:t>Gráfica 9</w:t>
-                            </w:r>
-                            <w:r>
-                              <w:t>: Histograma de residuos, modelo corregido</w:t>
-                            </w:r>
-                          </w:p>
-                        </w:txbxContent>
-                      </wps:txbx>
-                      <wps:bodyPr rot="0" spcFirstLastPara="0" vertOverflow="overflow" horzOverflow="overflow" vert="horz" wrap="square" lIns="0" tIns="0" rIns="0" bIns="0" numCol="1" spcCol="0" rtlCol="0" fromWordArt="0" anchor="t" anchorCtr="0" forceAA="0" compatLnSpc="1">
-                        <a:prstTxWarp prst="textNoShape">
-                          <a:avLst/>
-                        </a:prstTxWarp>
-                        <a:spAutoFit/>
-                      </wps:bodyPr>
-                    </wps:wsp>
-                  </a:graphicData>
-                </a:graphic>
-              </wp:anchor>
-            </w:drawing>
-          </mc:Choice>
-          <mc:Fallback>
-            <w:pict>
-              <v:shape w14:anchorId="7D16040A" id="Cuadro de texto 10" o:spid="_x0000_s1039" type="#_x0000_t202" style="position:absolute;margin-left:.1pt;margin-top:134.95pt;width:226.75pt;height:.05pt;z-index:-251626496;visibility:visible;mso-wrap-style:square;mso-wrap-distance-left:9pt;mso-wrap-distance-top:0;mso-wrap-distance-right:9pt;mso-wrap-distance-bottom:0;mso-position-horizontal:absolute;mso-position-horizontal-relative:text;mso-position-vertical:absolute;mso-position-vertical-relative:text;v-text-anchor:top" o:gfxdata="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" stroked="f">
-                <v:textbox style="mso-fit-shape-to-text:t" inset="0,0,0,0">
-                  <w:txbxContent>
-                    <w:p>
-                      <w:pPr>
-                        <w:pStyle w:val="Descripcin"/>
-                        <w:jc w:val="center"/>
-                        <w:rPr>
-                          <w:rFonts w:ascii="Times New Roman" w:eastAsia="Times New Roman" w:hAnsi="Times New Roman" w:cs="Times New Roman"/>
-                          <w:noProof/>
-                          <w:sz w:val="24"/>
-                          <w:szCs w:val="24"/>
-                        </w:rPr>
-                      </w:pPr>
-                      <w:r>
-                        <w:t>Gráfica 9</w:t>
-                      </w:r>
-                      <w:r>
-                        <w:t>: Histograma de residuos, modelo corregido</w:t>
+                        <w:t>con datos atípicos estimados</w:t>
                       </w:r>
                     </w:p>
                   </w:txbxContent>
@@ -12389,6 +12407,17 @@
       <w:r>
         <w:fldChar w:fldCharType="end"/>
       </w:r>
+    </w:p>
+    <w:p>
+      <w:pPr>
+        <w:spacing w:line="360" w:lineRule="auto"/>
+        <w:ind w:firstLine="708"/>
+        <w:jc w:val="both"/>
+        <w:rPr>
+          <w:sz w:val="16"/>
+          <w:szCs w:val="16"/>
+        </w:rPr>
+      </w:pPr>
     </w:p>
     <w:p>
       <w:pPr>
@@ -12750,10 +12779,7 @@
                               </w:rPr>
                             </w:pPr>
                             <w:r>
-                              <w:t>Gráfica 12</w:t>
-                            </w:r>
-                            <w:r>
-                              <w:t>: Densidad de los residuos, m. transformado</w:t>
+                              <w:t>Gráfica 12: Densidad de los residuos, m. transformado</w:t>
                             </w:r>
                           </w:p>
                         </w:txbxContent>
@@ -12787,10 +12813,7 @@
                         </w:rPr>
                       </w:pPr>
                       <w:r>
-                        <w:t>Gráfica 12</w:t>
-                      </w:r>
-                      <w:r>
-                        <w:t>: Densidad de los residuos, m. transformado</w:t>
+                        <w:t>Gráfica 12: Densidad de los residuos, m. transformado</w:t>
                       </w:r>
                     </w:p>
                   </w:txbxContent>
@@ -13009,10 +13032,7 @@
                               </w:rPr>
                             </w:pPr>
                             <w:r>
-                              <w:t>Gráfica 11</w:t>
-                            </w:r>
-                            <w:r>
-                              <w:t>: Histograma de residuos, m. transformado</w:t>
+                              <w:t>Gráfica 11: Histograma de residuos, m. transformado</w:t>
                             </w:r>
                           </w:p>
                         </w:txbxContent>
@@ -13046,10 +13066,7 @@
                         </w:rPr>
                       </w:pPr>
                       <w:r>
-                        <w:t>Gráfica 11</w:t>
-                      </w:r>
-                      <w:r>
-                        <w:t>: Histograma de residuos, m. transformado</w:t>
+                        <w:t>Gráfica 11: Histograma de residuos, m. transformado</w:t>
                       </w:r>
                     </w:p>
                   </w:txbxContent>
@@ -13067,7 +13084,13 @@
         <w:t xml:space="preserve">temos que el sesgo ha desaparecido; </w:t>
       </w:r>
       <w:r>
-        <w:t>este nuevo histograma parace seguir una distribución normal, para estar seguros volvemos a ca</w:t>
+        <w:t xml:space="preserve">este nuevo histograma </w:t>
+      </w:r>
+      <w:r>
+        <w:t>parece</w:t>
+      </w:r>
+      <w:r>
+        <w:t xml:space="preserve"> seguir una distribución normal, para estar seguros volvemos a ca</w:t>
       </w:r>
       <w:r>
         <w:t>lcular el estadístico de Jarque-</w:t>
@@ -13168,6 +13191,7 @@
           <w:sz w:val="24"/>
           <w:szCs w:val="24"/>
         </w:rPr>
+        <w:lastRenderedPageBreak/>
         <w:t>5.7 Heteroscedasticidad</w:t>
       </w:r>
       <w:bookmarkEnd w:id="14"/>
@@ -13215,7 +13239,6 @@
           <w:sz w:val="24"/>
           <w:szCs w:val="24"/>
         </w:rPr>
-        <w:lastRenderedPageBreak/>
         <w:t>Conclusión</w:t>
       </w:r>
       <w:bookmarkEnd w:id="15"/>
@@ -13425,29 +13448,7 @@
           <w:szCs w:val="24"/>
           <w:highlight w:val="white"/>
         </w:rPr>
-        <w:t xml:space="preserve">Quintana, L. </w:t>
-      </w:r>
-      <w:proofErr w:type="gramStart"/>
-      <w:r>
-        <w:rPr>
-          <w:rFonts w:ascii="Times New Roman" w:hAnsi="Times New Roman" w:cs="Times New Roman"/>
-          <w:color w:val="333333"/>
-          <w:sz w:val="24"/>
-          <w:szCs w:val="24"/>
-          <w:highlight w:val="white"/>
-        </w:rPr>
-        <w:t>et al..</w:t>
-      </w:r>
-      <w:proofErr w:type="gramEnd"/>
-      <w:r>
-        <w:rPr>
-          <w:rFonts w:ascii="Times New Roman" w:hAnsi="Times New Roman" w:cs="Times New Roman"/>
-          <w:color w:val="333333"/>
-          <w:sz w:val="24"/>
-          <w:szCs w:val="24"/>
-          <w:highlight w:val="white"/>
-        </w:rPr>
-        <w:t xml:space="preserve"> (2016). Econometría aplicada utilizando R. Ciudad de México, México: SAARE.</w:t>
+        <w:t>Quintana, L. et al.. (2016). Econometría aplicada utilizando R. Ciudad de México, México: SAARE.</w:t>
       </w:r>
     </w:p>
     <w:p>
@@ -13476,33 +13477,7 @@
           <w:highlight w:val="white"/>
           <w:u w:val="none"/>
         </w:rPr>
-        <w:t xml:space="preserve">Torres A (2016). Coeficiente de </w:t>
-      </w:r>
-      <w:proofErr w:type="spellStart"/>
-      <w:r>
-        <w:rPr>
-          <w:rStyle w:val="Hipervnculo"/>
-          <w:rFonts w:ascii="Times New Roman" w:hAnsi="Times New Roman" w:cs="Times New Roman"/>
-          <w:color w:val="000000" w:themeColor="text1"/>
-          <w:sz w:val="24"/>
-          <w:szCs w:val="24"/>
-          <w:highlight w:val="white"/>
-          <w:u w:val="none"/>
-        </w:rPr>
-        <w:t>Gini</w:t>
-      </w:r>
-      <w:proofErr w:type="spellEnd"/>
-      <w:r>
-        <w:rPr>
-          <w:rStyle w:val="Hipervnculo"/>
-          <w:rFonts w:ascii="Times New Roman" w:hAnsi="Times New Roman" w:cs="Times New Roman"/>
-          <w:color w:val="000000" w:themeColor="text1"/>
-          <w:sz w:val="24"/>
-          <w:szCs w:val="24"/>
-          <w:highlight w:val="white"/>
-          <w:u w:val="none"/>
-        </w:rPr>
-        <w:t>, el detector de la desigualdad salarial. Recuperado el día 15 de mayo de 2020 de</w:t>
+        <w:t>Torres A (2016). Coeficiente de Gini, el detector de la desigualdad salarial. Recuperado el día 15 de mayo de 2020 de</w:t>
       </w:r>
       <w:r>
         <w:rPr>
@@ -13680,7 +13655,7 @@
             <w:noProof/>
             <w:lang w:val="es-ES"/>
           </w:rPr>
-          <w:t>12</w:t>
+          <w:t>1</w:t>
         </w:r>
         <w:r>
           <w:rPr>
@@ -15203,7 +15178,7 @@
 </file>
 
 <file path=customXml/itemProps2.xml><?xml version="1.0" encoding="utf-8"?>
-<ds:datastoreItem xmlns:ds="http://schemas.openxmlformats.org/officeDocument/2006/customXml" ds:itemID="{3A778DF1-04F3-446E-95DC-60458B1CFFB8}">
+<ds:datastoreItem xmlns:ds="http://schemas.openxmlformats.org/officeDocument/2006/customXml" ds:itemID="{268220D3-6647-444A-9900-543F737D603A}">
   <ds:schemaRefs>
     <ds:schemaRef ds:uri="http://schemas.openxmlformats.org/officeDocument/2006/bibliography"/>
   </ds:schemaRefs>

</xml_diff>

<commit_message>
Graficas sobrepuestas de densidad e histograma y documento con heteroscedasticidad
</commit_message>
<xml_diff>
--- a/Proyecto.docx
+++ b/Proyecto.docx
@@ -1,6 +1,6 @@
 
 <file path=word/document.xml><?xml version="1.0" encoding="utf-8"?>
-<w:document xmlns:wpc="http://schemas.microsoft.com/office/word/2010/wordprocessingCanvas" xmlns:cx="http://schemas.microsoft.com/office/drawing/2014/chartex" xmlns:cx1="http://schemas.microsoft.com/office/drawing/2015/9/8/chartex" xmlns:cx2="http://schemas.microsoft.com/office/drawing/2015/10/21/chartex" xmlns:cx3="http://schemas.microsoft.com/office/drawing/2016/5/9/chartex" xmlns:cx4="http://schemas.microsoft.com/office/drawing/2016/5/10/chartex" xmlns:cx5="http://schemas.microsoft.com/office/drawing/2016/5/11/chartex" xmlns:cx6="http://schemas.microsoft.com/office/drawing/2016/5/12/chartex" xmlns:cx7="http://schemas.microsoft.com/office/drawing/2016/5/13/chartex" xmlns:cx8="http://schemas.microsoft.com/office/drawing/2016/5/14/chartex" xmlns:mc="http://schemas.openxmlformats.org/markup-compatibility/2006" xmlns:aink="http://schemas.microsoft.com/office/drawing/2016/ink" xmlns:am3d="http://schemas.microsoft.com/office/drawing/2017/model3d" xmlns:o="urn:schemas-microsoft-com:office:office" xmlns:r="http://schemas.openxmlformats.org/officeDocument/2006/relationships" xmlns:m="http://schemas.openxmlformats.org/officeDocument/2006/math" xmlns:v="urn:schemas-microsoft-com:vml" xmlns:wp14="http://schemas.microsoft.com/office/word/2010/wordprocessingDrawing" xmlns:wp="http://schemas.openxmlformats.org/drawingml/2006/wordprocessingDrawing" xmlns:w10="urn:schemas-microsoft-com:office:word" xmlns:w="http://schemas.openxmlformats.org/wordprocessingml/2006/main" xmlns:w14="http://schemas.microsoft.com/office/word/2010/wordml" xmlns:w15="http://schemas.microsoft.com/office/word/2012/wordml" xmlns:w16cid="http://schemas.microsoft.com/office/word/2016/wordml/cid" xmlns:w16se="http://schemas.microsoft.com/office/word/2015/wordml/symex" xmlns:wpg="http://schemas.microsoft.com/office/word/2010/wordprocessingGroup" xmlns:wpi="http://schemas.microsoft.com/office/word/2010/wordprocessingInk" xmlns:wne="http://schemas.microsoft.com/office/word/2006/wordml" xmlns:wps="http://schemas.microsoft.com/office/word/2010/wordprocessingShape" mc:Ignorable="w14 w15 w16se w16cid wp14">
+<w:document xmlns:wpc="http://schemas.microsoft.com/office/word/2010/wordprocessingCanvas" xmlns:cx="http://schemas.microsoft.com/office/drawing/2014/chartex" xmlns:mc="http://schemas.openxmlformats.org/markup-compatibility/2006" xmlns:o="urn:schemas-microsoft-com:office:office" xmlns:r="http://schemas.openxmlformats.org/officeDocument/2006/relationships" xmlns:m="http://schemas.openxmlformats.org/officeDocument/2006/math" xmlns:v="urn:schemas-microsoft-com:vml" xmlns:wp14="http://schemas.microsoft.com/office/word/2010/wordprocessingDrawing" xmlns:wp="http://schemas.openxmlformats.org/drawingml/2006/wordprocessingDrawing" xmlns:w10="urn:schemas-microsoft-com:office:word" xmlns:w="http://schemas.openxmlformats.org/wordprocessingml/2006/main" xmlns:w14="http://schemas.microsoft.com/office/word/2010/wordml" xmlns:w15="http://schemas.microsoft.com/office/word/2012/wordml" xmlns:w16se="http://schemas.microsoft.com/office/word/2015/wordml/symex" xmlns:wpg="http://schemas.microsoft.com/office/word/2010/wordprocessingGroup" xmlns:wpi="http://schemas.microsoft.com/office/word/2010/wordprocessingInk" xmlns:wne="http://schemas.microsoft.com/office/word/2006/wordml" xmlns:wps="http://schemas.microsoft.com/office/word/2010/wordprocessingShape" mc:Ignorable="w14 w15 w16se wp14">
   <w:body>
     <w:sdt>
       <w:sdtPr>
@@ -189,7 +189,7 @@
                     <v:stroke joinstyle="miter"/>
                     <v:path gradientshapeok="t" o:connecttype="rect"/>
                   </v:shapetype>
-                  <v:shape id="Cuadro de texto 111" o:spid="_x0000_s1026" type="#_x0000_t202" style="position:absolute;margin-left:60pt;margin-top:1in;width:495.6pt;height:287.5pt;z-index:251707392;visibility:visible;mso-wrap-style:square;mso-width-percent:0;mso-height-percent:363;mso-wrap-distance-left:9pt;mso-wrap-distance-top:0;mso-wrap-distance-right:9pt;mso-wrap-distance-bottom:0;mso-position-horizontal:absolute;mso-position-horizontal-relative:page;mso-position-vertical:absolute;mso-position-vertical-relative:page;mso-width-percent:0;mso-height-percent:363;mso-width-relative:page;mso-height-relative:page;v-text-anchor:bottom" o:gfxdata="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" filled="f" stroked="f" strokeweight=".5pt">
+                  <v:shape id="Cuadro de texto 111" o:spid="_x0000_s1026" type="#_x0000_t202" style="position:absolute;margin-left:60pt;margin-top:1in;width:495.6pt;height:287.5pt;z-index:251707392;visibility:visible;mso-wrap-style:square;mso-width-percent:0;mso-height-percent:363;mso-wrap-distance-left:9pt;mso-wrap-distance-top:0;mso-wrap-distance-right:9pt;mso-wrap-distance-bottom:0;mso-position-horizontal:absolute;mso-position-horizontal-relative:page;mso-position-vertical:absolute;mso-position-vertical-relative:page;mso-width-percent:0;mso-height-percent:363;mso-width-relative:page;mso-height-relative:page;v-text-anchor:bottom" o:gfxdata="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" filled="f" stroked="f" strokeweight=".5pt">
                     <v:textbox style="mso-fit-shape-to-text:t" inset="0,0,0,0">
                       <w:txbxContent>
                         <w:sdt>
@@ -279,6 +279,7 @@
             <w:spacing w:after="160" w:line="259" w:lineRule="auto"/>
             <w:rPr>
               <w:b/>
+              <w:sz w:val="28"/>
               <w:lang w:val="es-ES"/>
             </w:rPr>
           </w:pPr>
@@ -289,17 +290,40 @@
             <w:jc w:val="center"/>
             <w:rPr>
               <w:b/>
+              <w:sz w:val="28"/>
+              <w:szCs w:val="36"/>
               <w:lang w:val="es-ES"/>
             </w:rPr>
           </w:pPr>
           <w:r>
             <w:rPr>
               <w:b/>
-              <w:sz w:val="36"/>
+              <w:sz w:val="28"/>
               <w:szCs w:val="36"/>
               <w:lang w:val="es-ES"/>
             </w:rPr>
-            <w:t>TÍTULO</w:t>
+            <w:t xml:space="preserve">EL INGRESO EN LA CIUDAD DE MÉXICO: </w:t>
+          </w:r>
+        </w:p>
+        <w:p>
+          <w:pPr>
+            <w:spacing w:after="160" w:line="259" w:lineRule="auto"/>
+            <w:jc w:val="center"/>
+            <w:rPr>
+              <w:b/>
+              <w:sz w:val="28"/>
+              <w:szCs w:val="36"/>
+              <w:lang w:val="es-ES"/>
+            </w:rPr>
+          </w:pPr>
+          <w:r>
+            <w:rPr>
+              <w:b/>
+              <w:sz w:val="28"/>
+              <w:szCs w:val="36"/>
+              <w:lang w:val="es-ES"/>
+            </w:rPr>
+            <w:t>UNA INTROSPECCIÓN DE SU DISTRIBUCIÓN EN ÁLVARO OBREGÓN</w:t>
           </w:r>
         </w:p>
         <w:p>
@@ -333,6 +357,35 @@
               <w:lang w:val="es-ES"/>
             </w:rPr>
             <w:tab/>
+          </w:r>
+          <w:r>
+            <w:rPr>
+              <w:lang w:val="es-ES"/>
+            </w:rPr>
+            <w:tab/>
+          </w:r>
+          <w:r>
+            <w:rPr>
+              <w:lang w:val="es-ES"/>
+            </w:rPr>
+            <w:tab/>
+          </w:r>
+          <w:r>
+            <w:rPr>
+              <w:lang w:val="es-ES"/>
+            </w:rPr>
+            <w:tab/>
+          </w:r>
+          <w:r>
+            <w:rPr>
+              <w:lang w:val="es-ES"/>
+            </w:rPr>
+            <w:tab/>
+          </w:r>
+          <w:r>
+            <w:rPr>
+              <w:lang w:val="es-ES"/>
+            </w:rPr>
             <w:t>TRABAJO FINAL</w:t>
           </w:r>
         </w:p>
@@ -663,7 +716,7 @@
               </mc:Choice>
               <mc:Fallback>
                 <w:pict>
-                  <v:shape w14:anchorId="0AC1D45E" id="Cuadro de texto 112" o:spid="_x0000_s1027" type="#_x0000_t202" style="position:absolute;margin-left:401.8pt;margin-top:455.95pt;width:453pt;height:204pt;z-index:251706368;visibility:visible;mso-wrap-style:square;mso-width-percent:734;mso-height-percent:0;mso-wrap-distance-left:9pt;mso-wrap-distance-top:0;mso-wrap-distance-right:9pt;mso-wrap-distance-bottom:0;mso-position-horizontal:right;mso-position-horizontal-relative:margin;mso-position-vertical:absolute;mso-position-vertical-relative:margin;mso-width-percent:734;mso-height-percent:0;mso-width-relative:page;mso-height-relative:page;v-text-anchor:bottom" o:gfxdata="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" filled="f" stroked="f" strokeweight=".5pt">
+                  <v:shape w14:anchorId="0AC1D45E" id="Cuadro de texto 112" o:spid="_x0000_s1027" type="#_x0000_t202" style="position:absolute;margin-left:401.8pt;margin-top:455.95pt;width:453pt;height:204pt;z-index:251706368;visibility:visible;mso-wrap-style:square;mso-width-percent:734;mso-height-percent:0;mso-wrap-distance-left:9pt;mso-wrap-distance-top:0;mso-wrap-distance-right:9pt;mso-wrap-distance-bottom:0;mso-position-horizontal:right;mso-position-horizontal-relative:margin;mso-position-vertical:absolute;mso-position-vertical-relative:margin;mso-width-percent:734;mso-height-percent:0;mso-width-relative:page;mso-height-relative:page;v-text-anchor:bottom" o:gfxdata="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" filled="f" stroked="f" strokeweight=".5pt">
                     <v:textbox inset="0,0,0,0">
                       <w:txbxContent>
                         <w:p>
@@ -1021,7 +1074,7 @@
                   </wp:anchor>
                 </w:drawing>
               </mc:Choice>
-              <mc:Fallback>
+              <mc:Fallback xmlns:w16cid="http://schemas.microsoft.com/office/word/2016/wordml/cid" xmlns:am3d="http://schemas.microsoft.com/office/drawing/2017/model3d" xmlns:aink="http://schemas.microsoft.com/office/drawing/2016/ink" xmlns:cx8="http://schemas.microsoft.com/office/drawing/2016/5/14/chartex" xmlns:cx7="http://schemas.microsoft.com/office/drawing/2016/5/13/chartex" xmlns:cx6="http://schemas.microsoft.com/office/drawing/2016/5/12/chartex" xmlns:cx5="http://schemas.microsoft.com/office/drawing/2016/5/11/chartex" xmlns:cx4="http://schemas.microsoft.com/office/drawing/2016/5/10/chartex" xmlns:cx3="http://schemas.microsoft.com/office/drawing/2016/5/9/chartex" xmlns:cx2="http://schemas.microsoft.com/office/drawing/2015/10/21/chartex" xmlns:cx1="http://schemas.microsoft.com/office/drawing/2015/9/8/chartex">
                 <w:pict>
                   <v:group w14:anchorId="45BB78D2" id="Grupo 114" o:spid="_x0000_s1026" style="position:absolute;margin-left:0;margin-top:0;width:18pt;height:10in;z-index:251704320;mso-width-percent:29;mso-height-percent:909;mso-left-percent:45;mso-position-horizontal-relative:page;mso-position-vertical:center;mso-position-vertical-relative:page;mso-width-percent:29;mso-height-percent:909;mso-left-percent:45" coordsize="2286,91440" o:gfxdata="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">
                     <v:rect id="Rectángulo 115" o:spid="_x0000_s1027" style="position:absolute;width:2286;height:87820;visibility:visible;mso-wrap-style:square;v-text-anchor:middle" o:gfxdata="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" filled="f" stroked="f" strokeweight="1pt"/>
@@ -1230,7 +1283,7 @@
                 <w:webHidden/>
                 <w:szCs w:val="24"/>
               </w:rPr>
-              <w:t>2</w:t>
+              <w:t>1</w:t>
             </w:r>
             <w:r>
               <w:rPr>
@@ -1336,7 +1389,7 @@
                 <w:webHidden/>
                 <w:szCs w:val="24"/>
               </w:rPr>
-              <w:t>3</w:t>
+              <w:t>1</w:t>
             </w:r>
             <w:r>
               <w:rPr>
@@ -1442,7 +1495,7 @@
                 <w:webHidden/>
                 <w:szCs w:val="24"/>
               </w:rPr>
-              <w:t>3</w:t>
+              <w:t>1</w:t>
             </w:r>
             <w:r>
               <w:rPr>
@@ -1512,7 +1565,7 @@
                 <w:b w:val="0"/>
                 <w:webHidden/>
               </w:rPr>
-              <w:t>3</w:t>
+              <w:t>1</w:t>
             </w:r>
             <w:r>
               <w:rPr>
@@ -1580,7 +1633,7 @@
                 <w:b w:val="0"/>
                 <w:webHidden/>
               </w:rPr>
-              <w:t>3</w:t>
+              <w:t>1</w:t>
             </w:r>
             <w:r>
               <w:rPr>
@@ -1684,7 +1737,7 @@
                 <w:webHidden/>
                 <w:szCs w:val="24"/>
               </w:rPr>
-              <w:t>6</w:t>
+              <w:t>1</w:t>
             </w:r>
             <w:r>
               <w:rPr>
@@ -1790,7 +1843,7 @@
                 <w:webHidden/>
                 <w:szCs w:val="24"/>
               </w:rPr>
-              <w:t>8</w:t>
+              <w:t>1</w:t>
             </w:r>
             <w:r>
               <w:rPr>
@@ -1860,7 +1913,7 @@
                 <w:b w:val="0"/>
                 <w:webHidden/>
               </w:rPr>
-              <w:t>8</w:t>
+              <w:t>1</w:t>
             </w:r>
             <w:r>
               <w:rPr>
@@ -1928,7 +1981,7 @@
                 <w:b w:val="0"/>
                 <w:webHidden/>
               </w:rPr>
-              <w:t>8</w:t>
+              <w:t>1</w:t>
             </w:r>
             <w:r>
               <w:rPr>
@@ -1996,7 +2049,7 @@
                 <w:b w:val="0"/>
                 <w:webHidden/>
               </w:rPr>
-              <w:t>8</w:t>
+              <w:t>1</w:t>
             </w:r>
             <w:r>
               <w:rPr>
@@ -2064,7 +2117,7 @@
                 <w:b w:val="0"/>
                 <w:webHidden/>
               </w:rPr>
-              <w:t>9</w:t>
+              <w:t>1</w:t>
             </w:r>
             <w:r>
               <w:rPr>
@@ -2132,7 +2185,7 @@
                 <w:b w:val="0"/>
                 <w:webHidden/>
               </w:rPr>
-              <w:t>9</w:t>
+              <w:t>1</w:t>
             </w:r>
             <w:r>
               <w:rPr>
@@ -2200,7 +2253,7 @@
                 <w:b w:val="0"/>
                 <w:webHidden/>
               </w:rPr>
-              <w:t>10</w:t>
+              <w:t>1</w:t>
             </w:r>
             <w:r>
               <w:rPr>
@@ -2268,7 +2321,7 @@
                 <w:b w:val="0"/>
                 <w:webHidden/>
               </w:rPr>
-              <w:t>12</w:t>
+              <w:t>1</w:t>
             </w:r>
             <w:r>
               <w:rPr>
@@ -2372,7 +2425,7 @@
                 <w:webHidden/>
                 <w:szCs w:val="24"/>
               </w:rPr>
-              <w:t>12</w:t>
+              <w:t>1</w:t>
             </w:r>
             <w:r>
               <w:rPr>
@@ -2479,7 +2532,7 @@
                 <w:webHidden/>
                 <w:szCs w:val="24"/>
               </w:rPr>
-              <w:t>12</w:t>
+              <w:t>1</w:t>
             </w:r>
             <w:r>
               <w:rPr>
@@ -2915,7 +2968,7 @@
           </mc:Choice>
           <mc:Fallback>
             <w:pict>
-              <v:shape w14:anchorId="2BED39CC" id="Cuadro de texto 3" o:spid="_x0000_s1028" type="#_x0000_t202" style="position:absolute;left:0;text-align:left;margin-left:237.15pt;margin-top:144.95pt;width:226.75pt;height:.05pt;z-index:251660288;visibility:visible;mso-wrap-style:square;mso-wrap-distance-left:9pt;mso-wrap-distance-top:0;mso-wrap-distance-right:9pt;mso-wrap-distance-bottom:0;mso-position-horizontal:absolute;mso-position-horizontal-relative:text;mso-position-vertical:absolute;mso-position-vertical-relative:text;v-text-anchor:top" o:gfxdata="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" stroked="f">
+              <v:shape w14:anchorId="2BED39CC" id="Cuadro de texto 3" o:spid="_x0000_s1028" type="#_x0000_t202" style="position:absolute;left:0;text-align:left;margin-left:237.15pt;margin-top:144.95pt;width:226.75pt;height:.05pt;z-index:251660288;visibility:visible;mso-wrap-style:square;mso-wrap-distance-left:9pt;mso-wrap-distance-top:0;mso-wrap-distance-right:9pt;mso-wrap-distance-bottom:0;mso-position-horizontal:absolute;mso-position-horizontal-relative:text;mso-position-vertical:absolute;mso-position-vertical-relative:text;v-text-anchor:top" o:gfxdata="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" stroked="f">
                 <v:textbox style="mso-fit-shape-to-text:t" inset="0,0,0,0">
                   <w:txbxContent>
                     <w:p>
@@ -3090,7 +3143,7 @@
           </mc:Choice>
           <mc:Fallback>
             <w:pict>
-              <v:shape w14:anchorId="0F3218B3" id="Cuadro de texto 4" o:spid="_x0000_s1029" type="#_x0000_t202" style="position:absolute;left:0;text-align:left;margin-left:.15pt;margin-top:144.4pt;width:226.75pt;height:.05pt;z-index:-251653120;visibility:visible;mso-wrap-style:square;mso-wrap-distance-left:9pt;mso-wrap-distance-top:0;mso-wrap-distance-right:9pt;mso-wrap-distance-bottom:0;mso-position-horizontal:absolute;mso-position-horizontal-relative:text;mso-position-vertical:absolute;mso-position-vertical-relative:text;v-text-anchor:top" o:gfxdata="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" stroked="f">
+              <v:shape w14:anchorId="0F3218B3" id="Cuadro de texto 4" o:spid="_x0000_s1029" type="#_x0000_t202" style="position:absolute;left:0;text-align:left;margin-left:.15pt;margin-top:144.4pt;width:226.75pt;height:.05pt;z-index:-251653120;visibility:visible;mso-wrap-style:square;mso-wrap-distance-left:9pt;mso-wrap-distance-top:0;mso-wrap-distance-right:9pt;mso-wrap-distance-bottom:0;mso-position-horizontal:absolute;mso-position-horizontal-relative:text;mso-position-vertical:absolute;mso-position-vertical-relative:text;v-text-anchor:top" o:gfxdata="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" stroked="f">
                 <v:textbox style="mso-fit-shape-to-text:t" inset="0,0,0,0">
                   <w:txbxContent>
                     <w:p>
@@ -3330,7 +3383,7 @@
           </mc:Choice>
           <mc:Fallback>
             <w:pict>
-              <v:shape w14:anchorId="1481719E" id="Cuadro de texto 8" o:spid="_x0000_s1030" type="#_x0000_t202" style="position:absolute;left:0;text-align:left;margin-left:236.55pt;margin-top:144.5pt;width:227.2pt;height:.05pt;z-index:-251646976;visibility:visible;mso-wrap-style:square;mso-wrap-distance-left:9pt;mso-wrap-distance-top:0;mso-wrap-distance-right:9pt;mso-wrap-distance-bottom:0;mso-position-horizontal:absolute;mso-position-horizontal-relative:text;mso-position-vertical:absolute;mso-position-vertical-relative:text;v-text-anchor:top" o:gfxdata="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" stroked="f">
+              <v:shape w14:anchorId="1481719E" id="Cuadro de texto 8" o:spid="_x0000_s1030" type="#_x0000_t202" style="position:absolute;left:0;text-align:left;margin-left:236.55pt;margin-top:144.5pt;width:227.2pt;height:.05pt;z-index:-251646976;visibility:visible;mso-wrap-style:square;mso-wrap-distance-left:9pt;mso-wrap-distance-top:0;mso-wrap-distance-right:9pt;mso-wrap-distance-bottom:0;mso-position-horizontal:absolute;mso-position-horizontal-relative:text;mso-position-vertical:absolute;mso-position-vertical-relative:text;v-text-anchor:top" o:gfxdata="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" stroked="f">
                 <v:textbox style="mso-fit-shape-to-text:t" inset="0,0,0,0">
                   <w:txbxContent>
                     <w:p>
@@ -3505,7 +3558,7 @@
           </mc:Choice>
           <mc:Fallback>
             <w:pict>
-              <v:shape w14:anchorId="6F6EB6D6" id="Cuadro de texto 7" o:spid="_x0000_s1031" type="#_x0000_t202" style="position:absolute;left:0;text-align:left;margin-left:.15pt;margin-top:144.5pt;width:226.75pt;height:.05pt;z-index:-251649024;visibility:visible;mso-wrap-style:square;mso-wrap-distance-left:9pt;mso-wrap-distance-top:0;mso-wrap-distance-right:9pt;mso-wrap-distance-bottom:0;mso-position-horizontal:absolute;mso-position-horizontal-relative:text;mso-position-vertical:absolute;mso-position-vertical-relative:text;v-text-anchor:top" o:gfxdata="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" stroked="f">
+              <v:shape w14:anchorId="6F6EB6D6" id="Cuadro de texto 7" o:spid="_x0000_s1031" type="#_x0000_t202" style="position:absolute;left:0;text-align:left;margin-left:.15pt;margin-top:144.5pt;width:226.75pt;height:.05pt;z-index:-251649024;visibility:visible;mso-wrap-style:square;mso-wrap-distance-left:9pt;mso-wrap-distance-top:0;mso-wrap-distance-right:9pt;mso-wrap-distance-bottom:0;mso-position-horizontal:absolute;mso-position-horizontal-relative:text;mso-position-vertical:absolute;mso-position-vertical-relative:text;v-text-anchor:top" o:gfxdata="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" stroked="f">
                 <v:textbox style="mso-fit-shape-to-text:t" inset="0,0,0,0">
                   <w:txbxContent>
                     <w:p>
@@ -3813,7 +3866,7 @@
           </mc:Choice>
           <mc:Fallback>
             <w:pict>
-              <v:shape w14:anchorId="48C7F484" id="Cuadro de texto 12" o:spid="_x0000_s1032" type="#_x0000_t202" style="position:absolute;left:0;text-align:left;margin-left:20.8pt;margin-top:143.95pt;width:226.75pt;height:.05pt;z-index:-251640832;visibility:visible;mso-wrap-style:square;mso-wrap-distance-left:9pt;mso-wrap-distance-top:0;mso-wrap-distance-right:9pt;mso-wrap-distance-bottom:0;mso-position-horizontal:absolute;mso-position-horizontal-relative:text;mso-position-vertical:absolute;mso-position-vertical-relative:text;v-text-anchor:top" o:gfxdata="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" stroked="f">
+              <v:shape w14:anchorId="48C7F484" id="Cuadro de texto 12" o:spid="_x0000_s1032" type="#_x0000_t202" style="position:absolute;left:0;text-align:left;margin-left:20.8pt;margin-top:143.95pt;width:226.75pt;height:.05pt;z-index:-251640832;visibility:visible;mso-wrap-style:square;mso-wrap-distance-left:9pt;mso-wrap-distance-top:0;mso-wrap-distance-right:9pt;mso-wrap-distance-bottom:0;mso-position-horizontal:absolute;mso-position-horizontal-relative:text;mso-position-vertical:absolute;mso-position-vertical-relative:text;v-text-anchor:top" o:gfxdata="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" stroked="f">
                 <v:textbox style="mso-fit-shape-to-text:t" inset="0,0,0,0">
                   <w:txbxContent>
                     <w:p>
@@ -3989,7 +4042,7 @@
           </mc:Choice>
           <mc:Fallback>
             <w:pict>
-              <v:shape w14:anchorId="4512B304" id="Cuadro de texto 13" o:spid="_x0000_s1033" type="#_x0000_t202" style="position:absolute;left:0;text-align:left;margin-left:257.75pt;margin-top:144.85pt;width:226.75pt;height:.05pt;z-index:-251638784;visibility:visible;mso-wrap-style:square;mso-wrap-distance-left:9pt;mso-wrap-distance-top:0;mso-wrap-distance-right:9pt;mso-wrap-distance-bottom:0;mso-position-horizontal:absolute;mso-position-horizontal-relative:text;mso-position-vertical:absolute;mso-position-vertical-relative:text;v-text-anchor:top" o:gfxdata="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" stroked="f">
+              <v:shape w14:anchorId="4512B304" id="Cuadro de texto 13" o:spid="_x0000_s1033" type="#_x0000_t202" style="position:absolute;left:0;text-align:left;margin-left:257.75pt;margin-top:144.85pt;width:226.75pt;height:.05pt;z-index:-251638784;visibility:visible;mso-wrap-style:square;mso-wrap-distance-left:9pt;mso-wrap-distance-top:0;mso-wrap-distance-right:9pt;mso-wrap-distance-bottom:0;mso-position-horizontal:absolute;mso-position-horizontal-relative:text;mso-position-vertical:absolute;mso-position-vertical-relative:text;v-text-anchor:top" o:gfxdata="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" stroked="f">
                 <v:textbox style="mso-fit-shape-to-text:t" inset="0,0,0,0">
                   <w:txbxContent>
                     <w:p>
@@ -4147,19 +4200,8 @@
                 <w:szCs w:val="20"/>
                 <w:lang w:val="es" w:eastAsia="es-MX"/>
               </w:rPr>
-              <w:t xml:space="preserve">44,800 con 137 </w:t>
-            </w:r>
-            <w:proofErr w:type="spellStart"/>
-            <w:r>
-              <w:rPr>
-                <w:rFonts w:eastAsia="Arial"/>
-                <w:sz w:val="20"/>
-                <w:szCs w:val="20"/>
-                <w:lang w:val="es" w:eastAsia="es-MX"/>
-              </w:rPr>
-              <w:t>gl</w:t>
-            </w:r>
-            <w:proofErr w:type="spellEnd"/>
+              <w:t>44,800 con 137 gl</w:t>
+            </w:r>
           </w:p>
         </w:tc>
       </w:tr>
@@ -4499,19 +4541,8 @@
                 <w:szCs w:val="20"/>
                 <w:lang w:val="es" w:eastAsia="es-MX"/>
               </w:rPr>
-              <w:t xml:space="preserve">74.31 con 6 y 137 </w:t>
-            </w:r>
-            <w:proofErr w:type="spellStart"/>
-            <w:r>
-              <w:rPr>
-                <w:rFonts w:eastAsia="Arial"/>
-                <w:sz w:val="20"/>
-                <w:szCs w:val="20"/>
-                <w:lang w:val="es" w:eastAsia="es-MX"/>
-              </w:rPr>
-              <w:t>gl</w:t>
-            </w:r>
-            <w:proofErr w:type="spellEnd"/>
+              <w:t>74.31 con 6 y 137 gl</w:t>
+            </w:r>
           </w:p>
         </w:tc>
       </w:tr>
@@ -4774,7 +4805,7 @@
           </mc:Choice>
           <mc:Fallback>
             <w:pict>
-              <v:shape w14:anchorId="0C40E3EF" id="Cuadro de texto 24" o:spid="_x0000_s1034" type="#_x0000_t202" style="position:absolute;left:0;text-align:left;margin-left:0;margin-top:7.75pt;width:226.75pt;height:.05pt;z-index:-251636736;visibility:visible;mso-wrap-style:square;mso-width-percent:0;mso-height-percent:0;mso-wrap-distance-left:9pt;mso-wrap-distance-top:0;mso-wrap-distance-right:9pt;mso-wrap-distance-bottom:0;mso-position-horizontal:center;mso-position-horizontal-relative:margin;mso-position-vertical:absolute;mso-position-vertical-relative:text;mso-width-percent:0;mso-height-percent:0;mso-width-relative:margin;mso-height-relative:margin;v-text-anchor:top" o:gfxdata="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" stroked="f">
+              <v:shape w14:anchorId="0C40E3EF" id="Cuadro de texto 24" o:spid="_x0000_s1034" type="#_x0000_t202" style="position:absolute;left:0;text-align:left;margin-left:0;margin-top:7.75pt;width:226.75pt;height:.05pt;z-index:-251636736;visibility:visible;mso-wrap-style:square;mso-width-percent:0;mso-height-percent:0;mso-wrap-distance-left:9pt;mso-wrap-distance-top:0;mso-wrap-distance-right:9pt;mso-wrap-distance-bottom:0;mso-position-horizontal:center;mso-position-horizontal-relative:margin;mso-position-vertical:absolute;mso-position-vertical-relative:text;mso-width-percent:0;mso-height-percent:0;mso-width-relative:margin;mso-height-relative:margin;v-text-anchor:top" o:gfxdata="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" stroked="f">
                 <v:textbox style="mso-fit-shape-to-text:t" inset="0,0,0,0">
                   <w:txbxContent>
                     <w:p>
@@ -6075,7 +6106,7 @@
           </mc:Choice>
           <mc:Fallback>
             <w:pict>
-              <v:shape w14:anchorId="18B42F4C" id="Cuadro de texto 25" o:spid="_x0000_s1035" type="#_x0000_t202" style="position:absolute;margin-left:0;margin-top:.3pt;width:226.75pt;height:.05pt;z-index:-251634688;visibility:visible;mso-wrap-style:square;mso-width-percent:0;mso-height-percent:0;mso-wrap-distance-left:9pt;mso-wrap-distance-top:0;mso-wrap-distance-right:9pt;mso-wrap-distance-bottom:0;mso-position-horizontal:center;mso-position-horizontal-relative:margin;mso-position-vertical:absolute;mso-position-vertical-relative:text;mso-width-percent:0;mso-height-percent:0;mso-width-relative:margin;mso-height-relative:margin;v-text-anchor:top" o:gfxdata="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" stroked="f">
+              <v:shape w14:anchorId="18B42F4C" id="Cuadro de texto 25" o:spid="_x0000_s1035" type="#_x0000_t202" style="position:absolute;margin-left:0;margin-top:.3pt;width:226.75pt;height:.05pt;z-index:-251634688;visibility:visible;mso-wrap-style:square;mso-width-percent:0;mso-height-percent:0;mso-wrap-distance-left:9pt;mso-wrap-distance-top:0;mso-wrap-distance-right:9pt;mso-wrap-distance-bottom:0;mso-position-horizontal:center;mso-position-horizontal-relative:margin;mso-position-vertical:absolute;mso-position-vertical-relative:text;mso-width-percent:0;mso-height-percent:0;mso-width-relative:margin;mso-height-relative:margin;v-text-anchor:top" o:gfxdata="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" stroked="f">
                 <v:textbox style="mso-fit-shape-to-text:t" inset="0,0,0,0">
                   <w:txbxContent>
                     <w:p>
@@ -7445,27 +7476,14 @@
       <w:r>
         <w:t xml:space="preserve">Tabla </w:t>
       </w:r>
-      <w:r>
-        <w:fldChar w:fldCharType="begin"/>
-      </w:r>
-      <w:r>
-        <w:instrText xml:space="preserve"> SEQ Tabla \* ARABIC </w:instrText>
-      </w:r>
-      <w:r>
-        <w:fldChar w:fldCharType="separate"/>
-      </w:r>
-      <w:r>
-        <w:rPr>
-          <w:noProof/>
-        </w:rPr>
-        <w:t>3</w:t>
-      </w:r>
-      <w:r>
-        <w:rPr>
-          <w:noProof/>
-        </w:rPr>
-        <w:fldChar w:fldCharType="end"/>
-      </w:r>
+      <w:fldSimple w:instr=" SEQ Tabla \* ARABIC ">
+        <w:r>
+          <w:rPr>
+            <w:noProof/>
+          </w:rPr>
+          <w:t>3</w:t>
+        </w:r>
+      </w:fldSimple>
       <w:r>
         <w:t>: Modelo final</w:t>
       </w:r>
@@ -7577,19 +7595,8 @@
                 <w:szCs w:val="20"/>
                 <w:lang w:val="es" w:eastAsia="es-MX"/>
               </w:rPr>
-              <w:t xml:space="preserve">45,170 con 139 </w:t>
-            </w:r>
-            <w:proofErr w:type="spellStart"/>
-            <w:r>
-              <w:rPr>
-                <w:rFonts w:eastAsia="Arial"/>
-                <w:sz w:val="20"/>
-                <w:szCs w:val="20"/>
-                <w:lang w:val="es" w:eastAsia="es-MX"/>
-              </w:rPr>
-              <w:t>gl</w:t>
-            </w:r>
-            <w:proofErr w:type="spellEnd"/>
+              <w:t>45,170 con 139 gl</w:t>
+            </w:r>
           </w:p>
         </w:tc>
       </w:tr>
@@ -7929,19 +7936,8 @@
                 <w:szCs w:val="20"/>
                 <w:lang w:val="es" w:eastAsia="es-MX"/>
               </w:rPr>
-              <w:t xml:space="preserve">108.6 con 4 y 139 </w:t>
-            </w:r>
-            <w:proofErr w:type="spellStart"/>
-            <w:r>
-              <w:rPr>
-                <w:rFonts w:eastAsia="Arial"/>
-                <w:sz w:val="20"/>
-                <w:szCs w:val="20"/>
-                <w:lang w:val="es" w:eastAsia="es-MX"/>
-              </w:rPr>
-              <w:t>gl</w:t>
-            </w:r>
-            <w:proofErr w:type="spellEnd"/>
+              <w:t>108.6 con 4 y 139 gl</w:t>
+            </w:r>
           </w:p>
         </w:tc>
       </w:tr>
@@ -8093,27 +8089,14 @@
       <w:r>
         <w:t xml:space="preserve">Tabla </w:t>
       </w:r>
-      <w:r>
-        <w:fldChar w:fldCharType="begin"/>
-      </w:r>
-      <w:r>
-        <w:instrText xml:space="preserve"> SEQ Tabla \* ARABIC </w:instrText>
-      </w:r>
-      <w:r>
-        <w:fldChar w:fldCharType="separate"/>
-      </w:r>
-      <w:r>
-        <w:rPr>
-          <w:noProof/>
-        </w:rPr>
-        <w:t>4</w:t>
-      </w:r>
-      <w:r>
-        <w:rPr>
-          <w:noProof/>
-        </w:rPr>
-        <w:fldChar w:fldCharType="end"/>
-      </w:r>
+      <w:fldSimple w:instr=" SEQ Tabla \* ARABIC ">
+        <w:r>
+          <w:rPr>
+            <w:noProof/>
+          </w:rPr>
+          <w:t>4</w:t>
+        </w:r>
+      </w:fldSimple>
       <w:r>
         <w:t>: Resultados de la prueba F del modelo final</w:t>
       </w:r>
@@ -8325,7 +8308,6 @@
         <w:jc w:val="both"/>
       </w:pPr>
       <w:r>
-        <w:lastRenderedPageBreak/>
         <w:t>Por cada año adicional de vida (X</w:t>
       </w:r>
       <w:r>
@@ -9194,6 +9176,7 @@
         <w:rPr>
           <w:bCs/>
         </w:rPr>
+        <w:lastRenderedPageBreak/>
         <w:t>De igual manera cabe</w:t>
       </w:r>
       <w:r>
@@ -9281,7 +9264,6 @@
             <w:rPr>
               <w:rFonts w:ascii="Cambria Math" w:hAnsi="Cambria Math"/>
             </w:rPr>
-            <w:lastRenderedPageBreak/>
             <m:t>Y=</m:t>
           </m:r>
           <m:sSub>
@@ -11208,27 +11190,14 @@
       <w:r>
         <w:t xml:space="preserve">Tabla </w:t>
       </w:r>
-      <w:r>
-        <w:fldChar w:fldCharType="begin"/>
-      </w:r>
-      <w:r>
-        <w:instrText xml:space="preserve"> SEQ Tabla \* ARABIC </w:instrText>
-      </w:r>
-      <w:r>
-        <w:fldChar w:fldCharType="separate"/>
-      </w:r>
-      <w:r>
-        <w:rPr>
-          <w:noProof/>
-        </w:rPr>
-        <w:t>5</w:t>
-      </w:r>
-      <w:r>
-        <w:rPr>
-          <w:noProof/>
-        </w:rPr>
-        <w:fldChar w:fldCharType="end"/>
-      </w:r>
+      <w:fldSimple w:instr=" SEQ Tabla \* ARABIC ">
+        <w:r>
+          <w:rPr>
+            <w:noProof/>
+          </w:rPr>
+          <w:t>5</w:t>
+        </w:r>
+      </w:fldSimple>
       <w:r>
         <w:t>:FIV de las variables del modelo</w:t>
       </w:r>
@@ -11544,7 +11513,14 @@
         <w:rPr>
           <w:bCs/>
         </w:rPr>
-        <w:t xml:space="preserve"> dichas observaciones invalidaban al modelo debido a que afectaban al supuesto de normalidad en los errores, por </w:t>
+        <w:t xml:space="preserve"> dichas observaciones invalidaban al modelo debido a que afectaban al supuesto de </w:t>
+      </w:r>
+      <w:r>
+        <w:rPr>
+          <w:bCs/>
+        </w:rPr>
+        <w:lastRenderedPageBreak/>
+        <w:t xml:space="preserve">normalidad en los errores, por </w:t>
       </w:r>
       <w:r>
         <w:rPr>
@@ -11597,7 +11573,6 @@
           <w:noProof/>
           <w:lang w:eastAsia="es-MX"/>
         </w:rPr>
-        <w:lastRenderedPageBreak/>
         <mc:AlternateContent>
           <mc:Choice Requires="wps">
             <w:drawing>
@@ -11677,7 +11652,7 @@
           </mc:Choice>
           <mc:Fallback>
             <w:pict>
-              <v:shape w14:anchorId="585726BA" id="Cuadro de texto 30" o:spid="_x0000_s1036" type="#_x0000_t202" style="position:absolute;left:0;text-align:left;margin-left:147.4pt;margin-top:206.95pt;width:198.6pt;height:.05pt;z-index:-251614208;visibility:visible;mso-wrap-style:square;mso-width-percent:0;mso-wrap-distance-left:9pt;mso-wrap-distance-top:0;mso-wrap-distance-right:9pt;mso-wrap-distance-bottom:0;mso-position-horizontal:right;mso-position-horizontal-relative:margin;mso-position-vertical:absolute;mso-position-vertical-relative:text;mso-width-percent:0;mso-width-relative:margin;v-text-anchor:top" o:gfxdata="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" stroked="f">
+              <v:shape w14:anchorId="585726BA" id="Cuadro de texto 30" o:spid="_x0000_s1036" type="#_x0000_t202" style="position:absolute;left:0;text-align:left;margin-left:147.4pt;margin-top:206.95pt;width:198.6pt;height:.05pt;z-index:-251614208;visibility:visible;mso-wrap-style:square;mso-width-percent:0;mso-wrap-distance-left:9pt;mso-wrap-distance-top:0;mso-wrap-distance-right:9pt;mso-wrap-distance-bottom:0;mso-position-horizontal:right;mso-position-horizontal-relative:margin;mso-position-vertical:absolute;mso-position-vertical-relative:text;mso-width-percent:0;mso-width-relative:margin;v-text-anchor:top" o:gfxdata="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" stroked="f">
                 <v:textbox style="mso-fit-shape-to-text:t" inset="0,0,0,0">
                   <w:txbxContent>
                     <w:p>
@@ -11787,7 +11762,7 @@
           </mc:Choice>
           <mc:Fallback>
             <w:pict>
-              <v:shape w14:anchorId="15F7895B" id="Cuadro de texto 28" o:spid="_x0000_s1037" type="#_x0000_t202" style="position:absolute;left:0;text-align:left;margin-left:0;margin-top:207.55pt;width:207pt;height:.05pt;z-index:-251615232;visibility:visible;mso-wrap-style:square;mso-width-percent:0;mso-wrap-distance-left:9pt;mso-wrap-distance-top:0;mso-wrap-distance-right:9pt;mso-wrap-distance-bottom:0;mso-position-horizontal:left;mso-position-horizontal-relative:margin;mso-position-vertical:absolute;mso-position-vertical-relative:text;mso-width-percent:0;mso-width-relative:margin;v-text-anchor:top" o:gfxdata="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" stroked="f">
+              <v:shape w14:anchorId="15F7895B" id="Cuadro de texto 28" o:spid="_x0000_s1037" type="#_x0000_t202" style="position:absolute;left:0;text-align:left;margin-left:0;margin-top:207.55pt;width:207pt;height:.05pt;z-index:-251615232;visibility:visible;mso-wrap-style:square;mso-width-percent:0;mso-wrap-distance-left:9pt;mso-wrap-distance-top:0;mso-wrap-distance-right:9pt;mso-wrap-distance-bottom:0;mso-position-horizontal:left;mso-position-horizontal-relative:margin;mso-position-vertical:absolute;mso-position-vertical-relative:text;mso-width-percent:0;mso-width-relative:margin;v-text-anchor:top" o:gfxdata="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" stroked="f">
                 <v:textbox style="mso-fit-shape-to-text:t" inset="0,0,0,0">
                   <w:txbxContent>
                     <w:p>
@@ -12065,6 +12040,7 @@
           <w:noProof/>
           <w:lang w:eastAsia="es-MX"/>
         </w:rPr>
+        <w:lastRenderedPageBreak/>
         <mc:AlternateContent>
           <mc:Choice Requires="wps">
             <w:drawing>
@@ -12144,7 +12120,7 @@
           </mc:Choice>
           <mc:Fallback>
             <w:pict>
-              <v:shape w14:anchorId="5B86E526" id="Cuadro de texto 16" o:spid="_x0000_s1038" type="#_x0000_t202" style="position:absolute;margin-left:.05pt;margin-top:135.15pt;width:207pt;height:.05pt;z-index:-251607040;visibility:visible;mso-wrap-style:square;mso-width-percent:0;mso-wrap-distance-left:9pt;mso-wrap-distance-top:0;mso-wrap-distance-right:9pt;mso-wrap-distance-bottom:0;mso-position-horizontal:absolute;mso-position-horizontal-relative:margin;mso-position-vertical:absolute;mso-position-vertical-relative:text;mso-width-percent:0;mso-width-relative:margin;v-text-anchor:top" o:gfxdata="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" stroked="f">
+              <v:shape w14:anchorId="5B86E526" id="Cuadro de texto 16" o:spid="_x0000_s1038" type="#_x0000_t202" style="position:absolute;margin-left:.05pt;margin-top:135.15pt;width:207pt;height:.05pt;z-index:-251607040;visibility:visible;mso-wrap-style:square;mso-width-percent:0;mso-wrap-distance-left:9pt;mso-wrap-distance-top:0;mso-wrap-distance-right:9pt;mso-wrap-distance-bottom:0;mso-position-horizontal:absolute;mso-position-horizontal-relative:margin;mso-position-vertical:absolute;mso-position-vertical-relative:text;mso-width-percent:0;mso-width-relative:margin;v-text-anchor:top" o:gfxdata="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" stroked="f">
                 <v:textbox style="mso-fit-shape-to-text:t" inset="0,0,0,0">
                   <w:txbxContent>
                     <w:p>
@@ -12250,7 +12226,7 @@
           </mc:Choice>
           <mc:Fallback>
             <w:pict>
-              <v:shape w14:anchorId="53AD4459" id="Cuadro de texto 14" o:spid="_x0000_s1039" type="#_x0000_t202" style="position:absolute;margin-left:233.7pt;margin-top:135.8pt;width:226.75pt;height:.05pt;z-index:-251624448;visibility:visible;mso-wrap-style:square;mso-wrap-distance-left:9pt;mso-wrap-distance-top:0;mso-wrap-distance-right:9pt;mso-wrap-distance-bottom:0;mso-position-horizontal:absolute;mso-position-horizontal-relative:text;mso-position-vertical:absolute;mso-position-vertical-relative:text;v-text-anchor:top" o:gfxdata="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" stroked="f">
+              <v:shape w14:anchorId="53AD4459" id="Cuadro de texto 14" o:spid="_x0000_s1039" type="#_x0000_t202" style="position:absolute;margin-left:233.7pt;margin-top:135.8pt;width:226.75pt;height:.05pt;z-index:-251624448;visibility:visible;mso-wrap-style:square;mso-wrap-distance-left:9pt;mso-wrap-distance-top:0;mso-wrap-distance-right:9pt;mso-wrap-distance-bottom:0;mso-position-horizontal:absolute;mso-position-horizontal-relative:text;mso-position-vertical:absolute;mso-position-vertical-relative:text;v-text-anchor:top" o:gfxdata="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" stroked="f">
                 <v:textbox style="mso-fit-shape-to-text:t" inset="0,0,0,0">
                   <w:txbxContent>
                     <w:p>
@@ -12433,7 +12409,6 @@
         <w:jc w:val="both"/>
       </w:pPr>
       <w:r>
-        <w:lastRenderedPageBreak/>
         <w:t>P</w:t>
       </w:r>
       <w:r>
@@ -12706,19 +12681,11 @@
         </w:rPr>
         <w:t>. E</w:t>
       </w:r>
-      <w:proofErr w:type="spellStart"/>
       <w:r>
         <w:rPr>
           <w:lang w:val="es"/>
         </w:rPr>
-        <w:t>sto</w:t>
-      </w:r>
-      <w:proofErr w:type="spellEnd"/>
-      <w:r>
-        <w:rPr>
-          <w:lang w:val="es"/>
-        </w:rPr>
-        <w:t xml:space="preserve"> es válido debido a que el in</w:t>
+        <w:t>sto es válido debido a que el in</w:t>
       </w:r>
       <w:r>
         <w:rPr>
@@ -12814,7 +12781,7 @@
           </mc:Choice>
           <mc:Fallback>
             <w:pict>
-              <v:shape w14:anchorId="37D20DAD" id="Cuadro de texto 21" o:spid="_x0000_s1040" type="#_x0000_t202" style="position:absolute;margin-left:240.25pt;margin-top:139.9pt;width:226.75pt;height:.05pt;z-index:-251620352;visibility:visible;mso-wrap-style:square;mso-wrap-distance-left:9pt;mso-wrap-distance-top:0;mso-wrap-distance-right:9pt;mso-wrap-distance-bottom:0;mso-position-horizontal:absolute;mso-position-horizontal-relative:text;mso-position-vertical:absolute;mso-position-vertical-relative:text;v-text-anchor:top" o:gfxdata="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" stroked="f">
+              <v:shape w14:anchorId="37D20DAD" id="Cuadro de texto 21" o:spid="_x0000_s1040" type="#_x0000_t202" style="position:absolute;margin-left:240.25pt;margin-top:139.9pt;width:226.75pt;height:.05pt;z-index:-251620352;visibility:visible;mso-wrap-style:square;mso-wrap-distance-left:9pt;mso-wrap-distance-top:0;mso-wrap-distance-right:9pt;mso-wrap-distance-bottom:0;mso-position-horizontal:absolute;mso-position-horizontal-relative:text;mso-position-vertical:absolute;mso-position-vertical-relative:text;v-text-anchor:top" o:gfxdata="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" stroked="f">
                 <v:textbox style="mso-fit-shape-to-text:t" inset="0,0,0,0">
                   <w:txbxContent>
                     <w:p>
@@ -13067,7 +13034,7 @@
           </mc:Choice>
           <mc:Fallback>
             <w:pict>
-              <v:shape w14:anchorId="07B28FCE" id="Cuadro de texto 20" o:spid="_x0000_s1041" type="#_x0000_t202" style="position:absolute;left:0;text-align:left;margin-left:-.05pt;margin-top:9.7pt;width:226.75pt;height:.05pt;z-index:-251622400;visibility:visible;mso-wrap-style:square;mso-wrap-distance-left:9pt;mso-wrap-distance-top:0;mso-wrap-distance-right:9pt;mso-wrap-distance-bottom:0;mso-position-horizontal:absolute;mso-position-horizontal-relative:text;mso-position-vertical:absolute;mso-position-vertical-relative:text;v-text-anchor:top" o:gfxdata="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" stroked="f">
+              <v:shape w14:anchorId="07B28FCE" id="Cuadro de texto 20" o:spid="_x0000_s1041" type="#_x0000_t202" style="position:absolute;left:0;text-align:left;margin-left:-.05pt;margin-top:9.7pt;width:226.75pt;height:.05pt;z-index:-251622400;visibility:visible;mso-wrap-style:square;mso-wrap-distance-left:9pt;mso-wrap-distance-top:0;mso-wrap-distance-right:9pt;mso-wrap-distance-bottom:0;mso-position-horizontal:absolute;mso-position-horizontal-relative:text;mso-position-vertical:absolute;mso-position-vertical-relative:text;v-text-anchor:top" o:gfxdata="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" stroked="f">
                 <v:textbox style="mso-fit-shape-to-text:t" inset="0,0,0,0">
                   <w:txbxContent>
                     <w:p>
@@ -13206,6 +13173,7 @@
           <w:sz w:val="24"/>
           <w:szCs w:val="24"/>
         </w:rPr>
+        <w:lastRenderedPageBreak/>
         <w:t>5.7 Heteroscedasticidad</w:t>
       </w:r>
       <w:bookmarkEnd w:id="13"/>
@@ -13219,13 +13187,6 @@
         </w:rPr>
         <w:t xml:space="preserve"> </w:t>
       </w:r>
-    </w:p>
-    <w:p>
-      <w:pPr>
-        <w:rPr>
-          <w:lang w:eastAsia="en-US"/>
-        </w:rPr>
-      </w:pPr>
     </w:p>
     <w:p>
       <w:pPr>
@@ -13245,16 +13206,7 @@
         <w:t xml:space="preserve"> del modelo con la corrección de los datos atípicos</w:t>
       </w:r>
       <w:r>
-        <w:t xml:space="preserve">. </w:t>
-      </w:r>
-    </w:p>
-    <w:p>
-      <w:pPr>
-        <w:spacing w:line="360" w:lineRule="auto"/>
-        <w:jc w:val="both"/>
-      </w:pPr>
-      <w:r>
-        <w:t xml:space="preserve">En el siguiente diagrama </w:t>
+        <w:t xml:space="preserve">. En el siguiente diagrama </w:t>
       </w:r>
       <w:r>
         <w:t xml:space="preserve">no </w:t>
@@ -13268,7 +13220,6 @@
         <w:jc w:val="center"/>
       </w:pPr>
       <w:r>
-        <w:lastRenderedPageBreak/>
         <w:fldChar w:fldCharType="begin"/>
       </w:r>
       <w:r>
@@ -13280,6 +13231,7 @@
       <w:r>
         <w:rPr>
           <w:noProof/>
+          <w:lang w:eastAsia="es-MX"/>
         </w:rPr>
         <w:drawing>
           <wp:inline distT="0" distB="0" distL="0" distR="0" wp14:anchorId="3A1FA352" wp14:editId="6AC95ED2">
@@ -13341,6 +13293,7 @@
       <w:r>
         <w:rPr>
           <w:noProof/>
+          <w:lang w:eastAsia="es-MX"/>
         </w:rPr>
         <mc:AlternateContent>
           <mc:Choice Requires="wps">
@@ -13398,7 +13351,13 @@
                               </w:rPr>
                             </w:pPr>
                             <w:r>
-                              <w:t>Gráfica 13: Ingreso estimado vs. Residuos Estandarizados</w:t>
+                              <w:t>Gráfica 13</w:t>
+                            </w:r>
+                            <w:r>
+                              <w:t>: Ingreso estimado vs. Residuos e</w:t>
+                            </w:r>
+                            <w:r>
+                              <w:t>standarizados</w:t>
                             </w:r>
                           </w:p>
                         </w:txbxContent>
@@ -13417,7 +13376,7 @@
           </mc:Choice>
           <mc:Fallback>
             <w:pict>
-              <v:shape w14:anchorId="4A479CEB" id="Cuadro de texto 31" o:spid="_x0000_s1042" type="#_x0000_t202" style="position:absolute;left:0;text-align:left;margin-left:110.45pt;margin-top:3.15pt;width:227.7pt;height:.05pt;z-index:-251604992;visibility:visible;mso-wrap-style:square;mso-wrap-distance-left:9pt;mso-wrap-distance-top:0;mso-wrap-distance-right:9pt;mso-wrap-distance-bottom:0;mso-position-horizontal:absolute;mso-position-horizontal-relative:text;mso-position-vertical:absolute;mso-position-vertical-relative:text;v-text-anchor:top" o:gfxdata="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" stroked="f">
+              <v:shape w14:anchorId="4A479CEB" id="Cuadro de texto 31" o:spid="_x0000_s1042" type="#_x0000_t202" style="position:absolute;left:0;text-align:left;margin-left:110.45pt;margin-top:3.15pt;width:227.7pt;height:.05pt;z-index:-251604992;visibility:visible;mso-wrap-style:square;mso-wrap-distance-left:9pt;mso-wrap-distance-top:0;mso-wrap-distance-right:9pt;mso-wrap-distance-bottom:0;mso-position-horizontal:absolute;mso-position-horizontal-relative:text;mso-position-vertical:absolute;mso-position-vertical-relative:text;v-text-anchor:top" o:gfxdata="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" stroked="f">
                 <v:textbox style="mso-fit-shape-to-text:t" inset="0,0,0,0">
                   <w:txbxContent>
                     <w:p>
@@ -13432,7 +13391,13 @@
                         </w:rPr>
                       </w:pPr>
                       <w:r>
-                        <w:t>Gráfica 13: Ingreso estimado vs. Residuos Estandarizados</w:t>
+                        <w:t>Gráfica 13</w:t>
+                      </w:r>
+                      <w:r>
+                        <w:t>: Ingreso estimado vs. Residuos e</w:t>
+                      </w:r>
+                      <w:r>
+                        <w:t>standarizados</w:t>
                       </w:r>
                     </w:p>
                   </w:txbxContent>
@@ -13463,7 +13428,19 @@
         <w:rPr>
           <w:lang w:val="es"/>
         </w:rPr>
-        <w:t>Para asegurarnos de esto, se realizó la prueba de</w:t>
+        <w:t xml:space="preserve">Para asegurarnos de esto, </w:t>
+      </w:r>
+      <w:r>
+        <w:rPr>
+          <w:lang w:val="es"/>
+        </w:rPr>
+        <w:t>realizamos</w:t>
+      </w:r>
+      <w:r>
+        <w:rPr>
+          <w:lang w:val="es"/>
+        </w:rPr>
+        <w:t xml:space="preserve"> la prueba de</w:t>
       </w:r>
       <w:r>
         <w:rPr>
@@ -13726,21 +13703,43 @@
         <w:rPr>
           <w:lang w:val="es"/>
         </w:rPr>
-        <w:t xml:space="preserve">y corremos una regresión auxiliar de los residuos al cuadrado sobre los </w:t>
-      </w:r>
-      <w:proofErr w:type="spellStart"/>
+        <w:t>y corremos una regresión auxiliar de los residuos al cuadrado sobre los regr</w:t>
+      </w:r>
       <w:r>
         <w:rPr>
           <w:lang w:val="es"/>
         </w:rPr>
-        <w:t>regresores</w:t>
-      </w:r>
-      <w:proofErr w:type="spellEnd"/>
+        <w:t>esores y sus productos cruzados. Obtuvimos</w:t>
+      </w:r>
       <w:r>
         <w:rPr>
           <w:lang w:val="es"/>
         </w:rPr>
-        <w:t xml:space="preserve"> y sus productos cruzados, tenemos que el estadístico de prueba de White sería </w:t>
+        <w:t xml:space="preserve"> tenemos que el estadístico de </w:t>
+      </w:r>
+      <w:r>
+        <w:rPr>
+          <w:lang w:val="es"/>
+        </w:rPr>
+        <w:t xml:space="preserve">la </w:t>
+      </w:r>
+      <w:r>
+        <w:rPr>
+          <w:lang w:val="es"/>
+        </w:rPr>
+        <w:t xml:space="preserve">prueba de White </w:t>
+      </w:r>
+      <w:r>
+        <w:rPr>
+          <w:lang w:val="es"/>
+        </w:rPr>
+        <w:t>es</w:t>
+      </w:r>
+      <w:r>
+        <w:rPr>
+          <w:lang w:val="es"/>
+        </w:rPr>
+        <w:t xml:space="preserve"> </w:t>
       </w:r>
       <m:oMath>
         <m:r>
@@ -13999,33 +13998,49 @@
         <w:rPr>
           <w:lang w:val="es"/>
         </w:rPr>
-        <w:t xml:space="preserve">y, como resultado de la prueba de White; no se rechaza la hipótesis de </w:t>
-      </w:r>
-      <w:proofErr w:type="spellStart"/>
+        <w:t>y, como resultado de la prueba</w:t>
+      </w:r>
       <w:r>
         <w:rPr>
           <w:lang w:val="es"/>
         </w:rPr>
+        <w:t>,</w:t>
+      </w:r>
+      <w:r>
+        <w:rPr>
+          <w:lang w:val="es"/>
+        </w:rPr>
+        <w:t xml:space="preserve"> no se rechaza la hipótesis de </w:t>
+      </w:r>
+      <w:r>
+        <w:rPr>
+          <w:lang w:val="es"/>
+        </w:rPr>
         <w:t>homo</w:t>
       </w:r>
       <w:r>
         <w:rPr>
           <w:lang w:val="es"/>
         </w:rPr>
-        <w:t>s</w:t>
+        <w:t>c</w:t>
       </w:r>
       <w:r>
         <w:rPr>
           <w:lang w:val="es"/>
         </w:rPr>
-        <w:t>cedasticidad</w:t>
-      </w:r>
-      <w:proofErr w:type="spellEnd"/>
+        <w:t>edasticidad</w:t>
+      </w:r>
       <w:r>
         <w:rPr>
           <w:lang w:val="es"/>
         </w:rPr>
-        <w:t xml:space="preserve"> tomando un nivel de confianza al 95%.</w:t>
+        <w:t xml:space="preserve"> tomando un nivel de confianza de</w:t>
+      </w:r>
+      <w:r>
+        <w:rPr>
+          <w:lang w:val="es"/>
+        </w:rPr>
+        <w:t>l 95%.</w:t>
       </w:r>
     </w:p>
     <w:p>
@@ -14041,21 +14056,16 @@
         <w:t xml:space="preserve">También es importante </w:t>
       </w:r>
       <w:r>
-        <w:t xml:space="preserve">revisar que la transformación potencia utilizada en el supuesto de normalidad no afecta al supuesto de heteroscedasticidad, </w:t>
-      </w:r>
-      <w:r>
-        <w:t>por lo que se hace un</w:t>
-      </w:r>
-      <w:r>
-        <w:t xml:space="preserve"> anexo </w:t>
-      </w:r>
-      <w:r>
-        <w:t xml:space="preserve">en el que </w:t>
-      </w:r>
-      <w:bookmarkStart w:id="14" w:name="_GoBack"/>
-      <w:bookmarkEnd w:id="14"/>
-      <w:r>
-        <w:t>se realiza nuevamente un análisis gráfico, así como la prueba formal de White.</w:t>
+        <w:t>destacar</w:t>
+      </w:r>
+      <w:r>
+        <w:t xml:space="preserve"> que la transformación potencia utilizada en el supuesto de normalidad no afecta al s</w:t>
+      </w:r>
+      <w:r>
+        <w:t>upuesto de heteroscedasticidad. Para corroborarlo, en el anexo del presente trabajo</w:t>
+      </w:r>
+      <w:r>
+        <w:t xml:space="preserve"> se realiza nuevamente un análisis gráfico, así como la prueba formal de White.</w:t>
       </w:r>
     </w:p>
     <w:p>
@@ -14083,7 +14093,7 @@
           <w:szCs w:val="24"/>
         </w:rPr>
       </w:pPr>
-      <w:bookmarkStart w:id="15" w:name="_Toc40535213"/>
+      <w:bookmarkStart w:id="14" w:name="_Toc40535213"/>
       <w:r>
         <w:rPr>
           <w:rFonts w:ascii="Times New Roman" w:hAnsi="Times New Roman" w:cs="Times New Roman"/>
@@ -14093,7 +14103,7 @@
         </w:rPr>
         <w:t>Conclusión</w:t>
       </w:r>
-      <w:bookmarkEnd w:id="15"/>
+      <w:bookmarkEnd w:id="14"/>
     </w:p>
     <w:p>
       <w:pPr>
@@ -14123,7 +14133,7 @@
           <w:highlight w:val="white"/>
         </w:rPr>
       </w:pPr>
-      <w:bookmarkStart w:id="16" w:name="_Toc40535214"/>
+      <w:bookmarkStart w:id="15" w:name="_Toc40535214"/>
       <w:r>
         <w:rPr>
           <w:rFonts w:ascii="Times New Roman" w:hAnsi="Times New Roman" w:cs="Times New Roman"/>
@@ -14133,7 +14143,7 @@
         </w:rPr>
         <w:t>Referencias</w:t>
       </w:r>
-      <w:bookmarkEnd w:id="16"/>
+      <w:bookmarkEnd w:id="15"/>
     </w:p>
     <w:p>
       <w:pPr>
@@ -14220,37 +14230,19 @@
         </w:rPr>
         <w:t xml:space="preserve">Encuesta Nacional de Ingresos y Gastos de los Hogares 2018. INEGI (2019). Recuperado el día 20 de abril de 2020 de: </w:t>
       </w:r>
-      <w:r>
-        <w:fldChar w:fldCharType="begin"/>
-      </w:r>
-      <w:r>
-        <w:instrText xml:space="preserve"> HYPERLINK "https://www.inegi.org.mx/programas/enigh/nc/2018/" \h </w:instrText>
-      </w:r>
-      <w:r>
-        <w:fldChar w:fldCharType="separate"/>
-      </w:r>
-      <w:r>
-        <w:rPr>
-          <w:rFonts w:ascii="Times New Roman" w:hAnsi="Times New Roman" w:cs="Times New Roman"/>
-          <w:color w:val="1155CC"/>
-          <w:sz w:val="24"/>
-          <w:szCs w:val="24"/>
-          <w:highlight w:val="white"/>
-          <w:u w:val="single"/>
-        </w:rPr>
-        <w:t>https://www.inegi.org.mx/programas/enigh/nc/2018/</w:t>
-      </w:r>
-      <w:r>
-        <w:rPr>
-          <w:rFonts w:ascii="Times New Roman" w:hAnsi="Times New Roman" w:cs="Times New Roman"/>
-          <w:color w:val="1155CC"/>
-          <w:sz w:val="24"/>
-          <w:szCs w:val="24"/>
-          <w:highlight w:val="white"/>
-          <w:u w:val="single"/>
-        </w:rPr>
-        <w:fldChar w:fldCharType="end"/>
-      </w:r>
+      <w:hyperlink r:id="rId23">
+        <w:r>
+          <w:rPr>
+            <w:rFonts w:ascii="Times New Roman" w:hAnsi="Times New Roman" w:cs="Times New Roman"/>
+            <w:color w:val="1155CC"/>
+            <w:sz w:val="24"/>
+            <w:szCs w:val="24"/>
+            <w:highlight w:val="white"/>
+            <w:u w:val="single"/>
+          </w:rPr>
+          <w:t>https://www.inegi.org.mx/programas/enigh/nc/2018/</w:t>
+        </w:r>
+      </w:hyperlink>
     </w:p>
     <w:p>
       <w:pPr>
@@ -14277,39 +14269,22 @@
           <w:szCs w:val="24"/>
           <w:highlight w:val="white"/>
         </w:rPr>
+        <w:lastRenderedPageBreak/>
         <w:t xml:space="preserve">Estudio Básico de Comunidad Objetivo 2018. Centro de Integración Juvenil. Consultado el día 15 de mayo de 2020 de: </w:t>
       </w:r>
-      <w:r>
-        <w:fldChar w:fldCharType="begin"/>
-      </w:r>
-      <w:r>
-        <w:instrText xml:space="preserve"> HYPERLINK "http://www.cij.gob.mx/ebco2018-2024/9460/9460CSD.html" \h </w:instrText>
-      </w:r>
-      <w:r>
-        <w:fldChar w:fldCharType="separate"/>
-      </w:r>
-      <w:r>
-        <w:rPr>
-          <w:rFonts w:ascii="Times New Roman" w:hAnsi="Times New Roman" w:cs="Times New Roman"/>
-          <w:color w:val="1155CC"/>
-          <w:sz w:val="24"/>
-          <w:szCs w:val="24"/>
-          <w:highlight w:val="white"/>
-          <w:u w:val="single"/>
-        </w:rPr>
-        <w:t>http://www.cij.gob.mx/ebco2018-2024/9460/9460CSD.html</w:t>
-      </w:r>
-      <w:r>
-        <w:rPr>
-          <w:rFonts w:ascii="Times New Roman" w:hAnsi="Times New Roman" w:cs="Times New Roman"/>
-          <w:color w:val="1155CC"/>
-          <w:sz w:val="24"/>
-          <w:szCs w:val="24"/>
-          <w:highlight w:val="white"/>
-          <w:u w:val="single"/>
-        </w:rPr>
-        <w:fldChar w:fldCharType="end"/>
-      </w:r>
+      <w:hyperlink r:id="rId24">
+        <w:r>
+          <w:rPr>
+            <w:rFonts w:ascii="Times New Roman" w:hAnsi="Times New Roman" w:cs="Times New Roman"/>
+            <w:color w:val="1155CC"/>
+            <w:sz w:val="24"/>
+            <w:szCs w:val="24"/>
+            <w:highlight w:val="white"/>
+            <w:u w:val="single"/>
+          </w:rPr>
+          <w:t>http://www.cij.gob.mx/ebco2018-2024/9460/9460CSD.html</w:t>
+        </w:r>
+      </w:hyperlink>
     </w:p>
     <w:p>
       <w:pPr>
@@ -14365,7 +14340,6 @@
           <w:highlight w:val="white"/>
           <w:u w:val="none"/>
         </w:rPr>
-        <w:lastRenderedPageBreak/>
         <w:t>Torres A (2016). Coeficiente de Gini, el detector de la desigualdad salarial. Recuperado el día 15 de mayo de 2020 de</w:t>
       </w:r>
       <w:r>
@@ -14376,33 +14350,17 @@
         </w:rPr>
         <w:t xml:space="preserve">: </w:t>
       </w:r>
-      <w:r>
-        <w:fldChar w:fldCharType="begin"/>
-      </w:r>
-      <w:r>
-        <w:instrText xml:space="preserve"> HYPERLINK "https://www.bbva.com/es/coeficiente-gini-detector-la-desigualdad-salarial/" </w:instrText>
-      </w:r>
-      <w:r>
-        <w:fldChar w:fldCharType="separate"/>
-      </w:r>
-      <w:r>
-        <w:rPr>
-          <w:rStyle w:val="Hipervnculo"/>
-          <w:rFonts w:ascii="Times New Roman" w:hAnsi="Times New Roman" w:cs="Times New Roman"/>
-          <w:sz w:val="24"/>
-          <w:szCs w:val="24"/>
-        </w:rPr>
-        <w:t>https://www.bbva.com/es/coeficiente-gini-detector-la-desigualdad-salarial/</w:t>
-      </w:r>
-      <w:r>
-        <w:rPr>
-          <w:rStyle w:val="Hipervnculo"/>
-          <w:rFonts w:ascii="Times New Roman" w:hAnsi="Times New Roman" w:cs="Times New Roman"/>
-          <w:sz w:val="24"/>
-          <w:szCs w:val="24"/>
-        </w:rPr>
-        <w:fldChar w:fldCharType="end"/>
-      </w:r>
+      <w:hyperlink r:id="rId25" w:history="1">
+        <w:r>
+          <w:rPr>
+            <w:rStyle w:val="Hipervnculo"/>
+            <w:rFonts w:ascii="Times New Roman" w:hAnsi="Times New Roman" w:cs="Times New Roman"/>
+            <w:sz w:val="24"/>
+            <w:szCs w:val="24"/>
+          </w:rPr>
+          <w:t>https://www.bbva.com/es/coeficiente-gini-detector-la-desigualdad-salarial/</w:t>
+        </w:r>
+      </w:hyperlink>
     </w:p>
     <w:p>
       <w:pPr>
@@ -14423,7 +14381,7 @@
           <w:u w:val="none"/>
         </w:rPr>
       </w:pPr>
-      <w:hyperlink r:id="rId23" w:history="1">
+      <w:hyperlink r:id="rId26" w:history="1">
         <w:r>
           <w:rPr>
             <w:rStyle w:val="Hipervnculo"/>
@@ -14579,25 +14537,13 @@
     <w:p>
       <w:pPr>
         <w:spacing w:line="360" w:lineRule="auto"/>
-        <w:ind w:left="360"/>
-        <w:jc w:val="both"/>
-        <w:rPr>
-          <w:rStyle w:val="Hipervnculo"/>
-          <w:color w:val="000000" w:themeColor="text1"/>
-          <w:u w:val="none"/>
-        </w:rPr>
-      </w:pPr>
-    </w:p>
-    <w:p>
-      <w:pPr>
-        <w:spacing w:line="360" w:lineRule="auto"/>
         <w:jc w:val="both"/>
       </w:pPr>
       <w:r>
         <w:t xml:space="preserve">El siguiente diagrama </w:t>
       </w:r>
       <w:r>
-        <w:t>parece darnos</w:t>
+        <w:t>parece sugerir</w:t>
       </w:r>
       <w:r>
         <w:t xml:space="preserve"> indicios de violación al supuesto de varianza constante.</w:t>
@@ -14619,6 +14565,7 @@
       <w:r>
         <w:rPr>
           <w:noProof/>
+          <w:lang w:eastAsia="es-MX"/>
         </w:rPr>
         <w:drawing>
           <wp:inline distT="0" distB="0" distL="0" distR="0" wp14:anchorId="56AA01D9" wp14:editId="5315C616">
@@ -14638,7 +14585,7 @@
                     </pic:cNvPicPr>
                   </pic:nvPicPr>
                   <pic:blipFill>
-                    <a:blip r:embed="rId24" cstate="print">
+                    <a:blip r:embed="rId27" cstate="print">
                       <a:extLst>
                         <a:ext uri="{28A0092B-C50C-407E-A947-70E740481C1C}">
                           <a14:useLocalDpi xmlns:a14="http://schemas.microsoft.com/office/drawing/2010/main" val="0"/>
@@ -14684,26 +14631,28 @@
       <w:r>
         <w:rPr>
           <w:noProof/>
+          <w:lang w:eastAsia="es-MX"/>
         </w:rPr>
         <mc:AlternateContent>
           <mc:Choice Requires="wps">
             <w:drawing>
-              <wp:anchor distT="0" distB="0" distL="114300" distR="114300" simplePos="0" relativeHeight="251713536" behindDoc="1" locked="0" layoutInCell="1" allowOverlap="1" wp14:anchorId="055D152F" wp14:editId="5F0261B9">
+              <wp:anchor distT="0" distB="0" distL="114300" distR="114300" simplePos="0" relativeHeight="251713536" behindDoc="1" locked="0" layoutInCell="1" allowOverlap="1" wp14:anchorId="055D152F" wp14:editId="532D5502">
                 <wp:simplePos x="0" y="0"/>
-                <wp:positionH relativeFrom="column">
-                  <wp:posOffset>1395245</wp:posOffset>
+                <wp:positionH relativeFrom="margin">
+                  <wp:align>center</wp:align>
                 </wp:positionH>
                 <wp:positionV relativeFrom="paragraph">
-                  <wp:posOffset>47662</wp:posOffset>
+                  <wp:posOffset>4886</wp:posOffset>
                 </wp:positionV>
-                <wp:extent cx="2891790" cy="635"/>
+                <wp:extent cx="3432175" cy="635"/>
                 <wp:effectExtent l="0" t="0" r="0" b="0"/>
                 <wp:wrapTight wrapText="bothSides">
                   <wp:wrapPolygon edited="0">
                     <wp:start x="0" y="0"/>
-                    <wp:lineTo x="0" y="21600"/>
-                    <wp:lineTo x="21600" y="21600"/>
-                    <wp:lineTo x="21600" y="0"/>
+                    <wp:lineTo x="0" y="20057"/>
+                    <wp:lineTo x="21460" y="20057"/>
+                    <wp:lineTo x="21460" y="0"/>
+                    <wp:lineTo x="0" y="0"/>
                   </wp:wrapPolygon>
                 </wp:wrapTight>
                 <wp:docPr id="33" name="Cuadro de texto 33"/>
@@ -14715,7 +14664,7 @@
                       <wps:spPr>
                         <a:xfrm>
                           <a:off x="0" y="0"/>
-                          <a:ext cx="2891790" cy="635"/>
+                          <a:ext cx="3432175" cy="635"/>
                         </a:xfrm>
                         <a:prstGeom prst="rect">
                           <a:avLst/>
@@ -14741,7 +14690,19 @@
                               </w:rPr>
                             </w:pPr>
                             <w:r>
-                              <w:t>Gráfica 11: Ingreso estimado vs. Residuos Estandarizados</w:t>
+                              <w:t>Gráfica 14</w:t>
+                            </w:r>
+                            <w:r>
+                              <w:t>:</w:t>
+                            </w:r>
+                            <w:r>
+                              <w:t xml:space="preserve"> Ingreso estimado vs. Residuos e</w:t>
+                            </w:r>
+                            <w:r>
+                              <w:t>standarizados</w:t>
+                            </w:r>
+                            <w:r>
+                              <w:t xml:space="preserve"> transformados</w:t>
                             </w:r>
                           </w:p>
                         </w:txbxContent>
@@ -14755,12 +14716,15 @@
                     </wps:wsp>
                   </a:graphicData>
                 </a:graphic>
+                <wp14:sizeRelH relativeFrom="margin">
+                  <wp14:pctWidth>0</wp14:pctWidth>
+                </wp14:sizeRelH>
               </wp:anchor>
             </w:drawing>
           </mc:Choice>
           <mc:Fallback>
             <w:pict>
-              <v:shape w14:anchorId="055D152F" id="Cuadro de texto 33" o:spid="_x0000_s1043" type="#_x0000_t202" style="position:absolute;left:0;text-align:left;margin-left:109.85pt;margin-top:3.75pt;width:227.7pt;height:.05pt;z-index:-251602944;visibility:visible;mso-wrap-style:square;mso-wrap-distance-left:9pt;mso-wrap-distance-top:0;mso-wrap-distance-right:9pt;mso-wrap-distance-bottom:0;mso-position-horizontal:absolute;mso-position-horizontal-relative:text;mso-position-vertical:absolute;mso-position-vertical-relative:text;v-text-anchor:top" o:gfxdata="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" stroked="f">
+              <v:shape w14:anchorId="055D152F" id="Cuadro de texto 33" o:spid="_x0000_s1043" type="#_x0000_t202" style="position:absolute;left:0;text-align:left;margin-left:0;margin-top:.4pt;width:270.25pt;height:.05pt;z-index:-251602944;visibility:visible;mso-wrap-style:square;mso-width-percent:0;mso-wrap-distance-left:9pt;mso-wrap-distance-top:0;mso-wrap-distance-right:9pt;mso-wrap-distance-bottom:0;mso-position-horizontal:center;mso-position-horizontal-relative:margin;mso-position-vertical:absolute;mso-position-vertical-relative:text;mso-width-percent:0;mso-width-relative:margin;v-text-anchor:top" o:gfxdata="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" stroked="f">
                 <v:textbox style="mso-fit-shape-to-text:t" inset="0,0,0,0">
                   <w:txbxContent>
                     <w:p>
@@ -14775,12 +14739,24 @@
                         </w:rPr>
                       </w:pPr>
                       <w:r>
-                        <w:t>Gráfica 11: Ingreso estimado vs. Residuos Estandarizados</w:t>
+                        <w:t>Gráfica 14</w:t>
+                      </w:r>
+                      <w:r>
+                        <w:t>:</w:t>
+                      </w:r>
+                      <w:r>
+                        <w:t xml:space="preserve"> Ingreso estimado vs. Residuos e</w:t>
+                      </w:r>
+                      <w:r>
+                        <w:t>standarizados</w:t>
+                      </w:r>
+                      <w:r>
+                        <w:t xml:space="preserve"> transformados</w:t>
                       </w:r>
                     </w:p>
                   </w:txbxContent>
                 </v:textbox>
-                <w10:wrap type="tight"/>
+                <w10:wrap type="tight" anchorx="margin"/>
               </v:shape>
             </w:pict>
           </mc:Fallback>
@@ -14796,32 +14772,37 @@
           <w:lang w:val="es"/>
         </w:rPr>
       </w:pPr>
-    </w:p>
-    <w:p>
-      <w:pPr>
-        <w:spacing w:line="360" w:lineRule="auto"/>
-        <w:jc w:val="both"/>
+      <w:r>
         <w:rPr>
           <w:lang w:val="es"/>
         </w:rPr>
-      </w:pPr>
+        <w:t>Sin embargo, e</w:t>
+      </w:r>
       <w:r>
         <w:rPr>
           <w:lang w:val="es"/>
         </w:rPr>
-        <w:t>Sin embargo, e</w:t>
+        <w:t>n este caso el</w:t>
       </w:r>
       <w:r>
         <w:rPr>
           <w:lang w:val="es"/>
         </w:rPr>
-        <w:t>n este caso el</w:t>
+        <w:t xml:space="preserve"> estadístico de prueba de White </w:t>
       </w:r>
       <w:r>
         <w:rPr>
           <w:lang w:val="es"/>
         </w:rPr>
-        <w:t xml:space="preserve"> estadístico de prueba de White sería </w:t>
+        <w:t>es</w:t>
+      </w:r>
+      <w:bookmarkStart w:id="16" w:name="_GoBack"/>
+      <w:bookmarkEnd w:id="16"/>
+      <w:r>
+        <w:rPr>
+          <w:lang w:val="es"/>
+        </w:rPr>
+        <w:t xml:space="preserve"> </w:t>
       </w:r>
       <m:oMath>
         <m:r>
@@ -15094,7 +15075,6 @@
         </w:rPr>
         <w:t xml:space="preserve"> no se rechaza la hipótesis de </w:t>
       </w:r>
-      <w:proofErr w:type="spellStart"/>
       <w:r>
         <w:rPr>
           <w:lang w:val="es"/>
@@ -15105,15 +15085,14 @@
         <w:rPr>
           <w:lang w:val="es"/>
         </w:rPr>
-        <w:t>s</w:t>
+        <w:t>c</w:t>
       </w:r>
       <w:r>
         <w:rPr>
           <w:lang w:val="es"/>
         </w:rPr>
-        <w:t>cedasticidad</w:t>
-      </w:r>
-      <w:proofErr w:type="spellEnd"/>
+        <w:t>edasticidad</w:t>
+      </w:r>
       <w:r>
         <w:rPr>
           <w:lang w:val="es"/>
@@ -15133,7 +15112,7 @@
       </w:pPr>
     </w:p>
     <w:sectPr>
-      <w:footerReference w:type="default" r:id="rId25"/>
+      <w:footerReference w:type="default" r:id="rId28"/>
       <w:pgSz w:w="12240" w:h="15840"/>
       <w:pgMar w:top="1417" w:right="1701" w:bottom="1417" w:left="1701" w:header="708" w:footer="708" w:gutter="0"/>
       <w:pgNumType w:start="0"/>
@@ -15146,7 +15125,7 @@
 </file>
 
 <file path=word/endnotes.xml><?xml version="1.0" encoding="utf-8"?>
-<w:endnotes xmlns:wpc="http://schemas.microsoft.com/office/word/2010/wordprocessingCanvas" xmlns:cx="http://schemas.microsoft.com/office/drawing/2014/chartex" xmlns:cx1="http://schemas.microsoft.com/office/drawing/2015/9/8/chartex" xmlns:cx2="http://schemas.microsoft.com/office/drawing/2015/10/21/chartex" xmlns:cx3="http://schemas.microsoft.com/office/drawing/2016/5/9/chartex" xmlns:cx4="http://schemas.microsoft.com/office/drawing/2016/5/10/chartex" xmlns:cx5="http://schemas.microsoft.com/office/drawing/2016/5/11/chartex" xmlns:cx6="http://schemas.microsoft.com/office/drawing/2016/5/12/chartex" xmlns:cx7="http://schemas.microsoft.com/office/drawing/2016/5/13/chartex" xmlns:cx8="http://schemas.microsoft.com/office/drawing/2016/5/14/chartex" xmlns:mc="http://schemas.openxmlformats.org/markup-compatibility/2006" xmlns:aink="http://schemas.microsoft.com/office/drawing/2016/ink" xmlns:am3d="http://schemas.microsoft.com/office/drawing/2017/model3d" xmlns:o="urn:schemas-microsoft-com:office:office" xmlns:r="http://schemas.openxmlformats.org/officeDocument/2006/relationships" xmlns:m="http://schemas.openxmlformats.org/officeDocument/2006/math" xmlns:v="urn:schemas-microsoft-com:vml" xmlns:wp14="http://schemas.microsoft.com/office/word/2010/wordprocessingDrawing" xmlns:wp="http://schemas.openxmlformats.org/drawingml/2006/wordprocessingDrawing" xmlns:w10="urn:schemas-microsoft-com:office:word" xmlns:w="http://schemas.openxmlformats.org/wordprocessingml/2006/main" xmlns:w14="http://schemas.microsoft.com/office/word/2010/wordml" xmlns:w15="http://schemas.microsoft.com/office/word/2012/wordml" xmlns:w16cid="http://schemas.microsoft.com/office/word/2016/wordml/cid" xmlns:w16se="http://schemas.microsoft.com/office/word/2015/wordml/symex" xmlns:wpg="http://schemas.microsoft.com/office/word/2010/wordprocessingGroup" xmlns:wpi="http://schemas.microsoft.com/office/word/2010/wordprocessingInk" xmlns:wne="http://schemas.microsoft.com/office/word/2006/wordml" xmlns:wps="http://schemas.microsoft.com/office/word/2010/wordprocessingShape" mc:Ignorable="w14 w15 w16se w16cid wp14">
+<w:endnotes xmlns:wpc="http://schemas.microsoft.com/office/word/2010/wordprocessingCanvas" xmlns:cx="http://schemas.microsoft.com/office/drawing/2014/chartex" xmlns:mc="http://schemas.openxmlformats.org/markup-compatibility/2006" xmlns:o="urn:schemas-microsoft-com:office:office" xmlns:r="http://schemas.openxmlformats.org/officeDocument/2006/relationships" xmlns:m="http://schemas.openxmlformats.org/officeDocument/2006/math" xmlns:v="urn:schemas-microsoft-com:vml" xmlns:wp14="http://schemas.microsoft.com/office/word/2010/wordprocessingDrawing" xmlns:wp="http://schemas.openxmlformats.org/drawingml/2006/wordprocessingDrawing" xmlns:w10="urn:schemas-microsoft-com:office:word" xmlns:w="http://schemas.openxmlformats.org/wordprocessingml/2006/main" xmlns:w14="http://schemas.microsoft.com/office/word/2010/wordml" xmlns:w15="http://schemas.microsoft.com/office/word/2012/wordml" xmlns:w16se="http://schemas.microsoft.com/office/word/2015/wordml/symex" xmlns:wpg="http://schemas.microsoft.com/office/word/2010/wordprocessingGroup" xmlns:wpi="http://schemas.microsoft.com/office/word/2010/wordprocessingInk" xmlns:wne="http://schemas.microsoft.com/office/word/2006/wordml" xmlns:wps="http://schemas.microsoft.com/office/word/2010/wordprocessingShape" mc:Ignorable="w14 w15 w16se wp14">
   <w:endnote w:type="separator" w:id="-1">
     <w:p>
       <w:r>
@@ -15165,7 +15144,7 @@
 </file>
 
 <file path=word/footer1.xml><?xml version="1.0" encoding="utf-8"?>
-<w:ftr xmlns:wpc="http://schemas.microsoft.com/office/word/2010/wordprocessingCanvas" xmlns:cx="http://schemas.microsoft.com/office/drawing/2014/chartex" xmlns:cx1="http://schemas.microsoft.com/office/drawing/2015/9/8/chartex" xmlns:cx2="http://schemas.microsoft.com/office/drawing/2015/10/21/chartex" xmlns:cx3="http://schemas.microsoft.com/office/drawing/2016/5/9/chartex" xmlns:cx4="http://schemas.microsoft.com/office/drawing/2016/5/10/chartex" xmlns:cx5="http://schemas.microsoft.com/office/drawing/2016/5/11/chartex" xmlns:cx6="http://schemas.microsoft.com/office/drawing/2016/5/12/chartex" xmlns:cx7="http://schemas.microsoft.com/office/drawing/2016/5/13/chartex" xmlns:cx8="http://schemas.microsoft.com/office/drawing/2016/5/14/chartex" xmlns:mc="http://schemas.openxmlformats.org/markup-compatibility/2006" xmlns:aink="http://schemas.microsoft.com/office/drawing/2016/ink" xmlns:am3d="http://schemas.microsoft.com/office/drawing/2017/model3d" xmlns:o="urn:schemas-microsoft-com:office:office" xmlns:r="http://schemas.openxmlformats.org/officeDocument/2006/relationships" xmlns:m="http://schemas.openxmlformats.org/officeDocument/2006/math" xmlns:v="urn:schemas-microsoft-com:vml" xmlns:wp14="http://schemas.microsoft.com/office/word/2010/wordprocessingDrawing" xmlns:wp="http://schemas.openxmlformats.org/drawingml/2006/wordprocessingDrawing" xmlns:w10="urn:schemas-microsoft-com:office:word" xmlns:w="http://schemas.openxmlformats.org/wordprocessingml/2006/main" xmlns:w14="http://schemas.microsoft.com/office/word/2010/wordml" xmlns:w15="http://schemas.microsoft.com/office/word/2012/wordml" xmlns:w16cid="http://schemas.microsoft.com/office/word/2016/wordml/cid" xmlns:w16se="http://schemas.microsoft.com/office/word/2015/wordml/symex" xmlns:wpg="http://schemas.microsoft.com/office/word/2010/wordprocessingGroup" xmlns:wpi="http://schemas.microsoft.com/office/word/2010/wordprocessingInk" xmlns:wne="http://schemas.microsoft.com/office/word/2006/wordml" xmlns:wps="http://schemas.microsoft.com/office/word/2010/wordprocessingShape" mc:Ignorable="w14 w15 w16se w16cid wp14">
+<w:ftr xmlns:wpc="http://schemas.microsoft.com/office/word/2010/wordprocessingCanvas" xmlns:cx="http://schemas.microsoft.com/office/drawing/2014/chartex" xmlns:mc="http://schemas.openxmlformats.org/markup-compatibility/2006" xmlns:o="urn:schemas-microsoft-com:office:office" xmlns:r="http://schemas.openxmlformats.org/officeDocument/2006/relationships" xmlns:m="http://schemas.openxmlformats.org/officeDocument/2006/math" xmlns:v="urn:schemas-microsoft-com:vml" xmlns:wp14="http://schemas.microsoft.com/office/word/2010/wordprocessingDrawing" xmlns:wp="http://schemas.openxmlformats.org/drawingml/2006/wordprocessingDrawing" xmlns:w10="urn:schemas-microsoft-com:office:word" xmlns:w="http://schemas.openxmlformats.org/wordprocessingml/2006/main" xmlns:w14="http://schemas.microsoft.com/office/word/2010/wordml" xmlns:w15="http://schemas.microsoft.com/office/word/2012/wordml" xmlns:w16se="http://schemas.microsoft.com/office/word/2015/wordml/symex" xmlns:wpg="http://schemas.microsoft.com/office/word/2010/wordprocessingGroup" xmlns:wpi="http://schemas.microsoft.com/office/word/2010/wordprocessingInk" xmlns:wne="http://schemas.microsoft.com/office/word/2006/wordml" xmlns:wps="http://schemas.microsoft.com/office/word/2010/wordprocessingShape" mc:Ignorable="w14 w15 w16se wp14">
   <w:sdt>
     <w:sdtPr>
       <w:id w:val="2127491347"/>
@@ -15212,7 +15191,7 @@
             <w:noProof/>
             <w:lang w:val="es-ES"/>
           </w:rPr>
-          <w:t>1</w:t>
+          <w:t>13</w:t>
         </w:r>
         <w:r>
           <w:rPr>
@@ -15227,7 +15206,7 @@
 </file>
 
 <file path=word/footnotes.xml><?xml version="1.0" encoding="utf-8"?>
-<w:footnotes xmlns:wpc="http://schemas.microsoft.com/office/word/2010/wordprocessingCanvas" xmlns:cx="http://schemas.microsoft.com/office/drawing/2014/chartex" xmlns:cx1="http://schemas.microsoft.com/office/drawing/2015/9/8/chartex" xmlns:cx2="http://schemas.microsoft.com/office/drawing/2015/10/21/chartex" xmlns:cx3="http://schemas.microsoft.com/office/drawing/2016/5/9/chartex" xmlns:cx4="http://schemas.microsoft.com/office/drawing/2016/5/10/chartex" xmlns:cx5="http://schemas.microsoft.com/office/drawing/2016/5/11/chartex" xmlns:cx6="http://schemas.microsoft.com/office/drawing/2016/5/12/chartex" xmlns:cx7="http://schemas.microsoft.com/office/drawing/2016/5/13/chartex" xmlns:cx8="http://schemas.microsoft.com/office/drawing/2016/5/14/chartex" xmlns:mc="http://schemas.openxmlformats.org/markup-compatibility/2006" xmlns:aink="http://schemas.microsoft.com/office/drawing/2016/ink" xmlns:am3d="http://schemas.microsoft.com/office/drawing/2017/model3d" xmlns:o="urn:schemas-microsoft-com:office:office" xmlns:r="http://schemas.openxmlformats.org/officeDocument/2006/relationships" xmlns:m="http://schemas.openxmlformats.org/officeDocument/2006/math" xmlns:v="urn:schemas-microsoft-com:vml" xmlns:wp14="http://schemas.microsoft.com/office/word/2010/wordprocessingDrawing" xmlns:wp="http://schemas.openxmlformats.org/drawingml/2006/wordprocessingDrawing" xmlns:w10="urn:schemas-microsoft-com:office:word" xmlns:w="http://schemas.openxmlformats.org/wordprocessingml/2006/main" xmlns:w14="http://schemas.microsoft.com/office/word/2010/wordml" xmlns:w15="http://schemas.microsoft.com/office/word/2012/wordml" xmlns:w16cid="http://schemas.microsoft.com/office/word/2016/wordml/cid" xmlns:w16se="http://schemas.microsoft.com/office/word/2015/wordml/symex" xmlns:wpg="http://schemas.microsoft.com/office/word/2010/wordprocessingGroup" xmlns:wpi="http://schemas.microsoft.com/office/word/2010/wordprocessingInk" xmlns:wne="http://schemas.microsoft.com/office/word/2006/wordml" xmlns:wps="http://schemas.microsoft.com/office/word/2010/wordprocessingShape" mc:Ignorable="w14 w15 w16se w16cid wp14">
+<w:footnotes xmlns:wpc="http://schemas.microsoft.com/office/word/2010/wordprocessingCanvas" xmlns:cx="http://schemas.microsoft.com/office/drawing/2014/chartex" xmlns:mc="http://schemas.openxmlformats.org/markup-compatibility/2006" xmlns:o="urn:schemas-microsoft-com:office:office" xmlns:r="http://schemas.openxmlformats.org/officeDocument/2006/relationships" xmlns:m="http://schemas.openxmlformats.org/officeDocument/2006/math" xmlns:v="urn:schemas-microsoft-com:vml" xmlns:wp14="http://schemas.microsoft.com/office/word/2010/wordprocessingDrawing" xmlns:wp="http://schemas.openxmlformats.org/drawingml/2006/wordprocessingDrawing" xmlns:w10="urn:schemas-microsoft-com:office:word" xmlns:w="http://schemas.openxmlformats.org/wordprocessingml/2006/main" xmlns:w14="http://schemas.microsoft.com/office/word/2010/wordml" xmlns:w15="http://schemas.microsoft.com/office/word/2012/wordml" xmlns:w16se="http://schemas.microsoft.com/office/word/2015/wordml/symex" xmlns:wpg="http://schemas.microsoft.com/office/word/2010/wordprocessingGroup" xmlns:wpi="http://schemas.microsoft.com/office/word/2010/wordprocessingInk" xmlns:wne="http://schemas.microsoft.com/office/word/2006/wordml" xmlns:wps="http://schemas.microsoft.com/office/word/2010/wordprocessingShape" mc:Ignorable="w14 w15 w16se wp14">
   <w:footnote w:type="separator" w:id="-1">
     <w:p>
       <w:r>
@@ -15271,7 +15250,7 @@
 </file>
 
 <file path=word/numbering.xml><?xml version="1.0" encoding="utf-8"?>
-<w:numbering xmlns:wpc="http://schemas.microsoft.com/office/word/2010/wordprocessingCanvas" xmlns:cx="http://schemas.microsoft.com/office/drawing/2014/chartex" xmlns:cx1="http://schemas.microsoft.com/office/drawing/2015/9/8/chartex" xmlns:cx2="http://schemas.microsoft.com/office/drawing/2015/10/21/chartex" xmlns:cx3="http://schemas.microsoft.com/office/drawing/2016/5/9/chartex" xmlns:cx4="http://schemas.microsoft.com/office/drawing/2016/5/10/chartex" xmlns:cx5="http://schemas.microsoft.com/office/drawing/2016/5/11/chartex" xmlns:cx6="http://schemas.microsoft.com/office/drawing/2016/5/12/chartex" xmlns:cx7="http://schemas.microsoft.com/office/drawing/2016/5/13/chartex" xmlns:cx8="http://schemas.microsoft.com/office/drawing/2016/5/14/chartex" xmlns:mc="http://schemas.openxmlformats.org/markup-compatibility/2006" xmlns:aink="http://schemas.microsoft.com/office/drawing/2016/ink" xmlns:am3d="http://schemas.microsoft.com/office/drawing/2017/model3d" xmlns:o="urn:schemas-microsoft-com:office:office" xmlns:r="http://schemas.openxmlformats.org/officeDocument/2006/relationships" xmlns:m="http://schemas.openxmlformats.org/officeDocument/2006/math" xmlns:v="urn:schemas-microsoft-com:vml" xmlns:wp14="http://schemas.microsoft.com/office/word/2010/wordprocessingDrawing" xmlns:wp="http://schemas.openxmlformats.org/drawingml/2006/wordprocessingDrawing" xmlns:w10="urn:schemas-microsoft-com:office:word" xmlns:w="http://schemas.openxmlformats.org/wordprocessingml/2006/main" xmlns:w14="http://schemas.microsoft.com/office/word/2010/wordml" xmlns:w15="http://schemas.microsoft.com/office/word/2012/wordml" xmlns:w16cid="http://schemas.microsoft.com/office/word/2016/wordml/cid" xmlns:w16se="http://schemas.microsoft.com/office/word/2015/wordml/symex" xmlns:wpg="http://schemas.microsoft.com/office/word/2010/wordprocessingGroup" xmlns:wpi="http://schemas.microsoft.com/office/word/2010/wordprocessingInk" xmlns:wne="http://schemas.microsoft.com/office/word/2006/wordml" xmlns:wps="http://schemas.microsoft.com/office/word/2010/wordprocessingShape" mc:Ignorable="w14 w15 w16se w16cid wp14">
+<w:numbering xmlns:wpc="http://schemas.microsoft.com/office/word/2010/wordprocessingCanvas" xmlns:cx="http://schemas.microsoft.com/office/drawing/2014/chartex" xmlns:mc="http://schemas.openxmlformats.org/markup-compatibility/2006" xmlns:o="urn:schemas-microsoft-com:office:office" xmlns:r="http://schemas.openxmlformats.org/officeDocument/2006/relationships" xmlns:m="http://schemas.openxmlformats.org/officeDocument/2006/math" xmlns:v="urn:schemas-microsoft-com:vml" xmlns:wp14="http://schemas.microsoft.com/office/word/2010/wordprocessingDrawing" xmlns:wp="http://schemas.openxmlformats.org/drawingml/2006/wordprocessingDrawing" xmlns:w10="urn:schemas-microsoft-com:office:word" xmlns:w="http://schemas.openxmlformats.org/wordprocessingml/2006/main" xmlns:w14="http://schemas.microsoft.com/office/word/2010/wordml" xmlns:w15="http://schemas.microsoft.com/office/word/2012/wordml" xmlns:w16se="http://schemas.microsoft.com/office/word/2015/wordml/symex" xmlns:wpg="http://schemas.microsoft.com/office/word/2010/wordprocessingGroup" xmlns:wpi="http://schemas.microsoft.com/office/word/2010/wordprocessingInk" xmlns:wne="http://schemas.microsoft.com/office/word/2006/wordml" xmlns:wps="http://schemas.microsoft.com/office/word/2010/wordprocessingShape" mc:Ignorable="w14 w15 w16se wp14">
   <w:abstractNum w:abstractNumId="0" w15:restartNumberingAfterBreak="0">
     <w:nsid w:val="186F147C"/>
     <w:multiLevelType w:val="hybridMultilevel"/>
@@ -15578,7 +15557,7 @@
 </file>
 
 <file path=word/styles.xml><?xml version="1.0" encoding="utf-8"?>
-<w:styles xmlns:mc="http://schemas.openxmlformats.org/markup-compatibility/2006" xmlns:r="http://schemas.openxmlformats.org/officeDocument/2006/relationships" xmlns:w="http://schemas.openxmlformats.org/wordprocessingml/2006/main" xmlns:w14="http://schemas.microsoft.com/office/word/2010/wordml" xmlns:w15="http://schemas.microsoft.com/office/word/2012/wordml" xmlns:w16cid="http://schemas.microsoft.com/office/word/2016/wordml/cid" xmlns:w16se="http://schemas.microsoft.com/office/word/2015/wordml/symex" mc:Ignorable="w14 w15 w16se w16cid">
+<w:styles xmlns:mc="http://schemas.openxmlformats.org/markup-compatibility/2006" xmlns:r="http://schemas.openxmlformats.org/officeDocument/2006/relationships" xmlns:w="http://schemas.openxmlformats.org/wordprocessingml/2006/main" xmlns:w14="http://schemas.microsoft.com/office/word/2010/wordml" xmlns:w15="http://schemas.microsoft.com/office/word/2012/wordml" xmlns:w16se="http://schemas.microsoft.com/office/word/2015/wordml/symex" mc:Ignorable="w14 w15 w16se">
   <w:docDefaults>
     <w:rPrDefault>
       <w:rPr>
@@ -15594,7 +15573,7 @@
       </w:pPr>
     </w:pPrDefault>
   </w:docDefaults>
-  <w:latentStyles w:defLockedState="0" w:defUIPriority="99" w:defSemiHidden="0" w:defUnhideWhenUsed="0" w:defQFormat="0" w:count="375">
+  <w:latentStyles w:defLockedState="0" w:defUIPriority="99" w:defSemiHidden="0" w:defUnhideWhenUsed="0" w:defQFormat="0" w:count="371">
     <w:lsdException w:name="Normal" w:uiPriority="0" w:qFormat="1"/>
     <w:lsdException w:name="heading 1" w:uiPriority="9" w:qFormat="1"/>
     <w:lsdException w:name="heading 2" w:semiHidden="1" w:uiPriority="9" w:unhideWhenUsed="1" w:qFormat="1"/>
@@ -15700,6 +15679,7 @@
     <w:lsdException w:name="HTML Sample" w:semiHidden="1" w:unhideWhenUsed="1"/>
     <w:lsdException w:name="HTML Typewriter" w:semiHidden="1" w:unhideWhenUsed="1"/>
     <w:lsdException w:name="HTML Variable" w:semiHidden="1" w:unhideWhenUsed="1"/>
+    <w:lsdException w:name="Normal Table" w:semiHidden="1" w:unhideWhenUsed="1"/>
     <w:lsdException w:name="annotation subject" w:semiHidden="1" w:unhideWhenUsed="1"/>
     <w:lsdException w:name="No List" w:semiHidden="1" w:unhideWhenUsed="1"/>
     <w:lsdException w:name="Outline List 1" w:semiHidden="1" w:unhideWhenUsed="1"/>
@@ -15743,8 +15723,10 @@
     <w:lsdException w:name="Table Elegant" w:semiHidden="1" w:unhideWhenUsed="1"/>
     <w:lsdException w:name="Table Professional" w:semiHidden="1" w:unhideWhenUsed="1"/>
     <w:lsdException w:name="Table Subtle 1" w:semiHidden="1" w:unhideWhenUsed="1"/>
+    <w:lsdException w:name="Table Subtle 2" w:semiHidden="1" w:unhideWhenUsed="1"/>
     <w:lsdException w:name="Table Web 1" w:semiHidden="1" w:unhideWhenUsed="1"/>
     <w:lsdException w:name="Table Web 2" w:semiHidden="1" w:unhideWhenUsed="1"/>
+    <w:lsdException w:name="Table Web 3" w:semiHidden="1" w:unhideWhenUsed="1"/>
     <w:lsdException w:name="Balloon Text" w:semiHidden="1" w:unhideWhenUsed="1"/>
     <w:lsdException w:name="Table Grid" w:uiPriority="39"/>
     <w:lsdException w:name="Table Theme" w:semiHidden="1" w:unhideWhenUsed="1"/>
@@ -15963,10 +15945,6 @@
     <w:lsdException w:name="List Table 5 Dark Accent 6" w:uiPriority="50"/>
     <w:lsdException w:name="List Table 6 Colorful Accent 6" w:uiPriority="51"/>
     <w:lsdException w:name="List Table 7 Colorful Accent 6" w:uiPriority="52"/>
-    <w:lsdException w:name="Mention" w:semiHidden="1" w:unhideWhenUsed="1"/>
-    <w:lsdException w:name="Smart Hyperlink" w:semiHidden="1" w:unhideWhenUsed="1"/>
-    <w:lsdException w:name="Hashtag" w:semiHidden="1" w:unhideWhenUsed="1"/>
-    <w:lsdException w:name="Unresolved Mention" w:semiHidden="1" w:unhideWhenUsed="1"/>
   </w:latentStyles>
   <w:style w:type="paragraph" w:default="1" w:styleId="Normal">
     <w:name w:val="Normal"/>
@@ -16736,7 +16714,7 @@
 </file>
 
 <file path=customXml/itemProps2.xml><?xml version="1.0" encoding="utf-8"?>
-<ds:datastoreItem xmlns:ds="http://schemas.openxmlformats.org/officeDocument/2006/customXml" ds:itemID="{85B29D9F-F80A-524B-9BE4-1146A51951F2}">
+<ds:datastoreItem xmlns:ds="http://schemas.openxmlformats.org/officeDocument/2006/customXml" ds:itemID="{DF7E5BCF-6EAD-47F6-96EA-29B8AD8FDACE}">
   <ds:schemaRefs>
     <ds:schemaRef ds:uri="http://schemas.openxmlformats.org/officeDocument/2006/bibliography"/>
   </ds:schemaRefs>

</xml_diff>

<commit_message>
Solo faltan conclusiones y ver si cambiar graficas de normalidad
</commit_message>
<xml_diff>
--- a/Proyecto.docx
+++ b/Proyecto.docx
@@ -48,6 +48,7 @@
               <w:dataBinding w:prefixMappings="xmlns:ns0='http://purl.org/dc/elements/1.1/' xmlns:ns1='http://schemas.openxmlformats.org/package/2006/metadata/core-properties' " w:xpath="/ns1:coreProperties[1]/ns0:subject[1]" w:storeItemID="{6C3C8BC8-F283-45AE-878A-BAB7291924A1}"/>
               <w:text/>
             </w:sdtPr>
+            <w:sdtEndPr/>
             <w:sdtContent>
               <w:r>
                 <w:rPr>
@@ -137,6 +138,7 @@
                                     <w:calendar w:val="gregorian"/>
                                   </w:date>
                                 </w:sdtPr>
+                                <w:sdtEndPr/>
                                 <w:sdtContent>
                                   <w:p>
                                     <w:pPr>
@@ -1074,7 +1076,7 @@
                   </wp:anchor>
                 </w:drawing>
               </mc:Choice>
-              <mc:Fallback xmlns:w16cid="http://schemas.microsoft.com/office/word/2016/wordml/cid" xmlns:am3d="http://schemas.microsoft.com/office/drawing/2017/model3d" xmlns:aink="http://schemas.microsoft.com/office/drawing/2016/ink" xmlns:cx8="http://schemas.microsoft.com/office/drawing/2016/5/14/chartex" xmlns:cx7="http://schemas.microsoft.com/office/drawing/2016/5/13/chartex" xmlns:cx6="http://schemas.microsoft.com/office/drawing/2016/5/12/chartex" xmlns:cx5="http://schemas.microsoft.com/office/drawing/2016/5/11/chartex" xmlns:cx4="http://schemas.microsoft.com/office/drawing/2016/5/10/chartex" xmlns:cx3="http://schemas.microsoft.com/office/drawing/2016/5/9/chartex" xmlns:cx2="http://schemas.microsoft.com/office/drawing/2015/10/21/chartex" xmlns:cx1="http://schemas.microsoft.com/office/drawing/2015/9/8/chartex">
+              <mc:Fallback xmlns:cx1="http://schemas.microsoft.com/office/drawing/2015/9/8/chartex" xmlns:cx2="http://schemas.microsoft.com/office/drawing/2015/10/21/chartex" xmlns:cx3="http://schemas.microsoft.com/office/drawing/2016/5/9/chartex" xmlns:cx4="http://schemas.microsoft.com/office/drawing/2016/5/10/chartex" xmlns:cx5="http://schemas.microsoft.com/office/drawing/2016/5/11/chartex" xmlns:cx6="http://schemas.microsoft.com/office/drawing/2016/5/12/chartex" xmlns:cx7="http://schemas.microsoft.com/office/drawing/2016/5/13/chartex" xmlns:cx8="http://schemas.microsoft.com/office/drawing/2016/5/14/chartex" xmlns:aink="http://schemas.microsoft.com/office/drawing/2016/ink" xmlns:am3d="http://schemas.microsoft.com/office/drawing/2017/model3d" xmlns:w16cid="http://schemas.microsoft.com/office/word/2016/wordml/cid">
                 <w:pict>
                   <v:group w14:anchorId="45BB78D2" id="Grupo 114" o:spid="_x0000_s1026" style="position:absolute;margin-left:0;margin-top:0;width:18pt;height:10in;z-index:251704320;mso-width-percent:29;mso-height-percent:909;mso-left-percent:45;mso-position-horizontal-relative:page;mso-position-vertical:center;mso-position-vertical-relative:page;mso-width-percent:29;mso-height-percent:909;mso-left-percent:45" coordsize="2286,91440" o:gfxdata="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">
                     <v:rect id="Rectángulo 115" o:spid="_x0000_s1027" style="position:absolute;width:2286;height:87820;visibility:visible;mso-wrap-style:square;v-text-anchor:middle" o:gfxdata="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" filled="f" stroked="f" strokeweight="1pt"/>
@@ -1177,9 +1179,9 @@
               <w:tab w:val="right" w:leader="dot" w:pos="8828"/>
             </w:tabs>
             <w:rPr>
-              <w:rFonts w:eastAsiaTheme="minorEastAsia" w:cs="Times New Roman"/>
+              <w:rFonts w:asciiTheme="minorHAnsi" w:eastAsiaTheme="minorEastAsia" w:hAnsiTheme="minorHAnsi"/>
               <w:noProof/>
-              <w:szCs w:val="24"/>
+              <w:sz w:val="22"/>
               <w:lang w:eastAsia="es-MX"/>
             </w:rPr>
           </w:pPr>
@@ -1204,21 +1206,20 @@
             </w:rPr>
             <w:fldChar w:fldCharType="separate"/>
           </w:r>
-          <w:hyperlink w:anchor="_Toc40535199" w:history="1">
+          <w:hyperlink w:anchor="_Toc40568137" w:history="1">
             <w:r>
               <w:rPr>
                 <w:rStyle w:val="Hipervnculo"/>
                 <w:rFonts w:cs="Times New Roman"/>
                 <w:noProof/>
-                <w:szCs w:val="24"/>
               </w:rPr>
               <w:t>1.</w:t>
             </w:r>
             <w:r>
               <w:rPr>
-                <w:rFonts w:eastAsiaTheme="minorEastAsia" w:cs="Times New Roman"/>
+                <w:rFonts w:asciiTheme="minorHAnsi" w:eastAsiaTheme="minorEastAsia" w:hAnsiTheme="minorHAnsi"/>
                 <w:noProof/>
-                <w:szCs w:val="24"/>
+                <w:sz w:val="22"/>
                 <w:lang w:eastAsia="es-MX"/>
               </w:rPr>
               <w:tab/>
@@ -1228,69 +1229,464 @@
                 <w:rStyle w:val="Hipervnculo"/>
                 <w:rFonts w:cs="Times New Roman"/>
                 <w:noProof/>
-                <w:szCs w:val="24"/>
               </w:rPr>
               <w:t>Introducción</w:t>
             </w:r>
             <w:r>
               <w:rPr>
-                <w:rFonts w:cs="Times New Roman"/>
                 <w:noProof/>
                 <w:webHidden/>
-                <w:szCs w:val="24"/>
               </w:rPr>
               <w:tab/>
             </w:r>
             <w:r>
               <w:rPr>
-                <w:rFonts w:cs="Times New Roman"/>
                 <w:noProof/>
                 <w:webHidden/>
-                <w:szCs w:val="24"/>
               </w:rPr>
               <w:fldChar w:fldCharType="begin"/>
             </w:r>
             <w:r>
               <w:rPr>
-                <w:rFonts w:cs="Times New Roman"/>
                 <w:noProof/>
                 <w:webHidden/>
-                <w:szCs w:val="24"/>
-              </w:rPr>
-              <w:instrText xml:space="preserve"> PAGEREF _Toc40535199 \h </w:instrText>
-            </w:r>
-            <w:r>
-              <w:rPr>
-                <w:rFonts w:cs="Times New Roman"/>
+              </w:rPr>
+              <w:instrText xml:space="preserve"> PAGEREF _Toc40568137 \h </w:instrText>
+            </w:r>
+            <w:r>
+              <w:rPr>
                 <w:noProof/>
                 <w:webHidden/>
-                <w:szCs w:val="24"/>
-              </w:rPr>
-            </w:r>
-            <w:r>
-              <w:rPr>
-                <w:rFonts w:cs="Times New Roman"/>
+              </w:rPr>
+            </w:r>
+            <w:r>
+              <w:rPr>
                 <w:noProof/>
                 <w:webHidden/>
-                <w:szCs w:val="24"/>
               </w:rPr>
               <w:fldChar w:fldCharType="separate"/>
             </w:r>
             <w:r>
               <w:rPr>
-                <w:rFonts w:cs="Times New Roman"/>
                 <w:noProof/>
                 <w:webHidden/>
-                <w:szCs w:val="24"/>
-              </w:rPr>
-              <w:t>1</w:t>
-            </w:r>
-            <w:r>
-              <w:rPr>
-                <w:rFonts w:cs="Times New Roman"/>
+              </w:rPr>
+              <w:t>2</w:t>
+            </w:r>
+            <w:r>
+              <w:rPr>
                 <w:noProof/>
                 <w:webHidden/>
-                <w:szCs w:val="24"/>
+              </w:rPr>
+              <w:fldChar w:fldCharType="end"/>
+            </w:r>
+          </w:hyperlink>
+        </w:p>
+        <w:bookmarkStart w:id="0" w:name="_GoBack"/>
+        <w:p>
+          <w:pPr>
+            <w:pStyle w:val="TDC1"/>
+            <w:tabs>
+              <w:tab w:val="left" w:pos="440"/>
+              <w:tab w:val="right" w:leader="dot" w:pos="8828"/>
+            </w:tabs>
+            <w:rPr>
+              <w:rFonts w:asciiTheme="minorHAnsi" w:eastAsiaTheme="minorEastAsia" w:hAnsiTheme="minorHAnsi"/>
+              <w:noProof/>
+              <w:sz w:val="22"/>
+              <w:lang w:eastAsia="es-MX"/>
+            </w:rPr>
+          </w:pPr>
+          <w:r>
+            <w:rPr>
+              <w:rStyle w:val="Hipervnculo"/>
+              <w:noProof/>
+            </w:rPr>
+            <w:fldChar w:fldCharType="begin"/>
+          </w:r>
+          <w:r>
+            <w:rPr>
+              <w:rStyle w:val="Hipervnculo"/>
+              <w:noProof/>
+            </w:rPr>
+            <w:instrText xml:space="preserve"> </w:instrText>
+          </w:r>
+          <w:r>
+            <w:rPr>
+              <w:noProof/>
+            </w:rPr>
+            <w:instrText>HYPERLINK \l "_Toc40568138"</w:instrText>
+          </w:r>
+          <w:r>
+            <w:rPr>
+              <w:rStyle w:val="Hipervnculo"/>
+              <w:noProof/>
+            </w:rPr>
+            <w:instrText xml:space="preserve"> </w:instrText>
+          </w:r>
+          <w:r>
+            <w:rPr>
+              <w:rStyle w:val="Hipervnculo"/>
+              <w:noProof/>
+            </w:rPr>
+          </w:r>
+          <w:r>
+            <w:rPr>
+              <w:rStyle w:val="Hipervnculo"/>
+              <w:noProof/>
+            </w:rPr>
+            <w:fldChar w:fldCharType="separate"/>
+          </w:r>
+          <w:r>
+            <w:rPr>
+              <w:rStyle w:val="Hipervnculo"/>
+              <w:rFonts w:cs="Times New Roman"/>
+              <w:noProof/>
+            </w:rPr>
+            <w:t>2.</w:t>
+          </w:r>
+          <w:r>
+            <w:rPr>
+              <w:rFonts w:asciiTheme="minorHAnsi" w:eastAsiaTheme="minorEastAsia" w:hAnsiTheme="minorHAnsi"/>
+              <w:noProof/>
+              <w:sz w:val="22"/>
+              <w:lang w:eastAsia="es-MX"/>
+            </w:rPr>
+            <w:tab/>
+          </w:r>
+          <w:r>
+            <w:rPr>
+              <w:rStyle w:val="Hipervnculo"/>
+              <w:rFonts w:cs="Times New Roman"/>
+              <w:noProof/>
+            </w:rPr>
+            <w:t>Objetivo del modelo</w:t>
+          </w:r>
+          <w:r>
+            <w:rPr>
+              <w:noProof/>
+              <w:webHidden/>
+            </w:rPr>
+            <w:tab/>
+          </w:r>
+          <w:r>
+            <w:rPr>
+              <w:noProof/>
+              <w:webHidden/>
+            </w:rPr>
+            <w:fldChar w:fldCharType="begin"/>
+          </w:r>
+          <w:r>
+            <w:rPr>
+              <w:noProof/>
+              <w:webHidden/>
+            </w:rPr>
+            <w:instrText xml:space="preserve"> PAGEREF _Toc40568138 \h </w:instrText>
+          </w:r>
+          <w:r>
+            <w:rPr>
+              <w:noProof/>
+              <w:webHidden/>
+            </w:rPr>
+          </w:r>
+          <w:r>
+            <w:rPr>
+              <w:noProof/>
+              <w:webHidden/>
+            </w:rPr>
+            <w:fldChar w:fldCharType="separate"/>
+          </w:r>
+          <w:r>
+            <w:rPr>
+              <w:noProof/>
+              <w:webHidden/>
+            </w:rPr>
+            <w:t>3</w:t>
+          </w:r>
+          <w:r>
+            <w:rPr>
+              <w:noProof/>
+              <w:webHidden/>
+            </w:rPr>
+            <w:fldChar w:fldCharType="end"/>
+          </w:r>
+          <w:r>
+            <w:rPr>
+              <w:rStyle w:val="Hipervnculo"/>
+              <w:noProof/>
+            </w:rPr>
+            <w:fldChar w:fldCharType="end"/>
+          </w:r>
+        </w:p>
+        <w:bookmarkEnd w:id="0"/>
+        <w:p>
+          <w:pPr>
+            <w:pStyle w:val="TDC1"/>
+            <w:tabs>
+              <w:tab w:val="left" w:pos="440"/>
+              <w:tab w:val="right" w:leader="dot" w:pos="8828"/>
+            </w:tabs>
+            <w:rPr>
+              <w:rFonts w:asciiTheme="minorHAnsi" w:eastAsiaTheme="minorEastAsia" w:hAnsiTheme="minorHAnsi"/>
+              <w:noProof/>
+              <w:sz w:val="22"/>
+              <w:lang w:eastAsia="es-MX"/>
+            </w:rPr>
+          </w:pPr>
+          <w:r>
+            <w:rPr>
+              <w:rStyle w:val="Hipervnculo"/>
+              <w:noProof/>
+            </w:rPr>
+            <w:fldChar w:fldCharType="begin"/>
+          </w:r>
+          <w:r>
+            <w:rPr>
+              <w:rStyle w:val="Hipervnculo"/>
+              <w:noProof/>
+            </w:rPr>
+            <w:instrText xml:space="preserve"> </w:instrText>
+          </w:r>
+          <w:r>
+            <w:rPr>
+              <w:noProof/>
+            </w:rPr>
+            <w:instrText>HYPERLINK \l "_Toc40568139"</w:instrText>
+          </w:r>
+          <w:r>
+            <w:rPr>
+              <w:rStyle w:val="Hipervnculo"/>
+              <w:noProof/>
+            </w:rPr>
+            <w:instrText xml:space="preserve"> </w:instrText>
+          </w:r>
+          <w:r>
+            <w:rPr>
+              <w:rStyle w:val="Hipervnculo"/>
+              <w:noProof/>
+            </w:rPr>
+          </w:r>
+          <w:r>
+            <w:rPr>
+              <w:rStyle w:val="Hipervnculo"/>
+              <w:noProof/>
+            </w:rPr>
+            <w:fldChar w:fldCharType="separate"/>
+          </w:r>
+          <w:r>
+            <w:rPr>
+              <w:rStyle w:val="Hipervnculo"/>
+              <w:rFonts w:cs="Times New Roman"/>
+              <w:noProof/>
+            </w:rPr>
+            <w:t>3.</w:t>
+          </w:r>
+          <w:r>
+            <w:rPr>
+              <w:rFonts w:asciiTheme="minorHAnsi" w:eastAsiaTheme="minorEastAsia" w:hAnsiTheme="minorHAnsi"/>
+              <w:noProof/>
+              <w:sz w:val="22"/>
+              <w:lang w:eastAsia="es-MX"/>
+            </w:rPr>
+            <w:tab/>
+          </w:r>
+          <w:r>
+            <w:rPr>
+              <w:rStyle w:val="Hipervnculo"/>
+              <w:rFonts w:cs="Times New Roman"/>
+              <w:noProof/>
+            </w:rPr>
+            <w:t>Variables del modelo</w:t>
+          </w:r>
+          <w:r>
+            <w:rPr>
+              <w:noProof/>
+              <w:webHidden/>
+            </w:rPr>
+            <w:tab/>
+          </w:r>
+          <w:r>
+            <w:rPr>
+              <w:noProof/>
+              <w:webHidden/>
+            </w:rPr>
+            <w:fldChar w:fldCharType="begin"/>
+          </w:r>
+          <w:r>
+            <w:rPr>
+              <w:noProof/>
+              <w:webHidden/>
+            </w:rPr>
+            <w:instrText xml:space="preserve"> PAGEREF _Toc40568139 \h </w:instrText>
+          </w:r>
+          <w:r>
+            <w:rPr>
+              <w:noProof/>
+              <w:webHidden/>
+            </w:rPr>
+          </w:r>
+          <w:r>
+            <w:rPr>
+              <w:noProof/>
+              <w:webHidden/>
+            </w:rPr>
+            <w:fldChar w:fldCharType="separate"/>
+          </w:r>
+          <w:r>
+            <w:rPr>
+              <w:noProof/>
+              <w:webHidden/>
+            </w:rPr>
+            <w:t>3</w:t>
+          </w:r>
+          <w:r>
+            <w:rPr>
+              <w:noProof/>
+              <w:webHidden/>
+            </w:rPr>
+            <w:fldChar w:fldCharType="end"/>
+          </w:r>
+          <w:r>
+            <w:rPr>
+              <w:rStyle w:val="Hipervnculo"/>
+              <w:noProof/>
+            </w:rPr>
+            <w:fldChar w:fldCharType="end"/>
+          </w:r>
+        </w:p>
+        <w:p>
+          <w:pPr>
+            <w:pStyle w:val="TDC2"/>
+            <w:rPr>
+              <w:rFonts w:asciiTheme="minorHAnsi" w:eastAsiaTheme="minorEastAsia" w:hAnsiTheme="minorHAnsi" w:cstheme="minorBidi"/>
+              <w:b w:val="0"/>
+              <w:sz w:val="22"/>
+              <w:szCs w:val="22"/>
+              <w:lang w:eastAsia="es-MX"/>
+            </w:rPr>
+          </w:pPr>
+          <w:hyperlink w:anchor="_Toc40568140" w:history="1">
+            <w:r>
+              <w:rPr>
+                <w:rStyle w:val="Hipervnculo"/>
+                <w:b w:val="0"/>
+              </w:rPr>
+              <w:t>3.1 Variable dependiente</w:t>
+            </w:r>
+            <w:r>
+              <w:rPr>
+                <w:b w:val="0"/>
+                <w:webHidden/>
+              </w:rPr>
+              <w:tab/>
+            </w:r>
+            <w:r>
+              <w:rPr>
+                <w:b w:val="0"/>
+                <w:webHidden/>
+              </w:rPr>
+              <w:fldChar w:fldCharType="begin"/>
+            </w:r>
+            <w:r>
+              <w:rPr>
+                <w:b w:val="0"/>
+                <w:webHidden/>
+              </w:rPr>
+              <w:instrText xml:space="preserve"> PAGEREF _Toc40568140 \h </w:instrText>
+            </w:r>
+            <w:r>
+              <w:rPr>
+                <w:b w:val="0"/>
+                <w:webHidden/>
+              </w:rPr>
+            </w:r>
+            <w:r>
+              <w:rPr>
+                <w:b w:val="0"/>
+                <w:webHidden/>
+              </w:rPr>
+              <w:fldChar w:fldCharType="separate"/>
+            </w:r>
+            <w:r>
+              <w:rPr>
+                <w:b w:val="0"/>
+                <w:webHidden/>
+              </w:rPr>
+              <w:t>3</w:t>
+            </w:r>
+            <w:r>
+              <w:rPr>
+                <w:b w:val="0"/>
+                <w:webHidden/>
+              </w:rPr>
+              <w:fldChar w:fldCharType="end"/>
+            </w:r>
+          </w:hyperlink>
+        </w:p>
+        <w:p>
+          <w:pPr>
+            <w:pStyle w:val="TDC2"/>
+            <w:rPr>
+              <w:rFonts w:asciiTheme="minorHAnsi" w:eastAsiaTheme="minorEastAsia" w:hAnsiTheme="minorHAnsi" w:cstheme="minorBidi"/>
+              <w:b w:val="0"/>
+              <w:sz w:val="22"/>
+              <w:szCs w:val="22"/>
+              <w:lang w:eastAsia="es-MX"/>
+            </w:rPr>
+          </w:pPr>
+          <w:hyperlink w:anchor="_Toc40568141" w:history="1">
+            <w:r>
+              <w:rPr>
+                <w:rStyle w:val="Hipervnculo"/>
+                <w:b w:val="0"/>
+              </w:rPr>
+              <w:t>3.2 Variables explicativas y su contexto</w:t>
+            </w:r>
+            <w:r>
+              <w:rPr>
+                <w:b w:val="0"/>
+                <w:webHidden/>
+              </w:rPr>
+              <w:tab/>
+            </w:r>
+            <w:r>
+              <w:rPr>
+                <w:b w:val="0"/>
+                <w:webHidden/>
+              </w:rPr>
+              <w:fldChar w:fldCharType="begin"/>
+            </w:r>
+            <w:r>
+              <w:rPr>
+                <w:b w:val="0"/>
+                <w:webHidden/>
+              </w:rPr>
+              <w:instrText xml:space="preserve"> PAGEREF _Toc40568141 \h </w:instrText>
+            </w:r>
+            <w:r>
+              <w:rPr>
+                <w:b w:val="0"/>
+                <w:webHidden/>
+              </w:rPr>
+            </w:r>
+            <w:r>
+              <w:rPr>
+                <w:b w:val="0"/>
+                <w:webHidden/>
+              </w:rPr>
+              <w:fldChar w:fldCharType="separate"/>
+            </w:r>
+            <w:r>
+              <w:rPr>
+                <w:b w:val="0"/>
+                <w:webHidden/>
+              </w:rPr>
+              <w:t>3</w:t>
+            </w:r>
+            <w:r>
+              <w:rPr>
+                <w:b w:val="0"/>
+                <w:webHidden/>
               </w:rPr>
               <w:fldChar w:fldCharType="end"/>
             </w:r>
@@ -1304,27 +1700,26 @@
               <w:tab w:val="right" w:leader="dot" w:pos="8828"/>
             </w:tabs>
             <w:rPr>
-              <w:rFonts w:eastAsiaTheme="minorEastAsia" w:cs="Times New Roman"/>
+              <w:rFonts w:asciiTheme="minorHAnsi" w:eastAsiaTheme="minorEastAsia" w:hAnsiTheme="minorHAnsi"/>
               <w:noProof/>
-              <w:szCs w:val="24"/>
+              <w:sz w:val="22"/>
               <w:lang w:eastAsia="es-MX"/>
             </w:rPr>
           </w:pPr>
-          <w:hyperlink w:anchor="_Toc40535200" w:history="1">
+          <w:hyperlink w:anchor="_Toc40568142" w:history="1">
             <w:r>
               <w:rPr>
                 <w:rStyle w:val="Hipervnculo"/>
                 <w:rFonts w:cs="Times New Roman"/>
                 <w:noProof/>
-                <w:szCs w:val="24"/>
-              </w:rPr>
-              <w:t>2.</w:t>
-            </w:r>
-            <w:r>
-              <w:rPr>
-                <w:rFonts w:eastAsiaTheme="minorEastAsia" w:cs="Times New Roman"/>
+              </w:rPr>
+              <w:t>4.</w:t>
+            </w:r>
+            <w:r>
+              <w:rPr>
+                <w:rFonts w:asciiTheme="minorHAnsi" w:eastAsiaTheme="minorEastAsia" w:hAnsiTheme="minorHAnsi"/>
                 <w:noProof/>
-                <w:szCs w:val="24"/>
+                <w:sz w:val="22"/>
                 <w:lang w:eastAsia="es-MX"/>
               </w:rPr>
               <w:tab/>
@@ -1334,69 +1729,54 @@
                 <w:rStyle w:val="Hipervnculo"/>
                 <w:rFonts w:cs="Times New Roman"/>
                 <w:noProof/>
-                <w:szCs w:val="24"/>
-              </w:rPr>
-              <w:t>Objetivo del modelo</w:t>
-            </w:r>
-            <w:r>
-              <w:rPr>
-                <w:rFonts w:cs="Times New Roman"/>
+              </w:rPr>
+              <w:t>Construcción del modelo</w:t>
+            </w:r>
+            <w:r>
+              <w:rPr>
                 <w:noProof/>
                 <w:webHidden/>
-                <w:szCs w:val="24"/>
               </w:rPr>
               <w:tab/>
             </w:r>
             <w:r>
               <w:rPr>
-                <w:rFonts w:cs="Times New Roman"/>
                 <w:noProof/>
                 <w:webHidden/>
-                <w:szCs w:val="24"/>
               </w:rPr>
               <w:fldChar w:fldCharType="begin"/>
             </w:r>
             <w:r>
               <w:rPr>
-                <w:rFonts w:cs="Times New Roman"/>
                 <w:noProof/>
                 <w:webHidden/>
-                <w:szCs w:val="24"/>
-              </w:rPr>
-              <w:instrText xml:space="preserve"> PAGEREF _Toc40535200 \h </w:instrText>
-            </w:r>
-            <w:r>
-              <w:rPr>
-                <w:rFonts w:cs="Times New Roman"/>
+              </w:rPr>
+              <w:instrText xml:space="preserve"> PAGEREF _Toc40568142 \h </w:instrText>
+            </w:r>
+            <w:r>
+              <w:rPr>
                 <w:noProof/>
                 <w:webHidden/>
-                <w:szCs w:val="24"/>
-              </w:rPr>
-            </w:r>
-            <w:r>
-              <w:rPr>
-                <w:rFonts w:cs="Times New Roman"/>
+              </w:rPr>
+            </w:r>
+            <w:r>
+              <w:rPr>
                 <w:noProof/>
                 <w:webHidden/>
-                <w:szCs w:val="24"/>
               </w:rPr>
               <w:fldChar w:fldCharType="separate"/>
             </w:r>
             <w:r>
               <w:rPr>
-                <w:rFonts w:cs="Times New Roman"/>
                 <w:noProof/>
                 <w:webHidden/>
-                <w:szCs w:val="24"/>
-              </w:rPr>
-              <w:t>1</w:t>
-            </w:r>
-            <w:r>
-              <w:rPr>
-                <w:rFonts w:cs="Times New Roman"/>
+              </w:rPr>
+              <w:t>6</w:t>
+            </w:r>
+            <w:r>
+              <w:rPr>
                 <w:noProof/>
                 <w:webHidden/>
-                <w:szCs w:val="24"/>
               </w:rPr>
               <w:fldChar w:fldCharType="end"/>
             </w:r>
@@ -1410,27 +1790,26 @@
               <w:tab w:val="right" w:leader="dot" w:pos="8828"/>
             </w:tabs>
             <w:rPr>
-              <w:rFonts w:eastAsiaTheme="minorEastAsia" w:cs="Times New Roman"/>
+              <w:rFonts w:asciiTheme="minorHAnsi" w:eastAsiaTheme="minorEastAsia" w:hAnsiTheme="minorHAnsi"/>
               <w:noProof/>
-              <w:szCs w:val="24"/>
+              <w:sz w:val="22"/>
               <w:lang w:eastAsia="es-MX"/>
             </w:rPr>
           </w:pPr>
-          <w:hyperlink w:anchor="_Toc40535201" w:history="1">
+          <w:hyperlink w:anchor="_Toc40568143" w:history="1">
             <w:r>
               <w:rPr>
                 <w:rStyle w:val="Hipervnculo"/>
                 <w:rFonts w:cs="Times New Roman"/>
                 <w:noProof/>
-                <w:szCs w:val="24"/>
-              </w:rPr>
-              <w:t>3.</w:t>
-            </w:r>
-            <w:r>
-              <w:rPr>
-                <w:rFonts w:eastAsiaTheme="minorEastAsia" w:cs="Times New Roman"/>
+              </w:rPr>
+              <w:t>5.</w:t>
+            </w:r>
+            <w:r>
+              <w:rPr>
+                <w:rFonts w:asciiTheme="minorHAnsi" w:eastAsiaTheme="minorEastAsia" w:hAnsiTheme="minorHAnsi"/>
                 <w:noProof/>
-                <w:szCs w:val="24"/>
+                <w:sz w:val="22"/>
                 <w:lang w:eastAsia="es-MX"/>
               </w:rPr>
               <w:tab/>
@@ -1440,69 +1819,54 @@
                 <w:rStyle w:val="Hipervnculo"/>
                 <w:rFonts w:cs="Times New Roman"/>
                 <w:noProof/>
-                <w:szCs w:val="24"/>
-              </w:rPr>
-              <w:t>Variables del modelo</w:t>
-            </w:r>
-            <w:r>
-              <w:rPr>
-                <w:rFonts w:cs="Times New Roman"/>
+              </w:rPr>
+              <w:t>Validación de supuestos</w:t>
+            </w:r>
+            <w:r>
+              <w:rPr>
                 <w:noProof/>
                 <w:webHidden/>
-                <w:szCs w:val="24"/>
               </w:rPr>
               <w:tab/>
             </w:r>
             <w:r>
               <w:rPr>
-                <w:rFonts w:cs="Times New Roman"/>
                 <w:noProof/>
                 <w:webHidden/>
-                <w:szCs w:val="24"/>
               </w:rPr>
               <w:fldChar w:fldCharType="begin"/>
             </w:r>
             <w:r>
               <w:rPr>
-                <w:rFonts w:cs="Times New Roman"/>
                 <w:noProof/>
                 <w:webHidden/>
-                <w:szCs w:val="24"/>
-              </w:rPr>
-              <w:instrText xml:space="preserve"> PAGEREF _Toc40535201 \h </w:instrText>
-            </w:r>
-            <w:r>
-              <w:rPr>
-                <w:rFonts w:cs="Times New Roman"/>
+              </w:rPr>
+              <w:instrText xml:space="preserve"> PAGEREF _Toc40568143 \h </w:instrText>
+            </w:r>
+            <w:r>
+              <w:rPr>
                 <w:noProof/>
                 <w:webHidden/>
-                <w:szCs w:val="24"/>
-              </w:rPr>
-            </w:r>
-            <w:r>
-              <w:rPr>
-                <w:rFonts w:cs="Times New Roman"/>
+              </w:rPr>
+            </w:r>
+            <w:r>
+              <w:rPr>
                 <w:noProof/>
                 <w:webHidden/>
-                <w:szCs w:val="24"/>
               </w:rPr>
               <w:fldChar w:fldCharType="separate"/>
             </w:r>
             <w:r>
               <w:rPr>
-                <w:rFonts w:cs="Times New Roman"/>
                 <w:noProof/>
                 <w:webHidden/>
-                <w:szCs w:val="24"/>
-              </w:rPr>
-              <w:t>1</w:t>
-            </w:r>
-            <w:r>
-              <w:rPr>
-                <w:rFonts w:cs="Times New Roman"/>
+              </w:rPr>
+              <w:t>8</w:t>
+            </w:r>
+            <w:r>
+              <w:rPr>
                 <w:noProof/>
                 <w:webHidden/>
-                <w:szCs w:val="24"/>
               </w:rPr>
               <w:fldChar w:fldCharType="end"/>
             </w:r>
@@ -1511,20 +1875,21 @@
         <w:p>
           <w:pPr>
             <w:pStyle w:val="TDC2"/>
-            <w:jc w:val="both"/>
             <w:rPr>
-              <w:rFonts w:eastAsiaTheme="minorEastAsia"/>
+              <w:rFonts w:asciiTheme="minorHAnsi" w:eastAsiaTheme="minorEastAsia" w:hAnsiTheme="minorHAnsi" w:cstheme="minorBidi"/>
               <w:b w:val="0"/>
+              <w:sz w:val="22"/>
+              <w:szCs w:val="22"/>
               <w:lang w:eastAsia="es-MX"/>
             </w:rPr>
           </w:pPr>
-          <w:hyperlink w:anchor="_Toc40535202" w:history="1">
+          <w:hyperlink w:anchor="_Toc40568144" w:history="1">
             <w:r>
               <w:rPr>
                 <w:rStyle w:val="Hipervnculo"/>
                 <w:b w:val="0"/>
               </w:rPr>
-              <w:t>3.1 Variable dependiente</w:t>
+              <w:t>5.1 Media del error</w:t>
             </w:r>
             <w:r>
               <w:rPr>
@@ -1545,7 +1910,7 @@
                 <w:b w:val="0"/>
                 <w:webHidden/>
               </w:rPr>
-              <w:instrText xml:space="preserve"> PAGEREF _Toc40535202 \h </w:instrText>
+              <w:instrText xml:space="preserve"> PAGEREF _Toc40568144 \h </w:instrText>
             </w:r>
             <w:r>
               <w:rPr>
@@ -1565,7 +1930,7 @@
                 <w:b w:val="0"/>
                 <w:webHidden/>
               </w:rPr>
-              <w:t>1</w:t>
+              <w:t>8</w:t>
             </w:r>
             <w:r>
               <w:rPr>
@@ -1579,20 +1944,21 @@
         <w:p>
           <w:pPr>
             <w:pStyle w:val="TDC2"/>
-            <w:jc w:val="both"/>
             <w:rPr>
-              <w:rFonts w:eastAsiaTheme="minorEastAsia"/>
+              <w:rFonts w:asciiTheme="minorHAnsi" w:eastAsiaTheme="minorEastAsia" w:hAnsiTheme="minorHAnsi" w:cstheme="minorBidi"/>
               <w:b w:val="0"/>
+              <w:sz w:val="22"/>
+              <w:szCs w:val="22"/>
               <w:lang w:eastAsia="es-MX"/>
             </w:rPr>
           </w:pPr>
-          <w:hyperlink w:anchor="_Toc40535203" w:history="1">
+          <w:hyperlink w:anchor="_Toc40568145" w:history="1">
             <w:r>
               <w:rPr>
                 <w:rStyle w:val="Hipervnculo"/>
                 <w:b w:val="0"/>
               </w:rPr>
-              <w:t>3.2 Variables explicativas y su contexto</w:t>
+              <w:t>5.2 Autocorrelación</w:t>
             </w:r>
             <w:r>
               <w:rPr>
@@ -1613,7 +1979,7 @@
                 <w:b w:val="0"/>
                 <w:webHidden/>
               </w:rPr>
-              <w:instrText xml:space="preserve"> PAGEREF _Toc40535203 \h </w:instrText>
+              <w:instrText xml:space="preserve"> PAGEREF _Toc40568145 \h </w:instrText>
             </w:r>
             <w:r>
               <w:rPr>
@@ -1633,7 +1999,352 @@
                 <w:b w:val="0"/>
                 <w:webHidden/>
               </w:rPr>
-              <w:t>1</w:t>
+              <w:t>8</w:t>
+            </w:r>
+            <w:r>
+              <w:rPr>
+                <w:b w:val="0"/>
+                <w:webHidden/>
+              </w:rPr>
+              <w:fldChar w:fldCharType="end"/>
+            </w:r>
+          </w:hyperlink>
+        </w:p>
+        <w:p>
+          <w:pPr>
+            <w:pStyle w:val="TDC2"/>
+            <w:rPr>
+              <w:rFonts w:asciiTheme="minorHAnsi" w:eastAsiaTheme="minorEastAsia" w:hAnsiTheme="minorHAnsi" w:cstheme="minorBidi"/>
+              <w:b w:val="0"/>
+              <w:sz w:val="22"/>
+              <w:szCs w:val="22"/>
+              <w:lang w:eastAsia="es-MX"/>
+            </w:rPr>
+          </w:pPr>
+          <w:hyperlink w:anchor="_Toc40568146" w:history="1">
+            <w:r>
+              <w:rPr>
+                <w:rStyle w:val="Hipervnculo"/>
+                <w:b w:val="0"/>
+              </w:rPr>
+              <w:t>5.3 Linealidad</w:t>
+            </w:r>
+            <w:r>
+              <w:rPr>
+                <w:b w:val="0"/>
+                <w:webHidden/>
+              </w:rPr>
+              <w:tab/>
+            </w:r>
+            <w:r>
+              <w:rPr>
+                <w:b w:val="0"/>
+                <w:webHidden/>
+              </w:rPr>
+              <w:fldChar w:fldCharType="begin"/>
+            </w:r>
+            <w:r>
+              <w:rPr>
+                <w:b w:val="0"/>
+                <w:webHidden/>
+              </w:rPr>
+              <w:instrText xml:space="preserve"> PAGEREF _Toc40568146 \h </w:instrText>
+            </w:r>
+            <w:r>
+              <w:rPr>
+                <w:b w:val="0"/>
+                <w:webHidden/>
+              </w:rPr>
+            </w:r>
+            <w:r>
+              <w:rPr>
+                <w:b w:val="0"/>
+                <w:webHidden/>
+              </w:rPr>
+              <w:fldChar w:fldCharType="separate"/>
+            </w:r>
+            <w:r>
+              <w:rPr>
+                <w:b w:val="0"/>
+                <w:webHidden/>
+              </w:rPr>
+              <w:t>8</w:t>
+            </w:r>
+            <w:r>
+              <w:rPr>
+                <w:b w:val="0"/>
+                <w:webHidden/>
+              </w:rPr>
+              <w:fldChar w:fldCharType="end"/>
+            </w:r>
+          </w:hyperlink>
+        </w:p>
+        <w:p>
+          <w:pPr>
+            <w:pStyle w:val="TDC2"/>
+            <w:rPr>
+              <w:rFonts w:asciiTheme="minorHAnsi" w:eastAsiaTheme="minorEastAsia" w:hAnsiTheme="minorHAnsi" w:cstheme="minorBidi"/>
+              <w:b w:val="0"/>
+              <w:sz w:val="22"/>
+              <w:szCs w:val="22"/>
+              <w:lang w:eastAsia="es-MX"/>
+            </w:rPr>
+          </w:pPr>
+          <w:hyperlink w:anchor="_Toc40568147" w:history="1">
+            <w:r>
+              <w:rPr>
+                <w:rStyle w:val="Hipervnculo"/>
+                <w:b w:val="0"/>
+              </w:rPr>
+              <w:t>5.4 Colinealidad</w:t>
+            </w:r>
+            <w:r>
+              <w:rPr>
+                <w:b w:val="0"/>
+                <w:webHidden/>
+              </w:rPr>
+              <w:tab/>
+            </w:r>
+            <w:r>
+              <w:rPr>
+                <w:b w:val="0"/>
+                <w:webHidden/>
+              </w:rPr>
+              <w:fldChar w:fldCharType="begin"/>
+            </w:r>
+            <w:r>
+              <w:rPr>
+                <w:b w:val="0"/>
+                <w:webHidden/>
+              </w:rPr>
+              <w:instrText xml:space="preserve"> PAGEREF _Toc40568147 \h </w:instrText>
+            </w:r>
+            <w:r>
+              <w:rPr>
+                <w:b w:val="0"/>
+                <w:webHidden/>
+              </w:rPr>
+            </w:r>
+            <w:r>
+              <w:rPr>
+                <w:b w:val="0"/>
+                <w:webHidden/>
+              </w:rPr>
+              <w:fldChar w:fldCharType="separate"/>
+            </w:r>
+            <w:r>
+              <w:rPr>
+                <w:b w:val="0"/>
+                <w:webHidden/>
+              </w:rPr>
+              <w:t>9</w:t>
+            </w:r>
+            <w:r>
+              <w:rPr>
+                <w:b w:val="0"/>
+                <w:webHidden/>
+              </w:rPr>
+              <w:fldChar w:fldCharType="end"/>
+            </w:r>
+          </w:hyperlink>
+        </w:p>
+        <w:p>
+          <w:pPr>
+            <w:pStyle w:val="TDC2"/>
+            <w:rPr>
+              <w:rFonts w:asciiTheme="minorHAnsi" w:eastAsiaTheme="minorEastAsia" w:hAnsiTheme="minorHAnsi" w:cstheme="minorBidi"/>
+              <w:b w:val="0"/>
+              <w:sz w:val="22"/>
+              <w:szCs w:val="22"/>
+              <w:lang w:eastAsia="es-MX"/>
+            </w:rPr>
+          </w:pPr>
+          <w:hyperlink w:anchor="_Toc40568148" w:history="1">
+            <w:r>
+              <w:rPr>
+                <w:rStyle w:val="Hipervnculo"/>
+                <w:b w:val="0"/>
+              </w:rPr>
+              <w:t>5.5 Observaciones atípicas</w:t>
+            </w:r>
+            <w:r>
+              <w:rPr>
+                <w:b w:val="0"/>
+                <w:webHidden/>
+              </w:rPr>
+              <w:tab/>
+            </w:r>
+            <w:r>
+              <w:rPr>
+                <w:b w:val="0"/>
+                <w:webHidden/>
+              </w:rPr>
+              <w:fldChar w:fldCharType="begin"/>
+            </w:r>
+            <w:r>
+              <w:rPr>
+                <w:b w:val="0"/>
+                <w:webHidden/>
+              </w:rPr>
+              <w:instrText xml:space="preserve"> PAGEREF _Toc40568148 \h </w:instrText>
+            </w:r>
+            <w:r>
+              <w:rPr>
+                <w:b w:val="0"/>
+                <w:webHidden/>
+              </w:rPr>
+            </w:r>
+            <w:r>
+              <w:rPr>
+                <w:b w:val="0"/>
+                <w:webHidden/>
+              </w:rPr>
+              <w:fldChar w:fldCharType="separate"/>
+            </w:r>
+            <w:r>
+              <w:rPr>
+                <w:b w:val="0"/>
+                <w:webHidden/>
+              </w:rPr>
+              <w:t>9</w:t>
+            </w:r>
+            <w:r>
+              <w:rPr>
+                <w:b w:val="0"/>
+                <w:webHidden/>
+              </w:rPr>
+              <w:fldChar w:fldCharType="end"/>
+            </w:r>
+          </w:hyperlink>
+        </w:p>
+        <w:p>
+          <w:pPr>
+            <w:pStyle w:val="TDC2"/>
+            <w:rPr>
+              <w:rFonts w:asciiTheme="minorHAnsi" w:eastAsiaTheme="minorEastAsia" w:hAnsiTheme="minorHAnsi" w:cstheme="minorBidi"/>
+              <w:b w:val="0"/>
+              <w:sz w:val="22"/>
+              <w:szCs w:val="22"/>
+              <w:lang w:eastAsia="es-MX"/>
+            </w:rPr>
+          </w:pPr>
+          <w:hyperlink w:anchor="_Toc40568149" w:history="1">
+            <w:r>
+              <w:rPr>
+                <w:rStyle w:val="Hipervnculo"/>
+                <w:b w:val="0"/>
+              </w:rPr>
+              <w:t>5.6 Normalidad</w:t>
+            </w:r>
+            <w:r>
+              <w:rPr>
+                <w:b w:val="0"/>
+                <w:webHidden/>
+              </w:rPr>
+              <w:tab/>
+            </w:r>
+            <w:r>
+              <w:rPr>
+                <w:b w:val="0"/>
+                <w:webHidden/>
+              </w:rPr>
+              <w:fldChar w:fldCharType="begin"/>
+            </w:r>
+            <w:r>
+              <w:rPr>
+                <w:b w:val="0"/>
+                <w:webHidden/>
+              </w:rPr>
+              <w:instrText xml:space="preserve"> PAGEREF _Toc40568149 \h </w:instrText>
+            </w:r>
+            <w:r>
+              <w:rPr>
+                <w:b w:val="0"/>
+                <w:webHidden/>
+              </w:rPr>
+            </w:r>
+            <w:r>
+              <w:rPr>
+                <w:b w:val="0"/>
+                <w:webHidden/>
+              </w:rPr>
+              <w:fldChar w:fldCharType="separate"/>
+            </w:r>
+            <w:r>
+              <w:rPr>
+                <w:b w:val="0"/>
+                <w:webHidden/>
+              </w:rPr>
+              <w:t>10</w:t>
+            </w:r>
+            <w:r>
+              <w:rPr>
+                <w:b w:val="0"/>
+                <w:webHidden/>
+              </w:rPr>
+              <w:fldChar w:fldCharType="end"/>
+            </w:r>
+          </w:hyperlink>
+        </w:p>
+        <w:p>
+          <w:pPr>
+            <w:pStyle w:val="TDC2"/>
+            <w:rPr>
+              <w:rFonts w:asciiTheme="minorHAnsi" w:eastAsiaTheme="minorEastAsia" w:hAnsiTheme="minorHAnsi" w:cstheme="minorBidi"/>
+              <w:b w:val="0"/>
+              <w:sz w:val="22"/>
+              <w:szCs w:val="22"/>
+              <w:lang w:eastAsia="es-MX"/>
+            </w:rPr>
+          </w:pPr>
+          <w:hyperlink w:anchor="_Toc40568150" w:history="1">
+            <w:r>
+              <w:rPr>
+                <w:rStyle w:val="Hipervnculo"/>
+                <w:b w:val="0"/>
+              </w:rPr>
+              <w:t>5.7 Heteroscedasticidad</w:t>
+            </w:r>
+            <w:r>
+              <w:rPr>
+                <w:b w:val="0"/>
+                <w:webHidden/>
+              </w:rPr>
+              <w:tab/>
+            </w:r>
+            <w:r>
+              <w:rPr>
+                <w:b w:val="0"/>
+                <w:webHidden/>
+              </w:rPr>
+              <w:fldChar w:fldCharType="begin"/>
+            </w:r>
+            <w:r>
+              <w:rPr>
+                <w:b w:val="0"/>
+                <w:webHidden/>
+              </w:rPr>
+              <w:instrText xml:space="preserve"> PAGEREF _Toc40568150 \h </w:instrText>
+            </w:r>
+            <w:r>
+              <w:rPr>
+                <w:b w:val="0"/>
+                <w:webHidden/>
+              </w:rPr>
+            </w:r>
+            <w:r>
+              <w:rPr>
+                <w:b w:val="0"/>
+                <w:webHidden/>
+              </w:rPr>
+              <w:fldChar w:fldCharType="separate"/>
+            </w:r>
+            <w:r>
+              <w:rPr>
+                <w:b w:val="0"/>
+                <w:webHidden/>
+              </w:rPr>
+              <w:t>12</w:t>
             </w:r>
             <w:r>
               <w:rPr>
@@ -1652,27 +2363,26 @@
               <w:tab w:val="right" w:leader="dot" w:pos="8828"/>
             </w:tabs>
             <w:rPr>
-              <w:rFonts w:eastAsiaTheme="minorEastAsia" w:cs="Times New Roman"/>
+              <w:rFonts w:asciiTheme="minorHAnsi" w:eastAsiaTheme="minorEastAsia" w:hAnsiTheme="minorHAnsi"/>
               <w:noProof/>
-              <w:szCs w:val="24"/>
+              <w:sz w:val="22"/>
               <w:lang w:eastAsia="es-MX"/>
             </w:rPr>
           </w:pPr>
-          <w:hyperlink w:anchor="_Toc40535204" w:history="1">
+          <w:hyperlink w:anchor="_Toc40568151" w:history="1">
             <w:r>
               <w:rPr>
                 <w:rStyle w:val="Hipervnculo"/>
                 <w:rFonts w:cs="Times New Roman"/>
                 <w:noProof/>
-                <w:szCs w:val="24"/>
-              </w:rPr>
-              <w:t>4.</w:t>
-            </w:r>
-            <w:r>
-              <w:rPr>
-                <w:rFonts w:eastAsiaTheme="minorEastAsia" w:cs="Times New Roman"/>
+              </w:rPr>
+              <w:t>6.</w:t>
+            </w:r>
+            <w:r>
+              <w:rPr>
+                <w:rFonts w:asciiTheme="minorHAnsi" w:eastAsiaTheme="minorEastAsia" w:hAnsiTheme="minorHAnsi"/>
                 <w:noProof/>
-                <w:szCs w:val="24"/>
+                <w:sz w:val="22"/>
                 <w:lang w:eastAsia="es-MX"/>
               </w:rPr>
               <w:tab/>
@@ -1682,69 +2392,54 @@
                 <w:rStyle w:val="Hipervnculo"/>
                 <w:rFonts w:cs="Times New Roman"/>
                 <w:noProof/>
-                <w:szCs w:val="24"/>
-              </w:rPr>
-              <w:t>Construcción del modelo</w:t>
-            </w:r>
-            <w:r>
-              <w:rPr>
-                <w:rFonts w:cs="Times New Roman"/>
+              </w:rPr>
+              <w:t>Conclusión</w:t>
+            </w:r>
+            <w:r>
+              <w:rPr>
                 <w:noProof/>
                 <w:webHidden/>
-                <w:szCs w:val="24"/>
               </w:rPr>
               <w:tab/>
             </w:r>
             <w:r>
               <w:rPr>
-                <w:rFonts w:cs="Times New Roman"/>
                 <w:noProof/>
                 <w:webHidden/>
-                <w:szCs w:val="24"/>
               </w:rPr>
               <w:fldChar w:fldCharType="begin"/>
             </w:r>
             <w:r>
               <w:rPr>
-                <w:rFonts w:cs="Times New Roman"/>
                 <w:noProof/>
                 <w:webHidden/>
-                <w:szCs w:val="24"/>
-              </w:rPr>
-              <w:instrText xml:space="preserve"> PAGEREF _Toc40535204 \h </w:instrText>
-            </w:r>
-            <w:r>
-              <w:rPr>
-                <w:rFonts w:cs="Times New Roman"/>
+              </w:rPr>
+              <w:instrText xml:space="preserve"> PAGEREF _Toc40568151 \h </w:instrText>
+            </w:r>
+            <w:r>
+              <w:rPr>
                 <w:noProof/>
                 <w:webHidden/>
-                <w:szCs w:val="24"/>
-              </w:rPr>
-            </w:r>
-            <w:r>
-              <w:rPr>
-                <w:rFonts w:cs="Times New Roman"/>
+              </w:rPr>
+            </w:r>
+            <w:r>
+              <w:rPr>
                 <w:noProof/>
                 <w:webHidden/>
-                <w:szCs w:val="24"/>
               </w:rPr>
               <w:fldChar w:fldCharType="separate"/>
             </w:r>
             <w:r>
               <w:rPr>
-                <w:rFonts w:cs="Times New Roman"/>
                 <w:noProof/>
                 <w:webHidden/>
-                <w:szCs w:val="24"/>
-              </w:rPr>
-              <w:t>1</w:t>
-            </w:r>
-            <w:r>
-              <w:rPr>
-                <w:rFonts w:cs="Times New Roman"/>
+              </w:rPr>
+              <w:t>12</w:t>
+            </w:r>
+            <w:r>
+              <w:rPr>
                 <w:noProof/>
                 <w:webHidden/>
-                <w:szCs w:val="24"/>
               </w:rPr>
               <w:fldChar w:fldCharType="end"/>
             </w:r>
@@ -1758,574 +2453,83 @@
               <w:tab w:val="right" w:leader="dot" w:pos="8828"/>
             </w:tabs>
             <w:rPr>
-              <w:rFonts w:eastAsiaTheme="minorEastAsia" w:cs="Times New Roman"/>
+              <w:rFonts w:asciiTheme="minorHAnsi" w:eastAsiaTheme="minorEastAsia" w:hAnsiTheme="minorHAnsi"/>
               <w:noProof/>
-              <w:szCs w:val="24"/>
+              <w:sz w:val="22"/>
               <w:lang w:eastAsia="es-MX"/>
             </w:rPr>
           </w:pPr>
-          <w:hyperlink w:anchor="_Toc40535205" w:history="1">
+          <w:hyperlink w:anchor="_Toc40568152" w:history="1">
+            <w:r>
+              <w:rPr>
+                <w:rStyle w:val="Hipervnculo"/>
+                <w:rFonts w:eastAsia="Times New Roman" w:cs="Times New Roman"/>
+                <w:noProof/>
+                <w:highlight w:val="white"/>
+              </w:rPr>
+              <w:t>7.</w:t>
+            </w:r>
+            <w:r>
+              <w:rPr>
+                <w:rFonts w:asciiTheme="minorHAnsi" w:eastAsiaTheme="minorEastAsia" w:hAnsiTheme="minorHAnsi"/>
+                <w:noProof/>
+                <w:sz w:val="22"/>
+                <w:lang w:eastAsia="es-MX"/>
+              </w:rPr>
+              <w:tab/>
+            </w:r>
             <w:r>
               <w:rPr>
                 <w:rStyle w:val="Hipervnculo"/>
                 <w:rFonts w:cs="Times New Roman"/>
                 <w:noProof/>
-                <w:szCs w:val="24"/>
-              </w:rPr>
-              <w:t>5.</w:t>
-            </w:r>
-            <w:r>
-              <w:rPr>
-                <w:rFonts w:eastAsiaTheme="minorEastAsia" w:cs="Times New Roman"/>
-                <w:noProof/>
-                <w:szCs w:val="24"/>
-                <w:lang w:eastAsia="es-MX"/>
-              </w:rPr>
-              <w:tab/>
-            </w:r>
-            <w:r>
-              <w:rPr>
-                <w:rStyle w:val="Hipervnculo"/>
-                <w:rFonts w:cs="Times New Roman"/>
-                <w:noProof/>
-                <w:szCs w:val="24"/>
-              </w:rPr>
-              <w:t>Validación de supuestos</w:t>
-            </w:r>
-            <w:r>
-              <w:rPr>
-                <w:rFonts w:cs="Times New Roman"/>
+              </w:rPr>
+              <w:t>Referencias</w:t>
+            </w:r>
+            <w:r>
+              <w:rPr>
                 <w:noProof/>
                 <w:webHidden/>
-                <w:szCs w:val="24"/>
               </w:rPr>
               <w:tab/>
             </w:r>
             <w:r>
               <w:rPr>
-                <w:rFonts w:cs="Times New Roman"/>
                 <w:noProof/>
                 <w:webHidden/>
-                <w:szCs w:val="24"/>
               </w:rPr>
               <w:fldChar w:fldCharType="begin"/>
             </w:r>
             <w:r>
               <w:rPr>
-                <w:rFonts w:cs="Times New Roman"/>
                 <w:noProof/>
                 <w:webHidden/>
-                <w:szCs w:val="24"/>
-              </w:rPr>
-              <w:instrText xml:space="preserve"> PAGEREF _Toc40535205 \h </w:instrText>
-            </w:r>
-            <w:r>
-              <w:rPr>
-                <w:rFonts w:cs="Times New Roman"/>
+              </w:rPr>
+              <w:instrText xml:space="preserve"> PAGEREF _Toc40568152 \h </w:instrText>
+            </w:r>
+            <w:r>
+              <w:rPr>
                 <w:noProof/>
                 <w:webHidden/>
-                <w:szCs w:val="24"/>
-              </w:rPr>
-            </w:r>
-            <w:r>
-              <w:rPr>
-                <w:rFonts w:cs="Times New Roman"/>
+              </w:rPr>
+            </w:r>
+            <w:r>
+              <w:rPr>
                 <w:noProof/>
                 <w:webHidden/>
-                <w:szCs w:val="24"/>
               </w:rPr>
               <w:fldChar w:fldCharType="separate"/>
             </w:r>
             <w:r>
               <w:rPr>
-                <w:rFonts w:cs="Times New Roman"/>
                 <w:noProof/>
                 <w:webHidden/>
-                <w:szCs w:val="24"/>
-              </w:rPr>
-              <w:t>1</w:t>
-            </w:r>
-            <w:r>
-              <w:rPr>
-                <w:rFonts w:cs="Times New Roman"/>
+              </w:rPr>
+              <w:t>12</w:t>
+            </w:r>
+            <w:r>
+              <w:rPr>
                 <w:noProof/>
-                <w:webHidden/>
-                <w:szCs w:val="24"/>
-              </w:rPr>
-              <w:fldChar w:fldCharType="end"/>
-            </w:r>
-          </w:hyperlink>
-        </w:p>
-        <w:p>
-          <w:pPr>
-            <w:pStyle w:val="TDC2"/>
-            <w:jc w:val="both"/>
-            <w:rPr>
-              <w:rFonts w:eastAsiaTheme="minorEastAsia"/>
-              <w:b w:val="0"/>
-              <w:lang w:eastAsia="es-MX"/>
-            </w:rPr>
-          </w:pPr>
-          <w:hyperlink w:anchor="_Toc40535206" w:history="1">
-            <w:r>
-              <w:rPr>
-                <w:rStyle w:val="Hipervnculo"/>
-                <w:b w:val="0"/>
-              </w:rPr>
-              <w:t>5.1 Media del error</w:t>
-            </w:r>
-            <w:r>
-              <w:rPr>
-                <w:b w:val="0"/>
-                <w:webHidden/>
-              </w:rPr>
-              <w:tab/>
-            </w:r>
-            <w:r>
-              <w:rPr>
-                <w:b w:val="0"/>
-                <w:webHidden/>
-              </w:rPr>
-              <w:fldChar w:fldCharType="begin"/>
-            </w:r>
-            <w:r>
-              <w:rPr>
-                <w:b w:val="0"/>
-                <w:webHidden/>
-              </w:rPr>
-              <w:instrText xml:space="preserve"> PAGEREF _Toc40535206 \h </w:instrText>
-            </w:r>
-            <w:r>
-              <w:rPr>
-                <w:b w:val="0"/>
-                <w:webHidden/>
-              </w:rPr>
-            </w:r>
-            <w:r>
-              <w:rPr>
-                <w:b w:val="0"/>
-                <w:webHidden/>
-              </w:rPr>
-              <w:fldChar w:fldCharType="separate"/>
-            </w:r>
-            <w:r>
-              <w:rPr>
-                <w:b w:val="0"/>
-                <w:webHidden/>
-              </w:rPr>
-              <w:t>1</w:t>
-            </w:r>
-            <w:r>
-              <w:rPr>
-                <w:b w:val="0"/>
-                <w:webHidden/>
-              </w:rPr>
-              <w:fldChar w:fldCharType="end"/>
-            </w:r>
-          </w:hyperlink>
-        </w:p>
-        <w:p>
-          <w:pPr>
-            <w:pStyle w:val="TDC2"/>
-            <w:jc w:val="both"/>
-            <w:rPr>
-              <w:rFonts w:eastAsiaTheme="minorEastAsia"/>
-              <w:b w:val="0"/>
-              <w:lang w:eastAsia="es-MX"/>
-            </w:rPr>
-          </w:pPr>
-          <w:hyperlink w:anchor="_Toc40535207" w:history="1">
-            <w:r>
-              <w:rPr>
-                <w:rStyle w:val="Hipervnculo"/>
-                <w:b w:val="0"/>
-              </w:rPr>
-              <w:t>5.2 Autocorrelación</w:t>
-            </w:r>
-            <w:r>
-              <w:rPr>
-                <w:b w:val="0"/>
-                <w:webHidden/>
-              </w:rPr>
-              <w:tab/>
-            </w:r>
-            <w:r>
-              <w:rPr>
-                <w:b w:val="0"/>
-                <w:webHidden/>
-              </w:rPr>
-              <w:fldChar w:fldCharType="begin"/>
-            </w:r>
-            <w:r>
-              <w:rPr>
-                <w:b w:val="0"/>
-                <w:webHidden/>
-              </w:rPr>
-              <w:instrText xml:space="preserve"> PAGEREF _Toc40535207 \h </w:instrText>
-            </w:r>
-            <w:r>
-              <w:rPr>
-                <w:b w:val="0"/>
-                <w:webHidden/>
-              </w:rPr>
-            </w:r>
-            <w:r>
-              <w:rPr>
-                <w:b w:val="0"/>
-                <w:webHidden/>
-              </w:rPr>
-              <w:fldChar w:fldCharType="separate"/>
-            </w:r>
-            <w:r>
-              <w:rPr>
-                <w:b w:val="0"/>
-                <w:webHidden/>
-              </w:rPr>
-              <w:t>1</w:t>
-            </w:r>
-            <w:r>
-              <w:rPr>
-                <w:b w:val="0"/>
-                <w:webHidden/>
-              </w:rPr>
-              <w:fldChar w:fldCharType="end"/>
-            </w:r>
-          </w:hyperlink>
-        </w:p>
-        <w:p>
-          <w:pPr>
-            <w:pStyle w:val="TDC2"/>
-            <w:jc w:val="both"/>
-            <w:rPr>
-              <w:rFonts w:eastAsiaTheme="minorEastAsia"/>
-              <w:b w:val="0"/>
-              <w:lang w:eastAsia="es-MX"/>
-            </w:rPr>
-          </w:pPr>
-          <w:hyperlink w:anchor="_Toc40535208" w:history="1">
-            <w:r>
-              <w:rPr>
-                <w:rStyle w:val="Hipervnculo"/>
-                <w:b w:val="0"/>
-              </w:rPr>
-              <w:t>5.3 Linealidad</w:t>
-            </w:r>
-            <w:r>
-              <w:rPr>
-                <w:b w:val="0"/>
-                <w:webHidden/>
-              </w:rPr>
-              <w:tab/>
-            </w:r>
-            <w:r>
-              <w:rPr>
-                <w:b w:val="0"/>
-                <w:webHidden/>
-              </w:rPr>
-              <w:fldChar w:fldCharType="begin"/>
-            </w:r>
-            <w:r>
-              <w:rPr>
-                <w:b w:val="0"/>
-                <w:webHidden/>
-              </w:rPr>
-              <w:instrText xml:space="preserve"> PAGEREF _Toc40535208 \h </w:instrText>
-            </w:r>
-            <w:r>
-              <w:rPr>
-                <w:b w:val="0"/>
-                <w:webHidden/>
-              </w:rPr>
-            </w:r>
-            <w:r>
-              <w:rPr>
-                <w:b w:val="0"/>
-                <w:webHidden/>
-              </w:rPr>
-              <w:fldChar w:fldCharType="separate"/>
-            </w:r>
-            <w:r>
-              <w:rPr>
-                <w:b w:val="0"/>
-                <w:webHidden/>
-              </w:rPr>
-              <w:t>1</w:t>
-            </w:r>
-            <w:r>
-              <w:rPr>
-                <w:b w:val="0"/>
-                <w:webHidden/>
-              </w:rPr>
-              <w:fldChar w:fldCharType="end"/>
-            </w:r>
-          </w:hyperlink>
-        </w:p>
-        <w:p>
-          <w:pPr>
-            <w:pStyle w:val="TDC2"/>
-            <w:jc w:val="both"/>
-            <w:rPr>
-              <w:rFonts w:eastAsiaTheme="minorEastAsia"/>
-              <w:b w:val="0"/>
-              <w:lang w:eastAsia="es-MX"/>
-            </w:rPr>
-          </w:pPr>
-          <w:hyperlink w:anchor="_Toc40535209" w:history="1">
-            <w:r>
-              <w:rPr>
-                <w:rStyle w:val="Hipervnculo"/>
-                <w:b w:val="0"/>
-              </w:rPr>
-              <w:t>5.4 Colinealidad</w:t>
-            </w:r>
-            <w:r>
-              <w:rPr>
-                <w:b w:val="0"/>
-                <w:webHidden/>
-              </w:rPr>
-              <w:tab/>
-            </w:r>
-            <w:r>
-              <w:rPr>
-                <w:b w:val="0"/>
-                <w:webHidden/>
-              </w:rPr>
-              <w:fldChar w:fldCharType="begin"/>
-            </w:r>
-            <w:r>
-              <w:rPr>
-                <w:b w:val="0"/>
-                <w:webHidden/>
-              </w:rPr>
-              <w:instrText xml:space="preserve"> PAGEREF _Toc40535209 \h </w:instrText>
-            </w:r>
-            <w:r>
-              <w:rPr>
-                <w:b w:val="0"/>
-                <w:webHidden/>
-              </w:rPr>
-            </w:r>
-            <w:r>
-              <w:rPr>
-                <w:b w:val="0"/>
-                <w:webHidden/>
-              </w:rPr>
-              <w:fldChar w:fldCharType="separate"/>
-            </w:r>
-            <w:r>
-              <w:rPr>
-                <w:b w:val="0"/>
-                <w:webHidden/>
-              </w:rPr>
-              <w:t>1</w:t>
-            </w:r>
-            <w:r>
-              <w:rPr>
-                <w:b w:val="0"/>
-                <w:webHidden/>
-              </w:rPr>
-              <w:fldChar w:fldCharType="end"/>
-            </w:r>
-          </w:hyperlink>
-        </w:p>
-        <w:p>
-          <w:pPr>
-            <w:pStyle w:val="TDC2"/>
-            <w:jc w:val="both"/>
-            <w:rPr>
-              <w:rFonts w:eastAsiaTheme="minorEastAsia"/>
-              <w:b w:val="0"/>
-              <w:lang w:eastAsia="es-MX"/>
-            </w:rPr>
-          </w:pPr>
-          <w:hyperlink w:anchor="_Toc40535210" w:history="1">
-            <w:r>
-              <w:rPr>
-                <w:rStyle w:val="Hipervnculo"/>
-                <w:b w:val="0"/>
-              </w:rPr>
-              <w:t>5.5 Observaciones atípicas</w:t>
-            </w:r>
-            <w:r>
-              <w:rPr>
-                <w:b w:val="0"/>
-                <w:webHidden/>
-              </w:rPr>
-              <w:tab/>
-            </w:r>
-            <w:r>
-              <w:rPr>
-                <w:b w:val="0"/>
-                <w:webHidden/>
-              </w:rPr>
-              <w:fldChar w:fldCharType="begin"/>
-            </w:r>
-            <w:r>
-              <w:rPr>
-                <w:b w:val="0"/>
-                <w:webHidden/>
-              </w:rPr>
-              <w:instrText xml:space="preserve"> PAGEREF _Toc40535210 \h </w:instrText>
-            </w:r>
-            <w:r>
-              <w:rPr>
-                <w:b w:val="0"/>
-                <w:webHidden/>
-              </w:rPr>
-            </w:r>
-            <w:r>
-              <w:rPr>
-                <w:b w:val="0"/>
-                <w:webHidden/>
-              </w:rPr>
-              <w:fldChar w:fldCharType="separate"/>
-            </w:r>
-            <w:r>
-              <w:rPr>
-                <w:b w:val="0"/>
-                <w:webHidden/>
-              </w:rPr>
-              <w:t>1</w:t>
-            </w:r>
-            <w:r>
-              <w:rPr>
-                <w:b w:val="0"/>
-                <w:webHidden/>
-              </w:rPr>
-              <w:fldChar w:fldCharType="end"/>
-            </w:r>
-          </w:hyperlink>
-        </w:p>
-        <w:p>
-          <w:pPr>
-            <w:pStyle w:val="TDC2"/>
-            <w:jc w:val="both"/>
-            <w:rPr>
-              <w:rFonts w:eastAsiaTheme="minorEastAsia"/>
-              <w:b w:val="0"/>
-              <w:lang w:eastAsia="es-MX"/>
-            </w:rPr>
-          </w:pPr>
-          <w:hyperlink w:anchor="_Toc40535211" w:history="1">
-            <w:r>
-              <w:rPr>
-                <w:rStyle w:val="Hipervnculo"/>
-                <w:b w:val="0"/>
-              </w:rPr>
-              <w:t>5.6 Normalidad</w:t>
-            </w:r>
-            <w:r>
-              <w:rPr>
-                <w:b w:val="0"/>
-                <w:webHidden/>
-              </w:rPr>
-              <w:tab/>
-            </w:r>
-            <w:r>
-              <w:rPr>
-                <w:b w:val="0"/>
-                <w:webHidden/>
-              </w:rPr>
-              <w:fldChar w:fldCharType="begin"/>
-            </w:r>
-            <w:r>
-              <w:rPr>
-                <w:b w:val="0"/>
-                <w:webHidden/>
-              </w:rPr>
-              <w:instrText xml:space="preserve"> PAGEREF _Toc40535211 \h </w:instrText>
-            </w:r>
-            <w:r>
-              <w:rPr>
-                <w:b w:val="0"/>
-                <w:webHidden/>
-              </w:rPr>
-            </w:r>
-            <w:r>
-              <w:rPr>
-                <w:b w:val="0"/>
-                <w:webHidden/>
-              </w:rPr>
-              <w:fldChar w:fldCharType="separate"/>
-            </w:r>
-            <w:r>
-              <w:rPr>
-                <w:b w:val="0"/>
-                <w:webHidden/>
-              </w:rPr>
-              <w:t>1</w:t>
-            </w:r>
-            <w:r>
-              <w:rPr>
-                <w:b w:val="0"/>
-                <w:webHidden/>
-              </w:rPr>
-              <w:fldChar w:fldCharType="end"/>
-            </w:r>
-          </w:hyperlink>
-        </w:p>
-        <w:p>
-          <w:pPr>
-            <w:pStyle w:val="TDC2"/>
-            <w:jc w:val="both"/>
-            <w:rPr>
-              <w:rFonts w:eastAsiaTheme="minorEastAsia"/>
-              <w:b w:val="0"/>
-              <w:lang w:eastAsia="es-MX"/>
-            </w:rPr>
-          </w:pPr>
-          <w:hyperlink w:anchor="_Toc40535212" w:history="1">
-            <w:r>
-              <w:rPr>
-                <w:rStyle w:val="Hipervnculo"/>
-                <w:b w:val="0"/>
-              </w:rPr>
-              <w:t>5.7 Heteroscedasticidad</w:t>
-            </w:r>
-            <w:r>
-              <w:rPr>
-                <w:b w:val="0"/>
-                <w:webHidden/>
-              </w:rPr>
-              <w:tab/>
-            </w:r>
-            <w:r>
-              <w:rPr>
-                <w:b w:val="0"/>
-                <w:webHidden/>
-              </w:rPr>
-              <w:fldChar w:fldCharType="begin"/>
-            </w:r>
-            <w:r>
-              <w:rPr>
-                <w:b w:val="0"/>
-                <w:webHidden/>
-              </w:rPr>
-              <w:instrText xml:space="preserve"> PAGEREF _Toc40535212 \h </w:instrText>
-            </w:r>
-            <w:r>
-              <w:rPr>
-                <w:b w:val="0"/>
-                <w:webHidden/>
-              </w:rPr>
-            </w:r>
-            <w:r>
-              <w:rPr>
-                <w:b w:val="0"/>
-                <w:webHidden/>
-              </w:rPr>
-              <w:fldChar w:fldCharType="separate"/>
-            </w:r>
-            <w:r>
-              <w:rPr>
-                <w:b w:val="0"/>
-                <w:webHidden/>
-              </w:rPr>
-              <w:t>1</w:t>
-            </w:r>
-            <w:r>
-              <w:rPr>
-                <w:b w:val="0"/>
                 <w:webHidden/>
               </w:rPr>
               <w:fldChar w:fldCharType="end"/>
@@ -2340,27 +2544,26 @@
               <w:tab w:val="right" w:leader="dot" w:pos="8828"/>
             </w:tabs>
             <w:rPr>
-              <w:rFonts w:eastAsiaTheme="minorEastAsia" w:cs="Times New Roman"/>
+              <w:rFonts w:asciiTheme="minorHAnsi" w:eastAsiaTheme="minorEastAsia" w:hAnsiTheme="minorHAnsi"/>
               <w:noProof/>
-              <w:szCs w:val="24"/>
+              <w:sz w:val="22"/>
               <w:lang w:eastAsia="es-MX"/>
             </w:rPr>
           </w:pPr>
-          <w:hyperlink w:anchor="_Toc40535213" w:history="1">
+          <w:hyperlink w:anchor="_Toc40568153" w:history="1">
             <w:r>
               <w:rPr>
                 <w:rStyle w:val="Hipervnculo"/>
                 <w:rFonts w:cs="Times New Roman"/>
                 <w:noProof/>
-                <w:szCs w:val="24"/>
-              </w:rPr>
-              <w:t>6.</w:t>
-            </w:r>
-            <w:r>
-              <w:rPr>
-                <w:rFonts w:eastAsiaTheme="minorEastAsia" w:cs="Times New Roman"/>
+              </w:rPr>
+              <w:t>8.</w:t>
+            </w:r>
+            <w:r>
+              <w:rPr>
+                <w:rFonts w:asciiTheme="minorHAnsi" w:eastAsiaTheme="minorEastAsia" w:hAnsiTheme="minorHAnsi"/>
                 <w:noProof/>
-                <w:szCs w:val="24"/>
+                <w:sz w:val="22"/>
                 <w:lang w:eastAsia="es-MX"/>
               </w:rPr>
               <w:tab/>
@@ -2370,176 +2573,54 @@
                 <w:rStyle w:val="Hipervnculo"/>
                 <w:rFonts w:cs="Times New Roman"/>
                 <w:noProof/>
-                <w:szCs w:val="24"/>
-              </w:rPr>
-              <w:t>Conclusión</w:t>
-            </w:r>
-            <w:r>
-              <w:rPr>
-                <w:rFonts w:cs="Times New Roman"/>
+              </w:rPr>
+              <w:t>Anexo</w:t>
+            </w:r>
+            <w:r>
+              <w:rPr>
                 <w:noProof/>
                 <w:webHidden/>
-                <w:szCs w:val="24"/>
               </w:rPr>
               <w:tab/>
             </w:r>
             <w:r>
               <w:rPr>
-                <w:rFonts w:cs="Times New Roman"/>
                 <w:noProof/>
                 <w:webHidden/>
-                <w:szCs w:val="24"/>
               </w:rPr>
               <w:fldChar w:fldCharType="begin"/>
             </w:r>
             <w:r>
               <w:rPr>
-                <w:rFonts w:cs="Times New Roman"/>
                 <w:noProof/>
                 <w:webHidden/>
-                <w:szCs w:val="24"/>
-              </w:rPr>
-              <w:instrText xml:space="preserve"> PAGEREF _Toc40535213 \h </w:instrText>
-            </w:r>
-            <w:r>
-              <w:rPr>
-                <w:rFonts w:cs="Times New Roman"/>
+              </w:rPr>
+              <w:instrText xml:space="preserve"> PAGEREF _Toc40568153 \h </w:instrText>
+            </w:r>
+            <w:r>
+              <w:rPr>
                 <w:noProof/>
                 <w:webHidden/>
-                <w:szCs w:val="24"/>
-              </w:rPr>
-            </w:r>
-            <w:r>
-              <w:rPr>
-                <w:rFonts w:cs="Times New Roman"/>
+              </w:rPr>
+            </w:r>
+            <w:r>
+              <w:rPr>
                 <w:noProof/>
                 <w:webHidden/>
-                <w:szCs w:val="24"/>
               </w:rPr>
               <w:fldChar w:fldCharType="separate"/>
             </w:r>
             <w:r>
               <w:rPr>
-                <w:rFonts w:cs="Times New Roman"/>
                 <w:noProof/>
                 <w:webHidden/>
-                <w:szCs w:val="24"/>
-              </w:rPr>
-              <w:t>1</w:t>
-            </w:r>
-            <w:r>
-              <w:rPr>
-                <w:rFonts w:cs="Times New Roman"/>
+              </w:rPr>
+              <w:t>13</w:t>
+            </w:r>
+            <w:r>
+              <w:rPr>
                 <w:noProof/>
                 <w:webHidden/>
-                <w:szCs w:val="24"/>
-              </w:rPr>
-              <w:fldChar w:fldCharType="end"/>
-            </w:r>
-          </w:hyperlink>
-        </w:p>
-        <w:p>
-          <w:pPr>
-            <w:pStyle w:val="TDC1"/>
-            <w:tabs>
-              <w:tab w:val="left" w:pos="440"/>
-              <w:tab w:val="right" w:leader="dot" w:pos="8828"/>
-            </w:tabs>
-            <w:rPr>
-              <w:rFonts w:eastAsiaTheme="minorEastAsia" w:cs="Times New Roman"/>
-              <w:noProof/>
-              <w:szCs w:val="24"/>
-              <w:lang w:eastAsia="es-MX"/>
-            </w:rPr>
-          </w:pPr>
-          <w:hyperlink w:anchor="_Toc40535214" w:history="1">
-            <w:r>
-              <w:rPr>
-                <w:rStyle w:val="Hipervnculo"/>
-                <w:rFonts w:eastAsia="Times New Roman" w:cs="Times New Roman"/>
-                <w:noProof/>
-                <w:szCs w:val="24"/>
-                <w:highlight w:val="white"/>
-              </w:rPr>
-              <w:t>7.</w:t>
-            </w:r>
-            <w:r>
-              <w:rPr>
-                <w:rFonts w:eastAsiaTheme="minorEastAsia" w:cs="Times New Roman"/>
-                <w:noProof/>
-                <w:szCs w:val="24"/>
-                <w:lang w:eastAsia="es-MX"/>
-              </w:rPr>
-              <w:tab/>
-            </w:r>
-            <w:r>
-              <w:rPr>
-                <w:rStyle w:val="Hipervnculo"/>
-                <w:rFonts w:cs="Times New Roman"/>
-                <w:noProof/>
-                <w:szCs w:val="24"/>
-              </w:rPr>
-              <w:t>Referencias</w:t>
-            </w:r>
-            <w:r>
-              <w:rPr>
-                <w:rFonts w:cs="Times New Roman"/>
-                <w:noProof/>
-                <w:webHidden/>
-                <w:szCs w:val="24"/>
-              </w:rPr>
-              <w:tab/>
-            </w:r>
-            <w:r>
-              <w:rPr>
-                <w:rFonts w:cs="Times New Roman"/>
-                <w:noProof/>
-                <w:webHidden/>
-                <w:szCs w:val="24"/>
-              </w:rPr>
-              <w:fldChar w:fldCharType="begin"/>
-            </w:r>
-            <w:r>
-              <w:rPr>
-                <w:rFonts w:cs="Times New Roman"/>
-                <w:noProof/>
-                <w:webHidden/>
-                <w:szCs w:val="24"/>
-              </w:rPr>
-              <w:instrText xml:space="preserve"> PAGEREF _Toc40535214 \h </w:instrText>
-            </w:r>
-            <w:r>
-              <w:rPr>
-                <w:rFonts w:cs="Times New Roman"/>
-                <w:noProof/>
-                <w:webHidden/>
-                <w:szCs w:val="24"/>
-              </w:rPr>
-            </w:r>
-            <w:r>
-              <w:rPr>
-                <w:rFonts w:cs="Times New Roman"/>
-                <w:noProof/>
-                <w:webHidden/>
-                <w:szCs w:val="24"/>
-              </w:rPr>
-              <w:fldChar w:fldCharType="separate"/>
-            </w:r>
-            <w:r>
-              <w:rPr>
-                <w:rFonts w:cs="Times New Roman"/>
-                <w:noProof/>
-                <w:webHidden/>
-                <w:szCs w:val="24"/>
-              </w:rPr>
-              <w:t>1</w:t>
-            </w:r>
-            <w:r>
-              <w:rPr>
-                <w:rFonts w:cs="Times New Roman"/>
-                <w:noProof/>
-                <w:webHidden/>
-                <w:szCs w:val="24"/>
               </w:rPr>
               <w:fldChar w:fldCharType="end"/>
             </w:r>
@@ -2592,7 +2673,7 @@
           <w:szCs w:val="24"/>
         </w:rPr>
       </w:pPr>
-      <w:bookmarkStart w:id="0" w:name="_Toc40535199"/>
+      <w:bookmarkStart w:id="1" w:name="_Toc40568137"/>
       <w:r>
         <w:rPr>
           <w:rFonts w:ascii="Times New Roman" w:hAnsi="Times New Roman" w:cs="Times New Roman"/>
@@ -2603,7 +2684,7 @@
         <w:lastRenderedPageBreak/>
         <w:t>Introducción</w:t>
       </w:r>
-      <w:bookmarkEnd w:id="0"/>
+      <w:bookmarkEnd w:id="1"/>
     </w:p>
     <w:p>
       <w:pPr>
@@ -2683,7 +2764,7 @@
           <w:szCs w:val="24"/>
         </w:rPr>
       </w:pPr>
-      <w:bookmarkStart w:id="1" w:name="_Toc40535200"/>
+      <w:bookmarkStart w:id="2" w:name="_Toc40568138"/>
       <w:r>
         <w:rPr>
           <w:rFonts w:ascii="Times New Roman" w:hAnsi="Times New Roman" w:cs="Times New Roman"/>
@@ -2694,7 +2775,7 @@
         <w:lastRenderedPageBreak/>
         <w:t>Objetivo del modelo</w:t>
       </w:r>
-      <w:bookmarkEnd w:id="1"/>
+      <w:bookmarkEnd w:id="2"/>
     </w:p>
     <w:p>
       <w:pPr>
@@ -2730,7 +2811,7 @@
           <w:szCs w:val="24"/>
         </w:rPr>
       </w:pPr>
-      <w:bookmarkStart w:id="2" w:name="_Toc40535201"/>
+      <w:bookmarkStart w:id="3" w:name="_Toc40568139"/>
       <w:r>
         <w:rPr>
           <w:rFonts w:ascii="Times New Roman" w:hAnsi="Times New Roman" w:cs="Times New Roman"/>
@@ -2740,7 +2821,7 @@
         </w:rPr>
         <w:t>Variables del modelo</w:t>
       </w:r>
-      <w:bookmarkEnd w:id="2"/>
+      <w:bookmarkEnd w:id="3"/>
     </w:p>
     <w:p>
       <w:pPr>
@@ -2754,7 +2835,7 @@
           <w:szCs w:val="24"/>
         </w:rPr>
       </w:pPr>
-      <w:bookmarkStart w:id="3" w:name="_Toc40535202"/>
+      <w:bookmarkStart w:id="4" w:name="_Toc40568140"/>
       <w:r>
         <w:rPr>
           <w:rFonts w:ascii="Times New Roman" w:hAnsi="Times New Roman" w:cs="Times New Roman"/>
@@ -2765,7 +2846,7 @@
         </w:rPr>
         <w:t>3.1 Variable dependiente</w:t>
       </w:r>
-      <w:bookmarkEnd w:id="3"/>
+      <w:bookmarkEnd w:id="4"/>
     </w:p>
     <w:p>
       <w:pPr>
@@ -2803,7 +2884,7 @@
           <w:szCs w:val="24"/>
         </w:rPr>
       </w:pPr>
-      <w:bookmarkStart w:id="4" w:name="_Toc40535203"/>
+      <w:bookmarkStart w:id="5" w:name="_Toc40568141"/>
       <w:r>
         <w:rPr>
           <w:rFonts w:ascii="Times New Roman" w:hAnsi="Times New Roman" w:cs="Times New Roman"/>
@@ -2814,7 +2895,7 @@
         </w:rPr>
         <w:t>3.2 Variables explicativas y su contexto</w:t>
       </w:r>
-      <w:bookmarkEnd w:id="4"/>
+      <w:bookmarkEnd w:id="5"/>
     </w:p>
     <w:p>
       <w:pPr>
@@ -3115,14 +3196,27 @@
                             <w:r>
                               <w:t xml:space="preserve">Gráfica </w:t>
                             </w:r>
-                            <w:fldSimple w:instr=" SEQ Gráfica \* ARABIC ">
-                              <w:r>
-                                <w:rPr>
-                                  <w:noProof/>
-                                </w:rPr>
-                                <w:t>1</w:t>
-                              </w:r>
-                            </w:fldSimple>
+                            <w:r>
+                              <w:fldChar w:fldCharType="begin"/>
+                            </w:r>
+                            <w:r>
+                              <w:instrText xml:space="preserve"> SEQ Gráfica \* ARABIC </w:instrText>
+                            </w:r>
+                            <w:r>
+                              <w:fldChar w:fldCharType="separate"/>
+                            </w:r>
+                            <w:r>
+                              <w:rPr>
+                                <w:noProof/>
+                              </w:rPr>
+                              <w:t>1</w:t>
+                            </w:r>
+                            <w:r>
+                              <w:rPr>
+                                <w:noProof/>
+                              </w:rPr>
+                              <w:fldChar w:fldCharType="end"/>
+                            </w:r>
                             <w:r>
                               <w:t>: Ingreso corriente vs. Edad</w:t>
                             </w:r>
@@ -4087,7 +4181,7 @@
           <w:szCs w:val="24"/>
         </w:rPr>
       </w:pPr>
-      <w:bookmarkStart w:id="5" w:name="_Toc40535204"/>
+      <w:bookmarkStart w:id="6" w:name="_Toc40568142"/>
       <w:r>
         <w:rPr>
           <w:rFonts w:ascii="Times New Roman" w:hAnsi="Times New Roman" w:cs="Times New Roman"/>
@@ -4097,7 +4191,7 @@
         </w:rPr>
         <w:t>Construcción del modelo</w:t>
       </w:r>
-      <w:bookmarkEnd w:id="5"/>
+      <w:bookmarkEnd w:id="6"/>
     </w:p>
     <w:tbl>
       <w:tblPr>
@@ -4200,8 +4294,19 @@
                 <w:szCs w:val="20"/>
                 <w:lang w:val="es" w:eastAsia="es-MX"/>
               </w:rPr>
-              <w:t>44,800 con 137 gl</w:t>
-            </w:r>
+              <w:t xml:space="preserve">44,800 con 137 </w:t>
+            </w:r>
+            <w:proofErr w:type="spellStart"/>
+            <w:r>
+              <w:rPr>
+                <w:rFonts w:eastAsia="Arial"/>
+                <w:sz w:val="20"/>
+                <w:szCs w:val="20"/>
+                <w:lang w:val="es" w:eastAsia="es-MX"/>
+              </w:rPr>
+              <w:t>gl</w:t>
+            </w:r>
+            <w:proofErr w:type="spellEnd"/>
           </w:p>
         </w:tc>
       </w:tr>
@@ -4541,8 +4646,19 @@
                 <w:szCs w:val="20"/>
                 <w:lang w:val="es" w:eastAsia="es-MX"/>
               </w:rPr>
-              <w:t>74.31 con 6 y 137 gl</w:t>
-            </w:r>
+              <w:t xml:space="preserve">74.31 con 6 y 137 </w:t>
+            </w:r>
+            <w:proofErr w:type="spellStart"/>
+            <w:r>
+              <w:rPr>
+                <w:rFonts w:eastAsia="Arial"/>
+                <w:sz w:val="20"/>
+                <w:szCs w:val="20"/>
+                <w:lang w:val="es" w:eastAsia="es-MX"/>
+              </w:rPr>
+              <w:t>gl</w:t>
+            </w:r>
+            <w:proofErr w:type="spellEnd"/>
           </w:p>
         </w:tc>
       </w:tr>
@@ -4771,14 +4887,27 @@
                             <w:r>
                               <w:t xml:space="preserve">Tabla </w:t>
                             </w:r>
-                            <w:fldSimple w:instr=" SEQ Tabla \* ARABIC ">
-                              <w:r>
-                                <w:rPr>
-                                  <w:noProof/>
-                                </w:rPr>
-                                <w:t>1</w:t>
-                              </w:r>
-                            </w:fldSimple>
+                            <w:r>
+                              <w:fldChar w:fldCharType="begin"/>
+                            </w:r>
+                            <w:r>
+                              <w:instrText xml:space="preserve"> SEQ Tabla \* ARABIC </w:instrText>
+                            </w:r>
+                            <w:r>
+                              <w:fldChar w:fldCharType="separate"/>
+                            </w:r>
+                            <w:r>
+                              <w:rPr>
+                                <w:noProof/>
+                              </w:rPr>
+                              <w:t>1</w:t>
+                            </w:r>
+                            <w:r>
+                              <w:rPr>
+                                <w:noProof/>
+                              </w:rPr>
+                              <w:fldChar w:fldCharType="end"/>
+                            </w:r>
                             <w:r>
                               <w:t>: Resultados de la prueba F con todas las variables</w:t>
                             </w:r>
@@ -6072,14 +6201,27 @@
                             <w:r>
                               <w:t xml:space="preserve">Tabla </w:t>
                             </w:r>
-                            <w:fldSimple w:instr=" SEQ Tabla \* ARABIC ">
-                              <w:r>
-                                <w:rPr>
-                                  <w:noProof/>
-                                </w:rPr>
-                                <w:t>2</w:t>
-                              </w:r>
-                            </w:fldSimple>
+                            <w:r>
+                              <w:fldChar w:fldCharType="begin"/>
+                            </w:r>
+                            <w:r>
+                              <w:instrText xml:space="preserve"> SEQ Tabla \* ARABIC </w:instrText>
+                            </w:r>
+                            <w:r>
+                              <w:fldChar w:fldCharType="separate"/>
+                            </w:r>
+                            <w:r>
+                              <w:rPr>
+                                <w:noProof/>
+                              </w:rPr>
+                              <w:t>2</w:t>
+                            </w:r>
+                            <w:r>
+                              <w:rPr>
+                                <w:noProof/>
+                              </w:rPr>
+                              <w:fldChar w:fldCharType="end"/>
+                            </w:r>
                             <w:r>
                               <w:t>: Resultados de la prueba t con todas las variables</w:t>
                             </w:r>
@@ -7476,14 +7618,27 @@
       <w:r>
         <w:t xml:space="preserve">Tabla </w:t>
       </w:r>
-      <w:fldSimple w:instr=" SEQ Tabla \* ARABIC ">
-        <w:r>
-          <w:rPr>
-            <w:noProof/>
-          </w:rPr>
-          <w:t>3</w:t>
-        </w:r>
-      </w:fldSimple>
+      <w:r>
+        <w:fldChar w:fldCharType="begin"/>
+      </w:r>
+      <w:r>
+        <w:instrText xml:space="preserve"> SEQ Tabla \* ARABIC </w:instrText>
+      </w:r>
+      <w:r>
+        <w:fldChar w:fldCharType="separate"/>
+      </w:r>
+      <w:r>
+        <w:rPr>
+          <w:noProof/>
+        </w:rPr>
+        <w:t>3</w:t>
+      </w:r>
+      <w:r>
+        <w:rPr>
+          <w:noProof/>
+        </w:rPr>
+        <w:fldChar w:fldCharType="end"/>
+      </w:r>
       <w:r>
         <w:t>: Modelo final</w:t>
       </w:r>
@@ -7595,8 +7750,19 @@
                 <w:szCs w:val="20"/>
                 <w:lang w:val="es" w:eastAsia="es-MX"/>
               </w:rPr>
-              <w:t>45,170 con 139 gl</w:t>
-            </w:r>
+              <w:t xml:space="preserve">45,170 con 139 </w:t>
+            </w:r>
+            <w:proofErr w:type="spellStart"/>
+            <w:r>
+              <w:rPr>
+                <w:rFonts w:eastAsia="Arial"/>
+                <w:sz w:val="20"/>
+                <w:szCs w:val="20"/>
+                <w:lang w:val="es" w:eastAsia="es-MX"/>
+              </w:rPr>
+              <w:t>gl</w:t>
+            </w:r>
+            <w:proofErr w:type="spellEnd"/>
           </w:p>
         </w:tc>
       </w:tr>
@@ -7936,8 +8102,19 @@
                 <w:szCs w:val="20"/>
                 <w:lang w:val="es" w:eastAsia="es-MX"/>
               </w:rPr>
-              <w:t>108.6 con 4 y 139 gl</w:t>
-            </w:r>
+              <w:t xml:space="preserve">108.6 con 4 y 139 </w:t>
+            </w:r>
+            <w:proofErr w:type="spellStart"/>
+            <w:r>
+              <w:rPr>
+                <w:rFonts w:eastAsia="Arial"/>
+                <w:sz w:val="20"/>
+                <w:szCs w:val="20"/>
+                <w:lang w:val="es" w:eastAsia="es-MX"/>
+              </w:rPr>
+              <w:t>gl</w:t>
+            </w:r>
+            <w:proofErr w:type="spellEnd"/>
           </w:p>
         </w:tc>
       </w:tr>
@@ -8089,14 +8266,27 @@
       <w:r>
         <w:t xml:space="preserve">Tabla </w:t>
       </w:r>
-      <w:fldSimple w:instr=" SEQ Tabla \* ARABIC ">
-        <w:r>
-          <w:rPr>
-            <w:noProof/>
-          </w:rPr>
-          <w:t>4</w:t>
-        </w:r>
-      </w:fldSimple>
+      <w:r>
+        <w:fldChar w:fldCharType="begin"/>
+      </w:r>
+      <w:r>
+        <w:instrText xml:space="preserve"> SEQ Tabla \* ARABIC </w:instrText>
+      </w:r>
+      <w:r>
+        <w:fldChar w:fldCharType="separate"/>
+      </w:r>
+      <w:r>
+        <w:rPr>
+          <w:noProof/>
+        </w:rPr>
+        <w:t>4</w:t>
+      </w:r>
+      <w:r>
+        <w:rPr>
+          <w:noProof/>
+        </w:rPr>
+        <w:fldChar w:fldCharType="end"/>
+      </w:r>
       <w:r>
         <w:t>: Resultados de la prueba F del modelo final</w:t>
       </w:r>
@@ -8657,7 +8847,7 @@
           <w:szCs w:val="24"/>
         </w:rPr>
       </w:pPr>
-      <w:bookmarkStart w:id="6" w:name="_Toc40535205"/>
+      <w:bookmarkStart w:id="7" w:name="_Toc40568143"/>
       <w:r>
         <w:rPr>
           <w:rFonts w:ascii="Times New Roman" w:hAnsi="Times New Roman" w:cs="Times New Roman"/>
@@ -8667,7 +8857,7 @@
         </w:rPr>
         <w:t>Validación de supuestos</w:t>
       </w:r>
-      <w:bookmarkEnd w:id="6"/>
+      <w:bookmarkEnd w:id="7"/>
     </w:p>
     <w:p>
       <w:pPr>
@@ -8682,7 +8872,7 @@
           <w:szCs w:val="24"/>
         </w:rPr>
       </w:pPr>
-      <w:bookmarkStart w:id="7" w:name="_Toc40535206"/>
+      <w:bookmarkStart w:id="8" w:name="_Toc40568144"/>
       <w:r>
         <w:rPr>
           <w:rFonts w:ascii="Times New Roman" w:hAnsi="Times New Roman" w:cs="Times New Roman"/>
@@ -8703,7 +8893,7 @@
         </w:rPr>
         <w:t>Media del error</w:t>
       </w:r>
-      <w:bookmarkEnd w:id="7"/>
+      <w:bookmarkEnd w:id="8"/>
     </w:p>
     <w:p>
       <w:pPr>
@@ -8774,7 +8964,7 @@
           <w:szCs w:val="24"/>
         </w:rPr>
       </w:pPr>
-      <w:bookmarkStart w:id="8" w:name="_Toc40535207"/>
+      <w:bookmarkStart w:id="9" w:name="_Toc40568145"/>
       <w:r>
         <w:rPr>
           <w:rFonts w:ascii="Times New Roman" w:hAnsi="Times New Roman" w:cs="Times New Roman"/>
@@ -8785,7 +8975,7 @@
         </w:rPr>
         <w:t>5.2 Autocorrelación</w:t>
       </w:r>
-      <w:bookmarkEnd w:id="8"/>
+      <w:bookmarkEnd w:id="9"/>
     </w:p>
     <w:p>
       <w:pPr>
@@ -8809,7 +8999,7 @@
           <w:szCs w:val="24"/>
         </w:rPr>
       </w:pPr>
-      <w:bookmarkStart w:id="9" w:name="_Toc40535208"/>
+      <w:bookmarkStart w:id="10" w:name="_Toc40568146"/>
       <w:r>
         <w:rPr>
           <w:rFonts w:ascii="Times New Roman" w:hAnsi="Times New Roman" w:cs="Times New Roman"/>
@@ -8820,7 +9010,7 @@
         </w:rPr>
         <w:t>5.3 Linealidad</w:t>
       </w:r>
-      <w:bookmarkEnd w:id="9"/>
+      <w:bookmarkEnd w:id="10"/>
     </w:p>
     <w:p>
       <w:pPr>
@@ -9580,7 +9770,7 @@
           <w:szCs w:val="24"/>
         </w:rPr>
       </w:pPr>
-      <w:bookmarkStart w:id="10" w:name="_Toc40535209"/>
+      <w:bookmarkStart w:id="11" w:name="_Toc40568147"/>
       <w:r>
         <w:rPr>
           <w:rFonts w:ascii="Times New Roman" w:hAnsi="Times New Roman" w:cs="Times New Roman"/>
@@ -9601,7 +9791,7 @@
         </w:rPr>
         <w:t xml:space="preserve"> Colinealidad</w:t>
       </w:r>
-      <w:bookmarkEnd w:id="10"/>
+      <w:bookmarkEnd w:id="11"/>
     </w:p>
     <w:p>
       <w:pPr>
@@ -10212,6 +10402,7 @@
         </w:rPr>
         <w:t xml:space="preserve"> es el coeficiente de d</w:t>
       </w:r>
+      <w:proofErr w:type="spellStart"/>
       <w:r>
         <w:rPr>
           <w:rFonts w:eastAsiaTheme="minorEastAsia"/>
@@ -10219,6 +10410,7 @@
         </w:rPr>
         <w:t>eterminación</w:t>
       </w:r>
+      <w:proofErr w:type="spellEnd"/>
       <w:r>
         <w:rPr>
           <w:rFonts w:eastAsiaTheme="minorEastAsia"/>
@@ -11190,14 +11382,27 @@
       <w:r>
         <w:t xml:space="preserve">Tabla </w:t>
       </w:r>
-      <w:fldSimple w:instr=" SEQ Tabla \* ARABIC ">
-        <w:r>
-          <w:rPr>
-            <w:noProof/>
-          </w:rPr>
-          <w:t>5</w:t>
-        </w:r>
-      </w:fldSimple>
+      <w:r>
+        <w:fldChar w:fldCharType="begin"/>
+      </w:r>
+      <w:r>
+        <w:instrText xml:space="preserve"> SEQ Tabla \* ARABIC </w:instrText>
+      </w:r>
+      <w:r>
+        <w:fldChar w:fldCharType="separate"/>
+      </w:r>
+      <w:r>
+        <w:rPr>
+          <w:noProof/>
+        </w:rPr>
+        <w:t>5</w:t>
+      </w:r>
+      <w:r>
+        <w:rPr>
+          <w:noProof/>
+        </w:rPr>
+        <w:fldChar w:fldCharType="end"/>
+      </w:r>
       <w:r>
         <w:t>:FIV de las variables del modelo</w:t>
       </w:r>
@@ -11412,7 +11617,7 @@
           <w:highlight w:val="yellow"/>
         </w:rPr>
       </w:pPr>
-      <w:bookmarkStart w:id="11" w:name="_Toc40535210"/>
+      <w:bookmarkStart w:id="12" w:name="_Toc40568148"/>
       <w:r>
         <w:rPr>
           <w:rFonts w:ascii="Times New Roman" w:hAnsi="Times New Roman" w:cs="Times New Roman"/>
@@ -11463,7 +11668,7 @@
         </w:rPr>
         <w:t>s</w:t>
       </w:r>
-      <w:bookmarkEnd w:id="11"/>
+      <w:bookmarkEnd w:id="12"/>
     </w:p>
     <w:p>
       <w:pPr>
@@ -11939,7 +12144,21 @@
         <w:rPr>
           <w:bCs/>
         </w:rPr>
-        <w:t xml:space="preserve"> de acuerdo con la estimación de la organización Oxfam, en México el 1% de la población recibe alrededor del 21% del ingreso de todo el país. Asimismo, </w:t>
+        <w:t xml:space="preserve"> de acuerdo con la estimación de la organización </w:t>
+      </w:r>
+      <w:proofErr w:type="spellStart"/>
+      <w:r>
+        <w:rPr>
+          <w:bCs/>
+        </w:rPr>
+        <w:t>Oxfam</w:t>
+      </w:r>
+      <w:proofErr w:type="spellEnd"/>
+      <w:r>
+        <w:rPr>
+          <w:bCs/>
+        </w:rPr>
+        <w:t xml:space="preserve">, en México el 1% de la población recibe alrededor del 21% del ingreso de todo el país. Asimismo, </w:t>
       </w:r>
       <w:r>
         <w:rPr>
@@ -11964,7 +12183,21 @@
         <w:rPr>
           <w:bCs/>
         </w:rPr>
-        <w:t xml:space="preserve">oeficiente de Gini de </w:t>
+        <w:t xml:space="preserve">oeficiente de </w:t>
+      </w:r>
+      <w:proofErr w:type="spellStart"/>
+      <w:r>
+        <w:rPr>
+          <w:bCs/>
+        </w:rPr>
+        <w:t>Gini</w:t>
+      </w:r>
+      <w:proofErr w:type="spellEnd"/>
+      <w:r>
+        <w:rPr>
+          <w:bCs/>
+        </w:rPr>
+        <w:t xml:space="preserve"> de </w:t>
       </w:r>
       <w:r>
         <w:rPr>
@@ -12009,7 +12242,7 @@
           <w:szCs w:val="24"/>
         </w:rPr>
       </w:pPr>
-      <w:bookmarkStart w:id="12" w:name="_Toc40535211"/>
+      <w:bookmarkStart w:id="13" w:name="_Toc40568149"/>
       <w:r>
         <w:rPr>
           <w:rFonts w:ascii="Times New Roman" w:hAnsi="Times New Roman" w:cs="Times New Roman"/>
@@ -12020,7 +12253,7 @@
         </w:rPr>
         <w:t>5.6 Normalidad</w:t>
       </w:r>
-      <w:bookmarkEnd w:id="12"/>
+      <w:bookmarkEnd w:id="13"/>
     </w:p>
     <w:p>
       <w:pPr>
@@ -12681,11 +12914,19 @@
         </w:rPr>
         <w:t>. E</w:t>
       </w:r>
+      <w:proofErr w:type="spellStart"/>
       <w:r>
         <w:rPr>
           <w:lang w:val="es"/>
         </w:rPr>
-        <w:t>sto es válido debido a que el in</w:t>
+        <w:t>sto</w:t>
+      </w:r>
+      <w:proofErr w:type="spellEnd"/>
+      <w:r>
+        <w:rPr>
+          <w:lang w:val="es"/>
+        </w:rPr>
+        <w:t xml:space="preserve"> es válido debido a que el in</w:t>
       </w:r>
       <w:r>
         <w:rPr>
@@ -13164,7 +13405,7 @@
           <w:szCs w:val="24"/>
         </w:rPr>
       </w:pPr>
-      <w:bookmarkStart w:id="13" w:name="_Toc40535212"/>
+      <w:bookmarkStart w:id="14" w:name="_Toc40568150"/>
       <w:r>
         <w:rPr>
           <w:rFonts w:ascii="Times New Roman" w:hAnsi="Times New Roman" w:cs="Times New Roman"/>
@@ -13176,7 +13417,7 @@
         <w:lastRenderedPageBreak/>
         <w:t>5.7 Heteroscedasticidad</w:t>
       </w:r>
-      <w:bookmarkEnd w:id="13"/>
+      <w:bookmarkEnd w:id="14"/>
       <w:r>
         <w:rPr>
           <w:rFonts w:ascii="Times New Roman" w:hAnsi="Times New Roman" w:cs="Times New Roman"/>
@@ -13703,13 +13944,27 @@
         <w:rPr>
           <w:lang w:val="es"/>
         </w:rPr>
-        <w:t>y corremos una regresión auxiliar de los residuos al cuadrado sobre los regr</w:t>
-      </w:r>
+        <w:t xml:space="preserve">y corremos una regresión auxiliar de los residuos al cuadrado sobre los </w:t>
+      </w:r>
+      <w:proofErr w:type="spellStart"/>
       <w:r>
         <w:rPr>
           <w:lang w:val="es"/>
         </w:rPr>
-        <w:t>esores y sus productos cruzados. Obtuvimos</w:t>
+        <w:t>regr</w:t>
+      </w:r>
+      <w:r>
+        <w:rPr>
+          <w:lang w:val="es"/>
+        </w:rPr>
+        <w:t>esores</w:t>
+      </w:r>
+      <w:proofErr w:type="spellEnd"/>
+      <w:r>
+        <w:rPr>
+          <w:lang w:val="es"/>
+        </w:rPr>
+        <w:t xml:space="preserve"> y sus productos cruzados. Obtuvimos</w:t>
       </w:r>
       <w:r>
         <w:rPr>
@@ -14093,7 +14348,7 @@
           <w:szCs w:val="24"/>
         </w:rPr>
       </w:pPr>
-      <w:bookmarkStart w:id="14" w:name="_Toc40535213"/>
+      <w:bookmarkStart w:id="15" w:name="_Toc40568151"/>
       <w:r>
         <w:rPr>
           <w:rFonts w:ascii="Times New Roman" w:hAnsi="Times New Roman" w:cs="Times New Roman"/>
@@ -14103,7 +14358,7 @@
         </w:rPr>
         <w:t>Conclusión</w:t>
       </w:r>
-      <w:bookmarkEnd w:id="14"/>
+      <w:bookmarkEnd w:id="15"/>
     </w:p>
     <w:p>
       <w:pPr>
@@ -14133,7 +14388,7 @@
           <w:highlight w:val="white"/>
         </w:rPr>
       </w:pPr>
-      <w:bookmarkStart w:id="15" w:name="_Toc40535214"/>
+      <w:bookmarkStart w:id="16" w:name="_Toc40568152"/>
       <w:r>
         <w:rPr>
           <w:rFonts w:ascii="Times New Roman" w:hAnsi="Times New Roman" w:cs="Times New Roman"/>
@@ -14143,7 +14398,7 @@
         </w:rPr>
         <w:t>Referencias</w:t>
       </w:r>
-      <w:bookmarkEnd w:id="15"/>
+      <w:bookmarkEnd w:id="16"/>
     </w:p>
     <w:p>
       <w:pPr>
@@ -14311,7 +14566,29 @@
           <w:szCs w:val="24"/>
           <w:highlight w:val="white"/>
         </w:rPr>
-        <w:t>Quintana, L. et al.. (2016). Econometría aplicada utilizando R. Ciudad de México, México: SAARE.</w:t>
+        <w:t xml:space="preserve">Quintana, L. </w:t>
+      </w:r>
+      <w:proofErr w:type="gramStart"/>
+      <w:r>
+        <w:rPr>
+          <w:rFonts w:ascii="Times New Roman" w:hAnsi="Times New Roman" w:cs="Times New Roman"/>
+          <w:color w:val="333333"/>
+          <w:sz w:val="24"/>
+          <w:szCs w:val="24"/>
+          <w:highlight w:val="white"/>
+        </w:rPr>
+        <w:t>et al..</w:t>
+      </w:r>
+      <w:proofErr w:type="gramEnd"/>
+      <w:r>
+        <w:rPr>
+          <w:rFonts w:ascii="Times New Roman" w:hAnsi="Times New Roman" w:cs="Times New Roman"/>
+          <w:color w:val="333333"/>
+          <w:sz w:val="24"/>
+          <w:szCs w:val="24"/>
+          <w:highlight w:val="white"/>
+        </w:rPr>
+        <w:t xml:space="preserve"> (2016). Econometría aplicada utilizando R. Ciudad de México, México: SAARE.</w:t>
       </w:r>
     </w:p>
     <w:p>
@@ -14340,7 +14617,33 @@
           <w:highlight w:val="white"/>
           <w:u w:val="none"/>
         </w:rPr>
-        <w:t>Torres A (2016). Coeficiente de Gini, el detector de la desigualdad salarial. Recuperado el día 15 de mayo de 2020 de</w:t>
+        <w:t xml:space="preserve">Torres A (2016). Coeficiente de </w:t>
+      </w:r>
+      <w:proofErr w:type="spellStart"/>
+      <w:r>
+        <w:rPr>
+          <w:rStyle w:val="Hipervnculo"/>
+          <w:rFonts w:ascii="Times New Roman" w:hAnsi="Times New Roman" w:cs="Times New Roman"/>
+          <w:color w:val="000000" w:themeColor="text1"/>
+          <w:sz w:val="24"/>
+          <w:szCs w:val="24"/>
+          <w:highlight w:val="white"/>
+          <w:u w:val="none"/>
+        </w:rPr>
+        <w:t>Gini</w:t>
+      </w:r>
+      <w:proofErr w:type="spellEnd"/>
+      <w:r>
+        <w:rPr>
+          <w:rStyle w:val="Hipervnculo"/>
+          <w:rFonts w:ascii="Times New Roman" w:hAnsi="Times New Roman" w:cs="Times New Roman"/>
+          <w:color w:val="000000" w:themeColor="text1"/>
+          <w:sz w:val="24"/>
+          <w:szCs w:val="24"/>
+          <w:highlight w:val="white"/>
+          <w:u w:val="none"/>
+        </w:rPr>
+        <w:t>, el detector de la desigualdad salarial. Recuperado el día 15 de mayo de 2020 de</w:t>
       </w:r>
       <w:r>
         <w:rPr>
@@ -14463,6 +14766,7 @@
         </w:numPr>
         <w:spacing w:line="360" w:lineRule="auto"/>
         <w:jc w:val="both"/>
+        <w:outlineLvl w:val="0"/>
         <w:rPr>
           <w:rStyle w:val="Hipervnculo"/>
           <w:rFonts w:ascii="Times New Roman" w:hAnsi="Times New Roman" w:cs="Times New Roman"/>
@@ -14473,6 +14777,7 @@
           <w:u w:val="none"/>
         </w:rPr>
       </w:pPr>
+      <w:bookmarkStart w:id="17" w:name="_Toc40568153"/>
       <w:r>
         <w:rPr>
           <w:rStyle w:val="Hipervnculo"/>
@@ -14485,6 +14790,7 @@
         </w:rPr>
         <w:t>Anexo</w:t>
       </w:r>
+      <w:bookmarkEnd w:id="17"/>
     </w:p>
     <w:p>
       <w:pPr>
@@ -14796,8 +15102,6 @@
         </w:rPr>
         <w:t>es</w:t>
       </w:r>
-      <w:bookmarkStart w:id="16" w:name="_GoBack"/>
-      <w:bookmarkEnd w:id="16"/>
       <w:r>
         <w:rPr>
           <w:lang w:val="es"/>
@@ -16714,7 +17018,7 @@
 </file>
 
 <file path=customXml/itemProps2.xml><?xml version="1.0" encoding="utf-8"?>
-<ds:datastoreItem xmlns:ds="http://schemas.openxmlformats.org/officeDocument/2006/customXml" ds:itemID="{DF7E5BCF-6EAD-47F6-96EA-29B8AD8FDACE}">
+<ds:datastoreItem xmlns:ds="http://schemas.openxmlformats.org/officeDocument/2006/customXml" ds:itemID="{983056BA-2562-4011-BCE7-8719CA428C1C}">
   <ds:schemaRefs>
     <ds:schemaRef ds:uri="http://schemas.openxmlformats.org/officeDocument/2006/bibliography"/>
   </ds:schemaRefs>

</xml_diff>

<commit_message>
Primeras correcciones al documento
</commit_message>
<xml_diff>
--- a/Proyecto.docx
+++ b/Proyecto.docx
@@ -48,6 +48,7 @@
               <w:dataBinding w:prefixMappings="xmlns:ns0='http://purl.org/dc/elements/1.1/' xmlns:ns1='http://schemas.openxmlformats.org/package/2006/metadata/core-properties' " w:xpath="/ns1:coreProperties[1]/ns0:subject[1]" w:storeItemID="{6C3C8BC8-F283-45AE-878A-BAB7291924A1}"/>
               <w:text/>
             </w:sdtPr>
+            <w:sdtEndPr/>
             <w:sdtContent>
               <w:r>
                 <w:rPr>
@@ -137,6 +138,7 @@
                                     <w:calendar w:val="gregorian"/>
                                   </w:date>
                                 </w:sdtPr>
+                                <w:sdtEndPr/>
                                 <w:sdtContent>
                                   <w:p>
                                     <w:pPr>
@@ -1074,7 +1076,7 @@
                   </wp:anchor>
                 </w:drawing>
               </mc:Choice>
-              <mc:Fallback xmlns:w16cid="http://schemas.microsoft.com/office/word/2016/wordml/cid" xmlns:am3d="http://schemas.microsoft.com/office/drawing/2017/model3d" xmlns:aink="http://schemas.microsoft.com/office/drawing/2016/ink" xmlns:cx8="http://schemas.microsoft.com/office/drawing/2016/5/14/chartex" xmlns:cx7="http://schemas.microsoft.com/office/drawing/2016/5/13/chartex" xmlns:cx6="http://schemas.microsoft.com/office/drawing/2016/5/12/chartex" xmlns:cx5="http://schemas.microsoft.com/office/drawing/2016/5/11/chartex" xmlns:cx4="http://schemas.microsoft.com/office/drawing/2016/5/10/chartex" xmlns:cx3="http://schemas.microsoft.com/office/drawing/2016/5/9/chartex" xmlns:cx2="http://schemas.microsoft.com/office/drawing/2015/10/21/chartex" xmlns:cx1="http://schemas.microsoft.com/office/drawing/2015/9/8/chartex">
+              <mc:Fallback xmlns:cx1="http://schemas.microsoft.com/office/drawing/2015/9/8/chartex" xmlns:cx2="http://schemas.microsoft.com/office/drawing/2015/10/21/chartex" xmlns:cx3="http://schemas.microsoft.com/office/drawing/2016/5/9/chartex" xmlns:cx4="http://schemas.microsoft.com/office/drawing/2016/5/10/chartex" xmlns:cx5="http://schemas.microsoft.com/office/drawing/2016/5/11/chartex" xmlns:cx6="http://schemas.microsoft.com/office/drawing/2016/5/12/chartex" xmlns:cx7="http://schemas.microsoft.com/office/drawing/2016/5/13/chartex" xmlns:cx8="http://schemas.microsoft.com/office/drawing/2016/5/14/chartex" xmlns:aink="http://schemas.microsoft.com/office/drawing/2016/ink" xmlns:am3d="http://schemas.microsoft.com/office/drawing/2017/model3d" xmlns:w16cid="http://schemas.microsoft.com/office/word/2016/wordml/cid">
                 <w:pict>
                   <v:group w14:anchorId="45BB78D2" id="Grupo 114" o:spid="_x0000_s1026" style="position:absolute;margin-left:0;margin-top:0;width:18pt;height:10in;z-index:251704320;mso-width-percent:29;mso-height-percent:909;mso-left-percent:45;mso-position-horizontal-relative:page;mso-position-vertical:center;mso-position-vertical-relative:page;mso-width-percent:29;mso-height-percent:909;mso-left-percent:45" coordsize="2286,91440" o:gfxdata="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">
                     <v:rect id="Rectángulo 115" o:spid="_x0000_s1027" style="position:absolute;width:2286;height:87820;visibility:visible;mso-wrap-style:square;v-text-anchor:middle" o:gfxdata="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" filled="f" stroked="f" strokeweight="1pt"/>
@@ -1106,8 +1108,6 @@
             </w:rPr>
           </w:pPr>
         </w:p>
-        <w:bookmarkStart w:id="0" w:name="_GoBack" w:displacedByCustomXml="next"/>
-        <w:bookmarkEnd w:id="0" w:displacedByCustomXml="next"/>
       </w:sdtContent>
     </w:sdt>
     <w:sdt>
@@ -2581,7 +2581,7 @@
           <w:szCs w:val="24"/>
         </w:rPr>
       </w:pPr>
-      <w:bookmarkStart w:id="1" w:name="_Toc40568137"/>
+      <w:bookmarkStart w:id="0" w:name="_Toc40568137"/>
       <w:r>
         <w:rPr>
           <w:rFonts w:ascii="Times New Roman" w:hAnsi="Times New Roman" w:cs="Times New Roman"/>
@@ -2592,7 +2592,7 @@
         <w:lastRenderedPageBreak/>
         <w:t>Introducción</w:t>
       </w:r>
-      <w:bookmarkEnd w:id="1"/>
+      <w:bookmarkEnd w:id="0"/>
     </w:p>
     <w:p>
       <w:pPr>
@@ -2672,7 +2672,7 @@
           <w:szCs w:val="24"/>
         </w:rPr>
       </w:pPr>
-      <w:bookmarkStart w:id="2" w:name="_Toc40568138"/>
+      <w:bookmarkStart w:id="1" w:name="_Toc40568138"/>
       <w:r>
         <w:rPr>
           <w:rFonts w:ascii="Times New Roman" w:hAnsi="Times New Roman" w:cs="Times New Roman"/>
@@ -2683,7 +2683,7 @@
         <w:lastRenderedPageBreak/>
         <w:t>Objetivo del modelo</w:t>
       </w:r>
-      <w:bookmarkEnd w:id="2"/>
+      <w:bookmarkEnd w:id="1"/>
     </w:p>
     <w:p>
       <w:pPr>
@@ -2691,7 +2691,13 @@
         <w:jc w:val="both"/>
       </w:pPr>
       <w:r>
-        <w:t>Nuestro trabajo tiene como propósito principal construir un modelo de regresión lineal múltiple que permita explicar el ingreso de los habitantes de la Ciudad de México a partir de los gastos de los hogares, la procedencia, y las características sociodemográficas y ocupacionales de los integrantes del hogar. De igual manera, se pretende ahondar en las diferencias del ingreso según las características socioeconómicas de las familias y analizar los resultados correspondientes. Los datos proporcionados por el Centro de Integración Juvenil</w:t>
+        <w:t xml:space="preserve">Nuestro trabajo tiene como propósito principal construir un modelo de regresión lineal múltiple que permita explicar el ingreso de los habitantes de </w:t>
+      </w:r>
+      <w:r>
+        <w:t xml:space="preserve">la alcaldía Álvaro Obregón en </w:t>
+      </w:r>
+      <w:r>
+        <w:t>la Ciudad de México a partir de los gastos de los hogares, la procedencia, y las características sociodemográficas y ocupacionales de los integrantes del hogar. De igual manera, se pretende ahondar en las diferencias del ingreso según las características socioeconómicas de las familias y analizar los resultados correspondientes. Los datos proporcionados por el Centro de Integración Juvenil</w:t>
       </w:r>
       <w:r>
         <w:rPr>
@@ -2719,7 +2725,7 @@
           <w:szCs w:val="24"/>
         </w:rPr>
       </w:pPr>
-      <w:bookmarkStart w:id="3" w:name="_Toc40568139"/>
+      <w:bookmarkStart w:id="2" w:name="_Toc40568139"/>
       <w:r>
         <w:rPr>
           <w:rFonts w:ascii="Times New Roman" w:hAnsi="Times New Roman" w:cs="Times New Roman"/>
@@ -2729,7 +2735,7 @@
         </w:rPr>
         <w:t>Variables del modelo</w:t>
       </w:r>
-      <w:bookmarkEnd w:id="3"/>
+      <w:bookmarkEnd w:id="2"/>
     </w:p>
     <w:p>
       <w:pPr>
@@ -2743,7 +2749,7 @@
           <w:szCs w:val="24"/>
         </w:rPr>
       </w:pPr>
-      <w:bookmarkStart w:id="4" w:name="_Toc40568140"/>
+      <w:bookmarkStart w:id="3" w:name="_Toc40568140"/>
       <w:r>
         <w:rPr>
           <w:rFonts w:ascii="Times New Roman" w:hAnsi="Times New Roman" w:cs="Times New Roman"/>
@@ -2754,7 +2760,7 @@
         </w:rPr>
         <w:t>3.1 Variable dependiente</w:t>
       </w:r>
-      <w:bookmarkEnd w:id="4"/>
+      <w:bookmarkEnd w:id="3"/>
     </w:p>
     <w:p>
       <w:pPr>
@@ -2765,7 +2771,22 @@
         </w:rPr>
       </w:pPr>
       <w:r>
-        <w:t xml:space="preserve">La variable dependiente de nuestro modelo es el ingreso; por eso, consideramos que es pertinente contextualizar dicho componente. De acuerdo con la información presentada en el </w:t>
+        <w:t xml:space="preserve">La variable dependiente de nuestro modelo es el </w:t>
+      </w:r>
+      <w:r>
+        <w:rPr>
+          <w:b/>
+        </w:rPr>
+        <w:t>ingreso</w:t>
+      </w:r>
+      <w:r>
+        <w:t>; por eso, consideramos que es pertinente contextualizar dicho componente</w:t>
+      </w:r>
+      <w:r>
+        <w:t>. Esta variable está constituida por la suma de los ingresos por trabajo, rentas y transferencias privadas y/o públicas</w:t>
+      </w:r>
+      <w:r>
+        <w:t xml:space="preserve">. De acuerdo con la información presentada en el </w:t>
       </w:r>
       <w:r>
         <w:rPr>
@@ -2795,7 +2816,7 @@
           <w:szCs w:val="24"/>
         </w:rPr>
       </w:pPr>
-      <w:bookmarkStart w:id="5" w:name="_Toc40568141"/>
+      <w:bookmarkStart w:id="4" w:name="_Toc40568141"/>
       <w:r>
         <w:rPr>
           <w:rFonts w:ascii="Times New Roman" w:hAnsi="Times New Roman" w:cs="Times New Roman"/>
@@ -2806,7 +2827,7 @@
         </w:rPr>
         <w:t>3.2 Variables explicativas y su contexto</w:t>
       </w:r>
-      <w:bookmarkEnd w:id="5"/>
+      <w:bookmarkEnd w:id="4"/>
     </w:p>
     <w:p>
       <w:pPr>
@@ -2824,17 +2845,14 @@
         <w:jc w:val="both"/>
       </w:pPr>
       <w:r>
+        <w:lastRenderedPageBreak/>
         <w:t xml:space="preserve">En </w:t>
       </w:r>
       <w:r>
         <w:t>México desde una muy temprana</w:t>
       </w:r>
       <w:r>
-        <w:t xml:space="preserve"> edad hasta una muy avanzada se busca conseguir un medio para generar ingresos y en la Ciudad de México esto no es excepción. Por ello, la </w:t>
-      </w:r>
-      <w:r>
-        <w:lastRenderedPageBreak/>
-        <w:t>primer</w:t>
+        <w:t xml:space="preserve"> edad hasta una muy avanzada se busca conseguir un medio para generar ingresos y en la Ciudad de México esto no es excepción. Por ello, la primer</w:t>
       </w:r>
       <w:r>
         <w:t xml:space="preserve">a variable que se considera es </w:t>
@@ -3107,27 +3125,14 @@
                             <w:r>
                               <w:t xml:space="preserve">Gráfica </w:t>
                             </w:r>
-                            <w:r>
-                              <w:fldChar w:fldCharType="begin"/>
-                            </w:r>
-                            <w:r>
-                              <w:instrText xml:space="preserve"> SEQ Gráfica \* ARABIC </w:instrText>
-                            </w:r>
-                            <w:r>
-                              <w:fldChar w:fldCharType="separate"/>
-                            </w:r>
-                            <w:r>
-                              <w:rPr>
-                                <w:noProof/>
-                              </w:rPr>
-                              <w:t>1</w:t>
-                            </w:r>
-                            <w:r>
-                              <w:rPr>
-                                <w:noProof/>
-                              </w:rPr>
-                              <w:fldChar w:fldCharType="end"/>
-                            </w:r>
+                            <w:fldSimple w:instr=" SEQ Gráfica \* ARABIC ">
+                              <w:r>
+                                <w:rPr>
+                                  <w:noProof/>
+                                </w:rPr>
+                                <w:t>1</w:t>
+                              </w:r>
+                            </w:fldSimple>
                             <w:r>
                               <w:t>: Ingreso corriente vs. Edad</w:t>
                             </w:r>
@@ -3148,7 +3153,11 @@
           </mc:Choice>
           <mc:Fallback>
             <w:pict>
-              <v:shape w14:anchorId="0F3218B3" id="Cuadro de texto 4" o:spid="_x0000_s1029" type="#_x0000_t202" style="position:absolute;left:0;text-align:left;margin-left:.15pt;margin-top:144.4pt;width:226.75pt;height:.05pt;z-index:-251653120;visibility:visible;mso-wrap-style:square;mso-wrap-distance-left:9pt;mso-wrap-distance-top:0;mso-wrap-distance-right:9pt;mso-wrap-distance-bottom:0;mso-position-horizontal:absolute;mso-position-horizontal-relative:text;mso-position-vertical:absolute;mso-position-vertical-relative:text;v-text-anchor:top" o:gfxdata="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" stroked="f">
+              <v:shapetype w14:anchorId="0F3218B3" id="_x0000_t202" coordsize="21600,21600" o:spt="202" path="m,l,21600r21600,l21600,xe">
+                <v:stroke joinstyle="miter"/>
+                <v:path gradientshapeok="t" o:connecttype="rect"/>
+              </v:shapetype>
+              <v:shape id="Cuadro de texto 4" o:spid="_x0000_s1029" type="#_x0000_t202" style="position:absolute;left:0;text-align:left;margin-left:.15pt;margin-top:144.4pt;width:226.75pt;height:.05pt;z-index:-251653120;visibility:visible;mso-wrap-style:square;mso-wrap-distance-left:9pt;mso-wrap-distance-top:0;mso-wrap-distance-right:9pt;mso-wrap-distance-bottom:0;mso-position-horizontal:absolute;mso-position-horizontal-relative:text;mso-position-vertical:absolute;mso-position-vertical-relative:text;v-text-anchor:top" o:gfxdata="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" stroked="f">
                 <v:textbox style="mso-fit-shape-to-text:t" inset="0,0,0,0">
                   <w:txbxContent>
                     <w:p>
@@ -3162,27 +3171,14 @@
                       <w:r>
                         <w:t xml:space="preserve">Gráfica </w:t>
                       </w:r>
-                      <w:r>
-                        <w:fldChar w:fldCharType="begin"/>
-                      </w:r>
-                      <w:r>
-                        <w:instrText xml:space="preserve"> SEQ Gráfica \* ARABIC </w:instrText>
-                      </w:r>
-                      <w:r>
-                        <w:fldChar w:fldCharType="separate"/>
-                      </w:r>
-                      <w:r>
-                        <w:rPr>
-                          <w:noProof/>
-                        </w:rPr>
-                        <w:t>1</w:t>
-                      </w:r>
-                      <w:r>
-                        <w:rPr>
-                          <w:noProof/>
-                        </w:rPr>
-                        <w:fldChar w:fldCharType="end"/>
-                      </w:r>
+                      <w:fldSimple w:instr=" SEQ Gráfica \* ARABIC ">
+                        <w:r>
+                          <w:rPr>
+                            <w:noProof/>
+                          </w:rPr>
+                          <w:t>1</w:t>
+                        </w:r>
+                      </w:fldSimple>
                       <w:r>
                         <w:t>: Ingreso corriente vs. Edad</w:t>
                       </w:r>
@@ -4105,7 +4101,7 @@
           <w:szCs w:val="24"/>
         </w:rPr>
       </w:pPr>
-      <w:bookmarkStart w:id="6" w:name="_Toc40568142"/>
+      <w:bookmarkStart w:id="5" w:name="_Toc40568142"/>
       <w:r>
         <w:rPr>
           <w:rFonts w:ascii="Times New Roman" w:hAnsi="Times New Roman" w:cs="Times New Roman"/>
@@ -4115,7 +4111,7 @@
         </w:rPr>
         <w:t>Construcción del modelo</w:t>
       </w:r>
-      <w:bookmarkEnd w:id="6"/>
+      <w:bookmarkEnd w:id="5"/>
     </w:p>
     <w:tbl>
       <w:tblPr>
@@ -4811,27 +4807,14 @@
                             <w:r>
                               <w:t xml:space="preserve">Tabla </w:t>
                             </w:r>
-                            <w:r>
-                              <w:fldChar w:fldCharType="begin"/>
-                            </w:r>
-                            <w:r>
-                              <w:instrText xml:space="preserve"> SEQ Tabla \* ARABIC </w:instrText>
-                            </w:r>
-                            <w:r>
-                              <w:fldChar w:fldCharType="separate"/>
-                            </w:r>
-                            <w:r>
-                              <w:rPr>
-                                <w:noProof/>
-                              </w:rPr>
-                              <w:t>1</w:t>
-                            </w:r>
-                            <w:r>
-                              <w:rPr>
-                                <w:noProof/>
-                              </w:rPr>
-                              <w:fldChar w:fldCharType="end"/>
-                            </w:r>
+                            <w:fldSimple w:instr=" SEQ Tabla \* ARABIC ">
+                              <w:r>
+                                <w:rPr>
+                                  <w:noProof/>
+                                </w:rPr>
+                                <w:t>1</w:t>
+                              </w:r>
+                            </w:fldSimple>
                             <w:r>
                               <w:t>: Resultados de la prueba F con todas las variables</w:t>
                             </w:r>
@@ -4870,27 +4853,14 @@
                       <w:r>
                         <w:t xml:space="preserve">Tabla </w:t>
                       </w:r>
-                      <w:r>
-                        <w:fldChar w:fldCharType="begin"/>
-                      </w:r>
-                      <w:r>
-                        <w:instrText xml:space="preserve"> SEQ Tabla \* ARABIC </w:instrText>
-                      </w:r>
-                      <w:r>
-                        <w:fldChar w:fldCharType="separate"/>
-                      </w:r>
-                      <w:r>
-                        <w:rPr>
-                          <w:noProof/>
-                        </w:rPr>
-                        <w:t>1</w:t>
-                      </w:r>
-                      <w:r>
-                        <w:rPr>
-                          <w:noProof/>
-                        </w:rPr>
-                        <w:fldChar w:fldCharType="end"/>
-                      </w:r>
+                      <w:fldSimple w:instr=" SEQ Tabla \* ARABIC ">
+                        <w:r>
+                          <w:rPr>
+                            <w:noProof/>
+                          </w:rPr>
+                          <w:t>1</w:t>
+                        </w:r>
+                      </w:fldSimple>
                       <w:r>
                         <w:t>: Resultados de la prueba F con todas las variables</w:t>
                       </w:r>
@@ -5037,6 +5007,432 @@
           </m:e>
         </m:d>
       </m:oMath>
+      <w:r>
+        <w:rPr>
+          <w:rFonts w:eastAsiaTheme="minorEastAsia"/>
+        </w:rPr>
+        <w:t>, por lo que se obtendrá un modelo como el siguiente:</w:t>
+      </w:r>
+    </w:p>
+    <w:p>
+      <w:pPr>
+        <w:spacing w:line="360" w:lineRule="auto"/>
+        <w:jc w:val="both"/>
+        <w:rPr>
+          <w:rFonts w:eastAsiaTheme="minorEastAsia"/>
+        </w:rPr>
+      </w:pPr>
+      <m:oMathPara>
+        <m:oMath>
+          <m:r>
+            <w:rPr>
+              <w:rFonts w:ascii="Cambria Math" w:eastAsiaTheme="minorEastAsia" w:hAnsi="Cambria Math"/>
+            </w:rPr>
+            <m:t>Y</m:t>
+          </m:r>
+          <m:r>
+            <w:rPr>
+              <w:rFonts w:ascii="Cambria Math" w:eastAsiaTheme="minorEastAsia" w:hAnsi="Cambria Math"/>
+            </w:rPr>
+            <m:t>=</m:t>
+          </m:r>
+          <m:sSub>
+            <m:sSubPr>
+              <m:ctrlPr>
+                <w:rPr>
+                  <w:rFonts w:ascii="Cambria Math" w:eastAsiaTheme="minorEastAsia" w:hAnsi="Cambria Math"/>
+                  <w:i/>
+                </w:rPr>
+              </m:ctrlPr>
+            </m:sSubPr>
+            <m:e>
+              <m:r>
+                <w:rPr>
+                  <w:rFonts w:ascii="Cambria Math" w:eastAsiaTheme="minorEastAsia" w:hAnsi="Cambria Math"/>
+                </w:rPr>
+                <m:t>β</m:t>
+              </m:r>
+            </m:e>
+            <m:sub>
+              <m:r>
+                <w:rPr>
+                  <w:rFonts w:ascii="Cambria Math" w:eastAsiaTheme="minorEastAsia" w:hAnsi="Cambria Math"/>
+                </w:rPr>
+                <m:t>0</m:t>
+              </m:r>
+            </m:sub>
+          </m:sSub>
+          <m:r>
+            <w:rPr>
+              <w:rFonts w:ascii="Cambria Math" w:eastAsiaTheme="minorEastAsia" w:hAnsi="Cambria Math"/>
+            </w:rPr>
+            <m:t>+</m:t>
+          </m:r>
+          <m:sSub>
+            <m:sSubPr>
+              <m:ctrlPr>
+                <w:rPr>
+                  <w:rFonts w:ascii="Cambria Math" w:eastAsiaTheme="minorEastAsia" w:hAnsi="Cambria Math"/>
+                  <w:i/>
+                </w:rPr>
+              </m:ctrlPr>
+            </m:sSubPr>
+            <m:e>
+              <m:r>
+                <w:rPr>
+                  <w:rFonts w:ascii="Cambria Math" w:eastAsiaTheme="minorEastAsia" w:hAnsi="Cambria Math"/>
+                </w:rPr>
+                <m:t>β</m:t>
+              </m:r>
+            </m:e>
+            <m:sub>
+              <m:r>
+                <w:rPr>
+                  <w:rFonts w:ascii="Cambria Math" w:eastAsiaTheme="minorEastAsia" w:hAnsi="Cambria Math"/>
+                </w:rPr>
+                <m:t>1</m:t>
+              </m:r>
+            </m:sub>
+          </m:sSub>
+          <m:sSub>
+            <m:sSubPr>
+              <m:ctrlPr>
+                <w:rPr>
+                  <w:rFonts w:ascii="Cambria Math" w:eastAsiaTheme="minorEastAsia" w:hAnsi="Cambria Math"/>
+                  <w:i/>
+                </w:rPr>
+              </m:ctrlPr>
+            </m:sSubPr>
+            <m:e>
+              <m:r>
+                <w:rPr>
+                  <w:rFonts w:ascii="Cambria Math" w:eastAsiaTheme="minorEastAsia" w:hAnsi="Cambria Math"/>
+                </w:rPr>
+                <m:t>X</m:t>
+              </m:r>
+            </m:e>
+            <m:sub>
+              <m:r>
+                <w:rPr>
+                  <w:rFonts w:ascii="Cambria Math" w:eastAsiaTheme="minorEastAsia" w:hAnsi="Cambria Math"/>
+                </w:rPr>
+                <m:t>1</m:t>
+              </m:r>
+            </m:sub>
+          </m:sSub>
+          <m:r>
+            <w:rPr>
+              <w:rFonts w:ascii="Cambria Math" w:eastAsiaTheme="minorEastAsia" w:hAnsi="Cambria Math"/>
+            </w:rPr>
+            <m:t>+</m:t>
+          </m:r>
+          <m:sSub>
+            <m:sSubPr>
+              <m:ctrlPr>
+                <w:rPr>
+                  <w:rFonts w:ascii="Cambria Math" w:eastAsiaTheme="minorEastAsia" w:hAnsi="Cambria Math"/>
+                  <w:i/>
+                </w:rPr>
+              </m:ctrlPr>
+            </m:sSubPr>
+            <m:e>
+              <m:r>
+                <w:rPr>
+                  <w:rFonts w:ascii="Cambria Math" w:eastAsiaTheme="minorEastAsia" w:hAnsi="Cambria Math"/>
+                </w:rPr>
+                <m:t>β</m:t>
+              </m:r>
+            </m:e>
+            <m:sub>
+              <m:r>
+                <w:rPr>
+                  <w:rFonts w:ascii="Cambria Math" w:eastAsiaTheme="minorEastAsia" w:hAnsi="Cambria Math"/>
+                </w:rPr>
+                <m:t>2</m:t>
+              </m:r>
+            </m:sub>
+          </m:sSub>
+          <m:sSub>
+            <m:sSubPr>
+              <m:ctrlPr>
+                <w:rPr>
+                  <w:rFonts w:ascii="Cambria Math" w:eastAsiaTheme="minorEastAsia" w:hAnsi="Cambria Math"/>
+                  <w:i/>
+                </w:rPr>
+              </m:ctrlPr>
+            </m:sSubPr>
+            <m:e>
+              <m:r>
+                <w:rPr>
+                  <w:rFonts w:ascii="Cambria Math" w:eastAsiaTheme="minorEastAsia" w:hAnsi="Cambria Math"/>
+                </w:rPr>
+                <m:t>X</m:t>
+              </m:r>
+            </m:e>
+            <m:sub>
+              <m:r>
+                <w:rPr>
+                  <w:rFonts w:ascii="Cambria Math" w:eastAsiaTheme="minorEastAsia" w:hAnsi="Cambria Math"/>
+                </w:rPr>
+                <m:t>2</m:t>
+              </m:r>
+            </m:sub>
+          </m:sSub>
+          <m:r>
+            <w:rPr>
+              <w:rFonts w:ascii="Cambria Math" w:eastAsiaTheme="minorEastAsia" w:hAnsi="Cambria Math"/>
+            </w:rPr>
+            <m:t>+</m:t>
+          </m:r>
+          <m:sSub>
+            <m:sSubPr>
+              <m:ctrlPr>
+                <w:rPr>
+                  <w:rFonts w:ascii="Cambria Math" w:eastAsiaTheme="minorEastAsia" w:hAnsi="Cambria Math"/>
+                  <w:i/>
+                </w:rPr>
+              </m:ctrlPr>
+            </m:sSubPr>
+            <m:e>
+              <m:r>
+                <w:rPr>
+                  <w:rFonts w:ascii="Cambria Math" w:eastAsiaTheme="minorEastAsia" w:hAnsi="Cambria Math"/>
+                </w:rPr>
+                <m:t>β</m:t>
+              </m:r>
+            </m:e>
+            <m:sub>
+              <m:r>
+                <w:rPr>
+                  <w:rFonts w:ascii="Cambria Math" w:eastAsiaTheme="minorEastAsia" w:hAnsi="Cambria Math"/>
+                </w:rPr>
+                <m:t>3</m:t>
+              </m:r>
+            </m:sub>
+          </m:sSub>
+          <m:sSub>
+            <m:sSubPr>
+              <m:ctrlPr>
+                <w:rPr>
+                  <w:rFonts w:ascii="Cambria Math" w:eastAsiaTheme="minorEastAsia" w:hAnsi="Cambria Math"/>
+                  <w:i/>
+                </w:rPr>
+              </m:ctrlPr>
+            </m:sSubPr>
+            <m:e>
+              <m:r>
+                <w:rPr>
+                  <w:rFonts w:ascii="Cambria Math" w:eastAsiaTheme="minorEastAsia" w:hAnsi="Cambria Math"/>
+                </w:rPr>
+                <m:t>X</m:t>
+              </m:r>
+            </m:e>
+            <m:sub>
+              <m:r>
+                <w:rPr>
+                  <w:rFonts w:ascii="Cambria Math" w:eastAsiaTheme="minorEastAsia" w:hAnsi="Cambria Math"/>
+                </w:rPr>
+                <m:t>3</m:t>
+              </m:r>
+            </m:sub>
+          </m:sSub>
+          <m:r>
+            <w:rPr>
+              <w:rFonts w:ascii="Cambria Math" w:eastAsiaTheme="minorEastAsia" w:hAnsi="Cambria Math"/>
+            </w:rPr>
+            <m:t>+</m:t>
+          </m:r>
+          <m:sSub>
+            <m:sSubPr>
+              <m:ctrlPr>
+                <w:rPr>
+                  <w:rFonts w:ascii="Cambria Math" w:eastAsiaTheme="minorEastAsia" w:hAnsi="Cambria Math"/>
+                  <w:i/>
+                </w:rPr>
+              </m:ctrlPr>
+            </m:sSubPr>
+            <m:e>
+              <m:r>
+                <w:rPr>
+                  <w:rFonts w:ascii="Cambria Math" w:eastAsiaTheme="minorEastAsia" w:hAnsi="Cambria Math"/>
+                </w:rPr>
+                <m:t>β</m:t>
+              </m:r>
+            </m:e>
+            <m:sub>
+              <m:r>
+                <w:rPr>
+                  <w:rFonts w:ascii="Cambria Math" w:eastAsiaTheme="minorEastAsia" w:hAnsi="Cambria Math"/>
+                </w:rPr>
+                <m:t>4</m:t>
+              </m:r>
+            </m:sub>
+          </m:sSub>
+          <m:sSub>
+            <m:sSubPr>
+              <m:ctrlPr>
+                <w:rPr>
+                  <w:rFonts w:ascii="Cambria Math" w:eastAsiaTheme="minorEastAsia" w:hAnsi="Cambria Math"/>
+                  <w:i/>
+                </w:rPr>
+              </m:ctrlPr>
+            </m:sSubPr>
+            <m:e>
+              <m:r>
+                <w:rPr>
+                  <w:rFonts w:ascii="Cambria Math" w:eastAsiaTheme="minorEastAsia" w:hAnsi="Cambria Math"/>
+                </w:rPr>
+                <m:t>X</m:t>
+              </m:r>
+            </m:e>
+            <m:sub>
+              <m:r>
+                <w:rPr>
+                  <w:rFonts w:ascii="Cambria Math" w:eastAsiaTheme="minorEastAsia" w:hAnsi="Cambria Math"/>
+                </w:rPr>
+                <m:t>4</m:t>
+              </m:r>
+            </m:sub>
+          </m:sSub>
+          <m:r>
+            <w:rPr>
+              <w:rFonts w:ascii="Cambria Math" w:eastAsiaTheme="minorEastAsia" w:hAnsi="Cambria Math"/>
+            </w:rPr>
+            <m:t>+</m:t>
+          </m:r>
+          <m:sSub>
+            <m:sSubPr>
+              <m:ctrlPr>
+                <w:rPr>
+                  <w:rFonts w:ascii="Cambria Math" w:eastAsiaTheme="minorEastAsia" w:hAnsi="Cambria Math"/>
+                  <w:i/>
+                </w:rPr>
+              </m:ctrlPr>
+            </m:sSubPr>
+            <m:e>
+              <m:r>
+                <w:rPr>
+                  <w:rFonts w:ascii="Cambria Math" w:eastAsiaTheme="minorEastAsia" w:hAnsi="Cambria Math"/>
+                </w:rPr>
+                <m:t>β</m:t>
+              </m:r>
+            </m:e>
+            <m:sub>
+              <m:r>
+                <w:rPr>
+                  <w:rFonts w:ascii="Cambria Math" w:eastAsiaTheme="minorEastAsia" w:hAnsi="Cambria Math"/>
+                </w:rPr>
+                <m:t>5</m:t>
+              </m:r>
+            </m:sub>
+          </m:sSub>
+          <m:sSub>
+            <m:sSubPr>
+              <m:ctrlPr>
+                <w:rPr>
+                  <w:rFonts w:ascii="Cambria Math" w:eastAsiaTheme="minorEastAsia" w:hAnsi="Cambria Math"/>
+                  <w:i/>
+                </w:rPr>
+              </m:ctrlPr>
+            </m:sSubPr>
+            <m:e>
+              <m:r>
+                <w:rPr>
+                  <w:rFonts w:ascii="Cambria Math" w:eastAsiaTheme="minorEastAsia" w:hAnsi="Cambria Math"/>
+                </w:rPr>
+                <m:t>X</m:t>
+              </m:r>
+            </m:e>
+            <m:sub>
+              <m:r>
+                <w:rPr>
+                  <w:rFonts w:ascii="Cambria Math" w:eastAsiaTheme="minorEastAsia" w:hAnsi="Cambria Math"/>
+                </w:rPr>
+                <m:t>5</m:t>
+              </m:r>
+            </m:sub>
+          </m:sSub>
+          <m:r>
+            <w:rPr>
+              <w:rFonts w:ascii="Cambria Math" w:eastAsiaTheme="minorEastAsia" w:hAnsi="Cambria Math"/>
+            </w:rPr>
+            <m:t>+</m:t>
+          </m:r>
+          <m:sSub>
+            <m:sSubPr>
+              <m:ctrlPr>
+                <w:rPr>
+                  <w:rFonts w:ascii="Cambria Math" w:eastAsiaTheme="minorEastAsia" w:hAnsi="Cambria Math"/>
+                  <w:i/>
+                </w:rPr>
+              </m:ctrlPr>
+            </m:sSubPr>
+            <m:e>
+              <m:r>
+                <w:rPr>
+                  <w:rFonts w:ascii="Cambria Math" w:eastAsiaTheme="minorEastAsia" w:hAnsi="Cambria Math"/>
+                </w:rPr>
+                <m:t>β</m:t>
+              </m:r>
+            </m:e>
+            <m:sub>
+              <m:r>
+                <w:rPr>
+                  <w:rFonts w:ascii="Cambria Math" w:eastAsiaTheme="minorEastAsia" w:hAnsi="Cambria Math"/>
+                </w:rPr>
+                <m:t>6</m:t>
+              </m:r>
+            </m:sub>
+          </m:sSub>
+          <m:sSub>
+            <m:sSubPr>
+              <m:ctrlPr>
+                <w:rPr>
+                  <w:rFonts w:ascii="Cambria Math" w:eastAsiaTheme="minorEastAsia" w:hAnsi="Cambria Math"/>
+                  <w:i/>
+                </w:rPr>
+              </m:ctrlPr>
+            </m:sSubPr>
+            <m:e>
+              <m:r>
+                <w:rPr>
+                  <w:rFonts w:ascii="Cambria Math" w:eastAsiaTheme="minorEastAsia" w:hAnsi="Cambria Math"/>
+                </w:rPr>
+                <m:t>X</m:t>
+              </m:r>
+            </m:e>
+            <m:sub>
+              <m:r>
+                <w:rPr>
+                  <w:rFonts w:ascii="Cambria Math" w:eastAsiaTheme="minorEastAsia" w:hAnsi="Cambria Math"/>
+                </w:rPr>
+                <m:t>6</m:t>
+              </m:r>
+            </m:sub>
+          </m:sSub>
+          <m:r>
+            <w:rPr>
+              <w:rFonts w:ascii="Cambria Math" w:eastAsiaTheme="minorEastAsia" w:hAnsi="Cambria Math"/>
+            </w:rPr>
+            <m:t>+</m:t>
+          </m:r>
+          <m:r>
+            <w:rPr>
+              <w:rFonts w:ascii="Cambria Math" w:eastAsiaTheme="minorEastAsia" w:hAnsi="Cambria Math"/>
+            </w:rPr>
+            <m:t>ε</m:t>
+          </m:r>
+        </m:oMath>
+      </m:oMathPara>
+    </w:p>
+    <w:p>
+      <w:pPr>
+        <w:spacing w:line="360" w:lineRule="auto"/>
+        <w:jc w:val="both"/>
+        <w:rPr>
+          <w:rFonts w:eastAsiaTheme="minorEastAsia"/>
+        </w:rPr>
+      </w:pPr>
     </w:p>
     <w:p>
       <w:pPr>
@@ -6138,27 +6534,14 @@
                             <w:r>
                               <w:t xml:space="preserve">Tabla </w:t>
                             </w:r>
-                            <w:r>
-                              <w:fldChar w:fldCharType="begin"/>
-                            </w:r>
-                            <w:r>
-                              <w:instrText xml:space="preserve"> SEQ Tabla \* ARABIC </w:instrText>
-                            </w:r>
-                            <w:r>
-                              <w:fldChar w:fldCharType="separate"/>
-                            </w:r>
-                            <w:r>
-                              <w:rPr>
-                                <w:noProof/>
-                              </w:rPr>
-                              <w:t>2</w:t>
-                            </w:r>
-                            <w:r>
-                              <w:rPr>
-                                <w:noProof/>
-                              </w:rPr>
-                              <w:fldChar w:fldCharType="end"/>
-                            </w:r>
+                            <w:fldSimple w:instr=" SEQ Tabla \* ARABIC ">
+                              <w:r>
+                                <w:rPr>
+                                  <w:noProof/>
+                                </w:rPr>
+                                <w:t>2</w:t>
+                              </w:r>
+                            </w:fldSimple>
                             <w:r>
                               <w:t>: Resultados de la prueba t con todas las variables</w:t>
                             </w:r>
@@ -6197,27 +6580,14 @@
                       <w:r>
                         <w:t xml:space="preserve">Tabla </w:t>
                       </w:r>
-                      <w:r>
-                        <w:fldChar w:fldCharType="begin"/>
-                      </w:r>
-                      <w:r>
-                        <w:instrText xml:space="preserve"> SEQ Tabla \* ARABIC </w:instrText>
-                      </w:r>
-                      <w:r>
-                        <w:fldChar w:fldCharType="separate"/>
-                      </w:r>
-                      <w:r>
-                        <w:rPr>
-                          <w:noProof/>
-                        </w:rPr>
-                        <w:t>2</w:t>
-                      </w:r>
-                      <w:r>
-                        <w:rPr>
-                          <w:noProof/>
-                        </w:rPr>
-                        <w:fldChar w:fldCharType="end"/>
-                      </w:r>
+                      <w:fldSimple w:instr=" SEQ Tabla \* ARABIC ">
+                        <w:r>
+                          <w:rPr>
+                            <w:noProof/>
+                          </w:rPr>
+                          <w:t>2</w:t>
+                        </w:r>
+                      </w:fldSimple>
                       <w:r>
                         <w:t>: Resultados de la prueba t con todas las variables</w:t>
                       </w:r>
@@ -7568,27 +7938,14 @@
       <w:r>
         <w:t xml:space="preserve">Tabla </w:t>
       </w:r>
-      <w:r>
-        <w:fldChar w:fldCharType="begin"/>
-      </w:r>
-      <w:r>
-        <w:instrText xml:space="preserve"> SEQ Tabla \* ARABIC </w:instrText>
-      </w:r>
-      <w:r>
-        <w:fldChar w:fldCharType="separate"/>
-      </w:r>
-      <w:r>
-        <w:rPr>
-          <w:noProof/>
-        </w:rPr>
-        <w:t>3</w:t>
-      </w:r>
-      <w:r>
-        <w:rPr>
-          <w:noProof/>
-        </w:rPr>
-        <w:fldChar w:fldCharType="end"/>
-      </w:r>
+      <w:fldSimple w:instr=" SEQ Tabla \* ARABIC ">
+        <w:r>
+          <w:rPr>
+            <w:noProof/>
+          </w:rPr>
+          <w:t>3</w:t>
+        </w:r>
+      </w:fldSimple>
       <w:r>
         <w:t>: Modelo final</w:t>
       </w:r>
@@ -8216,27 +8573,14 @@
       <w:r>
         <w:t xml:space="preserve">Tabla </w:t>
       </w:r>
-      <w:r>
-        <w:fldChar w:fldCharType="begin"/>
-      </w:r>
-      <w:r>
-        <w:instrText xml:space="preserve"> SEQ Tabla \* ARABIC </w:instrText>
-      </w:r>
-      <w:r>
-        <w:fldChar w:fldCharType="separate"/>
-      </w:r>
-      <w:r>
-        <w:rPr>
-          <w:noProof/>
-        </w:rPr>
-        <w:t>4</w:t>
-      </w:r>
-      <w:r>
-        <w:rPr>
-          <w:noProof/>
-        </w:rPr>
-        <w:fldChar w:fldCharType="end"/>
-      </w:r>
+      <w:fldSimple w:instr=" SEQ Tabla \* ARABIC ">
+        <w:r>
+          <w:rPr>
+            <w:noProof/>
+          </w:rPr>
+          <w:t>4</w:t>
+        </w:r>
+      </w:fldSimple>
       <w:r>
         <w:t>: Resultados de la prueba F del modelo final</w:t>
       </w:r>
@@ -8797,7 +9141,7 @@
           <w:szCs w:val="24"/>
         </w:rPr>
       </w:pPr>
-      <w:bookmarkStart w:id="7" w:name="_Toc40568143"/>
+      <w:bookmarkStart w:id="6" w:name="_Toc40568143"/>
       <w:r>
         <w:rPr>
           <w:rFonts w:ascii="Times New Roman" w:hAnsi="Times New Roman" w:cs="Times New Roman"/>
@@ -8807,7 +9151,7 @@
         </w:rPr>
         <w:t>Validación de supuestos</w:t>
       </w:r>
-      <w:bookmarkEnd w:id="7"/>
+      <w:bookmarkEnd w:id="6"/>
     </w:p>
     <w:p>
       <w:pPr>
@@ -8822,7 +9166,7 @@
           <w:szCs w:val="24"/>
         </w:rPr>
       </w:pPr>
-      <w:bookmarkStart w:id="8" w:name="_Toc40568144"/>
+      <w:bookmarkStart w:id="7" w:name="_Toc40568144"/>
       <w:r>
         <w:rPr>
           <w:rFonts w:ascii="Times New Roman" w:hAnsi="Times New Roman" w:cs="Times New Roman"/>
@@ -8843,7 +9187,7 @@
         </w:rPr>
         <w:t>Media del error</w:t>
       </w:r>
-      <w:bookmarkEnd w:id="8"/>
+      <w:bookmarkEnd w:id="7"/>
     </w:p>
     <w:p>
       <w:pPr>
@@ -8914,7 +9258,7 @@
           <w:szCs w:val="24"/>
         </w:rPr>
       </w:pPr>
-      <w:bookmarkStart w:id="9" w:name="_Toc40568145"/>
+      <w:bookmarkStart w:id="8" w:name="_Toc40568145"/>
       <w:r>
         <w:rPr>
           <w:rFonts w:ascii="Times New Roman" w:hAnsi="Times New Roman" w:cs="Times New Roman"/>
@@ -8925,7 +9269,7 @@
         </w:rPr>
         <w:t>5.2 Autocorrelación</w:t>
       </w:r>
-      <w:bookmarkEnd w:id="9"/>
+      <w:bookmarkEnd w:id="8"/>
     </w:p>
     <w:p>
       <w:pPr>
@@ -8949,7 +9293,7 @@
           <w:szCs w:val="24"/>
         </w:rPr>
       </w:pPr>
-      <w:bookmarkStart w:id="10" w:name="_Toc40568146"/>
+      <w:bookmarkStart w:id="9" w:name="_Toc40568146"/>
       <w:r>
         <w:rPr>
           <w:rFonts w:ascii="Times New Roman" w:hAnsi="Times New Roman" w:cs="Times New Roman"/>
@@ -8960,7 +9304,7 @@
         </w:rPr>
         <w:t>5.3 Linealidad</w:t>
       </w:r>
-      <w:bookmarkEnd w:id="10"/>
+      <w:bookmarkEnd w:id="9"/>
     </w:p>
     <w:p>
       <w:pPr>
@@ -9720,7 +10064,7 @@
           <w:szCs w:val="24"/>
         </w:rPr>
       </w:pPr>
-      <w:bookmarkStart w:id="11" w:name="_Toc40568147"/>
+      <w:bookmarkStart w:id="10" w:name="_Toc40568147"/>
       <w:r>
         <w:rPr>
           <w:rFonts w:ascii="Times New Roman" w:hAnsi="Times New Roman" w:cs="Times New Roman"/>
@@ -9741,7 +10085,7 @@
         </w:rPr>
         <w:t xml:space="preserve"> Colinealidad</w:t>
       </w:r>
-      <w:bookmarkEnd w:id="11"/>
+      <w:bookmarkEnd w:id="10"/>
     </w:p>
     <w:p>
       <w:pPr>
@@ -10542,15 +10886,17 @@
             </w:rPr>
             <m:t>+</m:t>
           </m:r>
-          <m:acc>
-            <m:accPr>
+          <w:bookmarkStart w:id="11" w:name="_GoBack"/>
+          <w:bookmarkEnd w:id="11"/>
+          <m:sSub>
+            <m:sSubPr>
               <m:ctrlPr>
                 <w:rPr>
                   <w:rFonts w:ascii="Cambria Math" w:hAnsi="Cambria Math"/>
                   <w:i/>
                 </w:rPr>
               </m:ctrlPr>
-            </m:accPr>
+            </m:sSubPr>
             <m:e>
               <m:r>
                 <w:rPr>
@@ -10559,7 +10905,15 @@
                 <m:t>ε</m:t>
               </m:r>
             </m:e>
-          </m:acc>
+            <m:sub>
+              <m:r>
+                <w:rPr>
+                  <w:rFonts w:ascii="Cambria Math" w:hAnsi="Cambria Math"/>
+                </w:rPr>
+                <m:t>j</m:t>
+              </m:r>
+            </m:sub>
+          </m:sSub>
           <m:r>
             <w:rPr>
               <w:rFonts w:ascii="Cambria Math" w:hAnsi="Cambria Math"/>
@@ -11330,27 +11684,14 @@
       <w:r>
         <w:t xml:space="preserve">Tabla </w:t>
       </w:r>
-      <w:r>
-        <w:fldChar w:fldCharType="begin"/>
-      </w:r>
-      <w:r>
-        <w:instrText xml:space="preserve"> SEQ Tabla \* ARABIC </w:instrText>
-      </w:r>
-      <w:r>
-        <w:fldChar w:fldCharType="separate"/>
-      </w:r>
-      <w:r>
-        <w:rPr>
-          <w:noProof/>
-        </w:rPr>
-        <w:t>5</w:t>
-      </w:r>
-      <w:r>
-        <w:rPr>
-          <w:noProof/>
-        </w:rPr>
-        <w:fldChar w:fldCharType="end"/>
-      </w:r>
+      <w:fldSimple w:instr=" SEQ Tabla \* ARABIC ">
+        <w:r>
+          <w:rPr>
+            <w:noProof/>
+          </w:rPr>
+          <w:t>5</w:t>
+        </w:r>
+      </w:fldSimple>
       <w:r>
         <w:t>:FIV de las variables del modelo</w:t>
       </w:r>
@@ -12293,9 +12634,6 @@
         <w:instrText xml:space="preserve"> INCLUDEPICTURE "/var/folders/57/fpwp32zx1fg6f4cly4t10tmw0000gn/T/com.microsoft.Word/WebArchiveCopyPasteTempFiles/000005.png" \* MERGEFORMATINET </w:instrText>
       </w:r>
       <w:r>
-        <w:fldChar w:fldCharType="separate"/>
-      </w:r>
-      <w:r>
         <w:fldChar w:fldCharType="end"/>
       </w:r>
     </w:p>
@@ -12426,9 +12764,6 @@
         <w:instrText xml:space="preserve"> INCLUDEPICTURE "/var/folders/57/fpwp32zx1fg6f4cly4t10tmw0000gn/T/com.microsoft.Word/WebArchiveCopyPasteTempFiles/000002.png" \* MERGEFORMATINET </w:instrText>
       </w:r>
       <w:r>
-        <w:fldChar w:fldCharType="separate"/>
-      </w:r>
-      <w:r>
         <w:fldChar w:fldCharType="end"/>
       </w:r>
     </w:p>
@@ -12817,9 +13152,6 @@
       </w:r>
       <w:r>
         <w:instrText xml:space="preserve"> INCLUDEPICTURE "/var/folders/57/fpwp32zx1fg6f4cly4t10tmw0000gn/T/com.microsoft.Word/WebArchiveCopyPasteTempFiles/000003.png" \* MERGEFORMATINET </w:instrText>
-      </w:r>
-      <w:r>
-        <w:fldChar w:fldCharType="separate"/>
       </w:r>
       <w:r>
         <w:fldChar w:fldCharType="end"/>
@@ -15178,7 +15510,7 @@
             <w:noProof/>
             <w:lang w:val="es-ES"/>
           </w:rPr>
-          <w:t>2</w:t>
+          <w:t>14</w:t>
         </w:r>
         <w:r>
           <w:rPr>
@@ -16416,6 +16748,560 @@
 </w:styles>
 </file>
 
+<file path=word/glossary/document.xml><?xml version="1.0" encoding="utf-8"?>
+<w:glossaryDocument xmlns:wpc="http://schemas.microsoft.com/office/word/2010/wordprocessingCanvas" xmlns:cx="http://schemas.microsoft.com/office/drawing/2014/chartex" xmlns:mc="http://schemas.openxmlformats.org/markup-compatibility/2006" xmlns:o="urn:schemas-microsoft-com:office:office" xmlns:r="http://schemas.openxmlformats.org/officeDocument/2006/relationships" xmlns:m="http://schemas.openxmlformats.org/officeDocument/2006/math" xmlns:v="urn:schemas-microsoft-com:vml" xmlns:wp14="http://schemas.microsoft.com/office/word/2010/wordprocessingDrawing" xmlns:wp="http://schemas.openxmlformats.org/drawingml/2006/wordprocessingDrawing" xmlns:w10="urn:schemas-microsoft-com:office:word" xmlns:w="http://schemas.openxmlformats.org/wordprocessingml/2006/main" xmlns:w14="http://schemas.microsoft.com/office/word/2010/wordml" xmlns:w15="http://schemas.microsoft.com/office/word/2012/wordml" xmlns:w16se="http://schemas.microsoft.com/office/word/2015/wordml/symex" xmlns:wpg="http://schemas.microsoft.com/office/word/2010/wordprocessingGroup" xmlns:wpi="http://schemas.microsoft.com/office/word/2010/wordprocessingInk" xmlns:wne="http://schemas.microsoft.com/office/word/2006/wordml" xmlns:wps="http://schemas.microsoft.com/office/word/2010/wordprocessingShape" mc:Ignorable="w14 w15 w16se wp14"/>
+</file>
+
+<file path=word/glossary/fontTable.xml><?xml version="1.0" encoding="utf-8"?>
+<w:fonts xmlns:mc="http://schemas.openxmlformats.org/markup-compatibility/2006" xmlns:r="http://schemas.openxmlformats.org/officeDocument/2006/relationships" xmlns:w="http://schemas.openxmlformats.org/wordprocessingml/2006/main" xmlns:w14="http://schemas.microsoft.com/office/word/2010/wordml" xmlns:w15="http://schemas.microsoft.com/office/word/2012/wordml" xmlns:w16se="http://schemas.microsoft.com/office/word/2015/wordml/symex" mc:Ignorable="w14 w15 w16se">
+  <w:font w:name="Times New Roman">
+    <w:panose1 w:val="02020603050405020304"/>
+    <w:charset w:val="00"/>
+    <w:family w:val="roman"/>
+    <w:pitch w:val="variable"/>
+    <w:sig w:usb0="E0002EFF" w:usb1="C000785B" w:usb2="00000009" w:usb3="00000000" w:csb0="000001FF" w:csb1="00000000"/>
+  </w:font>
+  <w:font w:name="Symbol">
+    <w:panose1 w:val="05050102010706020507"/>
+    <w:charset w:val="02"/>
+    <w:family w:val="roman"/>
+    <w:pitch w:val="variable"/>
+    <w:sig w:usb0="00000000" w:usb1="10000000" w:usb2="00000000" w:usb3="00000000" w:csb0="80000000" w:csb1="00000000"/>
+  </w:font>
+  <w:font w:name="Courier New">
+    <w:panose1 w:val="02070309020205020404"/>
+    <w:charset w:val="00"/>
+    <w:family w:val="modern"/>
+    <w:pitch w:val="fixed"/>
+    <w:sig w:usb0="E0002EFF" w:usb1="C0007843" w:usb2="00000009" w:usb3="00000000" w:csb0="000001FF" w:csb1="00000000"/>
+  </w:font>
+  <w:font w:name="Wingdings">
+    <w:panose1 w:val="05000000000000000000"/>
+    <w:charset w:val="02"/>
+    <w:family w:val="auto"/>
+    <w:pitch w:val="variable"/>
+    <w:sig w:usb0="00000000" w:usb1="10000000" w:usb2="00000000" w:usb3="00000000" w:csb0="80000000" w:csb1="00000000"/>
+  </w:font>
+  <w:font w:name="Calibri">
+    <w:panose1 w:val="020F0502020204030204"/>
+    <w:charset w:val="00"/>
+    <w:family w:val="swiss"/>
+    <w:pitch w:val="variable"/>
+    <w:sig w:usb0="E0002AFF" w:usb1="C000247B" w:usb2="00000009" w:usb3="00000000" w:csb0="000001FF" w:csb1="00000000"/>
+  </w:font>
+  <w:font w:name="Calibri Light">
+    <w:panose1 w:val="020F0302020204030204"/>
+    <w:charset w:val="00"/>
+    <w:family w:val="swiss"/>
+    <w:pitch w:val="variable"/>
+    <w:sig w:usb0="E0002AFF" w:usb1="C000247B" w:usb2="00000009" w:usb3="00000000" w:csb0="000001FF" w:csb1="00000000"/>
+  </w:font>
+  <w:font w:name="Segoe UI">
+    <w:altName w:val="Sylfaen"/>
+    <w:panose1 w:val="020B0502040204020203"/>
+    <w:charset w:val="00"/>
+    <w:family w:val="swiss"/>
+    <w:pitch w:val="variable"/>
+    <w:sig w:usb0="E4002EFF" w:usb1="C000E47F" w:usb2="00000009" w:usb3="00000000" w:csb0="000001FF" w:csb1="00000000"/>
+  </w:font>
+  <w:font w:name="Arial">
+    <w:panose1 w:val="020B0604020202020204"/>
+    <w:charset w:val="00"/>
+    <w:family w:val="swiss"/>
+    <w:pitch w:val="variable"/>
+    <w:sig w:usb0="E0002EFF" w:usb1="C000785B" w:usb2="00000009" w:usb3="00000000" w:csb0="000001FF" w:csb1="00000000"/>
+  </w:font>
+  <w:font w:name="Cambria Math">
+    <w:panose1 w:val="02040503050406030204"/>
+    <w:charset w:val="00"/>
+    <w:family w:val="roman"/>
+    <w:pitch w:val="variable"/>
+    <w:sig w:usb0="E00006FF" w:usb1="420024FF" w:usb2="02000000" w:usb3="00000000" w:csb0="0000019F" w:csb1="00000000"/>
+  </w:font>
+</w:fonts>
+</file>
+
+<file path=word/glossary/settings.xml><?xml version="1.0" encoding="utf-8"?>
+<w:settings xmlns:mc="http://schemas.openxmlformats.org/markup-compatibility/2006" xmlns:o="urn:schemas-microsoft-com:office:office" xmlns:r="http://schemas.openxmlformats.org/officeDocument/2006/relationships" xmlns:m="http://schemas.openxmlformats.org/officeDocument/2006/math" xmlns:v="urn:schemas-microsoft-com:vml" xmlns:w10="urn:schemas-microsoft-com:office:word" xmlns:w="http://schemas.openxmlformats.org/wordprocessingml/2006/main" xmlns:w14="http://schemas.microsoft.com/office/word/2010/wordml" xmlns:w15="http://schemas.microsoft.com/office/word/2012/wordml" xmlns:w16se="http://schemas.microsoft.com/office/word/2015/wordml/symex" xmlns:sl="http://schemas.openxmlformats.org/schemaLibrary/2006/main" mc:Ignorable="w14 w15 w16se">
+  <w:view w:val="normal"/>
+  <w:defaultTabStop w:val="708"/>
+  <w:hyphenationZone w:val="425"/>
+  <w:characterSpacingControl w:val="doNotCompress"/>
+  <w:compat>
+    <w:useFELayout/>
+    <w:compatSetting w:name="compatibilityMode" w:uri="http://schemas.microsoft.com/office/word" w:val="15"/>
+    <w:compatSetting w:name="overrideTableStyleFontSizeAndJustification" w:uri="http://schemas.microsoft.com/office/word" w:val="1"/>
+    <w:compatSetting w:name="enableOpenTypeFeatures" w:uri="http://schemas.microsoft.com/office/word" w:val="1"/>
+    <w:compatSetting w:name="doNotFlipMirrorIndents" w:uri="http://schemas.microsoft.com/office/word" w:val="1"/>
+    <w:compatSetting w:name="differentiateMultirowTableHeaders" w:uri="http://schemas.microsoft.com/office/word" w:val="1"/>
+  </w:compat>
+  <w:rsids>
+    <w:rsidRoot w:val="001D118B"/>
+    <w:rsid w:val="001D118B"/>
+    <w:rsid w:val="004F26F6"/>
+  </w:rsids>
+  <m:mathPr>
+    <m:mathFont m:val="Cambria Math"/>
+    <m:brkBin m:val="before"/>
+    <m:brkBinSub m:val="--"/>
+    <m:smallFrac m:val="0"/>
+    <m:dispDef/>
+    <m:lMargin m:val="0"/>
+    <m:rMargin m:val="0"/>
+    <m:defJc m:val="centerGroup"/>
+    <m:wrapIndent m:val="1440"/>
+    <m:intLim m:val="subSup"/>
+    <m:naryLim m:val="undOvr"/>
+  </m:mathPr>
+  <w:themeFontLang w:val="es-MX"/>
+  <w:clrSchemeMapping w:bg1="light1" w:t1="dark1" w:bg2="light2" w:t2="dark2" w:accent1="accent1" w:accent2="accent2" w:accent3="accent3" w:accent4="accent4" w:accent5="accent5" w:accent6="accent6" w:hyperlink="hyperlink" w:followedHyperlink="followedHyperlink"/>
+  <w:decimalSymbol w:val="."/>
+  <w:listSeparator w:val=","/>
+  <w15:chartTrackingRefBased/>
+</w:settings>
+</file>
+
+<file path=word/glossary/styles.xml><?xml version="1.0" encoding="utf-8"?>
+<w:styles xmlns:mc="http://schemas.openxmlformats.org/markup-compatibility/2006" xmlns:r="http://schemas.openxmlformats.org/officeDocument/2006/relationships" xmlns:w="http://schemas.openxmlformats.org/wordprocessingml/2006/main" xmlns:w14="http://schemas.microsoft.com/office/word/2010/wordml" xmlns:w15="http://schemas.microsoft.com/office/word/2012/wordml" xmlns:w16se="http://schemas.microsoft.com/office/word/2015/wordml/symex" mc:Ignorable="w14 w15 w16se">
+  <w:docDefaults>
+    <w:rPrDefault>
+      <w:rPr>
+        <w:rFonts w:asciiTheme="minorHAnsi" w:eastAsiaTheme="minorEastAsia" w:hAnsiTheme="minorHAnsi" w:cstheme="minorBidi"/>
+        <w:sz w:val="22"/>
+        <w:szCs w:val="22"/>
+        <w:lang w:val="es-MX" w:eastAsia="es-MX" w:bidi="ar-SA"/>
+      </w:rPr>
+    </w:rPrDefault>
+    <w:pPrDefault>
+      <w:pPr>
+        <w:spacing w:after="160" w:line="259" w:lineRule="auto"/>
+      </w:pPr>
+    </w:pPrDefault>
+  </w:docDefaults>
+  <w:latentStyles w:defLockedState="0" w:defUIPriority="99" w:defSemiHidden="0" w:defUnhideWhenUsed="0" w:defQFormat="0" w:count="371">
+    <w:lsdException w:name="Normal" w:uiPriority="0" w:qFormat="1"/>
+    <w:lsdException w:name="heading 1" w:uiPriority="9" w:qFormat="1"/>
+    <w:lsdException w:name="heading 2" w:semiHidden="1" w:uiPriority="9" w:unhideWhenUsed="1" w:qFormat="1"/>
+    <w:lsdException w:name="heading 3" w:semiHidden="1" w:uiPriority="9" w:unhideWhenUsed="1" w:qFormat="1"/>
+    <w:lsdException w:name="heading 4" w:semiHidden="1" w:uiPriority="9" w:unhideWhenUsed="1" w:qFormat="1"/>
+    <w:lsdException w:name="heading 5" w:semiHidden="1" w:uiPriority="9" w:unhideWhenUsed="1" w:qFormat="1"/>
+    <w:lsdException w:name="heading 6" w:semiHidden="1" w:uiPriority="9" w:unhideWhenUsed="1" w:qFormat="1"/>
+    <w:lsdException w:name="heading 7" w:semiHidden="1" w:uiPriority="9" w:unhideWhenUsed="1" w:qFormat="1"/>
+    <w:lsdException w:name="heading 8" w:semiHidden="1" w:uiPriority="9" w:unhideWhenUsed="1" w:qFormat="1"/>
+    <w:lsdException w:name="heading 9" w:semiHidden="1" w:uiPriority="9" w:unhideWhenUsed="1" w:qFormat="1"/>
+    <w:lsdException w:name="index 1" w:semiHidden="1" w:unhideWhenUsed="1"/>
+    <w:lsdException w:name="index 2" w:semiHidden="1" w:unhideWhenUsed="1"/>
+    <w:lsdException w:name="index 3" w:semiHidden="1" w:unhideWhenUsed="1"/>
+    <w:lsdException w:name="index 4" w:semiHidden="1" w:unhideWhenUsed="1"/>
+    <w:lsdException w:name="index 5" w:semiHidden="1" w:unhideWhenUsed="1"/>
+    <w:lsdException w:name="index 6" w:semiHidden="1" w:unhideWhenUsed="1"/>
+    <w:lsdException w:name="index 7" w:semiHidden="1" w:unhideWhenUsed="1"/>
+    <w:lsdException w:name="index 8" w:semiHidden="1" w:unhideWhenUsed="1"/>
+    <w:lsdException w:name="index 9" w:semiHidden="1" w:unhideWhenUsed="1"/>
+    <w:lsdException w:name="toc 1" w:semiHidden="1" w:uiPriority="39" w:unhideWhenUsed="1"/>
+    <w:lsdException w:name="toc 2" w:semiHidden="1" w:uiPriority="39" w:unhideWhenUsed="1"/>
+    <w:lsdException w:name="toc 3" w:semiHidden="1" w:uiPriority="39" w:unhideWhenUsed="1"/>
+    <w:lsdException w:name="toc 4" w:semiHidden="1" w:uiPriority="39" w:unhideWhenUsed="1"/>
+    <w:lsdException w:name="toc 5" w:semiHidden="1" w:uiPriority="39" w:unhideWhenUsed="1"/>
+    <w:lsdException w:name="toc 6" w:semiHidden="1" w:uiPriority="39" w:unhideWhenUsed="1"/>
+    <w:lsdException w:name="toc 7" w:semiHidden="1" w:uiPriority="39" w:unhideWhenUsed="1"/>
+    <w:lsdException w:name="toc 8" w:semiHidden="1" w:uiPriority="39" w:unhideWhenUsed="1"/>
+    <w:lsdException w:name="toc 9" w:semiHidden="1" w:uiPriority="39" w:unhideWhenUsed="1"/>
+    <w:lsdException w:name="Normal Indent" w:semiHidden="1" w:unhideWhenUsed="1"/>
+    <w:lsdException w:name="footnote text" w:semiHidden="1" w:unhideWhenUsed="1"/>
+    <w:lsdException w:name="annotation text" w:semiHidden="1" w:unhideWhenUsed="1"/>
+    <w:lsdException w:name="header" w:semiHidden="1" w:unhideWhenUsed="1"/>
+    <w:lsdException w:name="footer" w:semiHidden="1" w:unhideWhenUsed="1"/>
+    <w:lsdException w:name="index heading" w:semiHidden="1" w:unhideWhenUsed="1"/>
+    <w:lsdException w:name="caption" w:semiHidden="1" w:uiPriority="35" w:unhideWhenUsed="1" w:qFormat="1"/>
+    <w:lsdException w:name="table of figures" w:semiHidden="1" w:unhideWhenUsed="1"/>
+    <w:lsdException w:name="envelope address" w:semiHidden="1" w:unhideWhenUsed="1"/>
+    <w:lsdException w:name="envelope return" w:semiHidden="1" w:unhideWhenUsed="1"/>
+    <w:lsdException w:name="footnote reference" w:semiHidden="1" w:unhideWhenUsed="1"/>
+    <w:lsdException w:name="annotation reference" w:semiHidden="1" w:unhideWhenUsed="1"/>
+    <w:lsdException w:name="line number" w:semiHidden="1" w:unhideWhenUsed="1"/>
+    <w:lsdException w:name="page number" w:semiHidden="1" w:unhideWhenUsed="1"/>
+    <w:lsdException w:name="endnote reference" w:semiHidden="1" w:unhideWhenUsed="1"/>
+    <w:lsdException w:name="endnote text" w:semiHidden="1" w:unhideWhenUsed="1"/>
+    <w:lsdException w:name="table of authorities" w:semiHidden="1" w:unhideWhenUsed="1"/>
+    <w:lsdException w:name="macro" w:semiHidden="1" w:unhideWhenUsed="1"/>
+    <w:lsdException w:name="toa heading" w:semiHidden="1" w:unhideWhenUsed="1"/>
+    <w:lsdException w:name="List" w:semiHidden="1" w:unhideWhenUsed="1"/>
+    <w:lsdException w:name="List Bullet" w:semiHidden="1" w:unhideWhenUsed="1"/>
+    <w:lsdException w:name="List Number" w:semiHidden="1" w:unhideWhenUsed="1"/>
+    <w:lsdException w:name="List 2" w:semiHidden="1" w:unhideWhenUsed="1"/>
+    <w:lsdException w:name="List 3" w:semiHidden="1" w:unhideWhenUsed="1"/>
+    <w:lsdException w:name="List 4" w:semiHidden="1" w:unhideWhenUsed="1"/>
+    <w:lsdException w:name="List 5" w:semiHidden="1" w:unhideWhenUsed="1"/>
+    <w:lsdException w:name="List Bullet 2" w:semiHidden="1" w:unhideWhenUsed="1"/>
+    <w:lsdException w:name="List Bullet 3" w:semiHidden="1" w:unhideWhenUsed="1"/>
+    <w:lsdException w:name="List Bullet 4" w:semiHidden="1" w:unhideWhenUsed="1"/>
+    <w:lsdException w:name="List Bullet 5" w:semiHidden="1" w:unhideWhenUsed="1"/>
+    <w:lsdException w:name="List Number 2" w:semiHidden="1" w:unhideWhenUsed="1"/>
+    <w:lsdException w:name="List Number 3" w:semiHidden="1" w:unhideWhenUsed="1"/>
+    <w:lsdException w:name="List Number 4" w:semiHidden="1" w:unhideWhenUsed="1"/>
+    <w:lsdException w:name="List Number 5" w:semiHidden="1" w:unhideWhenUsed="1"/>
+    <w:lsdException w:name="Title" w:uiPriority="10" w:qFormat="1"/>
+    <w:lsdException w:name="Closing" w:semiHidden="1" w:unhideWhenUsed="1"/>
+    <w:lsdException w:name="Signature" w:semiHidden="1" w:unhideWhenUsed="1"/>
+    <w:lsdException w:name="Default Paragraph Font" w:semiHidden="1" w:uiPriority="1" w:unhideWhenUsed="1"/>
+    <w:lsdException w:name="Body Text" w:semiHidden="1" w:unhideWhenUsed="1"/>
+    <w:lsdException w:name="Body Text Indent" w:semiHidden="1" w:unhideWhenUsed="1"/>
+    <w:lsdException w:name="List Continue" w:semiHidden="1" w:unhideWhenUsed="1"/>
+    <w:lsdException w:name="List Continue 2" w:semiHidden="1" w:unhideWhenUsed="1"/>
+    <w:lsdException w:name="List Continue 3" w:semiHidden="1" w:unhideWhenUsed="1"/>
+    <w:lsdException w:name="List Continue 4" w:semiHidden="1" w:unhideWhenUsed="1"/>
+    <w:lsdException w:name="List Continue 5" w:semiHidden="1" w:unhideWhenUsed="1"/>
+    <w:lsdException w:name="Message Header" w:semiHidden="1" w:unhideWhenUsed="1"/>
+    <w:lsdException w:name="Subtitle" w:uiPriority="11" w:qFormat="1"/>
+    <w:lsdException w:name="Salutation" w:semiHidden="1" w:unhideWhenUsed="1"/>
+    <w:lsdException w:name="Date" w:semiHidden="1" w:unhideWhenUsed="1"/>
+    <w:lsdException w:name="Body Text First Indent" w:semiHidden="1" w:unhideWhenUsed="1"/>
+    <w:lsdException w:name="Body Text First Indent 2" w:semiHidden="1" w:unhideWhenUsed="1"/>
+    <w:lsdException w:name="Note Heading" w:semiHidden="1" w:unhideWhenUsed="1"/>
+    <w:lsdException w:name="Body Text 2" w:semiHidden="1" w:unhideWhenUsed="1"/>
+    <w:lsdException w:name="Body Text 3" w:semiHidden="1" w:unhideWhenUsed="1"/>
+    <w:lsdException w:name="Body Text Indent 2" w:semiHidden="1" w:unhideWhenUsed="1"/>
+    <w:lsdException w:name="Body Text Indent 3" w:semiHidden="1" w:unhideWhenUsed="1"/>
+    <w:lsdException w:name="Block Text" w:semiHidden="1" w:unhideWhenUsed="1"/>
+    <w:lsdException w:name="Hyperlink" w:semiHidden="1" w:unhideWhenUsed="1"/>
+    <w:lsdException w:name="FollowedHyperlink" w:semiHidden="1" w:unhideWhenUsed="1"/>
+    <w:lsdException w:name="Strong" w:uiPriority="22" w:qFormat="1"/>
+    <w:lsdException w:name="Emphasis" w:uiPriority="20" w:qFormat="1"/>
+    <w:lsdException w:name="Document Map" w:semiHidden="1" w:unhideWhenUsed="1"/>
+    <w:lsdException w:name="Plain Text" w:semiHidden="1" w:unhideWhenUsed="1"/>
+    <w:lsdException w:name="E-mail Signature" w:semiHidden="1" w:unhideWhenUsed="1"/>
+    <w:lsdException w:name="HTML Top of Form" w:semiHidden="1" w:unhideWhenUsed="1"/>
+    <w:lsdException w:name="HTML Bottom of Form" w:semiHidden="1" w:unhideWhenUsed="1"/>
+    <w:lsdException w:name="Normal (Web)" w:semiHidden="1" w:unhideWhenUsed="1"/>
+    <w:lsdException w:name="HTML Acronym" w:semiHidden="1" w:unhideWhenUsed="1"/>
+    <w:lsdException w:name="HTML Address" w:semiHidden="1" w:unhideWhenUsed="1"/>
+    <w:lsdException w:name="HTML Cite" w:semiHidden="1" w:unhideWhenUsed="1"/>
+    <w:lsdException w:name="HTML Code" w:semiHidden="1" w:unhideWhenUsed="1"/>
+    <w:lsdException w:name="HTML Definition" w:semiHidden="1" w:unhideWhenUsed="1"/>
+    <w:lsdException w:name="HTML Keyboard" w:semiHidden="1" w:unhideWhenUsed="1"/>
+    <w:lsdException w:name="HTML Preformatted" w:semiHidden="1" w:unhideWhenUsed="1"/>
+    <w:lsdException w:name="HTML Sample" w:semiHidden="1" w:unhideWhenUsed="1"/>
+    <w:lsdException w:name="HTML Typewriter" w:semiHidden="1" w:unhideWhenUsed="1"/>
+    <w:lsdException w:name="HTML Variable" w:semiHidden="1" w:unhideWhenUsed="1"/>
+    <w:lsdException w:name="Normal Table" w:semiHidden="1" w:unhideWhenUsed="1"/>
+    <w:lsdException w:name="annotation subject" w:semiHidden="1" w:unhideWhenUsed="1"/>
+    <w:lsdException w:name="No List" w:semiHidden="1" w:unhideWhenUsed="1"/>
+    <w:lsdException w:name="Outline List 1" w:semiHidden="1" w:unhideWhenUsed="1"/>
+    <w:lsdException w:name="Outline List 2" w:semiHidden="1" w:unhideWhenUsed="1"/>
+    <w:lsdException w:name="Outline List 3" w:semiHidden="1" w:unhideWhenUsed="1"/>
+    <w:lsdException w:name="Table Simple 1" w:semiHidden="1" w:unhideWhenUsed="1"/>
+    <w:lsdException w:name="Table Simple 2" w:semiHidden="1" w:unhideWhenUsed="1"/>
+    <w:lsdException w:name="Table Simple 3" w:semiHidden="1" w:unhideWhenUsed="1"/>
+    <w:lsdException w:name="Table Classic 1" w:semiHidden="1" w:unhideWhenUsed="1"/>
+    <w:lsdException w:name="Table Classic 2" w:semiHidden="1" w:unhideWhenUsed="1"/>
+    <w:lsdException w:name="Table Classic 3" w:semiHidden="1" w:unhideWhenUsed="1"/>
+    <w:lsdException w:name="Table Classic 4" w:semiHidden="1" w:unhideWhenUsed="1"/>
+    <w:lsdException w:name="Table Colorful 1" w:semiHidden="1" w:unhideWhenUsed="1"/>
+    <w:lsdException w:name="Table Colorful 2" w:semiHidden="1" w:unhideWhenUsed="1"/>
+    <w:lsdException w:name="Table Colorful 3" w:semiHidden="1" w:unhideWhenUsed="1"/>
+    <w:lsdException w:name="Table Columns 1" w:semiHidden="1" w:unhideWhenUsed="1"/>
+    <w:lsdException w:name="Table Columns 2" w:semiHidden="1" w:unhideWhenUsed="1"/>
+    <w:lsdException w:name="Table Columns 3" w:semiHidden="1" w:unhideWhenUsed="1"/>
+    <w:lsdException w:name="Table Columns 4" w:semiHidden="1" w:unhideWhenUsed="1"/>
+    <w:lsdException w:name="Table Columns 5" w:semiHidden="1" w:unhideWhenUsed="1"/>
+    <w:lsdException w:name="Table Grid 1" w:semiHidden="1" w:unhideWhenUsed="1"/>
+    <w:lsdException w:name="Table Grid 2" w:semiHidden="1" w:unhideWhenUsed="1"/>
+    <w:lsdException w:name="Table Grid 3" w:semiHidden="1" w:unhideWhenUsed="1"/>
+    <w:lsdException w:name="Table Grid 4" w:semiHidden="1" w:unhideWhenUsed="1"/>
+    <w:lsdException w:name="Table Grid 5" w:semiHidden="1" w:unhideWhenUsed="1"/>
+    <w:lsdException w:name="Table Grid 6" w:semiHidden="1" w:unhideWhenUsed="1"/>
+    <w:lsdException w:name="Table Grid 7" w:semiHidden="1" w:unhideWhenUsed="1"/>
+    <w:lsdException w:name="Table Grid 8" w:semiHidden="1" w:unhideWhenUsed="1"/>
+    <w:lsdException w:name="Table List 1" w:semiHidden="1" w:unhideWhenUsed="1"/>
+    <w:lsdException w:name="Table List 2" w:semiHidden="1" w:unhideWhenUsed="1"/>
+    <w:lsdException w:name="Table List 3" w:semiHidden="1" w:unhideWhenUsed="1"/>
+    <w:lsdException w:name="Table List 4" w:semiHidden="1" w:unhideWhenUsed="1"/>
+    <w:lsdException w:name="Table List 5" w:semiHidden="1" w:unhideWhenUsed="1"/>
+    <w:lsdException w:name="Table List 6" w:semiHidden="1" w:unhideWhenUsed="1"/>
+    <w:lsdException w:name="Table List 7" w:semiHidden="1" w:unhideWhenUsed="1"/>
+    <w:lsdException w:name="Table List 8" w:semiHidden="1" w:unhideWhenUsed="1"/>
+    <w:lsdException w:name="Table 3D effects 1" w:semiHidden="1" w:unhideWhenUsed="1"/>
+    <w:lsdException w:name="Table 3D effects 2" w:semiHidden="1" w:unhideWhenUsed="1"/>
+    <w:lsdException w:name="Table 3D effects 3" w:semiHidden="1" w:unhideWhenUsed="1"/>
+    <w:lsdException w:name="Table Contemporary" w:semiHidden="1" w:unhideWhenUsed="1"/>
+    <w:lsdException w:name="Table Elegant" w:semiHidden="1" w:unhideWhenUsed="1"/>
+    <w:lsdException w:name="Table Professional" w:semiHidden="1" w:unhideWhenUsed="1"/>
+    <w:lsdException w:name="Table Subtle 1" w:semiHidden="1" w:unhideWhenUsed="1"/>
+    <w:lsdException w:name="Table Subtle 2" w:semiHidden="1" w:unhideWhenUsed="1"/>
+    <w:lsdException w:name="Table Web 1" w:semiHidden="1" w:unhideWhenUsed="1"/>
+    <w:lsdException w:name="Table Web 2" w:semiHidden="1" w:unhideWhenUsed="1"/>
+    <w:lsdException w:name="Table Web 3" w:semiHidden="1" w:unhideWhenUsed="1"/>
+    <w:lsdException w:name="Balloon Text" w:semiHidden="1" w:unhideWhenUsed="1"/>
+    <w:lsdException w:name="Table Grid" w:uiPriority="39"/>
+    <w:lsdException w:name="Table Theme" w:semiHidden="1" w:unhideWhenUsed="1"/>
+    <w:lsdException w:name="Placeholder Text" w:semiHidden="1"/>
+    <w:lsdException w:name="No Spacing" w:uiPriority="1" w:qFormat="1"/>
+    <w:lsdException w:name="Light Shading" w:uiPriority="60"/>
+    <w:lsdException w:name="Light List" w:uiPriority="61"/>
+    <w:lsdException w:name="Light Grid" w:uiPriority="62"/>
+    <w:lsdException w:name="Medium Shading 1" w:uiPriority="63"/>
+    <w:lsdException w:name="Medium Shading 2" w:uiPriority="64"/>
+    <w:lsdException w:name="Medium List 1" w:uiPriority="65"/>
+    <w:lsdException w:name="Medium List 2" w:uiPriority="66"/>
+    <w:lsdException w:name="Medium Grid 1" w:uiPriority="67"/>
+    <w:lsdException w:name="Medium Grid 2" w:uiPriority="68"/>
+    <w:lsdException w:name="Medium Grid 3" w:uiPriority="69"/>
+    <w:lsdException w:name="Dark List" w:uiPriority="70"/>
+    <w:lsdException w:name="Colorful Shading" w:uiPriority="71"/>
+    <w:lsdException w:name="Colorful List" w:uiPriority="72"/>
+    <w:lsdException w:name="Colorful Grid" w:uiPriority="73"/>
+    <w:lsdException w:name="Light Shading Accent 1" w:uiPriority="60"/>
+    <w:lsdException w:name="Light List Accent 1" w:uiPriority="61"/>
+    <w:lsdException w:name="Light Grid Accent 1" w:uiPriority="62"/>
+    <w:lsdException w:name="Medium Shading 1 Accent 1" w:uiPriority="63"/>
+    <w:lsdException w:name="Medium Shading 2 Accent 1" w:uiPriority="64"/>
+    <w:lsdException w:name="Medium List 1 Accent 1" w:uiPriority="65"/>
+    <w:lsdException w:name="Revision" w:semiHidden="1"/>
+    <w:lsdException w:name="List Paragraph" w:uiPriority="34" w:qFormat="1"/>
+    <w:lsdException w:name="Quote" w:uiPriority="29" w:qFormat="1"/>
+    <w:lsdException w:name="Intense Quote" w:uiPriority="30" w:qFormat="1"/>
+    <w:lsdException w:name="Medium List 2 Accent 1" w:uiPriority="66"/>
+    <w:lsdException w:name="Medium Grid 1 Accent 1" w:uiPriority="67"/>
+    <w:lsdException w:name="Medium Grid 2 Accent 1" w:uiPriority="68"/>
+    <w:lsdException w:name="Medium Grid 3 Accent 1" w:uiPriority="69"/>
+    <w:lsdException w:name="Dark List Accent 1" w:uiPriority="70"/>
+    <w:lsdException w:name="Colorful Shading Accent 1" w:uiPriority="71"/>
+    <w:lsdException w:name="Colorful List Accent 1" w:uiPriority="72"/>
+    <w:lsdException w:name="Colorful Grid Accent 1" w:uiPriority="73"/>
+    <w:lsdException w:name="Light Shading Accent 2" w:uiPriority="60"/>
+    <w:lsdException w:name="Light List Accent 2" w:uiPriority="61"/>
+    <w:lsdException w:name="Light Grid Accent 2" w:uiPriority="62"/>
+    <w:lsdException w:name="Medium Shading 1 Accent 2" w:uiPriority="63"/>
+    <w:lsdException w:name="Medium Shading 2 Accent 2" w:uiPriority="64"/>
+    <w:lsdException w:name="Medium List 1 Accent 2" w:uiPriority="65"/>
+    <w:lsdException w:name="Medium List 2 Accent 2" w:uiPriority="66"/>
+    <w:lsdException w:name="Medium Grid 1 Accent 2" w:uiPriority="67"/>
+    <w:lsdException w:name="Medium Grid 2 Accent 2" w:uiPriority="68"/>
+    <w:lsdException w:name="Medium Grid 3 Accent 2" w:uiPriority="69"/>
+    <w:lsdException w:name="Dark List Accent 2" w:uiPriority="70"/>
+    <w:lsdException w:name="Colorful Shading Accent 2" w:uiPriority="71"/>
+    <w:lsdException w:name="Colorful List Accent 2" w:uiPriority="72"/>
+    <w:lsdException w:name="Colorful Grid Accent 2" w:uiPriority="73"/>
+    <w:lsdException w:name="Light Shading Accent 3" w:uiPriority="60"/>
+    <w:lsdException w:name="Light List Accent 3" w:uiPriority="61"/>
+    <w:lsdException w:name="Light Grid Accent 3" w:uiPriority="62"/>
+    <w:lsdException w:name="Medium Shading 1 Accent 3" w:uiPriority="63"/>
+    <w:lsdException w:name="Medium Shading 2 Accent 3" w:uiPriority="64"/>
+    <w:lsdException w:name="Medium List 1 Accent 3" w:uiPriority="65"/>
+    <w:lsdException w:name="Medium List 2 Accent 3" w:uiPriority="66"/>
+    <w:lsdException w:name="Medium Grid 1 Accent 3" w:uiPriority="67"/>
+    <w:lsdException w:name="Medium Grid 2 Accent 3" w:uiPriority="68"/>
+    <w:lsdException w:name="Medium Grid 3 Accent 3" w:uiPriority="69"/>
+    <w:lsdException w:name="Dark List Accent 3" w:uiPriority="70"/>
+    <w:lsdException w:name="Colorful Shading Accent 3" w:uiPriority="71"/>
+    <w:lsdException w:name="Colorful List Accent 3" w:uiPriority="72"/>
+    <w:lsdException w:name="Colorful Grid Accent 3" w:uiPriority="73"/>
+    <w:lsdException w:name="Light Shading Accent 4" w:uiPriority="60"/>
+    <w:lsdException w:name="Light List Accent 4" w:uiPriority="61"/>
+    <w:lsdException w:name="Light Grid Accent 4" w:uiPriority="62"/>
+    <w:lsdException w:name="Medium Shading 1 Accent 4" w:uiPriority="63"/>
+    <w:lsdException w:name="Medium Shading 2 Accent 4" w:uiPriority="64"/>
+    <w:lsdException w:name="Medium List 1 Accent 4" w:uiPriority="65"/>
+    <w:lsdException w:name="Medium List 2 Accent 4" w:uiPriority="66"/>
+    <w:lsdException w:name="Medium Grid 1 Accent 4" w:uiPriority="67"/>
+    <w:lsdException w:name="Medium Grid 2 Accent 4" w:uiPriority="68"/>
+    <w:lsdException w:name="Medium Grid 3 Accent 4" w:uiPriority="69"/>
+    <w:lsdException w:name="Dark List Accent 4" w:uiPriority="70"/>
+    <w:lsdException w:name="Colorful Shading Accent 4" w:uiPriority="71"/>
+    <w:lsdException w:name="Colorful List Accent 4" w:uiPriority="72"/>
+    <w:lsdException w:name="Colorful Grid Accent 4" w:uiPriority="73"/>
+    <w:lsdException w:name="Light Shading Accent 5" w:uiPriority="60"/>
+    <w:lsdException w:name="Light List Accent 5" w:uiPriority="61"/>
+    <w:lsdException w:name="Light Grid Accent 5" w:uiPriority="62"/>
+    <w:lsdException w:name="Medium Shading 1 Accent 5" w:uiPriority="63"/>
+    <w:lsdException w:name="Medium Shading 2 Accent 5" w:uiPriority="64"/>
+    <w:lsdException w:name="Medium List 1 Accent 5" w:uiPriority="65"/>
+    <w:lsdException w:name="Medium List 2 Accent 5" w:uiPriority="66"/>
+    <w:lsdException w:name="Medium Grid 1 Accent 5" w:uiPriority="67"/>
+    <w:lsdException w:name="Medium Grid 2 Accent 5" w:uiPriority="68"/>
+    <w:lsdException w:name="Medium Grid 3 Accent 5" w:uiPriority="69"/>
+    <w:lsdException w:name="Dark List Accent 5" w:uiPriority="70"/>
+    <w:lsdException w:name="Colorful Shading Accent 5" w:uiPriority="71"/>
+    <w:lsdException w:name="Colorful List Accent 5" w:uiPriority="72"/>
+    <w:lsdException w:name="Colorful Grid Accent 5" w:uiPriority="73"/>
+    <w:lsdException w:name="Light Shading Accent 6" w:uiPriority="60"/>
+    <w:lsdException w:name="Light List Accent 6" w:uiPriority="61"/>
+    <w:lsdException w:name="Light Grid Accent 6" w:uiPriority="62"/>
+    <w:lsdException w:name="Medium Shading 1 Accent 6" w:uiPriority="63"/>
+    <w:lsdException w:name="Medium Shading 2 Accent 6" w:uiPriority="64"/>
+    <w:lsdException w:name="Medium List 1 Accent 6" w:uiPriority="65"/>
+    <w:lsdException w:name="Medium List 2 Accent 6" w:uiPriority="66"/>
+    <w:lsdException w:name="Medium Grid 1 Accent 6" w:uiPriority="67"/>
+    <w:lsdException w:name="Medium Grid 2 Accent 6" w:uiPriority="68"/>
+    <w:lsdException w:name="Medium Grid 3 Accent 6" w:uiPriority="69"/>
+    <w:lsdException w:name="Dark List Accent 6" w:uiPriority="70"/>
+    <w:lsdException w:name="Colorful Shading Accent 6" w:uiPriority="71"/>
+    <w:lsdException w:name="Colorful List Accent 6" w:uiPriority="72"/>
+    <w:lsdException w:name="Colorful Grid Accent 6" w:uiPriority="73"/>
+    <w:lsdException w:name="Subtle Emphasis" w:uiPriority="19" w:qFormat="1"/>
+    <w:lsdException w:name="Intense Emphasis" w:uiPriority="21" w:qFormat="1"/>
+    <w:lsdException w:name="Subtle Reference" w:uiPriority="31" w:qFormat="1"/>
+    <w:lsdException w:name="Intense Reference" w:uiPriority="32" w:qFormat="1"/>
+    <w:lsdException w:name="Book Title" w:uiPriority="33" w:qFormat="1"/>
+    <w:lsdException w:name="Bibliography" w:semiHidden="1" w:uiPriority="37" w:unhideWhenUsed="1"/>
+    <w:lsdException w:name="TOC Heading" w:semiHidden="1" w:uiPriority="39" w:unhideWhenUsed="1" w:qFormat="1"/>
+    <w:lsdException w:name="Plain Table 1" w:uiPriority="41"/>
+    <w:lsdException w:name="Plain Table 2" w:uiPriority="42"/>
+    <w:lsdException w:name="Plain Table 3" w:uiPriority="43"/>
+    <w:lsdException w:name="Plain Table 4" w:uiPriority="44"/>
+    <w:lsdException w:name="Plain Table 5" w:uiPriority="45"/>
+    <w:lsdException w:name="Grid Table Light" w:uiPriority="40"/>
+    <w:lsdException w:name="Grid Table 1 Light" w:uiPriority="46"/>
+    <w:lsdException w:name="Grid Table 2" w:uiPriority="47"/>
+    <w:lsdException w:name="Grid Table 3" w:uiPriority="48"/>
+    <w:lsdException w:name="Grid Table 4" w:uiPriority="49"/>
+    <w:lsdException w:name="Grid Table 5 Dark" w:uiPriority="50"/>
+    <w:lsdException w:name="Grid Table 6 Colorful" w:uiPriority="51"/>
+    <w:lsdException w:name="Grid Table 7 Colorful" w:uiPriority="52"/>
+    <w:lsdException w:name="Grid Table 1 Light Accent 1" w:uiPriority="46"/>
+    <w:lsdException w:name="Grid Table 2 Accent 1" w:uiPriority="47"/>
+    <w:lsdException w:name="Grid Table 3 Accent 1" w:uiPriority="48"/>
+    <w:lsdException w:name="Grid Table 4 Accent 1" w:uiPriority="49"/>
+    <w:lsdException w:name="Grid Table 5 Dark Accent 1" w:uiPriority="50"/>
+    <w:lsdException w:name="Grid Table 6 Colorful Accent 1" w:uiPriority="51"/>
+    <w:lsdException w:name="Grid Table 7 Colorful Accent 1" w:uiPriority="52"/>
+    <w:lsdException w:name="Grid Table 1 Light Accent 2" w:uiPriority="46"/>
+    <w:lsdException w:name="Grid Table 2 Accent 2" w:uiPriority="47"/>
+    <w:lsdException w:name="Grid Table 3 Accent 2" w:uiPriority="48"/>
+    <w:lsdException w:name="Grid Table 4 Accent 2" w:uiPriority="49"/>
+    <w:lsdException w:name="Grid Table 5 Dark Accent 2" w:uiPriority="50"/>
+    <w:lsdException w:name="Grid Table 6 Colorful Accent 2" w:uiPriority="51"/>
+    <w:lsdException w:name="Grid Table 7 Colorful Accent 2" w:uiPriority="52"/>
+    <w:lsdException w:name="Grid Table 1 Light Accent 3" w:uiPriority="46"/>
+    <w:lsdException w:name="Grid Table 2 Accent 3" w:uiPriority="47"/>
+    <w:lsdException w:name="Grid Table 3 Accent 3" w:uiPriority="48"/>
+    <w:lsdException w:name="Grid Table 4 Accent 3" w:uiPriority="49"/>
+    <w:lsdException w:name="Grid Table 5 Dark Accent 3" w:uiPriority="50"/>
+    <w:lsdException w:name="Grid Table 6 Colorful Accent 3" w:uiPriority="51"/>
+    <w:lsdException w:name="Grid Table 7 Colorful Accent 3" w:uiPriority="52"/>
+    <w:lsdException w:name="Grid Table 1 Light Accent 4" w:uiPriority="46"/>
+    <w:lsdException w:name="Grid Table 2 Accent 4" w:uiPriority="47"/>
+    <w:lsdException w:name="Grid Table 3 Accent 4" w:uiPriority="48"/>
+    <w:lsdException w:name="Grid Table 4 Accent 4" w:uiPriority="49"/>
+    <w:lsdException w:name="Grid Table 5 Dark Accent 4" w:uiPriority="50"/>
+    <w:lsdException w:name="Grid Table 6 Colorful Accent 4" w:uiPriority="51"/>
+    <w:lsdException w:name="Grid Table 7 Colorful Accent 4" w:uiPriority="52"/>
+    <w:lsdException w:name="Grid Table 1 Light Accent 5" w:uiPriority="46"/>
+    <w:lsdException w:name="Grid Table 2 Accent 5" w:uiPriority="47"/>
+    <w:lsdException w:name="Grid Table 3 Accent 5" w:uiPriority="48"/>
+    <w:lsdException w:name="Grid Table 4 Accent 5" w:uiPriority="49"/>
+    <w:lsdException w:name="Grid Table 5 Dark Accent 5" w:uiPriority="50"/>
+    <w:lsdException w:name="Grid Table 6 Colorful Accent 5" w:uiPriority="51"/>
+    <w:lsdException w:name="Grid Table 7 Colorful Accent 5" w:uiPriority="52"/>
+    <w:lsdException w:name="Grid Table 1 Light Accent 6" w:uiPriority="46"/>
+    <w:lsdException w:name="Grid Table 2 Accent 6" w:uiPriority="47"/>
+    <w:lsdException w:name="Grid Table 3 Accent 6" w:uiPriority="48"/>
+    <w:lsdException w:name="Grid Table 4 Accent 6" w:uiPriority="49"/>
+    <w:lsdException w:name="Grid Table 5 Dark Accent 6" w:uiPriority="50"/>
+    <w:lsdException w:name="Grid Table 6 Colorful Accent 6" w:uiPriority="51"/>
+    <w:lsdException w:name="Grid Table 7 Colorful Accent 6" w:uiPriority="52"/>
+    <w:lsdException w:name="List Table 1 Light" w:uiPriority="46"/>
+    <w:lsdException w:name="List Table 2" w:uiPriority="47"/>
+    <w:lsdException w:name="List Table 3" w:uiPriority="48"/>
+    <w:lsdException w:name="List Table 4" w:uiPriority="49"/>
+    <w:lsdException w:name="List Table 5 Dark" w:uiPriority="50"/>
+    <w:lsdException w:name="List Table 6 Colorful" w:uiPriority="51"/>
+    <w:lsdException w:name="List Table 7 Colorful" w:uiPriority="52"/>
+    <w:lsdException w:name="List Table 1 Light Accent 1" w:uiPriority="46"/>
+    <w:lsdException w:name="List Table 2 Accent 1" w:uiPriority="47"/>
+    <w:lsdException w:name="List Table 3 Accent 1" w:uiPriority="48"/>
+    <w:lsdException w:name="List Table 4 Accent 1" w:uiPriority="49"/>
+    <w:lsdException w:name="List Table 5 Dark Accent 1" w:uiPriority="50"/>
+    <w:lsdException w:name="List Table 6 Colorful Accent 1" w:uiPriority="51"/>
+    <w:lsdException w:name="List Table 7 Colorful Accent 1" w:uiPriority="52"/>
+    <w:lsdException w:name="List Table 1 Light Accent 2" w:uiPriority="46"/>
+    <w:lsdException w:name="List Table 2 Accent 2" w:uiPriority="47"/>
+    <w:lsdException w:name="List Table 3 Accent 2" w:uiPriority="48"/>
+    <w:lsdException w:name="List Table 4 Accent 2" w:uiPriority="49"/>
+    <w:lsdException w:name="List Table 5 Dark Accent 2" w:uiPriority="50"/>
+    <w:lsdException w:name="List Table 6 Colorful Accent 2" w:uiPriority="51"/>
+    <w:lsdException w:name="List Table 7 Colorful Accent 2" w:uiPriority="52"/>
+    <w:lsdException w:name="List Table 1 Light Accent 3" w:uiPriority="46"/>
+    <w:lsdException w:name="List Table 2 Accent 3" w:uiPriority="47"/>
+    <w:lsdException w:name="List Table 3 Accent 3" w:uiPriority="48"/>
+    <w:lsdException w:name="List Table 4 Accent 3" w:uiPriority="49"/>
+    <w:lsdException w:name="List Table 5 Dark Accent 3" w:uiPriority="50"/>
+    <w:lsdException w:name="List Table 6 Colorful Accent 3" w:uiPriority="51"/>
+    <w:lsdException w:name="List Table 7 Colorful Accent 3" w:uiPriority="52"/>
+    <w:lsdException w:name="List Table 1 Light Accent 4" w:uiPriority="46"/>
+    <w:lsdException w:name="List Table 2 Accent 4" w:uiPriority="47"/>
+    <w:lsdException w:name="List Table 3 Accent 4" w:uiPriority="48"/>
+    <w:lsdException w:name="List Table 4 Accent 4" w:uiPriority="49"/>
+    <w:lsdException w:name="List Table 5 Dark Accent 4" w:uiPriority="50"/>
+    <w:lsdException w:name="List Table 6 Colorful Accent 4" w:uiPriority="51"/>
+    <w:lsdException w:name="List Table 7 Colorful Accent 4" w:uiPriority="52"/>
+    <w:lsdException w:name="List Table 1 Light Accent 5" w:uiPriority="46"/>
+    <w:lsdException w:name="List Table 2 Accent 5" w:uiPriority="47"/>
+    <w:lsdException w:name="List Table 3 Accent 5" w:uiPriority="48"/>
+    <w:lsdException w:name="List Table 4 Accent 5" w:uiPriority="49"/>
+    <w:lsdException w:name="List Table 5 Dark Accent 5" w:uiPriority="50"/>
+    <w:lsdException w:name="List Table 6 Colorful Accent 5" w:uiPriority="51"/>
+    <w:lsdException w:name="List Table 7 Colorful Accent 5" w:uiPriority="52"/>
+    <w:lsdException w:name="List Table 1 Light Accent 6" w:uiPriority="46"/>
+    <w:lsdException w:name="List Table 2 Accent 6" w:uiPriority="47"/>
+    <w:lsdException w:name="List Table 3 Accent 6" w:uiPriority="48"/>
+    <w:lsdException w:name="List Table 4 Accent 6" w:uiPriority="49"/>
+    <w:lsdException w:name="List Table 5 Dark Accent 6" w:uiPriority="50"/>
+    <w:lsdException w:name="List Table 6 Colorful Accent 6" w:uiPriority="51"/>
+    <w:lsdException w:name="List Table 7 Colorful Accent 6" w:uiPriority="52"/>
+  </w:latentStyles>
+  <w:style w:type="paragraph" w:default="1" w:styleId="Normal">
+    <w:name w:val="Normal"/>
+    <w:qFormat/>
+  </w:style>
+  <w:style w:type="character" w:default="1" w:styleId="Fuentedeprrafopredeter">
+    <w:name w:val="Default Paragraph Font"/>
+    <w:uiPriority w:val="1"/>
+    <w:semiHidden/>
+    <w:unhideWhenUsed/>
+  </w:style>
+  <w:style w:type="table" w:default="1" w:styleId="Tablanormal">
+    <w:name w:val="Normal Table"/>
+    <w:uiPriority w:val="99"/>
+    <w:semiHidden/>
+    <w:unhideWhenUsed/>
+    <w:tblPr>
+      <w:tblInd w:w="0" w:type="dxa"/>
+      <w:tblCellMar>
+        <w:top w:w="0" w:type="dxa"/>
+        <w:left w:w="108" w:type="dxa"/>
+        <w:bottom w:w="0" w:type="dxa"/>
+        <w:right w:w="108" w:type="dxa"/>
+      </w:tblCellMar>
+    </w:tblPr>
+  </w:style>
+  <w:style w:type="numbering" w:default="1" w:styleId="Sinlista">
+    <w:name w:val="No List"/>
+    <w:uiPriority w:val="99"/>
+    <w:semiHidden/>
+    <w:unhideWhenUsed/>
+  </w:style>
+  <w:style w:type="character" w:styleId="Textodelmarcadordeposicin">
+    <w:name w:val="Placeholder Text"/>
+    <w:basedOn w:val="Fuentedeprrafopredeter"/>
+    <w:uiPriority w:val="99"/>
+    <w:semiHidden/>
+    <w:rsid w:val="001D118B"/>
+    <w:rPr>
+      <w:color w:val="808080"/>
+    </w:rPr>
+  </w:style>
+</w:styles>
+</file>
+
+<file path=word/glossary/webSettings.xml><?xml version="1.0" encoding="utf-8"?>
+<w:webSettings xmlns:mc="http://schemas.openxmlformats.org/markup-compatibility/2006" xmlns:r="http://schemas.openxmlformats.org/officeDocument/2006/relationships" xmlns:w="http://schemas.openxmlformats.org/wordprocessingml/2006/main" xmlns:w14="http://schemas.microsoft.com/office/word/2010/wordml" xmlns:w15="http://schemas.microsoft.com/office/word/2012/wordml" xmlns:w16se="http://schemas.microsoft.com/office/word/2015/wordml/symex" mc:Ignorable="w14 w15 w16se">
+  <w:optimizeForBrowser/>
+  <w:allowPNG/>
+</w:webSettings>
+</file>
+
 <file path=word/theme/theme1.xml><?xml version="1.0" encoding="utf-8"?>
 <a:theme xmlns:a="http://schemas.openxmlformats.org/drawingml/2006/main" name="Tema de Office">
   <a:themeElements>
@@ -16701,7 +17587,7 @@
 </file>
 
 <file path=customXml/itemProps2.xml><?xml version="1.0" encoding="utf-8"?>
-<ds:datastoreItem xmlns:ds="http://schemas.openxmlformats.org/officeDocument/2006/customXml" ds:itemID="{971A972A-8A69-436C-AB69-2BBC6516EBDD}">
+<ds:datastoreItem xmlns:ds="http://schemas.openxmlformats.org/officeDocument/2006/customXml" ds:itemID="{FD5A9CEC-2733-4ABE-A1DE-E3C857F88093}">
   <ds:schemaRefs>
     <ds:schemaRef ds:uri="http://schemas.openxmlformats.org/officeDocument/2006/bibliography"/>
   </ds:schemaRefs>

</xml_diff>

<commit_message>
Correcciones previas a respuesta de Victor del correo
</commit_message>
<xml_diff>
--- a/Proyecto.docx
+++ b/Proyecto.docx
@@ -1281,6 +1281,8 @@
               <w:fldChar w:fldCharType="end"/>
             </w:r>
           </w:hyperlink>
+          <w:bookmarkStart w:id="0" w:name="_GoBack"/>
+          <w:bookmarkEnd w:id="0"/>
         </w:p>
         <w:p>
           <w:pPr>
@@ -2252,7 +2254,7 @@
                 <w:b w:val="0"/>
                 <w:webHidden/>
               </w:rPr>
-              <w:t>12</w:t>
+              <w:t>11</w:t>
             </w:r>
             <w:r>
               <w:rPr>
@@ -2581,7 +2583,7 @@
           <w:szCs w:val="24"/>
         </w:rPr>
       </w:pPr>
-      <w:bookmarkStart w:id="0" w:name="_Toc40568137"/>
+      <w:bookmarkStart w:id="1" w:name="_Toc40568137"/>
       <w:r>
         <w:rPr>
           <w:rFonts w:ascii="Times New Roman" w:hAnsi="Times New Roman" w:cs="Times New Roman"/>
@@ -2592,7 +2594,7 @@
         <w:lastRenderedPageBreak/>
         <w:t>Introducción</w:t>
       </w:r>
-      <w:bookmarkEnd w:id="0"/>
+      <w:bookmarkEnd w:id="1"/>
     </w:p>
     <w:p>
       <w:pPr>
@@ -2672,7 +2674,7 @@
           <w:szCs w:val="24"/>
         </w:rPr>
       </w:pPr>
-      <w:bookmarkStart w:id="1" w:name="_Toc40568138"/>
+      <w:bookmarkStart w:id="2" w:name="_Toc40568138"/>
       <w:r>
         <w:rPr>
           <w:rFonts w:ascii="Times New Roman" w:hAnsi="Times New Roman" w:cs="Times New Roman"/>
@@ -2683,7 +2685,7 @@
         <w:lastRenderedPageBreak/>
         <w:t>Objetivo del modelo</w:t>
       </w:r>
-      <w:bookmarkEnd w:id="1"/>
+      <w:bookmarkEnd w:id="2"/>
     </w:p>
     <w:p>
       <w:pPr>
@@ -2725,7 +2727,7 @@
           <w:szCs w:val="24"/>
         </w:rPr>
       </w:pPr>
-      <w:bookmarkStart w:id="2" w:name="_Toc40568139"/>
+      <w:bookmarkStart w:id="3" w:name="_Toc40568139"/>
       <w:r>
         <w:rPr>
           <w:rFonts w:ascii="Times New Roman" w:hAnsi="Times New Roman" w:cs="Times New Roman"/>
@@ -2735,7 +2737,7 @@
         </w:rPr>
         <w:t>Variables del modelo</w:t>
       </w:r>
-      <w:bookmarkEnd w:id="2"/>
+      <w:bookmarkEnd w:id="3"/>
     </w:p>
     <w:p>
       <w:pPr>
@@ -2749,7 +2751,7 @@
           <w:szCs w:val="24"/>
         </w:rPr>
       </w:pPr>
-      <w:bookmarkStart w:id="3" w:name="_Toc40568140"/>
+      <w:bookmarkStart w:id="4" w:name="_Toc40568140"/>
       <w:r>
         <w:rPr>
           <w:rFonts w:ascii="Times New Roman" w:hAnsi="Times New Roman" w:cs="Times New Roman"/>
@@ -2760,7 +2762,7 @@
         </w:rPr>
         <w:t>3.1 Variable dependiente</w:t>
       </w:r>
-      <w:bookmarkEnd w:id="3"/>
+      <w:bookmarkEnd w:id="4"/>
     </w:p>
     <w:p>
       <w:pPr>
@@ -2816,7 +2818,7 @@
           <w:szCs w:val="24"/>
         </w:rPr>
       </w:pPr>
-      <w:bookmarkStart w:id="4" w:name="_Toc40568141"/>
+      <w:bookmarkStart w:id="5" w:name="_Toc40568141"/>
       <w:r>
         <w:rPr>
           <w:rFonts w:ascii="Times New Roman" w:hAnsi="Times New Roman" w:cs="Times New Roman"/>
@@ -2827,7 +2829,7 @@
         </w:rPr>
         <w:t>3.2 Variables explicativas y su contexto</w:t>
       </w:r>
-      <w:bookmarkEnd w:id="4"/>
+      <w:bookmarkEnd w:id="5"/>
     </w:p>
     <w:p>
       <w:pPr>
@@ -2885,26 +2887,66 @@
         <w:jc w:val="both"/>
       </w:pPr>
       <w:r>
-        <w:tab/>
-      </w:r>
-      <w:r>
-        <w:t xml:space="preserve">El acceso a mercados financieros es algo relativamente común en la Ciudad de México. Consideramos que incluir las erogaciones financieras y de capital tanto monetarias como no monetarias, era importante; por lo tanto, incluimos la variable de </w:t>
-      </w:r>
-      <w:r>
-        <w:rPr>
-          <w:b/>
-        </w:rPr>
-        <w:t>erogaciones totales</w:t>
-      </w:r>
-      <w:r>
-        <w:t xml:space="preserve">. Estas se componen de la suma de depósitos de ahorro, pago por tarjeta de crédito y pago de deudas. </w:t>
-      </w:r>
-    </w:p>
-    <w:p>
-      <w:pPr>
-        <w:spacing w:line="360" w:lineRule="auto"/>
-        <w:jc w:val="both"/>
-      </w:pPr>
+        <w:rPr>
+          <w:noProof/>
+          <w:lang w:eastAsia="es-MX"/>
+        </w:rPr>
+        <w:drawing>
+          <wp:anchor distT="0" distB="0" distL="114300" distR="114300" simplePos="0" relativeHeight="251658240" behindDoc="0" locked="0" layoutInCell="1" allowOverlap="1" wp14:anchorId="108C5A58" wp14:editId="0219B2BA">
+            <wp:simplePos x="0" y="0"/>
+            <wp:positionH relativeFrom="margin">
+              <wp:posOffset>2907030</wp:posOffset>
+            </wp:positionH>
+            <wp:positionV relativeFrom="paragraph">
+              <wp:posOffset>1359535</wp:posOffset>
+            </wp:positionV>
+            <wp:extent cx="2699385" cy="1665605"/>
+            <wp:effectExtent l="0" t="0" r="5715" b="0"/>
+            <wp:wrapSquare wrapText="bothSides"/>
+            <wp:docPr id="2" name="Imagen 2"/>
+            <wp:cNvGraphicFramePr>
+              <a:graphicFrameLocks xmlns:a="http://schemas.openxmlformats.org/drawingml/2006/main" noChangeAspect="1"/>
+            </wp:cNvGraphicFramePr>
+            <a:graphic xmlns:a="http://schemas.openxmlformats.org/drawingml/2006/main">
+              <a:graphicData uri="http://schemas.openxmlformats.org/drawingml/2006/picture">
+                <pic:pic xmlns:pic="http://schemas.openxmlformats.org/drawingml/2006/picture">
+                  <pic:nvPicPr>
+                    <pic:cNvPr id="2" name="Ing-ErogTot.png"/>
+                    <pic:cNvPicPr/>
+                  </pic:nvPicPr>
+                  <pic:blipFill>
+                    <a:blip r:embed="rId9" cstate="print">
+                      <a:extLst>
+                        <a:ext uri="{28A0092B-C50C-407E-A947-70E740481C1C}">
+                          <a14:useLocalDpi xmlns:a14="http://schemas.microsoft.com/office/drawing/2010/main" val="0"/>
+                        </a:ext>
+                      </a:extLst>
+                    </a:blip>
+                    <a:stretch>
+                      <a:fillRect/>
+                    </a:stretch>
+                  </pic:blipFill>
+                  <pic:spPr>
+                    <a:xfrm>
+                      <a:off x="0" y="0"/>
+                      <a:ext cx="2699385" cy="1665605"/>
+                    </a:xfrm>
+                    <a:prstGeom prst="rect">
+                      <a:avLst/>
+                    </a:prstGeom>
+                  </pic:spPr>
+                </pic:pic>
+              </a:graphicData>
+            </a:graphic>
+            <wp14:sizeRelH relativeFrom="page">
+              <wp14:pctWidth>0</wp14:pctWidth>
+            </wp14:sizeRelH>
+            <wp14:sizeRelV relativeFrom="page">
+              <wp14:pctHeight>0</wp14:pctHeight>
+            </wp14:sizeRelV>
+          </wp:anchor>
+        </w:drawing>
+      </w:r>
       <w:r>
         <w:rPr>
           <w:noProof/>
@@ -2913,16 +2955,16 @@
         <mc:AlternateContent>
           <mc:Choice Requires="wps">
             <w:drawing>
-              <wp:anchor distT="0" distB="0" distL="114300" distR="114300" simplePos="0" relativeHeight="251660288" behindDoc="0" locked="0" layoutInCell="1" allowOverlap="1" wp14:anchorId="2BED39CC" wp14:editId="46CF0F57">
+              <wp:anchor distT="0" distB="0" distL="114300" distR="114300" simplePos="0" relativeHeight="251660288" behindDoc="0" locked="0" layoutInCell="1" allowOverlap="1" wp14:anchorId="2BED39CC" wp14:editId="055A7B42">
                 <wp:simplePos x="0" y="0"/>
-                <wp:positionH relativeFrom="column">
-                  <wp:posOffset>3011805</wp:posOffset>
+                <wp:positionH relativeFrom="margin">
+                  <wp:align>right</wp:align>
                 </wp:positionH>
                 <wp:positionV relativeFrom="paragraph">
-                  <wp:posOffset>1840865</wp:posOffset>
+                  <wp:posOffset>3154045</wp:posOffset>
                 </wp:positionV>
-                <wp:extent cx="2879725" cy="635"/>
-                <wp:effectExtent l="0" t="0" r="0" b="0"/>
+                <wp:extent cx="2524125" cy="279400"/>
+                <wp:effectExtent l="0" t="0" r="9525" b="6350"/>
                 <wp:wrapSquare wrapText="bothSides"/>
                 <wp:docPr id="3" name="Cuadro de texto 3"/>
                 <wp:cNvGraphicFramePr/>
@@ -2933,7 +2975,7 @@
                       <wps:spPr>
                         <a:xfrm>
                           <a:off x="0" y="0"/>
-                          <a:ext cx="2879725" cy="635"/>
+                          <a:ext cx="2524125" cy="279400"/>
                         </a:xfrm>
                         <a:prstGeom prst="rect">
                           <a:avLst/>
@@ -2968,18 +3010,28 @@
                         <a:prstTxWarp prst="textNoShape">
                           <a:avLst/>
                         </a:prstTxWarp>
-                        <a:spAutoFit/>
+                        <a:noAutofit/>
                       </wps:bodyPr>
                     </wps:wsp>
                   </a:graphicData>
                 </a:graphic>
+                <wp14:sizeRelH relativeFrom="margin">
+                  <wp14:pctWidth>0</wp14:pctWidth>
+                </wp14:sizeRelH>
+                <wp14:sizeRelV relativeFrom="margin">
+                  <wp14:pctHeight>0</wp14:pctHeight>
+                </wp14:sizeRelV>
               </wp:anchor>
             </w:drawing>
           </mc:Choice>
           <mc:Fallback>
             <w:pict>
-              <v:shape w14:anchorId="2BED39CC" id="Cuadro de texto 3" o:spid="_x0000_s1028" type="#_x0000_t202" style="position:absolute;left:0;text-align:left;margin-left:237.15pt;margin-top:144.95pt;width:226.75pt;height:.05pt;z-index:251660288;visibility:visible;mso-wrap-style:square;mso-wrap-distance-left:9pt;mso-wrap-distance-top:0;mso-wrap-distance-right:9pt;mso-wrap-distance-bottom:0;mso-position-horizontal:absolute;mso-position-horizontal-relative:text;mso-position-vertical:absolute;mso-position-vertical-relative:text;v-text-anchor:top" o:gfxdata="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" stroked="f">
-                <v:textbox style="mso-fit-shape-to-text:t" inset="0,0,0,0">
+              <v:shapetype w14:anchorId="2BED39CC" id="_x0000_t202" coordsize="21600,21600" o:spt="202" path="m,l,21600r21600,l21600,xe">
+                <v:stroke joinstyle="miter"/>
+                <v:path gradientshapeok="t" o:connecttype="rect"/>
+              </v:shapetype>
+              <v:shape id="Cuadro de texto 3" o:spid="_x0000_s1028" type="#_x0000_t202" style="position:absolute;left:0;text-align:left;margin-left:147.55pt;margin-top:248.35pt;width:198.75pt;height:22pt;z-index:251660288;visibility:visible;mso-wrap-style:square;mso-width-percent:0;mso-height-percent:0;mso-wrap-distance-left:9pt;mso-wrap-distance-top:0;mso-wrap-distance-right:9pt;mso-wrap-distance-bottom:0;mso-position-horizontal:right;mso-position-horizontal-relative:margin;mso-position-vertical:absolute;mso-position-vertical-relative:text;mso-width-percent:0;mso-height-percent:0;mso-width-relative:margin;mso-height-relative:margin;v-text-anchor:top" o:gfxdata="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" stroked="f">
+                <v:textbox inset="0,0,0,0">
                   <w:txbxContent>
                     <w:p>
                       <w:pPr>
@@ -2998,7 +3050,7 @@
                     </w:p>
                   </w:txbxContent>
                 </v:textbox>
-                <w10:wrap type="square"/>
+                <w10:wrap type="square" anchorx="margin"/>
               </v:shape>
             </w:pict>
           </mc:Fallback>
@@ -3010,18 +3062,26 @@
           <w:lang w:eastAsia="es-MX"/>
         </w:rPr>
         <w:drawing>
-          <wp:anchor distT="0" distB="0" distL="114300" distR="114300" simplePos="0" relativeHeight="251658240" behindDoc="0" locked="0" layoutInCell="1" allowOverlap="1" wp14:anchorId="108C5A58" wp14:editId="73729E5C">
+          <wp:anchor distT="0" distB="0" distL="114300" distR="114300" simplePos="0" relativeHeight="251661312" behindDoc="1" locked="0" layoutInCell="1" allowOverlap="1" wp14:anchorId="299D5ED4" wp14:editId="0C49217A">
             <wp:simplePos x="0" y="0"/>
-            <wp:positionH relativeFrom="column">
-              <wp:posOffset>3011805</wp:posOffset>
+            <wp:positionH relativeFrom="margin">
+              <wp:posOffset>0</wp:posOffset>
             </wp:positionH>
             <wp:positionV relativeFrom="paragraph">
-              <wp:posOffset>6985</wp:posOffset>
+              <wp:posOffset>1365250</wp:posOffset>
             </wp:positionV>
-            <wp:extent cx="2879725" cy="1776730"/>
-            <wp:effectExtent l="0" t="0" r="0" b="0"/>
-            <wp:wrapSquare wrapText="bothSides"/>
-            <wp:docPr id="2" name="Imagen 2"/>
+            <wp:extent cx="2700000" cy="1665843"/>
+            <wp:effectExtent l="0" t="0" r="5715" b="0"/>
+            <wp:wrapTight wrapText="bothSides">
+              <wp:wrapPolygon edited="0">
+                <wp:start x="0" y="0"/>
+                <wp:lineTo x="0" y="21246"/>
+                <wp:lineTo x="21493" y="21246"/>
+                <wp:lineTo x="21493" y="0"/>
+                <wp:lineTo x="0" y="0"/>
+              </wp:wrapPolygon>
+            </wp:wrapTight>
+            <wp:docPr id="1" name="Imagen 1"/>
             <wp:cNvGraphicFramePr>
               <a:graphicFrameLocks xmlns:a="http://schemas.openxmlformats.org/drawingml/2006/main" noChangeAspect="1"/>
             </wp:cNvGraphicFramePr>
@@ -3029,11 +3089,11 @@
               <a:graphicData uri="http://schemas.openxmlformats.org/drawingml/2006/picture">
                 <pic:pic xmlns:pic="http://schemas.openxmlformats.org/drawingml/2006/picture">
                   <pic:nvPicPr>
-                    <pic:cNvPr id="2" name="Ing-ErogTot.png"/>
+                    <pic:cNvPr id="1" name="Ing-Edad.png"/>
                     <pic:cNvPicPr/>
                   </pic:nvPicPr>
                   <pic:blipFill>
-                    <a:blip r:embed="rId9" cstate="print">
+                    <a:blip r:embed="rId10" cstate="print">
                       <a:extLst>
                         <a:ext uri="{28A0092B-C50C-407E-A947-70E740481C1C}">
                           <a14:useLocalDpi xmlns:a14="http://schemas.microsoft.com/office/drawing/2010/main" val="0"/>
@@ -3047,7 +3107,7 @@
                   <pic:spPr>
                     <a:xfrm>
                       <a:off x="0" y="0"/>
-                      <a:ext cx="2879725" cy="1776730"/>
+                      <a:ext cx="2700000" cy="1665843"/>
                     </a:xfrm>
                     <a:prstGeom prst="rect">
                       <a:avLst/>
@@ -3066,6 +3126,27 @@
         </w:drawing>
       </w:r>
       <w:r>
+        <w:tab/>
+      </w:r>
+      <w:r>
+        <w:t xml:space="preserve">El acceso a mercados financieros es algo relativamente común en la Ciudad de México. Consideramos que incluir las erogaciones financieras y de capital tanto monetarias como no monetarias, era importante; por lo tanto, incluimos la variable de </w:t>
+      </w:r>
+      <w:r>
+        <w:rPr>
+          <w:b/>
+        </w:rPr>
+        <w:t>erogaciones totales</w:t>
+      </w:r>
+      <w:r>
+        <w:t xml:space="preserve">. Estas se componen de la suma de depósitos de ahorro, pago por tarjeta de crédito y pago de deudas. </w:t>
+      </w:r>
+    </w:p>
+    <w:p>
+      <w:pPr>
+        <w:spacing w:line="360" w:lineRule="auto"/>
+        <w:jc w:val="both"/>
+      </w:pPr>
+      <w:r>
         <w:rPr>
           <w:noProof/>
           <w:lang w:eastAsia="es-MX"/>
@@ -3073,7 +3154,7 @@
         <mc:AlternateContent>
           <mc:Choice Requires="wps">
             <w:drawing>
-              <wp:anchor distT="0" distB="0" distL="114300" distR="114300" simplePos="0" relativeHeight="251663360" behindDoc="1" locked="0" layoutInCell="1" allowOverlap="1" wp14:anchorId="0F3218B3" wp14:editId="0FEA4673">
+              <wp:anchor distT="0" distB="0" distL="114300" distR="114300" simplePos="0" relativeHeight="251663360" behindDoc="1" locked="0" layoutInCell="1" allowOverlap="1" wp14:anchorId="0F3218B3" wp14:editId="63F85124">
                 <wp:simplePos x="0" y="0"/>
                 <wp:positionH relativeFrom="column">
                   <wp:posOffset>1905</wp:posOffset>
@@ -3153,11 +3234,7 @@
           </mc:Choice>
           <mc:Fallback>
             <w:pict>
-              <v:shapetype w14:anchorId="0F3218B3" id="_x0000_t202" coordsize="21600,21600" o:spt="202" path="m,l,21600r21600,l21600,xe">
-                <v:stroke joinstyle="miter"/>
-                <v:path gradientshapeok="t" o:connecttype="rect"/>
-              </v:shapetype>
-              <v:shape id="Cuadro de texto 4" o:spid="_x0000_s1029" type="#_x0000_t202" style="position:absolute;left:0;text-align:left;margin-left:.15pt;margin-top:144.4pt;width:226.75pt;height:.05pt;z-index:-251653120;visibility:visible;mso-wrap-style:square;mso-wrap-distance-left:9pt;mso-wrap-distance-top:0;mso-wrap-distance-right:9pt;mso-wrap-distance-bottom:0;mso-position-horizontal:absolute;mso-position-horizontal-relative:text;mso-position-vertical:absolute;mso-position-vertical-relative:text;v-text-anchor:top" o:gfxdata="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" stroked="f">
+              <v:shape w14:anchorId="0F3218B3" id="Cuadro de texto 4" o:spid="_x0000_s1029" type="#_x0000_t202" style="position:absolute;left:0;text-align:left;margin-left:.15pt;margin-top:144.4pt;width:226.75pt;height:.05pt;z-index:-251653120;visibility:visible;mso-wrap-style:square;mso-wrap-distance-left:9pt;mso-wrap-distance-top:0;mso-wrap-distance-right:9pt;mso-wrap-distance-bottom:0;mso-position-horizontal:absolute;mso-position-horizontal-relative:text;mso-position-vertical:absolute;mso-position-vertical-relative:text;v-text-anchor:top" o:gfxdata="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" stroked="f">
                 <v:textbox style="mso-fit-shape-to-text:t" inset="0,0,0,0">
                   <w:txbxContent>
                     <w:p>
@@ -3191,75 +3268,6 @@
           </mc:Fallback>
         </mc:AlternateContent>
       </w:r>
-      <w:r>
-        <w:rPr>
-          <w:noProof/>
-          <w:lang w:eastAsia="es-MX"/>
-        </w:rPr>
-        <w:drawing>
-          <wp:anchor distT="0" distB="0" distL="114300" distR="114300" simplePos="0" relativeHeight="251661312" behindDoc="1" locked="0" layoutInCell="1" allowOverlap="1" wp14:anchorId="299D5ED4" wp14:editId="154BB592">
-            <wp:simplePos x="0" y="0"/>
-            <wp:positionH relativeFrom="column">
-              <wp:posOffset>1905</wp:posOffset>
-            </wp:positionH>
-            <wp:positionV relativeFrom="paragraph">
-              <wp:posOffset>0</wp:posOffset>
-            </wp:positionV>
-            <wp:extent cx="2879725" cy="1776730"/>
-            <wp:effectExtent l="0" t="0" r="0" b="0"/>
-            <wp:wrapTight wrapText="bothSides">
-              <wp:wrapPolygon edited="0">
-                <wp:start x="0" y="0"/>
-                <wp:lineTo x="0" y="21307"/>
-                <wp:lineTo x="21433" y="21307"/>
-                <wp:lineTo x="21433" y="0"/>
-                <wp:lineTo x="0" y="0"/>
-              </wp:wrapPolygon>
-            </wp:wrapTight>
-            <wp:docPr id="1" name="Imagen 1"/>
-            <wp:cNvGraphicFramePr>
-              <a:graphicFrameLocks xmlns:a="http://schemas.openxmlformats.org/drawingml/2006/main" noChangeAspect="1"/>
-            </wp:cNvGraphicFramePr>
-            <a:graphic xmlns:a="http://schemas.openxmlformats.org/drawingml/2006/main">
-              <a:graphicData uri="http://schemas.openxmlformats.org/drawingml/2006/picture">
-                <pic:pic xmlns:pic="http://schemas.openxmlformats.org/drawingml/2006/picture">
-                  <pic:nvPicPr>
-                    <pic:cNvPr id="1" name="Ing-Edad.png"/>
-                    <pic:cNvPicPr/>
-                  </pic:nvPicPr>
-                  <pic:blipFill>
-                    <a:blip r:embed="rId10" cstate="print">
-                      <a:extLst>
-                        <a:ext uri="{28A0092B-C50C-407E-A947-70E740481C1C}">
-                          <a14:useLocalDpi xmlns:a14="http://schemas.microsoft.com/office/drawing/2010/main" val="0"/>
-                        </a:ext>
-                      </a:extLst>
-                    </a:blip>
-                    <a:stretch>
-                      <a:fillRect/>
-                    </a:stretch>
-                  </pic:blipFill>
-                  <pic:spPr>
-                    <a:xfrm>
-                      <a:off x="0" y="0"/>
-                      <a:ext cx="2879725" cy="1776730"/>
-                    </a:xfrm>
-                    <a:prstGeom prst="rect">
-                      <a:avLst/>
-                    </a:prstGeom>
-                  </pic:spPr>
-                </pic:pic>
-              </a:graphicData>
-            </a:graphic>
-            <wp14:sizeRelH relativeFrom="page">
-              <wp14:pctWidth>0</wp14:pctWidth>
-            </wp14:sizeRelH>
-            <wp14:sizeRelV relativeFrom="page">
-              <wp14:pctHeight>0</wp14:pctHeight>
-            </wp14:sizeRelV>
-          </wp:anchor>
-        </w:drawing>
-      </w:r>
     </w:p>
     <w:p>
       <w:pPr>
@@ -3315,32 +3323,39 @@
         <w:spacing w:line="360" w:lineRule="auto"/>
         <w:ind w:firstLine="708"/>
         <w:jc w:val="both"/>
+        <w:rPr>
+          <w:sz w:val="12"/>
+          <w:szCs w:val="12"/>
+        </w:rPr>
       </w:pPr>
       <w:r>
         <w:rPr>
           <w:noProof/>
+          <w:sz w:val="12"/>
+          <w:szCs w:val="12"/>
           <w:lang w:eastAsia="es-MX"/>
         </w:rPr>
         <w:lastRenderedPageBreak/>
         <mc:AlternateContent>
           <mc:Choice Requires="wps">
             <w:drawing>
-              <wp:anchor distT="0" distB="0" distL="114300" distR="114300" simplePos="0" relativeHeight="251669504" behindDoc="1" locked="0" layoutInCell="1" allowOverlap="1" wp14:anchorId="1481719E" wp14:editId="44F06A21">
+              <wp:anchor distT="0" distB="0" distL="114300" distR="114300" simplePos="0" relativeHeight="251669504" behindDoc="1" locked="0" layoutInCell="1" allowOverlap="1" wp14:anchorId="1481719E" wp14:editId="5B2508FC">
                 <wp:simplePos x="0" y="0"/>
-                <wp:positionH relativeFrom="column">
-                  <wp:posOffset>3004185</wp:posOffset>
+                <wp:positionH relativeFrom="margin">
+                  <wp:posOffset>3303270</wp:posOffset>
                 </wp:positionH>
                 <wp:positionV relativeFrom="paragraph">
-                  <wp:posOffset>1835150</wp:posOffset>
+                  <wp:posOffset>1697990</wp:posOffset>
                 </wp:positionV>
-                <wp:extent cx="2885440" cy="635"/>
-                <wp:effectExtent l="0" t="0" r="0" b="0"/>
+                <wp:extent cx="2240915" cy="635"/>
+                <wp:effectExtent l="0" t="0" r="6985" b="0"/>
                 <wp:wrapTight wrapText="bothSides">
                   <wp:wrapPolygon edited="0">
                     <wp:start x="0" y="0"/>
-                    <wp:lineTo x="0" y="21600"/>
-                    <wp:lineTo x="21600" y="21600"/>
-                    <wp:lineTo x="21600" y="0"/>
+                    <wp:lineTo x="0" y="20057"/>
+                    <wp:lineTo x="21484" y="20057"/>
+                    <wp:lineTo x="21484" y="0"/>
+                    <wp:lineTo x="0" y="0"/>
                   </wp:wrapPolygon>
                 </wp:wrapTight>
                 <wp:docPr id="8" name="Cuadro de texto 8"/>
@@ -3352,7 +3367,7 @@
                       <wps:spPr>
                         <a:xfrm>
                           <a:off x="0" y="0"/>
-                          <a:ext cx="2885440" cy="635"/>
+                          <a:ext cx="2240915" cy="635"/>
                         </a:xfrm>
                         <a:prstGeom prst="rect">
                           <a:avLst/>
@@ -3392,12 +3407,15 @@
                     </wps:wsp>
                   </a:graphicData>
                 </a:graphic>
+                <wp14:sizeRelH relativeFrom="margin">
+                  <wp14:pctWidth>0</wp14:pctWidth>
+                </wp14:sizeRelH>
               </wp:anchor>
             </w:drawing>
           </mc:Choice>
           <mc:Fallback>
             <w:pict>
-              <v:shape w14:anchorId="1481719E" id="Cuadro de texto 8" o:spid="_x0000_s1030" type="#_x0000_t202" style="position:absolute;left:0;text-align:left;margin-left:236.55pt;margin-top:144.5pt;width:227.2pt;height:.05pt;z-index:-251646976;visibility:visible;mso-wrap-style:square;mso-wrap-distance-left:9pt;mso-wrap-distance-top:0;mso-wrap-distance-right:9pt;mso-wrap-distance-bottom:0;mso-position-horizontal:absolute;mso-position-horizontal-relative:text;mso-position-vertical:absolute;mso-position-vertical-relative:text;v-text-anchor:top" o:gfxdata="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" stroked="f">
+              <v:shape w14:anchorId="1481719E" id="Cuadro de texto 8" o:spid="_x0000_s1030" type="#_x0000_t202" style="position:absolute;left:0;text-align:left;margin-left:260.1pt;margin-top:133.7pt;width:176.45pt;height:.05pt;z-index:-251646976;visibility:visible;mso-wrap-style:square;mso-width-percent:0;mso-wrap-distance-left:9pt;mso-wrap-distance-top:0;mso-wrap-distance-right:9pt;mso-wrap-distance-bottom:0;mso-position-horizontal:absolute;mso-position-horizontal-relative:margin;mso-position-vertical:absolute;mso-position-vertical-relative:text;mso-width-percent:0;mso-width-relative:margin;v-text-anchor:top" o:gfxdata="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" stroked="f">
                 <v:textbox style="mso-fit-shape-to-text:t" inset="0,0,0,0">
                   <w:txbxContent>
                     <w:p>
@@ -3417,7 +3435,7 @@
                     </w:p>
                   </w:txbxContent>
                 </v:textbox>
-                <w10:wrap type="tight"/>
+                <w10:wrap type="tight" anchorx="margin"/>
               </v:shape>
             </w:pict>
           </mc:Fallback>
@@ -3426,25 +3444,27 @@
       <w:r>
         <w:rPr>
           <w:noProof/>
+          <w:sz w:val="12"/>
+          <w:szCs w:val="12"/>
           <w:lang w:eastAsia="es-MX"/>
         </w:rPr>
         <w:drawing>
-          <wp:anchor distT="0" distB="0" distL="114300" distR="114300" simplePos="0" relativeHeight="251665408" behindDoc="1" locked="0" layoutInCell="1" allowOverlap="1" wp14:anchorId="56244283" wp14:editId="48188337">
+          <wp:anchor distT="0" distB="0" distL="114300" distR="114300" simplePos="0" relativeHeight="251665408" behindDoc="1" locked="0" layoutInCell="1" allowOverlap="1" wp14:anchorId="56244283" wp14:editId="47E7E39E">
             <wp:simplePos x="0" y="0"/>
-            <wp:positionH relativeFrom="column">
-              <wp:posOffset>3004185</wp:posOffset>
+            <wp:positionH relativeFrom="margin">
+              <wp:posOffset>2907030</wp:posOffset>
             </wp:positionH>
             <wp:positionV relativeFrom="paragraph">
-              <wp:posOffset>0</wp:posOffset>
+              <wp:posOffset>12123</wp:posOffset>
             </wp:positionV>
-            <wp:extent cx="2885517" cy="1778400"/>
-            <wp:effectExtent l="0" t="0" r="0" b="0"/>
+            <wp:extent cx="2699385" cy="1663700"/>
+            <wp:effectExtent l="0" t="0" r="5715" b="0"/>
             <wp:wrapTight wrapText="bothSides">
               <wp:wrapPolygon edited="0">
                 <wp:start x="0" y="0"/>
-                <wp:lineTo x="0" y="21291"/>
-                <wp:lineTo x="21391" y="21291"/>
-                <wp:lineTo x="21391" y="0"/>
+                <wp:lineTo x="0" y="21270"/>
+                <wp:lineTo x="21493" y="21270"/>
+                <wp:lineTo x="21493" y="0"/>
                 <wp:lineTo x="0" y="0"/>
               </wp:wrapPolygon>
             </wp:wrapTight>
@@ -3474,7 +3494,7 @@
                   <pic:spPr>
                     <a:xfrm>
                       <a:off x="0" y="0"/>
-                      <a:ext cx="2885517" cy="1778400"/>
+                      <a:ext cx="2699385" cy="1663700"/>
                     </a:xfrm>
                     <a:prstGeom prst="rect">
                       <a:avLst/>
@@ -3495,27 +3515,30 @@
       <w:r>
         <w:rPr>
           <w:noProof/>
+          <w:sz w:val="12"/>
+          <w:szCs w:val="12"/>
           <w:lang w:eastAsia="es-MX"/>
         </w:rPr>
         <mc:AlternateContent>
           <mc:Choice Requires="wps">
             <w:drawing>
-              <wp:anchor distT="0" distB="0" distL="114300" distR="114300" simplePos="0" relativeHeight="251667456" behindDoc="1" locked="0" layoutInCell="1" allowOverlap="1" wp14:anchorId="6F6EB6D6" wp14:editId="05691220">
+              <wp:anchor distT="0" distB="0" distL="114300" distR="114300" simplePos="0" relativeHeight="251667456" behindDoc="1" locked="0" layoutInCell="1" allowOverlap="1" wp14:anchorId="6F6EB6D6" wp14:editId="3D3A0D12">
                 <wp:simplePos x="0" y="0"/>
-                <wp:positionH relativeFrom="column">
-                  <wp:posOffset>1905</wp:posOffset>
+                <wp:positionH relativeFrom="margin">
+                  <wp:align>left</wp:align>
                 </wp:positionH>
                 <wp:positionV relativeFrom="paragraph">
-                  <wp:posOffset>1835150</wp:posOffset>
+                  <wp:posOffset>1720850</wp:posOffset>
                 </wp:positionV>
                 <wp:extent cx="2879725" cy="635"/>
                 <wp:effectExtent l="0" t="0" r="0" b="0"/>
                 <wp:wrapTight wrapText="bothSides">
                   <wp:wrapPolygon edited="0">
                     <wp:start x="0" y="0"/>
-                    <wp:lineTo x="0" y="21600"/>
-                    <wp:lineTo x="21600" y="21600"/>
-                    <wp:lineTo x="21600" y="0"/>
+                    <wp:lineTo x="0" y="20057"/>
+                    <wp:lineTo x="21433" y="20057"/>
+                    <wp:lineTo x="21433" y="0"/>
+                    <wp:lineTo x="0" y="0"/>
                   </wp:wrapPolygon>
                 </wp:wrapTight>
                 <wp:docPr id="7" name="Cuadro de texto 7"/>
@@ -3572,7 +3595,7 @@
           </mc:Choice>
           <mc:Fallback>
             <w:pict>
-              <v:shape w14:anchorId="6F6EB6D6" id="Cuadro de texto 7" o:spid="_x0000_s1031" type="#_x0000_t202" style="position:absolute;left:0;text-align:left;margin-left:.15pt;margin-top:144.5pt;width:226.75pt;height:.05pt;z-index:-251649024;visibility:visible;mso-wrap-style:square;mso-wrap-distance-left:9pt;mso-wrap-distance-top:0;mso-wrap-distance-right:9pt;mso-wrap-distance-bottom:0;mso-position-horizontal:absolute;mso-position-horizontal-relative:text;mso-position-vertical:absolute;mso-position-vertical-relative:text;v-text-anchor:top" o:gfxdata="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" stroked="f">
+              <v:shape w14:anchorId="6F6EB6D6" id="Cuadro de texto 7" o:spid="_x0000_s1031" type="#_x0000_t202" style="position:absolute;left:0;text-align:left;margin-left:0;margin-top:135.5pt;width:226.75pt;height:.05pt;z-index:-251649024;visibility:visible;mso-wrap-style:square;mso-wrap-distance-left:9pt;mso-wrap-distance-top:0;mso-wrap-distance-right:9pt;mso-wrap-distance-bottom:0;mso-position-horizontal:left;mso-position-horizontal-relative:margin;mso-position-vertical:absolute;mso-position-vertical-relative:text;v-text-anchor:top" o:gfxdata="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" stroked="f">
                 <v:textbox style="mso-fit-shape-to-text:t" inset="0,0,0,0">
                   <w:txbxContent>
                     <w:p>
@@ -3592,7 +3615,7 @@
                     </w:p>
                   </w:txbxContent>
                 </v:textbox>
-                <w10:wrap type="tight"/>
+                <w10:wrap type="tight" anchorx="margin"/>
               </v:shape>
             </w:pict>
           </mc:Fallback>
@@ -3601,25 +3624,27 @@
       <w:r>
         <w:rPr>
           <w:noProof/>
+          <w:sz w:val="12"/>
+          <w:szCs w:val="12"/>
           <w:lang w:eastAsia="es-MX"/>
         </w:rPr>
         <w:drawing>
-          <wp:anchor distT="0" distB="0" distL="114300" distR="114300" simplePos="0" relativeHeight="251664384" behindDoc="1" locked="0" layoutInCell="1" allowOverlap="1" wp14:anchorId="2AE91C22" wp14:editId="4BE91B45">
+          <wp:anchor distT="0" distB="0" distL="114300" distR="114300" simplePos="0" relativeHeight="251664384" behindDoc="1" locked="0" layoutInCell="1" allowOverlap="1" wp14:anchorId="2AE91C22" wp14:editId="35CBD7ED">
             <wp:simplePos x="0" y="0"/>
-            <wp:positionH relativeFrom="column">
-              <wp:posOffset>1905</wp:posOffset>
+            <wp:positionH relativeFrom="margin">
+              <wp:align>left</wp:align>
             </wp:positionH>
             <wp:positionV relativeFrom="paragraph">
-              <wp:posOffset>1270</wp:posOffset>
+              <wp:posOffset>0</wp:posOffset>
             </wp:positionV>
-            <wp:extent cx="2880000" cy="1777271"/>
-            <wp:effectExtent l="0" t="0" r="0" b="0"/>
+            <wp:extent cx="2699385" cy="1665605"/>
+            <wp:effectExtent l="0" t="0" r="5715" b="0"/>
             <wp:wrapTight wrapText="bothSides">
               <wp:wrapPolygon edited="0">
                 <wp:start x="0" y="0"/>
-                <wp:lineTo x="0" y="21307"/>
-                <wp:lineTo x="21433" y="21307"/>
-                <wp:lineTo x="21433" y="0"/>
+                <wp:lineTo x="0" y="21246"/>
+                <wp:lineTo x="21493" y="21246"/>
+                <wp:lineTo x="21493" y="0"/>
                 <wp:lineTo x="0" y="0"/>
               </wp:wrapPolygon>
             </wp:wrapTight>
@@ -3649,7 +3674,7 @@
                   <pic:spPr>
                     <a:xfrm>
                       <a:off x="0" y="0"/>
-                      <a:ext cx="2880000" cy="1777271"/>
+                      <a:ext cx="2699385" cy="1665605"/>
                     </a:xfrm>
                     <a:prstGeom prst="rect">
                       <a:avLst/>
@@ -3735,24 +3760,23 @@
           <w:noProof/>
           <w:lang w:eastAsia="es-MX"/>
         </w:rPr>
-        <w:lastRenderedPageBreak/>
         <w:drawing>
-          <wp:anchor distT="0" distB="0" distL="114300" distR="114300" simplePos="0" relativeHeight="251699200" behindDoc="1" locked="0" layoutInCell="1" allowOverlap="1" wp14:anchorId="5665AF91" wp14:editId="563D1471">
+          <wp:anchor distT="0" distB="0" distL="114300" distR="114300" simplePos="0" relativeHeight="251699200" behindDoc="1" locked="0" layoutInCell="1" allowOverlap="1" wp14:anchorId="5665AF91" wp14:editId="10C895D8">
             <wp:simplePos x="0" y="0"/>
-            <wp:positionH relativeFrom="column">
-              <wp:posOffset>3262745</wp:posOffset>
+            <wp:positionH relativeFrom="margin">
+              <wp:align>right</wp:align>
             </wp:positionH>
             <wp:positionV relativeFrom="paragraph">
-              <wp:posOffset>404</wp:posOffset>
+              <wp:posOffset>265007</wp:posOffset>
             </wp:positionV>
-            <wp:extent cx="2880000" cy="1776552"/>
-            <wp:effectExtent l="0" t="0" r="0" b="0"/>
+            <wp:extent cx="2699385" cy="1664970"/>
+            <wp:effectExtent l="0" t="0" r="5715" b="0"/>
             <wp:wrapTight wrapText="bothSides">
               <wp:wrapPolygon edited="0">
                 <wp:start x="0" y="0"/>
-                <wp:lineTo x="0" y="21314"/>
-                <wp:lineTo x="21433" y="21314"/>
-                <wp:lineTo x="21433" y="0"/>
+                <wp:lineTo x="0" y="21254"/>
+                <wp:lineTo x="21493" y="21254"/>
+                <wp:lineTo x="21493" y="0"/>
                 <wp:lineTo x="0" y="0"/>
               </wp:wrapPolygon>
             </wp:wrapTight>
@@ -3782,7 +3806,7 @@
                   <pic:spPr>
                     <a:xfrm>
                       <a:off x="0" y="0"/>
-                      <a:ext cx="2880000" cy="1776552"/>
+                      <a:ext cx="2699385" cy="1664970"/>
                     </a:xfrm>
                     <a:prstGeom prst="rect">
                       <a:avLst/>
@@ -3808,22 +3832,135 @@
         <mc:AlternateContent>
           <mc:Choice Requires="wps">
             <w:drawing>
-              <wp:anchor distT="0" distB="0" distL="114300" distR="114300" simplePos="0" relativeHeight="251675648" behindDoc="1" locked="0" layoutInCell="1" allowOverlap="1" wp14:anchorId="48C7F484" wp14:editId="2C35367C">
+              <wp:anchor distT="0" distB="0" distL="114300" distR="114300" simplePos="0" relativeHeight="251677696" behindDoc="0" locked="0" layoutInCell="1" allowOverlap="1" wp14:anchorId="4512B304" wp14:editId="3F10ABCB">
                 <wp:simplePos x="0" y="0"/>
-                <wp:positionH relativeFrom="column">
-                  <wp:posOffset>263948</wp:posOffset>
+                <wp:positionH relativeFrom="margin">
+                  <wp:posOffset>2941532</wp:posOffset>
                 </wp:positionH>
                 <wp:positionV relativeFrom="paragraph">
-                  <wp:posOffset>1828376</wp:posOffset>
+                  <wp:posOffset>2002578</wp:posOffset>
+                </wp:positionV>
+                <wp:extent cx="2666365" cy="635"/>
+                <wp:effectExtent l="0" t="0" r="635" b="0"/>
+                <wp:wrapNone/>
+                <wp:docPr id="13" name="Cuadro de texto 13"/>
+                <wp:cNvGraphicFramePr/>
+                <a:graphic xmlns:a="http://schemas.openxmlformats.org/drawingml/2006/main">
+                  <a:graphicData uri="http://schemas.microsoft.com/office/word/2010/wordprocessingShape">
+                    <wps:wsp>
+                      <wps:cNvSpPr txBox="1"/>
+                      <wps:spPr>
+                        <a:xfrm>
+                          <a:off x="0" y="0"/>
+                          <a:ext cx="2666365" cy="635"/>
+                        </a:xfrm>
+                        <a:prstGeom prst="rect">
+                          <a:avLst/>
+                        </a:prstGeom>
+                        <a:solidFill>
+                          <a:prstClr val="white"/>
+                        </a:solidFill>
+                        <a:ln>
+                          <a:noFill/>
+                        </a:ln>
+                      </wps:spPr>
+                      <wps:txbx>
+                        <w:txbxContent>
+                          <w:p>
+                            <w:pPr>
+                              <w:pStyle w:val="Descripcin"/>
+                              <w:jc w:val="center"/>
+                              <w:rPr>
+                                <w:rFonts w:ascii="Times New Roman" w:hAnsi="Times New Roman" w:cs="Times New Roman"/>
+                                <w:b/>
+                                <w:noProof/>
+                                <w:sz w:val="24"/>
+                                <w:szCs w:val="24"/>
+                              </w:rPr>
+                            </w:pPr>
+                            <w:r>
+                              <w:t>Gráfica 6: Ingreso corriente vs. Estrato socioeconómico</w:t>
+                            </w:r>
+                          </w:p>
+                        </w:txbxContent>
+                      </wps:txbx>
+                      <wps:bodyPr rot="0" spcFirstLastPara="0" vertOverflow="overflow" horzOverflow="overflow" vert="horz" wrap="square" lIns="0" tIns="0" rIns="0" bIns="0" numCol="1" spcCol="0" rtlCol="0" fromWordArt="0" anchor="t" anchorCtr="0" forceAA="0" compatLnSpc="1">
+                        <a:prstTxWarp prst="textNoShape">
+                          <a:avLst/>
+                        </a:prstTxWarp>
+                        <a:spAutoFit/>
+                      </wps:bodyPr>
+                    </wps:wsp>
+                  </a:graphicData>
+                </a:graphic>
+                <wp14:sizeRelH relativeFrom="margin">
+                  <wp14:pctWidth>0</wp14:pctWidth>
+                </wp14:sizeRelH>
+                <wp14:sizeRelV relativeFrom="margin">
+                  <wp14:pctHeight>0</wp14:pctHeight>
+                </wp14:sizeRelV>
+              </wp:anchor>
+            </w:drawing>
+          </mc:Choice>
+          <mc:Fallback>
+            <w:pict>
+              <v:shape w14:anchorId="4512B304" id="Cuadro de texto 13" o:spid="_x0000_s1032" type="#_x0000_t202" style="position:absolute;left:0;text-align:left;margin-left:231.6pt;margin-top:157.7pt;width:209.95pt;height:.05pt;z-index:251677696;visibility:visible;mso-wrap-style:square;mso-width-percent:0;mso-height-percent:0;mso-wrap-distance-left:9pt;mso-wrap-distance-top:0;mso-wrap-distance-right:9pt;mso-wrap-distance-bottom:0;mso-position-horizontal:absolute;mso-position-horizontal-relative:margin;mso-position-vertical:absolute;mso-position-vertical-relative:text;mso-width-percent:0;mso-height-percent:0;mso-width-relative:margin;mso-height-relative:margin;v-text-anchor:top" o:gfxdata="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" stroked="f">
+                <v:textbox style="mso-fit-shape-to-text:t" inset="0,0,0,0">
+                  <w:txbxContent>
+                    <w:p>
+                      <w:pPr>
+                        <w:pStyle w:val="Descripcin"/>
+                        <w:jc w:val="center"/>
+                        <w:rPr>
+                          <w:rFonts w:ascii="Times New Roman" w:hAnsi="Times New Roman" w:cs="Times New Roman"/>
+                          <w:b/>
+                          <w:noProof/>
+                          <w:sz w:val="24"/>
+                          <w:szCs w:val="24"/>
+                        </w:rPr>
+                      </w:pPr>
+                      <w:r>
+                        <w:t>Gráfica 6: Ingreso corriente vs. Estrato socioeconómico</w:t>
+                      </w:r>
+                    </w:p>
+                  </w:txbxContent>
+                </v:textbox>
+                <w10:wrap anchorx="margin"/>
+              </v:shape>
+            </w:pict>
+          </mc:Fallback>
+        </mc:AlternateContent>
+      </w:r>
+    </w:p>
+    <w:p>
+      <w:pPr>
+        <w:spacing w:after="160" w:line="259" w:lineRule="auto"/>
+      </w:pPr>
+      <w:r>
+        <w:rPr>
+          <w:noProof/>
+          <w:lang w:eastAsia="es-MX"/>
+        </w:rPr>
+        <mc:AlternateContent>
+          <mc:Choice Requires="wps">
+            <w:drawing>
+              <wp:anchor distT="0" distB="0" distL="114300" distR="114300" simplePos="0" relativeHeight="251675648" behindDoc="1" locked="0" layoutInCell="1" allowOverlap="1" wp14:anchorId="48C7F484" wp14:editId="50A688AB">
+                <wp:simplePos x="0" y="0"/>
+                <wp:positionH relativeFrom="margin">
+                  <wp:align>left</wp:align>
+                </wp:positionH>
+                <wp:positionV relativeFrom="paragraph">
+                  <wp:posOffset>1746250</wp:posOffset>
                 </wp:positionV>
                 <wp:extent cx="2879725" cy="635"/>
                 <wp:effectExtent l="0" t="0" r="0" b="0"/>
                 <wp:wrapTight wrapText="bothSides">
                   <wp:wrapPolygon edited="0">
                     <wp:start x="0" y="0"/>
-                    <wp:lineTo x="0" y="21600"/>
-                    <wp:lineTo x="21600" y="21600"/>
-                    <wp:lineTo x="21600" y="0"/>
+                    <wp:lineTo x="0" y="20057"/>
+                    <wp:lineTo x="21433" y="20057"/>
+                    <wp:lineTo x="21433" y="0"/>
+                    <wp:lineTo x="0" y="0"/>
                   </wp:wrapPolygon>
                 </wp:wrapTight>
                 <wp:docPr id="12" name="Cuadro de texto 12"/>
@@ -3880,7 +4017,7 @@
           </mc:Choice>
           <mc:Fallback>
             <w:pict>
-              <v:shape w14:anchorId="48C7F484" id="Cuadro de texto 12" o:spid="_x0000_s1032" type="#_x0000_t202" style="position:absolute;left:0;text-align:left;margin-left:20.8pt;margin-top:143.95pt;width:226.75pt;height:.05pt;z-index:-251640832;visibility:visible;mso-wrap-style:square;mso-wrap-distance-left:9pt;mso-wrap-distance-top:0;mso-wrap-distance-right:9pt;mso-wrap-distance-bottom:0;mso-position-horizontal:absolute;mso-position-horizontal-relative:text;mso-position-vertical:absolute;mso-position-vertical-relative:text;v-text-anchor:top" o:gfxdata="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" stroked="f">
+              <v:shape w14:anchorId="48C7F484" id="Cuadro de texto 12" o:spid="_x0000_s1033" type="#_x0000_t202" style="position:absolute;margin-left:0;margin-top:137.5pt;width:226.75pt;height:.05pt;z-index:-251640832;visibility:visible;mso-wrap-style:square;mso-wrap-distance-left:9pt;mso-wrap-distance-top:0;mso-wrap-distance-right:9pt;mso-wrap-distance-bottom:0;mso-position-horizontal:left;mso-position-horizontal-relative:margin;mso-position-vertical:absolute;mso-position-vertical-relative:text;v-text-anchor:top" o:gfxdata="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" stroked="f">
                 <v:textbox style="mso-fit-shape-to-text:t" inset="0,0,0,0">
                   <w:txbxContent>
                     <w:p>
@@ -3900,34 +4037,37 @@
                     </w:p>
                   </w:txbxContent>
                 </v:textbox>
-                <w10:wrap type="tight"/>
+                <w10:wrap type="tight" anchorx="margin"/>
               </v:shape>
             </w:pict>
           </mc:Fallback>
         </mc:AlternateContent>
       </w:r>
       <w:r>
+        <w:br w:type="page"/>
+      </w:r>
+      <w:r>
         <w:rPr>
           <w:noProof/>
           <w:lang w:eastAsia="es-MX"/>
         </w:rPr>
         <w:drawing>
-          <wp:anchor distT="0" distB="0" distL="114300" distR="114300" simplePos="0" relativeHeight="251670528" behindDoc="1" locked="0" layoutInCell="1" allowOverlap="1" wp14:anchorId="2F7DDC7B" wp14:editId="006DFE58">
+          <wp:anchor distT="0" distB="0" distL="114300" distR="114300" simplePos="0" relativeHeight="251670528" behindDoc="1" locked="0" layoutInCell="1" allowOverlap="1" wp14:anchorId="2F7DDC7B" wp14:editId="7C04D0EC">
             <wp:simplePos x="0" y="0"/>
-            <wp:positionH relativeFrom="column">
-              <wp:posOffset>71120</wp:posOffset>
+            <wp:positionH relativeFrom="margin">
+              <wp:align>left</wp:align>
             </wp:positionH>
             <wp:positionV relativeFrom="paragraph">
-              <wp:posOffset>0</wp:posOffset>
+              <wp:posOffset>20320</wp:posOffset>
             </wp:positionV>
-            <wp:extent cx="2879725" cy="1774825"/>
-            <wp:effectExtent l="0" t="0" r="0" b="0"/>
+            <wp:extent cx="2699385" cy="1663700"/>
+            <wp:effectExtent l="0" t="0" r="5715" b="0"/>
             <wp:wrapTight wrapText="bothSides">
               <wp:wrapPolygon edited="0">
                 <wp:start x="0" y="0"/>
-                <wp:lineTo x="0" y="21330"/>
-                <wp:lineTo x="21433" y="21330"/>
-                <wp:lineTo x="21433" y="0"/>
+                <wp:lineTo x="0" y="21270"/>
+                <wp:lineTo x="21493" y="21270"/>
+                <wp:lineTo x="21493" y="0"/>
                 <wp:lineTo x="0" y="0"/>
               </wp:wrapPolygon>
             </wp:wrapTight>
@@ -3957,7 +4097,7 @@
                   <pic:spPr>
                     <a:xfrm>
                       <a:off x="0" y="0"/>
-                      <a:ext cx="2879725" cy="1774825"/>
+                      <a:ext cx="2699385" cy="1663700"/>
                     </a:xfrm>
                     <a:prstGeom prst="rect">
                       <a:avLst/>
@@ -3975,114 +4115,6 @@
           </wp:anchor>
         </w:drawing>
       </w:r>
-      <w:r>
-        <w:rPr>
-          <w:noProof/>
-          <w:lang w:eastAsia="es-MX"/>
-        </w:rPr>
-        <mc:AlternateContent>
-          <mc:Choice Requires="wps">
-            <w:drawing>
-              <wp:anchor distT="0" distB="0" distL="114300" distR="114300" simplePos="0" relativeHeight="251677696" behindDoc="1" locked="0" layoutInCell="1" allowOverlap="1" wp14:anchorId="4512B304" wp14:editId="796A8501">
-                <wp:simplePos x="0" y="0"/>
-                <wp:positionH relativeFrom="column">
-                  <wp:posOffset>3273425</wp:posOffset>
-                </wp:positionH>
-                <wp:positionV relativeFrom="paragraph">
-                  <wp:posOffset>1839595</wp:posOffset>
-                </wp:positionV>
-                <wp:extent cx="2879725" cy="635"/>
-                <wp:effectExtent l="0" t="0" r="0" b="0"/>
-                <wp:wrapTight wrapText="bothSides">
-                  <wp:wrapPolygon edited="0">
-                    <wp:start x="0" y="0"/>
-                    <wp:lineTo x="0" y="21600"/>
-                    <wp:lineTo x="21600" y="21600"/>
-                    <wp:lineTo x="21600" y="0"/>
-                  </wp:wrapPolygon>
-                </wp:wrapTight>
-                <wp:docPr id="13" name="Cuadro de texto 13"/>
-                <wp:cNvGraphicFramePr/>
-                <a:graphic xmlns:a="http://schemas.openxmlformats.org/drawingml/2006/main">
-                  <a:graphicData uri="http://schemas.microsoft.com/office/word/2010/wordprocessingShape">
-                    <wps:wsp>
-                      <wps:cNvSpPr txBox="1"/>
-                      <wps:spPr>
-                        <a:xfrm>
-                          <a:off x="0" y="0"/>
-                          <a:ext cx="2879725" cy="635"/>
-                        </a:xfrm>
-                        <a:prstGeom prst="rect">
-                          <a:avLst/>
-                        </a:prstGeom>
-                        <a:solidFill>
-                          <a:prstClr val="white"/>
-                        </a:solidFill>
-                        <a:ln>
-                          <a:noFill/>
-                        </a:ln>
-                      </wps:spPr>
-                      <wps:txbx>
-                        <w:txbxContent>
-                          <w:p>
-                            <w:pPr>
-                              <w:pStyle w:val="Descripcin"/>
-                              <w:jc w:val="center"/>
-                              <w:rPr>
-                                <w:rFonts w:ascii="Times New Roman" w:hAnsi="Times New Roman" w:cs="Times New Roman"/>
-                                <w:b/>
-                                <w:noProof/>
-                                <w:sz w:val="24"/>
-                                <w:szCs w:val="24"/>
-                              </w:rPr>
-                            </w:pPr>
-                            <w:r>
-                              <w:t>Gráfica 6: Ingreso corriente vs. Estrato socioeconómico</w:t>
-                            </w:r>
-                          </w:p>
-                        </w:txbxContent>
-                      </wps:txbx>
-                      <wps:bodyPr rot="0" spcFirstLastPara="0" vertOverflow="overflow" horzOverflow="overflow" vert="horz" wrap="square" lIns="0" tIns="0" rIns="0" bIns="0" numCol="1" spcCol="0" rtlCol="0" fromWordArt="0" anchor="t" anchorCtr="0" forceAA="0" compatLnSpc="1">
-                        <a:prstTxWarp prst="textNoShape">
-                          <a:avLst/>
-                        </a:prstTxWarp>
-                        <a:spAutoFit/>
-                      </wps:bodyPr>
-                    </wps:wsp>
-                  </a:graphicData>
-                </a:graphic>
-              </wp:anchor>
-            </w:drawing>
-          </mc:Choice>
-          <mc:Fallback>
-            <w:pict>
-              <v:shape w14:anchorId="4512B304" id="Cuadro de texto 13" o:spid="_x0000_s1033" type="#_x0000_t202" style="position:absolute;left:0;text-align:left;margin-left:257.75pt;margin-top:144.85pt;width:226.75pt;height:.05pt;z-index:-251638784;visibility:visible;mso-wrap-style:square;mso-wrap-distance-left:9pt;mso-wrap-distance-top:0;mso-wrap-distance-right:9pt;mso-wrap-distance-bottom:0;mso-position-horizontal:absolute;mso-position-horizontal-relative:text;mso-position-vertical:absolute;mso-position-vertical-relative:text;v-text-anchor:top" o:gfxdata="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" stroked="f">
-                <v:textbox style="mso-fit-shape-to-text:t" inset="0,0,0,0">
-                  <w:txbxContent>
-                    <w:p>
-                      <w:pPr>
-                        <w:pStyle w:val="Descripcin"/>
-                        <w:jc w:val="center"/>
-                        <w:rPr>
-                          <w:rFonts w:ascii="Times New Roman" w:hAnsi="Times New Roman" w:cs="Times New Roman"/>
-                          <w:b/>
-                          <w:noProof/>
-                          <w:sz w:val="24"/>
-                          <w:szCs w:val="24"/>
-                        </w:rPr>
-                      </w:pPr>
-                      <w:r>
-                        <w:t>Gráfica 6: Ingreso corriente vs. Estrato socioeconómico</w:t>
-                      </w:r>
-                    </w:p>
-                  </w:txbxContent>
-                </v:textbox>
-                <w10:wrap type="tight"/>
-              </v:shape>
-            </w:pict>
-          </mc:Fallback>
-        </mc:AlternateContent>
-      </w:r>
     </w:p>
     <w:p>
       <w:pPr>
@@ -4101,7 +4133,7 @@
           <w:szCs w:val="24"/>
         </w:rPr>
       </w:pPr>
-      <w:bookmarkStart w:id="5" w:name="_Toc40568142"/>
+      <w:bookmarkStart w:id="6" w:name="_Toc40568142"/>
       <w:r>
         <w:rPr>
           <w:rFonts w:ascii="Times New Roman" w:hAnsi="Times New Roman" w:cs="Times New Roman"/>
@@ -4109,9 +4141,10 @@
           <w:sz w:val="24"/>
           <w:szCs w:val="24"/>
         </w:rPr>
+        <w:lastRenderedPageBreak/>
         <w:t>Construcción del modelo</w:t>
       </w:r>
-      <w:bookmarkEnd w:id="5"/>
+      <w:bookmarkEnd w:id="6"/>
     </w:p>
     <w:tbl>
       <w:tblPr>
@@ -5011,7 +5044,37 @@
         <w:rPr>
           <w:rFonts w:eastAsiaTheme="minorEastAsia"/>
         </w:rPr>
-        <w:t>, por lo que se obtendrá un modelo como el siguiente:</w:t>
+        <w:t xml:space="preserve">, por lo que se </w:t>
+      </w:r>
+      <w:r>
+        <w:rPr>
+          <w:rFonts w:eastAsiaTheme="minorEastAsia"/>
+        </w:rPr>
+        <w:t>propone</w:t>
+      </w:r>
+      <w:r>
+        <w:rPr>
+          <w:rFonts w:eastAsiaTheme="minorEastAsia"/>
+        </w:rPr>
+        <w:t xml:space="preserve"> un</w:t>
+      </w:r>
+      <w:r>
+        <w:rPr>
+          <w:rFonts w:eastAsiaTheme="minorEastAsia"/>
+        </w:rPr>
+        <w:t xml:space="preserve"> primer modelo dado por</w:t>
+      </w:r>
+      <w:r>
+        <w:rPr>
+          <w:rFonts w:eastAsiaTheme="minorEastAsia"/>
+        </w:rPr>
+        <w:t xml:space="preserve"> </w:t>
+      </w:r>
+      <w:r>
+        <w:rPr>
+          <w:rFonts w:eastAsiaTheme="minorEastAsia"/>
+        </w:rPr>
+        <w:t>:</w:t>
       </w:r>
     </w:p>
     <w:p>
@@ -6470,11 +6533,6 @@
       <w:pPr>
         <w:spacing w:line="360" w:lineRule="auto"/>
       </w:pPr>
-    </w:p>
-    <w:p>
-      <w:pPr>
-        <w:spacing w:line="360" w:lineRule="auto"/>
-      </w:pPr>
       <w:r>
         <w:rPr>
           <w:noProof/>
@@ -6483,13 +6541,13 @@
         <mc:AlternateContent>
           <mc:Choice Requires="wps">
             <w:drawing>
-              <wp:anchor distT="0" distB="0" distL="114300" distR="114300" simplePos="0" relativeHeight="251681792" behindDoc="1" locked="0" layoutInCell="1" allowOverlap="1" wp14:anchorId="18B42F4C" wp14:editId="1672246C">
+              <wp:anchor distT="0" distB="0" distL="114300" distR="114300" simplePos="0" relativeHeight="251681792" behindDoc="1" locked="0" layoutInCell="1" allowOverlap="1" wp14:anchorId="18B42F4C" wp14:editId="76291AC2">
                 <wp:simplePos x="0" y="0"/>
                 <wp:positionH relativeFrom="margin">
                   <wp:align>center</wp:align>
                 </wp:positionH>
                 <wp:positionV relativeFrom="paragraph">
-                  <wp:posOffset>3810</wp:posOffset>
+                  <wp:posOffset>238337</wp:posOffset>
                 </wp:positionV>
                 <wp:extent cx="2879725" cy="635"/>
                 <wp:effectExtent l="0" t="0" r="0" b="0"/>
@@ -6568,7 +6626,7 @@
           </mc:Choice>
           <mc:Fallback>
             <w:pict>
-              <v:shape w14:anchorId="18B42F4C" id="Cuadro de texto 25" o:spid="_x0000_s1035" type="#_x0000_t202" style="position:absolute;margin-left:0;margin-top:.3pt;width:226.75pt;height:.05pt;z-index:-251634688;visibility:visible;mso-wrap-style:square;mso-width-percent:0;mso-height-percent:0;mso-wrap-distance-left:9pt;mso-wrap-distance-top:0;mso-wrap-distance-right:9pt;mso-wrap-distance-bottom:0;mso-position-horizontal:center;mso-position-horizontal-relative:margin;mso-position-vertical:absolute;mso-position-vertical-relative:text;mso-width-percent:0;mso-height-percent:0;mso-width-relative:margin;mso-height-relative:margin;v-text-anchor:top" o:gfxdata="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" stroked="f">
+              <v:shape w14:anchorId="18B42F4C" id="Cuadro de texto 25" o:spid="_x0000_s1035" type="#_x0000_t202" style="position:absolute;margin-left:0;margin-top:18.75pt;width:226.75pt;height:.05pt;z-index:-251634688;visibility:visible;mso-wrap-style:square;mso-width-percent:0;mso-height-percent:0;mso-wrap-distance-left:9pt;mso-wrap-distance-top:0;mso-wrap-distance-right:9pt;mso-wrap-distance-bottom:0;mso-position-horizontal:center;mso-position-horizontal-relative:margin;mso-position-vertical:absolute;mso-position-vertical-relative:text;mso-width-percent:0;mso-height-percent:0;mso-width-relative:margin;mso-height-relative:margin;v-text-anchor:top" o:gfxdata="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" stroked="f">
                 <v:textbox style="mso-fit-shape-to-text:t" inset="0,0,0,0">
                   <w:txbxContent>
                     <w:p>
@@ -6613,6 +6671,7 @@
         <w:jc w:val="both"/>
       </w:pPr>
       <w:r>
+        <w:lastRenderedPageBreak/>
         <w:t xml:space="preserve">Notemos que la tabla 2 muestra que las variables que tienen mayor valor p son el sexo y el estrato socioeconómico, por lo que las descartamos. </w:t>
       </w:r>
       <w:r>
@@ -7958,7 +8017,7 @@
     </w:p>
     <w:tbl>
       <w:tblPr>
-        <w:tblpPr w:leftFromText="141" w:rightFromText="141" w:vertAnchor="text" w:horzAnchor="margin" w:tblpXSpec="center" w:tblpY="189"/>
+        <w:tblpPr w:leftFromText="141" w:rightFromText="141" w:vertAnchor="text" w:horzAnchor="margin" w:tblpXSpec="center" w:tblpY="549"/>
         <w:tblW w:w="4219" w:type="dxa"/>
         <w:tblBorders>
           <w:top w:val="nil"/>
@@ -8566,6 +8625,12 @@
     </w:p>
     <w:p>
       <w:pPr>
+        <w:spacing w:line="360" w:lineRule="auto"/>
+        <w:jc w:val="both"/>
+      </w:pPr>
+    </w:p>
+    <w:p>
+      <w:pPr>
         <w:pStyle w:val="Descripcin"/>
         <w:framePr w:h="268" w:hRule="exact" w:hSpace="141" w:wrap="around" w:vAnchor="text" w:hAnchor="page" w:x="4336" w:y="58"/>
         <w:jc w:val="center"/>
@@ -8609,8 +8674,16 @@
       <w:r>
         <w:t xml:space="preserve">(tabla 3) </w:t>
       </w:r>
-      <w:r>
-        <w:t xml:space="preserve">como la F </w:t>
+      <w:proofErr w:type="gramStart"/>
+      <w:r>
+        <w:t xml:space="preserve">y </w:t>
+      </w:r>
+      <w:r>
+        <w:t xml:space="preserve"> F</w:t>
+      </w:r>
+      <w:proofErr w:type="gramEnd"/>
+      <w:r>
+        <w:t xml:space="preserve"> </w:t>
       </w:r>
       <w:r>
         <w:t xml:space="preserve">(tabla 4) </w:t>
@@ -8903,6 +8976,7 @@
         <w:jc w:val="both"/>
       </w:pPr>
       <w:r>
+        <w:lastRenderedPageBreak/>
         <w:tab/>
         <w:t xml:space="preserve">Observemos que </w:t>
       </w:r>
@@ -8950,7 +9024,25 @@
         </m:r>
       </m:oMath>
       <w:r>
-        <w:t xml:space="preserve">; sin embargo, la interpretación de este valor no significa que cuando todas las variables explicativas de un individuo son nulas, el ingreso de este sujeto es negativo pues dicho escenario no es realista y los valores de las variables explicativas toman un rango de valores que permiten la interpretación de una </w:t>
+        <w:t xml:space="preserve">; sin embargo, la interpretación de este valor no significa que cuando todas las variables explicativas de un individuo son nulas, el ingreso de este sujeto es negativo pues dicho escenario no es realista y los valores </w:t>
+      </w:r>
+      <w:r>
+        <w:t xml:space="preserve">reales </w:t>
+      </w:r>
+      <w:r>
+        <w:t xml:space="preserve">de las variables explicativas </w:t>
+      </w:r>
+      <w:r>
+        <w:t>se encuentran en</w:t>
+      </w:r>
+      <w:r>
+        <w:t xml:space="preserve"> un rango </w:t>
+      </w:r>
+      <w:r>
+        <w:t>que permite</w:t>
+      </w:r>
+      <w:r>
+        <w:t xml:space="preserve"> la interpretación de una </w:t>
       </w:r>
       <w:r>
         <w:rPr>
@@ -9054,7 +9146,49 @@
         <w:rPr>
           <w:rFonts w:eastAsiaTheme="minorEastAsia"/>
         </w:rPr>
-        <w:t xml:space="preserve"> puesto que al tomar el valor mínimo de dicho rango, se obtiene una nueva ordenada al origen </w:t>
+        <w:t xml:space="preserve"> puesto que al </w:t>
+      </w:r>
+      <w:r>
+        <w:rPr>
+          <w:rFonts w:eastAsiaTheme="minorEastAsia"/>
+        </w:rPr>
+        <w:t xml:space="preserve">considerar la combinación </w:t>
+      </w:r>
+      <w:r>
+        <w:rPr>
+          <w:rFonts w:eastAsiaTheme="minorEastAsia"/>
+        </w:rPr>
+        <w:t xml:space="preserve">de </w:t>
+      </w:r>
+      <w:r>
+        <w:rPr>
+          <w:rFonts w:eastAsiaTheme="minorEastAsia"/>
+        </w:rPr>
+        <w:t xml:space="preserve">valores </w:t>
+      </w:r>
+      <w:r>
+        <w:rPr>
+          <w:rFonts w:eastAsiaTheme="minorEastAsia"/>
+        </w:rPr>
+        <w:t>mínimo</w:t>
+      </w:r>
+      <w:r>
+        <w:rPr>
+          <w:rFonts w:eastAsiaTheme="minorEastAsia"/>
+        </w:rPr>
+        <w:t>s</w:t>
+      </w:r>
+      <w:r>
+        <w:rPr>
+          <w:rFonts w:eastAsiaTheme="minorEastAsia"/>
+        </w:rPr>
+        <w:t xml:space="preserve"> de dichas variables</w:t>
+      </w:r>
+      <w:r>
+        <w:rPr>
+          <w:rFonts w:eastAsiaTheme="minorEastAsia"/>
+        </w:rPr>
+        <w:t xml:space="preserve">, se obtiene una nueva ordenada al origen </w:t>
       </w:r>
       <m:oMath>
         <m:sSubSup>
@@ -9115,7 +9249,10 @@
         <w:t>cuya in</w:t>
       </w:r>
       <w:r>
-        <w:t>terpretación ya corresponderá al escenario en el que un individuo genera el mínimo ingreso posible, el cual será no negativo.</w:t>
+        <w:t>terpretación ya corresponderá al escenario en el que un individuo genera el mínimo ingreso posible, el cual será no negativo</w:t>
+      </w:r>
+      <w:r>
+        <w:t>. De hecho, el ingreso mínimo de la muestra es de $13,226.55.</w:t>
       </w:r>
     </w:p>
     <w:p>
@@ -9141,7 +9278,7 @@
           <w:szCs w:val="24"/>
         </w:rPr>
       </w:pPr>
-      <w:bookmarkStart w:id="6" w:name="_Toc40568143"/>
+      <w:bookmarkStart w:id="7" w:name="_Toc40568143"/>
       <w:r>
         <w:rPr>
           <w:rFonts w:ascii="Times New Roman" w:hAnsi="Times New Roman" w:cs="Times New Roman"/>
@@ -9151,7 +9288,7 @@
         </w:rPr>
         <w:t>Validación de supuestos</w:t>
       </w:r>
-      <w:bookmarkEnd w:id="6"/>
+      <w:bookmarkEnd w:id="7"/>
     </w:p>
     <w:p>
       <w:pPr>
@@ -9166,7 +9303,7 @@
           <w:szCs w:val="24"/>
         </w:rPr>
       </w:pPr>
-      <w:bookmarkStart w:id="7" w:name="_Toc40568144"/>
+      <w:bookmarkStart w:id="8" w:name="_Toc40568144"/>
       <w:r>
         <w:rPr>
           <w:rFonts w:ascii="Times New Roman" w:hAnsi="Times New Roman" w:cs="Times New Roman"/>
@@ -9187,7 +9324,7 @@
         </w:rPr>
         <w:t>Media del error</w:t>
       </w:r>
-      <w:bookmarkEnd w:id="7"/>
+      <w:bookmarkEnd w:id="8"/>
     </w:p>
     <w:p>
       <w:pPr>
@@ -9240,7 +9377,13 @@
         <w:t xml:space="preserve"> </w:t>
       </w:r>
       <w:r>
-        <w:t>sabemos que, por construcción, la suma de los residuos debe ser cero. Por lo tanto, se cumple el</w:t>
+        <w:t>sabemos que, por construcción, la suma de los resid</w:t>
+      </w:r>
+      <w:r>
+        <w:t>uos debe ser cero. Por lo tanto,</w:t>
+      </w:r>
+      <w:r>
+        <w:t xml:space="preserve"> se cumple el</w:t>
       </w:r>
       <w:r>
         <w:t xml:space="preserve"> supuesto de media del error igual a cero.</w:t>
@@ -9258,7 +9401,7 @@
           <w:szCs w:val="24"/>
         </w:rPr>
       </w:pPr>
-      <w:bookmarkStart w:id="8" w:name="_Toc40568145"/>
+      <w:bookmarkStart w:id="9" w:name="_Toc40568145"/>
       <w:r>
         <w:rPr>
           <w:rFonts w:ascii="Times New Roman" w:hAnsi="Times New Roman" w:cs="Times New Roman"/>
@@ -9269,7 +9412,7 @@
         </w:rPr>
         <w:t>5.2 Autocorrelación</w:t>
       </w:r>
-      <w:bookmarkEnd w:id="8"/>
+      <w:bookmarkEnd w:id="9"/>
     </w:p>
     <w:p>
       <w:pPr>
@@ -9293,7 +9436,7 @@
           <w:szCs w:val="24"/>
         </w:rPr>
       </w:pPr>
-      <w:bookmarkStart w:id="9" w:name="_Toc40568146"/>
+      <w:bookmarkStart w:id="10" w:name="_Toc40568146"/>
       <w:r>
         <w:rPr>
           <w:rFonts w:ascii="Times New Roman" w:hAnsi="Times New Roman" w:cs="Times New Roman"/>
@@ -9304,7 +9447,7 @@
         </w:rPr>
         <w:t>5.3 Linealidad</w:t>
       </w:r>
-      <w:bookmarkEnd w:id="9"/>
+      <w:bookmarkEnd w:id="10"/>
     </w:p>
     <w:p>
       <w:pPr>
@@ -9660,7 +9803,6 @@
         <w:rPr>
           <w:bCs/>
         </w:rPr>
-        <w:lastRenderedPageBreak/>
         <w:t>De igual manera cabe</w:t>
       </w:r>
       <w:r>
@@ -10064,7 +10206,7 @@
           <w:szCs w:val="24"/>
         </w:rPr>
       </w:pPr>
-      <w:bookmarkStart w:id="10" w:name="_Toc40568147"/>
+      <w:bookmarkStart w:id="11" w:name="_Toc40568147"/>
       <w:r>
         <w:rPr>
           <w:rFonts w:ascii="Times New Roman" w:hAnsi="Times New Roman" w:cs="Times New Roman"/>
@@ -10073,6 +10215,7 @@
           <w:sz w:val="24"/>
           <w:szCs w:val="24"/>
         </w:rPr>
+        <w:lastRenderedPageBreak/>
         <w:t>5.4</w:t>
       </w:r>
       <w:r>
@@ -10085,7 +10228,7 @@
         </w:rPr>
         <w:t xml:space="preserve"> Colinealidad</w:t>
       </w:r>
-      <w:bookmarkEnd w:id="10"/>
+      <w:bookmarkEnd w:id="11"/>
     </w:p>
     <w:p>
       <w:pPr>
@@ -10886,8 +11029,6 @@
             </w:rPr>
             <m:t>+</m:t>
           </m:r>
-          <w:bookmarkStart w:id="11" w:name="_GoBack"/>
-          <w:bookmarkEnd w:id="11"/>
           <m:sSub>
             <m:sSubPr>
               <m:ctrlPr>
@@ -12007,14 +12148,7 @@
         <w:rPr>
           <w:bCs/>
         </w:rPr>
-        <w:t xml:space="preserve"> dichas observaciones invalidaban al modelo debido a que afectaban al supuesto de </w:t>
-      </w:r>
-      <w:r>
-        <w:rPr>
-          <w:bCs/>
-        </w:rPr>
-        <w:lastRenderedPageBreak/>
-        <w:t xml:space="preserve">normalidad en los errores, por </w:t>
+        <w:t xml:space="preserve"> dichas observaciones invalidaban al modelo debido a que afectaban al supuesto de normalidad en los errores, por </w:t>
       </w:r>
       <w:r>
         <w:rPr>
@@ -12067,6 +12201,7 @@
           <w:noProof/>
           <w:lang w:eastAsia="es-MX"/>
         </w:rPr>
+        <w:lastRenderedPageBreak/>
         <mc:AlternateContent>
           <mc:Choice Requires="wps">
             <w:drawing>
@@ -12562,7 +12697,6 @@
           <w:noProof/>
           <w:lang w:eastAsia="es-MX"/>
         </w:rPr>
-        <w:lastRenderedPageBreak/>
         <w:drawing>
           <wp:anchor distT="0" distB="0" distL="114300" distR="114300" simplePos="0" relativeHeight="251714560" behindDoc="1" locked="0" layoutInCell="1" allowOverlap="1" wp14:anchorId="7B2517A5" wp14:editId="61BBB493">
             <wp:simplePos x="0" y="0"/>
@@ -13302,13 +13436,25 @@
         <w:t xml:space="preserve">temos que el sesgo ha desaparecido; </w:t>
       </w:r>
       <w:r>
-        <w:t xml:space="preserve">este nuevo histograma </w:t>
+        <w:t>este nuevo histograma</w:t>
+      </w:r>
+      <w:r>
+        <w:t xml:space="preserve"> ya</w:t>
+      </w:r>
+      <w:r>
+        <w:t xml:space="preserve"> </w:t>
       </w:r>
       <w:r>
         <w:t>parece</w:t>
       </w:r>
       <w:r>
-        <w:t xml:space="preserve"> seguir una distribución normal, para estar seguros volvemos a ca</w:t>
+        <w:t xml:space="preserve"> s</w:t>
+      </w:r>
+      <w:r>
+        <w:t>eguir una distribución normal. P</w:t>
+      </w:r>
+      <w:r>
+        <w:t>ara estar seguros volvemos a ca</w:t>
       </w:r>
       <w:r>
         <w:t>lcular el estadístico de Jarque-</w:t>
@@ -13408,7 +13554,6 @@
           <w:sz w:val="24"/>
           <w:szCs w:val="24"/>
         </w:rPr>
-        <w:lastRenderedPageBreak/>
         <w:t>5.7 Heteroscedasticidad</w:t>
       </w:r>
       <w:bookmarkEnd w:id="14"/>
@@ -13455,6 +13600,7 @@
         <w:jc w:val="center"/>
       </w:pPr>
       <w:r>
+        <w:lastRenderedPageBreak/>
         <w:fldChar w:fldCharType="begin"/>
       </w:r>
       <w:r>
@@ -13952,13 +14098,19 @@
         <w:rPr>
           <w:lang w:val="es"/>
         </w:rPr>
-        <w:t xml:space="preserve"> y sus productos cruzados. Obtuvimos</w:t>
+        <w:t xml:space="preserve"> y sus productos cruzados. </w:t>
       </w:r>
       <w:r>
         <w:rPr>
           <w:lang w:val="es"/>
         </w:rPr>
-        <w:t xml:space="preserve"> tenemos que el estadístico de </w:t>
+        <w:t>Obtuvimos</w:t>
+      </w:r>
+      <w:r>
+        <w:rPr>
+          <w:lang w:val="es"/>
+        </w:rPr>
+        <w:t xml:space="preserve"> que el estadístico de </w:t>
       </w:r>
       <w:r>
         <w:rPr>
@@ -14265,6 +14417,12 @@
         <w:rPr>
           <w:lang w:val="es"/>
         </w:rPr>
+        <w:t>s</w:t>
+      </w:r>
+      <w:r>
+        <w:rPr>
+          <w:lang w:val="es"/>
+        </w:rPr>
         <w:t>c</w:t>
       </w:r>
       <w:r>
@@ -14362,14 +14520,7 @@
         <w:rPr>
           <w:color w:val="000000"/>
         </w:rPr>
-        <w:t xml:space="preserve">Dado el análisis preliminar de las variables explicativas, podemos concluir que las variables que tienen mayor impacto en el ingreso son las de edad y preparación escolar, lo cual posiblemente se deba a que, si bien México es un país con casi la mitad de su economía informal, la mayor parte de los trabajos con mayor salario son aquellos que requieren una mayor especificidad o preparación académica, situación que incrementa la ya mencionada desigualdad social en todo el país. Además, de acuerdo con los resultados obtenidos, </w:t>
-      </w:r>
-      <w:r>
-        <w:rPr>
-          <w:color w:val="000000"/>
-        </w:rPr>
-        <w:lastRenderedPageBreak/>
-        <w:t>podemos corroborar que dichas variables explican con gran claridad las diferencias del ingreso entre las distintas familias que habitan en la alcaldía. Por otro lado, también concluimos que las variables con menor peso en el ingreso individual son aquellas económicas o monetarias, específicamente las erogaciones totales y el gasto monetario.</w:t>
+        <w:t>Dado el análisis preliminar de las variables explicativas, podemos concluir que las variables que tienen mayor impacto en el ingreso son las de edad y preparación escolar, lo cual posiblemente se deba a que, si bien México es un país con casi la mitad de su economía informal, la mayor parte de los trabajos con mayor salario son aquellos que requieren una mayor especificidad o preparación académica, situación que incrementa la ya mencionada desigualdad social en todo el país. Además, de acuerdo con los resultados obtenidos, podemos corroborar que dichas variables explican con gran claridad las diferencias del ingreso entre las distintas familias que habitan en la alcaldía. Por otro lado, también concluimos que las variables con menor peso en el ingreso individual son aquellas económicas o monetarias, específicamente las erogaciones totales y el gasto monetario.</w:t>
       </w:r>
     </w:p>
     <w:p>
@@ -14383,21 +14534,26 @@
         <w:rPr>
           <w:color w:val="000000"/>
         </w:rPr>
-        <w:t xml:space="preserve">Como limitaciones de nuestro trabajo consideramos; por un lado, que contamos con un número muy reducido de las observaciones debido a que solo consideramos los resultados del ENIGH 2018 y por lo mismo no fue pertinente estudiar el supuesto de autocorrelación. Por otro lado, nos parece importante mencionar que para realizar un estudio acerca del ingreso en la Ciudad de México, valdría la pena considerar las diferentes alcaldías para encontrar un contraste entre las diferentes zonas de la ciudad </w:t>
-      </w:r>
-      <w:proofErr w:type="gramStart"/>
+        <w:lastRenderedPageBreak/>
+        <w:t xml:space="preserve">Como limitaciones de nuestro trabajo consideramos; por un lado, que contamos con un número muy reducido de observaciones debido a que solo consideramos los resultados del ENIGH 2018 y por lo mismo no fue pertinente estudiar el supuesto de autocorrelación. Por otro lado, nos parece importante mencionar que para realizar un estudio acerca del ingreso en la Ciudad de México, valdría la pena considerar las diferentes alcaldías para encontrar un contraste entre las diferentes zonas de la ciudad </w:t>
+      </w:r>
       <w:r>
         <w:rPr>
           <w:color w:val="000000"/>
         </w:rPr>
-        <w:t>porque</w:t>
-      </w:r>
-      <w:proofErr w:type="gramEnd"/>
+        <w:t>porque,</w:t>
+      </w:r>
       <w:r>
         <w:rPr>
           <w:color w:val="000000"/>
         </w:rPr>
-        <w:t xml:space="preserve"> aunque existan similitudes sociodemográficas entre las distintas demarcaciones, no es adecuado generalizar nuestros resultados. Por último, las variables explicativas que consideramos puede que para un estudio que aborde con mayor profundidad el tema de la distribución del ingreso en Álvaro Obregón, sean insuficientes y se requiera incluir otras.</w:t>
+        <w:t xml:space="preserve"> aunque existe</w:t>
+      </w:r>
+      <w:r>
+        <w:rPr>
+          <w:color w:val="000000"/>
+        </w:rPr>
+        <w:t>n similitudes sociodemográficas entre las distintas demarcaciones, no es adecuado generalizar nuestros resultados. Por último, las variables explicativas que consideramos puede que para un estudio que aborde con mayor profundidad el tema de la distribución del ingreso en Álvaro Obregón, sean insuficientes y se requiera incluir otras.</w:t>
       </w:r>
     </w:p>
     <w:p>
@@ -14789,6 +14945,15 @@
           <w:lang w:eastAsia="en-US"/>
         </w:rPr>
       </w:pPr>
+      <w:r>
+        <w:rPr>
+          <w:rStyle w:val="Hipervnculo"/>
+          <w:rFonts w:eastAsiaTheme="minorHAnsi"/>
+          <w:color w:val="auto"/>
+          <w:lang w:eastAsia="en-US"/>
+        </w:rPr>
+        <w:br w:type="page"/>
+      </w:r>
     </w:p>
     <w:p>
       <w:pPr>
@@ -14821,6 +14986,7 @@
           <w:szCs w:val="24"/>
           <w:u w:val="none"/>
         </w:rPr>
+        <w:lastRenderedPageBreak/>
         <w:t>Anexo</w:t>
       </w:r>
       <w:bookmarkEnd w:id="17"/>
@@ -14862,15 +15028,6 @@
           <w:u w:val="none"/>
         </w:rPr>
         <w:t>eteroscedasticidad con transformación potencia</w:t>
-      </w:r>
-      <w:r>
-        <w:rPr>
-          <w:rStyle w:val="Hipervnculo"/>
-          <w:b/>
-          <w:color w:val="000000" w:themeColor="text1"/>
-          <w:u w:val="none"/>
-        </w:rPr>
-        <w:t>.</w:t>
       </w:r>
     </w:p>
     <w:p>
@@ -16759,7 +16916,7 @@
     <w:charset w:val="00"/>
     <w:family w:val="roman"/>
     <w:pitch w:val="variable"/>
-    <w:sig w:usb0="E0002EFF" w:usb1="C000785B" w:usb2="00000009" w:usb3="00000000" w:csb0="000001FF" w:csb1="00000000"/>
+    <w:sig w:usb0="E0002AFF" w:usb1="C0007843" w:usb2="00000009" w:usb3="00000000" w:csb0="000001FF" w:csb1="00000000"/>
   </w:font>
   <w:font w:name="Symbol">
     <w:panose1 w:val="05050102010706020507"/>
@@ -16787,14 +16944,14 @@
     <w:charset w:val="00"/>
     <w:family w:val="swiss"/>
     <w:pitch w:val="variable"/>
-    <w:sig w:usb0="E0002AFF" w:usb1="C000247B" w:usb2="00000009" w:usb3="00000000" w:csb0="000001FF" w:csb1="00000000"/>
+    <w:sig w:usb0="E0002AFF" w:usb1="4000ACFF" w:usb2="00000001" w:usb3="00000000" w:csb0="000001FF" w:csb1="00000000"/>
   </w:font>
   <w:font w:name="Calibri Light">
     <w:panose1 w:val="020F0302020204030204"/>
     <w:charset w:val="00"/>
     <w:family w:val="swiss"/>
     <w:pitch w:val="variable"/>
-    <w:sig w:usb0="E0002AFF" w:usb1="C000247B" w:usb2="00000009" w:usb3="00000000" w:csb0="000001FF" w:csb1="00000000"/>
+    <w:sig w:usb0="A0002AEF" w:usb1="4000207B" w:usb2="00000000" w:usb3="00000000" w:csb0="000001FF" w:csb1="00000000"/>
   </w:font>
   <w:font w:name="Segoe UI">
     <w:altName w:val="Sylfaen"/>
@@ -16809,7 +16966,7 @@
     <w:charset w:val="00"/>
     <w:family w:val="swiss"/>
     <w:pitch w:val="variable"/>
-    <w:sig w:usb0="E0002EFF" w:usb1="C000785B" w:usb2="00000009" w:usb3="00000000" w:csb0="000001FF" w:csb1="00000000"/>
+    <w:sig w:usb0="E0002AFF" w:usb1="C0007843" w:usb2="00000009" w:usb3="00000000" w:csb0="000001FF" w:csb1="00000000"/>
   </w:font>
   <w:font w:name="Cambria Math">
     <w:panose1 w:val="02040503050406030204"/>
@@ -16838,7 +16995,7 @@
   <w:rsids>
     <w:rsidRoot w:val="001D118B"/>
     <w:rsid w:val="001D118B"/>
-    <w:rsid w:val="004F26F6"/>
+    <w:rsid w:val="006B47B4"/>
   </w:rsids>
   <m:mathPr>
     <m:mathFont m:val="Cambria Math"/>
@@ -17587,7 +17744,7 @@
 </file>
 
 <file path=customXml/itemProps2.xml><?xml version="1.0" encoding="utf-8"?>
-<ds:datastoreItem xmlns:ds="http://schemas.openxmlformats.org/officeDocument/2006/customXml" ds:itemID="{FD5A9CEC-2733-4ABE-A1DE-E3C857F88093}">
+<ds:datastoreItem xmlns:ds="http://schemas.openxmlformats.org/officeDocument/2006/customXml" ds:itemID="{C0481C7C-E4B4-4578-8B46-43FE20E92B96}">
   <ds:schemaRefs>
     <ds:schemaRef ds:uri="http://schemas.openxmlformats.org/officeDocument/2006/bibliography"/>
   </ds:schemaRefs>

</xml_diff>

<commit_message>
Agregué info de la base de datos
</commit_message>
<xml_diff>
--- a/Proyecto.docx
+++ b/Proyecto.docx
@@ -1,6 +1,6 @@
 
 <file path=word/document.xml><?xml version="1.0" encoding="utf-8"?>
-<w:document xmlns:wpc="http://schemas.microsoft.com/office/word/2010/wordprocessingCanvas" xmlns:cx="http://schemas.microsoft.com/office/drawing/2014/chartex" xmlns:mc="http://schemas.openxmlformats.org/markup-compatibility/2006" xmlns:o="urn:schemas-microsoft-com:office:office" xmlns:r="http://schemas.openxmlformats.org/officeDocument/2006/relationships" xmlns:m="http://schemas.openxmlformats.org/officeDocument/2006/math" xmlns:v="urn:schemas-microsoft-com:vml" xmlns:wp14="http://schemas.microsoft.com/office/word/2010/wordprocessingDrawing" xmlns:wp="http://schemas.openxmlformats.org/drawingml/2006/wordprocessingDrawing" xmlns:w10="urn:schemas-microsoft-com:office:word" xmlns:w="http://schemas.openxmlformats.org/wordprocessingml/2006/main" xmlns:w14="http://schemas.microsoft.com/office/word/2010/wordml" xmlns:w15="http://schemas.microsoft.com/office/word/2012/wordml" xmlns:w16se="http://schemas.microsoft.com/office/word/2015/wordml/symex" xmlns:wpg="http://schemas.microsoft.com/office/word/2010/wordprocessingGroup" xmlns:wpi="http://schemas.microsoft.com/office/word/2010/wordprocessingInk" xmlns:wne="http://schemas.microsoft.com/office/word/2006/wordml" xmlns:wps="http://schemas.microsoft.com/office/word/2010/wordprocessingShape" mc:Ignorable="w14 w15 w16se wp14">
+<w:document xmlns:wpc="http://schemas.microsoft.com/office/word/2010/wordprocessingCanvas" xmlns:cx="http://schemas.microsoft.com/office/drawing/2014/chartex" xmlns:cx1="http://schemas.microsoft.com/office/drawing/2015/9/8/chartex" xmlns:cx2="http://schemas.microsoft.com/office/drawing/2015/10/21/chartex" xmlns:cx3="http://schemas.microsoft.com/office/drawing/2016/5/9/chartex" xmlns:cx4="http://schemas.microsoft.com/office/drawing/2016/5/10/chartex" xmlns:cx5="http://schemas.microsoft.com/office/drawing/2016/5/11/chartex" xmlns:cx6="http://schemas.microsoft.com/office/drawing/2016/5/12/chartex" xmlns:cx7="http://schemas.microsoft.com/office/drawing/2016/5/13/chartex" xmlns:cx8="http://schemas.microsoft.com/office/drawing/2016/5/14/chartex" xmlns:mc="http://schemas.openxmlformats.org/markup-compatibility/2006" xmlns:aink="http://schemas.microsoft.com/office/drawing/2016/ink" xmlns:am3d="http://schemas.microsoft.com/office/drawing/2017/model3d" xmlns:o="urn:schemas-microsoft-com:office:office" xmlns:r="http://schemas.openxmlformats.org/officeDocument/2006/relationships" xmlns:m="http://schemas.openxmlformats.org/officeDocument/2006/math" xmlns:v="urn:schemas-microsoft-com:vml" xmlns:wp14="http://schemas.microsoft.com/office/word/2010/wordprocessingDrawing" xmlns:wp="http://schemas.openxmlformats.org/drawingml/2006/wordprocessingDrawing" xmlns:w10="urn:schemas-microsoft-com:office:word" xmlns:w="http://schemas.openxmlformats.org/wordprocessingml/2006/main" xmlns:w14="http://schemas.microsoft.com/office/word/2010/wordml" xmlns:w15="http://schemas.microsoft.com/office/word/2012/wordml" xmlns:w16cid="http://schemas.microsoft.com/office/word/2016/wordml/cid" xmlns:w16se="http://schemas.microsoft.com/office/word/2015/wordml/symex" xmlns:wpg="http://schemas.microsoft.com/office/word/2010/wordprocessingGroup" xmlns:wpi="http://schemas.microsoft.com/office/word/2010/wordprocessingInk" xmlns:wne="http://schemas.microsoft.com/office/word/2006/wordml" xmlns:wps="http://schemas.microsoft.com/office/word/2010/wordprocessingShape" mc:Ignorable="w14 w15 w16se w16cid wp14">
   <w:body>
     <w:sdt>
       <w:sdtPr>
@@ -25,7 +25,7 @@
       <w:sdtContent>
         <w:p>
           <w:pPr>
-            <w:pStyle w:val="Sinespaciado"/>
+            <w:pStyle w:val="NoSpacing"/>
             <w:jc w:val="center"/>
             <w:rPr>
               <w:smallCaps/>
@@ -142,7 +142,7 @@
                                 <w:sdtContent>
                                   <w:p>
                                     <w:pPr>
-                                      <w:pStyle w:val="Sinespaciado"/>
+                                      <w:pStyle w:val="NoSpacing"/>
                                       <w:jc w:val="center"/>
                                       <w:rPr>
                                         <w:rFonts w:ascii="Times New Roman" w:hAnsi="Times New Roman" w:cs="Times New Roman"/>
@@ -492,7 +492,7 @@
                             <w:txbxContent>
                               <w:p>
                                 <w:pPr>
-                                  <w:pStyle w:val="Sinespaciado"/>
+                                  <w:pStyle w:val="NoSpacing"/>
                                   <w:jc w:val="right"/>
                                   <w:rPr>
                                     <w:rFonts w:ascii="Times New Roman" w:hAnsi="Times New Roman" w:cs="Times New Roman"/>
@@ -504,7 +504,7 @@
                               </w:p>
                               <w:p>
                                 <w:pPr>
-                                  <w:pStyle w:val="Sinespaciado"/>
+                                  <w:pStyle w:val="NoSpacing"/>
                                   <w:jc w:val="right"/>
                                   <w:rPr>
                                     <w:rFonts w:ascii="Times New Roman" w:hAnsi="Times New Roman" w:cs="Times New Roman"/>
@@ -516,7 +516,7 @@
                               </w:p>
                               <w:p>
                                 <w:pPr>
-                                  <w:pStyle w:val="Sinespaciado"/>
+                                  <w:pStyle w:val="NoSpacing"/>
                                   <w:jc w:val="right"/>
                                   <w:rPr>
                                     <w:rFonts w:ascii="Times New Roman" w:hAnsi="Times New Roman" w:cs="Times New Roman"/>
@@ -539,7 +539,7 @@
                               </w:p>
                               <w:p>
                                 <w:pPr>
-                                  <w:pStyle w:val="Sinespaciado"/>
+                                  <w:pStyle w:val="NoSpacing"/>
                                   <w:jc w:val="right"/>
                                   <w:rPr>
                                     <w:rFonts w:ascii="Times New Roman" w:hAnsi="Times New Roman" w:cs="Times New Roman"/>
@@ -551,7 +551,7 @@
                               </w:p>
                               <w:p>
                                 <w:pPr>
-                                  <w:pStyle w:val="Sinespaciado"/>
+                                  <w:pStyle w:val="NoSpacing"/>
                                   <w:jc w:val="right"/>
                                   <w:rPr>
                                     <w:rFonts w:ascii="Times New Roman" w:hAnsi="Times New Roman" w:cs="Times New Roman"/>
@@ -563,7 +563,7 @@
                               </w:p>
                               <w:p>
                                 <w:pPr>
-                                  <w:pStyle w:val="Sinespaciado"/>
+                                  <w:pStyle w:val="NoSpacing"/>
                                   <w:jc w:val="right"/>
                                   <w:rPr>
                                     <w:rFonts w:ascii="Times New Roman" w:hAnsi="Times New Roman" w:cs="Times New Roman"/>
@@ -584,7 +584,7 @@
                               </w:p>
                               <w:p>
                                 <w:pPr>
-                                  <w:pStyle w:val="Sinespaciado"/>
+                                  <w:pStyle w:val="NoSpacing"/>
                                   <w:jc w:val="right"/>
                                   <w:rPr>
                                     <w:rFonts w:ascii="Times New Roman" w:hAnsi="Times New Roman" w:cs="Times New Roman"/>
@@ -605,7 +605,7 @@
                               </w:p>
                               <w:p>
                                 <w:pPr>
-                                  <w:pStyle w:val="Sinespaciado"/>
+                                  <w:pStyle w:val="NoSpacing"/>
                                   <w:jc w:val="right"/>
                                   <w:rPr>
                                     <w:rFonts w:ascii="Times New Roman" w:hAnsi="Times New Roman" w:cs="Times New Roman"/>
@@ -626,7 +626,7 @@
                               </w:p>
                               <w:p>
                                 <w:pPr>
-                                  <w:pStyle w:val="Sinespaciado"/>
+                                  <w:pStyle w:val="NoSpacing"/>
                                   <w:jc w:val="right"/>
                                   <w:rPr>
                                     <w:rFonts w:ascii="Times New Roman" w:hAnsi="Times New Roman" w:cs="Times New Roman"/>
@@ -656,7 +656,7 @@
                               </w:p>
                               <w:p>
                                 <w:pPr>
-                                  <w:pStyle w:val="Sinespaciado"/>
+                                  <w:pStyle w:val="NoSpacing"/>
                                   <w:jc w:val="right"/>
                                   <w:rPr>
                                     <w:rFonts w:ascii="Times New Roman" w:hAnsi="Times New Roman" w:cs="Times New Roman"/>
@@ -677,7 +677,7 @@
                               </w:p>
                               <w:p>
                                 <w:pPr>
-                                  <w:pStyle w:val="Sinespaciado"/>
+                                  <w:pStyle w:val="NoSpacing"/>
                                   <w:jc w:val="right"/>
                                   <w:rPr>
                                     <w:rFonts w:ascii="Times New Roman" w:hAnsi="Times New Roman" w:cs="Times New Roman"/>
@@ -1076,7 +1076,7 @@
                   </wp:anchor>
                 </w:drawing>
               </mc:Choice>
-              <mc:Fallback xmlns:cx1="http://schemas.microsoft.com/office/drawing/2015/9/8/chartex" xmlns:cx2="http://schemas.microsoft.com/office/drawing/2015/10/21/chartex" xmlns:cx3="http://schemas.microsoft.com/office/drawing/2016/5/9/chartex" xmlns:cx4="http://schemas.microsoft.com/office/drawing/2016/5/10/chartex" xmlns:cx5="http://schemas.microsoft.com/office/drawing/2016/5/11/chartex" xmlns:cx6="http://schemas.microsoft.com/office/drawing/2016/5/12/chartex" xmlns:cx7="http://schemas.microsoft.com/office/drawing/2016/5/13/chartex" xmlns:cx8="http://schemas.microsoft.com/office/drawing/2016/5/14/chartex" xmlns:aink="http://schemas.microsoft.com/office/drawing/2016/ink" xmlns:am3d="http://schemas.microsoft.com/office/drawing/2017/model3d" xmlns:w16cid="http://schemas.microsoft.com/office/word/2016/wordml/cid">
+              <mc:Fallback>
                 <w:pict>
                   <v:group w14:anchorId="45BB78D2" id="Grupo 114" o:spid="_x0000_s1026" style="position:absolute;margin-left:0;margin-top:0;width:18pt;height:10in;z-index:251704320;mso-width-percent:29;mso-height-percent:909;mso-left-percent:45;mso-position-horizontal-relative:page;mso-position-vertical:center;mso-position-vertical-relative:page;mso-width-percent:29;mso-height-percent:909;mso-left-percent:45" coordsize="2286,91440" o:gfxdata="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">
                     <v:rect id="Rectángulo 115" o:spid="_x0000_s1027" style="position:absolute;width:2286;height:87820;visibility:visible;mso-wrap-style:square;v-text-anchor:middle" o:gfxdata="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" filled="f" stroked="f" strokeweight="1pt"/>
@@ -1138,7 +1138,7 @@
       <w:sdtContent>
         <w:p>
           <w:pPr>
-            <w:pStyle w:val="TtuloTDC"/>
+            <w:pStyle w:val="TOCHeading"/>
             <w:spacing w:line="360" w:lineRule="auto"/>
             <w:jc w:val="both"/>
             <w:rPr>
@@ -1173,7 +1173,7 @@
         </w:p>
         <w:p>
           <w:pPr>
-            <w:pStyle w:val="TDC1"/>
+            <w:pStyle w:val="TOC1"/>
             <w:tabs>
               <w:tab w:val="left" w:pos="440"/>
               <w:tab w:val="right" w:leader="dot" w:pos="8828"/>
@@ -1209,7 +1209,7 @@
           <w:hyperlink w:anchor="_Toc40568137" w:history="1">
             <w:r>
               <w:rPr>
-                <w:rStyle w:val="Hipervnculo"/>
+                <w:rStyle w:val="Hyperlink"/>
                 <w:rFonts w:cs="Times New Roman"/>
                 <w:noProof/>
               </w:rPr>
@@ -1226,7 +1226,7 @@
             </w:r>
             <w:r>
               <w:rPr>
-                <w:rStyle w:val="Hipervnculo"/>
+                <w:rStyle w:val="Hyperlink"/>
                 <w:rFonts w:cs="Times New Roman"/>
                 <w:noProof/>
               </w:rPr>
@@ -1281,12 +1281,10 @@
               <w:fldChar w:fldCharType="end"/>
             </w:r>
           </w:hyperlink>
-          <w:bookmarkStart w:id="0" w:name="_GoBack"/>
-          <w:bookmarkEnd w:id="0"/>
         </w:p>
         <w:p>
           <w:pPr>
-            <w:pStyle w:val="TDC1"/>
+            <w:pStyle w:val="TOC1"/>
             <w:tabs>
               <w:tab w:val="left" w:pos="440"/>
               <w:tab w:val="right" w:leader="dot" w:pos="8828"/>
@@ -1301,7 +1299,7 @@
           <w:hyperlink w:anchor="_Toc40568138" w:history="1">
             <w:r>
               <w:rPr>
-                <w:rStyle w:val="Hipervnculo"/>
+                <w:rStyle w:val="Hyperlink"/>
                 <w:rFonts w:cs="Times New Roman"/>
                 <w:noProof/>
               </w:rPr>
@@ -1318,7 +1316,7 @@
             </w:r>
             <w:r>
               <w:rPr>
-                <w:rStyle w:val="Hipervnculo"/>
+                <w:rStyle w:val="Hyperlink"/>
                 <w:rFonts w:cs="Times New Roman"/>
                 <w:noProof/>
               </w:rPr>
@@ -1376,7 +1374,7 @@
         </w:p>
         <w:p>
           <w:pPr>
-            <w:pStyle w:val="TDC1"/>
+            <w:pStyle w:val="TOC1"/>
             <w:tabs>
               <w:tab w:val="left" w:pos="440"/>
               <w:tab w:val="right" w:leader="dot" w:pos="8828"/>
@@ -1391,7 +1389,7 @@
           <w:hyperlink w:anchor="_Toc40568139" w:history="1">
             <w:r>
               <w:rPr>
-                <w:rStyle w:val="Hipervnculo"/>
+                <w:rStyle w:val="Hyperlink"/>
                 <w:rFonts w:cs="Times New Roman"/>
                 <w:noProof/>
               </w:rPr>
@@ -1408,7 +1406,7 @@
             </w:r>
             <w:r>
               <w:rPr>
-                <w:rStyle w:val="Hipervnculo"/>
+                <w:rStyle w:val="Hyperlink"/>
                 <w:rFonts w:cs="Times New Roman"/>
                 <w:noProof/>
               </w:rPr>
@@ -1466,7 +1464,7 @@
         </w:p>
         <w:p>
           <w:pPr>
-            <w:pStyle w:val="TDC2"/>
+            <w:pStyle w:val="TOC2"/>
             <w:rPr>
               <w:rFonts w:asciiTheme="minorHAnsi" w:eastAsiaTheme="minorEastAsia" w:hAnsiTheme="minorHAnsi" w:cstheme="minorBidi"/>
               <w:b w:val="0"/>
@@ -1478,7 +1476,7 @@
           <w:hyperlink w:anchor="_Toc40568140" w:history="1">
             <w:r>
               <w:rPr>
-                <w:rStyle w:val="Hipervnculo"/>
+                <w:rStyle w:val="Hyperlink"/>
                 <w:b w:val="0"/>
               </w:rPr>
               <w:t>3.1 Variable dependiente</w:t>
@@ -1535,7 +1533,7 @@
         </w:p>
         <w:p>
           <w:pPr>
-            <w:pStyle w:val="TDC2"/>
+            <w:pStyle w:val="TOC2"/>
             <w:rPr>
               <w:rFonts w:asciiTheme="minorHAnsi" w:eastAsiaTheme="minorEastAsia" w:hAnsiTheme="minorHAnsi" w:cstheme="minorBidi"/>
               <w:b w:val="0"/>
@@ -1547,7 +1545,7 @@
           <w:hyperlink w:anchor="_Toc40568141" w:history="1">
             <w:r>
               <w:rPr>
-                <w:rStyle w:val="Hipervnculo"/>
+                <w:rStyle w:val="Hyperlink"/>
                 <w:b w:val="0"/>
               </w:rPr>
               <w:t>3.2 Variables explicativas y su contexto</w:t>
@@ -1604,7 +1602,7 @@
         </w:p>
         <w:p>
           <w:pPr>
-            <w:pStyle w:val="TDC1"/>
+            <w:pStyle w:val="TOC1"/>
             <w:tabs>
               <w:tab w:val="left" w:pos="440"/>
               <w:tab w:val="right" w:leader="dot" w:pos="8828"/>
@@ -1619,7 +1617,7 @@
           <w:hyperlink w:anchor="_Toc40568142" w:history="1">
             <w:r>
               <w:rPr>
-                <w:rStyle w:val="Hipervnculo"/>
+                <w:rStyle w:val="Hyperlink"/>
                 <w:rFonts w:cs="Times New Roman"/>
                 <w:noProof/>
               </w:rPr>
@@ -1636,7 +1634,7 @@
             </w:r>
             <w:r>
               <w:rPr>
-                <w:rStyle w:val="Hipervnculo"/>
+                <w:rStyle w:val="Hyperlink"/>
                 <w:rFonts w:cs="Times New Roman"/>
                 <w:noProof/>
               </w:rPr>
@@ -1694,7 +1692,7 @@
         </w:p>
         <w:p>
           <w:pPr>
-            <w:pStyle w:val="TDC1"/>
+            <w:pStyle w:val="TOC1"/>
             <w:tabs>
               <w:tab w:val="left" w:pos="440"/>
               <w:tab w:val="right" w:leader="dot" w:pos="8828"/>
@@ -1709,7 +1707,7 @@
           <w:hyperlink w:anchor="_Toc40568143" w:history="1">
             <w:r>
               <w:rPr>
-                <w:rStyle w:val="Hipervnculo"/>
+                <w:rStyle w:val="Hyperlink"/>
                 <w:rFonts w:cs="Times New Roman"/>
                 <w:noProof/>
               </w:rPr>
@@ -1726,7 +1724,7 @@
             </w:r>
             <w:r>
               <w:rPr>
-                <w:rStyle w:val="Hipervnculo"/>
+                <w:rStyle w:val="Hyperlink"/>
                 <w:rFonts w:cs="Times New Roman"/>
                 <w:noProof/>
               </w:rPr>
@@ -1784,7 +1782,7 @@
         </w:p>
         <w:p>
           <w:pPr>
-            <w:pStyle w:val="TDC2"/>
+            <w:pStyle w:val="TOC2"/>
             <w:rPr>
               <w:rFonts w:asciiTheme="minorHAnsi" w:eastAsiaTheme="minorEastAsia" w:hAnsiTheme="minorHAnsi" w:cstheme="minorBidi"/>
               <w:b w:val="0"/>
@@ -1796,7 +1794,7 @@
           <w:hyperlink w:anchor="_Toc40568144" w:history="1">
             <w:r>
               <w:rPr>
-                <w:rStyle w:val="Hipervnculo"/>
+                <w:rStyle w:val="Hyperlink"/>
                 <w:b w:val="0"/>
               </w:rPr>
               <w:t>5.1 Media del error</w:t>
@@ -1853,7 +1851,7 @@
         </w:p>
         <w:p>
           <w:pPr>
-            <w:pStyle w:val="TDC2"/>
+            <w:pStyle w:val="TOC2"/>
             <w:rPr>
               <w:rFonts w:asciiTheme="minorHAnsi" w:eastAsiaTheme="minorEastAsia" w:hAnsiTheme="minorHAnsi" w:cstheme="minorBidi"/>
               <w:b w:val="0"/>
@@ -1865,7 +1863,7 @@
           <w:hyperlink w:anchor="_Toc40568145" w:history="1">
             <w:r>
               <w:rPr>
-                <w:rStyle w:val="Hipervnculo"/>
+                <w:rStyle w:val="Hyperlink"/>
                 <w:b w:val="0"/>
               </w:rPr>
               <w:t>5.2 Autocorrelación</w:t>
@@ -1922,7 +1920,7 @@
         </w:p>
         <w:p>
           <w:pPr>
-            <w:pStyle w:val="TDC2"/>
+            <w:pStyle w:val="TOC2"/>
             <w:rPr>
               <w:rFonts w:asciiTheme="minorHAnsi" w:eastAsiaTheme="minorEastAsia" w:hAnsiTheme="minorHAnsi" w:cstheme="minorBidi"/>
               <w:b w:val="0"/>
@@ -1934,7 +1932,7 @@
           <w:hyperlink w:anchor="_Toc40568146" w:history="1">
             <w:r>
               <w:rPr>
-                <w:rStyle w:val="Hipervnculo"/>
+                <w:rStyle w:val="Hyperlink"/>
                 <w:b w:val="0"/>
               </w:rPr>
               <w:t>5.3 Linealidad</w:t>
@@ -1991,7 +1989,7 @@
         </w:p>
         <w:p>
           <w:pPr>
-            <w:pStyle w:val="TDC2"/>
+            <w:pStyle w:val="TOC2"/>
             <w:rPr>
               <w:rFonts w:asciiTheme="minorHAnsi" w:eastAsiaTheme="minorEastAsia" w:hAnsiTheme="minorHAnsi" w:cstheme="minorBidi"/>
               <w:b w:val="0"/>
@@ -2003,7 +2001,7 @@
           <w:hyperlink w:anchor="_Toc40568147" w:history="1">
             <w:r>
               <w:rPr>
-                <w:rStyle w:val="Hipervnculo"/>
+                <w:rStyle w:val="Hyperlink"/>
                 <w:b w:val="0"/>
               </w:rPr>
               <w:t>5.4 Colinealidad</w:t>
@@ -2060,7 +2058,7 @@
         </w:p>
         <w:p>
           <w:pPr>
-            <w:pStyle w:val="TDC2"/>
+            <w:pStyle w:val="TOC2"/>
             <w:rPr>
               <w:rFonts w:asciiTheme="minorHAnsi" w:eastAsiaTheme="minorEastAsia" w:hAnsiTheme="minorHAnsi" w:cstheme="minorBidi"/>
               <w:b w:val="0"/>
@@ -2072,7 +2070,7 @@
           <w:hyperlink w:anchor="_Toc40568148" w:history="1">
             <w:r>
               <w:rPr>
-                <w:rStyle w:val="Hipervnculo"/>
+                <w:rStyle w:val="Hyperlink"/>
                 <w:b w:val="0"/>
               </w:rPr>
               <w:t>5.5 Observaciones atípicas</w:t>
@@ -2129,7 +2127,7 @@
         </w:p>
         <w:p>
           <w:pPr>
-            <w:pStyle w:val="TDC2"/>
+            <w:pStyle w:val="TOC2"/>
             <w:rPr>
               <w:rFonts w:asciiTheme="minorHAnsi" w:eastAsiaTheme="minorEastAsia" w:hAnsiTheme="minorHAnsi" w:cstheme="minorBidi"/>
               <w:b w:val="0"/>
@@ -2141,7 +2139,7 @@
           <w:hyperlink w:anchor="_Toc40568149" w:history="1">
             <w:r>
               <w:rPr>
-                <w:rStyle w:val="Hipervnculo"/>
+                <w:rStyle w:val="Hyperlink"/>
                 <w:b w:val="0"/>
               </w:rPr>
               <w:t>5.6 Normalidad</w:t>
@@ -2198,7 +2196,7 @@
         </w:p>
         <w:p>
           <w:pPr>
-            <w:pStyle w:val="TDC2"/>
+            <w:pStyle w:val="TOC2"/>
             <w:rPr>
               <w:rFonts w:asciiTheme="minorHAnsi" w:eastAsiaTheme="minorEastAsia" w:hAnsiTheme="minorHAnsi" w:cstheme="minorBidi"/>
               <w:b w:val="0"/>
@@ -2210,7 +2208,7 @@
           <w:hyperlink w:anchor="_Toc40568150" w:history="1">
             <w:r>
               <w:rPr>
-                <w:rStyle w:val="Hipervnculo"/>
+                <w:rStyle w:val="Hyperlink"/>
                 <w:b w:val="0"/>
               </w:rPr>
               <w:t>5.7 Heteroscedasticidad</w:t>
@@ -2267,7 +2265,7 @@
         </w:p>
         <w:p>
           <w:pPr>
-            <w:pStyle w:val="TDC1"/>
+            <w:pStyle w:val="TOC1"/>
             <w:tabs>
               <w:tab w:val="left" w:pos="440"/>
               <w:tab w:val="right" w:leader="dot" w:pos="8828"/>
@@ -2282,7 +2280,7 @@
           <w:hyperlink w:anchor="_Toc40568151" w:history="1">
             <w:r>
               <w:rPr>
-                <w:rStyle w:val="Hipervnculo"/>
+                <w:rStyle w:val="Hyperlink"/>
                 <w:rFonts w:cs="Times New Roman"/>
                 <w:noProof/>
               </w:rPr>
@@ -2299,7 +2297,7 @@
             </w:r>
             <w:r>
               <w:rPr>
-                <w:rStyle w:val="Hipervnculo"/>
+                <w:rStyle w:val="Hyperlink"/>
                 <w:rFonts w:cs="Times New Roman"/>
                 <w:noProof/>
               </w:rPr>
@@ -2357,7 +2355,7 @@
         </w:p>
         <w:p>
           <w:pPr>
-            <w:pStyle w:val="TDC1"/>
+            <w:pStyle w:val="TOC1"/>
             <w:tabs>
               <w:tab w:val="left" w:pos="440"/>
               <w:tab w:val="right" w:leader="dot" w:pos="8828"/>
@@ -2372,7 +2370,7 @@
           <w:hyperlink w:anchor="_Toc40568152" w:history="1">
             <w:r>
               <w:rPr>
-                <w:rStyle w:val="Hipervnculo"/>
+                <w:rStyle w:val="Hyperlink"/>
                 <w:rFonts w:eastAsia="Times New Roman" w:cs="Times New Roman"/>
                 <w:noProof/>
                 <w:highlight w:val="white"/>
@@ -2390,7 +2388,7 @@
             </w:r>
             <w:r>
               <w:rPr>
-                <w:rStyle w:val="Hipervnculo"/>
+                <w:rStyle w:val="Hyperlink"/>
                 <w:rFonts w:cs="Times New Roman"/>
                 <w:noProof/>
               </w:rPr>
@@ -2448,7 +2446,7 @@
         </w:p>
         <w:p>
           <w:pPr>
-            <w:pStyle w:val="TDC1"/>
+            <w:pStyle w:val="TOC1"/>
             <w:tabs>
               <w:tab w:val="left" w:pos="440"/>
               <w:tab w:val="right" w:leader="dot" w:pos="8828"/>
@@ -2463,7 +2461,7 @@
           <w:hyperlink w:anchor="_Toc40568153" w:history="1">
             <w:r>
               <w:rPr>
-                <w:rStyle w:val="Hipervnculo"/>
+                <w:rStyle w:val="Hyperlink"/>
                 <w:rFonts w:cs="Times New Roman"/>
                 <w:noProof/>
               </w:rPr>
@@ -2480,7 +2478,7 @@
             </w:r>
             <w:r>
               <w:rPr>
-                <w:rStyle w:val="Hipervnculo"/>
+                <w:rStyle w:val="Hyperlink"/>
                 <w:rFonts w:cs="Times New Roman"/>
                 <w:noProof/>
               </w:rPr>
@@ -2569,7 +2567,7 @@
     </w:p>
     <w:p>
       <w:pPr>
-        <w:pStyle w:val="Prrafodelista"/>
+        <w:pStyle w:val="ListParagraph"/>
         <w:numPr>
           <w:ilvl w:val="0"/>
           <w:numId w:val="1"/>
@@ -2583,7 +2581,7 @@
           <w:szCs w:val="24"/>
         </w:rPr>
       </w:pPr>
-      <w:bookmarkStart w:id="1" w:name="_Toc40568137"/>
+      <w:bookmarkStart w:id="0" w:name="_Toc40568137"/>
       <w:r>
         <w:rPr>
           <w:rFonts w:ascii="Times New Roman" w:hAnsi="Times New Roman" w:cs="Times New Roman"/>
@@ -2594,7 +2592,7 @@
         <w:lastRenderedPageBreak/>
         <w:t>Introducción</w:t>
       </w:r>
-      <w:bookmarkEnd w:id="1"/>
+      <w:bookmarkEnd w:id="0"/>
     </w:p>
     <w:p>
       <w:pPr>
@@ -2631,7 +2629,54 @@
         <w:t>Encuesta Nacional de Ingresos y Gastos de los Hogares</w:t>
       </w:r>
       <w:r>
-        <w:t xml:space="preserve"> (ENIGH) elaborada por el Instituto Nacional de Estadística y Geografía (INEGI) en el 2018. La base de datos original constaba de 74,647 datos; sin embargo, para el propósito del proyecto decidimos trabajar únicamente con una proporción de la muestra. Para ello, tomamos como punto de referencia a la alcaldía Álvaro Obregón en la Ciudad de México. Gracias a esta decisión, logramos reducir el número de datos significativamente, quedándonos únicamente con 144 de ellos. Para la justificación de nuestro trabajo también utilizamos información recabada del </w:t>
+        <w:rPr>
+          <w:i/>
+        </w:rPr>
+        <w:t xml:space="preserve"> 2018</w:t>
+      </w:r>
+      <w:r>
+        <w:t xml:space="preserve"> (ENIGH) elaborada por el Instituto Nacional de Estad</w:t>
+      </w:r>
+      <w:r>
+        <w:t>ística y Geografía (INEGI)</w:t>
+      </w:r>
+      <w:r>
+        <w:t xml:space="preserve">. </w:t>
+      </w:r>
+      <w:r>
+        <w:t>La encuesta bianual realizada en agosto 2018 recaba información</w:t>
+      </w:r>
+      <w:r>
+        <w:t xml:space="preserve"> del </w:t>
+      </w:r>
+      <w:r>
+        <w:t>trimestre inmediato</w:t>
+      </w:r>
+      <w:r>
+        <w:t xml:space="preserve"> anterior a la fecha de </w:t>
+      </w:r>
+      <w:r>
+        <w:t xml:space="preserve">aplicación. </w:t>
+      </w:r>
+      <w:r>
+        <w:t>La base de datos original constaba de</w:t>
+      </w:r>
+      <w:r>
+        <w:t xml:space="preserve"> un tamaño de muestra de</w:t>
+      </w:r>
+      <w:r>
+        <w:t xml:space="preserve"> 74,647 </w:t>
+      </w:r>
+      <w:r>
+        <w:t>hogares</w:t>
+      </w:r>
+      <w:r>
+        <w:t>; sin embargo, para el propósito del proyecto decidimos trabajar únicamente con una proporción de la muestra. Para ello, tomamos como punto de referencia a</w:t>
+      </w:r>
+      <w:bookmarkStart w:id="1" w:name="_GoBack"/>
+      <w:bookmarkEnd w:id="1"/>
+      <w:r>
+        <w:t xml:space="preserve"> la alcaldía Álvaro Obregón en la Ciudad de México. Gracias a esta decisión, logramos reducir el número de datos significativamente, quedándonos únicamente con 144 de ellos. Para la justificación de nuestro trabajo también utilizamos información recabada del </w:t>
       </w:r>
       <w:r>
         <w:rPr>
@@ -2660,7 +2705,7 @@
     </w:p>
     <w:p>
       <w:pPr>
-        <w:pStyle w:val="Prrafodelista"/>
+        <w:pStyle w:val="ListParagraph"/>
         <w:numPr>
           <w:ilvl w:val="0"/>
           <w:numId w:val="1"/>
@@ -2713,7 +2758,7 @@
     </w:p>
     <w:p>
       <w:pPr>
-        <w:pStyle w:val="Prrafodelista"/>
+        <w:pStyle w:val="ListParagraph"/>
         <w:numPr>
           <w:ilvl w:val="0"/>
           <w:numId w:val="1"/>
@@ -2741,7 +2786,7 @@
     </w:p>
     <w:p>
       <w:pPr>
-        <w:pStyle w:val="Ttulo2"/>
+        <w:pStyle w:val="Heading2"/>
         <w:spacing w:line="360" w:lineRule="auto"/>
         <w:rPr>
           <w:rFonts w:ascii="Times New Roman" w:hAnsi="Times New Roman" w:cs="Times New Roman"/>
@@ -2808,7 +2853,7 @@
     </w:p>
     <w:p>
       <w:pPr>
-        <w:pStyle w:val="Ttulo2"/>
+        <w:pStyle w:val="Heading2"/>
         <w:spacing w:line="360" w:lineRule="auto"/>
         <w:rPr>
           <w:rFonts w:ascii="Times New Roman" w:hAnsi="Times New Roman" w:cs="Times New Roman"/>
@@ -2991,7 +3036,7 @@
                         <w:txbxContent>
                           <w:p>
                             <w:pPr>
-                              <w:pStyle w:val="Descripcin"/>
+                              <w:pStyle w:val="Caption"/>
                               <w:jc w:val="center"/>
                               <w:rPr>
                                 <w:rFonts w:ascii="Times New Roman" w:hAnsi="Times New Roman" w:cs="Times New Roman"/>
@@ -3197,7 +3242,7 @@
                         <w:txbxContent>
                           <w:p>
                             <w:pPr>
-                              <w:pStyle w:val="Descripcin"/>
+                              <w:pStyle w:val="Caption"/>
                               <w:jc w:val="center"/>
                               <w:rPr>
                                 <w:noProof/>
@@ -3206,14 +3251,27 @@
                             <w:r>
                               <w:t xml:space="preserve">Gráfica </w:t>
                             </w:r>
-                            <w:fldSimple w:instr=" SEQ Gráfica \* ARABIC ">
-                              <w:r>
-                                <w:rPr>
-                                  <w:noProof/>
-                                </w:rPr>
-                                <w:t>1</w:t>
-                              </w:r>
-                            </w:fldSimple>
+                            <w:r>
+                              <w:fldChar w:fldCharType="begin"/>
+                            </w:r>
+                            <w:r>
+                              <w:instrText xml:space="preserve"> SEQ Gráfica \* ARABIC </w:instrText>
+                            </w:r>
+                            <w:r>
+                              <w:fldChar w:fldCharType="separate"/>
+                            </w:r>
+                            <w:r>
+                              <w:rPr>
+                                <w:noProof/>
+                              </w:rPr>
+                              <w:t>1</w:t>
+                            </w:r>
+                            <w:r>
+                              <w:rPr>
+                                <w:noProof/>
+                              </w:rPr>
+                              <w:fldChar w:fldCharType="end"/>
+                            </w:r>
                             <w:r>
                               <w:t>: Ingreso corriente vs. Edad</w:t>
                             </w:r>
@@ -3383,7 +3441,7 @@
                         <w:txbxContent>
                           <w:p>
                             <w:pPr>
-                              <w:pStyle w:val="Descripcin"/>
+                              <w:pStyle w:val="Caption"/>
                               <w:jc w:val="center"/>
                               <w:rPr>
                                 <w:rFonts w:ascii="Times New Roman" w:hAnsi="Times New Roman" w:cs="Times New Roman"/>
@@ -3566,7 +3624,7 @@
                         <w:txbxContent>
                           <w:p>
                             <w:pPr>
-                              <w:pStyle w:val="Descripcin"/>
+                              <w:pStyle w:val="Caption"/>
                               <w:jc w:val="center"/>
                               <w:rPr>
                                 <w:rFonts w:ascii="Times New Roman" w:hAnsi="Times New Roman" w:cs="Times New Roman"/>
@@ -3868,7 +3926,7 @@
                         <w:txbxContent>
                           <w:p>
                             <w:pPr>
-                              <w:pStyle w:val="Descripcin"/>
+                              <w:pStyle w:val="Caption"/>
                               <w:jc w:val="center"/>
                               <w:rPr>
                                 <w:rFonts w:ascii="Times New Roman" w:hAnsi="Times New Roman" w:cs="Times New Roman"/>
@@ -3988,7 +4046,7 @@
                         <w:txbxContent>
                           <w:p>
                             <w:pPr>
-                              <w:pStyle w:val="Descripcin"/>
+                              <w:pStyle w:val="Caption"/>
                               <w:jc w:val="center"/>
                               <w:rPr>
                                 <w:rFonts w:ascii="Times New Roman" w:hAnsi="Times New Roman" w:cs="Times New Roman"/>
@@ -4118,7 +4176,7 @@
     </w:p>
     <w:p>
       <w:pPr>
-        <w:pStyle w:val="Prrafodelista"/>
+        <w:pStyle w:val="ListParagraph"/>
         <w:numPr>
           <w:ilvl w:val="0"/>
           <w:numId w:val="1"/>
@@ -4247,19 +4305,8 @@
                 <w:szCs w:val="20"/>
                 <w:lang w:val="es" w:eastAsia="es-MX"/>
               </w:rPr>
-              <w:t xml:space="preserve">44,800 con 137 </w:t>
-            </w:r>
-            <w:proofErr w:type="spellStart"/>
-            <w:r>
-              <w:rPr>
-                <w:rFonts w:eastAsia="Arial"/>
-                <w:sz w:val="20"/>
-                <w:szCs w:val="20"/>
-                <w:lang w:val="es" w:eastAsia="es-MX"/>
-              </w:rPr>
-              <w:t>gl</w:t>
-            </w:r>
-            <w:proofErr w:type="spellEnd"/>
+              <w:t>44,800 con 137 gl</w:t>
+            </w:r>
           </w:p>
         </w:tc>
       </w:tr>
@@ -4599,19 +4646,8 @@
                 <w:szCs w:val="20"/>
                 <w:lang w:val="es" w:eastAsia="es-MX"/>
               </w:rPr>
-              <w:t xml:space="preserve">74.31 con 6 y 137 </w:t>
-            </w:r>
-            <w:proofErr w:type="spellStart"/>
-            <w:r>
-              <w:rPr>
-                <w:rFonts w:eastAsia="Arial"/>
-                <w:sz w:val="20"/>
-                <w:szCs w:val="20"/>
-                <w:lang w:val="es" w:eastAsia="es-MX"/>
-              </w:rPr>
-              <w:t>gl</w:t>
-            </w:r>
-            <w:proofErr w:type="spellEnd"/>
+              <w:t>74.31 con 6 y 137 gl</w:t>
+            </w:r>
           </w:p>
         </w:tc>
       </w:tr>
@@ -4833,21 +4869,34 @@
                         <w:txbxContent>
                           <w:p>
                             <w:pPr>
-                              <w:pStyle w:val="Descripcin"/>
+                              <w:pStyle w:val="Caption"/>
                               <w:keepNext/>
                               <w:jc w:val="center"/>
                             </w:pPr>
                             <w:r>
                               <w:t xml:space="preserve">Tabla </w:t>
                             </w:r>
-                            <w:fldSimple w:instr=" SEQ Tabla \* ARABIC ">
-                              <w:r>
-                                <w:rPr>
-                                  <w:noProof/>
-                                </w:rPr>
-                                <w:t>1</w:t>
-                              </w:r>
-                            </w:fldSimple>
+                            <w:r>
+                              <w:fldChar w:fldCharType="begin"/>
+                            </w:r>
+                            <w:r>
+                              <w:instrText xml:space="preserve"> SEQ Tabla \* ARABIC </w:instrText>
+                            </w:r>
+                            <w:r>
+                              <w:fldChar w:fldCharType="separate"/>
+                            </w:r>
+                            <w:r>
+                              <w:rPr>
+                                <w:noProof/>
+                              </w:rPr>
+                              <w:t>1</w:t>
+                            </w:r>
+                            <w:r>
+                              <w:rPr>
+                                <w:noProof/>
+                              </w:rPr>
+                              <w:fldChar w:fldCharType="end"/>
+                            </w:r>
                             <w:r>
                               <w:t>: Resultados de la prueba F con todas las variables</w:t>
                             </w:r>
@@ -5091,13 +5140,7 @@
             <w:rPr>
               <w:rFonts w:ascii="Cambria Math" w:eastAsiaTheme="minorEastAsia" w:hAnsi="Cambria Math"/>
             </w:rPr>
-            <m:t>Y</m:t>
-          </m:r>
-          <m:r>
-            <w:rPr>
-              <w:rFonts w:ascii="Cambria Math" w:eastAsiaTheme="minorEastAsia" w:hAnsi="Cambria Math"/>
-            </w:rPr>
-            <m:t>=</m:t>
+            <m:t>Y=</m:t>
           </m:r>
           <m:sSub>
             <m:sSubPr>
@@ -5477,13 +5520,7 @@
             <w:rPr>
               <w:rFonts w:ascii="Cambria Math" w:eastAsiaTheme="minorEastAsia" w:hAnsi="Cambria Math"/>
             </w:rPr>
-            <m:t>+</m:t>
-          </m:r>
-          <m:r>
-            <w:rPr>
-              <w:rFonts w:ascii="Cambria Math" w:eastAsiaTheme="minorEastAsia" w:hAnsi="Cambria Math"/>
-            </w:rPr>
-            <m:t>ε</m:t>
+            <m:t>+ε</m:t>
           </m:r>
         </m:oMath>
       </m:oMathPara>
@@ -6502,7 +6539,7 @@
     </w:p>
     <w:p>
       <w:pPr>
-        <w:pStyle w:val="Descripcin"/>
+        <w:pStyle w:val="Caption"/>
         <w:keepNext/>
       </w:pPr>
     </w:p>
@@ -6585,21 +6622,34 @@
                         <w:txbxContent>
                           <w:p>
                             <w:pPr>
-                              <w:pStyle w:val="Descripcin"/>
+                              <w:pStyle w:val="Caption"/>
                               <w:keepNext/>
                               <w:jc w:val="center"/>
                             </w:pPr>
                             <w:r>
                               <w:t xml:space="preserve">Tabla </w:t>
                             </w:r>
-                            <w:fldSimple w:instr=" SEQ Tabla \* ARABIC ">
-                              <w:r>
-                                <w:rPr>
-                                  <w:noProof/>
-                                </w:rPr>
-                                <w:t>2</w:t>
-                              </w:r>
-                            </w:fldSimple>
+                            <w:r>
+                              <w:fldChar w:fldCharType="begin"/>
+                            </w:r>
+                            <w:r>
+                              <w:instrText xml:space="preserve"> SEQ Tabla \* ARABIC </w:instrText>
+                            </w:r>
+                            <w:r>
+                              <w:fldChar w:fldCharType="separate"/>
+                            </w:r>
+                            <w:r>
+                              <w:rPr>
+                                <w:noProof/>
+                              </w:rPr>
+                              <w:t>2</w:t>
+                            </w:r>
+                            <w:r>
+                              <w:rPr>
+                                <w:noProof/>
+                              </w:rPr>
+                              <w:fldChar w:fldCharType="end"/>
+                            </w:r>
                             <w:r>
                               <w:t>: Resultados de la prueba t con todas las variables</w:t>
                             </w:r>
@@ -7991,20 +8041,33 @@
     </w:tbl>
     <w:p>
       <w:pPr>
-        <w:pStyle w:val="Descripcin"/>
+        <w:pStyle w:val="Caption"/>
         <w:framePr w:hSpace="141" w:wrap="around" w:vAnchor="text" w:hAnchor="page" w:x="5241" w:y="2411"/>
       </w:pPr>
       <w:r>
         <w:t xml:space="preserve">Tabla </w:t>
       </w:r>
-      <w:fldSimple w:instr=" SEQ Tabla \* ARABIC ">
-        <w:r>
-          <w:rPr>
-            <w:noProof/>
-          </w:rPr>
-          <w:t>3</w:t>
-        </w:r>
-      </w:fldSimple>
+      <w:r>
+        <w:fldChar w:fldCharType="begin"/>
+      </w:r>
+      <w:r>
+        <w:instrText xml:space="preserve"> SEQ Tabla \* ARABIC </w:instrText>
+      </w:r>
+      <w:r>
+        <w:fldChar w:fldCharType="separate"/>
+      </w:r>
+      <w:r>
+        <w:rPr>
+          <w:noProof/>
+        </w:rPr>
+        <w:t>3</w:t>
+      </w:r>
+      <w:r>
+        <w:rPr>
+          <w:noProof/>
+        </w:rPr>
+        <w:fldChar w:fldCharType="end"/>
+      </w:r>
       <w:r>
         <w:t>: Modelo final</w:t>
       </w:r>
@@ -8116,19 +8179,8 @@
                 <w:szCs w:val="20"/>
                 <w:lang w:val="es" w:eastAsia="es-MX"/>
               </w:rPr>
-              <w:t xml:space="preserve">45,170 con 139 </w:t>
-            </w:r>
-            <w:proofErr w:type="spellStart"/>
-            <w:r>
-              <w:rPr>
-                <w:rFonts w:eastAsia="Arial"/>
-                <w:sz w:val="20"/>
-                <w:szCs w:val="20"/>
-                <w:lang w:val="es" w:eastAsia="es-MX"/>
-              </w:rPr>
-              <w:t>gl</w:t>
-            </w:r>
-            <w:proofErr w:type="spellEnd"/>
+              <w:t>45,170 con 139 gl</w:t>
+            </w:r>
           </w:p>
         </w:tc>
       </w:tr>
@@ -8468,19 +8520,8 @@
                 <w:szCs w:val="20"/>
                 <w:lang w:val="es" w:eastAsia="es-MX"/>
               </w:rPr>
-              <w:t xml:space="preserve">108.6 con 4 y 139 </w:t>
-            </w:r>
-            <w:proofErr w:type="spellStart"/>
-            <w:r>
-              <w:rPr>
-                <w:rFonts w:eastAsia="Arial"/>
-                <w:sz w:val="20"/>
-                <w:szCs w:val="20"/>
-                <w:lang w:val="es" w:eastAsia="es-MX"/>
-              </w:rPr>
-              <w:t>gl</w:t>
-            </w:r>
-            <w:proofErr w:type="spellEnd"/>
+              <w:t>108.6 con 4 y 139 gl</w:t>
+            </w:r>
           </w:p>
         </w:tc>
       </w:tr>
@@ -8631,21 +8672,34 @@
     </w:p>
     <w:p>
       <w:pPr>
-        <w:pStyle w:val="Descripcin"/>
+        <w:pStyle w:val="Caption"/>
         <w:framePr w:h="268" w:hRule="exact" w:hSpace="141" w:wrap="around" w:vAnchor="text" w:hAnchor="page" w:x="4336" w:y="58"/>
         <w:jc w:val="center"/>
       </w:pPr>
       <w:r>
         <w:t xml:space="preserve">Tabla </w:t>
       </w:r>
-      <w:fldSimple w:instr=" SEQ Tabla \* ARABIC ">
-        <w:r>
-          <w:rPr>
-            <w:noProof/>
-          </w:rPr>
-          <w:t>4</w:t>
-        </w:r>
-      </w:fldSimple>
+      <w:r>
+        <w:fldChar w:fldCharType="begin"/>
+      </w:r>
+      <w:r>
+        <w:instrText xml:space="preserve"> SEQ Tabla \* ARABIC </w:instrText>
+      </w:r>
+      <w:r>
+        <w:fldChar w:fldCharType="separate"/>
+      </w:r>
+      <w:r>
+        <w:rPr>
+          <w:noProof/>
+        </w:rPr>
+        <w:t>4</w:t>
+      </w:r>
+      <w:r>
+        <w:rPr>
+          <w:noProof/>
+        </w:rPr>
+        <w:fldChar w:fldCharType="end"/>
+      </w:r>
       <w:r>
         <w:t>: Resultados de la prueba F del modelo final</w:t>
       </w:r>
@@ -8674,16 +8728,11 @@
       <w:r>
         <w:t xml:space="preserve">(tabla 3) </w:t>
       </w:r>
-      <w:proofErr w:type="gramStart"/>
       <w:r>
         <w:t xml:space="preserve">y </w:t>
       </w:r>
       <w:r>
-        <w:t xml:space="preserve"> F</w:t>
-      </w:r>
-      <w:proofErr w:type="gramEnd"/>
-      <w:r>
-        <w:t xml:space="preserve"> </w:t>
+        <w:t xml:space="preserve"> F </w:t>
       </w:r>
       <w:r>
         <w:t xml:space="preserve">(tabla 4) </w:t>
@@ -9263,7 +9312,7 @@
     </w:p>
     <w:p>
       <w:pPr>
-        <w:pStyle w:val="Prrafodelista"/>
+        <w:pStyle w:val="ListParagraph"/>
         <w:numPr>
           <w:ilvl w:val="0"/>
           <w:numId w:val="1"/>
@@ -9292,7 +9341,7 @@
     </w:p>
     <w:p>
       <w:pPr>
-        <w:pStyle w:val="Ttulo2"/>
+        <w:pStyle w:val="Heading2"/>
         <w:spacing w:line="360" w:lineRule="auto"/>
         <w:jc w:val="both"/>
         <w:rPr>
@@ -9391,7 +9440,7 @@
     </w:p>
     <w:p>
       <w:pPr>
-        <w:pStyle w:val="Ttulo2"/>
+        <w:pStyle w:val="Heading2"/>
         <w:spacing w:line="360" w:lineRule="auto"/>
         <w:rPr>
           <w:rFonts w:ascii="Times New Roman" w:hAnsi="Times New Roman" w:cs="Times New Roman"/>
@@ -9425,7 +9474,7 @@
     </w:p>
     <w:p>
       <w:pPr>
-        <w:pStyle w:val="Ttulo2"/>
+        <w:pStyle w:val="Heading2"/>
         <w:spacing w:line="360" w:lineRule="auto"/>
         <w:jc w:val="both"/>
         <w:rPr>
@@ -10196,7 +10245,7 @@
     </w:p>
     <w:p>
       <w:pPr>
-        <w:pStyle w:val="Ttulo2"/>
+        <w:pStyle w:val="Heading2"/>
         <w:spacing w:line="360" w:lineRule="auto"/>
         <w:rPr>
           <w:rFonts w:ascii="Times New Roman" w:hAnsi="Times New Roman" w:cs="Times New Roman"/>
@@ -11818,21 +11867,34 @@
     </w:p>
     <w:p>
       <w:pPr>
-        <w:pStyle w:val="Descripcin"/>
+        <w:pStyle w:val="Caption"/>
         <w:framePr w:hSpace="141" w:wrap="around" w:vAnchor="text" w:hAnchor="page" w:x="4621" w:y="143"/>
         <w:jc w:val="center"/>
       </w:pPr>
       <w:r>
         <w:t xml:space="preserve">Tabla </w:t>
       </w:r>
-      <w:fldSimple w:instr=" SEQ Tabla \* ARABIC ">
-        <w:r>
-          <w:rPr>
-            <w:noProof/>
-          </w:rPr>
-          <w:t>5</w:t>
-        </w:r>
-      </w:fldSimple>
+      <w:r>
+        <w:fldChar w:fldCharType="begin"/>
+      </w:r>
+      <w:r>
+        <w:instrText xml:space="preserve"> SEQ Tabla \* ARABIC </w:instrText>
+      </w:r>
+      <w:r>
+        <w:fldChar w:fldCharType="separate"/>
+      </w:r>
+      <w:r>
+        <w:rPr>
+          <w:noProof/>
+        </w:rPr>
+        <w:t>5</w:t>
+      </w:r>
+      <w:r>
+        <w:rPr>
+          <w:noProof/>
+        </w:rPr>
+        <w:fldChar w:fldCharType="end"/>
+      </w:r>
       <w:r>
         <w:t>:FIV de las variables del modelo</w:t>
       </w:r>
@@ -12036,7 +12098,7 @@
     </w:p>
     <w:p>
       <w:pPr>
-        <w:pStyle w:val="Ttulo2"/>
+        <w:pStyle w:val="Heading2"/>
         <w:spacing w:line="360" w:lineRule="auto"/>
         <w:rPr>
           <w:rFonts w:ascii="Times New Roman" w:hAnsi="Times New Roman" w:cs="Times New Roman"/>
@@ -12249,7 +12311,7 @@
                         <w:txbxContent>
                           <w:p>
                             <w:pPr>
-                              <w:pStyle w:val="Descripcin"/>
+                              <w:pStyle w:val="Caption"/>
                               <w:jc w:val="center"/>
                               <w:rPr>
                                 <w:rFonts w:ascii="Times New Roman" w:hAnsi="Times New Roman" w:cs="Times New Roman"/>
@@ -12359,7 +12421,7 @@
                         <w:txbxContent>
                           <w:p>
                             <w:pPr>
-                              <w:pStyle w:val="Descripcin"/>
+                              <w:pStyle w:val="Caption"/>
                               <w:jc w:val="center"/>
                               <w:rPr>
                                 <w:rFonts w:ascii="Times New Roman" w:hAnsi="Times New Roman" w:cs="Times New Roman"/>
@@ -12568,21 +12630,7 @@
         <w:rPr>
           <w:bCs/>
         </w:rPr>
-        <w:t xml:space="preserve"> de acuerdo con la estimación de la organización </w:t>
-      </w:r>
-      <w:proofErr w:type="spellStart"/>
-      <w:r>
-        <w:rPr>
-          <w:bCs/>
-        </w:rPr>
-        <w:t>Oxfam</w:t>
-      </w:r>
-      <w:proofErr w:type="spellEnd"/>
-      <w:r>
-        <w:rPr>
-          <w:bCs/>
-        </w:rPr>
-        <w:t xml:space="preserve">, en México el 1% de la población recibe alrededor del 21% del ingreso de todo el país. Asimismo, </w:t>
+        <w:t xml:space="preserve"> de acuerdo con la estimación de la organización Oxfam, en México el 1% de la población recibe alrededor del 21% del ingreso de todo el país. Asimismo, </w:t>
       </w:r>
       <w:r>
         <w:rPr>
@@ -12607,21 +12655,7 @@
         <w:rPr>
           <w:bCs/>
         </w:rPr>
-        <w:t xml:space="preserve">oeficiente de </w:t>
-      </w:r>
-      <w:proofErr w:type="spellStart"/>
-      <w:r>
-        <w:rPr>
-          <w:bCs/>
-        </w:rPr>
-        <w:t>Gini</w:t>
-      </w:r>
-      <w:proofErr w:type="spellEnd"/>
-      <w:r>
-        <w:rPr>
-          <w:bCs/>
-        </w:rPr>
-        <w:t xml:space="preserve"> de </w:t>
+        <w:t xml:space="preserve">oeficiente de Gini de </w:t>
       </w:r>
       <w:r>
         <w:rPr>
@@ -12656,7 +12690,7 @@
     </w:p>
     <w:p>
       <w:pPr>
-        <w:pStyle w:val="Ttulo2"/>
+        <w:pStyle w:val="Heading2"/>
         <w:spacing w:line="360" w:lineRule="auto"/>
         <w:rPr>
           <w:rFonts w:ascii="Times New Roman" w:hAnsi="Times New Roman" w:cs="Times New Roman"/>
@@ -12833,7 +12867,7 @@
                         <w:txbxContent>
                           <w:p>
                             <w:pPr>
-                              <w:pStyle w:val="Descripcin"/>
+                              <w:pStyle w:val="Caption"/>
                               <w:jc w:val="center"/>
                               <w:rPr>
                                 <w:rFonts w:ascii="Times New Roman" w:hAnsi="Times New Roman" w:cs="Times New Roman"/>
@@ -13354,7 +13388,7 @@
                         <w:txbxContent>
                           <w:p>
                             <w:pPr>
-                              <w:pStyle w:val="Descripcin"/>
+                              <w:pStyle w:val="Caption"/>
                               <w:jc w:val="center"/>
                               <w:rPr>
                                 <w:rFonts w:ascii="Times New Roman" w:eastAsia="Times New Roman" w:hAnsi="Times New Roman" w:cs="Times New Roman"/>
@@ -13536,7 +13570,7 @@
     </w:p>
     <w:p>
       <w:pPr>
-        <w:pStyle w:val="Ttulo2"/>
+        <w:pStyle w:val="Heading2"/>
         <w:rPr>
           <w:rFonts w:ascii="Times New Roman" w:hAnsi="Times New Roman" w:cs="Times New Roman"/>
           <w:b/>
@@ -13722,7 +13756,7 @@
                         <w:txbxContent>
                           <w:p>
                             <w:pPr>
-                              <w:pStyle w:val="Descripcin"/>
+                              <w:pStyle w:val="Caption"/>
                               <w:jc w:val="center"/>
                               <w:rPr>
                                 <w:rFonts w:ascii="Times New Roman" w:eastAsia="Times New Roman" w:hAnsi="Times New Roman" w:cs="Times New Roman"/>
@@ -14078,27 +14112,13 @@
         <w:rPr>
           <w:lang w:val="es"/>
         </w:rPr>
-        <w:t xml:space="preserve">y corremos una regresión auxiliar de los residuos al cuadrado sobre los </w:t>
-      </w:r>
-      <w:proofErr w:type="spellStart"/>
+        <w:t>y corremos una regresión auxiliar de los residuos al cuadrado sobre los regr</w:t>
+      </w:r>
       <w:r>
         <w:rPr>
           <w:lang w:val="es"/>
         </w:rPr>
-        <w:t>regr</w:t>
-      </w:r>
-      <w:r>
-        <w:rPr>
-          <w:lang w:val="es"/>
-        </w:rPr>
-        <w:t>esores</w:t>
-      </w:r>
-      <w:proofErr w:type="spellEnd"/>
-      <w:r>
-        <w:rPr>
-          <w:lang w:val="es"/>
-        </w:rPr>
-        <w:t xml:space="preserve"> y sus productos cruzados. </w:t>
+        <w:t xml:space="preserve">esores y sus productos cruzados. </w:t>
       </w:r>
       <w:r>
         <w:rPr>
@@ -14480,7 +14500,7 @@
     </w:p>
     <w:p>
       <w:pPr>
-        <w:pStyle w:val="Prrafodelista"/>
+        <w:pStyle w:val="ListParagraph"/>
         <w:numPr>
           <w:ilvl w:val="0"/>
           <w:numId w:val="1"/>
@@ -14565,7 +14585,7 @@
     </w:p>
     <w:p>
       <w:pPr>
-        <w:pStyle w:val="Prrafodelista"/>
+        <w:pStyle w:val="ListParagraph"/>
         <w:numPr>
           <w:ilvl w:val="0"/>
           <w:numId w:val="1"/>
@@ -14595,7 +14615,7 @@
     </w:p>
     <w:p>
       <w:pPr>
-        <w:pStyle w:val="Prrafodelista"/>
+        <w:pStyle w:val="ListParagraph"/>
         <w:numPr>
           <w:ilvl w:val="0"/>
           <w:numId w:val="3"/>
@@ -14610,7 +14630,7 @@
       </w:pPr>
       <w:r>
         <w:rPr>
-          <w:rStyle w:val="Hipervnculo"/>
+          <w:rStyle w:val="Hyperlink"/>
           <w:rFonts w:ascii="Times New Roman" w:hAnsi="Times New Roman" w:cs="Times New Roman"/>
           <w:color w:val="000000" w:themeColor="text1"/>
           <w:sz w:val="24"/>
@@ -14622,7 +14642,7 @@
       </w:r>
       <w:r>
         <w:rPr>
-          <w:rStyle w:val="Hipervnculo"/>
+          <w:rStyle w:val="Hyperlink"/>
           <w:rFonts w:ascii="Times New Roman" w:hAnsi="Times New Roman" w:cs="Times New Roman"/>
           <w:color w:val="000000" w:themeColor="text1"/>
           <w:sz w:val="24"/>
@@ -14642,7 +14662,7 @@
       <w:hyperlink r:id="rId20" w:history="1">
         <w:r>
           <w:rPr>
-            <w:rStyle w:val="Hipervnculo"/>
+            <w:rStyle w:val="Hyperlink"/>
             <w:rFonts w:ascii="Times New Roman" w:hAnsi="Times New Roman" w:cs="Times New Roman"/>
             <w:sz w:val="24"/>
             <w:szCs w:val="24"/>
@@ -14653,7 +14673,7 @@
     </w:p>
     <w:p>
       <w:pPr>
-        <w:pStyle w:val="Prrafodelista"/>
+        <w:pStyle w:val="ListParagraph"/>
         <w:numPr>
           <w:ilvl w:val="0"/>
           <w:numId w:val="3"/>
@@ -14694,7 +14714,7 @@
     </w:p>
     <w:p>
       <w:pPr>
-        <w:pStyle w:val="Prrafodelista"/>
+        <w:pStyle w:val="ListParagraph"/>
         <w:numPr>
           <w:ilvl w:val="0"/>
           <w:numId w:val="3"/>
@@ -14735,7 +14755,7 @@
     </w:p>
     <w:p>
       <w:pPr>
-        <w:pStyle w:val="Prrafodelista"/>
+        <w:pStyle w:val="ListParagraph"/>
         <w:numPr>
           <w:ilvl w:val="0"/>
           <w:numId w:val="3"/>
@@ -14758,34 +14778,12 @@
           <w:szCs w:val="24"/>
           <w:highlight w:val="white"/>
         </w:rPr>
-        <w:t xml:space="preserve">Quintana, L. </w:t>
-      </w:r>
-      <w:proofErr w:type="gramStart"/>
-      <w:r>
-        <w:rPr>
-          <w:rFonts w:ascii="Times New Roman" w:hAnsi="Times New Roman" w:cs="Times New Roman"/>
-          <w:color w:val="333333"/>
-          <w:sz w:val="24"/>
-          <w:szCs w:val="24"/>
-          <w:highlight w:val="white"/>
-        </w:rPr>
-        <w:t>et al..</w:t>
-      </w:r>
-      <w:proofErr w:type="gramEnd"/>
-      <w:r>
-        <w:rPr>
-          <w:rFonts w:ascii="Times New Roman" w:hAnsi="Times New Roman" w:cs="Times New Roman"/>
-          <w:color w:val="333333"/>
-          <w:sz w:val="24"/>
-          <w:szCs w:val="24"/>
-          <w:highlight w:val="white"/>
-        </w:rPr>
-        <w:t xml:space="preserve"> (2016). Econometría aplicada utilizando R. Ciudad de México, México: SAARE.</w:t>
+        <w:t>Quintana, L. et al.. (2016). Econometría aplicada utilizando R. Ciudad de México, México: SAARE.</w:t>
       </w:r>
     </w:p>
     <w:p>
       <w:pPr>
-        <w:pStyle w:val="Prrafodelista"/>
+        <w:pStyle w:val="ListParagraph"/>
         <w:numPr>
           <w:ilvl w:val="0"/>
           <w:numId w:val="3"/>
@@ -14801,7 +14799,7 @@
       </w:pPr>
       <w:r>
         <w:rPr>
-          <w:rStyle w:val="Hipervnculo"/>
+          <w:rStyle w:val="Hyperlink"/>
           <w:rFonts w:ascii="Times New Roman" w:hAnsi="Times New Roman" w:cs="Times New Roman"/>
           <w:color w:val="000000" w:themeColor="text1"/>
           <w:sz w:val="24"/>
@@ -14809,33 +14807,7 @@
           <w:highlight w:val="white"/>
           <w:u w:val="none"/>
         </w:rPr>
-        <w:t xml:space="preserve">Torres A (2016). Coeficiente de </w:t>
-      </w:r>
-      <w:proofErr w:type="spellStart"/>
-      <w:r>
-        <w:rPr>
-          <w:rStyle w:val="Hipervnculo"/>
-          <w:rFonts w:ascii="Times New Roman" w:hAnsi="Times New Roman" w:cs="Times New Roman"/>
-          <w:color w:val="000000" w:themeColor="text1"/>
-          <w:sz w:val="24"/>
-          <w:szCs w:val="24"/>
-          <w:highlight w:val="white"/>
-          <w:u w:val="none"/>
-        </w:rPr>
-        <w:t>Gini</w:t>
-      </w:r>
-      <w:proofErr w:type="spellEnd"/>
-      <w:r>
-        <w:rPr>
-          <w:rStyle w:val="Hipervnculo"/>
-          <w:rFonts w:ascii="Times New Roman" w:hAnsi="Times New Roman" w:cs="Times New Roman"/>
-          <w:color w:val="000000" w:themeColor="text1"/>
-          <w:sz w:val="24"/>
-          <w:szCs w:val="24"/>
-          <w:highlight w:val="white"/>
-          <w:u w:val="none"/>
-        </w:rPr>
-        <w:t>, el detector de la desigualdad salarial. Recuperado el día 15 de mayo de 2020 de</w:t>
+        <w:t>Torres A (2016). Coeficiente de Gini, el detector de la desigualdad salarial. Recuperado el día 15 de mayo de 2020 de</w:t>
       </w:r>
       <w:r>
         <w:rPr>
@@ -14848,7 +14820,7 @@
       <w:hyperlink r:id="rId23" w:history="1">
         <w:r>
           <w:rPr>
-            <w:rStyle w:val="Hipervnculo"/>
+            <w:rStyle w:val="Hyperlink"/>
             <w:rFonts w:ascii="Times New Roman" w:hAnsi="Times New Roman" w:cs="Times New Roman"/>
             <w:sz w:val="24"/>
             <w:szCs w:val="24"/>
@@ -14859,7 +14831,7 @@
     </w:p>
     <w:p>
       <w:pPr>
-        <w:pStyle w:val="Prrafodelista"/>
+        <w:pStyle w:val="ListParagraph"/>
         <w:numPr>
           <w:ilvl w:val="0"/>
           <w:numId w:val="3"/>
@@ -14867,7 +14839,7 @@
         <w:spacing w:line="360" w:lineRule="auto"/>
         <w:jc w:val="both"/>
         <w:rPr>
-          <w:rStyle w:val="Hipervnculo"/>
+          <w:rStyle w:val="Hyperlink"/>
           <w:rFonts w:ascii="Times New Roman" w:eastAsia="Times New Roman" w:hAnsi="Times New Roman" w:cs="Times New Roman"/>
           <w:color w:val="333333"/>
           <w:sz w:val="24"/>
@@ -14879,7 +14851,7 @@
       <w:hyperlink r:id="rId24" w:history="1">
         <w:r>
           <w:rPr>
-            <w:rStyle w:val="Hipervnculo"/>
+            <w:rStyle w:val="Hyperlink"/>
             <w:rFonts w:ascii="Times New Roman" w:hAnsi="Times New Roman" w:cs="Times New Roman"/>
             <w:color w:val="000000" w:themeColor="text1"/>
             <w:sz w:val="24"/>
@@ -14891,7 +14863,7 @@
         </w:r>
         <w:r>
           <w:rPr>
-            <w:rStyle w:val="Hipervnculo"/>
+            <w:rStyle w:val="Hyperlink"/>
             <w:rFonts w:ascii="Times New Roman" w:eastAsia="Times New Roman" w:hAnsi="Times New Roman" w:cs="Times New Roman"/>
             <w:color w:val="000000" w:themeColor="text1"/>
             <w:sz w:val="24"/>
@@ -14903,7 +14875,7 @@
         </w:r>
         <w:r>
           <w:rPr>
-            <w:rStyle w:val="Hipervnculo"/>
+            <w:rStyle w:val="Hyperlink"/>
             <w:rFonts w:ascii="Times New Roman" w:hAnsi="Times New Roman" w:cs="Times New Roman"/>
             <w:color w:val="000000" w:themeColor="text1"/>
             <w:sz w:val="24"/>
@@ -14915,7 +14887,7 @@
         </w:r>
         <w:r>
           <w:rPr>
-            <w:rStyle w:val="Hipervnculo"/>
+            <w:rStyle w:val="Hyperlink"/>
             <w:rFonts w:ascii="Times New Roman" w:hAnsi="Times New Roman" w:cs="Times New Roman"/>
             <w:color w:val="000000" w:themeColor="text1"/>
             <w:sz w:val="24"/>
@@ -14926,7 +14898,7 @@
         </w:r>
         <w:r>
           <w:rPr>
-            <w:rStyle w:val="Hipervnculo"/>
+            <w:rStyle w:val="Hyperlink"/>
             <w:rFonts w:ascii="Times New Roman" w:hAnsi="Times New Roman" w:cs="Times New Roman"/>
             <w:sz w:val="24"/>
             <w:szCs w:val="24"/>
@@ -14939,7 +14911,7 @@
       <w:pPr>
         <w:spacing w:after="160" w:line="259" w:lineRule="auto"/>
         <w:rPr>
-          <w:rStyle w:val="Hipervnculo"/>
+          <w:rStyle w:val="Hyperlink"/>
           <w:rFonts w:eastAsiaTheme="minorHAnsi"/>
           <w:color w:val="auto"/>
           <w:lang w:eastAsia="en-US"/>
@@ -14947,7 +14919,7 @@
       </w:pPr>
       <w:r>
         <w:rPr>
-          <w:rStyle w:val="Hipervnculo"/>
+          <w:rStyle w:val="Hyperlink"/>
           <w:rFonts w:eastAsiaTheme="minorHAnsi"/>
           <w:color w:val="auto"/>
           <w:lang w:eastAsia="en-US"/>
@@ -14957,7 +14929,7 @@
     </w:p>
     <w:p>
       <w:pPr>
-        <w:pStyle w:val="Prrafodelista"/>
+        <w:pStyle w:val="ListParagraph"/>
         <w:numPr>
           <w:ilvl w:val="0"/>
           <w:numId w:val="1"/>
@@ -14966,7 +14938,7 @@
         <w:jc w:val="both"/>
         <w:outlineLvl w:val="0"/>
         <w:rPr>
-          <w:rStyle w:val="Hipervnculo"/>
+          <w:rStyle w:val="Hyperlink"/>
           <w:rFonts w:ascii="Times New Roman" w:hAnsi="Times New Roman" w:cs="Times New Roman"/>
           <w:b/>
           <w:color w:val="000000" w:themeColor="text1"/>
@@ -14978,7 +14950,7 @@
       <w:bookmarkStart w:id="17" w:name="_Toc40568153"/>
       <w:r>
         <w:rPr>
-          <w:rStyle w:val="Hipervnculo"/>
+          <w:rStyle w:val="Hyperlink"/>
           <w:rFonts w:ascii="Times New Roman" w:hAnsi="Times New Roman" w:cs="Times New Roman"/>
           <w:b/>
           <w:color w:val="000000" w:themeColor="text1"/>
@@ -14996,7 +14968,7 @@
         <w:spacing w:line="360" w:lineRule="auto"/>
         <w:jc w:val="both"/>
         <w:rPr>
-          <w:rStyle w:val="Hipervnculo"/>
+          <w:rStyle w:val="Hyperlink"/>
           <w:b/>
           <w:color w:val="000000" w:themeColor="text1"/>
           <w:u w:val="none"/>
@@ -15004,7 +14976,7 @@
       </w:pPr>
       <w:r>
         <w:rPr>
-          <w:rStyle w:val="Hipervnculo"/>
+          <w:rStyle w:val="Hyperlink"/>
           <w:b/>
           <w:color w:val="000000" w:themeColor="text1"/>
           <w:u w:val="none"/>
@@ -15013,7 +14985,7 @@
       </w:r>
       <w:r>
         <w:rPr>
-          <w:rStyle w:val="Hipervnculo"/>
+          <w:rStyle w:val="Hyperlink"/>
           <w:b/>
           <w:color w:val="000000" w:themeColor="text1"/>
           <w:u w:val="none"/>
@@ -15022,7 +14994,7 @@
       </w:r>
       <w:r>
         <w:rPr>
-          <w:rStyle w:val="Hipervnculo"/>
+          <w:rStyle w:val="Hyperlink"/>
           <w:b/>
           <w:color w:val="000000" w:themeColor="text1"/>
           <w:u w:val="none"/>
@@ -15176,7 +15148,7 @@
                         <w:txbxContent>
                           <w:p>
                             <w:pPr>
-                              <w:pStyle w:val="Descripcin"/>
+                              <w:pStyle w:val="Caption"/>
                               <w:jc w:val="center"/>
                               <w:rPr>
                                 <w:rFonts w:ascii="Times New Roman" w:eastAsia="Times New Roman" w:hAnsi="Times New Roman" w:cs="Times New Roman"/>
@@ -15601,7 +15573,7 @@
 </file>
 
 <file path=word/endnotes.xml><?xml version="1.0" encoding="utf-8"?>
-<w:endnotes xmlns:wpc="http://schemas.microsoft.com/office/word/2010/wordprocessingCanvas" xmlns:cx="http://schemas.microsoft.com/office/drawing/2014/chartex" xmlns:mc="http://schemas.openxmlformats.org/markup-compatibility/2006" xmlns:o="urn:schemas-microsoft-com:office:office" xmlns:r="http://schemas.openxmlformats.org/officeDocument/2006/relationships" xmlns:m="http://schemas.openxmlformats.org/officeDocument/2006/math" xmlns:v="urn:schemas-microsoft-com:vml" xmlns:wp14="http://schemas.microsoft.com/office/word/2010/wordprocessingDrawing" xmlns:wp="http://schemas.openxmlformats.org/drawingml/2006/wordprocessingDrawing" xmlns:w10="urn:schemas-microsoft-com:office:word" xmlns:w="http://schemas.openxmlformats.org/wordprocessingml/2006/main" xmlns:w14="http://schemas.microsoft.com/office/word/2010/wordml" xmlns:w15="http://schemas.microsoft.com/office/word/2012/wordml" xmlns:w16se="http://schemas.microsoft.com/office/word/2015/wordml/symex" xmlns:wpg="http://schemas.microsoft.com/office/word/2010/wordprocessingGroup" xmlns:wpi="http://schemas.microsoft.com/office/word/2010/wordprocessingInk" xmlns:wne="http://schemas.microsoft.com/office/word/2006/wordml" xmlns:wps="http://schemas.microsoft.com/office/word/2010/wordprocessingShape" mc:Ignorable="w14 w15 w16se wp14">
+<w:endnotes xmlns:wpc="http://schemas.microsoft.com/office/word/2010/wordprocessingCanvas" xmlns:cx="http://schemas.microsoft.com/office/drawing/2014/chartex" xmlns:cx1="http://schemas.microsoft.com/office/drawing/2015/9/8/chartex" xmlns:cx2="http://schemas.microsoft.com/office/drawing/2015/10/21/chartex" xmlns:cx3="http://schemas.microsoft.com/office/drawing/2016/5/9/chartex" xmlns:cx4="http://schemas.microsoft.com/office/drawing/2016/5/10/chartex" xmlns:cx5="http://schemas.microsoft.com/office/drawing/2016/5/11/chartex" xmlns:cx6="http://schemas.microsoft.com/office/drawing/2016/5/12/chartex" xmlns:cx7="http://schemas.microsoft.com/office/drawing/2016/5/13/chartex" xmlns:cx8="http://schemas.microsoft.com/office/drawing/2016/5/14/chartex" xmlns:mc="http://schemas.openxmlformats.org/markup-compatibility/2006" xmlns:aink="http://schemas.microsoft.com/office/drawing/2016/ink" xmlns:am3d="http://schemas.microsoft.com/office/drawing/2017/model3d" xmlns:o="urn:schemas-microsoft-com:office:office" xmlns:r="http://schemas.openxmlformats.org/officeDocument/2006/relationships" xmlns:m="http://schemas.openxmlformats.org/officeDocument/2006/math" xmlns:v="urn:schemas-microsoft-com:vml" xmlns:wp14="http://schemas.microsoft.com/office/word/2010/wordprocessingDrawing" xmlns:wp="http://schemas.openxmlformats.org/drawingml/2006/wordprocessingDrawing" xmlns:w10="urn:schemas-microsoft-com:office:word" xmlns:w="http://schemas.openxmlformats.org/wordprocessingml/2006/main" xmlns:w14="http://schemas.microsoft.com/office/word/2010/wordml" xmlns:w15="http://schemas.microsoft.com/office/word/2012/wordml" xmlns:w16cid="http://schemas.microsoft.com/office/word/2016/wordml/cid" xmlns:w16se="http://schemas.microsoft.com/office/word/2015/wordml/symex" xmlns:wpg="http://schemas.microsoft.com/office/word/2010/wordprocessingGroup" xmlns:wpi="http://schemas.microsoft.com/office/word/2010/wordprocessingInk" xmlns:wne="http://schemas.microsoft.com/office/word/2006/wordml" xmlns:wps="http://schemas.microsoft.com/office/word/2010/wordprocessingShape" mc:Ignorable="w14 w15 w16se w16cid wp14">
   <w:endnote w:type="separator" w:id="-1">
     <w:p>
       <w:r>
@@ -15620,7 +15592,7 @@
 </file>
 
 <file path=word/footer1.xml><?xml version="1.0" encoding="utf-8"?>
-<w:ftr xmlns:wpc="http://schemas.microsoft.com/office/word/2010/wordprocessingCanvas" xmlns:cx="http://schemas.microsoft.com/office/drawing/2014/chartex" xmlns:mc="http://schemas.openxmlformats.org/markup-compatibility/2006" xmlns:o="urn:schemas-microsoft-com:office:office" xmlns:r="http://schemas.openxmlformats.org/officeDocument/2006/relationships" xmlns:m="http://schemas.openxmlformats.org/officeDocument/2006/math" xmlns:v="urn:schemas-microsoft-com:vml" xmlns:wp14="http://schemas.microsoft.com/office/word/2010/wordprocessingDrawing" xmlns:wp="http://schemas.openxmlformats.org/drawingml/2006/wordprocessingDrawing" xmlns:w10="urn:schemas-microsoft-com:office:word" xmlns:w="http://schemas.openxmlformats.org/wordprocessingml/2006/main" xmlns:w14="http://schemas.microsoft.com/office/word/2010/wordml" xmlns:w15="http://schemas.microsoft.com/office/word/2012/wordml" xmlns:w16se="http://schemas.microsoft.com/office/word/2015/wordml/symex" xmlns:wpg="http://schemas.microsoft.com/office/word/2010/wordprocessingGroup" xmlns:wpi="http://schemas.microsoft.com/office/word/2010/wordprocessingInk" xmlns:wne="http://schemas.microsoft.com/office/word/2006/wordml" xmlns:wps="http://schemas.microsoft.com/office/word/2010/wordprocessingShape" mc:Ignorable="w14 w15 w16se wp14">
+<w:ftr xmlns:wpc="http://schemas.microsoft.com/office/word/2010/wordprocessingCanvas" xmlns:cx="http://schemas.microsoft.com/office/drawing/2014/chartex" xmlns:cx1="http://schemas.microsoft.com/office/drawing/2015/9/8/chartex" xmlns:cx2="http://schemas.microsoft.com/office/drawing/2015/10/21/chartex" xmlns:cx3="http://schemas.microsoft.com/office/drawing/2016/5/9/chartex" xmlns:cx4="http://schemas.microsoft.com/office/drawing/2016/5/10/chartex" xmlns:cx5="http://schemas.microsoft.com/office/drawing/2016/5/11/chartex" xmlns:cx6="http://schemas.microsoft.com/office/drawing/2016/5/12/chartex" xmlns:cx7="http://schemas.microsoft.com/office/drawing/2016/5/13/chartex" xmlns:cx8="http://schemas.microsoft.com/office/drawing/2016/5/14/chartex" xmlns:mc="http://schemas.openxmlformats.org/markup-compatibility/2006" xmlns:aink="http://schemas.microsoft.com/office/drawing/2016/ink" xmlns:am3d="http://schemas.microsoft.com/office/drawing/2017/model3d" xmlns:o="urn:schemas-microsoft-com:office:office" xmlns:r="http://schemas.openxmlformats.org/officeDocument/2006/relationships" xmlns:m="http://schemas.openxmlformats.org/officeDocument/2006/math" xmlns:v="urn:schemas-microsoft-com:vml" xmlns:wp14="http://schemas.microsoft.com/office/word/2010/wordprocessingDrawing" xmlns:wp="http://schemas.openxmlformats.org/drawingml/2006/wordprocessingDrawing" xmlns:w10="urn:schemas-microsoft-com:office:word" xmlns:w="http://schemas.openxmlformats.org/wordprocessingml/2006/main" xmlns:w14="http://schemas.microsoft.com/office/word/2010/wordml" xmlns:w15="http://schemas.microsoft.com/office/word/2012/wordml" xmlns:w16cid="http://schemas.microsoft.com/office/word/2016/wordml/cid" xmlns:w16se="http://schemas.microsoft.com/office/word/2015/wordml/symex" xmlns:wpg="http://schemas.microsoft.com/office/word/2010/wordprocessingGroup" xmlns:wpi="http://schemas.microsoft.com/office/word/2010/wordprocessingInk" xmlns:wne="http://schemas.microsoft.com/office/word/2006/wordml" xmlns:wps="http://schemas.microsoft.com/office/word/2010/wordprocessingShape" mc:Ignorable="w14 w15 w16se w16cid wp14">
   <w:sdt>
     <w:sdtPr>
       <w:id w:val="2127491347"/>
@@ -15637,7 +15609,7 @@
     <w:sdtContent>
       <w:p>
         <w:pPr>
-          <w:pStyle w:val="Piedepgina"/>
+          <w:pStyle w:val="Footer"/>
           <w:jc w:val="center"/>
           <w:rPr>
             <w:rFonts w:ascii="Times New Roman" w:hAnsi="Times New Roman" w:cs="Times New Roman"/>
@@ -15682,7 +15654,7 @@
 </file>
 
 <file path=word/footnotes.xml><?xml version="1.0" encoding="utf-8"?>
-<w:footnotes xmlns:wpc="http://schemas.microsoft.com/office/word/2010/wordprocessingCanvas" xmlns:cx="http://schemas.microsoft.com/office/drawing/2014/chartex" xmlns:mc="http://schemas.openxmlformats.org/markup-compatibility/2006" xmlns:o="urn:schemas-microsoft-com:office:office" xmlns:r="http://schemas.openxmlformats.org/officeDocument/2006/relationships" xmlns:m="http://schemas.openxmlformats.org/officeDocument/2006/math" xmlns:v="urn:schemas-microsoft-com:vml" xmlns:wp14="http://schemas.microsoft.com/office/word/2010/wordprocessingDrawing" xmlns:wp="http://schemas.openxmlformats.org/drawingml/2006/wordprocessingDrawing" xmlns:w10="urn:schemas-microsoft-com:office:word" xmlns:w="http://schemas.openxmlformats.org/wordprocessingml/2006/main" xmlns:w14="http://schemas.microsoft.com/office/word/2010/wordml" xmlns:w15="http://schemas.microsoft.com/office/word/2012/wordml" xmlns:w16se="http://schemas.microsoft.com/office/word/2015/wordml/symex" xmlns:wpg="http://schemas.microsoft.com/office/word/2010/wordprocessingGroup" xmlns:wpi="http://schemas.microsoft.com/office/word/2010/wordprocessingInk" xmlns:wne="http://schemas.microsoft.com/office/word/2006/wordml" xmlns:wps="http://schemas.microsoft.com/office/word/2010/wordprocessingShape" mc:Ignorable="w14 w15 w16se wp14">
+<w:footnotes xmlns:wpc="http://schemas.microsoft.com/office/word/2010/wordprocessingCanvas" xmlns:cx="http://schemas.microsoft.com/office/drawing/2014/chartex" xmlns:cx1="http://schemas.microsoft.com/office/drawing/2015/9/8/chartex" xmlns:cx2="http://schemas.microsoft.com/office/drawing/2015/10/21/chartex" xmlns:cx3="http://schemas.microsoft.com/office/drawing/2016/5/9/chartex" xmlns:cx4="http://schemas.microsoft.com/office/drawing/2016/5/10/chartex" xmlns:cx5="http://schemas.microsoft.com/office/drawing/2016/5/11/chartex" xmlns:cx6="http://schemas.microsoft.com/office/drawing/2016/5/12/chartex" xmlns:cx7="http://schemas.microsoft.com/office/drawing/2016/5/13/chartex" xmlns:cx8="http://schemas.microsoft.com/office/drawing/2016/5/14/chartex" xmlns:mc="http://schemas.openxmlformats.org/markup-compatibility/2006" xmlns:aink="http://schemas.microsoft.com/office/drawing/2016/ink" xmlns:am3d="http://schemas.microsoft.com/office/drawing/2017/model3d" xmlns:o="urn:schemas-microsoft-com:office:office" xmlns:r="http://schemas.openxmlformats.org/officeDocument/2006/relationships" xmlns:m="http://schemas.openxmlformats.org/officeDocument/2006/math" xmlns:v="urn:schemas-microsoft-com:vml" xmlns:wp14="http://schemas.microsoft.com/office/word/2010/wordprocessingDrawing" xmlns:wp="http://schemas.openxmlformats.org/drawingml/2006/wordprocessingDrawing" xmlns:w10="urn:schemas-microsoft-com:office:word" xmlns:w="http://schemas.openxmlformats.org/wordprocessingml/2006/main" xmlns:w14="http://schemas.microsoft.com/office/word/2010/wordml" xmlns:w15="http://schemas.microsoft.com/office/word/2012/wordml" xmlns:w16cid="http://schemas.microsoft.com/office/word/2016/wordml/cid" xmlns:w16se="http://schemas.microsoft.com/office/word/2015/wordml/symex" xmlns:wpg="http://schemas.microsoft.com/office/word/2010/wordprocessingGroup" xmlns:wpi="http://schemas.microsoft.com/office/word/2010/wordprocessingInk" xmlns:wne="http://schemas.microsoft.com/office/word/2006/wordml" xmlns:wps="http://schemas.microsoft.com/office/word/2010/wordprocessingShape" mc:Ignorable="w14 w15 w16se w16cid wp14">
   <w:footnote w:type="separator" w:id="-1">
     <w:p>
       <w:r>
@@ -15726,7 +15698,7 @@
 </file>
 
 <file path=word/numbering.xml><?xml version="1.0" encoding="utf-8"?>
-<w:numbering xmlns:wpc="http://schemas.microsoft.com/office/word/2010/wordprocessingCanvas" xmlns:cx="http://schemas.microsoft.com/office/drawing/2014/chartex" xmlns:mc="http://schemas.openxmlformats.org/markup-compatibility/2006" xmlns:o="urn:schemas-microsoft-com:office:office" xmlns:r="http://schemas.openxmlformats.org/officeDocument/2006/relationships" xmlns:m="http://schemas.openxmlformats.org/officeDocument/2006/math" xmlns:v="urn:schemas-microsoft-com:vml" xmlns:wp14="http://schemas.microsoft.com/office/word/2010/wordprocessingDrawing" xmlns:wp="http://schemas.openxmlformats.org/drawingml/2006/wordprocessingDrawing" xmlns:w10="urn:schemas-microsoft-com:office:word" xmlns:w="http://schemas.openxmlformats.org/wordprocessingml/2006/main" xmlns:w14="http://schemas.microsoft.com/office/word/2010/wordml" xmlns:w15="http://schemas.microsoft.com/office/word/2012/wordml" xmlns:w16se="http://schemas.microsoft.com/office/word/2015/wordml/symex" xmlns:wpg="http://schemas.microsoft.com/office/word/2010/wordprocessingGroup" xmlns:wpi="http://schemas.microsoft.com/office/word/2010/wordprocessingInk" xmlns:wne="http://schemas.microsoft.com/office/word/2006/wordml" xmlns:wps="http://schemas.microsoft.com/office/word/2010/wordprocessingShape" mc:Ignorable="w14 w15 w16se wp14">
+<w:numbering xmlns:wpc="http://schemas.microsoft.com/office/word/2010/wordprocessingCanvas" xmlns:cx="http://schemas.microsoft.com/office/drawing/2014/chartex" xmlns:cx1="http://schemas.microsoft.com/office/drawing/2015/9/8/chartex" xmlns:cx2="http://schemas.microsoft.com/office/drawing/2015/10/21/chartex" xmlns:cx3="http://schemas.microsoft.com/office/drawing/2016/5/9/chartex" xmlns:cx4="http://schemas.microsoft.com/office/drawing/2016/5/10/chartex" xmlns:cx5="http://schemas.microsoft.com/office/drawing/2016/5/11/chartex" xmlns:cx6="http://schemas.microsoft.com/office/drawing/2016/5/12/chartex" xmlns:cx7="http://schemas.microsoft.com/office/drawing/2016/5/13/chartex" xmlns:cx8="http://schemas.microsoft.com/office/drawing/2016/5/14/chartex" xmlns:mc="http://schemas.openxmlformats.org/markup-compatibility/2006" xmlns:aink="http://schemas.microsoft.com/office/drawing/2016/ink" xmlns:am3d="http://schemas.microsoft.com/office/drawing/2017/model3d" xmlns:o="urn:schemas-microsoft-com:office:office" xmlns:r="http://schemas.openxmlformats.org/officeDocument/2006/relationships" xmlns:m="http://schemas.openxmlformats.org/officeDocument/2006/math" xmlns:v="urn:schemas-microsoft-com:vml" xmlns:wp14="http://schemas.microsoft.com/office/word/2010/wordprocessingDrawing" xmlns:wp="http://schemas.openxmlformats.org/drawingml/2006/wordprocessingDrawing" xmlns:w10="urn:schemas-microsoft-com:office:word" xmlns:w="http://schemas.openxmlformats.org/wordprocessingml/2006/main" xmlns:w14="http://schemas.microsoft.com/office/word/2010/wordml" xmlns:w15="http://schemas.microsoft.com/office/word/2012/wordml" xmlns:w16cid="http://schemas.microsoft.com/office/word/2016/wordml/cid" xmlns:w16se="http://schemas.microsoft.com/office/word/2015/wordml/symex" xmlns:wpg="http://schemas.microsoft.com/office/word/2010/wordprocessingGroup" xmlns:wpi="http://schemas.microsoft.com/office/word/2010/wordprocessingInk" xmlns:wne="http://schemas.microsoft.com/office/word/2006/wordml" xmlns:wps="http://schemas.microsoft.com/office/word/2010/wordprocessingShape" mc:Ignorable="w14 w15 w16se w16cid wp14">
   <w:abstractNum w:abstractNumId="0" w15:restartNumberingAfterBreak="0">
     <w:nsid w:val="186F147C"/>
     <w:multiLevelType w:val="hybridMultilevel"/>
@@ -16033,7 +16005,7 @@
 </file>
 
 <file path=word/styles.xml><?xml version="1.0" encoding="utf-8"?>
-<w:styles xmlns:mc="http://schemas.openxmlformats.org/markup-compatibility/2006" xmlns:r="http://schemas.openxmlformats.org/officeDocument/2006/relationships" xmlns:w="http://schemas.openxmlformats.org/wordprocessingml/2006/main" xmlns:w14="http://schemas.microsoft.com/office/word/2010/wordml" xmlns:w15="http://schemas.microsoft.com/office/word/2012/wordml" xmlns:w16se="http://schemas.microsoft.com/office/word/2015/wordml/symex" mc:Ignorable="w14 w15 w16se">
+<w:styles xmlns:mc="http://schemas.openxmlformats.org/markup-compatibility/2006" xmlns:r="http://schemas.openxmlformats.org/officeDocument/2006/relationships" xmlns:w="http://schemas.openxmlformats.org/wordprocessingml/2006/main" xmlns:w14="http://schemas.microsoft.com/office/word/2010/wordml" xmlns:w15="http://schemas.microsoft.com/office/word/2012/wordml" xmlns:w16cid="http://schemas.microsoft.com/office/word/2016/wordml/cid" xmlns:w16se="http://schemas.microsoft.com/office/word/2015/wordml/symex" mc:Ignorable="w14 w15 w16se w16cid">
   <w:docDefaults>
     <w:rPrDefault>
       <w:rPr>
@@ -16049,7 +16021,7 @@
       </w:pPr>
     </w:pPrDefault>
   </w:docDefaults>
-  <w:latentStyles w:defLockedState="0" w:defUIPriority="99" w:defSemiHidden="0" w:defUnhideWhenUsed="0" w:defQFormat="0" w:count="371">
+  <w:latentStyles w:defLockedState="0" w:defUIPriority="99" w:defSemiHidden="0" w:defUnhideWhenUsed="0" w:defQFormat="0" w:count="375">
     <w:lsdException w:name="Normal" w:uiPriority="0" w:qFormat="1"/>
     <w:lsdException w:name="heading 1" w:uiPriority="9" w:qFormat="1"/>
     <w:lsdException w:name="heading 2" w:semiHidden="1" w:uiPriority="9" w:unhideWhenUsed="1" w:qFormat="1"/>
@@ -16155,7 +16127,6 @@
     <w:lsdException w:name="HTML Sample" w:semiHidden="1" w:unhideWhenUsed="1"/>
     <w:lsdException w:name="HTML Typewriter" w:semiHidden="1" w:unhideWhenUsed="1"/>
     <w:lsdException w:name="HTML Variable" w:semiHidden="1" w:unhideWhenUsed="1"/>
-    <w:lsdException w:name="Normal Table" w:semiHidden="1" w:unhideWhenUsed="1"/>
     <w:lsdException w:name="annotation subject" w:semiHidden="1" w:unhideWhenUsed="1"/>
     <w:lsdException w:name="No List" w:semiHidden="1" w:unhideWhenUsed="1"/>
     <w:lsdException w:name="Outline List 1" w:semiHidden="1" w:unhideWhenUsed="1"/>
@@ -16199,10 +16170,8 @@
     <w:lsdException w:name="Table Elegant" w:semiHidden="1" w:unhideWhenUsed="1"/>
     <w:lsdException w:name="Table Professional" w:semiHidden="1" w:unhideWhenUsed="1"/>
     <w:lsdException w:name="Table Subtle 1" w:semiHidden="1" w:unhideWhenUsed="1"/>
-    <w:lsdException w:name="Table Subtle 2" w:semiHidden="1" w:unhideWhenUsed="1"/>
     <w:lsdException w:name="Table Web 1" w:semiHidden="1" w:unhideWhenUsed="1"/>
     <w:lsdException w:name="Table Web 2" w:semiHidden="1" w:unhideWhenUsed="1"/>
-    <w:lsdException w:name="Table Web 3" w:semiHidden="1" w:unhideWhenUsed="1"/>
     <w:lsdException w:name="Balloon Text" w:semiHidden="1" w:unhideWhenUsed="1"/>
     <w:lsdException w:name="Table Grid" w:uiPriority="39"/>
     <w:lsdException w:name="Table Theme" w:semiHidden="1" w:unhideWhenUsed="1"/>
@@ -16421,6 +16390,10 @@
     <w:lsdException w:name="List Table 5 Dark Accent 6" w:uiPriority="50"/>
     <w:lsdException w:name="List Table 6 Colorful Accent 6" w:uiPriority="51"/>
     <w:lsdException w:name="List Table 7 Colorful Accent 6" w:uiPriority="52"/>
+    <w:lsdException w:name="Mention" w:semiHidden="1" w:unhideWhenUsed="1"/>
+    <w:lsdException w:name="Smart Hyperlink" w:semiHidden="1" w:unhideWhenUsed="1"/>
+    <w:lsdException w:name="Hashtag" w:semiHidden="1" w:unhideWhenUsed="1"/>
+    <w:lsdException w:name="Unresolved Mention" w:semiHidden="1" w:unhideWhenUsed="1"/>
   </w:latentStyles>
   <w:style w:type="paragraph" w:default="1" w:styleId="Normal">
     <w:name w:val="Normal"/>
@@ -16436,11 +16409,11 @@
       <w:lang w:eastAsia="es-ES_tradnl"/>
     </w:rPr>
   </w:style>
-  <w:style w:type="paragraph" w:styleId="Ttulo1">
+  <w:style w:type="paragraph" w:styleId="Heading1">
     <w:name w:val="heading 1"/>
     <w:basedOn w:val="Normal"/>
     <w:next w:val="Normal"/>
-    <w:link w:val="Ttulo1Car"/>
+    <w:link w:val="Heading1Char"/>
     <w:uiPriority w:val="9"/>
     <w:qFormat/>
     <w:rsid w:val="000358E7"/>
@@ -16458,11 +16431,11 @@
       <w:lang w:eastAsia="en-US"/>
     </w:rPr>
   </w:style>
-  <w:style w:type="paragraph" w:styleId="Ttulo2">
+  <w:style w:type="paragraph" w:styleId="Heading2">
     <w:name w:val="heading 2"/>
     <w:basedOn w:val="Normal"/>
     <w:next w:val="Normal"/>
-    <w:link w:val="Ttulo2Car"/>
+    <w:link w:val="Heading2Char"/>
     <w:uiPriority w:val="9"/>
     <w:unhideWhenUsed/>
     <w:qFormat/>
@@ -16481,13 +16454,13 @@
       <w:lang w:eastAsia="en-US"/>
     </w:rPr>
   </w:style>
-  <w:style w:type="character" w:default="1" w:styleId="Fuentedeprrafopredeter">
+  <w:style w:type="character" w:default="1" w:styleId="DefaultParagraphFont">
     <w:name w:val="Default Paragraph Font"/>
     <w:uiPriority w:val="1"/>
     <w:semiHidden/>
     <w:unhideWhenUsed/>
   </w:style>
-  <w:style w:type="table" w:default="1" w:styleId="Tablanormal">
+  <w:style w:type="table" w:default="1" w:styleId="TableNormal">
     <w:name w:val="Normal Table"/>
     <w:uiPriority w:val="99"/>
     <w:semiHidden/>
@@ -16502,16 +16475,16 @@
       </w:tblCellMar>
     </w:tblPr>
   </w:style>
-  <w:style w:type="numbering" w:default="1" w:styleId="Sinlista">
+  <w:style w:type="numbering" w:default="1" w:styleId="NoList">
     <w:name w:val="No List"/>
     <w:uiPriority w:val="99"/>
     <w:semiHidden/>
     <w:unhideWhenUsed/>
   </w:style>
-  <w:style w:type="character" w:customStyle="1" w:styleId="Ttulo1Car">
-    <w:name w:val="Título 1 Car"/>
-    <w:basedOn w:val="Fuentedeprrafopredeter"/>
-    <w:link w:val="Ttulo1"/>
+  <w:style w:type="character" w:customStyle="1" w:styleId="Heading1Char">
+    <w:name w:val="Heading 1 Char"/>
+    <w:basedOn w:val="DefaultParagraphFont"/>
+    <w:link w:val="Heading1"/>
     <w:uiPriority w:val="9"/>
     <w:rsid w:val="000358E7"/>
     <w:rPr>
@@ -16521,9 +16494,9 @@
       <w:szCs w:val="32"/>
     </w:rPr>
   </w:style>
-  <w:style w:type="paragraph" w:styleId="TtuloTDC">
+  <w:style w:type="paragraph" w:styleId="TOCHeading">
     <w:name w:val="TOC Heading"/>
-    <w:basedOn w:val="Ttulo1"/>
+    <w:basedOn w:val="Heading1"/>
     <w:next w:val="Normal"/>
     <w:uiPriority w:val="39"/>
     <w:unhideWhenUsed/>
@@ -16536,7 +16509,7 @@
       <w:lang w:eastAsia="es-MX"/>
     </w:rPr>
   </w:style>
-  <w:style w:type="paragraph" w:styleId="Prrafodelista">
+  <w:style w:type="paragraph" w:styleId="ListParagraph">
     <w:name w:val="List Paragraph"/>
     <w:basedOn w:val="Normal"/>
     <w:uiPriority w:val="34"/>
@@ -16554,7 +16527,7 @@
       <w:lang w:eastAsia="en-US"/>
     </w:rPr>
   </w:style>
-  <w:style w:type="paragraph" w:styleId="Descripcin">
+  <w:style w:type="paragraph" w:styleId="Caption">
     <w:name w:val="caption"/>
     <w:basedOn w:val="Normal"/>
     <w:next w:val="Normal"/>
@@ -16575,9 +16548,9 @@
       <w:lang w:eastAsia="en-US"/>
     </w:rPr>
   </w:style>
-  <w:style w:type="character" w:styleId="Textodelmarcadordeposicin">
+  <w:style w:type="character" w:styleId="PlaceholderText">
     <w:name w:val="Placeholder Text"/>
-    <w:basedOn w:val="Fuentedeprrafopredeter"/>
+    <w:basedOn w:val="DefaultParagraphFont"/>
     <w:uiPriority w:val="99"/>
     <w:semiHidden/>
     <w:rsid w:val="00365374"/>
@@ -16585,10 +16558,10 @@
       <w:color w:val="808080"/>
     </w:rPr>
   </w:style>
-  <w:style w:type="paragraph" w:styleId="Textodeglobo">
+  <w:style w:type="paragraph" w:styleId="BalloonText">
     <w:name w:val="Balloon Text"/>
     <w:basedOn w:val="Normal"/>
-    <w:link w:val="TextodegloboCar"/>
+    <w:link w:val="BalloonTextChar"/>
     <w:uiPriority w:val="99"/>
     <w:semiHidden/>
     <w:unhideWhenUsed/>
@@ -16600,10 +16573,10 @@
       <w:lang w:eastAsia="en-US"/>
     </w:rPr>
   </w:style>
-  <w:style w:type="character" w:customStyle="1" w:styleId="TextodegloboCar">
-    <w:name w:val="Texto de globo Car"/>
-    <w:basedOn w:val="Fuentedeprrafopredeter"/>
-    <w:link w:val="Textodeglobo"/>
+  <w:style w:type="character" w:customStyle="1" w:styleId="BalloonTextChar">
+    <w:name w:val="Balloon Text Char"/>
+    <w:basedOn w:val="DefaultParagraphFont"/>
+    <w:link w:val="BalloonText"/>
     <w:uiPriority w:val="99"/>
     <w:semiHidden/>
     <w:rsid w:val="00523EA0"/>
@@ -16613,9 +16586,9 @@
       <w:szCs w:val="18"/>
     </w:rPr>
   </w:style>
-  <w:style w:type="table" w:styleId="Tablaconcuadrcula">
+  <w:style w:type="table" w:styleId="TableGrid">
     <w:name w:val="Table Grid"/>
-    <w:basedOn w:val="Tablanormal"/>
+    <w:basedOn w:val="TableNormal"/>
     <w:uiPriority w:val="39"/>
     <w:rsid w:val="00F85F5B"/>
     <w:pPr>
@@ -16632,9 +16605,9 @@
       </w:tblBorders>
     </w:tblPr>
   </w:style>
-  <w:style w:type="character" w:styleId="Refdecomentario">
+  <w:style w:type="character" w:styleId="CommentReference">
     <w:name w:val="annotation reference"/>
-    <w:basedOn w:val="Fuentedeprrafopredeter"/>
+    <w:basedOn w:val="DefaultParagraphFont"/>
     <w:uiPriority w:val="99"/>
     <w:semiHidden/>
     <w:unhideWhenUsed/>
@@ -16644,10 +16617,10 @@
       <w:szCs w:val="16"/>
     </w:rPr>
   </w:style>
-  <w:style w:type="paragraph" w:styleId="Textocomentario">
+  <w:style w:type="paragraph" w:styleId="CommentText">
     <w:name w:val="annotation text"/>
     <w:basedOn w:val="Normal"/>
-    <w:link w:val="TextocomentarioCar"/>
+    <w:link w:val="CommentTextChar"/>
     <w:uiPriority w:val="99"/>
     <w:semiHidden/>
     <w:unhideWhenUsed/>
@@ -16662,10 +16635,10 @@
       <w:lang w:eastAsia="en-US"/>
     </w:rPr>
   </w:style>
-  <w:style w:type="character" w:customStyle="1" w:styleId="TextocomentarioCar">
-    <w:name w:val="Texto comentario Car"/>
-    <w:basedOn w:val="Fuentedeprrafopredeter"/>
-    <w:link w:val="Textocomentario"/>
+  <w:style w:type="character" w:customStyle="1" w:styleId="CommentTextChar">
+    <w:name w:val="Comment Text Char"/>
+    <w:basedOn w:val="DefaultParagraphFont"/>
+    <w:link w:val="CommentText"/>
     <w:uiPriority w:val="99"/>
     <w:semiHidden/>
     <w:rsid w:val="00826B5F"/>
@@ -16674,11 +16647,11 @@
       <w:szCs w:val="20"/>
     </w:rPr>
   </w:style>
-  <w:style w:type="paragraph" w:styleId="Asuntodelcomentario">
+  <w:style w:type="paragraph" w:styleId="CommentSubject">
     <w:name w:val="annotation subject"/>
-    <w:basedOn w:val="Textocomentario"/>
-    <w:next w:val="Textocomentario"/>
-    <w:link w:val="AsuntodelcomentarioCar"/>
+    <w:basedOn w:val="CommentText"/>
+    <w:next w:val="CommentText"/>
+    <w:link w:val="CommentSubjectChar"/>
     <w:uiPriority w:val="99"/>
     <w:semiHidden/>
     <w:unhideWhenUsed/>
@@ -16688,10 +16661,10 @@
       <w:bCs/>
     </w:rPr>
   </w:style>
-  <w:style w:type="character" w:customStyle="1" w:styleId="AsuntodelcomentarioCar">
-    <w:name w:val="Asunto del comentario Car"/>
-    <w:basedOn w:val="TextocomentarioCar"/>
-    <w:link w:val="Asuntodelcomentario"/>
+  <w:style w:type="character" w:customStyle="1" w:styleId="CommentSubjectChar">
+    <w:name w:val="Comment Subject Char"/>
+    <w:basedOn w:val="CommentTextChar"/>
+    <w:link w:val="CommentSubject"/>
     <w:uiPriority w:val="99"/>
     <w:semiHidden/>
     <w:rsid w:val="00826B5F"/>
@@ -16702,10 +16675,10 @@
       <w:szCs w:val="20"/>
     </w:rPr>
   </w:style>
-  <w:style w:type="paragraph" w:styleId="Textonotapie">
+  <w:style w:type="paragraph" w:styleId="FootnoteText">
     <w:name w:val="footnote text"/>
     <w:basedOn w:val="Normal"/>
-    <w:link w:val="TextonotapieCar"/>
+    <w:link w:val="FootnoteTextChar"/>
     <w:uiPriority w:val="99"/>
     <w:semiHidden/>
     <w:unhideWhenUsed/>
@@ -16717,10 +16690,10 @@
       <w:lang w:eastAsia="en-US"/>
     </w:rPr>
   </w:style>
-  <w:style w:type="character" w:customStyle="1" w:styleId="TextonotapieCar">
-    <w:name w:val="Texto nota pie Car"/>
-    <w:basedOn w:val="Fuentedeprrafopredeter"/>
-    <w:link w:val="Textonotapie"/>
+  <w:style w:type="character" w:customStyle="1" w:styleId="FootnoteTextChar">
+    <w:name w:val="Footnote Text Char"/>
+    <w:basedOn w:val="DefaultParagraphFont"/>
+    <w:link w:val="FootnoteText"/>
     <w:uiPriority w:val="99"/>
     <w:semiHidden/>
     <w:rsid w:val="00627CDF"/>
@@ -16729,9 +16702,9 @@
       <w:szCs w:val="20"/>
     </w:rPr>
   </w:style>
-  <w:style w:type="character" w:styleId="Refdenotaalpie">
+  <w:style w:type="character" w:styleId="FootnoteReference">
     <w:name w:val="footnote reference"/>
-    <w:basedOn w:val="Fuentedeprrafopredeter"/>
+    <w:basedOn w:val="DefaultParagraphFont"/>
     <w:uiPriority w:val="99"/>
     <w:semiHidden/>
     <w:unhideWhenUsed/>
@@ -16756,13 +16729,13 @@
   </w:style>
   <w:style w:type="character" w:customStyle="1" w:styleId="apple-tab-span">
     <w:name w:val="apple-tab-span"/>
-    <w:basedOn w:val="Fuentedeprrafopredeter"/>
+    <w:basedOn w:val="DefaultParagraphFont"/>
     <w:rsid w:val="005F659F"/>
   </w:style>
-  <w:style w:type="paragraph" w:styleId="Encabezado">
+  <w:style w:type="paragraph" w:styleId="Header">
     <w:name w:val="header"/>
     <w:basedOn w:val="Normal"/>
-    <w:link w:val="EncabezadoCar"/>
+    <w:link w:val="HeaderChar"/>
     <w:uiPriority w:val="99"/>
     <w:unhideWhenUsed/>
     <w:rsid w:val="00875F0C"/>
@@ -16779,17 +16752,17 @@
       <w:lang w:eastAsia="en-US"/>
     </w:rPr>
   </w:style>
-  <w:style w:type="character" w:customStyle="1" w:styleId="EncabezadoCar">
-    <w:name w:val="Encabezado Car"/>
-    <w:basedOn w:val="Fuentedeprrafopredeter"/>
-    <w:link w:val="Encabezado"/>
+  <w:style w:type="character" w:customStyle="1" w:styleId="HeaderChar">
+    <w:name w:val="Header Char"/>
+    <w:basedOn w:val="DefaultParagraphFont"/>
+    <w:link w:val="Header"/>
     <w:uiPriority w:val="99"/>
     <w:rsid w:val="00875F0C"/>
   </w:style>
-  <w:style w:type="paragraph" w:styleId="Piedepgina">
+  <w:style w:type="paragraph" w:styleId="Footer">
     <w:name w:val="footer"/>
     <w:basedOn w:val="Normal"/>
-    <w:link w:val="PiedepginaCar"/>
+    <w:link w:val="FooterChar"/>
     <w:uiPriority w:val="99"/>
     <w:unhideWhenUsed/>
     <w:rsid w:val="00875F0C"/>
@@ -16806,17 +16779,17 @@
       <w:lang w:eastAsia="en-US"/>
     </w:rPr>
   </w:style>
-  <w:style w:type="character" w:customStyle="1" w:styleId="PiedepginaCar">
-    <w:name w:val="Pie de página Car"/>
-    <w:basedOn w:val="Fuentedeprrafopredeter"/>
-    <w:link w:val="Piedepgina"/>
+  <w:style w:type="character" w:customStyle="1" w:styleId="FooterChar">
+    <w:name w:val="Footer Char"/>
+    <w:basedOn w:val="DefaultParagraphFont"/>
+    <w:link w:val="Footer"/>
     <w:uiPriority w:val="99"/>
     <w:rsid w:val="00875F0C"/>
   </w:style>
-  <w:style w:type="character" w:customStyle="1" w:styleId="Ttulo2Car">
-    <w:name w:val="Título 2 Car"/>
-    <w:basedOn w:val="Fuentedeprrafopredeter"/>
-    <w:link w:val="Ttulo2"/>
+  <w:style w:type="character" w:customStyle="1" w:styleId="Heading2Char">
+    <w:name w:val="Heading 2 Char"/>
+    <w:basedOn w:val="DefaultParagraphFont"/>
+    <w:link w:val="Heading2"/>
     <w:uiPriority w:val="9"/>
     <w:rsid w:val="00E20E50"/>
     <w:rPr>
@@ -16826,7 +16799,7 @@
       <w:szCs w:val="26"/>
     </w:rPr>
   </w:style>
-  <w:style w:type="paragraph" w:styleId="TDC1">
+  <w:style w:type="paragraph" w:styleId="TOC1">
     <w:name w:val="toc 1"/>
     <w:basedOn w:val="Normal"/>
     <w:next w:val="Normal"/>
@@ -16844,7 +16817,7 @@
       <w:lang w:eastAsia="en-US"/>
     </w:rPr>
   </w:style>
-  <w:style w:type="paragraph" w:styleId="TDC2">
+  <w:style w:type="paragraph" w:styleId="TOC2">
     <w:name w:val="toc 2"/>
     <w:basedOn w:val="Normal"/>
     <w:next w:val="Normal"/>
@@ -16866,9 +16839,9 @@
       <w:lang w:eastAsia="en-US"/>
     </w:rPr>
   </w:style>
-  <w:style w:type="character" w:styleId="Hipervnculo">
+  <w:style w:type="character" w:styleId="Hyperlink">
     <w:name w:val="Hyperlink"/>
-    <w:basedOn w:val="Fuentedeprrafopredeter"/>
+    <w:basedOn w:val="DefaultParagraphFont"/>
     <w:uiPriority w:val="99"/>
     <w:unhideWhenUsed/>
     <w:rsid w:val="00485ADE"/>
@@ -16877,9 +16850,9 @@
       <w:u w:val="single"/>
     </w:rPr>
   </w:style>
-  <w:style w:type="paragraph" w:styleId="Sinespaciado">
+  <w:style w:type="paragraph" w:styleId="NoSpacing">
     <w:name w:val="No Spacing"/>
-    <w:link w:val="SinespaciadoCar"/>
+    <w:link w:val="NoSpacingChar"/>
     <w:uiPriority w:val="1"/>
     <w:qFormat/>
     <w:rsid w:val="00956ED1"/>
@@ -16891,10 +16864,10 @@
       <w:lang w:eastAsia="es-MX"/>
     </w:rPr>
   </w:style>
-  <w:style w:type="character" w:customStyle="1" w:styleId="SinespaciadoCar">
-    <w:name w:val="Sin espaciado Car"/>
-    <w:basedOn w:val="Fuentedeprrafopredeter"/>
-    <w:link w:val="Sinespaciado"/>
+  <w:style w:type="character" w:customStyle="1" w:styleId="NoSpacingChar">
+    <w:name w:val="No Spacing Char"/>
+    <w:basedOn w:val="DefaultParagraphFont"/>
+    <w:link w:val="NoSpacing"/>
     <w:uiPriority w:val="1"/>
     <w:rsid w:val="00956ED1"/>
     <w:rPr>
@@ -16903,560 +16876,6 @@
     </w:rPr>
   </w:style>
 </w:styles>
-</file>
-
-<file path=word/glossary/document.xml><?xml version="1.0" encoding="utf-8"?>
-<w:glossaryDocument xmlns:wpc="http://schemas.microsoft.com/office/word/2010/wordprocessingCanvas" xmlns:cx="http://schemas.microsoft.com/office/drawing/2014/chartex" xmlns:mc="http://schemas.openxmlformats.org/markup-compatibility/2006" xmlns:o="urn:schemas-microsoft-com:office:office" xmlns:r="http://schemas.openxmlformats.org/officeDocument/2006/relationships" xmlns:m="http://schemas.openxmlformats.org/officeDocument/2006/math" xmlns:v="urn:schemas-microsoft-com:vml" xmlns:wp14="http://schemas.microsoft.com/office/word/2010/wordprocessingDrawing" xmlns:wp="http://schemas.openxmlformats.org/drawingml/2006/wordprocessingDrawing" xmlns:w10="urn:schemas-microsoft-com:office:word" xmlns:w="http://schemas.openxmlformats.org/wordprocessingml/2006/main" xmlns:w14="http://schemas.microsoft.com/office/word/2010/wordml" xmlns:w15="http://schemas.microsoft.com/office/word/2012/wordml" xmlns:w16se="http://schemas.microsoft.com/office/word/2015/wordml/symex" xmlns:wpg="http://schemas.microsoft.com/office/word/2010/wordprocessingGroup" xmlns:wpi="http://schemas.microsoft.com/office/word/2010/wordprocessingInk" xmlns:wne="http://schemas.microsoft.com/office/word/2006/wordml" xmlns:wps="http://schemas.microsoft.com/office/word/2010/wordprocessingShape" mc:Ignorable="w14 w15 w16se wp14"/>
-</file>
-
-<file path=word/glossary/fontTable.xml><?xml version="1.0" encoding="utf-8"?>
-<w:fonts xmlns:mc="http://schemas.openxmlformats.org/markup-compatibility/2006" xmlns:r="http://schemas.openxmlformats.org/officeDocument/2006/relationships" xmlns:w="http://schemas.openxmlformats.org/wordprocessingml/2006/main" xmlns:w14="http://schemas.microsoft.com/office/word/2010/wordml" xmlns:w15="http://schemas.microsoft.com/office/word/2012/wordml" xmlns:w16se="http://schemas.microsoft.com/office/word/2015/wordml/symex" mc:Ignorable="w14 w15 w16se">
-  <w:font w:name="Times New Roman">
-    <w:panose1 w:val="02020603050405020304"/>
-    <w:charset w:val="00"/>
-    <w:family w:val="roman"/>
-    <w:pitch w:val="variable"/>
-    <w:sig w:usb0="E0002AFF" w:usb1="C0007843" w:usb2="00000009" w:usb3="00000000" w:csb0="000001FF" w:csb1="00000000"/>
-  </w:font>
-  <w:font w:name="Symbol">
-    <w:panose1 w:val="05050102010706020507"/>
-    <w:charset w:val="02"/>
-    <w:family w:val="roman"/>
-    <w:pitch w:val="variable"/>
-    <w:sig w:usb0="00000000" w:usb1="10000000" w:usb2="00000000" w:usb3="00000000" w:csb0="80000000" w:csb1="00000000"/>
-  </w:font>
-  <w:font w:name="Courier New">
-    <w:panose1 w:val="02070309020205020404"/>
-    <w:charset w:val="00"/>
-    <w:family w:val="modern"/>
-    <w:pitch w:val="fixed"/>
-    <w:sig w:usb0="E0002EFF" w:usb1="C0007843" w:usb2="00000009" w:usb3="00000000" w:csb0="000001FF" w:csb1="00000000"/>
-  </w:font>
-  <w:font w:name="Wingdings">
-    <w:panose1 w:val="05000000000000000000"/>
-    <w:charset w:val="02"/>
-    <w:family w:val="auto"/>
-    <w:pitch w:val="variable"/>
-    <w:sig w:usb0="00000000" w:usb1="10000000" w:usb2="00000000" w:usb3="00000000" w:csb0="80000000" w:csb1="00000000"/>
-  </w:font>
-  <w:font w:name="Calibri">
-    <w:panose1 w:val="020F0502020204030204"/>
-    <w:charset w:val="00"/>
-    <w:family w:val="swiss"/>
-    <w:pitch w:val="variable"/>
-    <w:sig w:usb0="E0002AFF" w:usb1="4000ACFF" w:usb2="00000001" w:usb3="00000000" w:csb0="000001FF" w:csb1="00000000"/>
-  </w:font>
-  <w:font w:name="Calibri Light">
-    <w:panose1 w:val="020F0302020204030204"/>
-    <w:charset w:val="00"/>
-    <w:family w:val="swiss"/>
-    <w:pitch w:val="variable"/>
-    <w:sig w:usb0="A0002AEF" w:usb1="4000207B" w:usb2="00000000" w:usb3="00000000" w:csb0="000001FF" w:csb1="00000000"/>
-  </w:font>
-  <w:font w:name="Segoe UI">
-    <w:altName w:val="Sylfaen"/>
-    <w:panose1 w:val="020B0502040204020203"/>
-    <w:charset w:val="00"/>
-    <w:family w:val="swiss"/>
-    <w:pitch w:val="variable"/>
-    <w:sig w:usb0="E4002EFF" w:usb1="C000E47F" w:usb2="00000009" w:usb3="00000000" w:csb0="000001FF" w:csb1="00000000"/>
-  </w:font>
-  <w:font w:name="Arial">
-    <w:panose1 w:val="020B0604020202020204"/>
-    <w:charset w:val="00"/>
-    <w:family w:val="swiss"/>
-    <w:pitch w:val="variable"/>
-    <w:sig w:usb0="E0002AFF" w:usb1="C0007843" w:usb2="00000009" w:usb3="00000000" w:csb0="000001FF" w:csb1="00000000"/>
-  </w:font>
-  <w:font w:name="Cambria Math">
-    <w:panose1 w:val="02040503050406030204"/>
-    <w:charset w:val="00"/>
-    <w:family w:val="roman"/>
-    <w:pitch w:val="variable"/>
-    <w:sig w:usb0="E00006FF" w:usb1="420024FF" w:usb2="02000000" w:usb3="00000000" w:csb0="0000019F" w:csb1="00000000"/>
-  </w:font>
-</w:fonts>
-</file>
-
-<file path=word/glossary/settings.xml><?xml version="1.0" encoding="utf-8"?>
-<w:settings xmlns:mc="http://schemas.openxmlformats.org/markup-compatibility/2006" xmlns:o="urn:schemas-microsoft-com:office:office" xmlns:r="http://schemas.openxmlformats.org/officeDocument/2006/relationships" xmlns:m="http://schemas.openxmlformats.org/officeDocument/2006/math" xmlns:v="urn:schemas-microsoft-com:vml" xmlns:w10="urn:schemas-microsoft-com:office:word" xmlns:w="http://schemas.openxmlformats.org/wordprocessingml/2006/main" xmlns:w14="http://schemas.microsoft.com/office/word/2010/wordml" xmlns:w15="http://schemas.microsoft.com/office/word/2012/wordml" xmlns:w16se="http://schemas.microsoft.com/office/word/2015/wordml/symex" xmlns:sl="http://schemas.openxmlformats.org/schemaLibrary/2006/main" mc:Ignorable="w14 w15 w16se">
-  <w:view w:val="normal"/>
-  <w:defaultTabStop w:val="708"/>
-  <w:hyphenationZone w:val="425"/>
-  <w:characterSpacingControl w:val="doNotCompress"/>
-  <w:compat>
-    <w:useFELayout/>
-    <w:compatSetting w:name="compatibilityMode" w:uri="http://schemas.microsoft.com/office/word" w:val="15"/>
-    <w:compatSetting w:name="overrideTableStyleFontSizeAndJustification" w:uri="http://schemas.microsoft.com/office/word" w:val="1"/>
-    <w:compatSetting w:name="enableOpenTypeFeatures" w:uri="http://schemas.microsoft.com/office/word" w:val="1"/>
-    <w:compatSetting w:name="doNotFlipMirrorIndents" w:uri="http://schemas.microsoft.com/office/word" w:val="1"/>
-    <w:compatSetting w:name="differentiateMultirowTableHeaders" w:uri="http://schemas.microsoft.com/office/word" w:val="1"/>
-  </w:compat>
-  <w:rsids>
-    <w:rsidRoot w:val="001D118B"/>
-    <w:rsid w:val="001D118B"/>
-    <w:rsid w:val="006B47B4"/>
-  </w:rsids>
-  <m:mathPr>
-    <m:mathFont m:val="Cambria Math"/>
-    <m:brkBin m:val="before"/>
-    <m:brkBinSub m:val="--"/>
-    <m:smallFrac m:val="0"/>
-    <m:dispDef/>
-    <m:lMargin m:val="0"/>
-    <m:rMargin m:val="0"/>
-    <m:defJc m:val="centerGroup"/>
-    <m:wrapIndent m:val="1440"/>
-    <m:intLim m:val="subSup"/>
-    <m:naryLim m:val="undOvr"/>
-  </m:mathPr>
-  <w:themeFontLang w:val="es-MX"/>
-  <w:clrSchemeMapping w:bg1="light1" w:t1="dark1" w:bg2="light2" w:t2="dark2" w:accent1="accent1" w:accent2="accent2" w:accent3="accent3" w:accent4="accent4" w:accent5="accent5" w:accent6="accent6" w:hyperlink="hyperlink" w:followedHyperlink="followedHyperlink"/>
-  <w:decimalSymbol w:val="."/>
-  <w:listSeparator w:val=","/>
-  <w15:chartTrackingRefBased/>
-</w:settings>
-</file>
-
-<file path=word/glossary/styles.xml><?xml version="1.0" encoding="utf-8"?>
-<w:styles xmlns:mc="http://schemas.openxmlformats.org/markup-compatibility/2006" xmlns:r="http://schemas.openxmlformats.org/officeDocument/2006/relationships" xmlns:w="http://schemas.openxmlformats.org/wordprocessingml/2006/main" xmlns:w14="http://schemas.microsoft.com/office/word/2010/wordml" xmlns:w15="http://schemas.microsoft.com/office/word/2012/wordml" xmlns:w16se="http://schemas.microsoft.com/office/word/2015/wordml/symex" mc:Ignorable="w14 w15 w16se">
-  <w:docDefaults>
-    <w:rPrDefault>
-      <w:rPr>
-        <w:rFonts w:asciiTheme="minorHAnsi" w:eastAsiaTheme="minorEastAsia" w:hAnsiTheme="minorHAnsi" w:cstheme="minorBidi"/>
-        <w:sz w:val="22"/>
-        <w:szCs w:val="22"/>
-        <w:lang w:val="es-MX" w:eastAsia="es-MX" w:bidi="ar-SA"/>
-      </w:rPr>
-    </w:rPrDefault>
-    <w:pPrDefault>
-      <w:pPr>
-        <w:spacing w:after="160" w:line="259" w:lineRule="auto"/>
-      </w:pPr>
-    </w:pPrDefault>
-  </w:docDefaults>
-  <w:latentStyles w:defLockedState="0" w:defUIPriority="99" w:defSemiHidden="0" w:defUnhideWhenUsed="0" w:defQFormat="0" w:count="371">
-    <w:lsdException w:name="Normal" w:uiPriority="0" w:qFormat="1"/>
-    <w:lsdException w:name="heading 1" w:uiPriority="9" w:qFormat="1"/>
-    <w:lsdException w:name="heading 2" w:semiHidden="1" w:uiPriority="9" w:unhideWhenUsed="1" w:qFormat="1"/>
-    <w:lsdException w:name="heading 3" w:semiHidden="1" w:uiPriority="9" w:unhideWhenUsed="1" w:qFormat="1"/>
-    <w:lsdException w:name="heading 4" w:semiHidden="1" w:uiPriority="9" w:unhideWhenUsed="1" w:qFormat="1"/>
-    <w:lsdException w:name="heading 5" w:semiHidden="1" w:uiPriority="9" w:unhideWhenUsed="1" w:qFormat="1"/>
-    <w:lsdException w:name="heading 6" w:semiHidden="1" w:uiPriority="9" w:unhideWhenUsed="1" w:qFormat="1"/>
-    <w:lsdException w:name="heading 7" w:semiHidden="1" w:uiPriority="9" w:unhideWhenUsed="1" w:qFormat="1"/>
-    <w:lsdException w:name="heading 8" w:semiHidden="1" w:uiPriority="9" w:unhideWhenUsed="1" w:qFormat="1"/>
-    <w:lsdException w:name="heading 9" w:semiHidden="1" w:uiPriority="9" w:unhideWhenUsed="1" w:qFormat="1"/>
-    <w:lsdException w:name="index 1" w:semiHidden="1" w:unhideWhenUsed="1"/>
-    <w:lsdException w:name="index 2" w:semiHidden="1" w:unhideWhenUsed="1"/>
-    <w:lsdException w:name="index 3" w:semiHidden="1" w:unhideWhenUsed="1"/>
-    <w:lsdException w:name="index 4" w:semiHidden="1" w:unhideWhenUsed="1"/>
-    <w:lsdException w:name="index 5" w:semiHidden="1" w:unhideWhenUsed="1"/>
-    <w:lsdException w:name="index 6" w:semiHidden="1" w:unhideWhenUsed="1"/>
-    <w:lsdException w:name="index 7" w:semiHidden="1" w:unhideWhenUsed="1"/>
-    <w:lsdException w:name="index 8" w:semiHidden="1" w:unhideWhenUsed="1"/>
-    <w:lsdException w:name="index 9" w:semiHidden="1" w:unhideWhenUsed="1"/>
-    <w:lsdException w:name="toc 1" w:semiHidden="1" w:uiPriority="39" w:unhideWhenUsed="1"/>
-    <w:lsdException w:name="toc 2" w:semiHidden="1" w:uiPriority="39" w:unhideWhenUsed="1"/>
-    <w:lsdException w:name="toc 3" w:semiHidden="1" w:uiPriority="39" w:unhideWhenUsed="1"/>
-    <w:lsdException w:name="toc 4" w:semiHidden="1" w:uiPriority="39" w:unhideWhenUsed="1"/>
-    <w:lsdException w:name="toc 5" w:semiHidden="1" w:uiPriority="39" w:unhideWhenUsed="1"/>
-    <w:lsdException w:name="toc 6" w:semiHidden="1" w:uiPriority="39" w:unhideWhenUsed="1"/>
-    <w:lsdException w:name="toc 7" w:semiHidden="1" w:uiPriority="39" w:unhideWhenUsed="1"/>
-    <w:lsdException w:name="toc 8" w:semiHidden="1" w:uiPriority="39" w:unhideWhenUsed="1"/>
-    <w:lsdException w:name="toc 9" w:semiHidden="1" w:uiPriority="39" w:unhideWhenUsed="1"/>
-    <w:lsdException w:name="Normal Indent" w:semiHidden="1" w:unhideWhenUsed="1"/>
-    <w:lsdException w:name="footnote text" w:semiHidden="1" w:unhideWhenUsed="1"/>
-    <w:lsdException w:name="annotation text" w:semiHidden="1" w:unhideWhenUsed="1"/>
-    <w:lsdException w:name="header" w:semiHidden="1" w:unhideWhenUsed="1"/>
-    <w:lsdException w:name="footer" w:semiHidden="1" w:unhideWhenUsed="1"/>
-    <w:lsdException w:name="index heading" w:semiHidden="1" w:unhideWhenUsed="1"/>
-    <w:lsdException w:name="caption" w:semiHidden="1" w:uiPriority="35" w:unhideWhenUsed="1" w:qFormat="1"/>
-    <w:lsdException w:name="table of figures" w:semiHidden="1" w:unhideWhenUsed="1"/>
-    <w:lsdException w:name="envelope address" w:semiHidden="1" w:unhideWhenUsed="1"/>
-    <w:lsdException w:name="envelope return" w:semiHidden="1" w:unhideWhenUsed="1"/>
-    <w:lsdException w:name="footnote reference" w:semiHidden="1" w:unhideWhenUsed="1"/>
-    <w:lsdException w:name="annotation reference" w:semiHidden="1" w:unhideWhenUsed="1"/>
-    <w:lsdException w:name="line number" w:semiHidden="1" w:unhideWhenUsed="1"/>
-    <w:lsdException w:name="page number" w:semiHidden="1" w:unhideWhenUsed="1"/>
-    <w:lsdException w:name="endnote reference" w:semiHidden="1" w:unhideWhenUsed="1"/>
-    <w:lsdException w:name="endnote text" w:semiHidden="1" w:unhideWhenUsed="1"/>
-    <w:lsdException w:name="table of authorities" w:semiHidden="1" w:unhideWhenUsed="1"/>
-    <w:lsdException w:name="macro" w:semiHidden="1" w:unhideWhenUsed="1"/>
-    <w:lsdException w:name="toa heading" w:semiHidden="1" w:unhideWhenUsed="1"/>
-    <w:lsdException w:name="List" w:semiHidden="1" w:unhideWhenUsed="1"/>
-    <w:lsdException w:name="List Bullet" w:semiHidden="1" w:unhideWhenUsed="1"/>
-    <w:lsdException w:name="List Number" w:semiHidden="1" w:unhideWhenUsed="1"/>
-    <w:lsdException w:name="List 2" w:semiHidden="1" w:unhideWhenUsed="1"/>
-    <w:lsdException w:name="List 3" w:semiHidden="1" w:unhideWhenUsed="1"/>
-    <w:lsdException w:name="List 4" w:semiHidden="1" w:unhideWhenUsed="1"/>
-    <w:lsdException w:name="List 5" w:semiHidden="1" w:unhideWhenUsed="1"/>
-    <w:lsdException w:name="List Bullet 2" w:semiHidden="1" w:unhideWhenUsed="1"/>
-    <w:lsdException w:name="List Bullet 3" w:semiHidden="1" w:unhideWhenUsed="1"/>
-    <w:lsdException w:name="List Bullet 4" w:semiHidden="1" w:unhideWhenUsed="1"/>
-    <w:lsdException w:name="List Bullet 5" w:semiHidden="1" w:unhideWhenUsed="1"/>
-    <w:lsdException w:name="List Number 2" w:semiHidden="1" w:unhideWhenUsed="1"/>
-    <w:lsdException w:name="List Number 3" w:semiHidden="1" w:unhideWhenUsed="1"/>
-    <w:lsdException w:name="List Number 4" w:semiHidden="1" w:unhideWhenUsed="1"/>
-    <w:lsdException w:name="List Number 5" w:semiHidden="1" w:unhideWhenUsed="1"/>
-    <w:lsdException w:name="Title" w:uiPriority="10" w:qFormat="1"/>
-    <w:lsdException w:name="Closing" w:semiHidden="1" w:unhideWhenUsed="1"/>
-    <w:lsdException w:name="Signature" w:semiHidden="1" w:unhideWhenUsed="1"/>
-    <w:lsdException w:name="Default Paragraph Font" w:semiHidden="1" w:uiPriority="1" w:unhideWhenUsed="1"/>
-    <w:lsdException w:name="Body Text" w:semiHidden="1" w:unhideWhenUsed="1"/>
-    <w:lsdException w:name="Body Text Indent" w:semiHidden="1" w:unhideWhenUsed="1"/>
-    <w:lsdException w:name="List Continue" w:semiHidden="1" w:unhideWhenUsed="1"/>
-    <w:lsdException w:name="List Continue 2" w:semiHidden="1" w:unhideWhenUsed="1"/>
-    <w:lsdException w:name="List Continue 3" w:semiHidden="1" w:unhideWhenUsed="1"/>
-    <w:lsdException w:name="List Continue 4" w:semiHidden="1" w:unhideWhenUsed="1"/>
-    <w:lsdException w:name="List Continue 5" w:semiHidden="1" w:unhideWhenUsed="1"/>
-    <w:lsdException w:name="Message Header" w:semiHidden="1" w:unhideWhenUsed="1"/>
-    <w:lsdException w:name="Subtitle" w:uiPriority="11" w:qFormat="1"/>
-    <w:lsdException w:name="Salutation" w:semiHidden="1" w:unhideWhenUsed="1"/>
-    <w:lsdException w:name="Date" w:semiHidden="1" w:unhideWhenUsed="1"/>
-    <w:lsdException w:name="Body Text First Indent" w:semiHidden="1" w:unhideWhenUsed="1"/>
-    <w:lsdException w:name="Body Text First Indent 2" w:semiHidden="1" w:unhideWhenUsed="1"/>
-    <w:lsdException w:name="Note Heading" w:semiHidden="1" w:unhideWhenUsed="1"/>
-    <w:lsdException w:name="Body Text 2" w:semiHidden="1" w:unhideWhenUsed="1"/>
-    <w:lsdException w:name="Body Text 3" w:semiHidden="1" w:unhideWhenUsed="1"/>
-    <w:lsdException w:name="Body Text Indent 2" w:semiHidden="1" w:unhideWhenUsed="1"/>
-    <w:lsdException w:name="Body Text Indent 3" w:semiHidden="1" w:unhideWhenUsed="1"/>
-    <w:lsdException w:name="Block Text" w:semiHidden="1" w:unhideWhenUsed="1"/>
-    <w:lsdException w:name="Hyperlink" w:semiHidden="1" w:unhideWhenUsed="1"/>
-    <w:lsdException w:name="FollowedHyperlink" w:semiHidden="1" w:unhideWhenUsed="1"/>
-    <w:lsdException w:name="Strong" w:uiPriority="22" w:qFormat="1"/>
-    <w:lsdException w:name="Emphasis" w:uiPriority="20" w:qFormat="1"/>
-    <w:lsdException w:name="Document Map" w:semiHidden="1" w:unhideWhenUsed="1"/>
-    <w:lsdException w:name="Plain Text" w:semiHidden="1" w:unhideWhenUsed="1"/>
-    <w:lsdException w:name="E-mail Signature" w:semiHidden="1" w:unhideWhenUsed="1"/>
-    <w:lsdException w:name="HTML Top of Form" w:semiHidden="1" w:unhideWhenUsed="1"/>
-    <w:lsdException w:name="HTML Bottom of Form" w:semiHidden="1" w:unhideWhenUsed="1"/>
-    <w:lsdException w:name="Normal (Web)" w:semiHidden="1" w:unhideWhenUsed="1"/>
-    <w:lsdException w:name="HTML Acronym" w:semiHidden="1" w:unhideWhenUsed="1"/>
-    <w:lsdException w:name="HTML Address" w:semiHidden="1" w:unhideWhenUsed="1"/>
-    <w:lsdException w:name="HTML Cite" w:semiHidden="1" w:unhideWhenUsed="1"/>
-    <w:lsdException w:name="HTML Code" w:semiHidden="1" w:unhideWhenUsed="1"/>
-    <w:lsdException w:name="HTML Definition" w:semiHidden="1" w:unhideWhenUsed="1"/>
-    <w:lsdException w:name="HTML Keyboard" w:semiHidden="1" w:unhideWhenUsed="1"/>
-    <w:lsdException w:name="HTML Preformatted" w:semiHidden="1" w:unhideWhenUsed="1"/>
-    <w:lsdException w:name="HTML Sample" w:semiHidden="1" w:unhideWhenUsed="1"/>
-    <w:lsdException w:name="HTML Typewriter" w:semiHidden="1" w:unhideWhenUsed="1"/>
-    <w:lsdException w:name="HTML Variable" w:semiHidden="1" w:unhideWhenUsed="1"/>
-    <w:lsdException w:name="Normal Table" w:semiHidden="1" w:unhideWhenUsed="1"/>
-    <w:lsdException w:name="annotation subject" w:semiHidden="1" w:unhideWhenUsed="1"/>
-    <w:lsdException w:name="No List" w:semiHidden="1" w:unhideWhenUsed="1"/>
-    <w:lsdException w:name="Outline List 1" w:semiHidden="1" w:unhideWhenUsed="1"/>
-    <w:lsdException w:name="Outline List 2" w:semiHidden="1" w:unhideWhenUsed="1"/>
-    <w:lsdException w:name="Outline List 3" w:semiHidden="1" w:unhideWhenUsed="1"/>
-    <w:lsdException w:name="Table Simple 1" w:semiHidden="1" w:unhideWhenUsed="1"/>
-    <w:lsdException w:name="Table Simple 2" w:semiHidden="1" w:unhideWhenUsed="1"/>
-    <w:lsdException w:name="Table Simple 3" w:semiHidden="1" w:unhideWhenUsed="1"/>
-    <w:lsdException w:name="Table Classic 1" w:semiHidden="1" w:unhideWhenUsed="1"/>
-    <w:lsdException w:name="Table Classic 2" w:semiHidden="1" w:unhideWhenUsed="1"/>
-    <w:lsdException w:name="Table Classic 3" w:semiHidden="1" w:unhideWhenUsed="1"/>
-    <w:lsdException w:name="Table Classic 4" w:semiHidden="1" w:unhideWhenUsed="1"/>
-    <w:lsdException w:name="Table Colorful 1" w:semiHidden="1" w:unhideWhenUsed="1"/>
-    <w:lsdException w:name="Table Colorful 2" w:semiHidden="1" w:unhideWhenUsed="1"/>
-    <w:lsdException w:name="Table Colorful 3" w:semiHidden="1" w:unhideWhenUsed="1"/>
-    <w:lsdException w:name="Table Columns 1" w:semiHidden="1" w:unhideWhenUsed="1"/>
-    <w:lsdException w:name="Table Columns 2" w:semiHidden="1" w:unhideWhenUsed="1"/>
-    <w:lsdException w:name="Table Columns 3" w:semiHidden="1" w:unhideWhenUsed="1"/>
-    <w:lsdException w:name="Table Columns 4" w:semiHidden="1" w:unhideWhenUsed="1"/>
-    <w:lsdException w:name="Table Columns 5" w:semiHidden="1" w:unhideWhenUsed="1"/>
-    <w:lsdException w:name="Table Grid 1" w:semiHidden="1" w:unhideWhenUsed="1"/>
-    <w:lsdException w:name="Table Grid 2" w:semiHidden="1" w:unhideWhenUsed="1"/>
-    <w:lsdException w:name="Table Grid 3" w:semiHidden="1" w:unhideWhenUsed="1"/>
-    <w:lsdException w:name="Table Grid 4" w:semiHidden="1" w:unhideWhenUsed="1"/>
-    <w:lsdException w:name="Table Grid 5" w:semiHidden="1" w:unhideWhenUsed="1"/>
-    <w:lsdException w:name="Table Grid 6" w:semiHidden="1" w:unhideWhenUsed="1"/>
-    <w:lsdException w:name="Table Grid 7" w:semiHidden="1" w:unhideWhenUsed="1"/>
-    <w:lsdException w:name="Table Grid 8" w:semiHidden="1" w:unhideWhenUsed="1"/>
-    <w:lsdException w:name="Table List 1" w:semiHidden="1" w:unhideWhenUsed="1"/>
-    <w:lsdException w:name="Table List 2" w:semiHidden="1" w:unhideWhenUsed="1"/>
-    <w:lsdException w:name="Table List 3" w:semiHidden="1" w:unhideWhenUsed="1"/>
-    <w:lsdException w:name="Table List 4" w:semiHidden="1" w:unhideWhenUsed="1"/>
-    <w:lsdException w:name="Table List 5" w:semiHidden="1" w:unhideWhenUsed="1"/>
-    <w:lsdException w:name="Table List 6" w:semiHidden="1" w:unhideWhenUsed="1"/>
-    <w:lsdException w:name="Table List 7" w:semiHidden="1" w:unhideWhenUsed="1"/>
-    <w:lsdException w:name="Table List 8" w:semiHidden="1" w:unhideWhenUsed="1"/>
-    <w:lsdException w:name="Table 3D effects 1" w:semiHidden="1" w:unhideWhenUsed="1"/>
-    <w:lsdException w:name="Table 3D effects 2" w:semiHidden="1" w:unhideWhenUsed="1"/>
-    <w:lsdException w:name="Table 3D effects 3" w:semiHidden="1" w:unhideWhenUsed="1"/>
-    <w:lsdException w:name="Table Contemporary" w:semiHidden="1" w:unhideWhenUsed="1"/>
-    <w:lsdException w:name="Table Elegant" w:semiHidden="1" w:unhideWhenUsed="1"/>
-    <w:lsdException w:name="Table Professional" w:semiHidden="1" w:unhideWhenUsed="1"/>
-    <w:lsdException w:name="Table Subtle 1" w:semiHidden="1" w:unhideWhenUsed="1"/>
-    <w:lsdException w:name="Table Subtle 2" w:semiHidden="1" w:unhideWhenUsed="1"/>
-    <w:lsdException w:name="Table Web 1" w:semiHidden="1" w:unhideWhenUsed="1"/>
-    <w:lsdException w:name="Table Web 2" w:semiHidden="1" w:unhideWhenUsed="1"/>
-    <w:lsdException w:name="Table Web 3" w:semiHidden="1" w:unhideWhenUsed="1"/>
-    <w:lsdException w:name="Balloon Text" w:semiHidden="1" w:unhideWhenUsed="1"/>
-    <w:lsdException w:name="Table Grid" w:uiPriority="39"/>
-    <w:lsdException w:name="Table Theme" w:semiHidden="1" w:unhideWhenUsed="1"/>
-    <w:lsdException w:name="Placeholder Text" w:semiHidden="1"/>
-    <w:lsdException w:name="No Spacing" w:uiPriority="1" w:qFormat="1"/>
-    <w:lsdException w:name="Light Shading" w:uiPriority="60"/>
-    <w:lsdException w:name="Light List" w:uiPriority="61"/>
-    <w:lsdException w:name="Light Grid" w:uiPriority="62"/>
-    <w:lsdException w:name="Medium Shading 1" w:uiPriority="63"/>
-    <w:lsdException w:name="Medium Shading 2" w:uiPriority="64"/>
-    <w:lsdException w:name="Medium List 1" w:uiPriority="65"/>
-    <w:lsdException w:name="Medium List 2" w:uiPriority="66"/>
-    <w:lsdException w:name="Medium Grid 1" w:uiPriority="67"/>
-    <w:lsdException w:name="Medium Grid 2" w:uiPriority="68"/>
-    <w:lsdException w:name="Medium Grid 3" w:uiPriority="69"/>
-    <w:lsdException w:name="Dark List" w:uiPriority="70"/>
-    <w:lsdException w:name="Colorful Shading" w:uiPriority="71"/>
-    <w:lsdException w:name="Colorful List" w:uiPriority="72"/>
-    <w:lsdException w:name="Colorful Grid" w:uiPriority="73"/>
-    <w:lsdException w:name="Light Shading Accent 1" w:uiPriority="60"/>
-    <w:lsdException w:name="Light List Accent 1" w:uiPriority="61"/>
-    <w:lsdException w:name="Light Grid Accent 1" w:uiPriority="62"/>
-    <w:lsdException w:name="Medium Shading 1 Accent 1" w:uiPriority="63"/>
-    <w:lsdException w:name="Medium Shading 2 Accent 1" w:uiPriority="64"/>
-    <w:lsdException w:name="Medium List 1 Accent 1" w:uiPriority="65"/>
-    <w:lsdException w:name="Revision" w:semiHidden="1"/>
-    <w:lsdException w:name="List Paragraph" w:uiPriority="34" w:qFormat="1"/>
-    <w:lsdException w:name="Quote" w:uiPriority="29" w:qFormat="1"/>
-    <w:lsdException w:name="Intense Quote" w:uiPriority="30" w:qFormat="1"/>
-    <w:lsdException w:name="Medium List 2 Accent 1" w:uiPriority="66"/>
-    <w:lsdException w:name="Medium Grid 1 Accent 1" w:uiPriority="67"/>
-    <w:lsdException w:name="Medium Grid 2 Accent 1" w:uiPriority="68"/>
-    <w:lsdException w:name="Medium Grid 3 Accent 1" w:uiPriority="69"/>
-    <w:lsdException w:name="Dark List Accent 1" w:uiPriority="70"/>
-    <w:lsdException w:name="Colorful Shading Accent 1" w:uiPriority="71"/>
-    <w:lsdException w:name="Colorful List Accent 1" w:uiPriority="72"/>
-    <w:lsdException w:name="Colorful Grid Accent 1" w:uiPriority="73"/>
-    <w:lsdException w:name="Light Shading Accent 2" w:uiPriority="60"/>
-    <w:lsdException w:name="Light List Accent 2" w:uiPriority="61"/>
-    <w:lsdException w:name="Light Grid Accent 2" w:uiPriority="62"/>
-    <w:lsdException w:name="Medium Shading 1 Accent 2" w:uiPriority="63"/>
-    <w:lsdException w:name="Medium Shading 2 Accent 2" w:uiPriority="64"/>
-    <w:lsdException w:name="Medium List 1 Accent 2" w:uiPriority="65"/>
-    <w:lsdException w:name="Medium List 2 Accent 2" w:uiPriority="66"/>
-    <w:lsdException w:name="Medium Grid 1 Accent 2" w:uiPriority="67"/>
-    <w:lsdException w:name="Medium Grid 2 Accent 2" w:uiPriority="68"/>
-    <w:lsdException w:name="Medium Grid 3 Accent 2" w:uiPriority="69"/>
-    <w:lsdException w:name="Dark List Accent 2" w:uiPriority="70"/>
-    <w:lsdException w:name="Colorful Shading Accent 2" w:uiPriority="71"/>
-    <w:lsdException w:name="Colorful List Accent 2" w:uiPriority="72"/>
-    <w:lsdException w:name="Colorful Grid Accent 2" w:uiPriority="73"/>
-    <w:lsdException w:name="Light Shading Accent 3" w:uiPriority="60"/>
-    <w:lsdException w:name="Light List Accent 3" w:uiPriority="61"/>
-    <w:lsdException w:name="Light Grid Accent 3" w:uiPriority="62"/>
-    <w:lsdException w:name="Medium Shading 1 Accent 3" w:uiPriority="63"/>
-    <w:lsdException w:name="Medium Shading 2 Accent 3" w:uiPriority="64"/>
-    <w:lsdException w:name="Medium List 1 Accent 3" w:uiPriority="65"/>
-    <w:lsdException w:name="Medium List 2 Accent 3" w:uiPriority="66"/>
-    <w:lsdException w:name="Medium Grid 1 Accent 3" w:uiPriority="67"/>
-    <w:lsdException w:name="Medium Grid 2 Accent 3" w:uiPriority="68"/>
-    <w:lsdException w:name="Medium Grid 3 Accent 3" w:uiPriority="69"/>
-    <w:lsdException w:name="Dark List Accent 3" w:uiPriority="70"/>
-    <w:lsdException w:name="Colorful Shading Accent 3" w:uiPriority="71"/>
-    <w:lsdException w:name="Colorful List Accent 3" w:uiPriority="72"/>
-    <w:lsdException w:name="Colorful Grid Accent 3" w:uiPriority="73"/>
-    <w:lsdException w:name="Light Shading Accent 4" w:uiPriority="60"/>
-    <w:lsdException w:name="Light List Accent 4" w:uiPriority="61"/>
-    <w:lsdException w:name="Light Grid Accent 4" w:uiPriority="62"/>
-    <w:lsdException w:name="Medium Shading 1 Accent 4" w:uiPriority="63"/>
-    <w:lsdException w:name="Medium Shading 2 Accent 4" w:uiPriority="64"/>
-    <w:lsdException w:name="Medium List 1 Accent 4" w:uiPriority="65"/>
-    <w:lsdException w:name="Medium List 2 Accent 4" w:uiPriority="66"/>
-    <w:lsdException w:name="Medium Grid 1 Accent 4" w:uiPriority="67"/>
-    <w:lsdException w:name="Medium Grid 2 Accent 4" w:uiPriority="68"/>
-    <w:lsdException w:name="Medium Grid 3 Accent 4" w:uiPriority="69"/>
-    <w:lsdException w:name="Dark List Accent 4" w:uiPriority="70"/>
-    <w:lsdException w:name="Colorful Shading Accent 4" w:uiPriority="71"/>
-    <w:lsdException w:name="Colorful List Accent 4" w:uiPriority="72"/>
-    <w:lsdException w:name="Colorful Grid Accent 4" w:uiPriority="73"/>
-    <w:lsdException w:name="Light Shading Accent 5" w:uiPriority="60"/>
-    <w:lsdException w:name="Light List Accent 5" w:uiPriority="61"/>
-    <w:lsdException w:name="Light Grid Accent 5" w:uiPriority="62"/>
-    <w:lsdException w:name="Medium Shading 1 Accent 5" w:uiPriority="63"/>
-    <w:lsdException w:name="Medium Shading 2 Accent 5" w:uiPriority="64"/>
-    <w:lsdException w:name="Medium List 1 Accent 5" w:uiPriority="65"/>
-    <w:lsdException w:name="Medium List 2 Accent 5" w:uiPriority="66"/>
-    <w:lsdException w:name="Medium Grid 1 Accent 5" w:uiPriority="67"/>
-    <w:lsdException w:name="Medium Grid 2 Accent 5" w:uiPriority="68"/>
-    <w:lsdException w:name="Medium Grid 3 Accent 5" w:uiPriority="69"/>
-    <w:lsdException w:name="Dark List Accent 5" w:uiPriority="70"/>
-    <w:lsdException w:name="Colorful Shading Accent 5" w:uiPriority="71"/>
-    <w:lsdException w:name="Colorful List Accent 5" w:uiPriority="72"/>
-    <w:lsdException w:name="Colorful Grid Accent 5" w:uiPriority="73"/>
-    <w:lsdException w:name="Light Shading Accent 6" w:uiPriority="60"/>
-    <w:lsdException w:name="Light List Accent 6" w:uiPriority="61"/>
-    <w:lsdException w:name="Light Grid Accent 6" w:uiPriority="62"/>
-    <w:lsdException w:name="Medium Shading 1 Accent 6" w:uiPriority="63"/>
-    <w:lsdException w:name="Medium Shading 2 Accent 6" w:uiPriority="64"/>
-    <w:lsdException w:name="Medium List 1 Accent 6" w:uiPriority="65"/>
-    <w:lsdException w:name="Medium List 2 Accent 6" w:uiPriority="66"/>
-    <w:lsdException w:name="Medium Grid 1 Accent 6" w:uiPriority="67"/>
-    <w:lsdException w:name="Medium Grid 2 Accent 6" w:uiPriority="68"/>
-    <w:lsdException w:name="Medium Grid 3 Accent 6" w:uiPriority="69"/>
-    <w:lsdException w:name="Dark List Accent 6" w:uiPriority="70"/>
-    <w:lsdException w:name="Colorful Shading Accent 6" w:uiPriority="71"/>
-    <w:lsdException w:name="Colorful List Accent 6" w:uiPriority="72"/>
-    <w:lsdException w:name="Colorful Grid Accent 6" w:uiPriority="73"/>
-    <w:lsdException w:name="Subtle Emphasis" w:uiPriority="19" w:qFormat="1"/>
-    <w:lsdException w:name="Intense Emphasis" w:uiPriority="21" w:qFormat="1"/>
-    <w:lsdException w:name="Subtle Reference" w:uiPriority="31" w:qFormat="1"/>
-    <w:lsdException w:name="Intense Reference" w:uiPriority="32" w:qFormat="1"/>
-    <w:lsdException w:name="Book Title" w:uiPriority="33" w:qFormat="1"/>
-    <w:lsdException w:name="Bibliography" w:semiHidden="1" w:uiPriority="37" w:unhideWhenUsed="1"/>
-    <w:lsdException w:name="TOC Heading" w:semiHidden="1" w:uiPriority="39" w:unhideWhenUsed="1" w:qFormat="1"/>
-    <w:lsdException w:name="Plain Table 1" w:uiPriority="41"/>
-    <w:lsdException w:name="Plain Table 2" w:uiPriority="42"/>
-    <w:lsdException w:name="Plain Table 3" w:uiPriority="43"/>
-    <w:lsdException w:name="Plain Table 4" w:uiPriority="44"/>
-    <w:lsdException w:name="Plain Table 5" w:uiPriority="45"/>
-    <w:lsdException w:name="Grid Table Light" w:uiPriority="40"/>
-    <w:lsdException w:name="Grid Table 1 Light" w:uiPriority="46"/>
-    <w:lsdException w:name="Grid Table 2" w:uiPriority="47"/>
-    <w:lsdException w:name="Grid Table 3" w:uiPriority="48"/>
-    <w:lsdException w:name="Grid Table 4" w:uiPriority="49"/>
-    <w:lsdException w:name="Grid Table 5 Dark" w:uiPriority="50"/>
-    <w:lsdException w:name="Grid Table 6 Colorful" w:uiPriority="51"/>
-    <w:lsdException w:name="Grid Table 7 Colorful" w:uiPriority="52"/>
-    <w:lsdException w:name="Grid Table 1 Light Accent 1" w:uiPriority="46"/>
-    <w:lsdException w:name="Grid Table 2 Accent 1" w:uiPriority="47"/>
-    <w:lsdException w:name="Grid Table 3 Accent 1" w:uiPriority="48"/>
-    <w:lsdException w:name="Grid Table 4 Accent 1" w:uiPriority="49"/>
-    <w:lsdException w:name="Grid Table 5 Dark Accent 1" w:uiPriority="50"/>
-    <w:lsdException w:name="Grid Table 6 Colorful Accent 1" w:uiPriority="51"/>
-    <w:lsdException w:name="Grid Table 7 Colorful Accent 1" w:uiPriority="52"/>
-    <w:lsdException w:name="Grid Table 1 Light Accent 2" w:uiPriority="46"/>
-    <w:lsdException w:name="Grid Table 2 Accent 2" w:uiPriority="47"/>
-    <w:lsdException w:name="Grid Table 3 Accent 2" w:uiPriority="48"/>
-    <w:lsdException w:name="Grid Table 4 Accent 2" w:uiPriority="49"/>
-    <w:lsdException w:name="Grid Table 5 Dark Accent 2" w:uiPriority="50"/>
-    <w:lsdException w:name="Grid Table 6 Colorful Accent 2" w:uiPriority="51"/>
-    <w:lsdException w:name="Grid Table 7 Colorful Accent 2" w:uiPriority="52"/>
-    <w:lsdException w:name="Grid Table 1 Light Accent 3" w:uiPriority="46"/>
-    <w:lsdException w:name="Grid Table 2 Accent 3" w:uiPriority="47"/>
-    <w:lsdException w:name="Grid Table 3 Accent 3" w:uiPriority="48"/>
-    <w:lsdException w:name="Grid Table 4 Accent 3" w:uiPriority="49"/>
-    <w:lsdException w:name="Grid Table 5 Dark Accent 3" w:uiPriority="50"/>
-    <w:lsdException w:name="Grid Table 6 Colorful Accent 3" w:uiPriority="51"/>
-    <w:lsdException w:name="Grid Table 7 Colorful Accent 3" w:uiPriority="52"/>
-    <w:lsdException w:name="Grid Table 1 Light Accent 4" w:uiPriority="46"/>
-    <w:lsdException w:name="Grid Table 2 Accent 4" w:uiPriority="47"/>
-    <w:lsdException w:name="Grid Table 3 Accent 4" w:uiPriority="48"/>
-    <w:lsdException w:name="Grid Table 4 Accent 4" w:uiPriority="49"/>
-    <w:lsdException w:name="Grid Table 5 Dark Accent 4" w:uiPriority="50"/>
-    <w:lsdException w:name="Grid Table 6 Colorful Accent 4" w:uiPriority="51"/>
-    <w:lsdException w:name="Grid Table 7 Colorful Accent 4" w:uiPriority="52"/>
-    <w:lsdException w:name="Grid Table 1 Light Accent 5" w:uiPriority="46"/>
-    <w:lsdException w:name="Grid Table 2 Accent 5" w:uiPriority="47"/>
-    <w:lsdException w:name="Grid Table 3 Accent 5" w:uiPriority="48"/>
-    <w:lsdException w:name="Grid Table 4 Accent 5" w:uiPriority="49"/>
-    <w:lsdException w:name="Grid Table 5 Dark Accent 5" w:uiPriority="50"/>
-    <w:lsdException w:name="Grid Table 6 Colorful Accent 5" w:uiPriority="51"/>
-    <w:lsdException w:name="Grid Table 7 Colorful Accent 5" w:uiPriority="52"/>
-    <w:lsdException w:name="Grid Table 1 Light Accent 6" w:uiPriority="46"/>
-    <w:lsdException w:name="Grid Table 2 Accent 6" w:uiPriority="47"/>
-    <w:lsdException w:name="Grid Table 3 Accent 6" w:uiPriority="48"/>
-    <w:lsdException w:name="Grid Table 4 Accent 6" w:uiPriority="49"/>
-    <w:lsdException w:name="Grid Table 5 Dark Accent 6" w:uiPriority="50"/>
-    <w:lsdException w:name="Grid Table 6 Colorful Accent 6" w:uiPriority="51"/>
-    <w:lsdException w:name="Grid Table 7 Colorful Accent 6" w:uiPriority="52"/>
-    <w:lsdException w:name="List Table 1 Light" w:uiPriority="46"/>
-    <w:lsdException w:name="List Table 2" w:uiPriority="47"/>
-    <w:lsdException w:name="List Table 3" w:uiPriority="48"/>
-    <w:lsdException w:name="List Table 4" w:uiPriority="49"/>
-    <w:lsdException w:name="List Table 5 Dark" w:uiPriority="50"/>
-    <w:lsdException w:name="List Table 6 Colorful" w:uiPriority="51"/>
-    <w:lsdException w:name="List Table 7 Colorful" w:uiPriority="52"/>
-    <w:lsdException w:name="List Table 1 Light Accent 1" w:uiPriority="46"/>
-    <w:lsdException w:name="List Table 2 Accent 1" w:uiPriority="47"/>
-    <w:lsdException w:name="List Table 3 Accent 1" w:uiPriority="48"/>
-    <w:lsdException w:name="List Table 4 Accent 1" w:uiPriority="49"/>
-    <w:lsdException w:name="List Table 5 Dark Accent 1" w:uiPriority="50"/>
-    <w:lsdException w:name="List Table 6 Colorful Accent 1" w:uiPriority="51"/>
-    <w:lsdException w:name="List Table 7 Colorful Accent 1" w:uiPriority="52"/>
-    <w:lsdException w:name="List Table 1 Light Accent 2" w:uiPriority="46"/>
-    <w:lsdException w:name="List Table 2 Accent 2" w:uiPriority="47"/>
-    <w:lsdException w:name="List Table 3 Accent 2" w:uiPriority="48"/>
-    <w:lsdException w:name="List Table 4 Accent 2" w:uiPriority="49"/>
-    <w:lsdException w:name="List Table 5 Dark Accent 2" w:uiPriority="50"/>
-    <w:lsdException w:name="List Table 6 Colorful Accent 2" w:uiPriority="51"/>
-    <w:lsdException w:name="List Table 7 Colorful Accent 2" w:uiPriority="52"/>
-    <w:lsdException w:name="List Table 1 Light Accent 3" w:uiPriority="46"/>
-    <w:lsdException w:name="List Table 2 Accent 3" w:uiPriority="47"/>
-    <w:lsdException w:name="List Table 3 Accent 3" w:uiPriority="48"/>
-    <w:lsdException w:name="List Table 4 Accent 3" w:uiPriority="49"/>
-    <w:lsdException w:name="List Table 5 Dark Accent 3" w:uiPriority="50"/>
-    <w:lsdException w:name="List Table 6 Colorful Accent 3" w:uiPriority="51"/>
-    <w:lsdException w:name="List Table 7 Colorful Accent 3" w:uiPriority="52"/>
-    <w:lsdException w:name="List Table 1 Light Accent 4" w:uiPriority="46"/>
-    <w:lsdException w:name="List Table 2 Accent 4" w:uiPriority="47"/>
-    <w:lsdException w:name="List Table 3 Accent 4" w:uiPriority="48"/>
-    <w:lsdException w:name="List Table 4 Accent 4" w:uiPriority="49"/>
-    <w:lsdException w:name="List Table 5 Dark Accent 4" w:uiPriority="50"/>
-    <w:lsdException w:name="List Table 6 Colorful Accent 4" w:uiPriority="51"/>
-    <w:lsdException w:name="List Table 7 Colorful Accent 4" w:uiPriority="52"/>
-    <w:lsdException w:name="List Table 1 Light Accent 5" w:uiPriority="46"/>
-    <w:lsdException w:name="List Table 2 Accent 5" w:uiPriority="47"/>
-    <w:lsdException w:name="List Table 3 Accent 5" w:uiPriority="48"/>
-    <w:lsdException w:name="List Table 4 Accent 5" w:uiPriority="49"/>
-    <w:lsdException w:name="List Table 5 Dark Accent 5" w:uiPriority="50"/>
-    <w:lsdException w:name="List Table 6 Colorful Accent 5" w:uiPriority="51"/>
-    <w:lsdException w:name="List Table 7 Colorful Accent 5" w:uiPriority="52"/>
-    <w:lsdException w:name="List Table 1 Light Accent 6" w:uiPriority="46"/>
-    <w:lsdException w:name="List Table 2 Accent 6" w:uiPriority="47"/>
-    <w:lsdException w:name="List Table 3 Accent 6" w:uiPriority="48"/>
-    <w:lsdException w:name="List Table 4 Accent 6" w:uiPriority="49"/>
-    <w:lsdException w:name="List Table 5 Dark Accent 6" w:uiPriority="50"/>
-    <w:lsdException w:name="List Table 6 Colorful Accent 6" w:uiPriority="51"/>
-    <w:lsdException w:name="List Table 7 Colorful Accent 6" w:uiPriority="52"/>
-  </w:latentStyles>
-  <w:style w:type="paragraph" w:default="1" w:styleId="Normal">
-    <w:name w:val="Normal"/>
-    <w:qFormat/>
-  </w:style>
-  <w:style w:type="character" w:default="1" w:styleId="Fuentedeprrafopredeter">
-    <w:name w:val="Default Paragraph Font"/>
-    <w:uiPriority w:val="1"/>
-    <w:semiHidden/>
-    <w:unhideWhenUsed/>
-  </w:style>
-  <w:style w:type="table" w:default="1" w:styleId="Tablanormal">
-    <w:name w:val="Normal Table"/>
-    <w:uiPriority w:val="99"/>
-    <w:semiHidden/>
-    <w:unhideWhenUsed/>
-    <w:tblPr>
-      <w:tblInd w:w="0" w:type="dxa"/>
-      <w:tblCellMar>
-        <w:top w:w="0" w:type="dxa"/>
-        <w:left w:w="108" w:type="dxa"/>
-        <w:bottom w:w="0" w:type="dxa"/>
-        <w:right w:w="108" w:type="dxa"/>
-      </w:tblCellMar>
-    </w:tblPr>
-  </w:style>
-  <w:style w:type="numbering" w:default="1" w:styleId="Sinlista">
-    <w:name w:val="No List"/>
-    <w:uiPriority w:val="99"/>
-    <w:semiHidden/>
-    <w:unhideWhenUsed/>
-  </w:style>
-  <w:style w:type="character" w:styleId="Textodelmarcadordeposicin">
-    <w:name w:val="Placeholder Text"/>
-    <w:basedOn w:val="Fuentedeprrafopredeter"/>
-    <w:uiPriority w:val="99"/>
-    <w:semiHidden/>
-    <w:rsid w:val="001D118B"/>
-    <w:rPr>
-      <w:color w:val="808080"/>
-    </w:rPr>
-  </w:style>
-</w:styles>
-</file>
-
-<file path=word/glossary/webSettings.xml><?xml version="1.0" encoding="utf-8"?>
-<w:webSettings xmlns:mc="http://schemas.openxmlformats.org/markup-compatibility/2006" xmlns:r="http://schemas.openxmlformats.org/officeDocument/2006/relationships" xmlns:w="http://schemas.openxmlformats.org/wordprocessingml/2006/main" xmlns:w14="http://schemas.microsoft.com/office/word/2010/wordml" xmlns:w15="http://schemas.microsoft.com/office/word/2012/wordml" xmlns:w16se="http://schemas.microsoft.com/office/word/2015/wordml/symex" mc:Ignorable="w14 w15 w16se">
-  <w:optimizeForBrowser/>
-  <w:allowPNG/>
-</w:webSettings>
 </file>
 
 <file path=word/theme/theme1.xml><?xml version="1.0" encoding="utf-8"?>
@@ -17744,7 +17163,7 @@
 </file>
 
 <file path=customXml/itemProps2.xml><?xml version="1.0" encoding="utf-8"?>
-<ds:datastoreItem xmlns:ds="http://schemas.openxmlformats.org/officeDocument/2006/customXml" ds:itemID="{C0481C7C-E4B4-4578-8B46-43FE20E92B96}">
+<ds:datastoreItem xmlns:ds="http://schemas.openxmlformats.org/officeDocument/2006/customXml" ds:itemID="{5DFD9464-7B3E-8341-A303-0C61AE4E470D}">
   <ds:schemaRefs>
     <ds:schemaRef ds:uri="http://schemas.openxmlformats.org/officeDocument/2006/bibliography"/>
   </ds:schemaRefs>

</xml_diff>

<commit_message>
Correcciones de iteraciones de las pruebas t
</commit_message>
<xml_diff>
--- a/Proyecto.docx
+++ b/Proyecto.docx
@@ -48,7 +48,6 @@
               <w:dataBinding w:prefixMappings="xmlns:ns0='http://purl.org/dc/elements/1.1/' xmlns:ns1='http://schemas.openxmlformats.org/package/2006/metadata/core-properties' " w:xpath="/ns1:coreProperties[1]/ns0:subject[1]" w:storeItemID="{6C3C8BC8-F283-45AE-878A-BAB7291924A1}"/>
               <w:text/>
             </w:sdtPr>
-            <w:sdtEndPr/>
             <w:sdtContent>
               <w:r>
                 <w:rPr>
@@ -138,7 +137,6 @@
                                     <w:calendar w:val="gregorian"/>
                                   </w:date>
                                 </w:sdtPr>
-                                <w:sdtEndPr/>
                                 <w:sdtContent>
                                   <w:p>
                                     <w:pPr>
@@ -1076,7 +1074,7 @@
                   </wp:anchor>
                 </w:drawing>
               </mc:Choice>
-              <mc:Fallback xmlns:w16cid="http://schemas.microsoft.com/office/word/2016/wordml/cid" xmlns:am3d="http://schemas.microsoft.com/office/drawing/2017/model3d" xmlns:aink="http://schemas.microsoft.com/office/drawing/2016/ink" xmlns:cx8="http://schemas.microsoft.com/office/drawing/2016/5/14/chartex" xmlns:cx7="http://schemas.microsoft.com/office/drawing/2016/5/13/chartex" xmlns:cx6="http://schemas.microsoft.com/office/drawing/2016/5/12/chartex" xmlns:cx5="http://schemas.microsoft.com/office/drawing/2016/5/11/chartex" xmlns:cx4="http://schemas.microsoft.com/office/drawing/2016/5/10/chartex" xmlns:cx3="http://schemas.microsoft.com/office/drawing/2016/5/9/chartex" xmlns:cx2="http://schemas.microsoft.com/office/drawing/2015/10/21/chartex" xmlns:cx1="http://schemas.microsoft.com/office/drawing/2015/9/8/chartex">
+              <mc:Fallback xmlns:cx1="http://schemas.microsoft.com/office/drawing/2015/9/8/chartex" xmlns:cx2="http://schemas.microsoft.com/office/drawing/2015/10/21/chartex" xmlns:cx3="http://schemas.microsoft.com/office/drawing/2016/5/9/chartex" xmlns:cx4="http://schemas.microsoft.com/office/drawing/2016/5/10/chartex" xmlns:cx5="http://schemas.microsoft.com/office/drawing/2016/5/11/chartex" xmlns:cx6="http://schemas.microsoft.com/office/drawing/2016/5/12/chartex" xmlns:cx7="http://schemas.microsoft.com/office/drawing/2016/5/13/chartex" xmlns:cx8="http://schemas.microsoft.com/office/drawing/2016/5/14/chartex" xmlns:aink="http://schemas.microsoft.com/office/drawing/2016/ink" xmlns:am3d="http://schemas.microsoft.com/office/drawing/2017/model3d" xmlns:w16cid="http://schemas.microsoft.com/office/word/2016/wordml/cid">
                 <w:pict>
                   <v:group w14:anchorId="45BB78D2" id="Grupo 114" o:spid="_x0000_s1026" style="position:absolute;margin-left:0;margin-top:0;width:18pt;height:10in;z-index:251704320;mso-width-percent:29;mso-height-percent:909;mso-left-percent:45;mso-position-horizontal-relative:page;mso-position-vertical:center;mso-position-vertical-relative:page;mso-width-percent:29;mso-height-percent:909;mso-left-percent:45" coordsize="2286,91440" o:gfxdata="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">
                     <v:rect id="Rectángulo 115" o:spid="_x0000_s1027" style="position:absolute;width:2286;height:87820;visibility:visible;mso-wrap-style:square;v-text-anchor:middle" o:gfxdata="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" filled="f" stroked="f" strokeweight="1pt"/>
@@ -1139,6 +1137,9 @@
         <w:p>
           <w:pPr>
             <w:pStyle w:val="TtuloTDC"/>
+            <w:tabs>
+              <w:tab w:val="left" w:pos="1571"/>
+            </w:tabs>
             <w:spacing w:line="360" w:lineRule="auto"/>
             <w:jc w:val="both"/>
             <w:rPr>
@@ -1161,6 +1162,19 @@
             </w:rPr>
             <w:t>Índice</w:t>
           </w:r>
+          <w:r>
+            <w:rPr>
+              <w:rFonts w:ascii="Times New Roman" w:hAnsi="Times New Roman" w:cs="Times New Roman"/>
+              <w:b/>
+              <w:color w:val="auto"/>
+              <w:sz w:val="24"/>
+              <w:szCs w:val="24"/>
+              <w:lang w:val="es-ES"/>
+            </w:rPr>
+            <w:tab/>
+          </w:r>
+          <w:bookmarkStart w:id="0" w:name="_GoBack"/>
+          <w:bookmarkEnd w:id="0"/>
         </w:p>
         <w:p>
           <w:pPr>
@@ -1206,7 +1220,7 @@
             </w:rPr>
             <w:fldChar w:fldCharType="separate"/>
           </w:r>
-          <w:hyperlink w:anchor="_Toc40695733" w:history="1">
+          <w:hyperlink w:anchor="_Toc40706231" w:history="1">
             <w:r>
               <w:rPr>
                 <w:rStyle w:val="Hipervnculo"/>
@@ -1251,7 +1265,7 @@
                 <w:noProof/>
                 <w:webHidden/>
               </w:rPr>
-              <w:instrText xml:space="preserve"> PAGEREF _Toc40695733 \h </w:instrText>
+              <w:instrText xml:space="preserve"> PAGEREF _Toc40706231 \h </w:instrText>
             </w:r>
             <w:r>
               <w:rPr>
@@ -1296,7 +1310,7 @@
               <w:lang w:eastAsia="es-MX"/>
             </w:rPr>
           </w:pPr>
-          <w:hyperlink w:anchor="_Toc40695734" w:history="1">
+          <w:hyperlink w:anchor="_Toc40706232" w:history="1">
             <w:r>
               <w:rPr>
                 <w:rStyle w:val="Hipervnculo"/>
@@ -1341,7 +1355,7 @@
                 <w:noProof/>
                 <w:webHidden/>
               </w:rPr>
-              <w:instrText xml:space="preserve"> PAGEREF _Toc40695734 \h </w:instrText>
+              <w:instrText xml:space="preserve"> PAGEREF _Toc40706232 \h </w:instrText>
             </w:r>
             <w:r>
               <w:rPr>
@@ -1386,7 +1400,7 @@
               <w:lang w:eastAsia="es-MX"/>
             </w:rPr>
           </w:pPr>
-          <w:hyperlink w:anchor="_Toc40695735" w:history="1">
+          <w:hyperlink w:anchor="_Toc40706233" w:history="1">
             <w:r>
               <w:rPr>
                 <w:rStyle w:val="Hipervnculo"/>
@@ -1431,7 +1445,7 @@
                 <w:noProof/>
                 <w:webHidden/>
               </w:rPr>
-              <w:instrText xml:space="preserve"> PAGEREF _Toc40695735 \h </w:instrText>
+              <w:instrText xml:space="preserve"> PAGEREF _Toc40706233 \h </w:instrText>
             </w:r>
             <w:r>
               <w:rPr>
@@ -1473,7 +1487,7 @@
               <w:lang w:eastAsia="es-MX"/>
             </w:rPr>
           </w:pPr>
-          <w:hyperlink w:anchor="_Toc40695736" w:history="1">
+          <w:hyperlink w:anchor="_Toc40706234" w:history="1">
             <w:r>
               <w:rPr>
                 <w:rStyle w:val="Hipervnculo"/>
@@ -1500,7 +1514,7 @@
                 <w:b w:val="0"/>
                 <w:webHidden/>
               </w:rPr>
-              <w:instrText xml:space="preserve"> PAGEREF _Toc40695736 \h </w:instrText>
+              <w:instrText xml:space="preserve"> PAGEREF _Toc40706234 \h </w:instrText>
             </w:r>
             <w:r>
               <w:rPr>
@@ -1542,7 +1556,7 @@
               <w:lang w:eastAsia="es-MX"/>
             </w:rPr>
           </w:pPr>
-          <w:hyperlink w:anchor="_Toc40695737" w:history="1">
+          <w:hyperlink w:anchor="_Toc40706235" w:history="1">
             <w:r>
               <w:rPr>
                 <w:rStyle w:val="Hipervnculo"/>
@@ -1569,7 +1583,7 @@
                 <w:b w:val="0"/>
                 <w:webHidden/>
               </w:rPr>
-              <w:instrText xml:space="preserve"> PAGEREF _Toc40695737 \h </w:instrText>
+              <w:instrText xml:space="preserve"> PAGEREF _Toc40706235 \h </w:instrText>
             </w:r>
             <w:r>
               <w:rPr>
@@ -1614,7 +1628,7 @@
               <w:lang w:eastAsia="es-MX"/>
             </w:rPr>
           </w:pPr>
-          <w:hyperlink w:anchor="_Toc40695738" w:history="1">
+          <w:hyperlink w:anchor="_Toc40706236" w:history="1">
             <w:r>
               <w:rPr>
                 <w:rStyle w:val="Hipervnculo"/>
@@ -1659,7 +1673,7 @@
                 <w:noProof/>
                 <w:webHidden/>
               </w:rPr>
-              <w:instrText xml:space="preserve"> PAGEREF _Toc40695738 \h </w:instrText>
+              <w:instrText xml:space="preserve"> PAGEREF _Toc40706236 \h </w:instrText>
             </w:r>
             <w:r>
               <w:rPr>
@@ -1701,7 +1715,7 @@
               <w:lang w:eastAsia="es-MX"/>
             </w:rPr>
           </w:pPr>
-          <w:hyperlink w:anchor="_Toc40695739" w:history="1">
+          <w:hyperlink w:anchor="_Toc40706237" w:history="1">
             <w:r>
               <w:rPr>
                 <w:rStyle w:val="Hipervnculo"/>
@@ -1728,7 +1742,7 @@
                 <w:b w:val="0"/>
                 <w:webHidden/>
               </w:rPr>
-              <w:instrText xml:space="preserve"> PAGEREF _Toc40695739 \h </w:instrText>
+              <w:instrText xml:space="preserve"> PAGEREF _Toc40706237 \h </w:instrText>
             </w:r>
             <w:r>
               <w:rPr>
@@ -1773,7 +1787,7 @@
               <w:lang w:eastAsia="es-MX"/>
             </w:rPr>
           </w:pPr>
-          <w:hyperlink w:anchor="_Toc40695740" w:history="1">
+          <w:hyperlink w:anchor="_Toc40706238" w:history="1">
             <w:r>
               <w:rPr>
                 <w:rStyle w:val="Hipervnculo"/>
@@ -1818,7 +1832,7 @@
                 <w:noProof/>
                 <w:webHidden/>
               </w:rPr>
-              <w:instrText xml:space="preserve"> PAGEREF _Toc40695740 \h </w:instrText>
+              <w:instrText xml:space="preserve"> PAGEREF _Toc40706238 \h </w:instrText>
             </w:r>
             <w:r>
               <w:rPr>
@@ -1860,7 +1874,7 @@
               <w:lang w:eastAsia="es-MX"/>
             </w:rPr>
           </w:pPr>
-          <w:hyperlink w:anchor="_Toc40695741" w:history="1">
+          <w:hyperlink w:anchor="_Toc40706239" w:history="1">
             <w:r>
               <w:rPr>
                 <w:rStyle w:val="Hipervnculo"/>
@@ -1887,7 +1901,7 @@
                 <w:b w:val="0"/>
                 <w:webHidden/>
               </w:rPr>
-              <w:instrText xml:space="preserve"> PAGEREF _Toc40695741 \h </w:instrText>
+              <w:instrText xml:space="preserve"> PAGEREF _Toc40706239 \h </w:instrText>
             </w:r>
             <w:r>
               <w:rPr>
@@ -1929,7 +1943,7 @@
               <w:lang w:eastAsia="es-MX"/>
             </w:rPr>
           </w:pPr>
-          <w:hyperlink w:anchor="_Toc40695742" w:history="1">
+          <w:hyperlink w:anchor="_Toc40706240" w:history="1">
             <w:r>
               <w:rPr>
                 <w:rStyle w:val="Hipervnculo"/>
@@ -1956,7 +1970,7 @@
                 <w:b w:val="0"/>
                 <w:webHidden/>
               </w:rPr>
-              <w:instrText xml:space="preserve"> PAGEREF _Toc40695742 \h </w:instrText>
+              <w:instrText xml:space="preserve"> PAGEREF _Toc40706240 \h </w:instrText>
             </w:r>
             <w:r>
               <w:rPr>
@@ -1998,7 +2012,7 @@
               <w:lang w:eastAsia="es-MX"/>
             </w:rPr>
           </w:pPr>
-          <w:hyperlink w:anchor="_Toc40695743" w:history="1">
+          <w:hyperlink w:anchor="_Toc40706241" w:history="1">
             <w:r>
               <w:rPr>
                 <w:rStyle w:val="Hipervnculo"/>
@@ -2025,7 +2039,7 @@
                 <w:b w:val="0"/>
                 <w:webHidden/>
               </w:rPr>
-              <w:instrText xml:space="preserve"> PAGEREF _Toc40695743 \h </w:instrText>
+              <w:instrText xml:space="preserve"> PAGEREF _Toc40706241 \h </w:instrText>
             </w:r>
             <w:r>
               <w:rPr>
@@ -2067,7 +2081,7 @@
               <w:lang w:eastAsia="es-MX"/>
             </w:rPr>
           </w:pPr>
-          <w:hyperlink w:anchor="_Toc40695744" w:history="1">
+          <w:hyperlink w:anchor="_Toc40706242" w:history="1">
             <w:r>
               <w:rPr>
                 <w:rStyle w:val="Hipervnculo"/>
@@ -2094,7 +2108,7 @@
                 <w:b w:val="0"/>
                 <w:webHidden/>
               </w:rPr>
-              <w:instrText xml:space="preserve"> PAGEREF _Toc40695744 \h </w:instrText>
+              <w:instrText xml:space="preserve"> PAGEREF _Toc40706242 \h </w:instrText>
             </w:r>
             <w:r>
               <w:rPr>
@@ -2136,7 +2150,7 @@
               <w:lang w:eastAsia="es-MX"/>
             </w:rPr>
           </w:pPr>
-          <w:hyperlink w:anchor="_Toc40695745" w:history="1">
+          <w:hyperlink w:anchor="_Toc40706243" w:history="1">
             <w:r>
               <w:rPr>
                 <w:rStyle w:val="Hipervnculo"/>
@@ -2163,7 +2177,7 @@
                 <w:b w:val="0"/>
                 <w:webHidden/>
               </w:rPr>
-              <w:instrText xml:space="preserve"> PAGEREF _Toc40695745 \h </w:instrText>
+              <w:instrText xml:space="preserve"> PAGEREF _Toc40706243 \h </w:instrText>
             </w:r>
             <w:r>
               <w:rPr>
@@ -2205,7 +2219,7 @@
               <w:lang w:eastAsia="es-MX"/>
             </w:rPr>
           </w:pPr>
-          <w:hyperlink w:anchor="_Toc40695746" w:history="1">
+          <w:hyperlink w:anchor="_Toc40706244" w:history="1">
             <w:r>
               <w:rPr>
                 <w:rStyle w:val="Hipervnculo"/>
@@ -2232,7 +2246,7 @@
                 <w:b w:val="0"/>
                 <w:webHidden/>
               </w:rPr>
-              <w:instrText xml:space="preserve"> PAGEREF _Toc40695746 \h </w:instrText>
+              <w:instrText xml:space="preserve"> PAGEREF _Toc40706244 \h </w:instrText>
             </w:r>
             <w:r>
               <w:rPr>
@@ -2274,7 +2288,7 @@
               <w:lang w:eastAsia="es-MX"/>
             </w:rPr>
           </w:pPr>
-          <w:hyperlink w:anchor="_Toc40695747" w:history="1">
+          <w:hyperlink w:anchor="_Toc40706245" w:history="1">
             <w:r>
               <w:rPr>
                 <w:rStyle w:val="Hipervnculo"/>
@@ -2301,7 +2315,7 @@
                 <w:b w:val="0"/>
                 <w:webHidden/>
               </w:rPr>
-              <w:instrText xml:space="preserve"> PAGEREF _Toc40695747 \h </w:instrText>
+              <w:instrText xml:space="preserve"> PAGEREF _Toc40706245 \h </w:instrText>
             </w:r>
             <w:r>
               <w:rPr>
@@ -2346,7 +2360,7 @@
               <w:lang w:eastAsia="es-MX"/>
             </w:rPr>
           </w:pPr>
-          <w:hyperlink w:anchor="_Toc40695748" w:history="1">
+          <w:hyperlink w:anchor="_Toc40706246" w:history="1">
             <w:r>
               <w:rPr>
                 <w:rStyle w:val="Hipervnculo"/>
@@ -2391,7 +2405,7 @@
                 <w:noProof/>
                 <w:webHidden/>
               </w:rPr>
-              <w:instrText xml:space="preserve"> PAGEREF _Toc40695748 \h </w:instrText>
+              <w:instrText xml:space="preserve"> PAGEREF _Toc40706246 \h </w:instrText>
             </w:r>
             <w:r>
               <w:rPr>
@@ -2436,7 +2450,7 @@
               <w:lang w:eastAsia="es-MX"/>
             </w:rPr>
           </w:pPr>
-          <w:hyperlink w:anchor="_Toc40695749" w:history="1">
+          <w:hyperlink w:anchor="_Toc40706247" w:history="1">
             <w:r>
               <w:rPr>
                 <w:rStyle w:val="Hipervnculo"/>
@@ -2482,7 +2496,7 @@
                 <w:noProof/>
                 <w:webHidden/>
               </w:rPr>
-              <w:instrText xml:space="preserve"> PAGEREF _Toc40695749 \h </w:instrText>
+              <w:instrText xml:space="preserve"> PAGEREF _Toc40706247 \h </w:instrText>
             </w:r>
             <w:r>
               <w:rPr>
@@ -2527,7 +2541,7 @@
               <w:lang w:eastAsia="es-MX"/>
             </w:rPr>
           </w:pPr>
-          <w:hyperlink w:anchor="_Toc40695750" w:history="1">
+          <w:hyperlink w:anchor="_Toc40706248" w:history="1">
             <w:r>
               <w:rPr>
                 <w:rStyle w:val="Hipervnculo"/>
@@ -2551,7 +2565,7 @@
                 <w:rFonts w:cs="Times New Roman"/>
                 <w:noProof/>
               </w:rPr>
-              <w:t>Anexo</w:t>
+              <w:t>Anexos</w:t>
             </w:r>
             <w:r>
               <w:rPr>
@@ -2572,7 +2586,7 @@
                 <w:noProof/>
                 <w:webHidden/>
               </w:rPr>
-              <w:instrText xml:space="preserve"> PAGEREF _Toc40695750 \h </w:instrText>
+              <w:instrText xml:space="preserve"> PAGEREF _Toc40706248 \h </w:instrText>
             </w:r>
             <w:r>
               <w:rPr>
@@ -2597,6 +2611,144 @@
             <w:r>
               <w:rPr>
                 <w:noProof/>
+                <w:webHidden/>
+              </w:rPr>
+              <w:fldChar w:fldCharType="end"/>
+            </w:r>
+          </w:hyperlink>
+        </w:p>
+        <w:p>
+          <w:pPr>
+            <w:pStyle w:val="TDC2"/>
+            <w:rPr>
+              <w:rFonts w:asciiTheme="minorHAnsi" w:eastAsiaTheme="minorEastAsia" w:hAnsiTheme="minorHAnsi" w:cstheme="minorBidi"/>
+              <w:b w:val="0"/>
+              <w:sz w:val="22"/>
+              <w:szCs w:val="22"/>
+              <w:lang w:eastAsia="es-MX"/>
+            </w:rPr>
+          </w:pPr>
+          <w:hyperlink w:anchor="_Toc40706249" w:history="1">
+            <w:r>
+              <w:rPr>
+                <w:rStyle w:val="Hipervnculo"/>
+                <w:b w:val="0"/>
+              </w:rPr>
+              <w:t>8.1 Anexo A</w:t>
+            </w:r>
+            <w:r>
+              <w:rPr>
+                <w:b w:val="0"/>
+                <w:webHidden/>
+              </w:rPr>
+              <w:tab/>
+            </w:r>
+            <w:r>
+              <w:rPr>
+                <w:b w:val="0"/>
+                <w:webHidden/>
+              </w:rPr>
+              <w:fldChar w:fldCharType="begin"/>
+            </w:r>
+            <w:r>
+              <w:rPr>
+                <w:b w:val="0"/>
+                <w:webHidden/>
+              </w:rPr>
+              <w:instrText xml:space="preserve"> PAGEREF _Toc40706249 \h </w:instrText>
+            </w:r>
+            <w:r>
+              <w:rPr>
+                <w:b w:val="0"/>
+                <w:webHidden/>
+              </w:rPr>
+            </w:r>
+            <w:r>
+              <w:rPr>
+                <w:b w:val="0"/>
+                <w:webHidden/>
+              </w:rPr>
+              <w:fldChar w:fldCharType="separate"/>
+            </w:r>
+            <w:r>
+              <w:rPr>
+                <w:b w:val="0"/>
+                <w:webHidden/>
+              </w:rPr>
+              <w:t>14</w:t>
+            </w:r>
+            <w:r>
+              <w:rPr>
+                <w:b w:val="0"/>
+                <w:webHidden/>
+              </w:rPr>
+              <w:fldChar w:fldCharType="end"/>
+            </w:r>
+          </w:hyperlink>
+        </w:p>
+        <w:p>
+          <w:pPr>
+            <w:pStyle w:val="TDC2"/>
+            <w:rPr>
+              <w:rFonts w:asciiTheme="minorHAnsi" w:eastAsiaTheme="minorEastAsia" w:hAnsiTheme="minorHAnsi" w:cstheme="minorBidi"/>
+              <w:b w:val="0"/>
+              <w:sz w:val="22"/>
+              <w:szCs w:val="22"/>
+              <w:lang w:eastAsia="es-MX"/>
+            </w:rPr>
+          </w:pPr>
+          <w:hyperlink w:anchor="_Toc40706250" w:history="1">
+            <w:r>
+              <w:rPr>
+                <w:rStyle w:val="Hipervnculo"/>
+                <w:b w:val="0"/>
+              </w:rPr>
+              <w:t>8.2 Anexo B</w:t>
+            </w:r>
+            <w:r>
+              <w:rPr>
+                <w:b w:val="0"/>
+                <w:webHidden/>
+              </w:rPr>
+              <w:tab/>
+            </w:r>
+            <w:r>
+              <w:rPr>
+                <w:b w:val="0"/>
+                <w:webHidden/>
+              </w:rPr>
+              <w:fldChar w:fldCharType="begin"/>
+            </w:r>
+            <w:r>
+              <w:rPr>
+                <w:b w:val="0"/>
+                <w:webHidden/>
+              </w:rPr>
+              <w:instrText xml:space="preserve"> PAGEREF _Toc40706250 \h </w:instrText>
+            </w:r>
+            <w:r>
+              <w:rPr>
+                <w:b w:val="0"/>
+                <w:webHidden/>
+              </w:rPr>
+            </w:r>
+            <w:r>
+              <w:rPr>
+                <w:b w:val="0"/>
+                <w:webHidden/>
+              </w:rPr>
+              <w:fldChar w:fldCharType="separate"/>
+            </w:r>
+            <w:r>
+              <w:rPr>
+                <w:b w:val="0"/>
+                <w:webHidden/>
+              </w:rPr>
+              <w:t>14</w:t>
+            </w:r>
+            <w:r>
+              <w:rPr>
+                <w:b w:val="0"/>
                 <w:webHidden/>
               </w:rPr>
               <w:fldChar w:fldCharType="end"/>
@@ -2650,7 +2802,7 @@
           <w:szCs w:val="24"/>
         </w:rPr>
       </w:pPr>
-      <w:bookmarkStart w:id="0" w:name="_Toc40695733"/>
+      <w:bookmarkStart w:id="1" w:name="_Toc40706231"/>
       <w:r>
         <w:rPr>
           <w:rFonts w:ascii="Times New Roman" w:hAnsi="Times New Roman" w:cs="Times New Roman"/>
@@ -2661,7 +2813,7 @@
         <w:lastRenderedPageBreak/>
         <w:t>Introducción</w:t>
       </w:r>
-      <w:bookmarkEnd w:id="0"/>
+      <w:bookmarkEnd w:id="1"/>
     </w:p>
     <w:p>
       <w:pPr>
@@ -2783,7 +2935,7 @@
           <w:szCs w:val="24"/>
         </w:rPr>
       </w:pPr>
-      <w:bookmarkStart w:id="1" w:name="_Toc40695734"/>
+      <w:bookmarkStart w:id="2" w:name="_Toc40706232"/>
       <w:r>
         <w:rPr>
           <w:rFonts w:ascii="Times New Roman" w:hAnsi="Times New Roman" w:cs="Times New Roman"/>
@@ -2794,7 +2946,7 @@
         <w:lastRenderedPageBreak/>
         <w:t>Objetivo del modelo</w:t>
       </w:r>
-      <w:bookmarkEnd w:id="1"/>
+      <w:bookmarkEnd w:id="2"/>
     </w:p>
     <w:p>
       <w:pPr>
@@ -2836,7 +2988,7 @@
           <w:szCs w:val="24"/>
         </w:rPr>
       </w:pPr>
-      <w:bookmarkStart w:id="2" w:name="_Toc40695735"/>
+      <w:bookmarkStart w:id="3" w:name="_Toc40706233"/>
       <w:r>
         <w:rPr>
           <w:rFonts w:ascii="Times New Roman" w:hAnsi="Times New Roman" w:cs="Times New Roman"/>
@@ -2846,7 +2998,7 @@
         </w:rPr>
         <w:t>Variables del modelo</w:t>
       </w:r>
-      <w:bookmarkEnd w:id="2"/>
+      <w:bookmarkEnd w:id="3"/>
     </w:p>
     <w:p>
       <w:pPr>
@@ -2860,7 +3012,7 @@
           <w:szCs w:val="24"/>
         </w:rPr>
       </w:pPr>
-      <w:bookmarkStart w:id="3" w:name="_Toc40695736"/>
+      <w:bookmarkStart w:id="4" w:name="_Toc40706234"/>
       <w:r>
         <w:rPr>
           <w:rFonts w:ascii="Times New Roman" w:hAnsi="Times New Roman" w:cs="Times New Roman"/>
@@ -2871,7 +3023,7 @@
         </w:rPr>
         <w:t>3.1 Variable dependiente</w:t>
       </w:r>
-      <w:bookmarkEnd w:id="3"/>
+      <w:bookmarkEnd w:id="4"/>
     </w:p>
     <w:p>
       <w:pPr>
@@ -2933,7 +3085,7 @@
           <w:szCs w:val="24"/>
         </w:rPr>
       </w:pPr>
-      <w:bookmarkStart w:id="4" w:name="_Toc40695737"/>
+      <w:bookmarkStart w:id="5" w:name="_Toc40706235"/>
       <w:r>
         <w:rPr>
           <w:rFonts w:ascii="Times New Roman" w:hAnsi="Times New Roman" w:cs="Times New Roman"/>
@@ -2944,7 +3096,7 @@
         </w:rPr>
         <w:t>3.2 Variables explicativas y su contexto</w:t>
       </w:r>
-      <w:bookmarkEnd w:id="4"/>
+      <w:bookmarkEnd w:id="5"/>
     </w:p>
     <w:p>
       <w:pPr>
@@ -3345,11 +3497,7 @@
           </mc:Choice>
           <mc:Fallback>
             <w:pict>
-              <v:shapetype w14:anchorId="0F3218B3" id="_x0000_t202" coordsize="21600,21600" o:spt="202" path="m,l,21600r21600,l21600,xe">
-                <v:stroke joinstyle="miter"/>
-                <v:path gradientshapeok="t" o:connecttype="rect"/>
-              </v:shapetype>
-              <v:shape id="Cuadro de texto 4" o:spid="_x0000_s1029" type="#_x0000_t202" style="position:absolute;left:0;text-align:left;margin-left:.15pt;margin-top:144.4pt;width:226.75pt;height:.05pt;z-index:-251653120;visibility:visible;mso-wrap-style:square;mso-wrap-distance-left:9pt;mso-wrap-distance-top:0;mso-wrap-distance-right:9pt;mso-wrap-distance-bottom:0;mso-position-horizontal:absolute;mso-position-horizontal-relative:text;mso-position-vertical:absolute;mso-position-vertical-relative:text;v-text-anchor:top" o:gfxdata="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" stroked="f">
+              <v:shape w14:anchorId="0F3218B3" id="Cuadro de texto 4" o:spid="_x0000_s1029" type="#_x0000_t202" style="position:absolute;left:0;text-align:left;margin-left:.15pt;margin-top:144.4pt;width:226.75pt;height:.05pt;z-index:-251653120;visibility:visible;mso-wrap-style:square;mso-wrap-distance-left:9pt;mso-wrap-distance-top:0;mso-wrap-distance-right:9pt;mso-wrap-distance-bottom:0;mso-position-horizontal:absolute;mso-position-horizontal-relative:text;mso-position-vertical:absolute;mso-position-vertical-relative:text;v-text-anchor:top" o:gfxdata="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" stroked="f">
                 <v:textbox style="mso-fit-shape-to-text:t" inset="0,0,0,0">
                   <w:txbxContent>
                     <w:p>
@@ -3363,27 +3511,14 @@
                       <w:r>
                         <w:t xml:space="preserve">Gráfica </w:t>
                       </w:r>
-                      <w:r>
-                        <w:fldChar w:fldCharType="begin"/>
-                      </w:r>
-                      <w:r>
-                        <w:instrText xml:space="preserve"> SEQ Gráfica \* ARABIC </w:instrText>
-                      </w:r>
-                      <w:r>
-                        <w:fldChar w:fldCharType="separate"/>
-                      </w:r>
-                      <w:r>
-                        <w:rPr>
-                          <w:noProof/>
-                        </w:rPr>
-                        <w:t>1</w:t>
-                      </w:r>
-                      <w:r>
-                        <w:rPr>
-                          <w:noProof/>
-                        </w:rPr>
-                        <w:fldChar w:fldCharType="end"/>
-                      </w:r>
+                      <w:fldSimple w:instr=" SEQ Gráfica \* ARABIC ">
+                        <w:r>
+                          <w:rPr>
+                            <w:noProof/>
+                          </w:rPr>
+                          <w:t>1</w:t>
+                        </w:r>
+                      </w:fldSimple>
                       <w:r>
                         <w:t>: Ingreso corriente vs. Edad</w:t>
                       </w:r>
@@ -4261,7 +4396,7 @@
           <w:szCs w:val="24"/>
         </w:rPr>
       </w:pPr>
-      <w:bookmarkStart w:id="5" w:name="_Toc40695738"/>
+      <w:bookmarkStart w:id="6" w:name="_Toc40706236"/>
       <w:r>
         <w:rPr>
           <w:rFonts w:ascii="Times New Roman" w:hAnsi="Times New Roman" w:cs="Times New Roman"/>
@@ -4272,7 +4407,7 @@
         <w:lastRenderedPageBreak/>
         <w:t>Construcción del modelo</w:t>
       </w:r>
-      <w:bookmarkEnd w:id="5"/>
+      <w:bookmarkEnd w:id="6"/>
     </w:p>
     <w:tbl>
       <w:tblPr>
@@ -4858,12 +4993,6 @@
       <w:r>
         <w:t xml:space="preserve"> obtenemos la siguiente información:</w:t>
       </w:r>
-    </w:p>
-    <w:p>
-      <w:pPr>
-        <w:spacing w:line="360" w:lineRule="auto"/>
-        <w:jc w:val="both"/>
-      </w:pPr>
     </w:p>
     <w:p>
       <w:pPr>
@@ -5014,27 +5143,14 @@
                       <w:r>
                         <w:t xml:space="preserve">Tabla </w:t>
                       </w:r>
-                      <w:r>
-                        <w:fldChar w:fldCharType="begin"/>
-                      </w:r>
-                      <w:r>
-                        <w:instrText xml:space="preserve"> SEQ Tabla \* ARABIC </w:instrText>
-                      </w:r>
-                      <w:r>
-                        <w:fldChar w:fldCharType="separate"/>
-                      </w:r>
-                      <w:r>
-                        <w:rPr>
-                          <w:noProof/>
-                        </w:rPr>
-                        <w:t>1</w:t>
-                      </w:r>
-                      <w:r>
-                        <w:rPr>
-                          <w:noProof/>
-                        </w:rPr>
-                        <w:fldChar w:fldCharType="end"/>
-                      </w:r>
+                      <w:fldSimple w:instr=" SEQ Tabla \* ARABIC ">
+                        <w:r>
+                          <w:rPr>
+                            <w:noProof/>
+                          </w:rPr>
+                          <w:t>1</w:t>
+                        </w:r>
+                      </w:fldSimple>
                       <w:r>
                         <w:t>: Resultados de la prueba F con todas las variables</w:t>
                       </w:r>
@@ -5637,7 +5753,7 @@
           <w:szCs w:val="24"/>
         </w:rPr>
       </w:pPr>
-      <w:bookmarkStart w:id="6" w:name="_Toc40695739"/>
+      <w:bookmarkStart w:id="7" w:name="_Toc40706237"/>
       <w:r>
         <w:rPr>
           <w:rFonts w:ascii="Times New Roman" w:hAnsi="Times New Roman" w:cs="Times New Roman"/>
@@ -5648,7 +5764,7 @@
         </w:rPr>
         <w:t>4.1 Revisiones del modelo</w:t>
       </w:r>
-      <w:bookmarkEnd w:id="6"/>
+      <w:bookmarkEnd w:id="7"/>
     </w:p>
     <w:p>
       <w:pPr>
@@ -5662,21 +5778,36 @@
         <w:rPr>
           <w:rFonts w:eastAsiaTheme="minorEastAsia"/>
         </w:rPr>
-        <w:t>Tras graficar el ingreso corriente vs. todas las variables explicativas, nos quedó una idea más clara acerca de cómo era la correlación que podía haber entre las variables independientes con la dependiente. Sin embargo, para seleccionar las variables que mejor explicaban el modelo decidimos llevar a cabo pruebas t individuales. Los resultados que obtuvimos fueron los siguientes:</w:t>
-      </w:r>
-    </w:p>
-    <w:p>
-      <w:pPr>
-        <w:spacing w:line="360" w:lineRule="auto"/>
-        <w:jc w:val="both"/>
+        <w:t>Tras graficar el ingreso corriente vs. todas las variables explicativas, nos quedó una idea más clara acerca de cómo era la correlación que podía haber entre las variables independientes con la dependiente. Sin embargo, para seleccionar las variables que mejor explicaban el modelo decidimos llevar a cabo pruebas t individuales</w:t>
+      </w:r>
+      <w:r>
         <w:rPr>
           <w:rFonts w:eastAsiaTheme="minorEastAsia"/>
         </w:rPr>
-      </w:pPr>
+        <w:t xml:space="preserve">; después de cada iteración, descartamos la variable con el valor p </w:t>
+      </w:r>
+      <w:r>
+        <w:rPr>
+          <w:rFonts w:eastAsiaTheme="minorEastAsia"/>
+        </w:rPr>
+        <w:t>más grande. Por cuestiones de extensión no se incluirán todas las iteraciones realizadas, pero pueden consultarse en la sección de anexo A</w:t>
+      </w:r>
+      <w:r>
+        <w:rPr>
+          <w:rFonts w:eastAsiaTheme="minorEastAsia"/>
+        </w:rPr>
+        <w:t xml:space="preserve">. </w:t>
+      </w:r>
+      <w:r>
+        <w:rPr>
+          <w:rFonts w:eastAsiaTheme="minorEastAsia"/>
+        </w:rPr>
+        <w:t>Tras la primera iteración, obtuvimos:</w:t>
+      </w:r>
     </w:p>
     <w:tbl>
       <w:tblPr>
-        <w:tblpPr w:leftFromText="141" w:rightFromText="141" w:vertAnchor="text" w:horzAnchor="margin" w:tblpXSpec="center" w:tblpY="-120"/>
+        <w:tblpPr w:leftFromText="141" w:rightFromText="141" w:vertAnchor="text" w:horzAnchor="margin" w:tblpXSpec="center" w:tblpY="-30"/>
         <w:tblW w:w="5205" w:type="dxa"/>
         <w:tblBorders>
           <w:top w:val="nil"/>
@@ -6640,6 +6771,15 @@
     </w:p>
     <w:p>
       <w:pPr>
+        <w:spacing w:line="360" w:lineRule="auto"/>
+        <w:jc w:val="both"/>
+        <w:rPr>
+          <w:rFonts w:eastAsiaTheme="minorEastAsia"/>
+        </w:rPr>
+      </w:pPr>
+    </w:p>
+    <w:p>
+      <w:pPr>
         <w:pStyle w:val="Descripcin"/>
         <w:keepNext/>
       </w:pPr>
@@ -6679,22 +6819,22 @@
         <mc:AlternateContent>
           <mc:Choice Requires="wps">
             <w:drawing>
-              <wp:anchor distT="0" distB="0" distL="114300" distR="114300" simplePos="0" relativeHeight="251681792" behindDoc="1" locked="0" layoutInCell="1" allowOverlap="1" wp14:anchorId="18B42F4C" wp14:editId="76291AC2">
+              <wp:anchor distT="0" distB="0" distL="114300" distR="114300" simplePos="0" relativeHeight="251681792" behindDoc="1" locked="0" layoutInCell="1" allowOverlap="1" wp14:anchorId="18B42F4C" wp14:editId="0EA14B61">
                 <wp:simplePos x="0" y="0"/>
                 <wp:positionH relativeFrom="margin">
                   <wp:align>center</wp:align>
                 </wp:positionH>
                 <wp:positionV relativeFrom="paragraph">
-                  <wp:posOffset>238337</wp:posOffset>
+                  <wp:posOffset>27478</wp:posOffset>
                 </wp:positionV>
-                <wp:extent cx="2879725" cy="635"/>
-                <wp:effectExtent l="0" t="0" r="0" b="0"/>
+                <wp:extent cx="3768090" cy="635"/>
+                <wp:effectExtent l="0" t="0" r="3810" b="0"/>
                 <wp:wrapTight wrapText="bothSides">
                   <wp:wrapPolygon edited="0">
                     <wp:start x="0" y="0"/>
                     <wp:lineTo x="0" y="20057"/>
-                    <wp:lineTo x="21433" y="20057"/>
-                    <wp:lineTo x="21433" y="0"/>
+                    <wp:lineTo x="21513" y="20057"/>
+                    <wp:lineTo x="21513" y="0"/>
                     <wp:lineTo x="0" y="0"/>
                   </wp:wrapPolygon>
                 </wp:wrapTight>
@@ -6707,7 +6847,7 @@
                       <wps:spPr>
                         <a:xfrm>
                           <a:off x="0" y="0"/>
-                          <a:ext cx="2879725" cy="635"/>
+                          <a:ext cx="3768090" cy="635"/>
                         </a:xfrm>
                         <a:prstGeom prst="rect">
                           <a:avLst/>
@@ -6739,19 +6879,10 @@
                               </w:r>
                             </w:fldSimple>
                             <w:r>
-                              <w:t>: Resultados de la</w:t>
+                              <w:t>: Resultados de las pruebas t con todas las variables</w:t>
                             </w:r>
                             <w:r>
-                              <w:t>s</w:t>
-                            </w:r>
-                            <w:r>
-                              <w:t xml:space="preserve"> prueba</w:t>
-                            </w:r>
-                            <w:r>
-                              <w:t>s</w:t>
-                            </w:r>
-                            <w:r>
-                              <w:t xml:space="preserve"> t con todas las variables</w:t>
+                              <w:t>. Primera iteración</w:t>
                             </w:r>
                           </w:p>
                         </w:txbxContent>
@@ -6776,7 +6907,7 @@
           </mc:Choice>
           <mc:Fallback>
             <w:pict>
-              <v:shape w14:anchorId="18B42F4C" id="Cuadro de texto 25" o:spid="_x0000_s1035" type="#_x0000_t202" style="position:absolute;margin-left:0;margin-top:18.75pt;width:226.75pt;height:.05pt;z-index:-251634688;visibility:visible;mso-wrap-style:square;mso-width-percent:0;mso-height-percent:0;mso-wrap-distance-left:9pt;mso-wrap-distance-top:0;mso-wrap-distance-right:9pt;mso-wrap-distance-bottom:0;mso-position-horizontal:center;mso-position-horizontal-relative:margin;mso-position-vertical:absolute;mso-position-vertical-relative:text;mso-width-percent:0;mso-height-percent:0;mso-width-relative:margin;mso-height-relative:margin;v-text-anchor:top" o:gfxdata="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" stroked="f">
+              <v:shape w14:anchorId="18B42F4C" id="Cuadro de texto 25" o:spid="_x0000_s1035" type="#_x0000_t202" style="position:absolute;margin-left:0;margin-top:2.15pt;width:296.7pt;height:.05pt;z-index:-251634688;visibility:visible;mso-wrap-style:square;mso-width-percent:0;mso-height-percent:0;mso-wrap-distance-left:9pt;mso-wrap-distance-top:0;mso-wrap-distance-right:9pt;mso-wrap-distance-bottom:0;mso-position-horizontal:center;mso-position-horizontal-relative:margin;mso-position-vertical:absolute;mso-position-vertical-relative:text;mso-width-percent:0;mso-height-percent:0;mso-width-relative:margin;mso-height-relative:margin;v-text-anchor:top" o:gfxdata="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" stroked="f">
                 <v:textbox style="mso-fit-shape-to-text:t" inset="0,0,0,0">
                   <w:txbxContent>
                     <w:p>
@@ -6788,41 +6919,19 @@
                       <w:r>
                         <w:t xml:space="preserve">Tabla </w:t>
                       </w:r>
+                      <w:fldSimple w:instr=" SEQ Tabla \* ARABIC ">
+                        <w:r>
+                          <w:rPr>
+                            <w:noProof/>
+                          </w:rPr>
+                          <w:t>2</w:t>
+                        </w:r>
+                      </w:fldSimple>
                       <w:r>
-                        <w:fldChar w:fldCharType="begin"/>
+                        <w:t>: Resultados de las pruebas t con todas las variables</w:t>
                       </w:r>
                       <w:r>
-                        <w:instrText xml:space="preserve"> SEQ Tabla \* ARABIC </w:instrText>
-                      </w:r>
-                      <w:r>
-                        <w:fldChar w:fldCharType="separate"/>
-                      </w:r>
-                      <w:r>
-                        <w:rPr>
-                          <w:noProof/>
-                        </w:rPr>
-                        <w:t>2</w:t>
-                      </w:r>
-                      <w:r>
-                        <w:rPr>
-                          <w:noProof/>
-                        </w:rPr>
-                        <w:fldChar w:fldCharType="end"/>
-                      </w:r>
-                      <w:r>
-                        <w:t>: Resultados de la</w:t>
-                      </w:r>
-                      <w:r>
-                        <w:t>s</w:t>
-                      </w:r>
-                      <w:r>
-                        <w:t xml:space="preserve"> prueba</w:t>
-                      </w:r>
-                      <w:r>
-                        <w:t>s</w:t>
-                      </w:r>
-                      <w:r>
-                        <w:t xml:space="preserve"> t con todas las variables</w:t>
+                        <w:t>. Primera iteración</w:t>
                       </w:r>
                     </w:p>
                   </w:txbxContent>
@@ -6837,26 +6946,54 @@
     <w:p>
       <w:pPr>
         <w:spacing w:line="360" w:lineRule="auto"/>
-      </w:pPr>
-    </w:p>
-    <w:p>
-      <w:pPr>
-        <w:spacing w:line="360" w:lineRule="auto"/>
         <w:ind w:firstLine="708"/>
         <w:jc w:val="both"/>
       </w:pPr>
       <w:r>
         <w:lastRenderedPageBreak/>
-        <w:t xml:space="preserve">Notemos que la tabla 2 muestra que las variables que tienen mayor valor p son el sexo y el estrato socioeconómico, por lo que las descartamos. </w:t>
-      </w:r>
-      <w:r>
-        <w:t>Tras descartar</w:t>
-      </w:r>
-      <w:r>
-        <w:t xml:space="preserve"> esas dos variables</w:t>
+        <w:t>Notemo</w:t>
+      </w:r>
+      <w:r>
+        <w:t>s que la tabla 2 muestra que la variable que tiene</w:t>
+      </w:r>
+      <w:r>
+        <w:t xml:space="preserve"> mayor valor p </w:t>
+      </w:r>
+      <w:r>
+        <w:t>es</w:t>
+      </w:r>
+      <w:r>
+        <w:t xml:space="preserve"> el estrato socioeconómico, por lo que </w:t>
+      </w:r>
+      <w:r>
+        <w:t>se descartó</w:t>
+      </w:r>
+      <w:r>
+        <w:t xml:space="preserve">. </w:t>
+      </w:r>
+      <w:r>
+        <w:t xml:space="preserve">Tras </w:t>
+      </w:r>
+      <w:r>
+        <w:t>eliminar</w:t>
+      </w:r>
+      <w:r>
+        <w:t xml:space="preserve"> </w:t>
+      </w:r>
+      <w:r>
+        <w:t>esta variable</w:t>
       </w:r>
       <w:r>
         <w:t>,</w:t>
+      </w:r>
+      <w:r>
+        <w:t xml:space="preserve"> volvemos a efectuar las pruebas t. Al seguir este procedimiento, </w:t>
+      </w:r>
+      <w:r>
+        <w:t>al final se</w:t>
+      </w:r>
+      <w:r>
+        <w:t xml:space="preserve"> descartaron las variables de sexo y estrato socioeconómico. De esta manera,</w:t>
       </w:r>
       <w:r>
         <w:t xml:space="preserve"> </w:t>
@@ -8852,8 +8989,6 @@
       <w:r>
         <w:t xml:space="preserve">(tabla 3) </w:t>
       </w:r>
-      <w:bookmarkStart w:id="7" w:name="_GoBack"/>
-      <w:bookmarkEnd w:id="7"/>
       <w:r>
         <w:t>y F</w:t>
       </w:r>
@@ -9453,7 +9588,7 @@
           <w:szCs w:val="24"/>
         </w:rPr>
       </w:pPr>
-      <w:bookmarkStart w:id="8" w:name="_Toc40695740"/>
+      <w:bookmarkStart w:id="8" w:name="_Toc40706238"/>
       <w:r>
         <w:rPr>
           <w:rFonts w:ascii="Times New Roman" w:hAnsi="Times New Roman" w:cs="Times New Roman"/>
@@ -9478,7 +9613,7 @@
           <w:szCs w:val="24"/>
         </w:rPr>
       </w:pPr>
-      <w:bookmarkStart w:id="9" w:name="_Toc40695741"/>
+      <w:bookmarkStart w:id="9" w:name="_Toc40706239"/>
       <w:r>
         <w:rPr>
           <w:rFonts w:ascii="Times New Roman" w:hAnsi="Times New Roman" w:cs="Times New Roman"/>
@@ -9576,7 +9711,7 @@
           <w:szCs w:val="24"/>
         </w:rPr>
       </w:pPr>
-      <w:bookmarkStart w:id="10" w:name="_Toc40695742"/>
+      <w:bookmarkStart w:id="10" w:name="_Toc40706240"/>
       <w:r>
         <w:rPr>
           <w:rFonts w:ascii="Times New Roman" w:hAnsi="Times New Roman" w:cs="Times New Roman"/>
@@ -9611,7 +9746,7 @@
           <w:szCs w:val="24"/>
         </w:rPr>
       </w:pPr>
-      <w:bookmarkStart w:id="11" w:name="_Toc40695743"/>
+      <w:bookmarkStart w:id="11" w:name="_Toc40706241"/>
       <w:r>
         <w:rPr>
           <w:rFonts w:ascii="Times New Roman" w:hAnsi="Times New Roman" w:cs="Times New Roman"/>
@@ -10381,7 +10516,7 @@
           <w:szCs w:val="24"/>
         </w:rPr>
       </w:pPr>
-      <w:bookmarkStart w:id="12" w:name="_Toc40695744"/>
+      <w:bookmarkStart w:id="12" w:name="_Toc40706242"/>
       <w:r>
         <w:rPr>
           <w:rFonts w:ascii="Times New Roman" w:hAnsi="Times New Roman" w:cs="Times New Roman"/>
@@ -12222,7 +12357,7 @@
           <w:highlight w:val="yellow"/>
         </w:rPr>
       </w:pPr>
-      <w:bookmarkStart w:id="13" w:name="_Toc40695745"/>
+      <w:bookmarkStart w:id="13" w:name="_Toc40706243"/>
       <w:r>
         <w:rPr>
           <w:rFonts w:ascii="Times New Roman" w:hAnsi="Times New Roman" w:cs="Times New Roman"/>
@@ -12841,7 +12976,7 @@
           <w:szCs w:val="24"/>
         </w:rPr>
       </w:pPr>
-      <w:bookmarkStart w:id="14" w:name="_Toc40695746"/>
+      <w:bookmarkStart w:id="14" w:name="_Toc40706244"/>
       <w:r>
         <w:rPr>
           <w:rFonts w:ascii="Times New Roman" w:hAnsi="Times New Roman" w:cs="Times New Roman"/>
@@ -13708,7 +13843,7 @@
           <w:szCs w:val="24"/>
         </w:rPr>
       </w:pPr>
-      <w:bookmarkStart w:id="15" w:name="_Toc40695747"/>
+      <w:bookmarkStart w:id="15" w:name="_Toc40706245"/>
       <w:r>
         <w:rPr>
           <w:rFonts w:ascii="Times New Roman" w:hAnsi="Times New Roman" w:cs="Times New Roman"/>
@@ -14622,7 +14757,13 @@
         <w:t xml:space="preserve"> que la transformación potencia utilizada en el supuesto de normalidad no afecta al s</w:t>
       </w:r>
       <w:r>
-        <w:t>upuesto de heteroscedasticidad. Para corroborarlo, en el anexo del presente trabajo</w:t>
+        <w:t>upuesto de heteroscedasticidad. Para corroborarlo, en el anexo</w:t>
+      </w:r>
+      <w:r>
+        <w:t xml:space="preserve"> B</w:t>
+      </w:r>
+      <w:r>
+        <w:t xml:space="preserve"> del presente trabajo</w:t>
       </w:r>
       <w:r>
         <w:t xml:space="preserve"> se realiza nuevamente un análisis gráfico, así como la prueba formal de White</w:t>
@@ -14654,7 +14795,7 @@
           <w:szCs w:val="24"/>
         </w:rPr>
       </w:pPr>
-      <w:bookmarkStart w:id="16" w:name="_Toc40695748"/>
+      <w:bookmarkStart w:id="16" w:name="_Toc40706246"/>
       <w:r>
         <w:rPr>
           <w:rFonts w:ascii="Times New Roman" w:hAnsi="Times New Roman" w:cs="Times New Roman"/>
@@ -14740,7 +14881,7 @@
           <w:highlight w:val="white"/>
         </w:rPr>
       </w:pPr>
-      <w:bookmarkStart w:id="17" w:name="_Toc40695749"/>
+      <w:bookmarkStart w:id="17" w:name="_Toc40706247"/>
       <w:r>
         <w:rPr>
           <w:rFonts w:ascii="Times New Roman" w:hAnsi="Times New Roman" w:cs="Times New Roman"/>
@@ -15134,7 +15275,7 @@
           <w:u w:val="none"/>
         </w:rPr>
       </w:pPr>
-      <w:bookmarkStart w:id="18" w:name="_Toc40695750"/>
+      <w:bookmarkStart w:id="18" w:name="_Toc40706248"/>
       <w:r>
         <w:rPr>
           <w:rStyle w:val="Hipervnculo"/>
@@ -15148,7 +15289,1303 @@
         <w:lastRenderedPageBreak/>
         <w:t>Anexo</w:t>
       </w:r>
+      <w:r>
+        <w:rPr>
+          <w:rStyle w:val="Hipervnculo"/>
+          <w:rFonts w:ascii="Times New Roman" w:hAnsi="Times New Roman" w:cs="Times New Roman"/>
+          <w:b/>
+          <w:color w:val="000000" w:themeColor="text1"/>
+          <w:sz w:val="24"/>
+          <w:szCs w:val="24"/>
+          <w:u w:val="none"/>
+        </w:rPr>
+        <w:t>s</w:t>
+      </w:r>
       <w:bookmarkEnd w:id="18"/>
+    </w:p>
+    <w:p>
+      <w:pPr>
+        <w:pStyle w:val="Ttulo2"/>
+        <w:rPr>
+          <w:rStyle w:val="Hipervnculo"/>
+          <w:rFonts w:ascii="Times New Roman" w:hAnsi="Times New Roman" w:cs="Times New Roman"/>
+          <w:b/>
+          <w:color w:val="000000" w:themeColor="text1"/>
+          <w:sz w:val="24"/>
+          <w:szCs w:val="24"/>
+          <w:u w:val="none"/>
+        </w:rPr>
+      </w:pPr>
+      <w:bookmarkStart w:id="19" w:name="_Toc40706249"/>
+      <w:r>
+        <w:rPr>
+          <w:rStyle w:val="Hipervnculo"/>
+          <w:rFonts w:ascii="Times New Roman" w:hAnsi="Times New Roman" w:cs="Times New Roman"/>
+          <w:b/>
+          <w:color w:val="000000" w:themeColor="text1"/>
+          <w:sz w:val="24"/>
+          <w:szCs w:val="24"/>
+          <w:u w:val="none"/>
+        </w:rPr>
+        <w:t xml:space="preserve">8.1 </w:t>
+      </w:r>
+      <w:r>
+        <w:rPr>
+          <w:rStyle w:val="Hipervnculo"/>
+          <w:rFonts w:ascii="Times New Roman" w:hAnsi="Times New Roman" w:cs="Times New Roman"/>
+          <w:b/>
+          <w:color w:val="000000" w:themeColor="text1"/>
+          <w:sz w:val="24"/>
+          <w:szCs w:val="24"/>
+          <w:u w:val="none"/>
+        </w:rPr>
+        <w:t>Anexo A</w:t>
+      </w:r>
+      <w:bookmarkEnd w:id="19"/>
+    </w:p>
+    <w:p>
+      <w:pPr>
+        <w:spacing w:line="360" w:lineRule="auto"/>
+        <w:rPr>
+          <w:rStyle w:val="Hipervnculo"/>
+          <w:b/>
+          <w:color w:val="000000" w:themeColor="text1"/>
+          <w:u w:val="none"/>
+        </w:rPr>
+      </w:pPr>
+      <w:r>
+        <w:rPr>
+          <w:rStyle w:val="Hipervnculo"/>
+          <w:b/>
+          <w:color w:val="000000" w:themeColor="text1"/>
+          <w:u w:val="none"/>
+        </w:rPr>
+        <w:t>Resultados iterativos</w:t>
+      </w:r>
+      <w:r>
+        <w:rPr>
+          <w:rStyle w:val="Hipervnculo"/>
+          <w:b/>
+          <w:color w:val="000000" w:themeColor="text1"/>
+          <w:u w:val="none"/>
+        </w:rPr>
+        <w:t xml:space="preserve"> de las pruebas t</w:t>
+      </w:r>
+    </w:p>
+    <w:p>
+      <w:pPr>
+        <w:spacing w:line="360" w:lineRule="auto"/>
+        <w:jc w:val="both"/>
+        <w:rPr>
+          <w:rStyle w:val="Hipervnculo"/>
+          <w:color w:val="000000" w:themeColor="text1"/>
+          <w:u w:val="none"/>
+        </w:rPr>
+      </w:pPr>
+      <w:r>
+        <w:rPr>
+          <w:rStyle w:val="Hipervnculo"/>
+          <w:color w:val="000000" w:themeColor="text1"/>
+          <w:u w:val="none"/>
+        </w:rPr>
+        <w:t xml:space="preserve">Como se mencionó en el cuerpo del documento, se realizaron pruebas </w:t>
+      </w:r>
+      <w:r>
+        <w:rPr>
+          <w:rStyle w:val="Hipervnculo"/>
+          <w:color w:val="000000" w:themeColor="text1"/>
+          <w:u w:val="none"/>
+        </w:rPr>
+        <w:t>t individuales</w:t>
+      </w:r>
+      <w:r>
+        <w:rPr>
+          <w:rStyle w:val="Hipervnculo"/>
+          <w:color w:val="000000" w:themeColor="text1"/>
+          <w:u w:val="none"/>
+        </w:rPr>
+        <w:t xml:space="preserve"> de manera iterativa</w:t>
+      </w:r>
+      <w:r>
+        <w:rPr>
+          <w:rStyle w:val="Hipervnculo"/>
+          <w:color w:val="000000" w:themeColor="text1"/>
+          <w:u w:val="none"/>
+        </w:rPr>
+        <w:t>; se realizaron 3 iteraciones. En la sección de revisiones del modelo presentamos la primera y última iteración. En este anexo presentamos los resultados de la segunda iteración de las pruebas t.</w:t>
+      </w:r>
+    </w:p>
+    <w:tbl>
+      <w:tblPr>
+        <w:tblpPr w:leftFromText="141" w:rightFromText="141" w:vertAnchor="text" w:horzAnchor="margin" w:tblpXSpec="center" w:tblpY="79"/>
+        <w:tblW w:w="5205" w:type="dxa"/>
+        <w:tblBorders>
+          <w:top w:val="nil"/>
+          <w:left w:val="nil"/>
+          <w:bottom w:val="nil"/>
+          <w:right w:val="nil"/>
+          <w:insideH w:val="nil"/>
+          <w:insideV w:val="nil"/>
+        </w:tblBorders>
+        <w:tblLayout w:type="fixed"/>
+        <w:tblLook w:val="0600" w:firstRow="0" w:lastRow="0" w:firstColumn="0" w:lastColumn="0" w:noHBand="1" w:noVBand="1"/>
+      </w:tblPr>
+      <w:tblGrid>
+        <w:gridCol w:w="2119"/>
+        <w:gridCol w:w="1701"/>
+        <w:gridCol w:w="1385"/>
+      </w:tblGrid>
+      <w:tr>
+        <w:trPr>
+          <w:trHeight w:val="340"/>
+        </w:trPr>
+        <w:tc>
+          <w:tcPr>
+            <w:tcW w:w="2119" w:type="dxa"/>
+            <w:tcBorders>
+              <w:top w:val="single" w:sz="12" w:space="0" w:color="000000"/>
+              <w:left w:val="single" w:sz="6" w:space="0" w:color="CCCCCC"/>
+              <w:bottom w:val="single" w:sz="6" w:space="0" w:color="000000"/>
+              <w:right w:val="single" w:sz="6" w:space="0" w:color="CCCCCC"/>
+            </w:tcBorders>
+            <w:tcMar>
+              <w:top w:w="0" w:type="dxa"/>
+              <w:left w:w="40" w:type="dxa"/>
+              <w:bottom w:w="0" w:type="dxa"/>
+              <w:right w:w="40" w:type="dxa"/>
+            </w:tcMar>
+            <w:vAlign w:val="center"/>
+          </w:tcPr>
+          <w:p>
+            <w:pPr>
+              <w:widowControl w:val="0"/>
+              <w:spacing w:line="360" w:lineRule="auto"/>
+              <w:jc w:val="center"/>
+              <w:rPr>
+                <w:sz w:val="20"/>
+                <w:szCs w:val="20"/>
+              </w:rPr>
+            </w:pPr>
+          </w:p>
+        </w:tc>
+        <w:tc>
+          <w:tcPr>
+            <w:tcW w:w="1701" w:type="dxa"/>
+            <w:tcBorders>
+              <w:top w:val="single" w:sz="12" w:space="0" w:color="000000"/>
+              <w:left w:val="single" w:sz="6" w:space="0" w:color="CCCCCC"/>
+              <w:bottom w:val="single" w:sz="6" w:space="0" w:color="000000"/>
+              <w:right w:val="single" w:sz="6" w:space="0" w:color="CCCCCC"/>
+            </w:tcBorders>
+            <w:tcMar>
+              <w:top w:w="0" w:type="dxa"/>
+              <w:left w:w="40" w:type="dxa"/>
+              <w:bottom w:w="0" w:type="dxa"/>
+              <w:right w:w="40" w:type="dxa"/>
+            </w:tcMar>
+            <w:vAlign w:val="center"/>
+          </w:tcPr>
+          <w:p>
+            <w:pPr>
+              <w:widowControl w:val="0"/>
+              <w:spacing w:line="360" w:lineRule="auto"/>
+              <w:jc w:val="center"/>
+              <w:rPr>
+                <w:b/>
+                <w:sz w:val="20"/>
+                <w:szCs w:val="20"/>
+              </w:rPr>
+            </w:pPr>
+            <w:r>
+              <w:rPr>
+                <w:b/>
+                <w:sz w:val="20"/>
+                <w:szCs w:val="20"/>
+              </w:rPr>
+              <w:t>Estadístico t</w:t>
+            </w:r>
+          </w:p>
+        </w:tc>
+        <w:tc>
+          <w:tcPr>
+            <w:tcW w:w="1385" w:type="dxa"/>
+            <w:tcBorders>
+              <w:top w:val="single" w:sz="12" w:space="0" w:color="000000"/>
+              <w:left w:val="single" w:sz="6" w:space="0" w:color="CCCCCC"/>
+              <w:bottom w:val="single" w:sz="6" w:space="0" w:color="000000"/>
+              <w:right w:val="single" w:sz="6" w:space="0" w:color="CCCCCC"/>
+            </w:tcBorders>
+            <w:vAlign w:val="center"/>
+          </w:tcPr>
+          <w:p>
+            <w:pPr>
+              <w:widowControl w:val="0"/>
+              <w:spacing w:line="360" w:lineRule="auto"/>
+              <w:jc w:val="center"/>
+              <w:rPr>
+                <w:b/>
+                <w:sz w:val="20"/>
+                <w:szCs w:val="20"/>
+              </w:rPr>
+            </w:pPr>
+            <w:r>
+              <w:rPr>
+                <w:b/>
+                <w:sz w:val="20"/>
+                <w:szCs w:val="20"/>
+              </w:rPr>
+              <w:t>Valor p</w:t>
+            </w:r>
+          </w:p>
+        </w:tc>
+      </w:tr>
+      <w:tr>
+        <w:trPr>
+          <w:trHeight w:val="300"/>
+        </w:trPr>
+        <w:tc>
+          <w:tcPr>
+            <w:tcW w:w="2119" w:type="dxa"/>
+            <w:tcBorders>
+              <w:top w:val="single" w:sz="6" w:space="0" w:color="CCCCCC"/>
+              <w:left w:val="single" w:sz="6" w:space="0" w:color="CCCCCC"/>
+              <w:bottom w:val="single" w:sz="6" w:space="0" w:color="CCCCCC"/>
+              <w:right w:val="single" w:sz="6" w:space="0" w:color="CCCCCC"/>
+            </w:tcBorders>
+            <w:tcMar>
+              <w:top w:w="0" w:type="dxa"/>
+              <w:left w:w="40" w:type="dxa"/>
+              <w:bottom w:w="0" w:type="dxa"/>
+              <w:right w:w="40" w:type="dxa"/>
+            </w:tcMar>
+            <w:vAlign w:val="center"/>
+          </w:tcPr>
+          <w:p>
+            <w:pPr>
+              <w:widowControl w:val="0"/>
+              <w:spacing w:line="360" w:lineRule="auto"/>
+              <w:jc w:val="center"/>
+              <w:rPr>
+                <w:sz w:val="20"/>
+                <w:szCs w:val="20"/>
+              </w:rPr>
+            </w:pPr>
+            <w:r>
+              <w:rPr>
+                <w:sz w:val="20"/>
+                <w:szCs w:val="20"/>
+              </w:rPr>
+              <w:t>Ordenada</w:t>
+            </w:r>
+          </w:p>
+        </w:tc>
+        <w:tc>
+          <w:tcPr>
+            <w:tcW w:w="1701" w:type="dxa"/>
+            <w:tcBorders>
+              <w:top w:val="single" w:sz="6" w:space="0" w:color="CCCCCC"/>
+              <w:left w:val="single" w:sz="6" w:space="0" w:color="CCCCCC"/>
+              <w:bottom w:val="single" w:sz="6" w:space="0" w:color="CCCCCC"/>
+              <w:right w:val="single" w:sz="6" w:space="0" w:color="CCCCCC"/>
+            </w:tcBorders>
+            <w:tcMar>
+              <w:top w:w="0" w:type="dxa"/>
+              <w:left w:w="40" w:type="dxa"/>
+              <w:bottom w:w="0" w:type="dxa"/>
+              <w:right w:w="40" w:type="dxa"/>
+            </w:tcMar>
+            <w:vAlign w:val="center"/>
+          </w:tcPr>
+          <w:p>
+            <w:pPr>
+              <w:widowControl w:val="0"/>
+              <w:spacing w:line="360" w:lineRule="auto"/>
+              <w:jc w:val="center"/>
+              <w:rPr>
+                <w:sz w:val="20"/>
+                <w:szCs w:val="20"/>
+              </w:rPr>
+            </w:pPr>
+            <w:r>
+              <w:rPr>
+                <w:sz w:val="20"/>
+                <w:szCs w:val="20"/>
+              </w:rPr>
+              <w:t>-2.53</w:t>
+            </w:r>
+            <w:r>
+              <w:rPr>
+                <w:sz w:val="20"/>
+                <w:szCs w:val="20"/>
+              </w:rPr>
+              <w:t>4</w:t>
+            </w:r>
+          </w:p>
+        </w:tc>
+        <w:tc>
+          <w:tcPr>
+            <w:tcW w:w="1385" w:type="dxa"/>
+            <w:tcBorders>
+              <w:top w:val="single" w:sz="6" w:space="0" w:color="CCCCCC"/>
+              <w:left w:val="single" w:sz="6" w:space="0" w:color="CCCCCC"/>
+              <w:bottom w:val="single" w:sz="6" w:space="0" w:color="CCCCCC"/>
+              <w:right w:val="single" w:sz="6" w:space="0" w:color="CCCCCC"/>
+            </w:tcBorders>
+            <w:vAlign w:val="center"/>
+          </w:tcPr>
+          <w:p>
+            <w:pPr>
+              <w:widowControl w:val="0"/>
+              <w:spacing w:line="360" w:lineRule="auto"/>
+              <w:jc w:val="center"/>
+              <w:rPr>
+                <w:sz w:val="20"/>
+                <w:szCs w:val="20"/>
+              </w:rPr>
+            </w:pPr>
+            <w:r>
+              <w:rPr>
+                <w:sz w:val="20"/>
+                <w:szCs w:val="20"/>
+              </w:rPr>
+              <w:t>1.239</w:t>
+            </w:r>
+            <w:r>
+              <w:rPr>
+                <w:sz w:val="20"/>
+                <w:szCs w:val="20"/>
+              </w:rPr>
+              <w:t>*10</w:t>
+            </w:r>
+            <w:r>
+              <w:rPr>
+                <w:sz w:val="20"/>
+                <w:szCs w:val="20"/>
+                <w:vertAlign w:val="superscript"/>
+              </w:rPr>
+              <w:t>-</w:t>
+            </w:r>
+            <w:r>
+              <w:rPr>
+                <w:sz w:val="20"/>
+                <w:szCs w:val="20"/>
+                <w:vertAlign w:val="superscript"/>
+              </w:rPr>
+              <w:t>2</w:t>
+            </w:r>
+          </w:p>
+        </w:tc>
+      </w:tr>
+      <w:tr>
+        <w:trPr>
+          <w:trHeight w:val="300"/>
+        </w:trPr>
+        <w:tc>
+          <w:tcPr>
+            <w:tcW w:w="2119" w:type="dxa"/>
+            <w:tcBorders>
+              <w:top w:val="single" w:sz="6" w:space="0" w:color="CCCCCC"/>
+              <w:left w:val="single" w:sz="6" w:space="0" w:color="CCCCCC"/>
+              <w:bottom w:val="single" w:sz="6" w:space="0" w:color="CCCCCC"/>
+              <w:right w:val="single" w:sz="6" w:space="0" w:color="CCCCCC"/>
+            </w:tcBorders>
+            <w:tcMar>
+              <w:top w:w="0" w:type="dxa"/>
+              <w:left w:w="40" w:type="dxa"/>
+              <w:bottom w:w="0" w:type="dxa"/>
+              <w:right w:w="40" w:type="dxa"/>
+            </w:tcMar>
+            <w:vAlign w:val="center"/>
+          </w:tcPr>
+          <w:p>
+            <w:pPr>
+              <w:widowControl w:val="0"/>
+              <w:spacing w:line="360" w:lineRule="auto"/>
+              <w:jc w:val="center"/>
+              <w:rPr>
+                <w:sz w:val="20"/>
+                <w:szCs w:val="20"/>
+              </w:rPr>
+            </w:pPr>
+            <w:r>
+              <w:rPr>
+                <w:sz w:val="20"/>
+                <w:szCs w:val="20"/>
+              </w:rPr>
+              <w:t>Edad</w:t>
+            </w:r>
+          </w:p>
+        </w:tc>
+        <w:tc>
+          <w:tcPr>
+            <w:tcW w:w="1701" w:type="dxa"/>
+            <w:tcBorders>
+              <w:top w:val="single" w:sz="6" w:space="0" w:color="CCCCCC"/>
+              <w:left w:val="single" w:sz="6" w:space="0" w:color="CCCCCC"/>
+              <w:bottom w:val="single" w:sz="6" w:space="0" w:color="CCCCCC"/>
+              <w:right w:val="single" w:sz="6" w:space="0" w:color="CCCCCC"/>
+            </w:tcBorders>
+            <w:tcMar>
+              <w:top w:w="0" w:type="dxa"/>
+              <w:left w:w="40" w:type="dxa"/>
+              <w:bottom w:w="0" w:type="dxa"/>
+              <w:right w:w="40" w:type="dxa"/>
+            </w:tcMar>
+            <w:vAlign w:val="center"/>
+          </w:tcPr>
+          <w:p>
+            <w:pPr>
+              <w:widowControl w:val="0"/>
+              <w:spacing w:line="360" w:lineRule="auto"/>
+              <w:jc w:val="center"/>
+              <w:rPr>
+                <w:sz w:val="20"/>
+                <w:szCs w:val="20"/>
+              </w:rPr>
+            </w:pPr>
+            <w:r>
+              <w:rPr>
+                <w:sz w:val="20"/>
+                <w:szCs w:val="20"/>
+              </w:rPr>
+              <w:t>3.892</w:t>
+            </w:r>
+          </w:p>
+        </w:tc>
+        <w:tc>
+          <w:tcPr>
+            <w:tcW w:w="1385" w:type="dxa"/>
+            <w:tcBorders>
+              <w:top w:val="single" w:sz="6" w:space="0" w:color="CCCCCC"/>
+              <w:left w:val="single" w:sz="6" w:space="0" w:color="CCCCCC"/>
+              <w:bottom w:val="single" w:sz="6" w:space="0" w:color="CCCCCC"/>
+              <w:right w:val="single" w:sz="6" w:space="0" w:color="CCCCCC"/>
+            </w:tcBorders>
+            <w:vAlign w:val="center"/>
+          </w:tcPr>
+          <w:p>
+            <w:pPr>
+              <w:widowControl w:val="0"/>
+              <w:spacing w:line="360" w:lineRule="auto"/>
+              <w:jc w:val="center"/>
+              <w:rPr>
+                <w:sz w:val="20"/>
+                <w:szCs w:val="20"/>
+              </w:rPr>
+            </w:pPr>
+            <w:r>
+              <w:rPr>
+                <w:sz w:val="20"/>
+                <w:szCs w:val="20"/>
+              </w:rPr>
+              <w:t>1.54</w:t>
+            </w:r>
+            <w:r>
+              <w:rPr>
+                <w:sz w:val="20"/>
+                <w:szCs w:val="20"/>
+              </w:rPr>
+              <w:t>0*10</w:t>
+            </w:r>
+            <w:r>
+              <w:rPr>
+                <w:sz w:val="20"/>
+                <w:szCs w:val="20"/>
+                <w:vertAlign w:val="superscript"/>
+              </w:rPr>
+              <w:t>-</w:t>
+            </w:r>
+            <w:r>
+              <w:rPr>
+                <w:sz w:val="20"/>
+                <w:szCs w:val="20"/>
+                <w:vertAlign w:val="superscript"/>
+              </w:rPr>
+              <w:t>4</w:t>
+            </w:r>
+          </w:p>
+        </w:tc>
+      </w:tr>
+      <w:tr>
+        <w:trPr>
+          <w:trHeight w:val="300"/>
+        </w:trPr>
+        <w:tc>
+          <w:tcPr>
+            <w:tcW w:w="2119" w:type="dxa"/>
+            <w:tcBorders>
+              <w:top w:val="single" w:sz="6" w:space="0" w:color="CCCCCC"/>
+              <w:left w:val="single" w:sz="6" w:space="0" w:color="CCCCCC"/>
+              <w:bottom w:val="single" w:sz="6" w:space="0" w:color="CCCCCC"/>
+              <w:right w:val="single" w:sz="6" w:space="0" w:color="CCCCCC"/>
+            </w:tcBorders>
+            <w:tcMar>
+              <w:top w:w="0" w:type="dxa"/>
+              <w:left w:w="40" w:type="dxa"/>
+              <w:bottom w:w="0" w:type="dxa"/>
+              <w:right w:w="40" w:type="dxa"/>
+            </w:tcMar>
+            <w:vAlign w:val="center"/>
+          </w:tcPr>
+          <w:p>
+            <w:pPr>
+              <w:widowControl w:val="0"/>
+              <w:spacing w:line="360" w:lineRule="auto"/>
+              <w:jc w:val="center"/>
+              <w:rPr>
+                <w:sz w:val="20"/>
+                <w:szCs w:val="20"/>
+              </w:rPr>
+            </w:pPr>
+            <w:r>
+              <w:rPr>
+                <w:sz w:val="20"/>
+                <w:szCs w:val="20"/>
+              </w:rPr>
+              <w:t>Erogaciones totales</w:t>
+            </w:r>
+          </w:p>
+        </w:tc>
+        <w:tc>
+          <w:tcPr>
+            <w:tcW w:w="1701" w:type="dxa"/>
+            <w:tcBorders>
+              <w:top w:val="single" w:sz="6" w:space="0" w:color="CCCCCC"/>
+              <w:left w:val="single" w:sz="6" w:space="0" w:color="CCCCCC"/>
+              <w:bottom w:val="single" w:sz="6" w:space="0" w:color="CCCCCC"/>
+              <w:right w:val="single" w:sz="6" w:space="0" w:color="CCCCCC"/>
+            </w:tcBorders>
+            <w:tcMar>
+              <w:top w:w="0" w:type="dxa"/>
+              <w:left w:w="40" w:type="dxa"/>
+              <w:bottom w:w="0" w:type="dxa"/>
+              <w:right w:w="40" w:type="dxa"/>
+            </w:tcMar>
+            <w:vAlign w:val="center"/>
+          </w:tcPr>
+          <w:p>
+            <w:pPr>
+              <w:widowControl w:val="0"/>
+              <w:spacing w:line="360" w:lineRule="auto"/>
+              <w:jc w:val="center"/>
+              <w:rPr>
+                <w:sz w:val="20"/>
+                <w:szCs w:val="20"/>
+              </w:rPr>
+            </w:pPr>
+            <w:r>
+              <w:rPr>
+                <w:sz w:val="20"/>
+                <w:szCs w:val="20"/>
+              </w:rPr>
+              <w:t>3.045</w:t>
+            </w:r>
+          </w:p>
+        </w:tc>
+        <w:tc>
+          <w:tcPr>
+            <w:tcW w:w="1385" w:type="dxa"/>
+            <w:tcBorders>
+              <w:top w:val="single" w:sz="6" w:space="0" w:color="CCCCCC"/>
+              <w:left w:val="single" w:sz="6" w:space="0" w:color="CCCCCC"/>
+              <w:bottom w:val="single" w:sz="6" w:space="0" w:color="CCCCCC"/>
+              <w:right w:val="single" w:sz="6" w:space="0" w:color="CCCCCC"/>
+            </w:tcBorders>
+            <w:vAlign w:val="center"/>
+          </w:tcPr>
+          <w:p>
+            <w:pPr>
+              <w:widowControl w:val="0"/>
+              <w:spacing w:line="360" w:lineRule="auto"/>
+              <w:jc w:val="center"/>
+              <w:rPr>
+                <w:sz w:val="20"/>
+                <w:szCs w:val="20"/>
+              </w:rPr>
+            </w:pPr>
+            <w:r>
+              <w:rPr>
+                <w:sz w:val="20"/>
+                <w:szCs w:val="20"/>
+              </w:rPr>
+              <w:t>2.789</w:t>
+            </w:r>
+            <w:r>
+              <w:rPr>
+                <w:sz w:val="20"/>
+                <w:szCs w:val="20"/>
+              </w:rPr>
+              <w:t>*10</w:t>
+            </w:r>
+            <w:r>
+              <w:rPr>
+                <w:sz w:val="20"/>
+                <w:szCs w:val="20"/>
+                <w:vertAlign w:val="superscript"/>
+              </w:rPr>
+              <w:t>-</w:t>
+            </w:r>
+            <w:r>
+              <w:rPr>
+                <w:sz w:val="20"/>
+                <w:szCs w:val="20"/>
+                <w:vertAlign w:val="superscript"/>
+              </w:rPr>
+              <w:t>3</w:t>
+            </w:r>
+          </w:p>
+        </w:tc>
+      </w:tr>
+      <w:tr>
+        <w:trPr>
+          <w:trHeight w:val="300"/>
+        </w:trPr>
+        <w:tc>
+          <w:tcPr>
+            <w:tcW w:w="2119" w:type="dxa"/>
+            <w:tcBorders>
+              <w:top w:val="single" w:sz="6" w:space="0" w:color="CCCCCC"/>
+              <w:left w:val="single" w:sz="6" w:space="0" w:color="CCCCCC"/>
+              <w:bottom w:val="single" w:sz="4" w:space="0" w:color="CCCCCC"/>
+              <w:right w:val="single" w:sz="6" w:space="0" w:color="CCCCCC"/>
+            </w:tcBorders>
+            <w:tcMar>
+              <w:top w:w="0" w:type="dxa"/>
+              <w:left w:w="40" w:type="dxa"/>
+              <w:bottom w:w="0" w:type="dxa"/>
+              <w:right w:w="40" w:type="dxa"/>
+            </w:tcMar>
+            <w:vAlign w:val="center"/>
+          </w:tcPr>
+          <w:p>
+            <w:pPr>
+              <w:widowControl w:val="0"/>
+              <w:spacing w:line="360" w:lineRule="auto"/>
+              <w:jc w:val="center"/>
+              <w:rPr>
+                <w:sz w:val="20"/>
+                <w:szCs w:val="20"/>
+              </w:rPr>
+            </w:pPr>
+            <w:r>
+              <w:rPr>
+                <w:sz w:val="20"/>
+                <w:szCs w:val="20"/>
+              </w:rPr>
+              <w:t>Gasto monetario</w:t>
+            </w:r>
+          </w:p>
+        </w:tc>
+        <w:tc>
+          <w:tcPr>
+            <w:tcW w:w="1701" w:type="dxa"/>
+            <w:tcBorders>
+              <w:top w:val="single" w:sz="6" w:space="0" w:color="CCCCCC"/>
+              <w:left w:val="single" w:sz="6" w:space="0" w:color="CCCCCC"/>
+              <w:bottom w:val="single" w:sz="4" w:space="0" w:color="CCCCCC"/>
+              <w:right w:val="single" w:sz="6" w:space="0" w:color="CCCCCC"/>
+            </w:tcBorders>
+            <w:tcMar>
+              <w:top w:w="0" w:type="dxa"/>
+              <w:left w:w="40" w:type="dxa"/>
+              <w:bottom w:w="0" w:type="dxa"/>
+              <w:right w:w="40" w:type="dxa"/>
+            </w:tcMar>
+            <w:vAlign w:val="center"/>
+          </w:tcPr>
+          <w:p>
+            <w:pPr>
+              <w:widowControl w:val="0"/>
+              <w:spacing w:line="360" w:lineRule="auto"/>
+              <w:jc w:val="center"/>
+              <w:rPr>
+                <w:sz w:val="20"/>
+                <w:szCs w:val="20"/>
+              </w:rPr>
+            </w:pPr>
+            <w:r>
+              <w:rPr>
+                <w:sz w:val="20"/>
+                <w:szCs w:val="20"/>
+              </w:rPr>
+              <w:t>10.753</w:t>
+            </w:r>
+          </w:p>
+        </w:tc>
+        <w:tc>
+          <w:tcPr>
+            <w:tcW w:w="1385" w:type="dxa"/>
+            <w:tcBorders>
+              <w:top w:val="single" w:sz="6" w:space="0" w:color="CCCCCC"/>
+              <w:left w:val="single" w:sz="6" w:space="0" w:color="CCCCCC"/>
+              <w:bottom w:val="single" w:sz="4" w:space="0" w:color="CCCCCC"/>
+              <w:right w:val="single" w:sz="6" w:space="0" w:color="CCCCCC"/>
+            </w:tcBorders>
+            <w:vAlign w:val="center"/>
+          </w:tcPr>
+          <w:p>
+            <w:pPr>
+              <w:widowControl w:val="0"/>
+              <w:spacing w:line="360" w:lineRule="auto"/>
+              <w:jc w:val="center"/>
+              <w:rPr>
+                <w:sz w:val="20"/>
+                <w:szCs w:val="20"/>
+              </w:rPr>
+            </w:pPr>
+            <w:r>
+              <w:rPr>
+                <w:sz w:val="20"/>
+                <w:szCs w:val="20"/>
+              </w:rPr>
+              <w:t>&lt; 2*10</w:t>
+            </w:r>
+            <w:r>
+              <w:rPr>
+                <w:sz w:val="20"/>
+                <w:szCs w:val="20"/>
+                <w:vertAlign w:val="superscript"/>
+              </w:rPr>
+              <w:t>-16</w:t>
+            </w:r>
+          </w:p>
+        </w:tc>
+      </w:tr>
+      <w:tr>
+        <w:trPr>
+          <w:trHeight w:val="300"/>
+        </w:trPr>
+        <w:tc>
+          <w:tcPr>
+            <w:tcW w:w="2119" w:type="dxa"/>
+            <w:tcBorders>
+              <w:top w:val="single" w:sz="4" w:space="0" w:color="CCCCCC"/>
+              <w:left w:val="single" w:sz="4" w:space="0" w:color="CCCCCC"/>
+              <w:bottom w:val="single" w:sz="4" w:space="0" w:color="CCCCCC"/>
+              <w:right w:val="single" w:sz="4" w:space="0" w:color="CCCCCC"/>
+            </w:tcBorders>
+            <w:tcMar>
+              <w:top w:w="0" w:type="dxa"/>
+              <w:left w:w="40" w:type="dxa"/>
+              <w:bottom w:w="0" w:type="dxa"/>
+              <w:right w:w="40" w:type="dxa"/>
+            </w:tcMar>
+            <w:vAlign w:val="center"/>
+          </w:tcPr>
+          <w:p>
+            <w:pPr>
+              <w:widowControl w:val="0"/>
+              <w:spacing w:line="360" w:lineRule="auto"/>
+              <w:jc w:val="center"/>
+              <w:rPr>
+                <w:sz w:val="20"/>
+                <w:szCs w:val="20"/>
+              </w:rPr>
+            </w:pPr>
+            <w:r>
+              <w:rPr>
+                <w:sz w:val="20"/>
+                <w:szCs w:val="20"/>
+              </w:rPr>
+              <w:t>Sexo</w:t>
+            </w:r>
+          </w:p>
+        </w:tc>
+        <w:tc>
+          <w:tcPr>
+            <w:tcW w:w="1701" w:type="dxa"/>
+            <w:tcBorders>
+              <w:top w:val="single" w:sz="4" w:space="0" w:color="CCCCCC"/>
+              <w:left w:val="single" w:sz="4" w:space="0" w:color="CCCCCC"/>
+              <w:bottom w:val="single" w:sz="4" w:space="0" w:color="CCCCCC"/>
+              <w:right w:val="single" w:sz="4" w:space="0" w:color="CCCCCC"/>
+            </w:tcBorders>
+            <w:tcMar>
+              <w:top w:w="0" w:type="dxa"/>
+              <w:left w:w="40" w:type="dxa"/>
+              <w:bottom w:w="0" w:type="dxa"/>
+              <w:right w:w="40" w:type="dxa"/>
+            </w:tcMar>
+            <w:vAlign w:val="center"/>
+          </w:tcPr>
+          <w:p>
+            <w:pPr>
+              <w:widowControl w:val="0"/>
+              <w:spacing w:line="360" w:lineRule="auto"/>
+              <w:jc w:val="center"/>
+              <w:rPr>
+                <w:sz w:val="20"/>
+                <w:szCs w:val="20"/>
+              </w:rPr>
+            </w:pPr>
+            <w:r>
+              <w:rPr>
+                <w:sz w:val="20"/>
+                <w:szCs w:val="20"/>
+              </w:rPr>
+              <w:t>-1.503</w:t>
+            </w:r>
+          </w:p>
+        </w:tc>
+        <w:tc>
+          <w:tcPr>
+            <w:tcW w:w="1385" w:type="dxa"/>
+            <w:tcBorders>
+              <w:top w:val="single" w:sz="4" w:space="0" w:color="CCCCCC"/>
+              <w:left w:val="single" w:sz="4" w:space="0" w:color="CCCCCC"/>
+              <w:bottom w:val="single" w:sz="4" w:space="0" w:color="CCCCCC"/>
+              <w:right w:val="single" w:sz="4" w:space="0" w:color="CCCCCC"/>
+            </w:tcBorders>
+            <w:vAlign w:val="center"/>
+          </w:tcPr>
+          <w:p>
+            <w:pPr>
+              <w:widowControl w:val="0"/>
+              <w:spacing w:line="360" w:lineRule="auto"/>
+              <w:jc w:val="center"/>
+              <w:rPr>
+                <w:sz w:val="20"/>
+                <w:szCs w:val="20"/>
+              </w:rPr>
+            </w:pPr>
+            <w:r>
+              <w:rPr>
+                <w:sz w:val="20"/>
+                <w:szCs w:val="20"/>
+              </w:rPr>
+              <w:t>0.135</w:t>
+            </w:r>
+          </w:p>
+        </w:tc>
+      </w:tr>
+      <w:tr>
+        <w:trPr>
+          <w:trHeight w:val="300"/>
+        </w:trPr>
+        <w:tc>
+          <w:tcPr>
+            <w:tcW w:w="2119" w:type="dxa"/>
+            <w:tcBorders>
+              <w:top w:val="single" w:sz="4" w:space="0" w:color="CCCCCC"/>
+              <w:left w:val="single" w:sz="4" w:space="0" w:color="CCCCCC"/>
+              <w:bottom w:val="single" w:sz="4" w:space="0" w:color="CCCCCC"/>
+              <w:right w:val="single" w:sz="4" w:space="0" w:color="CCCCCC"/>
+            </w:tcBorders>
+            <w:tcMar>
+              <w:top w:w="0" w:type="dxa"/>
+              <w:left w:w="40" w:type="dxa"/>
+              <w:bottom w:w="0" w:type="dxa"/>
+              <w:right w:w="40" w:type="dxa"/>
+            </w:tcMar>
+            <w:vAlign w:val="center"/>
+          </w:tcPr>
+          <w:p>
+            <w:pPr>
+              <w:widowControl w:val="0"/>
+              <w:spacing w:line="360" w:lineRule="auto"/>
+              <w:jc w:val="center"/>
+              <w:rPr>
+                <w:sz w:val="20"/>
+                <w:szCs w:val="20"/>
+              </w:rPr>
+            </w:pPr>
+            <w:r>
+              <w:rPr>
+                <w:sz w:val="20"/>
+                <w:szCs w:val="20"/>
+              </w:rPr>
+              <w:t>Años escolarizados</w:t>
+            </w:r>
+          </w:p>
+        </w:tc>
+        <w:tc>
+          <w:tcPr>
+            <w:tcW w:w="1701" w:type="dxa"/>
+            <w:tcBorders>
+              <w:top w:val="single" w:sz="4" w:space="0" w:color="CCCCCC"/>
+              <w:left w:val="single" w:sz="4" w:space="0" w:color="CCCCCC"/>
+              <w:bottom w:val="single" w:sz="4" w:space="0" w:color="CCCCCC"/>
+              <w:right w:val="single" w:sz="4" w:space="0" w:color="CCCCCC"/>
+            </w:tcBorders>
+            <w:tcMar>
+              <w:top w:w="0" w:type="dxa"/>
+              <w:left w:w="40" w:type="dxa"/>
+              <w:bottom w:w="0" w:type="dxa"/>
+              <w:right w:w="40" w:type="dxa"/>
+            </w:tcMar>
+            <w:vAlign w:val="center"/>
+          </w:tcPr>
+          <w:p>
+            <w:pPr>
+              <w:widowControl w:val="0"/>
+              <w:spacing w:line="360" w:lineRule="auto"/>
+              <w:jc w:val="center"/>
+              <w:rPr>
+                <w:sz w:val="20"/>
+                <w:szCs w:val="20"/>
+              </w:rPr>
+            </w:pPr>
+            <w:r>
+              <w:rPr>
+                <w:sz w:val="20"/>
+                <w:szCs w:val="20"/>
+              </w:rPr>
+              <w:t>3.542</w:t>
+            </w:r>
+          </w:p>
+        </w:tc>
+        <w:tc>
+          <w:tcPr>
+            <w:tcW w:w="1385" w:type="dxa"/>
+            <w:tcBorders>
+              <w:top w:val="single" w:sz="4" w:space="0" w:color="CCCCCC"/>
+              <w:left w:val="single" w:sz="4" w:space="0" w:color="CCCCCC"/>
+              <w:bottom w:val="single" w:sz="4" w:space="0" w:color="CCCCCC"/>
+              <w:right w:val="single" w:sz="4" w:space="0" w:color="CCCCCC"/>
+            </w:tcBorders>
+            <w:vAlign w:val="center"/>
+          </w:tcPr>
+          <w:p>
+            <w:pPr>
+              <w:widowControl w:val="0"/>
+              <w:spacing w:line="360" w:lineRule="auto"/>
+              <w:jc w:val="center"/>
+              <w:rPr>
+                <w:sz w:val="20"/>
+                <w:szCs w:val="20"/>
+              </w:rPr>
+            </w:pPr>
+            <w:r>
+              <w:rPr>
+                <w:sz w:val="20"/>
+                <w:szCs w:val="20"/>
+              </w:rPr>
+              <w:t>5.420</w:t>
+            </w:r>
+            <w:r>
+              <w:rPr>
+                <w:sz w:val="20"/>
+                <w:szCs w:val="20"/>
+              </w:rPr>
+              <w:t>*10</w:t>
+            </w:r>
+            <w:r>
+              <w:rPr>
+                <w:sz w:val="20"/>
+                <w:szCs w:val="20"/>
+                <w:vertAlign w:val="superscript"/>
+              </w:rPr>
+              <w:t>-</w:t>
+            </w:r>
+            <w:r>
+              <w:rPr>
+                <w:sz w:val="20"/>
+                <w:szCs w:val="20"/>
+                <w:vertAlign w:val="superscript"/>
+              </w:rPr>
+              <w:t>4</w:t>
+            </w:r>
+          </w:p>
+        </w:tc>
+      </w:tr>
+    </w:tbl>
+    <w:p>
+      <w:pPr>
+        <w:spacing w:line="360" w:lineRule="auto"/>
+        <w:jc w:val="both"/>
+        <w:rPr>
+          <w:rStyle w:val="Hipervnculo"/>
+          <w:color w:val="000000" w:themeColor="text1"/>
+          <w:u w:val="none"/>
+        </w:rPr>
+      </w:pPr>
+    </w:p>
+    <w:p>
+      <w:pPr>
+        <w:spacing w:line="360" w:lineRule="auto"/>
+        <w:jc w:val="both"/>
+        <w:rPr>
+          <w:rStyle w:val="Hipervnculo"/>
+          <w:color w:val="000000" w:themeColor="text1"/>
+          <w:u w:val="none"/>
+        </w:rPr>
+      </w:pPr>
+    </w:p>
+    <w:p>
+      <w:pPr>
+        <w:spacing w:line="360" w:lineRule="auto"/>
+        <w:jc w:val="both"/>
+        <w:rPr>
+          <w:rStyle w:val="Hipervnculo"/>
+          <w:color w:val="000000" w:themeColor="text1"/>
+          <w:u w:val="none"/>
+        </w:rPr>
+      </w:pPr>
+    </w:p>
+    <w:p>
+      <w:pPr>
+        <w:spacing w:line="360" w:lineRule="auto"/>
+        <w:jc w:val="both"/>
+        <w:rPr>
+          <w:rStyle w:val="Hipervnculo"/>
+          <w:color w:val="000000" w:themeColor="text1"/>
+          <w:u w:val="none"/>
+        </w:rPr>
+      </w:pPr>
+    </w:p>
+    <w:p>
+      <w:pPr>
+        <w:spacing w:line="360" w:lineRule="auto"/>
+        <w:jc w:val="both"/>
+        <w:rPr>
+          <w:rStyle w:val="Hipervnculo"/>
+          <w:color w:val="000000" w:themeColor="text1"/>
+          <w:u w:val="none"/>
+        </w:rPr>
+      </w:pPr>
+    </w:p>
+    <w:p>
+      <w:pPr>
+        <w:spacing w:line="360" w:lineRule="auto"/>
+        <w:jc w:val="both"/>
+        <w:rPr>
+          <w:rStyle w:val="Hipervnculo"/>
+          <w:color w:val="000000" w:themeColor="text1"/>
+          <w:u w:val="none"/>
+        </w:rPr>
+      </w:pPr>
+    </w:p>
+    <w:p>
+      <w:pPr>
+        <w:spacing w:line="360" w:lineRule="auto"/>
+        <w:jc w:val="both"/>
+        <w:rPr>
+          <w:rStyle w:val="Hipervnculo"/>
+          <w:color w:val="000000" w:themeColor="text1"/>
+          <w:u w:val="none"/>
+        </w:rPr>
+      </w:pPr>
+      <w:r>
+        <w:rPr>
+          <w:noProof/>
+          <w:lang w:eastAsia="es-MX"/>
+        </w:rPr>
+        <mc:AlternateContent>
+          <mc:Choice Requires="wps">
+            <w:drawing>
+              <wp:anchor distT="0" distB="0" distL="114300" distR="114300" simplePos="0" relativeHeight="251717632" behindDoc="1" locked="0" layoutInCell="1" allowOverlap="1" wp14:anchorId="3437501E" wp14:editId="7F1D6640">
+                <wp:simplePos x="0" y="0"/>
+                <wp:positionH relativeFrom="margin">
+                  <wp:align>center</wp:align>
+                </wp:positionH>
+                <wp:positionV relativeFrom="paragraph">
+                  <wp:posOffset>116724</wp:posOffset>
+                </wp:positionV>
+                <wp:extent cx="3768090" cy="635"/>
+                <wp:effectExtent l="0" t="0" r="3810" b="0"/>
+                <wp:wrapTight wrapText="bothSides">
+                  <wp:wrapPolygon edited="0">
+                    <wp:start x="0" y="0"/>
+                    <wp:lineTo x="0" y="20057"/>
+                    <wp:lineTo x="21513" y="20057"/>
+                    <wp:lineTo x="21513" y="0"/>
+                    <wp:lineTo x="0" y="0"/>
+                  </wp:wrapPolygon>
+                </wp:wrapTight>
+                <wp:docPr id="14" name="Cuadro de texto 14"/>
+                <wp:cNvGraphicFramePr/>
+                <a:graphic xmlns:a="http://schemas.openxmlformats.org/drawingml/2006/main">
+                  <a:graphicData uri="http://schemas.microsoft.com/office/word/2010/wordprocessingShape">
+                    <wps:wsp>
+                      <wps:cNvSpPr txBox="1"/>
+                      <wps:spPr>
+                        <a:xfrm>
+                          <a:off x="0" y="0"/>
+                          <a:ext cx="3768090" cy="635"/>
+                        </a:xfrm>
+                        <a:prstGeom prst="rect">
+                          <a:avLst/>
+                        </a:prstGeom>
+                        <a:solidFill>
+                          <a:prstClr val="white"/>
+                        </a:solidFill>
+                        <a:ln>
+                          <a:noFill/>
+                        </a:ln>
+                      </wps:spPr>
+                      <wps:txbx>
+                        <w:txbxContent>
+                          <w:p>
+                            <w:pPr>
+                              <w:pStyle w:val="Descripcin"/>
+                              <w:keepNext/>
+                              <w:jc w:val="center"/>
+                            </w:pPr>
+                            <w:r>
+                              <w:t xml:space="preserve">Tabla </w:t>
+                            </w:r>
+                            <w:r>
+                              <w:t>6</w:t>
+                            </w:r>
+                            <w:r>
+                              <w:t xml:space="preserve">: Resultados de las pruebas t con todas las variables. </w:t>
+                            </w:r>
+                            <w:r>
+                              <w:t>Segunda</w:t>
+                            </w:r>
+                            <w:r>
+                              <w:t xml:space="preserve"> iteración</w:t>
+                            </w:r>
+                          </w:p>
+                        </w:txbxContent>
+                      </wps:txbx>
+                      <wps:bodyPr rot="0" spcFirstLastPara="0" vertOverflow="overflow" horzOverflow="overflow" vert="horz" wrap="square" lIns="0" tIns="0" rIns="0" bIns="0" numCol="1" spcCol="0" rtlCol="0" fromWordArt="0" anchor="t" anchorCtr="0" forceAA="0" compatLnSpc="1">
+                        <a:prstTxWarp prst="textNoShape">
+                          <a:avLst/>
+                        </a:prstTxWarp>
+                        <a:spAutoFit/>
+                      </wps:bodyPr>
+                    </wps:wsp>
+                  </a:graphicData>
+                </a:graphic>
+                <wp14:sizeRelH relativeFrom="margin">
+                  <wp14:pctWidth>0</wp14:pctWidth>
+                </wp14:sizeRelH>
+                <wp14:sizeRelV relativeFrom="margin">
+                  <wp14:pctHeight>0</wp14:pctHeight>
+                </wp14:sizeRelV>
+              </wp:anchor>
+            </w:drawing>
+          </mc:Choice>
+          <mc:Fallback>
+            <w:pict>
+              <v:shape w14:anchorId="3437501E" id="Cuadro de texto 14" o:spid="_x0000_s1041" type="#_x0000_t202" style="position:absolute;left:0;text-align:left;margin-left:0;margin-top:9.2pt;width:296.7pt;height:.05pt;z-index:-251598848;visibility:visible;mso-wrap-style:square;mso-width-percent:0;mso-height-percent:0;mso-wrap-distance-left:9pt;mso-wrap-distance-top:0;mso-wrap-distance-right:9pt;mso-wrap-distance-bottom:0;mso-position-horizontal:center;mso-position-horizontal-relative:margin;mso-position-vertical:absolute;mso-position-vertical-relative:text;mso-width-percent:0;mso-height-percent:0;mso-width-relative:margin;mso-height-relative:margin;v-text-anchor:top" o:gfxdata="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" stroked="f">
+                <v:textbox style="mso-fit-shape-to-text:t" inset="0,0,0,0">
+                  <w:txbxContent>
+                    <w:p>
+                      <w:pPr>
+                        <w:pStyle w:val="Descripcin"/>
+                        <w:keepNext/>
+                        <w:jc w:val="center"/>
+                      </w:pPr>
+                      <w:r>
+                        <w:t xml:space="preserve">Tabla </w:t>
+                      </w:r>
+                      <w:r>
+                        <w:t>6</w:t>
+                      </w:r>
+                      <w:r>
+                        <w:t xml:space="preserve">: Resultados de las pruebas t con todas las variables. </w:t>
+                      </w:r>
+                      <w:r>
+                        <w:t>Segunda</w:t>
+                      </w:r>
+                      <w:r>
+                        <w:t xml:space="preserve"> iteración</w:t>
+                      </w:r>
+                    </w:p>
+                  </w:txbxContent>
+                </v:textbox>
+                <w10:wrap type="tight" anchorx="margin"/>
+              </v:shape>
+            </w:pict>
+          </mc:Fallback>
+        </mc:AlternateContent>
+      </w:r>
+    </w:p>
+    <w:p>
+      <w:pPr>
+        <w:spacing w:line="360" w:lineRule="auto"/>
+        <w:jc w:val="both"/>
+        <w:rPr>
+          <w:rStyle w:val="Hipervnculo"/>
+          <w:color w:val="000000" w:themeColor="text1"/>
+          <w:sz w:val="12"/>
+          <w:szCs w:val="12"/>
+          <w:u w:val="none"/>
+        </w:rPr>
+      </w:pPr>
+    </w:p>
+    <w:p>
+      <w:pPr>
+        <w:spacing w:line="360" w:lineRule="auto"/>
+        <w:jc w:val="both"/>
+        <w:rPr>
+          <w:rStyle w:val="Hipervnculo"/>
+          <w:color w:val="000000" w:themeColor="text1"/>
+          <w:u w:val="none"/>
+        </w:rPr>
+      </w:pPr>
+      <w:r>
+        <w:rPr>
+          <w:rStyle w:val="Hipervnculo"/>
+          <w:color w:val="000000" w:themeColor="text1"/>
+          <w:u w:val="none"/>
+        </w:rPr>
+        <w:tab/>
+        <w:t>Notemos que la variable con el valor p más grande es la edad, por ello se descarta y se corre la última iteración de las pruebas t cuyos resultados corresponden</w:t>
+      </w:r>
+      <w:r>
+        <w:rPr>
+          <w:rStyle w:val="Hipervnculo"/>
+          <w:color w:val="000000" w:themeColor="text1"/>
+          <w:u w:val="none"/>
+        </w:rPr>
+        <w:t xml:space="preserve"> a la tabla 3.</w:t>
+      </w:r>
+    </w:p>
+    <w:p>
+      <w:pPr>
+        <w:spacing w:line="360" w:lineRule="auto"/>
+        <w:jc w:val="both"/>
+        <w:rPr>
+          <w:rStyle w:val="Hipervnculo"/>
+          <w:color w:val="000000" w:themeColor="text1"/>
+          <w:sz w:val="12"/>
+          <w:szCs w:val="12"/>
+          <w:u w:val="none"/>
+        </w:rPr>
+      </w:pPr>
+    </w:p>
+    <w:p>
+      <w:pPr>
+        <w:pStyle w:val="Ttulo2"/>
+        <w:rPr>
+          <w:rStyle w:val="Hipervnculo"/>
+          <w:rFonts w:ascii="Times New Roman" w:hAnsi="Times New Roman" w:cs="Times New Roman"/>
+          <w:b/>
+          <w:color w:val="000000" w:themeColor="text1"/>
+          <w:sz w:val="24"/>
+          <w:szCs w:val="24"/>
+          <w:u w:val="none"/>
+        </w:rPr>
+      </w:pPr>
+      <w:bookmarkStart w:id="20" w:name="_Toc40706250"/>
+      <w:r>
+        <w:rPr>
+          <w:rStyle w:val="Hipervnculo"/>
+          <w:rFonts w:ascii="Times New Roman" w:hAnsi="Times New Roman" w:cs="Times New Roman"/>
+          <w:b/>
+          <w:color w:val="000000" w:themeColor="text1"/>
+          <w:sz w:val="24"/>
+          <w:szCs w:val="24"/>
+          <w:u w:val="none"/>
+        </w:rPr>
+        <w:t xml:space="preserve">8.2 </w:t>
+      </w:r>
+      <w:r>
+        <w:rPr>
+          <w:rStyle w:val="Hipervnculo"/>
+          <w:rFonts w:ascii="Times New Roman" w:hAnsi="Times New Roman" w:cs="Times New Roman"/>
+          <w:b/>
+          <w:color w:val="000000" w:themeColor="text1"/>
+          <w:sz w:val="24"/>
+          <w:szCs w:val="24"/>
+          <w:u w:val="none"/>
+        </w:rPr>
+        <w:t>Anexo B</w:t>
+      </w:r>
+      <w:bookmarkEnd w:id="20"/>
     </w:p>
     <w:p>
       <w:pPr>
@@ -15367,7 +16804,7 @@
           </mc:Choice>
           <mc:Fallback>
             <w:pict>
-              <v:shape w14:anchorId="055D152F" id="Cuadro de texto 33" o:spid="_x0000_s1041" type="#_x0000_t202" style="position:absolute;left:0;text-align:left;margin-left:0;margin-top:.4pt;width:270.25pt;height:.05pt;z-index:-251602944;visibility:visible;mso-wrap-style:square;mso-width-percent:0;mso-wrap-distance-left:9pt;mso-wrap-distance-top:0;mso-wrap-distance-right:9pt;mso-wrap-distance-bottom:0;mso-position-horizontal:center;mso-position-horizontal-relative:margin;mso-position-vertical:absolute;mso-position-vertical-relative:text;mso-width-percent:0;mso-width-relative:margin;v-text-anchor:top" o:gfxdata="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" stroked="f">
+              <v:shape w14:anchorId="055D152F" id="Cuadro de texto 33" o:spid="_x0000_s1042" type="#_x0000_t202" style="position:absolute;left:0;text-align:left;margin-left:0;margin-top:.4pt;width:270.25pt;height:.05pt;z-index:-251602944;visibility:visible;mso-wrap-style:square;mso-width-percent:0;mso-wrap-distance-left:9pt;mso-wrap-distance-top:0;mso-wrap-distance-right:9pt;mso-wrap-distance-bottom:0;mso-position-horizontal:center;mso-position-horizontal-relative:margin;mso-position-vertical:absolute;mso-position-vertical-relative:text;mso-width-percent:0;mso-width-relative:margin;v-text-anchor:top" o:gfxdata="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" stroked="f">
                 <v:textbox style="mso-fit-shape-to-text:t" inset="0,0,0,0">
                   <w:txbxContent>
                     <w:p>
@@ -15736,17 +17173,6 @@
         </w:rPr>
         <w:t xml:space="preserve"> tomando un nivel de confianza al 95%.</w:t>
       </w:r>
-    </w:p>
-    <w:p>
-      <w:pPr>
-        <w:spacing w:line="360" w:lineRule="auto"/>
-        <w:jc w:val="both"/>
-        <w:rPr>
-          <w:color w:val="000000" w:themeColor="text1"/>
-          <w:highlight w:val="white"/>
-          <w:lang w:val="es"/>
-        </w:rPr>
-      </w:pPr>
     </w:p>
     <w:sectPr>
       <w:footerReference w:type="default" r:id="rId26"/>
@@ -15828,7 +17254,7 @@
             <w:noProof/>
             <w:lang w:val="es-ES"/>
           </w:rPr>
-          <w:t>13</w:t>
+          <w:t>14</w:t>
         </w:r>
         <w:r>
           <w:rPr>
@@ -17351,7 +18777,7 @@
 </file>
 
 <file path=customXml/itemProps2.xml><?xml version="1.0" encoding="utf-8"?>
-<ds:datastoreItem xmlns:ds="http://schemas.openxmlformats.org/officeDocument/2006/customXml" ds:itemID="{0FF0AA12-82A9-414D-8C62-CED6188FF499}">
+<ds:datastoreItem xmlns:ds="http://schemas.openxmlformats.org/officeDocument/2006/customXml" ds:itemID="{61B21B68-541B-46B0-97D8-4CBC51A23A56}">
   <ds:schemaRefs>
     <ds:schemaRef ds:uri="http://schemas.openxmlformats.org/officeDocument/2006/bibliography"/>
   </ds:schemaRefs>

</xml_diff>